<commit_message>
Adding references to function section
</commit_message>
<xml_diff>
--- a/Assessment/Resource List/Reference List.docx
+++ b/Assessment/Resource List/Reference List.docx
@@ -31,8 +31,6 @@
             <w:rPr>
               <w:rFonts w:ascii="Aptos" w:eastAsia="Times New Roman" w:hAnsi="Aptos"/>
               <w:color w:val="000000"/>
-              <w:sz w:val="22"/>
-              <w:szCs w:val="22"/>
             </w:rPr>
             <w:t>(</w:t>
           </w:r>
@@ -41,8 +39,6 @@
             <w:rPr>
               <w:rFonts w:ascii="Aptos" w:eastAsia="Times New Roman" w:hAnsi="Aptos"/>
               <w:color w:val="000000"/>
-              <w:sz w:val="22"/>
-              <w:szCs w:val="22"/>
             </w:rPr>
             <w:t>Sqlpey</w:t>
           </w:r>
@@ -51,8 +47,6 @@
             <w:rPr>
               <w:rFonts w:ascii="Aptos" w:eastAsia="Times New Roman" w:hAnsi="Aptos"/>
               <w:color w:val="000000"/>
-              <w:sz w:val="22"/>
-              <w:szCs w:val="22"/>
             </w:rPr>
             <w:t xml:space="preserve"> 2024)</w:t>
           </w:r>
@@ -85,10 +79,24 @@
             <w:rPr>
               <w:rFonts w:ascii="Aptos" w:eastAsia="Times New Roman" w:hAnsi="Aptos"/>
               <w:color w:val="000000"/>
-              <w:sz w:val="22"/>
-              <w:szCs w:val="22"/>
-            </w:rPr>
-            <w:t>(Coderivers 2025)</w:t>
+            </w:rPr>
+            <w:t>(</w:t>
+          </w:r>
+          <w:proofErr w:type="spellStart"/>
+          <w:r>
+            <w:rPr>
+              <w:rFonts w:ascii="Aptos" w:eastAsia="Times New Roman" w:hAnsi="Aptos"/>
+              <w:color w:val="000000"/>
+            </w:rPr>
+            <w:t>Coderivers</w:t>
+          </w:r>
+          <w:proofErr w:type="spellEnd"/>
+          <w:r>
+            <w:rPr>
+              <w:rFonts w:ascii="Aptos" w:eastAsia="Times New Roman" w:hAnsi="Aptos"/>
+              <w:color w:val="000000"/>
+            </w:rPr>
+            <w:t xml:space="preserve"> 2025)</w:t>
           </w:r>
         </w:sdtContent>
       </w:sdt>
@@ -119,8 +127,6 @@
             <w:rPr>
               <w:rFonts w:ascii="Aptos" w:eastAsia="Times New Roman" w:hAnsi="Aptos"/>
               <w:color w:val="000000"/>
-              <w:sz w:val="22"/>
-              <w:szCs w:val="22"/>
             </w:rPr>
             <w:t>(</w:t>
           </w:r>
@@ -129,8 +135,6 @@
             <w:rPr>
               <w:rFonts w:ascii="Aptos" w:eastAsia="Times New Roman" w:hAnsi="Aptos"/>
               <w:color w:val="000000"/>
-              <w:sz w:val="22"/>
-              <w:szCs w:val="22"/>
             </w:rPr>
             <w:t>Techronology</w:t>
           </w:r>
@@ -139,8 +143,6 @@
             <w:rPr>
               <w:rFonts w:ascii="Aptos" w:eastAsia="Times New Roman" w:hAnsi="Aptos"/>
               <w:color w:val="000000"/>
-              <w:sz w:val="22"/>
-              <w:szCs w:val="22"/>
             </w:rPr>
             <w:t xml:space="preserve"> 2026)</w:t>
           </w:r>
@@ -162,22 +164,61 @@
           <w:color w:val="000000"/>
           <w:highlight w:val="white"/>
         </w:rPr>
+        <w:alias w:val="Citation"/>
+        <w:tag w:val="{&quot;referencesIds&quot;:[&quot;doc:69773fc6360cc45d457d30a1&quot;,&quot;doc:69773fed360cc45d457d30a7&quot;],&quot;referencesOptions&quot;:{&quot;doc:69773fc6360cc45d457d30a1&quot;:{&quot;author&quot;:true,&quot;year&quot;:true,&quot;formatAuthorYear&quot;:false,&quot;pageReplace&quot;:&quot;&quot;,&quot;additionalField&quot;:&quot;&quot;,&quot;additionalValue&quot;:&quot;&quot;,&quot;prefix&quot;:&quot;&quot;,&quot;suffix&quot;:&quot;&quot;},&quot;doc:69773fed360cc45d457d30a7&quot;:{&quot;author&quot;:true,&quot;year&quot;:true,&quot;formatAuthorYear&quot;:false,&quot;pageReplace&quot;:&quot;&quot;,&quot;additionalField&quot;:&quot;&quot;,&quot;additionalValue&quot;:&quot;&quot;,&quot;prefix&quot;:&quot;&quot;,&quot;suffix&quot;:&quot;&quot;}},&quot;hasBrokenReferences&quot;:false,&quot;hasManualEdits&quot;:false,&quot;isEmpty&quot;:false,&quot;citationType&quot;:&quot;inline&quot;}"/>
+        <w:id w:val="438191041"/>
+        <w:placeholder>
+          <w:docPart w:val="8493C9E17CA54E61A5B7DAD0A264C7D6"/>
+        </w:placeholder>
+      </w:sdtPr>
+      <w:sdtContent>
+        <w:p>
+          <w:pPr>
+            <w:pStyle w:val="NormalWeb"/>
+            <w:rPr>
+              <w:rFonts w:ascii="Aptos" w:hAnsi="Aptos"/>
+              <w:color w:val="000000"/>
+              <w:highlight w:val="white"/>
+            </w:rPr>
+          </w:pPr>
+          <w:r>
+            <w:rPr>
+              <w:rFonts w:ascii="Aptos" w:eastAsia="Times New Roman" w:hAnsi="Aptos"/>
+              <w:color w:val="000000"/>
+            </w:rPr>
+            <w:t>(McKinney 2022, Stack Overflow 2023)</w:t>
+          </w:r>
+        </w:p>
+      </w:sdtContent>
+    </w:sdt>
+    <w:p>
+      <w:pPr>
+        <w:pStyle w:val="NormalWeb"/>
+        <w:rPr>
+          <w:rFonts w:ascii="Aptos" w:hAnsi="Aptos"/>
+          <w:color w:val="000000"/>
+          <w:highlight w:val="white"/>
+        </w:rPr>
+      </w:pPr>
+    </w:p>
+    <w:sdt>
+      <w:sdtPr>
+        <w:rPr>
+          <w:rFonts w:ascii="Aptos" w:eastAsiaTheme="minorHAnsi" w:hAnsi="Aptos" w:cstheme="minorBidi"/>
+          <w:color w:val="000000"/>
+          <w:kern w:val="2"/>
+          <w:sz w:val="22"/>
+          <w:szCs w:val="22"/>
+          <w:highlight w:val="white"/>
+          <w:lang w:eastAsia="en-US"/>
+          <w14:ligatures w14:val="standardContextual"/>
+        </w:rPr>
         <w:tag w:val="rw.bWnCOutputStyleIdiblio"/>
         <w:id w:val="627208055"/>
         <w:placeholder>
           <w:docPart w:val="13A29587060C4C44842BE428B913B86C"/>
         </w:placeholder>
       </w:sdtPr>
-      <w:sdtEndPr>
-        <w:rPr>
-          <w:rFonts w:eastAsiaTheme="minorHAnsi" w:cstheme="minorBidi"/>
-          <w:kern w:val="2"/>
-          <w:sz w:val="22"/>
-          <w:szCs w:val="22"/>
-          <w:lang w:eastAsia="en-US"/>
-          <w14:ligatures w14:val="standardContextual"/>
-        </w:rPr>
-      </w:sdtEndPr>
       <w:sdtContent>
         <w:p>
           <w:pPr>
@@ -185,16 +226,12 @@
             <w:rPr>
               <w:rFonts w:ascii="Aptos" w:hAnsi="Aptos"/>
               <w:color w:val="000000"/>
-              <w:sz w:val="22"/>
-              <w:szCs w:val="22"/>
             </w:rPr>
           </w:pPr>
           <w:r>
             <w:rPr>
               <w:rFonts w:ascii="Aptos" w:hAnsi="Aptos"/>
               <w:color w:val="000000"/>
-              <w:sz w:val="22"/>
-              <w:szCs w:val="22"/>
             </w:rPr>
             <w:t xml:space="preserve">CODERIVERS, </w:t>
           </w:r>
@@ -204,8 +241,6 @@
               <w:i/>
               <w:iCs/>
               <w:color w:val="000000"/>
-              <w:sz w:val="22"/>
-              <w:szCs w:val="22"/>
             </w:rPr>
             <w:t>Python: Extracting Paragraphs from Text</w:t>
           </w:r>
@@ -213,8 +248,6 @@
             <w:rPr>
               <w:rFonts w:ascii="Aptos" w:hAnsi="Aptos"/>
               <w:color w:val="000000"/>
-              <w:sz w:val="22"/>
-              <w:szCs w:val="22"/>
             </w:rPr>
             <w:t xml:space="preserve"> [online]. Available at: </w:t>
           </w:r>
@@ -223,8 +256,6 @@
               <w:rPr>
                 <w:rStyle w:val="Hyperlink"/>
                 <w:rFonts w:ascii="Aptos" w:hAnsi="Aptos"/>
-                <w:sz w:val="22"/>
-                <w:szCs w:val="22"/>
               </w:rPr>
               <w:t>https://coderivers.org/blog/python-get-paragraphs-from-text/</w:t>
             </w:r>
@@ -233,8 +264,6 @@
             <w:rPr>
               <w:rFonts w:ascii="Aptos" w:hAnsi="Aptos"/>
               <w:color w:val="000000"/>
-              <w:sz w:val="22"/>
-              <w:szCs w:val="22"/>
             </w:rPr>
             <w:t xml:space="preserve"> [Accessed 25/01 2026].</w:t>
           </w:r>
@@ -245,18 +274,14 @@
             <w:rPr>
               <w:rFonts w:ascii="Aptos" w:hAnsi="Aptos"/>
               <w:color w:val="000000"/>
-              <w:sz w:val="22"/>
-              <w:szCs w:val="22"/>
             </w:rPr>
           </w:pPr>
           <w:r>
             <w:rPr>
               <w:rFonts w:ascii="Aptos" w:hAnsi="Aptos"/>
               <w:color w:val="000000"/>
-              <w:sz w:val="22"/>
-              <w:szCs w:val="22"/>
-            </w:rPr>
-            <w:t xml:space="preserve">SQLPEY, </w:t>
+            </w:rPr>
+            <w:t xml:space="preserve">MCKINNEY, W., 2022. </w:t>
           </w:r>
           <w:r>
             <w:rPr>
@@ -264,8 +289,78 @@
               <w:i/>
               <w:iCs/>
               <w:color w:val="000000"/>
-              <w:sz w:val="22"/>
-              <w:szCs w:val="22"/>
+            </w:rPr>
+            <w:t xml:space="preserve">Python for data </w:t>
+          </w:r>
+          <w:proofErr w:type="gramStart"/>
+          <w:r>
+            <w:rPr>
+              <w:rFonts w:ascii="Aptos" w:hAnsi="Aptos"/>
+              <w:i/>
+              <w:iCs/>
+              <w:color w:val="000000"/>
+            </w:rPr>
+            <w:t>analysis :</w:t>
+          </w:r>
+          <w:proofErr w:type="gramEnd"/>
+          <w:r>
+            <w:rPr>
+              <w:rFonts w:ascii="Aptos" w:hAnsi="Aptos"/>
+              <w:i/>
+              <w:iCs/>
+              <w:color w:val="000000"/>
+            </w:rPr>
+            <w:t xml:space="preserve"> data wrangling with pandas, NumPy, and </w:t>
+          </w:r>
+          <w:proofErr w:type="spellStart"/>
+          <w:r>
+            <w:rPr>
+              <w:rFonts w:ascii="Aptos" w:hAnsi="Aptos"/>
+              <w:i/>
+              <w:iCs/>
+              <w:color w:val="000000"/>
+            </w:rPr>
+            <w:t>Jupyter</w:t>
+          </w:r>
+          <w:proofErr w:type="spellEnd"/>
+          <w:r>
+            <w:rPr>
+              <w:rFonts w:ascii="Aptos" w:hAnsi="Aptos"/>
+              <w:i/>
+              <w:iCs/>
+              <w:color w:val="000000"/>
+            </w:rPr>
+            <w:t xml:space="preserve">. </w:t>
+          </w:r>
+          <w:r>
+            <w:rPr>
+              <w:rFonts w:ascii="Aptos" w:hAnsi="Aptos"/>
+              <w:color w:val="000000"/>
+            </w:rPr>
+            <w:t>Sebastopol, Calif: O'Reilly Media.</w:t>
+          </w:r>
+        </w:p>
+        <w:p>
+          <w:pPr>
+            <w:pStyle w:val="NormalWeb"/>
+            <w:rPr>
+              <w:rFonts w:ascii="Aptos" w:hAnsi="Aptos"/>
+              <w:color w:val="000000"/>
+            </w:rPr>
+          </w:pPr>
+          <w:r>
+            <w:rPr>
+              <w:rFonts w:ascii="Aptos" w:hAnsi="Aptos"/>
+              <w:color w:val="000000"/>
+            </w:rPr>
+            <w:t xml:space="preserve">SQLPEY, </w:t>
+          </w:r>
+          <w:r>
+            <w:rPr>
+              <w:rFonts w:ascii="Aptos" w:hAnsi="Aptos"/>
+              <w:i/>
+              <w:iCs/>
+              <w:color w:val="000000"/>
             </w:rPr>
             <w:t>Top 5 Methods to Read the First N Rows from CSV Files in Python Pandas</w:t>
           </w:r>
@@ -273,8 +368,6 @@
             <w:rPr>
               <w:rFonts w:ascii="Aptos" w:hAnsi="Aptos"/>
               <w:color w:val="000000"/>
-              <w:sz w:val="22"/>
-              <w:szCs w:val="22"/>
             </w:rPr>
             <w:t xml:space="preserve"> [online]. Available at: </w:t>
           </w:r>
@@ -283,8 +376,6 @@
               <w:rPr>
                 <w:rStyle w:val="Hyperlink"/>
                 <w:rFonts w:ascii="Aptos" w:hAnsi="Aptos"/>
-                <w:sz w:val="22"/>
-                <w:szCs w:val="22"/>
               </w:rPr>
               <w:t>https://sqlpey.com/python/top-5-methods-to-read-first-n-rows-from-csv-files-in-python-pandas/</w:t>
             </w:r>
@@ -293,8 +384,6 @@
             <w:rPr>
               <w:rFonts w:ascii="Aptos" w:hAnsi="Aptos"/>
               <w:color w:val="000000"/>
-              <w:sz w:val="22"/>
-              <w:szCs w:val="22"/>
             </w:rPr>
             <w:t xml:space="preserve"> [Accessed 25/01 2026].</w:t>
           </w:r>
@@ -305,49 +394,48 @@
             <w:rPr>
               <w:rFonts w:ascii="Aptos" w:hAnsi="Aptos"/>
               <w:color w:val="000000"/>
-              <w:sz w:val="22"/>
-              <w:szCs w:val="22"/>
             </w:rPr>
           </w:pPr>
           <w:r>
             <w:rPr>
               <w:rFonts w:ascii="Aptos" w:hAnsi="Aptos"/>
               <w:color w:val="000000"/>
-              <w:sz w:val="22"/>
-              <w:szCs w:val="22"/>
-            </w:rPr>
-            <w:t xml:space="preserve">TECHRONOLOGY, </w:t>
-          </w:r>
-          <w:proofErr w:type="gramStart"/>
+            </w:rPr>
+            <w:t xml:space="preserve">STACK OVERFLOW, </w:t>
+          </w:r>
           <w:r>
             <w:rPr>
               <w:rFonts w:ascii="Aptos" w:hAnsi="Aptos"/>
               <w:i/>
               <w:iCs/>
               <w:color w:val="000000"/>
-              <w:sz w:val="22"/>
-              <w:szCs w:val="22"/>
-            </w:rPr>
-            <w:t>Create</w:t>
-          </w:r>
-          <w:proofErr w:type="gramEnd"/>
+            </w:rPr>
+            <w:t xml:space="preserve">Get a list from Pandas </w:t>
+          </w:r>
+          <w:proofErr w:type="spellStart"/>
           <w:r>
             <w:rPr>
               <w:rFonts w:ascii="Aptos" w:hAnsi="Aptos"/>
               <w:i/>
               <w:iCs/>
               <w:color w:val="000000"/>
-              <w:sz w:val="22"/>
-              <w:szCs w:val="22"/>
-            </w:rPr>
-            <w:t xml:space="preserve"> a menu in Python – Allow user to pick a choice</w:t>
-          </w:r>
-          <w:r>
-            <w:rPr>
-              <w:rFonts w:ascii="Aptos" w:hAnsi="Aptos"/>
-              <w:color w:val="000000"/>
-              <w:sz w:val="22"/>
-              <w:szCs w:val="22"/>
+            </w:rPr>
+            <w:t>DataFrame</w:t>
+          </w:r>
+          <w:proofErr w:type="spellEnd"/>
+          <w:r>
+            <w:rPr>
+              <w:rFonts w:ascii="Aptos" w:hAnsi="Aptos"/>
+              <w:i/>
+              <w:iCs/>
+              <w:color w:val="000000"/>
+            </w:rPr>
+            <w:t xml:space="preserve"> column headers</w:t>
+          </w:r>
+          <w:r>
+            <w:rPr>
+              <w:rFonts w:ascii="Aptos" w:hAnsi="Aptos"/>
+              <w:color w:val="000000"/>
             </w:rPr>
             <w:t xml:space="preserve"> [online]. Available at: </w:t>
           </w:r>
@@ -356,8 +444,65 @@
               <w:rPr>
                 <w:rStyle w:val="Hyperlink"/>
                 <w:rFonts w:ascii="Aptos" w:hAnsi="Aptos"/>
-                <w:sz w:val="22"/>
-                <w:szCs w:val="22"/>
+              </w:rPr>
+              <w:t>https://stackoverflow.com/questions/19482970/get-a-list-from-pandas-dataframe-column-headers</w:t>
+            </w:r>
+          </w:hyperlink>
+          <w:r>
+            <w:rPr>
+              <w:rFonts w:ascii="Aptos" w:hAnsi="Aptos"/>
+              <w:color w:val="000000"/>
+            </w:rPr>
+            <w:t xml:space="preserve"> [Accessed 26/01 2026].</w:t>
+          </w:r>
+        </w:p>
+        <w:p>
+          <w:pPr>
+            <w:pStyle w:val="NormalWeb"/>
+            <w:rPr>
+              <w:rFonts w:ascii="Aptos" w:hAnsi="Aptos"/>
+              <w:color w:val="000000"/>
+            </w:rPr>
+          </w:pPr>
+          <w:r>
+            <w:rPr>
+              <w:rFonts w:ascii="Aptos" w:hAnsi="Aptos"/>
+              <w:color w:val="000000"/>
+            </w:rPr>
+            <w:t xml:space="preserve">TECHRONOLOGY, </w:t>
+          </w:r>
+          <w:proofErr w:type="gramStart"/>
+          <w:r>
+            <w:rPr>
+              <w:rFonts w:ascii="Aptos" w:hAnsi="Aptos"/>
+              <w:i/>
+              <w:iCs/>
+              <w:color w:val="000000"/>
+            </w:rPr>
+            <w:t>Create</w:t>
+          </w:r>
+          <w:proofErr w:type="gramEnd"/>
+          <w:r>
+            <w:rPr>
+              <w:rFonts w:ascii="Aptos" w:hAnsi="Aptos"/>
+              <w:i/>
+              <w:iCs/>
+              <w:color w:val="000000"/>
+            </w:rPr>
+            <w:t xml:space="preserve"> a menu in Python – Allow user to pick a choice</w:t>
+          </w:r>
+          <w:r>
+            <w:rPr>
+              <w:rFonts w:ascii="Aptos" w:hAnsi="Aptos"/>
+              <w:color w:val="000000"/>
+            </w:rPr>
+            <w:t xml:space="preserve"> [online]. Available at: </w:t>
+          </w:r>
+          <w:hyperlink r:id="rId7" w:tgtFrame="_blank" w:history="1">
+            <w:r>
+              <w:rPr>
+                <w:rStyle w:val="Hyperlink"/>
+                <w:rFonts w:ascii="Aptos" w:hAnsi="Aptos"/>
               </w:rPr>
               <w:t>https://www.techronology.com/lib/create-a-menu-in-python/</w:t>
             </w:r>
@@ -366,8 +511,6 @@
             <w:rPr>
               <w:rFonts w:ascii="Aptos" w:hAnsi="Aptos"/>
               <w:color w:val="000000"/>
-              <w:sz w:val="22"/>
-              <w:szCs w:val="22"/>
             </w:rPr>
             <w:t xml:space="preserve"> [Accessed 25/01 2026].</w:t>
           </w:r>
@@ -1462,6 +1605,32 @@
         </w:p>
       </w:docPartBody>
     </w:docPart>
+    <w:docPart>
+      <w:docPartPr>
+        <w:name w:val="8493C9E17CA54E61A5B7DAD0A264C7D6"/>
+        <w:category>
+          <w:name w:val="General"/>
+          <w:gallery w:val="placeholder"/>
+        </w:category>
+        <w:types>
+          <w:type w:val="bbPlcHdr"/>
+        </w:types>
+        <w:behaviors>
+          <w:behavior w:val="content"/>
+        </w:behaviors>
+        <w:guid w:val="{5392F6A7-ECC9-4C9C-BAE7-07E9D83AB76B}"/>
+      </w:docPartPr>
+      <w:docPartBody>
+        <w:p>
+          <w:r>
+            <w:rPr>
+              <w:rStyle w:val="PlaceholderText"/>
+            </w:rPr>
+            <w:t>Formatting...</w:t>
+          </w:r>
+        </w:p>
+      </w:docPartBody>
+    </w:docPart>
   </w:docParts>
 </w:glossaryDocument>
 </file>
@@ -1474,10 +1643,10 @@
     <w:pitch w:val="variable"/>
     <w:sig w:usb0="20000287" w:usb1="00000003" w:usb2="00000000" w:usb3="00000000" w:csb0="0000019F" w:csb1="00000000"/>
   </w:font>
-  <w:font w:name="Times New Roman">
-    <w:panose1 w:val="02020603050405020304"/>
+  <w:font w:name="Arial">
+    <w:panose1 w:val="020B0604020202020204"/>
     <w:charset w:val="00"/>
-    <w:family w:val="roman"/>
+    <w:family w:val="swiss"/>
     <w:pitch w:val="variable"/>
     <w:sig w:usb0="E0002EFF" w:usb1="C000785B" w:usb2="00000009" w:usb3="00000000" w:csb0="000001FF" w:csb1="00000000"/>
   </w:font>
@@ -1486,6 +1655,29 @@
     <w:family w:val="swiss"/>
     <w:pitch w:val="variable"/>
     <w:sig w:usb0="20000287" w:usb1="00000003" w:usb2="00000000" w:usb3="00000000" w:csb0="0000019F" w:csb1="00000000"/>
+  </w:font>
+  <w:font w:name="DengXian Light">
+    <w:altName w:val="等线 Light"/>
+    <w:panose1 w:val="02010600030101010101"/>
+    <w:charset w:val="86"/>
+    <w:family w:val="auto"/>
+    <w:pitch w:val="variable"/>
+    <w:sig w:usb0="A00002BF" w:usb1="38CF7CFA" w:usb2="00000016" w:usb3="00000000" w:csb0="0004000F" w:csb1="00000000"/>
+  </w:font>
+  <w:font w:name="Times New Roman">
+    <w:panose1 w:val="02020603050405020304"/>
+    <w:charset w:val="00"/>
+    <w:family w:val="roman"/>
+    <w:pitch w:val="variable"/>
+    <w:sig w:usb0="E0002EFF" w:usb1="C000785B" w:usb2="00000009" w:usb3="00000000" w:csb0="000001FF" w:csb1="00000000"/>
+  </w:font>
+  <w:font w:name="DengXian">
+    <w:altName w:val="等线"/>
+    <w:panose1 w:val="02010600030101010101"/>
+    <w:charset w:val="86"/>
+    <w:family w:val="auto"/>
+    <w:pitch w:val="variable"/>
+    <w:sig w:usb0="A00002BF" w:usb1="38CF7CFA" w:usb2="00000016" w:usb3="00000000" w:csb0="0004000F" w:csb1="00000000"/>
   </w:font>
 </w:fonts>
 </file>
@@ -1506,8 +1698,11 @@
   </w:compat>
   <w:rsids>
     <w:rsidRoot w:val="00D3166C"/>
+    <w:rsid w:val="001216F6"/>
+    <w:rsid w:val="005268BB"/>
     <w:rsid w:val="00B4035B"/>
     <w:rsid w:val="00D3166C"/>
+    <w:rsid w:val="00E54C9F"/>
     <w:rsid w:val="00E7033A"/>
   </w:rsids>
   <m:mathPr>
@@ -1523,7 +1718,7 @@
     <m:intLim m:val="subSup"/>
     <m:naryLim m:val="undOvr"/>
   </m:mathPr>
-  <w:themeFontLang w:val="en-GB"/>
+  <w:themeFontLang w:val="en-GB" w:eastAsia="zh-CN" w:bidi="ar-SA"/>
   <w:clrSchemeMapping w:bg1="light1" w:t1="dark1" w:bg2="light2" w:t2="dark2" w:accent1="accent1" w:accent2="accent2" w:accent3="accent3" w:accent4="accent4" w:accent5="accent5" w:accent6="accent6" w:hyperlink="hyperlink" w:followedHyperlink="followedHyperlink"/>
   <w:decimalSymbol w:val="."/>
   <w:listSeparator w:val=","/>
@@ -1964,7 +2159,7 @@
     <w:basedOn w:val="DefaultParagraphFont"/>
     <w:uiPriority w:val="99"/>
     <w:semiHidden/>
-    <w:rsid w:val="00D3166C"/>
+    <w:rsid w:val="001216F6"/>
     <w:rPr>
       <w:color w:val="666666"/>
     </w:rPr>
@@ -2276,7 +2471,7 @@
 
 <file path=word/webextensions/taskpanes.xml><?xml version="1.0" encoding="utf-8"?>
 <wetp:taskpanes xmlns:wetp="http://schemas.microsoft.com/office/webextensions/taskpanes/2010/11">
-  <wetp:taskpane dockstate="right" visibility="0" width="438" row="1">
+  <wetp:taskpane dockstate="right" visibility="0" width="350" row="0">
     <wetp:webextensionref xmlns:r="http://schemas.openxmlformats.org/officeDocument/2006/relationships" r:id="rId1"/>
   </wetp:taskpane>
 </wetp:taskpanes>
@@ -2289,11 +2484,12 @@
     <we:reference id="WA200007520" version="3.0.0.0" store="en-GB" storeType="OMEX"/>
   </we:alternateReferences>
   <we:properties>
-    <we:property name="citations" value="{&quot;-1067564654&quot;:{&quot;referencesIds&quot;:[&quot;doc:697617b79b58ea147624d75c&quot;],&quot;referencesOptions&quot;:{&quot;doc:697617b79b58ea147624d75c&quot;:{&quot;author&quot;:true,&quot;year&quot;:true,&quot;formatAuthorYear&quot;:false,&quot;pageReplace&quot;:&quot;&quot;,&quot;additionalField&quot;:&quot;&quot;,&quot;additionalValue&quot;:&quot;&quot;,&quot;prefix&quot;:&quot;&quot;,&quot;suffix&quot;:&quot;&quot;}},&quot;hasBrokenReferences&quot;:false,&quot;hasManualEdits&quot;:false,&quot;isEmpty&quot;:false,&quot;citationType&quot;:&quot;inline&quot;,&quot;id&quot;:-1067564654,&quot;citationText&quot;:&quot;&lt;span style=\&quot;font-family:Aptos;font-size:14.666666666666666px;color:#000000\&quot;&gt;(Sqlpey 2024)&lt;/span&gt;&quot;},&quot;-1053923557&quot;:{&quot;referencesIds&quot;:[&quot;doc:69761ba39e7d9800175c0e43&quot;],&quot;referencesOptions&quot;:{&quot;doc:69761ba39e7d9800175c0e43&quot;:{&quot;author&quot;:true,&quot;year&quot;:true,&quot;formatAuthorYear&quot;:false,&quot;pageReplace&quot;:&quot;&quot;,&quot;additionalField&quot;:&quot;&quot;,&quot;additionalValue&quot;:&quot;&quot;,&quot;prefix&quot;:&quot;&quot;,&quot;suffix&quot;:&quot;&quot;}},&quot;hasBrokenReferences&quot;:false,&quot;hasManualEdits&quot;:false,&quot;isEmpty&quot;:false,&quot;citationType&quot;:&quot;inline&quot;,&quot;id&quot;:-1053923557,&quot;citationText&quot;:&quot;&lt;span style=\&quot;font-family:Aptos;font-size:14.666666666666666px;color:#000000\&quot;&gt;(Coderivers 2025)&lt;/span&gt;&quot;},&quot;-1838454616&quot;:{&quot;referencesIds&quot;:[&quot;doc:697625d325073233cc990c95&quot;],&quot;referencesOptions&quot;:{&quot;doc:697625d325073233cc990c95&quot;:{&quot;author&quot;:true,&quot;year&quot;:true,&quot;formatAuthorYear&quot;:false,&quot;pageReplace&quot;:&quot;&quot;,&quot;additionalField&quot;:&quot;&quot;,&quot;additionalValue&quot;:&quot;&quot;,&quot;prefix&quot;:&quot;&quot;,&quot;suffix&quot;:&quot;&quot;}},&quot;hasBrokenReferences&quot;:false,&quot;hasManualEdits&quot;:false,&quot;isEmpty&quot;:false,&quot;citationType&quot;:&quot;inline&quot;,&quot;id&quot;:-1838454616,&quot;citationText&quot;:&quot;&lt;span style=\&quot;font-family:Aptos;font-size:14.666666666666666px;color:#000000\&quot;&gt;(Techronology 2026)&lt;/span&gt;&quot;}}"/>
-    <we:property name="currentFolder" value="{&quot;id&quot;:&quot;project:697617b345872d0262ac0aa3&quot;,&quot;userId&quot;:&quot;user:69037d8e1133dc61f344e7a5&quot;,&quot;projectId&quot;:&quot;ap:69037d8e1133dc61f344e7a6&quot;,&quot;name&quot;:&quot;Python Programming&quot;,&quot;created&quot;:1769346995519,&quot;lastModified&quot;:1769346995519,&quot;position&quot;:2,&quot;isShared&quot;:false,&quot;isExampleCollection&quot;:false,&quot;isMyPublicationsCollection&quot;:false,&quot;notInFolder&quot;:false,&quot;totalReferences&quot;:3,&quot;depth&quot;:0}"/>
+    <we:property name="bibliographyEnabled" value="&quot;bibliographyEnabled&quot;"/>
+    <we:property name="citations" value="{&quot;438191041&quot;:{&quot;referencesIds&quot;:[&quot;doc:69773fc6360cc45d457d30a1&quot;,&quot;doc:69773fed360cc45d457d30a7&quot;],&quot;referencesOptions&quot;:{&quot;doc:69773fc6360cc45d457d30a1&quot;:{&quot;author&quot;:true,&quot;year&quot;:true,&quot;formatAuthorYear&quot;:false,&quot;pageReplace&quot;:&quot;&quot;,&quot;additionalField&quot;:&quot;&quot;,&quot;additionalValue&quot;:&quot;&quot;,&quot;prefix&quot;:&quot;&quot;,&quot;suffix&quot;:&quot;&quot;},&quot;doc:69773fed360cc45d457d30a7&quot;:{&quot;author&quot;:true,&quot;year&quot;:true,&quot;formatAuthorYear&quot;:false,&quot;pageReplace&quot;:&quot;&quot;,&quot;additionalField&quot;:&quot;&quot;,&quot;additionalValue&quot;:&quot;&quot;,&quot;prefix&quot;:&quot;&quot;,&quot;suffix&quot;:&quot;&quot;}},&quot;hasBrokenReferences&quot;:false,&quot;hasManualEdits&quot;:false,&quot;isEmpty&quot;:false,&quot;citationType&quot;:&quot;inline&quot;,&quot;id&quot;:438191041,&quot;citationText&quot;:&quot;&lt;span style=\&quot;font-family:Aptos;font-size:16px;color:#000000\&quot;&gt;(McKinney 2022, Stack Overflow 2023)&lt;/span&gt;&quot;},&quot;-1067564654&quot;:{&quot;referencesIds&quot;:[&quot;doc:697617b79b58ea147624d75c&quot;],&quot;referencesOptions&quot;:{&quot;doc:697617b79b58ea147624d75c&quot;:{&quot;author&quot;:true,&quot;year&quot;:true,&quot;formatAuthorYear&quot;:false,&quot;pageReplace&quot;:&quot;&quot;,&quot;additionalField&quot;:&quot;&quot;,&quot;additionalValue&quot;:&quot;&quot;,&quot;prefix&quot;:&quot;&quot;,&quot;suffix&quot;:&quot;&quot;}},&quot;hasBrokenReferences&quot;:false,&quot;hasManualEdits&quot;:false,&quot;isEmpty&quot;:false,&quot;citationType&quot;:&quot;inline&quot;,&quot;id&quot;:-1067564654,&quot;citationText&quot;:&quot;&lt;span style=\&quot;font-family:Aptos;font-size:16px;color:#000000\&quot;&gt;(Sqlpey 2024)&lt;/span&gt;&quot;},&quot;-1053923557&quot;:{&quot;referencesIds&quot;:[&quot;doc:69761ba39e7d9800175c0e43&quot;],&quot;referencesOptions&quot;:{&quot;doc:69761ba39e7d9800175c0e43&quot;:{&quot;author&quot;:true,&quot;year&quot;:true,&quot;formatAuthorYear&quot;:false,&quot;pageReplace&quot;:&quot;&quot;,&quot;additionalField&quot;:&quot;&quot;,&quot;additionalValue&quot;:&quot;&quot;,&quot;prefix&quot;:&quot;&quot;,&quot;suffix&quot;:&quot;&quot;}},&quot;hasBrokenReferences&quot;:false,&quot;hasManualEdits&quot;:false,&quot;isEmpty&quot;:false,&quot;citationType&quot;:&quot;inline&quot;,&quot;id&quot;:-1053923557,&quot;citationText&quot;:&quot;&lt;span style=\&quot;font-family:Aptos;font-size:16px;color:#000000\&quot;&gt;(Coderivers 2025)&lt;/span&gt;&quot;},&quot;-1838454616&quot;:{&quot;referencesIds&quot;:[&quot;doc:697625d325073233cc990c95&quot;],&quot;referencesOptions&quot;:{&quot;doc:697625d325073233cc990c95&quot;:{&quot;author&quot;:true,&quot;year&quot;:true,&quot;formatAuthorYear&quot;:false,&quot;pageReplace&quot;:&quot;&quot;,&quot;additionalField&quot;:&quot;&quot;,&quot;additionalValue&quot;:&quot;&quot;,&quot;prefix&quot;:&quot;&quot;,&quot;suffix&quot;:&quot;&quot;}},&quot;hasBrokenReferences&quot;:false,&quot;hasManualEdits&quot;:false,&quot;isEmpty&quot;:false,&quot;citationType&quot;:&quot;inline&quot;,&quot;id&quot;:-1838454616,&quot;citationText&quot;:&quot;&lt;span style=\&quot;font-family:Aptos;font-size:16px;color:#000000\&quot;&gt;(Techronology 2026)&lt;/span&gt;&quot;}}"/>
+    <we:property name="currentFolder" value="{&quot;id&quot;:&quot;project:697617b345872d0262ac0aa3&quot;,&quot;userId&quot;:&quot;user:69037d8e1133dc61f344e7a5&quot;,&quot;projectId&quot;:&quot;ap:69037d8e1133dc61f344e7a6&quot;,&quot;name&quot;:&quot;Python Programming&quot;,&quot;created&quot;:1769346995519,&quot;lastModified&quot;:1769346995519,&quot;position&quot;:2,&quot;isShared&quot;:false,&quot;isExampleCollection&quot;:false,&quot;isMyPublicationsCollection&quot;:false,&quot;notInFolder&quot;:false,&quot;totalReferences&quot;:7,&quot;depth&quot;:0}"/>
     <we:property name="currentStyle" value="{&quot;id&quot;:&quot;rwuserstyle:5be9e744e4b033916aa6a002&quot;,&quot;styleType&quot;:&quot;refworks&quot;,&quot;name&quot;:&quot;Harvard NTU Library - AUTHOR et al CAPS (November 2018)&quot;,&quot;userId&quot;:&quot;user:563353fde4b02debe6c6c330&quot;,&quot;isInstitutional&quot;:false,&quot;citeStyle&quot;:&quot;INTEXT_ONLY&quot;,&quot;isSorted&quot;:false,&quot;usesNumbers&quot;:false,&quot;authorDisambiguation&quot;:&quot;surname_firstname&quot;}"/>
     <we:property name="rcm.version" value="2"/>
-    <we:property name="bibliographyEnabled" value="&quot;bibliographyEnabled&quot;"/>
+    <we:property name="rw.officeVersion" value="&quot;1.3&quot;"/>
   </we:properties>
   <we:bindings/>
   <we:snapshot xmlns:r="http://schemas.openxmlformats.org/officeDocument/2006/relationships"/>

</xml_diff>

<commit_message>
Moving pairplot and heatmap filtering to analysis section. Adding coding notes to pairplot and heatmap sections
</commit_message>
<xml_diff>
--- a/Assessment/Resource List/Reference List.docx
+++ b/Assessment/Resource List/Reference List.docx
@@ -2,6 +2,39 @@
 <file path=word/document.xml><?xml version="1.0" encoding="utf-8"?>
 <w:document xmlns:wpc="http://schemas.microsoft.com/office/word/2010/wordprocessingCanvas" xmlns:cx="http://schemas.microsoft.com/office/drawing/2014/chartex" xmlns:cx1="http://schemas.microsoft.com/office/drawing/2015/9/8/chartex" xmlns:cx2="http://schemas.microsoft.com/office/drawing/2015/10/21/chartex" xmlns:cx3="http://schemas.microsoft.com/office/drawing/2016/5/9/chartex" xmlns:cx4="http://schemas.microsoft.com/office/drawing/2016/5/10/chartex" xmlns:cx5="http://schemas.microsoft.com/office/drawing/2016/5/11/chartex" xmlns:cx6="http://schemas.microsoft.com/office/drawing/2016/5/12/chartex" xmlns:cx7="http://schemas.microsoft.com/office/drawing/2016/5/13/chartex" xmlns:cx8="http://schemas.microsoft.com/office/drawing/2016/5/14/chartex" xmlns:mc="http://schemas.openxmlformats.org/markup-compatibility/2006" xmlns:aink="http://schemas.microsoft.com/office/drawing/2016/ink" xmlns:am3d="http://schemas.microsoft.com/office/drawing/2017/model3d" xmlns:o="urn:schemas-microsoft-com:office:office" xmlns:oel="http://schemas.microsoft.com/office/2019/extlst" xmlns:r="http://schemas.openxmlformats.org/officeDocument/2006/relationships" xmlns:m="http://schemas.openxmlformats.org/officeDocument/2006/math" xmlns:v="urn:schemas-microsoft-com:vml" xmlns:wp14="http://schemas.microsoft.com/office/word/2010/wordprocessingDrawing" xmlns:wp="http://schemas.openxmlformats.org/drawingml/2006/wordprocessingDrawing" xmlns:w10="urn:schemas-microsoft-com:office:word" xmlns:w="http://schemas.openxmlformats.org/wordprocessingml/2006/main" xmlns:w14="http://schemas.microsoft.com/office/word/2010/wordml" xmlns:w15="http://schemas.microsoft.com/office/word/2012/wordml" xmlns:w16cex="http://schemas.microsoft.com/office/word/2018/wordml/cex" xmlns:w16cid="http://schemas.microsoft.com/office/word/2016/wordml/cid" xmlns:w16="http://schemas.microsoft.com/office/word/2018/wordml" xmlns:w16du="http://schemas.microsoft.com/office/word/2023/wordml/word16du" xmlns:w16sdtdh="http://schemas.microsoft.com/office/word/2020/wordml/sdtdatahash" xmlns:w16sdtfl="http://schemas.microsoft.com/office/word/2024/wordml/sdtformatlock" xmlns:w16se="http://schemas.microsoft.com/office/word/2015/wordml/symex" xmlns:wpg="http://schemas.microsoft.com/office/word/2010/wordprocessingGroup" xmlns:wpi="http://schemas.microsoft.com/office/word/2010/wordprocessingInk" xmlns:wne="http://schemas.microsoft.com/office/word/2006/wordml" xmlns:wps="http://schemas.microsoft.com/office/word/2010/wordprocessingShape" mc:Ignorable="w14 w15 w16se w16cid w16 w16cex w16sdtdh w16sdtfl w16du wp14">
   <w:body>
+    <w:sdt>
+      <w:sdtPr>
+        <w:rPr>
+          <w:rFonts w:ascii="Aptos" w:hAnsi="Aptos"/>
+          <w:color w:val="000000"/>
+          <w:highlight w:val="white"/>
+        </w:rPr>
+        <w:alias w:val="Citation"/>
+        <w:tag w:val="{&quot;referencesIds&quot;:[&quot;doc:697617b79b58ea147624d75c&quot;],&quot;referencesOptions&quot;:{&quot;doc:697617b79b58ea147624d75c&quot;:{&quot;author&quot;:true,&quot;year&quot;:true,&quot;formatAuthorYear&quot;:false,&quot;pageReplace&quot;:&quot;&quot;,&quot;additionalField&quot;:&quot;&quot;,&quot;additionalValue&quot;:&quot;&quot;,&quot;prefix&quot;:&quot;&quot;,&quot;suffix&quot;:&quot;&quot;}},&quot;hasBrokenReferences&quot;:false,&quot;hasManualEdits&quot;:false,&quot;isEmpty&quot;:false,&quot;citationType&quot;:&quot;inline&quot;,&quot;id&quot;:83731306,&quot;citationText&quot;:&quot;&lt;span style=\&quot;font-family:Aptos;font-size:14.666666666666666px;color:#000000\&quot;&gt;(Sqlpey 2024)&lt;/span&gt;&quot;}"/>
+        <w:id w:val="83731306"/>
+        <w:placeholder>
+          <w:docPart w:val="F66A737A352344E59298AF6618F0DED8"/>
+        </w:placeholder>
+      </w:sdtPr>
+      <w:sdtContent>
+        <w:p>
+          <w:pPr>
+            <w:rPr>
+              <w:rFonts w:ascii="Aptos" w:hAnsi="Aptos"/>
+              <w:color w:val="000000"/>
+              <w:highlight w:val="white"/>
+            </w:rPr>
+          </w:pPr>
+          <w:r>
+            <w:rPr>
+              <w:rFonts w:ascii="Aptos" w:eastAsia="Times New Roman" w:hAnsi="Aptos"/>
+              <w:color w:val="000000"/>
+            </w:rPr>
+            <w:t>(Sqlpey 2024)</w:t>
+          </w:r>
+        </w:p>
+      </w:sdtContent>
+    </w:sdt>
     <w:p>
       <w:pPr>
         <w:pStyle w:val="NormalWeb"/>
@@ -20,10 +53,10 @@
             <w:highlight w:val="white"/>
           </w:rPr>
           <w:alias w:val="Citation"/>
-          <w:tag w:val="{&quot;referencesIds&quot;:[&quot;doc:697617b79b58ea147624d75c&quot;],&quot;referencesOptions&quot;:{&quot;doc:697617b79b58ea147624d75c&quot;:{&quot;author&quot;:true,&quot;year&quot;:true,&quot;formatAuthorYear&quot;:false,&quot;pageReplace&quot;:&quot;&quot;,&quot;additionalField&quot;:&quot;&quot;,&quot;additionalValue&quot;:&quot;&quot;,&quot;prefix&quot;:&quot;&quot;,&quot;suffix&quot;:&quot;&quot;}},&quot;hasBrokenReferences&quot;:false,&quot;hasManualEdits&quot;:false,&quot;isEmpty&quot;:false,&quot;citationType&quot;:&quot;inline&quot;}"/>
-          <w:id w:val="-1067564654"/>
+          <w:tag w:val="{&quot;referencesIds&quot;:[&quot;doc:69761ba39e7d9800175c0e43&quot;],&quot;referencesOptions&quot;:{&quot;doc:69761ba39e7d9800175c0e43&quot;:{&quot;author&quot;:true,&quot;year&quot;:true,&quot;formatAuthorYear&quot;:false,&quot;pageReplace&quot;:&quot;&quot;,&quot;additionalField&quot;:&quot;&quot;,&quot;additionalValue&quot;:&quot;&quot;,&quot;prefix&quot;:&quot;&quot;,&quot;suffix&quot;:&quot;&quot;}},&quot;hasBrokenReferences&quot;:false,&quot;hasManualEdits&quot;:false,&quot;isEmpty&quot;:false,&quot;citationType&quot;:&quot;inline&quot;}"/>
+          <w:id w:val="-646282396"/>
           <w:placeholder>
-            <w:docPart w:val="38E76DE968B84060A20A77A059FC5C15"/>
+            <w:docPart w:val="EE012E2E6E614E2F986E82EE8280921D"/>
           </w:placeholder>
         </w:sdtPr>
         <w:sdtContent>
@@ -32,119 +65,7 @@
               <w:rFonts w:ascii="Aptos" w:eastAsia="Times New Roman" w:hAnsi="Aptos"/>
               <w:color w:val="000000"/>
             </w:rPr>
-            <w:t>(</w:t>
-          </w:r>
-          <w:proofErr w:type="spellStart"/>
-          <w:r>
-            <w:rPr>
-              <w:rFonts w:ascii="Aptos" w:eastAsia="Times New Roman" w:hAnsi="Aptos"/>
-              <w:color w:val="000000"/>
-            </w:rPr>
-            <w:t>Sqlpey</w:t>
-          </w:r>
-          <w:proofErr w:type="spellEnd"/>
-          <w:r>
-            <w:rPr>
-              <w:rFonts w:ascii="Aptos" w:eastAsia="Times New Roman" w:hAnsi="Aptos"/>
-              <w:color w:val="000000"/>
-            </w:rPr>
-            <w:t xml:space="preserve"> 2024)</w:t>
-          </w:r>
-        </w:sdtContent>
-      </w:sdt>
-      <w:r>
-        <w:rPr>
-          <w:rFonts w:ascii="Aptos" w:hAnsi="Aptos"/>
-          <w:color w:val="000000"/>
-        </w:rPr>
-        <w:t xml:space="preserve"> </w:t>
-      </w:r>
-      <w:sdt>
-        <w:sdtPr>
-          <w:rPr>
-            <w:rFonts w:ascii="Aptos" w:hAnsi="Aptos"/>
-            <w:color w:val="000000"/>
-            <w:sz w:val="22"/>
-            <w:highlight w:val="white"/>
-          </w:rPr>
-          <w:alias w:val="Citation"/>
-          <w:tag w:val="{&quot;referencesIds&quot;:[&quot;doc:69761ba39e7d9800175c0e43&quot;],&quot;referencesOptions&quot;:{&quot;doc:69761ba39e7d9800175c0e43&quot;:{&quot;author&quot;:true,&quot;year&quot;:true,&quot;formatAuthorYear&quot;:false,&quot;pageReplace&quot;:&quot;&quot;,&quot;additionalField&quot;:&quot;&quot;,&quot;additionalValue&quot;:&quot;&quot;,&quot;prefix&quot;:&quot;&quot;,&quot;suffix&quot;:&quot;&quot;}},&quot;hasBrokenReferences&quot;:false,&quot;hasManualEdits&quot;:false,&quot;isEmpty&quot;:false,&quot;citationType&quot;:&quot;inline&quot;}"/>
-          <w:id w:val="-1053923557"/>
-          <w:placeholder>
-            <w:docPart w:val="E86F030013A247EAA6BFA8A0282822A2"/>
-          </w:placeholder>
-        </w:sdtPr>
-        <w:sdtContent>
-          <w:r>
-            <w:rPr>
-              <w:rFonts w:ascii="Aptos" w:eastAsia="Times New Roman" w:hAnsi="Aptos"/>
-              <w:color w:val="000000"/>
-            </w:rPr>
-            <w:t>(</w:t>
-          </w:r>
-          <w:proofErr w:type="spellStart"/>
-          <w:r>
-            <w:rPr>
-              <w:rFonts w:ascii="Aptos" w:eastAsia="Times New Roman" w:hAnsi="Aptos"/>
-              <w:color w:val="000000"/>
-            </w:rPr>
-            <w:t>Coderivers</w:t>
-          </w:r>
-          <w:proofErr w:type="spellEnd"/>
-          <w:r>
-            <w:rPr>
-              <w:rFonts w:ascii="Aptos" w:eastAsia="Times New Roman" w:hAnsi="Aptos"/>
-              <w:color w:val="000000"/>
-            </w:rPr>
-            <w:t xml:space="preserve"> 2025)</w:t>
-          </w:r>
-        </w:sdtContent>
-      </w:sdt>
-      <w:r>
-        <w:rPr>
-          <w:rFonts w:ascii="Aptos" w:hAnsi="Aptos"/>
-          <w:color w:val="000000"/>
-        </w:rPr>
-        <w:t xml:space="preserve"> </w:t>
-      </w:r>
-      <w:sdt>
-        <w:sdtPr>
-          <w:rPr>
-            <w:rFonts w:ascii="Aptos" w:hAnsi="Aptos"/>
-            <w:color w:val="000000"/>
-            <w:sz w:val="22"/>
-            <w:highlight w:val="white"/>
-          </w:rPr>
-          <w:alias w:val="Citation"/>
-          <w:tag w:val="{&quot;referencesIds&quot;:[&quot;doc:697625d325073233cc990c95&quot;],&quot;referencesOptions&quot;:{&quot;doc:697625d325073233cc990c95&quot;:{&quot;author&quot;:true,&quot;year&quot;:true,&quot;formatAuthorYear&quot;:false,&quot;pageReplace&quot;:&quot;&quot;,&quot;additionalField&quot;:&quot;&quot;,&quot;additionalValue&quot;:&quot;&quot;,&quot;prefix&quot;:&quot;&quot;,&quot;suffix&quot;:&quot;&quot;}},&quot;hasBrokenReferences&quot;:false,&quot;hasManualEdits&quot;:false,&quot;isEmpty&quot;:false,&quot;citationType&quot;:&quot;inline&quot;}"/>
-          <w:id w:val="-1838454616"/>
-          <w:placeholder>
-            <w:docPart w:val="985DF1C76F684D438CBB598B85E6F79C"/>
-          </w:placeholder>
-        </w:sdtPr>
-        <w:sdtContent>
-          <w:r>
-            <w:rPr>
-              <w:rFonts w:ascii="Aptos" w:eastAsia="Times New Roman" w:hAnsi="Aptos"/>
-              <w:color w:val="000000"/>
-            </w:rPr>
-            <w:t>(</w:t>
-          </w:r>
-          <w:proofErr w:type="spellStart"/>
-          <w:r>
-            <w:rPr>
-              <w:rFonts w:ascii="Aptos" w:eastAsia="Times New Roman" w:hAnsi="Aptos"/>
-              <w:color w:val="000000"/>
-            </w:rPr>
-            <w:t>Techronology</w:t>
-          </w:r>
-          <w:proofErr w:type="spellEnd"/>
-          <w:r>
-            <w:rPr>
-              <w:rFonts w:ascii="Aptos" w:eastAsia="Times New Roman" w:hAnsi="Aptos"/>
-              <w:color w:val="000000"/>
-            </w:rPr>
-            <w:t xml:space="preserve"> 2026)</w:t>
+            <w:t>(Coderivers 2025)</w:t>
           </w:r>
         </w:sdtContent>
       </w:sdt>
@@ -165,10 +86,10 @@
           <w:highlight w:val="white"/>
         </w:rPr>
         <w:alias w:val="Citation"/>
-        <w:tag w:val="{&quot;referencesIds&quot;:[&quot;doc:69773fc6360cc45d457d30a1&quot;,&quot;doc:69773fed360cc45d457d30a7&quot;],&quot;referencesOptions&quot;:{&quot;doc:69773fc6360cc45d457d30a1&quot;:{&quot;author&quot;:true,&quot;year&quot;:true,&quot;formatAuthorYear&quot;:false,&quot;pageReplace&quot;:&quot;&quot;,&quot;additionalField&quot;:&quot;&quot;,&quot;additionalValue&quot;:&quot;&quot;,&quot;prefix&quot;:&quot;&quot;,&quot;suffix&quot;:&quot;&quot;},&quot;doc:69773fed360cc45d457d30a7&quot;:{&quot;author&quot;:true,&quot;year&quot;:true,&quot;formatAuthorYear&quot;:false,&quot;pageReplace&quot;:&quot;&quot;,&quot;additionalField&quot;:&quot;&quot;,&quot;additionalValue&quot;:&quot;&quot;,&quot;prefix&quot;:&quot;&quot;,&quot;suffix&quot;:&quot;&quot;}},&quot;hasBrokenReferences&quot;:false,&quot;hasManualEdits&quot;:false,&quot;isEmpty&quot;:false,&quot;citationType&quot;:&quot;inline&quot;}"/>
-        <w:id w:val="438191041"/>
+        <w:tag w:val="{&quot;referencesIds&quot;:[&quot;doc:697625d325073233cc990c95&quot;],&quot;referencesOptions&quot;:{&quot;doc:697625d325073233cc990c95&quot;:{&quot;author&quot;:true,&quot;year&quot;:true,&quot;formatAuthorYear&quot;:false,&quot;pageReplace&quot;:&quot;&quot;,&quot;additionalField&quot;:&quot;&quot;,&quot;additionalValue&quot;:&quot;&quot;,&quot;prefix&quot;:&quot;&quot;,&quot;suffix&quot;:&quot;&quot;}},&quot;hasBrokenReferences&quot;:false,&quot;hasManualEdits&quot;:false,&quot;isEmpty&quot;:false,&quot;citationType&quot;:&quot;inline&quot;}"/>
+        <w:id w:val="-1773853706"/>
         <w:placeholder>
-          <w:docPart w:val="8493C9E17CA54E61A5B7DAD0A264C7D6"/>
+          <w:docPart w:val="345B6F7D199549E5937D82C40BC7A170"/>
         </w:placeholder>
       </w:sdtPr>
       <w:sdtContent>
@@ -186,199 +107,7 @@
               <w:rFonts w:ascii="Aptos" w:eastAsia="Times New Roman" w:hAnsi="Aptos"/>
               <w:color w:val="000000"/>
             </w:rPr>
-            <w:t>(McKinney 2022, Stack Overflow 2023)</w:t>
-          </w:r>
-        </w:p>
-      </w:sdtContent>
-    </w:sdt>
-    <w:sdt>
-      <w:sdtPr>
-        <w:rPr>
-          <w:rFonts w:ascii="Aptos" w:hAnsi="Aptos"/>
-          <w:color w:val="000000"/>
-          <w:highlight w:val="white"/>
-        </w:rPr>
-        <w:alias w:val="Citation"/>
-        <w:tag w:val="{&quot;referencesIds&quot;:[&quot;doc:697648e765f11557e99d906d&quot;],&quot;referencesOptions&quot;:{&quot;doc:697648e765f11557e99d906d&quot;:{&quot;author&quot;:true,&quot;year&quot;:true,&quot;formatAuthorYear&quot;:false,&quot;pageReplace&quot;:&quot;&quot;,&quot;additionalField&quot;:&quot;&quot;,&quot;additionalValue&quot;:&quot;&quot;,&quot;prefix&quot;:&quot;&quot;,&quot;suffix&quot;:&quot;&quot;}},&quot;hasBrokenReferences&quot;:false,&quot;hasManualEdits&quot;:false,&quot;isEmpty&quot;:false,&quot;citationType&quot;:&quot;inline&quot;}"/>
-        <w:id w:val="-1230151529"/>
-        <w:placeholder>
-          <w:docPart w:val="CCF356CC6B804C61992F4C20A50CBE01"/>
-        </w:placeholder>
-      </w:sdtPr>
-      <w:sdtContent>
-        <w:p>
-          <w:pPr>
-            <w:pStyle w:val="NormalWeb"/>
-            <w:rPr>
-              <w:rFonts w:ascii="Aptos" w:hAnsi="Aptos"/>
-              <w:color w:val="000000"/>
-              <w:highlight w:val="white"/>
-            </w:rPr>
-          </w:pPr>
-          <w:r>
-            <w:rPr>
-              <w:rFonts w:ascii="Aptos" w:eastAsia="Times New Roman" w:hAnsi="Aptos"/>
-              <w:color w:val="000000"/>
-            </w:rPr>
-            <w:t>(Stack Overflow 2019)</w:t>
-          </w:r>
-        </w:p>
-      </w:sdtContent>
-    </w:sdt>
-    <w:sdt>
-      <w:sdtPr>
-        <w:rPr>
-          <w:rFonts w:ascii="Aptos" w:eastAsiaTheme="minorHAnsi" w:hAnsi="Aptos" w:cstheme="minorBidi"/>
-          <w:color w:val="000000"/>
-          <w:kern w:val="2"/>
-          <w:sz w:val="22"/>
-          <w:szCs w:val="22"/>
-          <w:highlight w:val="white"/>
-          <w:lang w:eastAsia="en-US"/>
-          <w14:ligatures w14:val="standardContextual"/>
-        </w:rPr>
-        <w:alias w:val="Citation"/>
-        <w:tag w:val="{&quot;referencesIds&quot;:[&quot;doc:69773fc6360cc45d457d30a1&quot;,&quot;doc:697741d58c897e4d7f9ce02d&quot;,&quot;doc:69774266ca3ace34b22ba1bb&quot;,&quot;doc:69773fed360cc45d457d30a7&quot;],&quot;referencesOptions&quot;:{&quot;doc:69773fc6360cc45d457d30a1&quot;:{&quot;author&quot;:true,&quot;year&quot;:true,&quot;formatAuthorYear&quot;:false,&quot;pageReplace&quot;:&quot;&quot;,&quot;additionalField&quot;:&quot;&quot;,&quot;additionalValue&quot;:&quot;&quot;,&quot;prefix&quot;:&quot;&quot;,&quot;suffix&quot;:&quot;&quot;},&quot;doc:697741d58c897e4d7f9ce02d&quot;:{&quot;author&quot;:true,&quot;year&quot;:true,&quot;formatAuthorYear&quot;:false,&quot;pageReplace&quot;:&quot;&quot;,&quot;additionalField&quot;:&quot;&quot;,&quot;additionalValue&quot;:&quot;&quot;,&quot;prefix&quot;:&quot;&quot;,&quot;suffix&quot;:&quot;&quot;},&quot;doc:69774266ca3ace34b22ba1bb&quot;:{&quot;author&quot;:true,&quot;year&quot;:true,&quot;formatAuthorYear&quot;:false,&quot;pageReplace&quot;:&quot;&quot;,&quot;additionalField&quot;:&quot;&quot;,&quot;additionalValue&quot;:&quot;&quot;,&quot;prefix&quot;:&quot;&quot;,&quot;suffix&quot;:&quot;&quot;},&quot;doc:69773fed360cc45d457d30a7&quot;:{&quot;author&quot;:true,&quot;year&quot;:true,&quot;formatAuthorYear&quot;:false,&quot;pageReplace&quot;:&quot;&quot;,&quot;additionalField&quot;:&quot;&quot;,&quot;additionalValue&quot;:&quot;&quot;,&quot;prefix&quot;:&quot;&quot;,&quot;suffix&quot;:&quot;&quot;}},&quot;hasBrokenReferences&quot;:false,&quot;hasManualEdits&quot;:false,&quot;isEmpty&quot;:false,&quot;citationType&quot;:&quot;inline&quot;}"/>
-        <w:id w:val="116492570"/>
-        <w:placeholder>
-          <w:docPart w:val="13060E48979E4A799E3639BAF6F85DA3"/>
-        </w:placeholder>
-      </w:sdtPr>
-      <w:sdtContent>
-        <w:p>
-          <w:pPr>
-            <w:pStyle w:val="NormalWeb"/>
-            <w:rPr>
-              <w:rFonts w:ascii="Aptos" w:eastAsiaTheme="minorHAnsi" w:hAnsi="Aptos" w:cstheme="minorBidi"/>
-              <w:color w:val="000000"/>
-              <w:kern w:val="2"/>
-              <w:sz w:val="22"/>
-              <w:szCs w:val="22"/>
-              <w:highlight w:val="white"/>
-              <w:lang w:eastAsia="en-US"/>
-              <w14:ligatures w14:val="standardContextual"/>
-            </w:rPr>
-          </w:pPr>
-          <w:r>
-            <w:rPr>
-              <w:rFonts w:ascii="Aptos" w:eastAsia="Times New Roman" w:hAnsi="Aptos"/>
-              <w:color w:val="000000"/>
-            </w:rPr>
-            <w:t>(McKinney 2022, Pandas 2026b, Stack Overflow 2020, Stack Overflow 2023)</w:t>
-          </w:r>
-        </w:p>
-      </w:sdtContent>
-    </w:sdt>
-    <w:sdt>
-      <w:sdtPr>
-        <w:rPr>
-          <w:rFonts w:ascii="Aptos" w:eastAsiaTheme="minorHAnsi" w:hAnsi="Aptos" w:cstheme="minorBidi"/>
-          <w:color w:val="000000"/>
-          <w:kern w:val="2"/>
-          <w:sz w:val="22"/>
-          <w:szCs w:val="22"/>
-          <w:highlight w:val="white"/>
-          <w:lang w:eastAsia="en-US"/>
-          <w14:ligatures w14:val="standardContextual"/>
-        </w:rPr>
-        <w:alias w:val="Citation"/>
-        <w:tag w:val="{&quot;referencesIds&quot;:[&quot;doc:69773fc6360cc45d457d30a1&quot;,&quot;doc:6977455b9e7d9800175c20ee&quot;,&quot;doc:697745a6ca3ace34b22ba1e2&quot;],&quot;referencesOptions&quot;:{&quot;doc:69773fc6360cc45d457d30a1&quot;:{&quot;author&quot;:true,&quot;year&quot;:true,&quot;formatAuthorYear&quot;:false,&quot;pageReplace&quot;:&quot;&quot;,&quot;additionalField&quot;:&quot;&quot;,&quot;additionalValue&quot;:&quot;&quot;,&quot;prefix&quot;:&quot;&quot;,&quot;suffix&quot;:&quot;&quot;},&quot;doc:6977455b9e7d9800175c20ee&quot;:{&quot;author&quot;:true,&quot;year&quot;:true,&quot;formatAuthorYear&quot;:false,&quot;pageReplace&quot;:&quot;&quot;,&quot;additionalField&quot;:&quot;&quot;,&quot;additionalValue&quot;:&quot;&quot;,&quot;prefix&quot;:&quot;&quot;,&quot;suffix&quot;:&quot;&quot;},&quot;doc:697745a6ca3ace34b22ba1e2&quot;:{&quot;author&quot;:true,&quot;year&quot;:true,&quot;formatAuthorYear&quot;:false,&quot;pageReplace&quot;:&quot;&quot;,&quot;additionalField&quot;:&quot;&quot;,&quot;additionalValue&quot;:&quot;&quot;,&quot;prefix&quot;:&quot;&quot;,&quot;suffix&quot;:&quot;&quot;}},&quot;hasBrokenReferences&quot;:false,&quot;hasManualEdits&quot;:false,&quot;isEmpty&quot;:false,&quot;citationType&quot;:&quot;inline&quot;}"/>
-        <w:id w:val="1186790045"/>
-        <w:placeholder>
-          <w:docPart w:val="7CACE0F356854929B1F7599F87BAC94A"/>
-        </w:placeholder>
-      </w:sdtPr>
-      <w:sdtContent>
-        <w:p>
-          <w:pPr>
-            <w:pStyle w:val="NormalWeb"/>
-            <w:rPr>
-              <w:rFonts w:ascii="Aptos" w:eastAsiaTheme="minorHAnsi" w:hAnsi="Aptos" w:cstheme="minorBidi"/>
-              <w:color w:val="000000"/>
-              <w:kern w:val="2"/>
-              <w:sz w:val="22"/>
-              <w:szCs w:val="22"/>
-              <w:highlight w:val="white"/>
-              <w:lang w:eastAsia="en-US"/>
-              <w14:ligatures w14:val="standardContextual"/>
-            </w:rPr>
-          </w:pPr>
-          <w:r>
-            <w:rPr>
-              <w:rFonts w:ascii="Aptos" w:eastAsia="Times New Roman" w:hAnsi="Aptos"/>
-              <w:color w:val="000000"/>
-            </w:rPr>
-            <w:t>(McKinney 2022, Pandas 2026c, Pandas 2026a)</w:t>
-          </w:r>
-        </w:p>
-      </w:sdtContent>
-    </w:sdt>
-    <w:sdt>
-      <w:sdtPr>
-        <w:rPr>
-          <w:rFonts w:ascii="Aptos" w:hAnsi="Aptos"/>
-          <w:color w:val="000000"/>
-          <w:highlight w:val="white"/>
-        </w:rPr>
-        <w:alias w:val="Citation"/>
-        <w:tag w:val="{&quot;referencesIds&quot;:[&quot;doc:69774b9293dd120faad0400a&quot;,&quot;doc:69774a24182e34539ffc754b&quot;,&quot;doc:69773fed360cc45d457d30a7&quot;,&quot;doc:69773f11360cc45d457d3096&quot;],&quot;referencesOptions&quot;:{&quot;doc:69774b9293dd120faad0400a&quot;:{&quot;author&quot;:true,&quot;year&quot;:true,&quot;formatAuthorYear&quot;:false,&quot;pageReplace&quot;:&quot;&quot;,&quot;additionalField&quot;:&quot;&quot;,&quot;additionalValue&quot;:&quot;&quot;,&quot;prefix&quot;:&quot;&quot;,&quot;suffix&quot;:&quot;&quot;},&quot;doc:69774a24182e34539ffc754b&quot;:{&quot;author&quot;:true,&quot;year&quot;:true,&quot;formatAuthorYear&quot;:false,&quot;pageReplace&quot;:&quot;&quot;,&quot;additionalField&quot;:&quot;&quot;,&quot;additionalValue&quot;:&quot;&quot;,&quot;prefix&quot;:&quot;&quot;,&quot;suffix&quot;:&quot;&quot;},&quot;doc:69773fed360cc45d457d30a7&quot;:{&quot;author&quot;:true,&quot;year&quot;:true,&quot;formatAuthorYear&quot;:false,&quot;pageReplace&quot;:&quot;&quot;,&quot;additionalField&quot;:&quot;&quot;,&quot;additionalValue&quot;:&quot;&quot;,&quot;prefix&quot;:&quot;&quot;,&quot;suffix&quot;:&quot;&quot;},&quot;doc:69773f11360cc45d457d3096&quot;:{&quot;author&quot;:true,&quot;year&quot;:true,&quot;formatAuthorYear&quot;:false,&quot;pageReplace&quot;:&quot;&quot;,&quot;additionalField&quot;:&quot;&quot;,&quot;additionalValue&quot;:&quot;&quot;,&quot;prefix&quot;:&quot;&quot;,&quot;suffix&quot;:&quot;&quot;}},&quot;hasBrokenReferences&quot;:false,&quot;hasManualEdits&quot;:false,&quot;isEmpty&quot;:false,&quot;citationType&quot;:&quot;inline&quot;}"/>
-        <w:id w:val="-1718119868"/>
-        <w:placeholder>
-          <w:docPart w:val="C1052FACBC41416190C18A257CD316A6"/>
-        </w:placeholder>
-      </w:sdtPr>
-      <w:sdtContent>
-        <w:p>
-          <w:pPr>
-            <w:pStyle w:val="NormalWeb"/>
-            <w:rPr>
-              <w:rFonts w:ascii="Aptos" w:hAnsi="Aptos"/>
-              <w:color w:val="000000"/>
-              <w:highlight w:val="white"/>
-            </w:rPr>
-          </w:pPr>
-          <w:r>
-            <w:rPr>
-              <w:rFonts w:ascii="Aptos" w:eastAsia="Times New Roman" w:hAnsi="Aptos"/>
-              <w:color w:val="000000"/>
-            </w:rPr>
-            <w:t>(Stack Overflow 2022, Pandas 2026d, Stack Overflow 2023, Vasiliev 2022)</w:t>
-          </w:r>
-        </w:p>
-      </w:sdtContent>
-    </w:sdt>
-    <w:sdt>
-      <w:sdtPr>
-        <w:rPr>
-          <w:rFonts w:ascii="Aptos" w:hAnsi="Aptos"/>
-          <w:color w:val="000000"/>
-          <w:highlight w:val="white"/>
-        </w:rPr>
-        <w:alias w:val="Citation"/>
-        <w:tag w:val="{&quot;referencesIds&quot;:[&quot;doc:69774c82360cc45d457d3276&quot;],&quot;referencesOptions&quot;:{&quot;doc:69774c82360cc45d457d3276&quot;:{&quot;author&quot;:true,&quot;year&quot;:true,&quot;formatAuthorYear&quot;:false,&quot;pageReplace&quot;:&quot;&quot;,&quot;additionalField&quot;:&quot;&quot;,&quot;additionalValue&quot;:&quot;&quot;,&quot;prefix&quot;:&quot;&quot;,&quot;suffix&quot;:&quot;&quot;}},&quot;hasBrokenReferences&quot;:false,&quot;hasManualEdits&quot;:false,&quot;isEmpty&quot;:false,&quot;citationType&quot;:&quot;inline&quot;}"/>
-        <w:id w:val="-705332666"/>
-        <w:placeholder>
-          <w:docPart w:val="04D3864880514033877AA396F9DD793D"/>
-        </w:placeholder>
-      </w:sdtPr>
-      <w:sdtContent>
-        <w:p>
-          <w:pPr>
-            <w:pStyle w:val="NormalWeb"/>
-            <w:rPr>
-              <w:rFonts w:ascii="Aptos" w:hAnsi="Aptos"/>
-              <w:color w:val="000000"/>
-              <w:highlight w:val="white"/>
-              <w:lang w:val="de-DE"/>
-            </w:rPr>
-          </w:pPr>
-          <w:r>
-            <w:rPr>
-              <w:rFonts w:ascii="Aptos" w:eastAsia="Times New Roman" w:hAnsi="Aptos"/>
-              <w:color w:val="000000"/>
-              <w:lang w:val="de-DE"/>
-            </w:rPr>
-            <w:t>(Arif Rahman 2025)</w:t>
+            <w:t>(Techronology 2026)</w:t>
           </w:r>
         </w:p>
       </w:sdtContent>
@@ -390,7 +119,6 @@
           <w:rFonts w:ascii="Aptos" w:hAnsi="Aptos"/>
           <w:color w:val="000000"/>
           <w:highlight w:val="white"/>
-          <w:lang w:val="de-DE"/>
         </w:rPr>
       </w:pPr>
     </w:p>
@@ -402,9 +130,9 @@
           <w:highlight w:val="white"/>
         </w:rPr>
         <w:tag w:val="rw.bWnCOutputStyleIdiblio"/>
-        <w:id w:val="-561258814"/>
+        <w:id w:val="-1006593658"/>
         <w:placeholder>
-          <w:docPart w:val="7081AAAFE34F4ABC9D3940A0BE87F4A3"/>
+          <w:docPart w:val="56C0659A3B524838B8CF339152347C29"/>
         </w:placeholder>
       </w:sdtPr>
       <w:sdtEndPr>
@@ -430,48 +158,6 @@
             <w:rPr>
               <w:rFonts w:ascii="Aptos" w:hAnsi="Aptos"/>
               <w:color w:val="000000"/>
-              <w:lang w:val="de-DE"/>
-            </w:rPr>
-            <w:t xml:space="preserve">ARIF RAHMAN, D.B., 2025. </w:t>
-          </w:r>
-          <w:r>
-            <w:rPr>
-              <w:rFonts w:ascii="Aptos" w:hAnsi="Aptos"/>
-              <w:i/>
-              <w:iCs/>
-              <w:color w:val="000000"/>
-            </w:rPr>
-            <w:t xml:space="preserve">SOFT40161_Lab10. </w:t>
-          </w:r>
-          <w:r>
-            <w:rPr>
-              <w:rFonts w:ascii="Aptos" w:hAnsi="Aptos"/>
-              <w:color w:val="000000"/>
-            </w:rPr>
-            <w:t>Nottingham Trent University</w:t>
-          </w:r>
-          <w:proofErr w:type="gramStart"/>
-          <w:r>
-            <w:rPr>
-              <w:rFonts w:ascii="Aptos" w:hAnsi="Aptos"/>
-              <w:color w:val="000000"/>
-            </w:rPr>
-            <w:t>: .</w:t>
-          </w:r>
-          <w:proofErr w:type="gramEnd"/>
-        </w:p>
-        <w:p>
-          <w:pPr>
-            <w:pStyle w:val="NormalWeb"/>
-            <w:rPr>
-              <w:rFonts w:ascii="Aptos" w:hAnsi="Aptos"/>
-              <w:color w:val="000000"/>
-            </w:rPr>
-          </w:pPr>
-          <w:r>
-            <w:rPr>
-              <w:rFonts w:ascii="Aptos" w:hAnsi="Aptos"/>
-              <w:color w:val="000000"/>
             </w:rPr>
             <w:t xml:space="preserve">CODERIVERS, </w:t>
           </w:r>
@@ -521,7 +207,7 @@
               <w:rFonts w:ascii="Aptos" w:hAnsi="Aptos"/>
               <w:color w:val="000000"/>
             </w:rPr>
-            <w:t xml:space="preserve">MCKINNEY, W., 2022. </w:t>
+            <w:t xml:space="preserve">SQLPEY, </w:t>
           </w:r>
           <w:r>
             <w:rPr>
@@ -530,84 +216,8 @@
               <w:iCs/>
               <w:color w:val="000000"/>
             </w:rPr>
-            <w:t xml:space="preserve">Python for data </w:t>
+            <w:t>Top 5 Methods to Read the First N Rows from CSV Files in Python Pandas</w:t>
           </w:r>
-          <w:proofErr w:type="gramStart"/>
-          <w:r>
-            <w:rPr>
-              <w:rFonts w:ascii="Aptos" w:hAnsi="Aptos"/>
-              <w:i/>
-              <w:iCs/>
-              <w:color w:val="000000"/>
-            </w:rPr>
-            <w:t>analysis :</w:t>
-          </w:r>
-          <w:proofErr w:type="gramEnd"/>
-          <w:r>
-            <w:rPr>
-              <w:rFonts w:ascii="Aptos" w:hAnsi="Aptos"/>
-              <w:i/>
-              <w:iCs/>
-              <w:color w:val="000000"/>
-            </w:rPr>
-            <w:t xml:space="preserve"> data wrangling with pandas, NumPy, and </w:t>
-          </w:r>
-          <w:proofErr w:type="spellStart"/>
-          <w:r>
-            <w:rPr>
-              <w:rFonts w:ascii="Aptos" w:hAnsi="Aptos"/>
-              <w:i/>
-              <w:iCs/>
-              <w:color w:val="000000"/>
-            </w:rPr>
-            <w:t>Jupyter</w:t>
-          </w:r>
-          <w:proofErr w:type="spellEnd"/>
-          <w:r>
-            <w:rPr>
-              <w:rFonts w:ascii="Aptos" w:hAnsi="Aptos"/>
-              <w:i/>
-              <w:iCs/>
-              <w:color w:val="000000"/>
-            </w:rPr>
-            <w:t xml:space="preserve">. </w:t>
-          </w:r>
-          <w:r>
-            <w:rPr>
-              <w:rFonts w:ascii="Aptos" w:hAnsi="Aptos"/>
-              <w:color w:val="000000"/>
-            </w:rPr>
-            <w:t>Sebastopol, Calif: O'Reilly Media.</w:t>
-          </w:r>
-        </w:p>
-        <w:p>
-          <w:pPr>
-            <w:pStyle w:val="NormalWeb"/>
-            <w:rPr>
-              <w:rFonts w:ascii="Aptos" w:hAnsi="Aptos"/>
-              <w:color w:val="000000"/>
-            </w:rPr>
-          </w:pPr>
-          <w:r>
-            <w:rPr>
-              <w:rFonts w:ascii="Aptos" w:hAnsi="Aptos"/>
-              <w:color w:val="000000"/>
-            </w:rPr>
-            <w:t xml:space="preserve">PANDAS, </w:t>
-          </w:r>
-          <w:proofErr w:type="spellStart"/>
-          <w:proofErr w:type="gramStart"/>
-          <w:r>
-            <w:rPr>
-              <w:rFonts w:ascii="Aptos" w:hAnsi="Aptos"/>
-              <w:i/>
-              <w:iCs/>
-              <w:color w:val="000000"/>
-            </w:rPr>
-            <w:t>pandas.concat</w:t>
-          </w:r>
-          <w:proofErr w:type="spellEnd"/>
-          <w:proofErr w:type="gramEnd"/>
           <w:r>
             <w:rPr>
               <w:rFonts w:ascii="Aptos" w:hAnsi="Aptos"/>
@@ -616,210 +226,6 @@
             <w:t xml:space="preserve"> [online]. Available at: </w:t>
           </w:r>
           <w:hyperlink r:id="rId5" w:tgtFrame="_blank" w:history="1">
-            <w:r>
-              <w:rPr>
-                <w:rStyle w:val="Hyperlink"/>
-                <w:rFonts w:ascii="Aptos" w:hAnsi="Aptos"/>
-              </w:rPr>
-              <w:t>https://pandas.pydata.org/pandas-docs/stable/reference/api/pandas.concat.html</w:t>
-            </w:r>
-          </w:hyperlink>
-          <w:r>
-            <w:rPr>
-              <w:rFonts w:ascii="Aptos" w:hAnsi="Aptos"/>
-              <w:color w:val="000000"/>
-            </w:rPr>
-            <w:t xml:space="preserve"> [Accessed 26/01 2026].</w:t>
-          </w:r>
-        </w:p>
-        <w:p>
-          <w:pPr>
-            <w:pStyle w:val="NormalWeb"/>
-            <w:rPr>
-              <w:rFonts w:ascii="Aptos" w:hAnsi="Aptos"/>
-              <w:color w:val="000000"/>
-            </w:rPr>
-          </w:pPr>
-          <w:r>
-            <w:rPr>
-              <w:rFonts w:ascii="Aptos" w:hAnsi="Aptos"/>
-              <w:color w:val="000000"/>
-            </w:rPr>
-            <w:t xml:space="preserve">PANDAS, </w:t>
-          </w:r>
-          <w:proofErr w:type="spellStart"/>
-          <w:proofErr w:type="gramStart"/>
-          <w:r>
-            <w:rPr>
-              <w:rFonts w:ascii="Aptos" w:hAnsi="Aptos"/>
-              <w:i/>
-              <w:iCs/>
-              <w:color w:val="000000"/>
-            </w:rPr>
-            <w:t>pandas.DataFrame.dtypes</w:t>
-          </w:r>
-          <w:proofErr w:type="spellEnd"/>
-          <w:proofErr w:type="gramEnd"/>
-          <w:r>
-            <w:rPr>
-              <w:rFonts w:ascii="Aptos" w:hAnsi="Aptos"/>
-              <w:color w:val="000000"/>
-            </w:rPr>
-            <w:t xml:space="preserve"> [online]. Available at: </w:t>
-          </w:r>
-          <w:hyperlink r:id="rId6" w:tgtFrame="_blank" w:history="1">
-            <w:r>
-              <w:rPr>
-                <w:rStyle w:val="Hyperlink"/>
-                <w:rFonts w:ascii="Aptos" w:hAnsi="Aptos"/>
-              </w:rPr>
-              <w:t>https://pandas.pydata.org/docs/reference/api/pandas.DataFrame.dtypes.html</w:t>
-            </w:r>
-          </w:hyperlink>
-          <w:r>
-            <w:rPr>
-              <w:rFonts w:ascii="Aptos" w:hAnsi="Aptos"/>
-              <w:color w:val="000000"/>
-            </w:rPr>
-            <w:t xml:space="preserve"> [Accessed 26/01 2026].</w:t>
-          </w:r>
-        </w:p>
-        <w:p>
-          <w:pPr>
-            <w:pStyle w:val="NormalWeb"/>
-            <w:rPr>
-              <w:rFonts w:ascii="Aptos" w:hAnsi="Aptos"/>
-              <w:color w:val="000000"/>
-            </w:rPr>
-          </w:pPr>
-          <w:r>
-            <w:rPr>
-              <w:rFonts w:ascii="Aptos" w:hAnsi="Aptos"/>
-              <w:color w:val="000000"/>
-            </w:rPr>
-            <w:t xml:space="preserve">PANDAS, </w:t>
-          </w:r>
-          <w:proofErr w:type="spellStart"/>
-          <w:proofErr w:type="gramStart"/>
-          <w:r>
-            <w:rPr>
-              <w:rFonts w:ascii="Aptos" w:hAnsi="Aptos"/>
-              <w:i/>
-              <w:iCs/>
-              <w:color w:val="000000"/>
-            </w:rPr>
-            <w:t>pandas.DataFrame.iloc</w:t>
-          </w:r>
-          <w:proofErr w:type="spellEnd"/>
-          <w:proofErr w:type="gramEnd"/>
-          <w:r>
-            <w:rPr>
-              <w:rFonts w:ascii="Aptos" w:hAnsi="Aptos"/>
-              <w:color w:val="000000"/>
-            </w:rPr>
-            <w:t xml:space="preserve"> [online]. Available at: </w:t>
-          </w:r>
-          <w:hyperlink r:id="rId7" w:tgtFrame="_blank" w:history="1">
-            <w:r>
-              <w:rPr>
-                <w:rStyle w:val="Hyperlink"/>
-                <w:rFonts w:ascii="Aptos" w:hAnsi="Aptos"/>
-              </w:rPr>
-              <w:t>https://pandas.pydata.org/pandas-docs/stable/reference/api/pandas.DataFrame.iloc.html</w:t>
-            </w:r>
-          </w:hyperlink>
-          <w:r>
-            <w:rPr>
-              <w:rFonts w:ascii="Aptos" w:hAnsi="Aptos"/>
-              <w:color w:val="000000"/>
-            </w:rPr>
-            <w:t xml:space="preserve"> [Accessed 26/01 2026].</w:t>
-          </w:r>
-        </w:p>
-        <w:p>
-          <w:pPr>
-            <w:pStyle w:val="NormalWeb"/>
-            <w:rPr>
-              <w:rFonts w:ascii="Aptos" w:hAnsi="Aptos"/>
-              <w:color w:val="000000"/>
-            </w:rPr>
-          </w:pPr>
-          <w:r>
-            <w:rPr>
-              <w:rFonts w:ascii="Aptos" w:hAnsi="Aptos"/>
-              <w:color w:val="000000"/>
-            </w:rPr>
-            <w:t xml:space="preserve">PANDAS, </w:t>
-          </w:r>
-          <w:proofErr w:type="spellStart"/>
-          <w:proofErr w:type="gramStart"/>
-          <w:r>
-            <w:rPr>
-              <w:rFonts w:ascii="Aptos" w:hAnsi="Aptos"/>
-              <w:i/>
-              <w:iCs/>
-              <w:color w:val="000000"/>
-            </w:rPr>
-            <w:t>pandas.unique</w:t>
-          </w:r>
-          <w:proofErr w:type="spellEnd"/>
-          <w:proofErr w:type="gramEnd"/>
-          <w:r>
-            <w:rPr>
-              <w:rFonts w:ascii="Aptos" w:hAnsi="Aptos"/>
-              <w:color w:val="000000"/>
-            </w:rPr>
-            <w:t xml:space="preserve"> [online]. Available at: </w:t>
-          </w:r>
-          <w:hyperlink r:id="rId8" w:tgtFrame="_blank" w:history="1">
-            <w:r>
-              <w:rPr>
-                <w:rStyle w:val="Hyperlink"/>
-                <w:rFonts w:ascii="Aptos" w:hAnsi="Aptos"/>
-              </w:rPr>
-              <w:t>https://pandas.pydata.org/pandas-docs/stable/reference/api/pandas.unique.html</w:t>
-            </w:r>
-          </w:hyperlink>
-          <w:r>
-            <w:rPr>
-              <w:rFonts w:ascii="Aptos" w:hAnsi="Aptos"/>
-              <w:color w:val="000000"/>
-            </w:rPr>
-            <w:t xml:space="preserve"> [Accessed 26/01 2026].</w:t>
-          </w:r>
-        </w:p>
-        <w:p>
-          <w:pPr>
-            <w:pStyle w:val="NormalWeb"/>
-            <w:rPr>
-              <w:rFonts w:ascii="Aptos" w:hAnsi="Aptos"/>
-              <w:color w:val="000000"/>
-            </w:rPr>
-          </w:pPr>
-          <w:r>
-            <w:rPr>
-              <w:rFonts w:ascii="Aptos" w:hAnsi="Aptos"/>
-              <w:color w:val="000000"/>
-            </w:rPr>
-            <w:t xml:space="preserve">SQLPEY, </w:t>
-          </w:r>
-          <w:r>
-            <w:rPr>
-              <w:rFonts w:ascii="Aptos" w:hAnsi="Aptos"/>
-              <w:i/>
-              <w:iCs/>
-              <w:color w:val="000000"/>
-            </w:rPr>
-            <w:t>Top 5 Methods to Read the First N Rows from CSV Files in Python Pandas</w:t>
-          </w:r>
-          <w:r>
-            <w:rPr>
-              <w:rFonts w:ascii="Aptos" w:hAnsi="Aptos"/>
-              <w:color w:val="000000"/>
-            </w:rPr>
-            <w:t xml:space="preserve"> [online]. Available at: </w:t>
-          </w:r>
-          <w:hyperlink r:id="rId9" w:tgtFrame="_blank" w:history="1">
             <w:r>
               <w:rPr>
                 <w:rStyle w:val="Hyperlink"/>
@@ -849,7 +255,7 @@
               <w:rFonts w:ascii="Aptos" w:hAnsi="Aptos"/>
               <w:color w:val="000000"/>
             </w:rPr>
-            <w:t xml:space="preserve">STACK OVERFLOW, </w:t>
+            <w:t xml:space="preserve">TECHRONOLOGY, </w:t>
           </w:r>
           <w:r>
             <w:rPr>
@@ -858,27 +264,7 @@
               <w:iCs/>
               <w:color w:val="000000"/>
             </w:rPr>
-            <w:t xml:space="preserve">Get a list from Pandas </w:t>
-          </w:r>
-          <w:proofErr w:type="spellStart"/>
-          <w:r>
-            <w:rPr>
-              <w:rFonts w:ascii="Aptos" w:hAnsi="Aptos"/>
-              <w:i/>
-              <w:iCs/>
-              <w:color w:val="000000"/>
-            </w:rPr>
-            <w:t>DataFrame</w:t>
-          </w:r>
-          <w:proofErr w:type="spellEnd"/>
-          <w:r>
-            <w:rPr>
-              <w:rFonts w:ascii="Aptos" w:hAnsi="Aptos"/>
-              <w:i/>
-              <w:iCs/>
-              <w:color w:val="000000"/>
-            </w:rPr>
-            <w:t xml:space="preserve"> column headers</w:t>
+            <w:t>Create a menu in Python – Allow user to pick a choice</w:t>
           </w:r>
           <w:r>
             <w:rPr>
@@ -887,304 +273,7 @@
             </w:rPr>
             <w:t xml:space="preserve"> [online]. Available at: </w:t>
           </w:r>
-          <w:hyperlink r:id="rId10" w:tgtFrame="_blank" w:history="1">
-            <w:r>
-              <w:rPr>
-                <w:rStyle w:val="Hyperlink"/>
-                <w:rFonts w:ascii="Aptos" w:hAnsi="Aptos"/>
-              </w:rPr>
-              <w:t>https://stackoverflow.com/questions/19482970/get-a-list-from-pandas-dataframe-column-headers</w:t>
-            </w:r>
-          </w:hyperlink>
-          <w:r>
-            <w:rPr>
-              <w:rFonts w:ascii="Aptos" w:hAnsi="Aptos"/>
-              <w:color w:val="000000"/>
-            </w:rPr>
-            <w:t xml:space="preserve"> [Accessed 26/01 2026].</w:t>
-          </w:r>
-        </w:p>
-        <w:p>
-          <w:pPr>
-            <w:pStyle w:val="NormalWeb"/>
-            <w:rPr>
-              <w:rFonts w:ascii="Aptos" w:hAnsi="Aptos"/>
-              <w:color w:val="000000"/>
-            </w:rPr>
-          </w:pPr>
-          <w:r>
-            <w:rPr>
-              <w:rFonts w:ascii="Aptos" w:hAnsi="Aptos"/>
-              <w:color w:val="000000"/>
-            </w:rPr>
-            <w:lastRenderedPageBreak/>
-            <w:t xml:space="preserve">STACK OVERFLOW, </w:t>
-          </w:r>
-          <w:proofErr w:type="gramStart"/>
-          <w:r>
-            <w:rPr>
-              <w:rFonts w:ascii="Aptos" w:hAnsi="Aptos"/>
-              <w:i/>
-              <w:iCs/>
-              <w:color w:val="000000"/>
-            </w:rPr>
-            <w:t>Changing</w:t>
-          </w:r>
-          <w:proofErr w:type="gramEnd"/>
-          <w:r>
-            <w:rPr>
-              <w:rFonts w:ascii="Aptos" w:hAnsi="Aptos"/>
-              <w:i/>
-              <w:iCs/>
-              <w:color w:val="000000"/>
-            </w:rPr>
-            <w:t xml:space="preserve"> one data frame also changes it's copy</w:t>
-          </w:r>
-          <w:r>
-            <w:rPr>
-              <w:rFonts w:ascii="Aptos" w:hAnsi="Aptos"/>
-              <w:color w:val="000000"/>
-            </w:rPr>
-            <w:t xml:space="preserve"> [online]. Available at: </w:t>
-          </w:r>
-          <w:hyperlink r:id="rId11" w:tgtFrame="_blank" w:history="1">
-            <w:r>
-              <w:rPr>
-                <w:rStyle w:val="Hyperlink"/>
-                <w:rFonts w:ascii="Aptos" w:hAnsi="Aptos"/>
-              </w:rPr>
-              <w:t>https://stackoverflow.com/questions/74065403/changing-one-data-frame-also-changes-its-copy</w:t>
-            </w:r>
-          </w:hyperlink>
-          <w:r>
-            <w:rPr>
-              <w:rFonts w:ascii="Aptos" w:hAnsi="Aptos"/>
-              <w:color w:val="000000"/>
-            </w:rPr>
-            <w:t xml:space="preserve"> [Accessed 26/01 2026].</w:t>
-          </w:r>
-        </w:p>
-        <w:p>
-          <w:pPr>
-            <w:pStyle w:val="NormalWeb"/>
-            <w:rPr>
-              <w:rFonts w:ascii="Aptos" w:hAnsi="Aptos"/>
-              <w:color w:val="000000"/>
-            </w:rPr>
-          </w:pPr>
-          <w:r>
-            <w:rPr>
-              <w:rFonts w:ascii="Aptos" w:hAnsi="Aptos"/>
-              <w:color w:val="000000"/>
-            </w:rPr>
-            <w:t xml:space="preserve">STACK OVERFLOW, </w:t>
-          </w:r>
-          <w:proofErr w:type="gramStart"/>
-          <w:r>
-            <w:rPr>
-              <w:rFonts w:ascii="Aptos" w:hAnsi="Aptos"/>
-              <w:i/>
-              <w:iCs/>
-              <w:color w:val="000000"/>
-            </w:rPr>
-            <w:t>How</w:t>
-          </w:r>
-          <w:proofErr w:type="gramEnd"/>
-          <w:r>
-            <w:rPr>
-              <w:rFonts w:ascii="Aptos" w:hAnsi="Aptos"/>
-              <w:i/>
-              <w:iCs/>
-              <w:color w:val="000000"/>
-            </w:rPr>
-            <w:t xml:space="preserve"> do I count the </w:t>
-          </w:r>
-          <w:proofErr w:type="spellStart"/>
-          <w:r>
-            <w:rPr>
-              <w:rFonts w:ascii="Aptos" w:hAnsi="Aptos"/>
-              <w:i/>
-              <w:iCs/>
-              <w:color w:val="000000"/>
-            </w:rPr>
-            <w:t>NaN</w:t>
-          </w:r>
-          <w:proofErr w:type="spellEnd"/>
-          <w:r>
-            <w:rPr>
-              <w:rFonts w:ascii="Aptos" w:hAnsi="Aptos"/>
-              <w:i/>
-              <w:iCs/>
-              <w:color w:val="000000"/>
-            </w:rPr>
-            <w:t xml:space="preserve"> values in a column in pandas </w:t>
-          </w:r>
-          <w:proofErr w:type="spellStart"/>
-          <w:r>
-            <w:rPr>
-              <w:rFonts w:ascii="Aptos" w:hAnsi="Aptos"/>
-              <w:i/>
-              <w:iCs/>
-              <w:color w:val="000000"/>
-            </w:rPr>
-            <w:t>DataFrame</w:t>
-          </w:r>
-          <w:proofErr w:type="spellEnd"/>
-          <w:r>
-            <w:rPr>
-              <w:rFonts w:ascii="Aptos" w:hAnsi="Aptos"/>
-              <w:i/>
-              <w:iCs/>
-              <w:color w:val="000000"/>
-            </w:rPr>
-            <w:t>?</w:t>
-          </w:r>
-          <w:r>
-            <w:rPr>
-              <w:rFonts w:ascii="Aptos" w:hAnsi="Aptos"/>
-              <w:color w:val="000000"/>
-            </w:rPr>
-            <w:t xml:space="preserve"> [online]. Available at: </w:t>
-          </w:r>
-          <w:hyperlink r:id="rId12" w:tgtFrame="_blank" w:history="1">
-            <w:r>
-              <w:rPr>
-                <w:rStyle w:val="Hyperlink"/>
-                <w:rFonts w:ascii="Aptos" w:hAnsi="Aptos"/>
-              </w:rPr>
-              <w:t>https://stackoverflow.com/questions/26266362/how-do-i-count-the-nan-values-in-a-column-in-pandas-dataframe</w:t>
-            </w:r>
-          </w:hyperlink>
-          <w:r>
-            <w:rPr>
-              <w:rFonts w:ascii="Aptos" w:hAnsi="Aptos"/>
-              <w:color w:val="000000"/>
-            </w:rPr>
-            <w:t xml:space="preserve"> [Accessed 26/01 2026].</w:t>
-          </w:r>
-        </w:p>
-        <w:p>
-          <w:pPr>
-            <w:pStyle w:val="NormalWeb"/>
-            <w:rPr>
-              <w:rFonts w:ascii="Aptos" w:hAnsi="Aptos"/>
-              <w:color w:val="000000"/>
-            </w:rPr>
-          </w:pPr>
-          <w:r>
-            <w:rPr>
-              <w:rFonts w:ascii="Aptos" w:hAnsi="Aptos"/>
-              <w:color w:val="000000"/>
-            </w:rPr>
-            <w:t xml:space="preserve">STACK OVERFLOW, </w:t>
-          </w:r>
-          <w:proofErr w:type="gramStart"/>
-          <w:r>
-            <w:rPr>
-              <w:rFonts w:ascii="Aptos" w:hAnsi="Aptos"/>
-              <w:i/>
-              <w:iCs/>
-              <w:color w:val="000000"/>
-            </w:rPr>
-            <w:t>How</w:t>
-          </w:r>
-          <w:proofErr w:type="gramEnd"/>
-          <w:r>
-            <w:rPr>
-              <w:rFonts w:ascii="Aptos" w:hAnsi="Aptos"/>
-              <w:i/>
-              <w:iCs/>
-              <w:color w:val="000000"/>
-            </w:rPr>
-            <w:t xml:space="preserve"> do I use try</w:t>
-          </w:r>
-          <w:proofErr w:type="gramStart"/>
-          <w:r>
-            <w:rPr>
-              <w:rFonts w:ascii="Aptos" w:hAnsi="Aptos"/>
-              <w:i/>
-              <w:iCs/>
-              <w:color w:val="000000"/>
-            </w:rPr>
-            <w:t xml:space="preserve"> ..</w:t>
-          </w:r>
-          <w:proofErr w:type="gramEnd"/>
-          <w:r>
-            <w:rPr>
-              <w:rFonts w:ascii="Aptos" w:hAnsi="Aptos"/>
-              <w:i/>
-              <w:iCs/>
-              <w:color w:val="000000"/>
-            </w:rPr>
-            <w:t xml:space="preserve"> except or if ...else to validate user input?</w:t>
-          </w:r>
-          <w:r>
-            <w:rPr>
-              <w:rFonts w:ascii="Aptos" w:hAnsi="Aptos"/>
-              <w:color w:val="000000"/>
-            </w:rPr>
-            <w:t xml:space="preserve"> [online]. Available at: </w:t>
-          </w:r>
-          <w:hyperlink r:id="rId13" w:tgtFrame="_blank" w:history="1">
-            <w:r>
-              <w:rPr>
-                <w:rStyle w:val="Hyperlink"/>
-                <w:rFonts w:ascii="Aptos" w:hAnsi="Aptos"/>
-              </w:rPr>
-              <w:t>https://stackoverflow.com/questions/5557937/how-do-i-use-try-except-or-if-else-to-validate-user-input</w:t>
-            </w:r>
-          </w:hyperlink>
-          <w:r>
-            <w:rPr>
-              <w:rFonts w:ascii="Aptos" w:hAnsi="Aptos"/>
-              <w:color w:val="000000"/>
-            </w:rPr>
-            <w:t xml:space="preserve"> [Accessed 25/01 2026].</w:t>
-          </w:r>
-        </w:p>
-        <w:p>
-          <w:pPr>
-            <w:pStyle w:val="NormalWeb"/>
-            <w:rPr>
-              <w:rFonts w:ascii="Aptos" w:hAnsi="Aptos"/>
-              <w:color w:val="000000"/>
-            </w:rPr>
-          </w:pPr>
-          <w:r>
-            <w:rPr>
-              <w:rFonts w:ascii="Aptos" w:hAnsi="Aptos"/>
-              <w:color w:val="000000"/>
-            </w:rPr>
-            <w:t xml:space="preserve">TECHRONOLOGY, </w:t>
-          </w:r>
-          <w:proofErr w:type="gramStart"/>
-          <w:r>
-            <w:rPr>
-              <w:rFonts w:ascii="Aptos" w:hAnsi="Aptos"/>
-              <w:i/>
-              <w:iCs/>
-              <w:color w:val="000000"/>
-            </w:rPr>
-            <w:t>Create</w:t>
-          </w:r>
-          <w:proofErr w:type="gramEnd"/>
-          <w:r>
-            <w:rPr>
-              <w:rFonts w:ascii="Aptos" w:hAnsi="Aptos"/>
-              <w:i/>
-              <w:iCs/>
-              <w:color w:val="000000"/>
-            </w:rPr>
-            <w:t xml:space="preserve"> a menu in Python – Allow user to pick a choice</w:t>
-          </w:r>
-          <w:r>
-            <w:rPr>
-              <w:rFonts w:ascii="Aptos" w:hAnsi="Aptos"/>
-              <w:color w:val="000000"/>
-            </w:rPr>
-            <w:t xml:space="preserve"> [online]. Available at: </w:t>
-          </w:r>
-          <w:hyperlink r:id="rId14" w:tgtFrame="_blank" w:history="1">
+          <w:hyperlink r:id="rId6" w:tgtFrame="_blank" w:history="1">
             <w:r>
               <w:rPr>
                 <w:rStyle w:val="Hyperlink"/>
@@ -1199,58 +288,6 @@
               <w:color w:val="000000"/>
             </w:rPr>
             <w:t xml:space="preserve"> [Accessed 25/01 2026].</w:t>
-          </w:r>
-        </w:p>
-        <w:p>
-          <w:pPr>
-            <w:pStyle w:val="NormalWeb"/>
-            <w:rPr>
-              <w:rFonts w:ascii="Aptos" w:hAnsi="Aptos"/>
-              <w:color w:val="000000"/>
-            </w:rPr>
-          </w:pPr>
-          <w:r>
-            <w:rPr>
-              <w:rFonts w:ascii="Aptos" w:hAnsi="Aptos"/>
-              <w:color w:val="000000"/>
-            </w:rPr>
-            <w:t xml:space="preserve">VASILIEV, Y., 2022. </w:t>
-          </w:r>
-          <w:r>
-            <w:rPr>
-              <w:rFonts w:ascii="Aptos" w:hAnsi="Aptos"/>
-              <w:i/>
-              <w:iCs/>
-              <w:color w:val="000000"/>
-            </w:rPr>
-            <w:t xml:space="preserve">Python for data </w:t>
-          </w:r>
-          <w:proofErr w:type="gramStart"/>
-          <w:r>
-            <w:rPr>
-              <w:rFonts w:ascii="Aptos" w:hAnsi="Aptos"/>
-              <w:i/>
-              <w:iCs/>
-              <w:color w:val="000000"/>
-            </w:rPr>
-            <w:t>science :</w:t>
-          </w:r>
-          <w:proofErr w:type="gramEnd"/>
-          <w:r>
-            <w:rPr>
-              <w:rFonts w:ascii="Aptos" w:hAnsi="Aptos"/>
-              <w:i/>
-              <w:iCs/>
-              <w:color w:val="000000"/>
-            </w:rPr>
-            <w:t xml:space="preserve"> a hands-on introduction. </w:t>
-          </w:r>
-          <w:r>
-            <w:rPr>
-              <w:rFonts w:ascii="Aptos" w:hAnsi="Aptos"/>
-              <w:color w:val="000000"/>
-            </w:rPr>
-            <w:t>San Francisco, CA: No Starch Press.</w:t>
           </w:r>
         </w:p>
         <w:p>
@@ -1683,7 +720,7 @@
     <w:link w:val="Heading1Char"/>
     <w:uiPriority w:val="9"/>
     <w:qFormat/>
-    <w:rsid w:val="00392BC8"/>
+    <w:rsid w:val="002A1AE2"/>
     <w:pPr>
       <w:keepNext/>
       <w:keepLines/>
@@ -1706,7 +743,7 @@
     <w:semiHidden/>
     <w:unhideWhenUsed/>
     <w:qFormat/>
-    <w:rsid w:val="00392BC8"/>
+    <w:rsid w:val="002A1AE2"/>
     <w:pPr>
       <w:keepNext/>
       <w:keepLines/>
@@ -1729,7 +766,7 @@
     <w:semiHidden/>
     <w:unhideWhenUsed/>
     <w:qFormat/>
-    <w:rsid w:val="00392BC8"/>
+    <w:rsid w:val="002A1AE2"/>
     <w:pPr>
       <w:keepNext/>
       <w:keepLines/>
@@ -1752,7 +789,7 @@
     <w:semiHidden/>
     <w:unhideWhenUsed/>
     <w:qFormat/>
-    <w:rsid w:val="00392BC8"/>
+    <w:rsid w:val="002A1AE2"/>
     <w:pPr>
       <w:keepNext/>
       <w:keepLines/>
@@ -1775,7 +812,7 @@
     <w:semiHidden/>
     <w:unhideWhenUsed/>
     <w:qFormat/>
-    <w:rsid w:val="00392BC8"/>
+    <w:rsid w:val="002A1AE2"/>
     <w:pPr>
       <w:keepNext/>
       <w:keepLines/>
@@ -1796,7 +833,7 @@
     <w:semiHidden/>
     <w:unhideWhenUsed/>
     <w:qFormat/>
-    <w:rsid w:val="00392BC8"/>
+    <w:rsid w:val="002A1AE2"/>
     <w:pPr>
       <w:keepNext/>
       <w:keepLines/>
@@ -1819,7 +856,7 @@
     <w:semiHidden/>
     <w:unhideWhenUsed/>
     <w:qFormat/>
-    <w:rsid w:val="00392BC8"/>
+    <w:rsid w:val="002A1AE2"/>
     <w:pPr>
       <w:keepNext/>
       <w:keepLines/>
@@ -1840,7 +877,7 @@
     <w:semiHidden/>
     <w:unhideWhenUsed/>
     <w:qFormat/>
-    <w:rsid w:val="00392BC8"/>
+    <w:rsid w:val="002A1AE2"/>
     <w:pPr>
       <w:keepNext/>
       <w:keepLines/>
@@ -1863,7 +900,7 @@
     <w:semiHidden/>
     <w:unhideWhenUsed/>
     <w:qFormat/>
-    <w:rsid w:val="00392BC8"/>
+    <w:rsid w:val="002A1AE2"/>
     <w:pPr>
       <w:keepNext/>
       <w:keepLines/>
@@ -1907,7 +944,7 @@
     <w:basedOn w:val="DefaultParagraphFont"/>
     <w:link w:val="Heading1"/>
     <w:uiPriority w:val="9"/>
-    <w:rsid w:val="00392BC8"/>
+    <w:rsid w:val="002A1AE2"/>
     <w:rPr>
       <w:rFonts w:asciiTheme="majorHAnsi" w:eastAsiaTheme="majorEastAsia" w:hAnsiTheme="majorHAnsi" w:cstheme="majorBidi"/>
       <w:color w:val="0F4761" w:themeColor="accent1" w:themeShade="BF"/>
@@ -1921,7 +958,7 @@
     <w:link w:val="Heading2"/>
     <w:uiPriority w:val="9"/>
     <w:semiHidden/>
-    <w:rsid w:val="00392BC8"/>
+    <w:rsid w:val="002A1AE2"/>
     <w:rPr>
       <w:rFonts w:asciiTheme="majorHAnsi" w:eastAsiaTheme="majorEastAsia" w:hAnsiTheme="majorHAnsi" w:cstheme="majorBidi"/>
       <w:color w:val="0F4761" w:themeColor="accent1" w:themeShade="BF"/>
@@ -1935,7 +972,7 @@
     <w:link w:val="Heading3"/>
     <w:uiPriority w:val="9"/>
     <w:semiHidden/>
-    <w:rsid w:val="00392BC8"/>
+    <w:rsid w:val="002A1AE2"/>
     <w:rPr>
       <w:rFonts w:eastAsiaTheme="majorEastAsia" w:cstheme="majorBidi"/>
       <w:color w:val="0F4761" w:themeColor="accent1" w:themeShade="BF"/>
@@ -1949,7 +986,7 @@
     <w:link w:val="Heading4"/>
     <w:uiPriority w:val="9"/>
     <w:semiHidden/>
-    <w:rsid w:val="00392BC8"/>
+    <w:rsid w:val="002A1AE2"/>
     <w:rPr>
       <w:rFonts w:eastAsiaTheme="majorEastAsia" w:cstheme="majorBidi"/>
       <w:i/>
@@ -1963,7 +1000,7 @@
     <w:link w:val="Heading5"/>
     <w:uiPriority w:val="9"/>
     <w:semiHidden/>
-    <w:rsid w:val="00392BC8"/>
+    <w:rsid w:val="002A1AE2"/>
     <w:rPr>
       <w:rFonts w:eastAsiaTheme="majorEastAsia" w:cstheme="majorBidi"/>
       <w:color w:val="0F4761" w:themeColor="accent1" w:themeShade="BF"/>
@@ -1975,7 +1012,7 @@
     <w:link w:val="Heading6"/>
     <w:uiPriority w:val="9"/>
     <w:semiHidden/>
-    <w:rsid w:val="00392BC8"/>
+    <w:rsid w:val="002A1AE2"/>
     <w:rPr>
       <w:rFonts w:eastAsiaTheme="majorEastAsia" w:cstheme="majorBidi"/>
       <w:i/>
@@ -1989,7 +1026,7 @@
     <w:link w:val="Heading7"/>
     <w:uiPriority w:val="9"/>
     <w:semiHidden/>
-    <w:rsid w:val="00392BC8"/>
+    <w:rsid w:val="002A1AE2"/>
     <w:rPr>
       <w:rFonts w:eastAsiaTheme="majorEastAsia" w:cstheme="majorBidi"/>
       <w:color w:val="595959" w:themeColor="text1" w:themeTint="A6"/>
@@ -2001,7 +1038,7 @@
     <w:link w:val="Heading8"/>
     <w:uiPriority w:val="9"/>
     <w:semiHidden/>
-    <w:rsid w:val="00392BC8"/>
+    <w:rsid w:val="002A1AE2"/>
     <w:rPr>
       <w:rFonts w:eastAsiaTheme="majorEastAsia" w:cstheme="majorBidi"/>
       <w:i/>
@@ -2015,7 +1052,7 @@
     <w:link w:val="Heading9"/>
     <w:uiPriority w:val="9"/>
     <w:semiHidden/>
-    <w:rsid w:val="00392BC8"/>
+    <w:rsid w:val="002A1AE2"/>
     <w:rPr>
       <w:rFonts w:eastAsiaTheme="majorEastAsia" w:cstheme="majorBidi"/>
       <w:color w:val="272727" w:themeColor="text1" w:themeTint="D8"/>
@@ -2028,7 +1065,7 @@
     <w:link w:val="TitleChar"/>
     <w:uiPriority w:val="10"/>
     <w:qFormat/>
-    <w:rsid w:val="00392BC8"/>
+    <w:rsid w:val="002A1AE2"/>
     <w:pPr>
       <w:spacing w:after="80" w:line="240" w:lineRule="auto"/>
       <w:contextualSpacing/>
@@ -2046,7 +1083,7 @@
     <w:basedOn w:val="DefaultParagraphFont"/>
     <w:link w:val="Title"/>
     <w:uiPriority w:val="10"/>
-    <w:rsid w:val="00392BC8"/>
+    <w:rsid w:val="002A1AE2"/>
     <w:rPr>
       <w:rFonts w:asciiTheme="majorHAnsi" w:eastAsiaTheme="majorEastAsia" w:hAnsiTheme="majorHAnsi" w:cstheme="majorBidi"/>
       <w:spacing w:val="-10"/>
@@ -2062,7 +1099,7 @@
     <w:link w:val="SubtitleChar"/>
     <w:uiPriority w:val="11"/>
     <w:qFormat/>
-    <w:rsid w:val="00392BC8"/>
+    <w:rsid w:val="002A1AE2"/>
     <w:pPr>
       <w:numPr>
         <w:ilvl w:val="1"/>
@@ -2081,7 +1118,7 @@
     <w:basedOn w:val="DefaultParagraphFont"/>
     <w:link w:val="Subtitle"/>
     <w:uiPriority w:val="11"/>
-    <w:rsid w:val="00392BC8"/>
+    <w:rsid w:val="002A1AE2"/>
     <w:rPr>
       <w:rFonts w:eastAsiaTheme="majorEastAsia" w:cstheme="majorBidi"/>
       <w:color w:val="595959" w:themeColor="text1" w:themeTint="A6"/>
@@ -2097,7 +1134,7 @@
     <w:link w:val="QuoteChar"/>
     <w:uiPriority w:val="29"/>
     <w:qFormat/>
-    <w:rsid w:val="00392BC8"/>
+    <w:rsid w:val="002A1AE2"/>
     <w:pPr>
       <w:spacing w:before="160"/>
       <w:jc w:val="center"/>
@@ -2113,7 +1150,7 @@
     <w:basedOn w:val="DefaultParagraphFont"/>
     <w:link w:val="Quote"/>
     <w:uiPriority w:val="29"/>
-    <w:rsid w:val="00392BC8"/>
+    <w:rsid w:val="002A1AE2"/>
     <w:rPr>
       <w:i/>
       <w:iCs/>
@@ -2125,7 +1162,7 @@
     <w:basedOn w:val="Normal"/>
     <w:uiPriority w:val="34"/>
     <w:qFormat/>
-    <w:rsid w:val="00392BC8"/>
+    <w:rsid w:val="002A1AE2"/>
     <w:pPr>
       <w:ind w:left="720"/>
       <w:contextualSpacing/>
@@ -2136,7 +1173,7 @@
     <w:basedOn w:val="DefaultParagraphFont"/>
     <w:uiPriority w:val="21"/>
     <w:qFormat/>
-    <w:rsid w:val="00392BC8"/>
+    <w:rsid w:val="002A1AE2"/>
     <w:rPr>
       <w:i/>
       <w:iCs/>
@@ -2150,7 +1187,7 @@
     <w:link w:val="IntenseQuoteChar"/>
     <w:uiPriority w:val="30"/>
     <w:qFormat/>
-    <w:rsid w:val="00392BC8"/>
+    <w:rsid w:val="002A1AE2"/>
     <w:pPr>
       <w:pBdr>
         <w:top w:val="single" w:sz="4" w:space="10" w:color="0F4761" w:themeColor="accent1" w:themeShade="BF"/>
@@ -2171,7 +1208,7 @@
     <w:basedOn w:val="DefaultParagraphFont"/>
     <w:link w:val="IntenseQuote"/>
     <w:uiPriority w:val="30"/>
-    <w:rsid w:val="00392BC8"/>
+    <w:rsid w:val="002A1AE2"/>
     <w:rPr>
       <w:i/>
       <w:iCs/>
@@ -2183,7 +1220,7 @@
     <w:basedOn w:val="DefaultParagraphFont"/>
     <w:uiPriority w:val="32"/>
     <w:qFormat/>
-    <w:rsid w:val="00392BC8"/>
+    <w:rsid w:val="002A1AE2"/>
     <w:rPr>
       <w:b/>
       <w:bCs/>
@@ -2197,7 +1234,7 @@
     <w:basedOn w:val="DefaultParagraphFont"/>
     <w:uiPriority w:val="99"/>
     <w:semiHidden/>
-    <w:rsid w:val="00484AF8"/>
+    <w:rsid w:val="003A0B9F"/>
     <w:rPr>
       <w:color w:val="666666"/>
     </w:rPr>
@@ -2208,7 +1245,7 @@
     <w:uiPriority w:val="99"/>
     <w:semiHidden/>
     <w:unhideWhenUsed/>
-    <w:rsid w:val="00484AF8"/>
+    <w:rsid w:val="003A0B9F"/>
     <w:pPr>
       <w:spacing w:before="100" w:beforeAutospacing="1" w:after="100" w:afterAutospacing="1" w:line="240" w:lineRule="auto"/>
     </w:pPr>
@@ -2227,7 +1264,7 @@
     <w:uiPriority w:val="99"/>
     <w:semiHidden/>
     <w:unhideWhenUsed/>
-    <w:rsid w:val="00484AF8"/>
+    <w:rsid w:val="003A0B9F"/>
     <w:rPr>
       <w:color w:val="0000FF"/>
       <w:u w:val="single"/>
@@ -2241,7 +1278,7 @@
   <w:docParts>
     <w:docPart>
       <w:docPartPr>
-        <w:name w:val="38E76DE968B84060A20A77A059FC5C15"/>
+        <w:name w:val="F66A737A352344E59298AF6618F0DED8"/>
         <w:category>
           <w:name w:val="General"/>
           <w:gallery w:val="placeholder"/>
@@ -2252,7 +1289,7 @@
         <w:behaviors>
           <w:behavior w:val="content"/>
         </w:behaviors>
-        <w:guid w:val="{0999963A-83C2-4291-88DA-9CBD9E7BEDC7}"/>
+        <w:guid w:val="{E8CF50FE-3E31-42EA-ABF7-6C546069D216}"/>
       </w:docPartPr>
       <w:docPartBody>
         <w:p>
@@ -2260,14 +1297,14 @@
             <w:rPr>
               <w:rStyle w:val="PlaceholderText"/>
             </w:rPr>
-            <w:t>Formatting...</w:t>
+            <w:t>{Sqlpey, 2024, #72}</w:t>
           </w:r>
         </w:p>
       </w:docPartBody>
     </w:docPart>
     <w:docPart>
       <w:docPartPr>
-        <w:name w:val="E86F030013A247EAA6BFA8A0282822A2"/>
+        <w:name w:val="EE012E2E6E614E2F986E82EE8280921D"/>
         <w:category>
           <w:name w:val="General"/>
           <w:gallery w:val="placeholder"/>
@@ -2278,7 +1315,7 @@
         <w:behaviors>
           <w:behavior w:val="content"/>
         </w:behaviors>
-        <w:guid w:val="{0A35AA22-5ABD-4E22-B7CB-E40E59D41ED4}"/>
+        <w:guid w:val="{FDBCAB1F-C054-4685-AC25-92236B74296F}"/>
       </w:docPartPr>
       <w:docPartBody>
         <w:p>
@@ -2293,7 +1330,7 @@
     </w:docPart>
     <w:docPart>
       <w:docPartPr>
-        <w:name w:val="985DF1C76F684D438CBB598B85E6F79C"/>
+        <w:name w:val="56C0659A3B524838B8CF339152347C29"/>
         <w:category>
           <w:name w:val="General"/>
           <w:gallery w:val="placeholder"/>
@@ -2304,7 +1341,7 @@
         <w:behaviors>
           <w:behavior w:val="content"/>
         </w:behaviors>
-        <w:guid w:val="{F2D61080-2B2D-45AA-8BD1-72C64D472CEC}"/>
+        <w:guid w:val="{6E5CC6AC-B1D5-40A0-81DA-20290DD15064}"/>
       </w:docPartPr>
       <w:docPartBody>
         <w:p>
@@ -2312,14 +1349,14 @@
             <w:rPr>
               <w:rStyle w:val="PlaceholderText"/>
             </w:rPr>
-            <w:t>Formatting...</w:t>
+            <w:t>Formatting Bibliography...</w:t>
           </w:r>
         </w:p>
       </w:docPartBody>
     </w:docPart>
     <w:docPart>
       <w:docPartPr>
-        <w:name w:val="8493C9E17CA54E61A5B7DAD0A264C7D6"/>
+        <w:name w:val="345B6F7D199549E5937D82C40BC7A170"/>
         <w:category>
           <w:name w:val="General"/>
           <w:gallery w:val="placeholder"/>
@@ -2330,163 +1367,7 @@
         <w:behaviors>
           <w:behavior w:val="content"/>
         </w:behaviors>
-        <w:guid w:val="{5392F6A7-ECC9-4C9C-BAE7-07E9D83AB76B}"/>
-      </w:docPartPr>
-      <w:docPartBody>
-        <w:p>
-          <w:r>
-            <w:rPr>
-              <w:rStyle w:val="PlaceholderText"/>
-            </w:rPr>
-            <w:t>Formatting...</w:t>
-          </w:r>
-        </w:p>
-      </w:docPartBody>
-    </w:docPart>
-    <w:docPart>
-      <w:docPartPr>
-        <w:name w:val="CCF356CC6B804C61992F4C20A50CBE01"/>
-        <w:category>
-          <w:name w:val="General"/>
-          <w:gallery w:val="placeholder"/>
-        </w:category>
-        <w:types>
-          <w:type w:val="bbPlcHdr"/>
-        </w:types>
-        <w:behaviors>
-          <w:behavior w:val="content"/>
-        </w:behaviors>
-        <w:guid w:val="{49A4A5D4-8094-4193-9674-45066802B73C}"/>
-      </w:docPartPr>
-      <w:docPartBody>
-        <w:p>
-          <w:r>
-            <w:rPr>
-              <w:rStyle w:val="PlaceholderText"/>
-            </w:rPr>
-            <w:t>Formatting...</w:t>
-          </w:r>
-        </w:p>
-      </w:docPartBody>
-    </w:docPart>
-    <w:docPart>
-      <w:docPartPr>
-        <w:name w:val="13060E48979E4A799E3639BAF6F85DA3"/>
-        <w:category>
-          <w:name w:val="General"/>
-          <w:gallery w:val="placeholder"/>
-        </w:category>
-        <w:types>
-          <w:type w:val="bbPlcHdr"/>
-        </w:types>
-        <w:behaviors>
-          <w:behavior w:val="content"/>
-        </w:behaviors>
-        <w:guid w:val="{CD0A505C-B2C6-4347-93A5-54EBDAC36B59}"/>
-      </w:docPartPr>
-      <w:docPartBody>
-        <w:p>
-          <w:r>
-            <w:rPr>
-              <w:rStyle w:val="PlaceholderText"/>
-            </w:rPr>
-            <w:t>Formatting...</w:t>
-          </w:r>
-        </w:p>
-      </w:docPartBody>
-    </w:docPart>
-    <w:docPart>
-      <w:docPartPr>
-        <w:name w:val="7CACE0F356854929B1F7599F87BAC94A"/>
-        <w:category>
-          <w:name w:val="General"/>
-          <w:gallery w:val="placeholder"/>
-        </w:category>
-        <w:types>
-          <w:type w:val="bbPlcHdr"/>
-        </w:types>
-        <w:behaviors>
-          <w:behavior w:val="content"/>
-        </w:behaviors>
-        <w:guid w:val="{BC49B991-9918-4E85-A768-574800745CDC}"/>
-      </w:docPartPr>
-      <w:docPartBody>
-        <w:p>
-          <w:r>
-            <w:rPr>
-              <w:rStyle w:val="PlaceholderText"/>
-            </w:rPr>
-            <w:t>Formatting...</w:t>
-          </w:r>
-        </w:p>
-      </w:docPartBody>
-    </w:docPart>
-    <w:docPart>
-      <w:docPartPr>
-        <w:name w:val="7081AAAFE34F4ABC9D3940A0BE87F4A3"/>
-        <w:category>
-          <w:name w:val="General"/>
-          <w:gallery w:val="placeholder"/>
-        </w:category>
-        <w:types>
-          <w:type w:val="bbPlcHdr"/>
-        </w:types>
-        <w:behaviors>
-          <w:behavior w:val="content"/>
-        </w:behaviors>
-        <w:guid w:val="{24E6041D-08F6-4DF5-9040-5A10FDC5D664}"/>
-      </w:docPartPr>
-      <w:docPartBody>
-        <w:p>
-          <w:r>
-            <w:rPr>
-              <w:rStyle w:val="PlaceholderText"/>
-            </w:rPr>
-            <w:t>Formatting Bibliography...</w:t>
-          </w:r>
-        </w:p>
-      </w:docPartBody>
-    </w:docPart>
-    <w:docPart>
-      <w:docPartPr>
-        <w:name w:val="C1052FACBC41416190C18A257CD316A6"/>
-        <w:category>
-          <w:name w:val="General"/>
-          <w:gallery w:val="placeholder"/>
-        </w:category>
-        <w:types>
-          <w:type w:val="bbPlcHdr"/>
-        </w:types>
-        <w:behaviors>
-          <w:behavior w:val="content"/>
-        </w:behaviors>
-        <w:guid w:val="{A93B3BDE-67D9-49C5-AB02-BF61ACAEEAD5}"/>
-      </w:docPartPr>
-      <w:docPartBody>
-        <w:p>
-          <w:r>
-            <w:rPr>
-              <w:rStyle w:val="PlaceholderText"/>
-            </w:rPr>
-            <w:t>Formatting...</w:t>
-          </w:r>
-        </w:p>
-      </w:docPartBody>
-    </w:docPart>
-    <w:docPart>
-      <w:docPartPr>
-        <w:name w:val="04D3864880514033877AA396F9DD793D"/>
-        <w:category>
-          <w:name w:val="General"/>
-          <w:gallery w:val="placeholder"/>
-        </w:category>
-        <w:types>
-          <w:type w:val="bbPlcHdr"/>
-        </w:types>
-        <w:behaviors>
-          <w:behavior w:val="content"/>
-        </w:behaviors>
-        <w:guid w:val="{5D9000A1-6A8D-4BA4-9A98-F9437EB0D21C}"/>
+        <w:guid w:val="{1E4AB844-40A5-458B-AFCF-387D760C5628}"/>
       </w:docPartPr>
       <w:docPartBody>
         <w:p>
@@ -2511,10 +1392,10 @@
     <w:pitch w:val="variable"/>
     <w:sig w:usb0="20000287" w:usb1="00000003" w:usb2="00000000" w:usb3="00000000" w:csb0="0000019F" w:csb1="00000000"/>
   </w:font>
-  <w:font w:name="Arial">
-    <w:panose1 w:val="020B0604020202020204"/>
+  <w:font w:name="Times New Roman">
+    <w:panose1 w:val="02020603050405020304"/>
     <w:charset w:val="00"/>
-    <w:family w:val="swiss"/>
+    <w:family w:val="roman"/>
     <w:pitch w:val="variable"/>
     <w:sig w:usb0="E0002EFF" w:usb1="C000785B" w:usb2="00000009" w:usb3="00000000" w:csb0="000001FF" w:csb1="00000000"/>
   </w:font>
@@ -2523,29 +1404,6 @@
     <w:family w:val="swiss"/>
     <w:pitch w:val="variable"/>
     <w:sig w:usb0="20000287" w:usb1="00000003" w:usb2="00000000" w:usb3="00000000" w:csb0="0000019F" w:csb1="00000000"/>
-  </w:font>
-  <w:font w:name="DengXian Light">
-    <w:altName w:val="等线 Light"/>
-    <w:panose1 w:val="02010600030101010101"/>
-    <w:charset w:val="86"/>
-    <w:family w:val="auto"/>
-    <w:pitch w:val="variable"/>
-    <w:sig w:usb0="A00002BF" w:usb1="38CF7CFA" w:usb2="00000016" w:usb3="00000000" w:csb0="0004000F" w:csb1="00000000"/>
-  </w:font>
-  <w:font w:name="Times New Roman">
-    <w:panose1 w:val="02020603050405020304"/>
-    <w:charset w:val="00"/>
-    <w:family w:val="roman"/>
-    <w:pitch w:val="variable"/>
-    <w:sig w:usb0="E0002EFF" w:usb1="C000785B" w:usb2="00000009" w:usb3="00000000" w:csb0="000001FF" w:csb1="00000000"/>
-  </w:font>
-  <w:font w:name="DengXian">
-    <w:altName w:val="等线"/>
-    <w:panose1 w:val="02010600030101010101"/>
-    <w:charset w:val="86"/>
-    <w:family w:val="auto"/>
-    <w:pitch w:val="variable"/>
-    <w:sig w:usb0="A00002BF" w:usb1="38CF7CFA" w:usb2="00000016" w:usb3="00000000" w:csb0="0004000F" w:csb1="00000000"/>
   </w:font>
 </w:fonts>
 </file>
@@ -2565,13 +1423,10 @@
     <w:compatSetting w:name="useWord2013TrackBottomHyphenation" w:uri="http://schemas.microsoft.com/office/word" w:val="0"/>
   </w:compat>
   <w:rsids>
-    <w:rsidRoot w:val="00D3166C"/>
-    <w:rsid w:val="001216F6"/>
-    <w:rsid w:val="0013554D"/>
-    <w:rsid w:val="00B4035B"/>
-    <w:rsid w:val="00D3166C"/>
-    <w:rsid w:val="00E54C9F"/>
-    <w:rsid w:val="00E7033A"/>
+    <w:rsidRoot w:val="00677C7B"/>
+    <w:rsid w:val="004C4CD7"/>
+    <w:rsid w:val="00677C7B"/>
+    <w:rsid w:val="00AD4E6A"/>
   </w:rsids>
   <m:mathPr>
     <m:mathFont m:val="Cambria Math"/>
@@ -2586,7 +1441,7 @@
     <m:intLim m:val="subSup"/>
     <m:naryLim m:val="undOvr"/>
   </m:mathPr>
-  <w:themeFontLang w:val="en-GB" w:eastAsia="zh-CN" w:bidi="ar-SA"/>
+  <w:themeFontLang w:val="en-GB"/>
   <w:clrSchemeMapping w:bg1="light1" w:t1="dark1" w:bg2="light2" w:t2="dark2" w:accent1="accent1" w:accent2="accent2" w:accent3="accent3" w:accent4="accent4" w:accent5="accent5" w:accent6="accent6" w:hyperlink="hyperlink" w:followedHyperlink="followedHyperlink"/>
   <w:decimalSymbol w:val="."/>
   <w:listSeparator w:val=","/>
@@ -3027,7 +1882,7 @@
     <w:basedOn w:val="DefaultParagraphFont"/>
     <w:uiPriority w:val="99"/>
     <w:semiHidden/>
-    <w:rsid w:val="001216F6"/>
+    <w:rsid w:val="00677C7B"/>
     <w:rPr>
       <w:color w:val="666666"/>
     </w:rPr>
@@ -3339,25 +2194,25 @@
 
 <file path=word/webextensions/taskpanes.xml><?xml version="1.0" encoding="utf-8"?>
 <wetp:taskpanes xmlns:wetp="http://schemas.microsoft.com/office/webextensions/taskpanes/2010/11">
-  <wetp:taskpane dockstate="right" visibility="0" width="350" row="0">
+  <wetp:taskpane dockstate="right" visibility="0" width="438" row="0">
     <wetp:webextensionref xmlns:r="http://schemas.openxmlformats.org/officeDocument/2006/relationships" r:id="rId1"/>
   </wetp:taskpane>
 </wetp:taskpanes>
 </file>
 
 <file path=word/webextensions/webextension1.xml><?xml version="1.0" encoding="utf-8"?>
-<we:webextension xmlns:we="http://schemas.microsoft.com/office/webextensions/webextension/2010/11" id="{7CD15711-5D8E-4639-AA6D-E20C17EABCEC}">
+<we:webextension xmlns:we="http://schemas.microsoft.com/office/webextensions/webextension/2010/11" id="{9273E8A9-81D2-42BF-B621-2472B788D7AA}">
   <we:reference id="8c1c3d44-57e9-40d7-86e4-4adf88fea1dd" version="3.0.0.0" store="EXCatalog" storeType="EXCatalog"/>
   <we:alternateReferences>
     <we:reference id="WA200007520" version="3.0.0.0" store="en-GB" storeType="OMEX"/>
   </we:alternateReferences>
   <we:properties>
     <we:property name="bibliographyEnabled" value="&quot;bibliographyEnabled&quot;"/>
-    <we:property name="citations" value="{&quot;116492570&quot;:{&quot;referencesIds&quot;:[&quot;doc:69773fc6360cc45d457d30a1&quot;,&quot;doc:697741d58c897e4d7f9ce02d&quot;,&quot;doc:69774266ca3ace34b22ba1bb&quot;,&quot;doc:69773fed360cc45d457d30a7&quot;],&quot;referencesOptions&quot;:{&quot;doc:69773fc6360cc45d457d30a1&quot;:{&quot;author&quot;:true,&quot;year&quot;:true,&quot;formatAuthorYear&quot;:false,&quot;pageReplace&quot;:&quot;&quot;,&quot;additionalField&quot;:&quot;&quot;,&quot;additionalValue&quot;:&quot;&quot;,&quot;prefix&quot;:&quot;&quot;,&quot;suffix&quot;:&quot;&quot;},&quot;doc:697741d58c897e4d7f9ce02d&quot;:{&quot;author&quot;:true,&quot;year&quot;:true,&quot;formatAuthorYear&quot;:false,&quot;pageReplace&quot;:&quot;&quot;,&quot;additionalField&quot;:&quot;&quot;,&quot;additionalValue&quot;:&quot;&quot;,&quot;prefix&quot;:&quot;&quot;,&quot;suffix&quot;:&quot;&quot;},&quot;doc:69774266ca3ace34b22ba1bb&quot;:{&quot;author&quot;:true,&quot;year&quot;:true,&quot;formatAuthorYear&quot;:false,&quot;pageReplace&quot;:&quot;&quot;,&quot;additionalField&quot;:&quot;&quot;,&quot;additionalValue&quot;:&quot;&quot;,&quot;prefix&quot;:&quot;&quot;,&quot;suffix&quot;:&quot;&quot;},&quot;doc:69773fed360cc45d457d30a7&quot;:{&quot;author&quot;:true,&quot;year&quot;:true,&quot;formatAuthorYear&quot;:false,&quot;pageReplace&quot;:&quot;&quot;,&quot;additionalField&quot;:&quot;&quot;,&quot;additionalValue&quot;:&quot;&quot;,&quot;prefix&quot;:&quot;&quot;,&quot;suffix&quot;:&quot;&quot;}},&quot;hasBrokenReferences&quot;:false,&quot;hasManualEdits&quot;:false,&quot;isEmpty&quot;:false,&quot;citationType&quot;:&quot;inline&quot;,&quot;id&quot;:116492570,&quot;citationText&quot;:&quot;&lt;span style=\&quot;font-family:Aptos;font-size:16px;color:#000000\&quot;&gt;(McKinney 2022, Pandas 2026b, Stack Overflow 2020, Stack Overflow 2023)&lt;/span&gt;&quot;},&quot;438191041&quot;:{&quot;referencesIds&quot;:[&quot;doc:69773fc6360cc45d457d30a1&quot;,&quot;doc:69773fed360cc45d457d30a7&quot;],&quot;referencesOptions&quot;:{&quot;doc:69773fc6360cc45d457d30a1&quot;:{&quot;author&quot;:true,&quot;year&quot;:true,&quot;formatAuthorYear&quot;:false,&quot;pageReplace&quot;:&quot;&quot;,&quot;additionalField&quot;:&quot;&quot;,&quot;additionalValue&quot;:&quot;&quot;,&quot;prefix&quot;:&quot;&quot;,&quot;suffix&quot;:&quot;&quot;},&quot;doc:69773fed360cc45d457d30a7&quot;:{&quot;author&quot;:true,&quot;year&quot;:true,&quot;formatAuthorYear&quot;:false,&quot;pageReplace&quot;:&quot;&quot;,&quot;additionalField&quot;:&quot;&quot;,&quot;additionalValue&quot;:&quot;&quot;,&quot;prefix&quot;:&quot;&quot;,&quot;suffix&quot;:&quot;&quot;}},&quot;hasBrokenReferences&quot;:false,&quot;hasManualEdits&quot;:false,&quot;isEmpty&quot;:false,&quot;citationType&quot;:&quot;inline&quot;,&quot;id&quot;:438191041,&quot;citationText&quot;:&quot;&lt;span style=\&quot;font-family:Aptos;font-size:16px;color:#000000\&quot;&gt;(McKinney 2022, Stack Overflow 2023)&lt;/span&gt;&quot;},&quot;1186790045&quot;:{&quot;referencesIds&quot;:[&quot;doc:69773fc6360cc45d457d30a1&quot;,&quot;doc:6977455b9e7d9800175c20ee&quot;,&quot;doc:697745a6ca3ace34b22ba1e2&quot;],&quot;referencesOptions&quot;:{&quot;doc:69773fc6360cc45d457d30a1&quot;:{&quot;author&quot;:true,&quot;year&quot;:true,&quot;formatAuthorYear&quot;:false,&quot;pageReplace&quot;:&quot;&quot;,&quot;additionalField&quot;:&quot;&quot;,&quot;additionalValue&quot;:&quot;&quot;,&quot;prefix&quot;:&quot;&quot;,&quot;suffix&quot;:&quot;&quot;},&quot;doc:6977455b9e7d9800175c20ee&quot;:{&quot;author&quot;:true,&quot;year&quot;:true,&quot;formatAuthorYear&quot;:false,&quot;pageReplace&quot;:&quot;&quot;,&quot;additionalField&quot;:&quot;&quot;,&quot;additionalValue&quot;:&quot;&quot;,&quot;prefix&quot;:&quot;&quot;,&quot;suffix&quot;:&quot;&quot;},&quot;doc:697745a6ca3ace34b22ba1e2&quot;:{&quot;author&quot;:true,&quot;year&quot;:true,&quot;formatAuthorYear&quot;:false,&quot;pageReplace&quot;:&quot;&quot;,&quot;additionalField&quot;:&quot;&quot;,&quot;additionalValue&quot;:&quot;&quot;,&quot;prefix&quot;:&quot;&quot;,&quot;suffix&quot;:&quot;&quot;}},&quot;hasBrokenReferences&quot;:false,&quot;hasManualEdits&quot;:false,&quot;isEmpty&quot;:false,&quot;citationType&quot;:&quot;inline&quot;,&quot;id&quot;:1186790045,&quot;citationText&quot;:&quot;&lt;span style=\&quot;font-family:Aptos;font-size:16px;color:#000000\&quot;&gt;(McKinney 2022, Pandas 2026c, Pandas 2026a)&lt;/span&gt;&quot;},&quot;-1067564654&quot;:{&quot;referencesIds&quot;:[&quot;doc:697617b79b58ea147624d75c&quot;],&quot;referencesOptions&quot;:{&quot;doc:697617b79b58ea147624d75c&quot;:{&quot;author&quot;:true,&quot;year&quot;:true,&quot;formatAuthorYear&quot;:false,&quot;pageReplace&quot;:&quot;&quot;,&quot;additionalField&quot;:&quot;&quot;,&quot;additionalValue&quot;:&quot;&quot;,&quot;prefix&quot;:&quot;&quot;,&quot;suffix&quot;:&quot;&quot;}},&quot;hasBrokenReferences&quot;:false,&quot;hasManualEdits&quot;:false,&quot;isEmpty&quot;:false,&quot;citationType&quot;:&quot;inline&quot;,&quot;id&quot;:-1067564654,&quot;citationText&quot;:&quot;&lt;span style=\&quot;font-family:Aptos;font-size:16px;color:#000000\&quot;&gt;(Sqlpey 2024)&lt;/span&gt;&quot;},&quot;-1053923557&quot;:{&quot;referencesIds&quot;:[&quot;doc:69761ba39e7d9800175c0e43&quot;],&quot;referencesOptions&quot;:{&quot;doc:69761ba39e7d9800175c0e43&quot;:{&quot;author&quot;:true,&quot;year&quot;:true,&quot;formatAuthorYear&quot;:false,&quot;pageReplace&quot;:&quot;&quot;,&quot;additionalField&quot;:&quot;&quot;,&quot;additionalValue&quot;:&quot;&quot;,&quot;prefix&quot;:&quot;&quot;,&quot;suffix&quot;:&quot;&quot;}},&quot;hasBrokenReferences&quot;:false,&quot;hasManualEdits&quot;:false,&quot;isEmpty&quot;:false,&quot;citationType&quot;:&quot;inline&quot;,&quot;id&quot;:-1053923557,&quot;citationText&quot;:&quot;&lt;span style=\&quot;font-family:Aptos;font-size:16px;color:#000000\&quot;&gt;(Coderivers 2025)&lt;/span&gt;&quot;},&quot;-1838454616&quot;:{&quot;referencesIds&quot;:[&quot;doc:697625d325073233cc990c95&quot;],&quot;referencesOptions&quot;:{&quot;doc:697625d325073233cc990c95&quot;:{&quot;author&quot;:true,&quot;year&quot;:true,&quot;formatAuthorYear&quot;:false,&quot;pageReplace&quot;:&quot;&quot;,&quot;additionalField&quot;:&quot;&quot;,&quot;additionalValue&quot;:&quot;&quot;,&quot;prefix&quot;:&quot;&quot;,&quot;suffix&quot;:&quot;&quot;}},&quot;hasBrokenReferences&quot;:false,&quot;hasManualEdits&quot;:false,&quot;isEmpty&quot;:false,&quot;citationType&quot;:&quot;inline&quot;,&quot;id&quot;:-1838454616,&quot;citationText&quot;:&quot;&lt;span style=\&quot;font-family:Aptos;font-size:16px;color:#000000\&quot;&gt;(Techronology 2026)&lt;/span&gt;&quot;},&quot;-1230151529&quot;:{&quot;referencesIds&quot;:[&quot;doc:697648e765f11557e99d906d&quot;],&quot;referencesOptions&quot;:{&quot;doc:697648e765f11557e99d906d&quot;:{&quot;author&quot;:true,&quot;year&quot;:true,&quot;formatAuthorYear&quot;:false,&quot;pageReplace&quot;:&quot;&quot;,&quot;additionalField&quot;:&quot;&quot;,&quot;additionalValue&quot;:&quot;&quot;,&quot;prefix&quot;:&quot;&quot;,&quot;suffix&quot;:&quot;&quot;}},&quot;hasBrokenReferences&quot;:false,&quot;hasManualEdits&quot;:false,&quot;isEmpty&quot;:false,&quot;citationType&quot;:&quot;inline&quot;,&quot;id&quot;:-1230151529,&quot;citationText&quot;:&quot;&lt;span style=\&quot;font-family:Aptos;font-size:16px;color:#000000\&quot;&gt;(Stack Overflow 2019)&lt;/span&gt;&quot;},&quot;-1718119868&quot;:{&quot;referencesIds&quot;:[&quot;doc:69774b9293dd120faad0400a&quot;,&quot;doc:69774a24182e34539ffc754b&quot;,&quot;doc:69773fed360cc45d457d30a7&quot;,&quot;doc:69773f11360cc45d457d3096&quot;],&quot;referencesOptions&quot;:{&quot;doc:69774b9293dd120faad0400a&quot;:{&quot;author&quot;:true,&quot;year&quot;:true,&quot;formatAuthorYear&quot;:false,&quot;pageReplace&quot;:&quot;&quot;,&quot;additionalField&quot;:&quot;&quot;,&quot;additionalValue&quot;:&quot;&quot;,&quot;prefix&quot;:&quot;&quot;,&quot;suffix&quot;:&quot;&quot;},&quot;doc:69774a24182e34539ffc754b&quot;:{&quot;author&quot;:true,&quot;year&quot;:true,&quot;formatAuthorYear&quot;:false,&quot;pageReplace&quot;:&quot;&quot;,&quot;additionalField&quot;:&quot;&quot;,&quot;additionalValue&quot;:&quot;&quot;,&quot;prefix&quot;:&quot;&quot;,&quot;suffix&quot;:&quot;&quot;},&quot;doc:69773fed360cc45d457d30a7&quot;:{&quot;author&quot;:true,&quot;year&quot;:true,&quot;formatAuthorYear&quot;:false,&quot;pageReplace&quot;:&quot;&quot;,&quot;additionalField&quot;:&quot;&quot;,&quot;additionalValue&quot;:&quot;&quot;,&quot;prefix&quot;:&quot;&quot;,&quot;suffix&quot;:&quot;&quot;},&quot;doc:69773f11360cc45d457d3096&quot;:{&quot;author&quot;:true,&quot;year&quot;:true,&quot;formatAuthorYear&quot;:false,&quot;pageReplace&quot;:&quot;&quot;,&quot;additionalField&quot;:&quot;&quot;,&quot;additionalValue&quot;:&quot;&quot;,&quot;prefix&quot;:&quot;&quot;,&quot;suffix&quot;:&quot;&quot;}},&quot;hasBrokenReferences&quot;:false,&quot;hasManualEdits&quot;:false,&quot;isEmpty&quot;:false,&quot;citationType&quot;:&quot;inline&quot;,&quot;id&quot;:-1718119868,&quot;citationText&quot;:&quot;&lt;span style=\&quot;font-family:Aptos;font-size:16px;color:#000000\&quot;&gt;(Stack Overflow 2022, Pandas 2026d, Stack Overflow 2023, Vasiliev 2022)&lt;/span&gt;&quot;},&quot;-705332666&quot;:{&quot;referencesIds&quot;:[&quot;doc:69774c82360cc45d457d3276&quot;],&quot;referencesOptions&quot;:{&quot;doc:69774c82360cc45d457d3276&quot;:{&quot;author&quot;:true,&quot;year&quot;:true,&quot;formatAuthorYear&quot;:false,&quot;pageReplace&quot;:&quot;&quot;,&quot;additionalField&quot;:&quot;&quot;,&quot;additionalValue&quot;:&quot;&quot;,&quot;prefix&quot;:&quot;&quot;,&quot;suffix&quot;:&quot;&quot;}},&quot;hasBrokenReferences&quot;:false,&quot;hasManualEdits&quot;:false,&quot;isEmpty&quot;:false,&quot;citationType&quot;:&quot;inline&quot;,&quot;id&quot;:-705332666,&quot;citationText&quot;:&quot;&lt;span style=\&quot;font-family:Aptos;font-size:16px;color:#000000\&quot;&gt;(Arif Rahman 2025)&lt;/span&gt;&quot;}}"/>
-    <we:property name="currentFolder" value="{&quot;id&quot;:&quot;project:697617b345872d0262ac0aa3&quot;,&quot;userId&quot;:&quot;user:69037d8e1133dc61f344e7a5&quot;,&quot;projectId&quot;:&quot;ap:69037d8e1133dc61f344e7a6&quot;,&quot;name&quot;:&quot;Python Programming&quot;,&quot;created&quot;:1769346995519,&quot;lastModified&quot;:1769346995519,&quot;position&quot;:2,&quot;isShared&quot;:false,&quot;isExampleCollection&quot;:false,&quot;isMyPublicationsCollection&quot;:false,&quot;notInFolder&quot;:false,&quot;totalReferences&quot;:15,&quot;depth&quot;:0}"/>
-    <we:property name="currentStyle" value="{&quot;id&quot;:&quot;rwuserstyle:5be9e744e4b033916aa6a002&quot;,&quot;styleType&quot;:&quot;refworks&quot;,&quot;name&quot;:&quot;Harvard NTU Library - AUTHOR et al CAPS (November 2018)&quot;,&quot;userId&quot;:&quot;user:563353fde4b02debe6c6c330&quot;,&quot;isInstitutional&quot;:false,&quot;citeStyle&quot;:&quot;INTEXT_ONLY&quot;,&quot;isSorted&quot;:false,&quot;usesNumbers&quot;:false,&quot;authorDisambiguation&quot;:&quot;surname_firstname&quot;}"/>
+    <we:property name="citations" value="{&quot;83731306&quot;:{&quot;referencesIds&quot;:[&quot;doc:697617b79b58ea147624d75c&quot;],&quot;referencesOptions&quot;:{&quot;doc:697617b79b58ea147624d75c&quot;:{&quot;author&quot;:true,&quot;year&quot;:true,&quot;formatAuthorYear&quot;:false,&quot;pageReplace&quot;:&quot;&quot;,&quot;additionalField&quot;:&quot;&quot;,&quot;additionalValue&quot;:&quot;&quot;,&quot;prefix&quot;:&quot;&quot;,&quot;suffix&quot;:&quot;&quot;}},&quot;hasBrokenReferences&quot;:false,&quot;hasManualEdits&quot;:false,&quot;isEmpty&quot;:false,&quot;citationType&quot;:&quot;inline&quot;,&quot;id&quot;:83731306,&quot;citationText&quot;:&quot;&lt;span style=\&quot;font-family:Aptos;font-size:16px;color:#000000\&quot;&gt;(Sqlpey 2024)&lt;/span&gt;&quot;},&quot;-646282396&quot;:{&quot;referencesIds&quot;:[&quot;doc:69761ba39e7d9800175c0e43&quot;],&quot;referencesOptions&quot;:{&quot;doc:69761ba39e7d9800175c0e43&quot;:{&quot;author&quot;:true,&quot;year&quot;:true,&quot;formatAuthorYear&quot;:false,&quot;pageReplace&quot;:&quot;&quot;,&quot;additionalField&quot;:&quot;&quot;,&quot;additionalValue&quot;:&quot;&quot;,&quot;prefix&quot;:&quot;&quot;,&quot;suffix&quot;:&quot;&quot;}},&quot;hasBrokenReferences&quot;:false,&quot;hasManualEdits&quot;:false,&quot;isEmpty&quot;:false,&quot;citationType&quot;:&quot;inline&quot;,&quot;id&quot;:-646282396,&quot;citationText&quot;:&quot;&lt;span style=\&quot;font-family:Aptos;font-size:16px;color:#000000\&quot;&gt;(Coderivers 2025)&lt;/span&gt;&quot;},&quot;-1773853706&quot;:{&quot;referencesIds&quot;:[&quot;doc:697625d325073233cc990c95&quot;],&quot;referencesOptions&quot;:{&quot;doc:697625d325073233cc990c95&quot;:{&quot;author&quot;:true,&quot;year&quot;:true,&quot;formatAuthorYear&quot;:false,&quot;pageReplace&quot;:&quot;&quot;,&quot;additionalField&quot;:&quot;&quot;,&quot;additionalValue&quot;:&quot;&quot;,&quot;prefix&quot;:&quot;&quot;,&quot;suffix&quot;:&quot;&quot;}},&quot;hasBrokenReferences&quot;:false,&quot;hasManualEdits&quot;:false,&quot;isEmpty&quot;:false,&quot;citationType&quot;:&quot;inline&quot;,&quot;id&quot;:-1773853706,&quot;citationText&quot;:&quot;&lt;span style=\&quot;font-family:Aptos;font-size:16px;color:#000000\&quot;&gt;(Techronology 2026)&lt;/span&gt;&quot;}}"/>
+    <we:property name="currentFolder" value="{&quot;id&quot;:&quot;project:697617b345872d0262ac0aa3&quot;,&quot;userId&quot;:&quot;user:69037d8e1133dc61f344e7a5&quot;,&quot;projectId&quot;:&quot;ap:69037d8e1133dc61f344e7a6&quot;,&quot;name&quot;:&quot;Python Programming&quot;,&quot;created&quot;:1769346995519,&quot;lastModified&quot;:1769346995519,&quot;position&quot;:2,&quot;isShared&quot;:false,&quot;isExampleCollection&quot;:false,&quot;isMyPublicationsCollection&quot;:false,&quot;notInFolder&quot;:false,&quot;totalReferences&quot;:3,&quot;depth&quot;:0}"/>
+    <we:property name="currentStyle" value="{&quot;id&quot;:&quot;rwuserstyle:5be9e744e4b033916aa6a002&quot;,&quot;styleType&quot;:&quot;refworks&quot;,&quot;name&quot;:&quot;Harvard NTU Library - AUTHOR et al CAPS (November 2018)&quot;,&quot;userId&quot;:&quot;user:563353fde4b02debe6c6c330&quot;,&quot;isInstitutional&quot;:false,&quot;citeStyle&quot;:&quot;INTEXT_ONLY&quot;,&quot;isSorted&quot;:false,&quot;usesNumbers&quot;:false}"/>
+    <we:property name="formattingEnabled" value="&quot;formattingEnabled&quot;"/>
     <we:property name="rcm.version" value="2"/>
-    <we:property name="rw.officeVersion" value="&quot;1.3&quot;"/>
   </we:properties>
   <we:bindings/>
   <we:snapshot xmlns:r="http://schemas.openxmlformats.org/officeDocument/2006/relationships"/>

</xml_diff>

<commit_message>
Updating labels for event plots and making alterations to machine learning code. Saving files
</commit_message>
<xml_diff>
--- a/Assessment/Resource List/Reference List.docx
+++ b/Assessment/Resource List/Reference List.docx
@@ -397,9 +397,14 @@
     <w:sdt>
       <w:sdtPr>
         <w:rPr>
-          <w:rFonts w:ascii="Aptos" w:hAnsi="Aptos"/>
+          <w:rFonts w:ascii="Aptos" w:eastAsiaTheme="minorHAnsi" w:hAnsi="Aptos" w:cstheme="minorBidi"/>
           <w:color w:val="000000"/>
+          <w:kern w:val="2"/>
+          <w:sz w:val="22"/>
+          <w:szCs w:val="22"/>
           <w:highlight w:val="white"/>
+          <w:lang w:eastAsia="en-US"/>
+          <w14:ligatures w14:val="standardContextual"/>
         </w:rPr>
         <w:tag w:val="rw.bWnCOutputStyleIdiblio"/>
         <w:id w:val="-561258814"/>
@@ -407,16 +412,6 @@
           <w:docPart w:val="7081AAAFE34F4ABC9D3940A0BE87F4A3"/>
         </w:placeholder>
       </w:sdtPr>
-      <w:sdtEndPr>
-        <w:rPr>
-          <w:rFonts w:eastAsiaTheme="minorHAnsi" w:cstheme="minorBidi"/>
-          <w:kern w:val="2"/>
-          <w:sz w:val="22"/>
-          <w:szCs w:val="22"/>
-          <w:lang w:eastAsia="en-US"/>
-          <w14:ligatures w14:val="standardContextual"/>
-        </w:rPr>
-      </w:sdtEndPr>
       <w:sdtContent>
         <w:p>
           <w:pPr>
@@ -440,6 +435,7 @@
               <w:i/>
               <w:iCs/>
               <w:color w:val="000000"/>
+              <w:lang w:val="de-DE"/>
             </w:rPr>
             <w:t xml:space="preserve">SOFT40161_Lab10. </w:t>
           </w:r>
@@ -491,7 +487,7 @@
             </w:rPr>
             <w:t xml:space="preserve"> [online]. Available at: </w:t>
           </w:r>
-          <w:hyperlink r:id="rId4" w:tgtFrame="_blank" w:history="1">
+          <w:hyperlink r:id="rId6" w:tgtFrame="_blank" w:history="1">
             <w:r>
               <w:rPr>
                 <w:rStyle w:val="Hyperlink"/>
@@ -615,7 +611,7 @@
             </w:rPr>
             <w:t xml:space="preserve"> [online]. Available at: </w:t>
           </w:r>
-          <w:hyperlink r:id="rId5" w:tgtFrame="_blank" w:history="1">
+          <w:hyperlink r:id="rId7" w:tgtFrame="_blank" w:history="1">
             <w:r>
               <w:rPr>
                 <w:rStyle w:val="Hyperlink"/>
@@ -667,7 +663,7 @@
             </w:rPr>
             <w:t xml:space="preserve"> [online]. Available at: </w:t>
           </w:r>
-          <w:hyperlink r:id="rId6" w:tgtFrame="_blank" w:history="1">
+          <w:hyperlink r:id="rId8" w:tgtFrame="_blank" w:history="1">
             <w:r>
               <w:rPr>
                 <w:rStyle w:val="Hyperlink"/>
@@ -719,7 +715,7 @@
             </w:rPr>
             <w:t xml:space="preserve"> [online]. Available at: </w:t>
           </w:r>
-          <w:hyperlink r:id="rId7" w:tgtFrame="_blank" w:history="1">
+          <w:hyperlink r:id="rId9" w:tgtFrame="_blank" w:history="1">
             <w:r>
               <w:rPr>
                 <w:rStyle w:val="Hyperlink"/>
@@ -771,7 +767,7 @@
             </w:rPr>
             <w:t xml:space="preserve"> [online]. Available at: </w:t>
           </w:r>
-          <w:hyperlink r:id="rId8" w:tgtFrame="_blank" w:history="1">
+          <w:hyperlink r:id="rId10" w:tgtFrame="_blank" w:history="1">
             <w:r>
               <w:rPr>
                 <w:rStyle w:val="Hyperlink"/>
@@ -819,7 +815,7 @@
             </w:rPr>
             <w:t xml:space="preserve"> [online]. Available at: </w:t>
           </w:r>
-          <w:hyperlink r:id="rId9" w:tgtFrame="_blank" w:history="1">
+          <w:hyperlink r:id="rId11" w:tgtFrame="_blank" w:history="1">
             <w:r>
               <w:rPr>
                 <w:rStyle w:val="Hyperlink"/>
@@ -887,7 +883,7 @@
             </w:rPr>
             <w:t xml:space="preserve"> [online]. Available at: </w:t>
           </w:r>
-          <w:hyperlink r:id="rId10" w:tgtFrame="_blank" w:history="1">
+          <w:hyperlink r:id="rId12" w:tgtFrame="_blank" w:history="1">
             <w:r>
               <w:rPr>
                 <w:rStyle w:val="Hyperlink"/>
@@ -947,7 +943,7 @@
             </w:rPr>
             <w:t xml:space="preserve"> [online]. Available at: </w:t>
           </w:r>
-          <w:hyperlink r:id="rId11" w:tgtFrame="_blank" w:history="1">
+          <w:hyperlink r:id="rId13" w:tgtFrame="_blank" w:history="1">
             <w:r>
               <w:rPr>
                 <w:rStyle w:val="Hyperlink"/>
@@ -1046,7 +1042,7 @@
             </w:rPr>
             <w:t xml:space="preserve"> [online]. Available at: </w:t>
           </w:r>
-          <w:hyperlink r:id="rId12" w:tgtFrame="_blank" w:history="1">
+          <w:hyperlink r:id="rId14" w:tgtFrame="_blank" w:history="1">
             <w:r>
               <w:rPr>
                 <w:rStyle w:val="Hyperlink"/>
@@ -1125,7 +1121,7 @@
             </w:rPr>
             <w:t xml:space="preserve"> [online]. Available at: </w:t>
           </w:r>
-          <w:hyperlink r:id="rId13" w:tgtFrame="_blank" w:history="1">
+          <w:hyperlink r:id="rId15" w:tgtFrame="_blank" w:history="1">
             <w:r>
               <w:rPr>
                 <w:rStyle w:val="Hyperlink"/>
@@ -1184,7 +1180,7 @@
             </w:rPr>
             <w:t xml:space="preserve"> [online]. Available at: </w:t>
           </w:r>
-          <w:hyperlink r:id="rId14" w:tgtFrame="_blank" w:history="1">
+          <w:hyperlink r:id="rId16" w:tgtFrame="_blank" w:history="1">
             <w:r>
               <w:rPr>
                 <w:rStyle w:val="Hyperlink"/>
@@ -1273,6 +1269,56 @@
     </w:sectPr>
   </w:body>
 </w:document>
+</file>
+
+<file path=word/endnotes.xml><?xml version="1.0" encoding="utf-8"?>
+<w:endnotes xmlns:wpc="http://schemas.microsoft.com/office/word/2010/wordprocessingCanvas" xmlns:cx="http://schemas.microsoft.com/office/drawing/2014/chartex" xmlns:cx1="http://schemas.microsoft.com/office/drawing/2015/9/8/chartex" xmlns:cx2="http://schemas.microsoft.com/office/drawing/2015/10/21/chartex" xmlns:cx3="http://schemas.microsoft.com/office/drawing/2016/5/9/chartex" xmlns:cx4="http://schemas.microsoft.com/office/drawing/2016/5/10/chartex" xmlns:cx5="http://schemas.microsoft.com/office/drawing/2016/5/11/chartex" xmlns:cx6="http://schemas.microsoft.com/office/drawing/2016/5/12/chartex" xmlns:cx7="http://schemas.microsoft.com/office/drawing/2016/5/13/chartex" xmlns:cx8="http://schemas.microsoft.com/office/drawing/2016/5/14/chartex" xmlns:mc="http://schemas.openxmlformats.org/markup-compatibility/2006" xmlns:aink="http://schemas.microsoft.com/office/drawing/2016/ink" xmlns:am3d="http://schemas.microsoft.com/office/drawing/2017/model3d" xmlns:o="urn:schemas-microsoft-com:office:office" xmlns:oel="http://schemas.microsoft.com/office/2019/extlst" xmlns:r="http://schemas.openxmlformats.org/officeDocument/2006/relationships" xmlns:m="http://schemas.openxmlformats.org/officeDocument/2006/math" xmlns:v="urn:schemas-microsoft-com:vml" xmlns:wp14="http://schemas.microsoft.com/office/word/2010/wordprocessingDrawing" xmlns:wp="http://schemas.openxmlformats.org/drawingml/2006/wordprocessingDrawing" xmlns:w10="urn:schemas-microsoft-com:office:word" xmlns:w="http://schemas.openxmlformats.org/wordprocessingml/2006/main" xmlns:w14="http://schemas.microsoft.com/office/word/2010/wordml" xmlns:w15="http://schemas.microsoft.com/office/word/2012/wordml" xmlns:w16cex="http://schemas.microsoft.com/office/word/2018/wordml/cex" xmlns:w16cid="http://schemas.microsoft.com/office/word/2016/wordml/cid" xmlns:w16="http://schemas.microsoft.com/office/word/2018/wordml" xmlns:w16du="http://schemas.microsoft.com/office/word/2023/wordml/word16du" xmlns:w16sdtdh="http://schemas.microsoft.com/office/word/2020/wordml/sdtdatahash" xmlns:w16sdtfl="http://schemas.microsoft.com/office/word/2024/wordml/sdtformatlock" xmlns:w16se="http://schemas.microsoft.com/office/word/2015/wordml/symex" xmlns:wpg="http://schemas.microsoft.com/office/word/2010/wordprocessingGroup" xmlns:wpi="http://schemas.microsoft.com/office/word/2010/wordprocessingInk" xmlns:wne="http://schemas.microsoft.com/office/word/2006/wordml" xmlns:wps="http://schemas.microsoft.com/office/word/2010/wordprocessingShape" mc:Ignorable="w14 w15 w16se w16cid w16 w16cex w16sdtdh w16sdtfl w16du wp14">
+  <w:endnote w:type="separator" w:id="-1">
+    <w:p>
+      <w:pPr>
+        <w:spacing w:after="0" w:line="240" w:lineRule="auto"/>
+      </w:pPr>
+      <w:r>
+        <w:separator/>
+      </w:r>
+    </w:p>
+  </w:endnote>
+  <w:endnote w:type="continuationSeparator" w:id="0">
+    <w:p>
+      <w:pPr>
+        <w:spacing w:after="0" w:line="240" w:lineRule="auto"/>
+      </w:pPr>
+      <w:r>
+        <w:continuationSeparator/>
+      </w:r>
+    </w:p>
+  </w:endnote>
+</w:endnotes>
+</file>
+
+<file path=word/footnotes.xml><?xml version="1.0" encoding="utf-8"?>
+<w:footnotes xmlns:wpc="http://schemas.microsoft.com/office/word/2010/wordprocessingCanvas" xmlns:cx="http://schemas.microsoft.com/office/drawing/2014/chartex" xmlns:cx1="http://schemas.microsoft.com/office/drawing/2015/9/8/chartex" xmlns:cx2="http://schemas.microsoft.com/office/drawing/2015/10/21/chartex" xmlns:cx3="http://schemas.microsoft.com/office/drawing/2016/5/9/chartex" xmlns:cx4="http://schemas.microsoft.com/office/drawing/2016/5/10/chartex" xmlns:cx5="http://schemas.microsoft.com/office/drawing/2016/5/11/chartex" xmlns:cx6="http://schemas.microsoft.com/office/drawing/2016/5/12/chartex" xmlns:cx7="http://schemas.microsoft.com/office/drawing/2016/5/13/chartex" xmlns:cx8="http://schemas.microsoft.com/office/drawing/2016/5/14/chartex" xmlns:mc="http://schemas.openxmlformats.org/markup-compatibility/2006" xmlns:aink="http://schemas.microsoft.com/office/drawing/2016/ink" xmlns:am3d="http://schemas.microsoft.com/office/drawing/2017/model3d" xmlns:o="urn:schemas-microsoft-com:office:office" xmlns:oel="http://schemas.microsoft.com/office/2019/extlst" xmlns:r="http://schemas.openxmlformats.org/officeDocument/2006/relationships" xmlns:m="http://schemas.openxmlformats.org/officeDocument/2006/math" xmlns:v="urn:schemas-microsoft-com:vml" xmlns:wp14="http://schemas.microsoft.com/office/word/2010/wordprocessingDrawing" xmlns:wp="http://schemas.openxmlformats.org/drawingml/2006/wordprocessingDrawing" xmlns:w10="urn:schemas-microsoft-com:office:word" xmlns:w="http://schemas.openxmlformats.org/wordprocessingml/2006/main" xmlns:w14="http://schemas.microsoft.com/office/word/2010/wordml" xmlns:w15="http://schemas.microsoft.com/office/word/2012/wordml" xmlns:w16cex="http://schemas.microsoft.com/office/word/2018/wordml/cex" xmlns:w16cid="http://schemas.microsoft.com/office/word/2016/wordml/cid" xmlns:w16="http://schemas.microsoft.com/office/word/2018/wordml" xmlns:w16du="http://schemas.microsoft.com/office/word/2023/wordml/word16du" xmlns:w16sdtdh="http://schemas.microsoft.com/office/word/2020/wordml/sdtdatahash" xmlns:w16sdtfl="http://schemas.microsoft.com/office/word/2024/wordml/sdtformatlock" xmlns:w16se="http://schemas.microsoft.com/office/word/2015/wordml/symex" xmlns:wpg="http://schemas.microsoft.com/office/word/2010/wordprocessingGroup" xmlns:wpi="http://schemas.microsoft.com/office/word/2010/wordprocessingInk" xmlns:wne="http://schemas.microsoft.com/office/word/2006/wordml" xmlns:wps="http://schemas.microsoft.com/office/word/2010/wordprocessingShape" mc:Ignorable="w14 w15 w16se w16cid w16 w16cex w16sdtdh w16sdtfl w16du wp14">
+  <w:footnote w:type="separator" w:id="-1">
+    <w:p>
+      <w:pPr>
+        <w:spacing w:after="0" w:line="240" w:lineRule="auto"/>
+      </w:pPr>
+      <w:r>
+        <w:separator/>
+      </w:r>
+    </w:p>
+  </w:footnote>
+  <w:footnote w:type="continuationSeparator" w:id="0">
+    <w:p>
+      <w:pPr>
+        <w:spacing w:after="0" w:line="240" w:lineRule="auto"/>
+      </w:pPr>
+      <w:r>
+        <w:continuationSeparator/>
+      </w:r>
+    </w:p>
+  </w:footnote>
+</w:footnotes>
 </file>
 
 <file path=word/styles.xml><?xml version="1.0" encoding="utf-8"?>
@@ -2233,6 +2279,50 @@
       <w:u w:val="single"/>
     </w:rPr>
   </w:style>
+  <w:style w:type="paragraph" w:styleId="Header">
+    <w:name w:val="header"/>
+    <w:basedOn w:val="Normal"/>
+    <w:link w:val="HeaderChar"/>
+    <w:uiPriority w:val="99"/>
+    <w:unhideWhenUsed/>
+    <w:rsid w:val="00EE2A65"/>
+    <w:pPr>
+      <w:tabs>
+        <w:tab w:val="center" w:pos="4513"/>
+        <w:tab w:val="right" w:pos="9026"/>
+      </w:tabs>
+      <w:spacing w:after="0" w:line="240" w:lineRule="auto"/>
+    </w:pPr>
+  </w:style>
+  <w:style w:type="character" w:customStyle="1" w:styleId="HeaderChar">
+    <w:name w:val="Header Char"/>
+    <w:basedOn w:val="DefaultParagraphFont"/>
+    <w:link w:val="Header"/>
+    <w:uiPriority w:val="99"/>
+    <w:rsid w:val="00EE2A65"/>
+  </w:style>
+  <w:style w:type="paragraph" w:styleId="Footer">
+    <w:name w:val="footer"/>
+    <w:basedOn w:val="Normal"/>
+    <w:link w:val="FooterChar"/>
+    <w:uiPriority w:val="99"/>
+    <w:unhideWhenUsed/>
+    <w:rsid w:val="00EE2A65"/>
+    <w:pPr>
+      <w:tabs>
+        <w:tab w:val="center" w:pos="4513"/>
+        <w:tab w:val="right" w:pos="9026"/>
+      </w:tabs>
+      <w:spacing w:after="0" w:line="240" w:lineRule="auto"/>
+    </w:pPr>
+  </w:style>
+  <w:style w:type="character" w:customStyle="1" w:styleId="FooterChar">
+    <w:name w:val="Footer Char"/>
+    <w:basedOn w:val="DefaultParagraphFont"/>
+    <w:link w:val="Footer"/>
+    <w:uiPriority w:val="99"/>
+    <w:rsid w:val="00EE2A65"/>
+  </w:style>
 </w:styles>
 </file>
 
@@ -2568,8 +2658,11 @@
     <w:rsidRoot w:val="00D3166C"/>
     <w:rsid w:val="001216F6"/>
     <w:rsid w:val="0013554D"/>
+    <w:rsid w:val="00371943"/>
     <w:rsid w:val="00B4035B"/>
+    <w:rsid w:val="00BD340D"/>
     <w:rsid w:val="00D3166C"/>
+    <w:rsid w:val="00E368E3"/>
     <w:rsid w:val="00E54C9F"/>
     <w:rsid w:val="00E7033A"/>
   </w:rsids>

</xml_diff>

<commit_message>
Adding reference and comments
</commit_message>
<xml_diff>
--- a/Assessment/Resource List/Reference List.docx
+++ b/Assessment/Resource List/Reference List.docx
@@ -80,23 +80,7 @@
               <w:rFonts w:ascii="Aptos" w:eastAsia="Times New Roman" w:hAnsi="Aptos"/>
               <w:color w:val="000000"/>
             </w:rPr>
-            <w:t>(</w:t>
-          </w:r>
-          <w:proofErr w:type="spellStart"/>
-          <w:r>
-            <w:rPr>
-              <w:rFonts w:ascii="Aptos" w:eastAsia="Times New Roman" w:hAnsi="Aptos"/>
-              <w:color w:val="000000"/>
-            </w:rPr>
-            <w:t>Coderivers</w:t>
-          </w:r>
-          <w:proofErr w:type="spellEnd"/>
-          <w:r>
-            <w:rPr>
-              <w:rFonts w:ascii="Aptos" w:eastAsia="Times New Roman" w:hAnsi="Aptos"/>
-              <w:color w:val="000000"/>
-            </w:rPr>
-            <w:t xml:space="preserve"> 2025)</w:t>
+            <w:t>(Coderivers 2025)</w:t>
           </w:r>
         </w:sdtContent>
       </w:sdt>
@@ -376,13 +360,107 @@
             <w:rPr>
               <w:rFonts w:ascii="Aptos" w:eastAsia="Times New Roman" w:hAnsi="Aptos"/>
               <w:color w:val="000000"/>
-              <w:lang w:val="de-DE"/>
             </w:rPr>
             <w:t>(Arif Rahman 2025)</w:t>
           </w:r>
         </w:p>
       </w:sdtContent>
     </w:sdt>
+    <w:sdt>
+      <w:sdtPr>
+        <w:rPr>
+          <w:rFonts w:ascii="Aptos" w:hAnsi="Aptos"/>
+          <w:color w:val="000000"/>
+          <w:highlight w:val="white"/>
+          <w:lang w:val="de-DE"/>
+        </w:rPr>
+        <w:alias w:val="Citation"/>
+        <w:tag w:val="{&quot;referencesIds&quot;:[&quot;doc:69792cebca3ace34b22bdfb0&quot;,&quot;doc:69792da525073233cc995c40&quot;,&quot;doc:69792e26b7ad121effd7872c&quot;,&quot;doc:69792e7d8c897e4d7f9d148b&quot;],&quot;referencesOptions&quot;:{&quot;doc:69792cebca3ace34b22bdfb0&quot;:{&quot;author&quot;:true,&quot;year&quot;:true,&quot;formatAuthorYear&quot;:false,&quot;pageReplace&quot;:&quot;&quot;,&quot;additionalField&quot;:&quot;&quot;,&quot;additionalValue&quot;:&quot;&quot;,&quot;prefix&quot;:&quot;&quot;,&quot;suffix&quot;:&quot;&quot;},&quot;doc:69792da525073233cc995c40&quot;:{&quot;author&quot;:true,&quot;year&quot;:true,&quot;formatAuthorYear&quot;:false,&quot;pageReplace&quot;:&quot;&quot;,&quot;additionalField&quot;:&quot;&quot;,&quot;additionalValue&quot;:&quot;&quot;,&quot;prefix&quot;:&quot;&quot;,&quot;suffix&quot;:&quot;&quot;},&quot;doc:69792e26b7ad121effd7872c&quot;:{&quot;author&quot;:true,&quot;year&quot;:true,&quot;formatAuthorYear&quot;:false,&quot;pageReplace&quot;:&quot;&quot;,&quot;additionalField&quot;:&quot;&quot;,&quot;additionalValue&quot;:&quot;&quot;,&quot;prefix&quot;:&quot;&quot;,&quot;suffix&quot;:&quot;&quot;},&quot;doc:69792e7d8c897e4d7f9d148b&quot;:{&quot;author&quot;:true,&quot;year&quot;:true,&quot;formatAuthorYear&quot;:false,&quot;pageReplace&quot;:&quot;&quot;,&quot;additionalField&quot;:&quot;&quot;,&quot;additionalValue&quot;:&quot;&quot;,&quot;prefix&quot;:&quot;&quot;,&quot;suffix&quot;:&quot;&quot;}},&quot;hasBrokenReferences&quot;:false,&quot;hasManualEdits&quot;:false,&quot;isEmpty&quot;:false,&quot;citationType&quot;:&quot;inline&quot;}"/>
+        <w:id w:val="1538158200"/>
+        <w:placeholder>
+          <w:docPart w:val="424699A5530B4AF1B36CD9493A853A8C"/>
+        </w:placeholder>
+      </w:sdtPr>
+      <w:sdtContent>
+        <w:p>
+          <w:pPr>
+            <w:pStyle w:val="NormalWeb"/>
+            <w:rPr>
+              <w:rFonts w:ascii="Aptos" w:hAnsi="Aptos"/>
+              <w:color w:val="000000"/>
+              <w:highlight w:val="white"/>
+              <w:lang w:val="de-DE"/>
+            </w:rPr>
+          </w:pPr>
+          <w:r>
+            <w:rPr>
+              <w:rFonts w:ascii="Aptos" w:eastAsia="Times New Roman" w:hAnsi="Aptos"/>
+              <w:color w:val="000000"/>
+            </w:rPr>
+            <w:t xml:space="preserve">(Ozdemir and Susarla 2018, </w:t>
+          </w:r>
+          <w:proofErr w:type="spellStart"/>
+          <w:r>
+            <w:rPr>
+              <w:rFonts w:ascii="Aptos" w:eastAsia="Times New Roman" w:hAnsi="Aptos"/>
+              <w:color w:val="000000"/>
+            </w:rPr>
+            <w:t>GeeksforGeeks</w:t>
+          </w:r>
+          <w:proofErr w:type="spellEnd"/>
+          <w:r>
+            <w:rPr>
+              <w:rFonts w:ascii="Aptos" w:eastAsia="Times New Roman" w:hAnsi="Aptos"/>
+              <w:color w:val="000000"/>
+            </w:rPr>
+            <w:t xml:space="preserve"> 2025b, </w:t>
+          </w:r>
+          <w:proofErr w:type="spellStart"/>
+          <w:r>
+            <w:rPr>
+              <w:rFonts w:ascii="Aptos" w:eastAsia="Times New Roman" w:hAnsi="Aptos"/>
+              <w:color w:val="000000"/>
+            </w:rPr>
+            <w:t>SKLearner</w:t>
+          </w:r>
+          <w:proofErr w:type="spellEnd"/>
+          <w:r>
+            <w:rPr>
+              <w:rFonts w:ascii="Aptos" w:eastAsia="Times New Roman" w:hAnsi="Aptos"/>
+              <w:color w:val="000000"/>
+            </w:rPr>
+            <w:t xml:space="preserve"> 2024, </w:t>
+          </w:r>
+          <w:proofErr w:type="spellStart"/>
+          <w:r>
+            <w:rPr>
+              <w:rFonts w:ascii="Aptos" w:eastAsia="Times New Roman" w:hAnsi="Aptos"/>
+              <w:color w:val="000000"/>
+            </w:rPr>
+            <w:t>GeeksforGeeks</w:t>
+          </w:r>
+          <w:proofErr w:type="spellEnd"/>
+          <w:r>
+            <w:rPr>
+              <w:rFonts w:ascii="Aptos" w:eastAsia="Times New Roman" w:hAnsi="Aptos"/>
+              <w:color w:val="000000"/>
+            </w:rPr>
+            <w:t xml:space="preserve"> 2025a)</w:t>
+          </w:r>
+        </w:p>
+      </w:sdtContent>
+    </w:sdt>
+    <w:p>
+      <w:pPr>
+        <w:pStyle w:val="NormalWeb"/>
+        <w:rPr>
+          <w:rFonts w:ascii="Aptos" w:hAnsi="Aptos"/>
+          <w:color w:val="000000"/>
+          <w:highlight w:val="white"/>
+          <w:lang w:val="de-DE"/>
+        </w:rPr>
+      </w:pPr>
+    </w:p>
     <w:p>
       <w:pPr>
         <w:pStyle w:val="NormalWeb"/>
@@ -425,7 +503,6 @@
             <w:rPr>
               <w:rFonts w:ascii="Aptos" w:hAnsi="Aptos"/>
               <w:color w:val="000000"/>
-              <w:lang w:val="de-DE"/>
             </w:rPr>
             <w:t xml:space="preserve">ARIF RAHMAN, D.B., 2025. </w:t>
           </w:r>
@@ -435,7 +512,6 @@
               <w:i/>
               <w:iCs/>
               <w:color w:val="000000"/>
-              <w:lang w:val="de-DE"/>
             </w:rPr>
             <w:t xml:space="preserve">SOFT40161_Lab10. </w:t>
           </w:r>
@@ -517,36 +593,16 @@
               <w:rFonts w:ascii="Aptos" w:hAnsi="Aptos"/>
               <w:color w:val="000000"/>
             </w:rPr>
-            <w:t xml:space="preserve">MCKINNEY, W., 2022. </w:t>
-          </w:r>
-          <w:r>
-            <w:rPr>
-              <w:rFonts w:ascii="Aptos" w:hAnsi="Aptos"/>
-              <w:i/>
-              <w:iCs/>
-              <w:color w:val="000000"/>
-            </w:rPr>
-            <w:t xml:space="preserve">Python for data </w:t>
-          </w:r>
-          <w:proofErr w:type="gramStart"/>
-          <w:r>
-            <w:rPr>
-              <w:rFonts w:ascii="Aptos" w:hAnsi="Aptos"/>
-              <w:i/>
-              <w:iCs/>
-              <w:color w:val="000000"/>
-            </w:rPr>
-            <w:t>analysis :</w:t>
-          </w:r>
-          <w:proofErr w:type="gramEnd"/>
-          <w:r>
-            <w:rPr>
-              <w:rFonts w:ascii="Aptos" w:hAnsi="Aptos"/>
-              <w:i/>
-              <w:iCs/>
-              <w:color w:val="000000"/>
-            </w:rPr>
-            <w:t xml:space="preserve"> data wrangling with pandas, NumPy, and </w:t>
+            <w:t xml:space="preserve">GEEKSFORGEEKS, </w:t>
+          </w:r>
+          <w:r>
+            <w:rPr>
+              <w:rFonts w:ascii="Aptos" w:hAnsi="Aptos"/>
+              <w:i/>
+              <w:iCs/>
+              <w:color w:val="000000"/>
+            </w:rPr>
+            <w:t xml:space="preserve">Linear and Quadratic Discriminant Analysis using </w:t>
           </w:r>
           <w:proofErr w:type="spellStart"/>
           <w:r>
@@ -556,24 +612,31 @@
               <w:iCs/>
               <w:color w:val="000000"/>
             </w:rPr>
-            <w:t>Jupyter</w:t>
+            <w:t>Sklearn</w:t>
           </w:r>
           <w:proofErr w:type="spellEnd"/>
           <w:r>
             <w:rPr>
               <w:rFonts w:ascii="Aptos" w:hAnsi="Aptos"/>
-              <w:i/>
-              <w:iCs/>
-              <w:color w:val="000000"/>
-            </w:rPr>
-            <w:t xml:space="preserve">. </w:t>
-          </w:r>
-          <w:r>
-            <w:rPr>
-              <w:rFonts w:ascii="Aptos" w:hAnsi="Aptos"/>
-              <w:color w:val="000000"/>
-            </w:rPr>
-            <w:t>Sebastopol, Calif: O'Reilly Media.</w:t>
+              <w:color w:val="000000"/>
+            </w:rPr>
+            <w:t xml:space="preserve"> [online]. Available at: </w:t>
+          </w:r>
+          <w:hyperlink r:id="rId7" w:tgtFrame="_blank" w:history="1">
+            <w:r>
+              <w:rPr>
+                <w:rStyle w:val="Hyperlink"/>
+                <w:rFonts w:ascii="Aptos" w:hAnsi="Aptos"/>
+              </w:rPr>
+              <w:t>https://www.geeksforgeeks.org/machine-learning/linear-and-quadratic-discriminant-analysis-using-sklearn/</w:t>
+            </w:r>
+          </w:hyperlink>
+          <w:r>
+            <w:rPr>
+              <w:rFonts w:ascii="Aptos" w:hAnsi="Aptos"/>
+              <w:color w:val="000000"/>
+            </w:rPr>
+            <w:t xml:space="preserve"> [Accessed 27/01 2026].</w:t>
           </w:r>
         </w:p>
         <w:p>
@@ -589,6 +652,194 @@
               <w:rFonts w:ascii="Aptos" w:hAnsi="Aptos"/>
               <w:color w:val="000000"/>
             </w:rPr>
+            <w:t xml:space="preserve">GEEKSFORGEEKS, </w:t>
+          </w:r>
+          <w:r>
+            <w:rPr>
+              <w:rFonts w:ascii="Aptos" w:hAnsi="Aptos"/>
+              <w:i/>
+              <w:iCs/>
+              <w:color w:val="000000"/>
+            </w:rPr>
+            <w:t>Returning Multiple Values in Python</w:t>
+          </w:r>
+          <w:r>
+            <w:rPr>
+              <w:rFonts w:ascii="Aptos" w:hAnsi="Aptos"/>
+              <w:color w:val="000000"/>
+            </w:rPr>
+            <w:t xml:space="preserve"> [online]. Available at: </w:t>
+          </w:r>
+          <w:hyperlink r:id="rId8" w:tgtFrame="_blank" w:history="1">
+            <w:r>
+              <w:rPr>
+                <w:rStyle w:val="Hyperlink"/>
+                <w:rFonts w:ascii="Aptos" w:hAnsi="Aptos"/>
+              </w:rPr>
+              <w:t>https://www.geeksforgeeks.org/python/g-fact-41-multiple-return-values-in-python/</w:t>
+            </w:r>
+          </w:hyperlink>
+          <w:r>
+            <w:rPr>
+              <w:rFonts w:ascii="Aptos" w:hAnsi="Aptos"/>
+              <w:color w:val="000000"/>
+            </w:rPr>
+            <w:t xml:space="preserve"> [Accessed 27/01 2026].</w:t>
+          </w:r>
+        </w:p>
+        <w:p>
+          <w:pPr>
+            <w:pStyle w:val="NormalWeb"/>
+            <w:rPr>
+              <w:rFonts w:ascii="Aptos" w:hAnsi="Aptos"/>
+              <w:color w:val="000000"/>
+            </w:rPr>
+          </w:pPr>
+          <w:r>
+            <w:rPr>
+              <w:rFonts w:ascii="Aptos" w:hAnsi="Aptos"/>
+              <w:color w:val="000000"/>
+            </w:rPr>
+            <w:t xml:space="preserve">MCKINNEY, W., 2022. </w:t>
+          </w:r>
+          <w:r>
+            <w:rPr>
+              <w:rFonts w:ascii="Aptos" w:hAnsi="Aptos"/>
+              <w:i/>
+              <w:iCs/>
+              <w:color w:val="000000"/>
+            </w:rPr>
+            <w:t xml:space="preserve">Python for data </w:t>
+          </w:r>
+          <w:proofErr w:type="gramStart"/>
+          <w:r>
+            <w:rPr>
+              <w:rFonts w:ascii="Aptos" w:hAnsi="Aptos"/>
+              <w:i/>
+              <w:iCs/>
+              <w:color w:val="000000"/>
+            </w:rPr>
+            <w:t>analysis :</w:t>
+          </w:r>
+          <w:proofErr w:type="gramEnd"/>
+          <w:r>
+            <w:rPr>
+              <w:rFonts w:ascii="Aptos" w:hAnsi="Aptos"/>
+              <w:i/>
+              <w:iCs/>
+              <w:color w:val="000000"/>
+            </w:rPr>
+            <w:t xml:space="preserve"> data wrangling with pandas, NumPy, and </w:t>
+          </w:r>
+          <w:proofErr w:type="spellStart"/>
+          <w:r>
+            <w:rPr>
+              <w:rFonts w:ascii="Aptos" w:hAnsi="Aptos"/>
+              <w:i/>
+              <w:iCs/>
+              <w:color w:val="000000"/>
+            </w:rPr>
+            <w:t>Jupyter</w:t>
+          </w:r>
+          <w:proofErr w:type="spellEnd"/>
+          <w:r>
+            <w:rPr>
+              <w:rFonts w:ascii="Aptos" w:hAnsi="Aptos"/>
+              <w:i/>
+              <w:iCs/>
+              <w:color w:val="000000"/>
+            </w:rPr>
+            <w:t xml:space="preserve">. </w:t>
+          </w:r>
+          <w:r>
+            <w:rPr>
+              <w:rFonts w:ascii="Aptos" w:hAnsi="Aptos"/>
+              <w:color w:val="000000"/>
+            </w:rPr>
+            <w:t>Sebastopol, Calif: O'Reilly Media.</w:t>
+          </w:r>
+        </w:p>
+        <w:p>
+          <w:pPr>
+            <w:pStyle w:val="NormalWeb"/>
+            <w:rPr>
+              <w:rFonts w:ascii="Aptos" w:hAnsi="Aptos"/>
+              <w:color w:val="000000"/>
+            </w:rPr>
+          </w:pPr>
+          <w:r>
+            <w:rPr>
+              <w:rFonts w:ascii="Aptos" w:hAnsi="Aptos"/>
+              <w:color w:val="000000"/>
+            </w:rPr>
+            <w:t xml:space="preserve">OZDEMIR, S. and SUSARLA, D., 2018. </w:t>
+          </w:r>
+          <w:r>
+            <w:rPr>
+              <w:rFonts w:ascii="Aptos" w:hAnsi="Aptos"/>
+              <w:i/>
+              <w:iCs/>
+              <w:color w:val="000000"/>
+            </w:rPr>
+            <w:t xml:space="preserve">Feature engineering made </w:t>
+          </w:r>
+          <w:proofErr w:type="gramStart"/>
+          <w:r>
+            <w:rPr>
+              <w:rFonts w:ascii="Aptos" w:hAnsi="Aptos"/>
+              <w:i/>
+              <w:iCs/>
+              <w:color w:val="000000"/>
+            </w:rPr>
+            <w:t>easy :</w:t>
+          </w:r>
+          <w:proofErr w:type="gramEnd"/>
+          <w:r>
+            <w:rPr>
+              <w:rFonts w:ascii="Aptos" w:hAnsi="Aptos"/>
+              <w:i/>
+              <w:iCs/>
+              <w:color w:val="000000"/>
+            </w:rPr>
+            <w:t xml:space="preserve"> identify unique features from your dataset in order to build powerful machine learning systems. </w:t>
+          </w:r>
+          <w:r>
+            <w:rPr>
+              <w:rFonts w:ascii="Aptos" w:hAnsi="Aptos"/>
+              <w:color w:val="000000"/>
+            </w:rPr>
+            <w:t xml:space="preserve">1st ed. Birmingham, England: </w:t>
+          </w:r>
+          <w:proofErr w:type="spellStart"/>
+          <w:r>
+            <w:rPr>
+              <w:rFonts w:ascii="Aptos" w:hAnsi="Aptos"/>
+              <w:color w:val="000000"/>
+            </w:rPr>
+            <w:t>Packt</w:t>
+          </w:r>
+          <w:proofErr w:type="spellEnd"/>
+          <w:r>
+            <w:rPr>
+              <w:rFonts w:ascii="Aptos" w:hAnsi="Aptos"/>
+              <w:color w:val="000000"/>
+            </w:rPr>
+            <w:t xml:space="preserve"> Publishing.</w:t>
+          </w:r>
+        </w:p>
+        <w:p>
+          <w:pPr>
+            <w:pStyle w:val="NormalWeb"/>
+            <w:rPr>
+              <w:rFonts w:ascii="Aptos" w:hAnsi="Aptos"/>
+              <w:color w:val="000000"/>
+            </w:rPr>
+          </w:pPr>
+          <w:r>
+            <w:rPr>
+              <w:rFonts w:ascii="Aptos" w:hAnsi="Aptos"/>
+              <w:color w:val="000000"/>
+            </w:rPr>
             <w:t xml:space="preserve">PANDAS, </w:t>
           </w:r>
           <w:proofErr w:type="spellStart"/>
@@ -611,7 +862,7 @@
             </w:rPr>
             <w:t xml:space="preserve"> [online]. Available at: </w:t>
           </w:r>
-          <w:hyperlink r:id="rId7" w:tgtFrame="_blank" w:history="1">
+          <w:hyperlink r:id="rId9" w:tgtFrame="_blank" w:history="1">
             <w:r>
               <w:rPr>
                 <w:rStyle w:val="Hyperlink"/>
@@ -663,7 +914,7 @@
             </w:rPr>
             <w:t xml:space="preserve"> [online]. Available at: </w:t>
           </w:r>
-          <w:hyperlink r:id="rId8" w:tgtFrame="_blank" w:history="1">
+          <w:hyperlink r:id="rId10" w:tgtFrame="_blank" w:history="1">
             <w:r>
               <w:rPr>
                 <w:rStyle w:val="Hyperlink"/>
@@ -693,6 +944,7 @@
               <w:rFonts w:ascii="Aptos" w:hAnsi="Aptos"/>
               <w:color w:val="000000"/>
             </w:rPr>
+            <w:lastRenderedPageBreak/>
             <w:t xml:space="preserve">PANDAS, </w:t>
           </w:r>
           <w:proofErr w:type="spellStart"/>
@@ -715,7 +967,7 @@
             </w:rPr>
             <w:t xml:space="preserve"> [online]. Available at: </w:t>
           </w:r>
-          <w:hyperlink r:id="rId9" w:tgtFrame="_blank" w:history="1">
+          <w:hyperlink r:id="rId11" w:tgtFrame="_blank" w:history="1">
             <w:r>
               <w:rPr>
                 <w:rStyle w:val="Hyperlink"/>
@@ -767,7 +1019,7 @@
             </w:rPr>
             <w:t xml:space="preserve"> [online]. Available at: </w:t>
           </w:r>
-          <w:hyperlink r:id="rId10" w:tgtFrame="_blank" w:history="1">
+          <w:hyperlink r:id="rId12" w:tgtFrame="_blank" w:history="1">
             <w:r>
               <w:rPr>
                 <w:rStyle w:val="Hyperlink"/>
@@ -797,6 +1049,94 @@
               <w:rFonts w:ascii="Aptos" w:hAnsi="Aptos"/>
               <w:color w:val="000000"/>
             </w:rPr>
+            <w:t xml:space="preserve">SKLEARNER, </w:t>
+          </w:r>
+          <w:r>
+            <w:rPr>
+              <w:rFonts w:ascii="Aptos" w:hAnsi="Aptos"/>
+              <w:i/>
+              <w:iCs/>
+              <w:color w:val="000000"/>
+            </w:rPr>
+            <w:t xml:space="preserve">Configure </w:t>
+          </w:r>
+          <w:proofErr w:type="spellStart"/>
+          <w:r>
+            <w:rPr>
+              <w:rFonts w:ascii="Aptos" w:hAnsi="Aptos"/>
+              <w:i/>
+              <w:iCs/>
+              <w:color w:val="000000"/>
+            </w:rPr>
+            <w:t>QuadraticDiscriminantAnalysis</w:t>
+          </w:r>
+          <w:proofErr w:type="spellEnd"/>
+          <w:r>
+            <w:rPr>
+              <w:rFonts w:ascii="Aptos" w:hAnsi="Aptos"/>
+              <w:i/>
+              <w:iCs/>
+              <w:color w:val="000000"/>
+            </w:rPr>
+            <w:t xml:space="preserve"> "</w:t>
+          </w:r>
+          <w:proofErr w:type="spellStart"/>
+          <w:r>
+            <w:rPr>
+              <w:rFonts w:ascii="Aptos" w:hAnsi="Aptos"/>
+              <w:i/>
+              <w:iCs/>
+              <w:color w:val="000000"/>
+            </w:rPr>
+            <w:t>reg_param</w:t>
+          </w:r>
+          <w:proofErr w:type="spellEnd"/>
+          <w:r>
+            <w:rPr>
+              <w:rFonts w:ascii="Aptos" w:hAnsi="Aptos"/>
+              <w:i/>
+              <w:iCs/>
+              <w:color w:val="000000"/>
+            </w:rPr>
+            <w:t>" Parameter</w:t>
+          </w:r>
+          <w:r>
+            <w:rPr>
+              <w:rFonts w:ascii="Aptos" w:hAnsi="Aptos"/>
+              <w:color w:val="000000"/>
+            </w:rPr>
+            <w:t xml:space="preserve"> [online]. Available at: </w:t>
+          </w:r>
+          <w:hyperlink r:id="rId13" w:tgtFrame="_blank" w:history="1">
+            <w:r>
+              <w:rPr>
+                <w:rStyle w:val="Hyperlink"/>
+                <w:rFonts w:ascii="Aptos" w:hAnsi="Aptos"/>
+              </w:rPr>
+              <w:t>https://sklearner.com/sklearn-quadraticdiscriminantanalysis-reg_param-parameter/</w:t>
+            </w:r>
+          </w:hyperlink>
+          <w:r>
+            <w:rPr>
+              <w:rFonts w:ascii="Aptos" w:hAnsi="Aptos"/>
+              <w:color w:val="000000"/>
+            </w:rPr>
+            <w:t xml:space="preserve"> [Accessed 27/01 2026].</w:t>
+          </w:r>
+        </w:p>
+        <w:p>
+          <w:pPr>
+            <w:pStyle w:val="NormalWeb"/>
+            <w:rPr>
+              <w:rFonts w:ascii="Aptos" w:hAnsi="Aptos"/>
+              <w:color w:val="000000"/>
+            </w:rPr>
+          </w:pPr>
+          <w:r>
+            <w:rPr>
+              <w:rFonts w:ascii="Aptos" w:hAnsi="Aptos"/>
+              <w:color w:val="000000"/>
+            </w:rPr>
             <w:t xml:space="preserve">SQLPEY, </w:t>
           </w:r>
           <w:r>
@@ -815,7 +1155,7 @@
             </w:rPr>
             <w:t xml:space="preserve"> [online]. Available at: </w:t>
           </w:r>
-          <w:hyperlink r:id="rId11" w:tgtFrame="_blank" w:history="1">
+          <w:hyperlink r:id="rId14" w:tgtFrame="_blank" w:history="1">
             <w:r>
               <w:rPr>
                 <w:rStyle w:val="Hyperlink"/>
@@ -883,7 +1223,7 @@
             </w:rPr>
             <w:t xml:space="preserve"> [online]. Available at: </w:t>
           </w:r>
-          <w:hyperlink r:id="rId12" w:tgtFrame="_blank" w:history="1">
+          <w:hyperlink r:id="rId15" w:tgtFrame="_blank" w:history="1">
             <w:r>
               <w:rPr>
                 <w:rStyle w:val="Hyperlink"/>
@@ -913,7 +1253,6 @@
               <w:rFonts w:ascii="Aptos" w:hAnsi="Aptos"/>
               <w:color w:val="000000"/>
             </w:rPr>
-            <w:lastRenderedPageBreak/>
             <w:t xml:space="preserve">STACK OVERFLOW, </w:t>
           </w:r>
           <w:proofErr w:type="gramStart"/>
@@ -943,7 +1282,7 @@
             </w:rPr>
             <w:t xml:space="preserve"> [online]. Available at: </w:t>
           </w:r>
-          <w:hyperlink r:id="rId13" w:tgtFrame="_blank" w:history="1">
+          <w:hyperlink r:id="rId16" w:tgtFrame="_blank" w:history="1">
             <w:r>
               <w:rPr>
                 <w:rStyle w:val="Hyperlink"/>
@@ -1042,7 +1381,7 @@
             </w:rPr>
             <w:t xml:space="preserve"> [online]. Available at: </w:t>
           </w:r>
-          <w:hyperlink r:id="rId14" w:tgtFrame="_blank" w:history="1">
+          <w:hyperlink r:id="rId17" w:tgtFrame="_blank" w:history="1">
             <w:r>
               <w:rPr>
                 <w:rStyle w:val="Hyperlink"/>
@@ -1121,7 +1460,7 @@
             </w:rPr>
             <w:t xml:space="preserve"> [online]. Available at: </w:t>
           </w:r>
-          <w:hyperlink r:id="rId15" w:tgtFrame="_blank" w:history="1">
+          <w:hyperlink r:id="rId18" w:tgtFrame="_blank" w:history="1">
             <w:r>
               <w:rPr>
                 <w:rStyle w:val="Hyperlink"/>
@@ -1180,7 +1519,7 @@
             </w:rPr>
             <w:t xml:space="preserve"> [online]. Available at: </w:t>
           </w:r>
-          <w:hyperlink r:id="rId16" w:tgtFrame="_blank" w:history="1">
+          <w:hyperlink r:id="rId19" w:tgtFrame="_blank" w:history="1">
             <w:r>
               <w:rPr>
                 <w:rStyle w:val="Hyperlink"/>
@@ -2589,6 +2928,32 @@
         </w:p>
       </w:docPartBody>
     </w:docPart>
+    <w:docPart>
+      <w:docPartPr>
+        <w:name w:val="424699A5530B4AF1B36CD9493A853A8C"/>
+        <w:category>
+          <w:name w:val="General"/>
+          <w:gallery w:val="placeholder"/>
+        </w:category>
+        <w:types>
+          <w:type w:val="bbPlcHdr"/>
+        </w:types>
+        <w:behaviors>
+          <w:behavior w:val="content"/>
+        </w:behaviors>
+        <w:guid w:val="{8336CD42-B330-47BE-A4F9-92A5C5EAC5EA}"/>
+      </w:docPartPr>
+      <w:docPartBody>
+        <w:p>
+          <w:r>
+            <w:rPr>
+              <w:rStyle w:val="PlaceholderText"/>
+            </w:rPr>
+            <w:t>Formatting...</w:t>
+          </w:r>
+        </w:p>
+      </w:docPartBody>
+    </w:docPart>
   </w:docParts>
 </w:glossaryDocument>
 </file>
@@ -2616,7 +2981,6 @@
   </w:font>
   <w:font w:name="DengXian Light">
     <w:altName w:val="等线 Light"/>
-    <w:panose1 w:val="02010600030101010101"/>
     <w:charset w:val="86"/>
     <w:family w:val="auto"/>
     <w:pitch w:val="variable"/>
@@ -2656,9 +3020,12 @@
   </w:compat>
   <w:rsids>
     <w:rsidRoot w:val="00D3166C"/>
+    <w:rsid w:val="00096F2E"/>
     <w:rsid w:val="001216F6"/>
     <w:rsid w:val="0013554D"/>
     <w:rsid w:val="00371943"/>
+    <w:rsid w:val="004829BA"/>
+    <w:rsid w:val="006556F8"/>
     <w:rsid w:val="00B4035B"/>
     <w:rsid w:val="00BD340D"/>
     <w:rsid w:val="00D3166C"/>
@@ -3120,7 +3487,7 @@
     <w:basedOn w:val="DefaultParagraphFont"/>
     <w:uiPriority w:val="99"/>
     <w:semiHidden/>
-    <w:rsid w:val="001216F6"/>
+    <w:rsid w:val="004829BA"/>
     <w:rPr>
       <w:color w:val="666666"/>
     </w:rPr>
@@ -3432,7 +3799,7 @@
 
 <file path=word/webextensions/taskpanes.xml><?xml version="1.0" encoding="utf-8"?>
 <wetp:taskpanes xmlns:wetp="http://schemas.microsoft.com/office/webextensions/taskpanes/2010/11">
-  <wetp:taskpane dockstate="right" visibility="0" width="350" row="0">
+  <wetp:taskpane dockstate="right" visibility="0" width="438" row="0">
     <wetp:webextensionref xmlns:r="http://schemas.openxmlformats.org/officeDocument/2006/relationships" r:id="rId1"/>
   </wetp:taskpane>
 </wetp:taskpanes>
@@ -3446,7 +3813,7 @@
   </we:alternateReferences>
   <we:properties>
     <we:property name="bibliographyEnabled" value="&quot;bibliographyEnabled&quot;"/>
-    <we:property name="citations" value="{&quot;116492570&quot;:{&quot;referencesIds&quot;:[&quot;doc:69773fc6360cc45d457d30a1&quot;,&quot;doc:697741d58c897e4d7f9ce02d&quot;,&quot;doc:69774266ca3ace34b22ba1bb&quot;,&quot;doc:69773fed360cc45d457d30a7&quot;],&quot;referencesOptions&quot;:{&quot;doc:69773fc6360cc45d457d30a1&quot;:{&quot;author&quot;:true,&quot;year&quot;:true,&quot;formatAuthorYear&quot;:false,&quot;pageReplace&quot;:&quot;&quot;,&quot;additionalField&quot;:&quot;&quot;,&quot;additionalValue&quot;:&quot;&quot;,&quot;prefix&quot;:&quot;&quot;,&quot;suffix&quot;:&quot;&quot;},&quot;doc:697741d58c897e4d7f9ce02d&quot;:{&quot;author&quot;:true,&quot;year&quot;:true,&quot;formatAuthorYear&quot;:false,&quot;pageReplace&quot;:&quot;&quot;,&quot;additionalField&quot;:&quot;&quot;,&quot;additionalValue&quot;:&quot;&quot;,&quot;prefix&quot;:&quot;&quot;,&quot;suffix&quot;:&quot;&quot;},&quot;doc:69774266ca3ace34b22ba1bb&quot;:{&quot;author&quot;:true,&quot;year&quot;:true,&quot;formatAuthorYear&quot;:false,&quot;pageReplace&quot;:&quot;&quot;,&quot;additionalField&quot;:&quot;&quot;,&quot;additionalValue&quot;:&quot;&quot;,&quot;prefix&quot;:&quot;&quot;,&quot;suffix&quot;:&quot;&quot;},&quot;doc:69773fed360cc45d457d30a7&quot;:{&quot;author&quot;:true,&quot;year&quot;:true,&quot;formatAuthorYear&quot;:false,&quot;pageReplace&quot;:&quot;&quot;,&quot;additionalField&quot;:&quot;&quot;,&quot;additionalValue&quot;:&quot;&quot;,&quot;prefix&quot;:&quot;&quot;,&quot;suffix&quot;:&quot;&quot;}},&quot;hasBrokenReferences&quot;:false,&quot;hasManualEdits&quot;:false,&quot;isEmpty&quot;:false,&quot;citationType&quot;:&quot;inline&quot;,&quot;id&quot;:116492570,&quot;citationText&quot;:&quot;&lt;span style=\&quot;font-family:Aptos;font-size:16px;color:#000000\&quot;&gt;(McKinney 2022, Pandas 2026b, Stack Overflow 2020, Stack Overflow 2023)&lt;/span&gt;&quot;},&quot;438191041&quot;:{&quot;referencesIds&quot;:[&quot;doc:69773fc6360cc45d457d30a1&quot;,&quot;doc:69773fed360cc45d457d30a7&quot;],&quot;referencesOptions&quot;:{&quot;doc:69773fc6360cc45d457d30a1&quot;:{&quot;author&quot;:true,&quot;year&quot;:true,&quot;formatAuthorYear&quot;:false,&quot;pageReplace&quot;:&quot;&quot;,&quot;additionalField&quot;:&quot;&quot;,&quot;additionalValue&quot;:&quot;&quot;,&quot;prefix&quot;:&quot;&quot;,&quot;suffix&quot;:&quot;&quot;},&quot;doc:69773fed360cc45d457d30a7&quot;:{&quot;author&quot;:true,&quot;year&quot;:true,&quot;formatAuthorYear&quot;:false,&quot;pageReplace&quot;:&quot;&quot;,&quot;additionalField&quot;:&quot;&quot;,&quot;additionalValue&quot;:&quot;&quot;,&quot;prefix&quot;:&quot;&quot;,&quot;suffix&quot;:&quot;&quot;}},&quot;hasBrokenReferences&quot;:false,&quot;hasManualEdits&quot;:false,&quot;isEmpty&quot;:false,&quot;citationType&quot;:&quot;inline&quot;,&quot;id&quot;:438191041,&quot;citationText&quot;:&quot;&lt;span style=\&quot;font-family:Aptos;font-size:16px;color:#000000\&quot;&gt;(McKinney 2022, Stack Overflow 2023)&lt;/span&gt;&quot;},&quot;1186790045&quot;:{&quot;referencesIds&quot;:[&quot;doc:69773fc6360cc45d457d30a1&quot;,&quot;doc:6977455b9e7d9800175c20ee&quot;,&quot;doc:697745a6ca3ace34b22ba1e2&quot;],&quot;referencesOptions&quot;:{&quot;doc:69773fc6360cc45d457d30a1&quot;:{&quot;author&quot;:true,&quot;year&quot;:true,&quot;formatAuthorYear&quot;:false,&quot;pageReplace&quot;:&quot;&quot;,&quot;additionalField&quot;:&quot;&quot;,&quot;additionalValue&quot;:&quot;&quot;,&quot;prefix&quot;:&quot;&quot;,&quot;suffix&quot;:&quot;&quot;},&quot;doc:6977455b9e7d9800175c20ee&quot;:{&quot;author&quot;:true,&quot;year&quot;:true,&quot;formatAuthorYear&quot;:false,&quot;pageReplace&quot;:&quot;&quot;,&quot;additionalField&quot;:&quot;&quot;,&quot;additionalValue&quot;:&quot;&quot;,&quot;prefix&quot;:&quot;&quot;,&quot;suffix&quot;:&quot;&quot;},&quot;doc:697745a6ca3ace34b22ba1e2&quot;:{&quot;author&quot;:true,&quot;year&quot;:true,&quot;formatAuthorYear&quot;:false,&quot;pageReplace&quot;:&quot;&quot;,&quot;additionalField&quot;:&quot;&quot;,&quot;additionalValue&quot;:&quot;&quot;,&quot;prefix&quot;:&quot;&quot;,&quot;suffix&quot;:&quot;&quot;}},&quot;hasBrokenReferences&quot;:false,&quot;hasManualEdits&quot;:false,&quot;isEmpty&quot;:false,&quot;citationType&quot;:&quot;inline&quot;,&quot;id&quot;:1186790045,&quot;citationText&quot;:&quot;&lt;span style=\&quot;font-family:Aptos;font-size:16px;color:#000000\&quot;&gt;(McKinney 2022, Pandas 2026c, Pandas 2026a)&lt;/span&gt;&quot;},&quot;-1067564654&quot;:{&quot;referencesIds&quot;:[&quot;doc:697617b79b58ea147624d75c&quot;],&quot;referencesOptions&quot;:{&quot;doc:697617b79b58ea147624d75c&quot;:{&quot;author&quot;:true,&quot;year&quot;:true,&quot;formatAuthorYear&quot;:false,&quot;pageReplace&quot;:&quot;&quot;,&quot;additionalField&quot;:&quot;&quot;,&quot;additionalValue&quot;:&quot;&quot;,&quot;prefix&quot;:&quot;&quot;,&quot;suffix&quot;:&quot;&quot;}},&quot;hasBrokenReferences&quot;:false,&quot;hasManualEdits&quot;:false,&quot;isEmpty&quot;:false,&quot;citationType&quot;:&quot;inline&quot;,&quot;id&quot;:-1067564654,&quot;citationText&quot;:&quot;&lt;span style=\&quot;font-family:Aptos;font-size:16px;color:#000000\&quot;&gt;(Sqlpey 2024)&lt;/span&gt;&quot;},&quot;-1053923557&quot;:{&quot;referencesIds&quot;:[&quot;doc:69761ba39e7d9800175c0e43&quot;],&quot;referencesOptions&quot;:{&quot;doc:69761ba39e7d9800175c0e43&quot;:{&quot;author&quot;:true,&quot;year&quot;:true,&quot;formatAuthorYear&quot;:false,&quot;pageReplace&quot;:&quot;&quot;,&quot;additionalField&quot;:&quot;&quot;,&quot;additionalValue&quot;:&quot;&quot;,&quot;prefix&quot;:&quot;&quot;,&quot;suffix&quot;:&quot;&quot;}},&quot;hasBrokenReferences&quot;:false,&quot;hasManualEdits&quot;:false,&quot;isEmpty&quot;:false,&quot;citationType&quot;:&quot;inline&quot;,&quot;id&quot;:-1053923557,&quot;citationText&quot;:&quot;&lt;span style=\&quot;font-family:Aptos;font-size:16px;color:#000000\&quot;&gt;(Coderivers 2025)&lt;/span&gt;&quot;},&quot;-1838454616&quot;:{&quot;referencesIds&quot;:[&quot;doc:697625d325073233cc990c95&quot;],&quot;referencesOptions&quot;:{&quot;doc:697625d325073233cc990c95&quot;:{&quot;author&quot;:true,&quot;year&quot;:true,&quot;formatAuthorYear&quot;:false,&quot;pageReplace&quot;:&quot;&quot;,&quot;additionalField&quot;:&quot;&quot;,&quot;additionalValue&quot;:&quot;&quot;,&quot;prefix&quot;:&quot;&quot;,&quot;suffix&quot;:&quot;&quot;}},&quot;hasBrokenReferences&quot;:false,&quot;hasManualEdits&quot;:false,&quot;isEmpty&quot;:false,&quot;citationType&quot;:&quot;inline&quot;,&quot;id&quot;:-1838454616,&quot;citationText&quot;:&quot;&lt;span style=\&quot;font-family:Aptos;font-size:16px;color:#000000\&quot;&gt;(Techronology 2026)&lt;/span&gt;&quot;},&quot;-1230151529&quot;:{&quot;referencesIds&quot;:[&quot;doc:697648e765f11557e99d906d&quot;],&quot;referencesOptions&quot;:{&quot;doc:697648e765f11557e99d906d&quot;:{&quot;author&quot;:true,&quot;year&quot;:true,&quot;formatAuthorYear&quot;:false,&quot;pageReplace&quot;:&quot;&quot;,&quot;additionalField&quot;:&quot;&quot;,&quot;additionalValue&quot;:&quot;&quot;,&quot;prefix&quot;:&quot;&quot;,&quot;suffix&quot;:&quot;&quot;}},&quot;hasBrokenReferences&quot;:false,&quot;hasManualEdits&quot;:false,&quot;isEmpty&quot;:false,&quot;citationType&quot;:&quot;inline&quot;,&quot;id&quot;:-1230151529,&quot;citationText&quot;:&quot;&lt;span style=\&quot;font-family:Aptos;font-size:16px;color:#000000\&quot;&gt;(Stack Overflow 2019)&lt;/span&gt;&quot;},&quot;-1718119868&quot;:{&quot;referencesIds&quot;:[&quot;doc:69774b9293dd120faad0400a&quot;,&quot;doc:69774a24182e34539ffc754b&quot;,&quot;doc:69773fed360cc45d457d30a7&quot;,&quot;doc:69773f11360cc45d457d3096&quot;],&quot;referencesOptions&quot;:{&quot;doc:69774b9293dd120faad0400a&quot;:{&quot;author&quot;:true,&quot;year&quot;:true,&quot;formatAuthorYear&quot;:false,&quot;pageReplace&quot;:&quot;&quot;,&quot;additionalField&quot;:&quot;&quot;,&quot;additionalValue&quot;:&quot;&quot;,&quot;prefix&quot;:&quot;&quot;,&quot;suffix&quot;:&quot;&quot;},&quot;doc:69774a24182e34539ffc754b&quot;:{&quot;author&quot;:true,&quot;year&quot;:true,&quot;formatAuthorYear&quot;:false,&quot;pageReplace&quot;:&quot;&quot;,&quot;additionalField&quot;:&quot;&quot;,&quot;additionalValue&quot;:&quot;&quot;,&quot;prefix&quot;:&quot;&quot;,&quot;suffix&quot;:&quot;&quot;},&quot;doc:69773fed360cc45d457d30a7&quot;:{&quot;author&quot;:true,&quot;year&quot;:true,&quot;formatAuthorYear&quot;:false,&quot;pageReplace&quot;:&quot;&quot;,&quot;additionalField&quot;:&quot;&quot;,&quot;additionalValue&quot;:&quot;&quot;,&quot;prefix&quot;:&quot;&quot;,&quot;suffix&quot;:&quot;&quot;},&quot;doc:69773f11360cc45d457d3096&quot;:{&quot;author&quot;:true,&quot;year&quot;:true,&quot;formatAuthorYear&quot;:false,&quot;pageReplace&quot;:&quot;&quot;,&quot;additionalField&quot;:&quot;&quot;,&quot;additionalValue&quot;:&quot;&quot;,&quot;prefix&quot;:&quot;&quot;,&quot;suffix&quot;:&quot;&quot;}},&quot;hasBrokenReferences&quot;:false,&quot;hasManualEdits&quot;:false,&quot;isEmpty&quot;:false,&quot;citationType&quot;:&quot;inline&quot;,&quot;id&quot;:-1718119868,&quot;citationText&quot;:&quot;&lt;span style=\&quot;font-family:Aptos;font-size:16px;color:#000000\&quot;&gt;(Stack Overflow 2022, Pandas 2026d, Stack Overflow 2023, Vasiliev 2022)&lt;/span&gt;&quot;},&quot;-705332666&quot;:{&quot;referencesIds&quot;:[&quot;doc:69774c82360cc45d457d3276&quot;],&quot;referencesOptions&quot;:{&quot;doc:69774c82360cc45d457d3276&quot;:{&quot;author&quot;:true,&quot;year&quot;:true,&quot;formatAuthorYear&quot;:false,&quot;pageReplace&quot;:&quot;&quot;,&quot;additionalField&quot;:&quot;&quot;,&quot;additionalValue&quot;:&quot;&quot;,&quot;prefix&quot;:&quot;&quot;,&quot;suffix&quot;:&quot;&quot;}},&quot;hasBrokenReferences&quot;:false,&quot;hasManualEdits&quot;:false,&quot;isEmpty&quot;:false,&quot;citationType&quot;:&quot;inline&quot;,&quot;id&quot;:-705332666,&quot;citationText&quot;:&quot;&lt;span style=\&quot;font-family:Aptos;font-size:16px;color:#000000\&quot;&gt;(Arif Rahman 2025)&lt;/span&gt;&quot;}}"/>
+    <we:property name="citations" value="{&quot;116492570&quot;:{&quot;referencesIds&quot;:[&quot;doc:69773fc6360cc45d457d30a1&quot;,&quot;doc:697741d58c897e4d7f9ce02d&quot;,&quot;doc:69774266ca3ace34b22ba1bb&quot;,&quot;doc:69773fed360cc45d457d30a7&quot;],&quot;referencesOptions&quot;:{&quot;doc:69773fc6360cc45d457d30a1&quot;:{&quot;author&quot;:true,&quot;year&quot;:true,&quot;formatAuthorYear&quot;:false,&quot;pageReplace&quot;:&quot;&quot;,&quot;additionalField&quot;:&quot;&quot;,&quot;additionalValue&quot;:&quot;&quot;,&quot;prefix&quot;:&quot;&quot;,&quot;suffix&quot;:&quot;&quot;},&quot;doc:697741d58c897e4d7f9ce02d&quot;:{&quot;author&quot;:true,&quot;year&quot;:true,&quot;formatAuthorYear&quot;:false,&quot;pageReplace&quot;:&quot;&quot;,&quot;additionalField&quot;:&quot;&quot;,&quot;additionalValue&quot;:&quot;&quot;,&quot;prefix&quot;:&quot;&quot;,&quot;suffix&quot;:&quot;&quot;},&quot;doc:69774266ca3ace34b22ba1bb&quot;:{&quot;author&quot;:true,&quot;year&quot;:true,&quot;formatAuthorYear&quot;:false,&quot;pageReplace&quot;:&quot;&quot;,&quot;additionalField&quot;:&quot;&quot;,&quot;additionalValue&quot;:&quot;&quot;,&quot;prefix&quot;:&quot;&quot;,&quot;suffix&quot;:&quot;&quot;},&quot;doc:69773fed360cc45d457d30a7&quot;:{&quot;author&quot;:true,&quot;year&quot;:true,&quot;formatAuthorYear&quot;:false,&quot;pageReplace&quot;:&quot;&quot;,&quot;additionalField&quot;:&quot;&quot;,&quot;additionalValue&quot;:&quot;&quot;,&quot;prefix&quot;:&quot;&quot;,&quot;suffix&quot;:&quot;&quot;}},&quot;hasBrokenReferences&quot;:false,&quot;hasManualEdits&quot;:false,&quot;isEmpty&quot;:false,&quot;citationType&quot;:&quot;inline&quot;,&quot;id&quot;:116492570,&quot;citationText&quot;:&quot;&lt;span style=\&quot;font-family:Aptos;font-size:16px;color:#000000\&quot;&gt;(McKinney 2022, Pandas 2026b, Stack Overflow 2020, Stack Overflow 2023)&lt;/span&gt;&quot;},&quot;438191041&quot;:{&quot;referencesIds&quot;:[&quot;doc:69773fc6360cc45d457d30a1&quot;,&quot;doc:69773fed360cc45d457d30a7&quot;],&quot;referencesOptions&quot;:{&quot;doc:69773fc6360cc45d457d30a1&quot;:{&quot;author&quot;:true,&quot;year&quot;:true,&quot;formatAuthorYear&quot;:false,&quot;pageReplace&quot;:&quot;&quot;,&quot;additionalField&quot;:&quot;&quot;,&quot;additionalValue&quot;:&quot;&quot;,&quot;prefix&quot;:&quot;&quot;,&quot;suffix&quot;:&quot;&quot;},&quot;doc:69773fed360cc45d457d30a7&quot;:{&quot;author&quot;:true,&quot;year&quot;:true,&quot;formatAuthorYear&quot;:false,&quot;pageReplace&quot;:&quot;&quot;,&quot;additionalField&quot;:&quot;&quot;,&quot;additionalValue&quot;:&quot;&quot;,&quot;prefix&quot;:&quot;&quot;,&quot;suffix&quot;:&quot;&quot;}},&quot;hasBrokenReferences&quot;:false,&quot;hasManualEdits&quot;:false,&quot;isEmpty&quot;:false,&quot;citationType&quot;:&quot;inline&quot;,&quot;id&quot;:438191041,&quot;citationText&quot;:&quot;&lt;span style=\&quot;font-family:Aptos;font-size:16px;color:#000000\&quot;&gt;(McKinney 2022, Stack Overflow 2023)&lt;/span&gt;&quot;},&quot;1186790045&quot;:{&quot;referencesIds&quot;:[&quot;doc:69773fc6360cc45d457d30a1&quot;,&quot;doc:6977455b9e7d9800175c20ee&quot;,&quot;doc:697745a6ca3ace34b22ba1e2&quot;],&quot;referencesOptions&quot;:{&quot;doc:69773fc6360cc45d457d30a1&quot;:{&quot;author&quot;:true,&quot;year&quot;:true,&quot;formatAuthorYear&quot;:false,&quot;pageReplace&quot;:&quot;&quot;,&quot;additionalField&quot;:&quot;&quot;,&quot;additionalValue&quot;:&quot;&quot;,&quot;prefix&quot;:&quot;&quot;,&quot;suffix&quot;:&quot;&quot;},&quot;doc:6977455b9e7d9800175c20ee&quot;:{&quot;author&quot;:true,&quot;year&quot;:true,&quot;formatAuthorYear&quot;:false,&quot;pageReplace&quot;:&quot;&quot;,&quot;additionalField&quot;:&quot;&quot;,&quot;additionalValue&quot;:&quot;&quot;,&quot;prefix&quot;:&quot;&quot;,&quot;suffix&quot;:&quot;&quot;},&quot;doc:697745a6ca3ace34b22ba1e2&quot;:{&quot;author&quot;:true,&quot;year&quot;:true,&quot;formatAuthorYear&quot;:false,&quot;pageReplace&quot;:&quot;&quot;,&quot;additionalField&quot;:&quot;&quot;,&quot;additionalValue&quot;:&quot;&quot;,&quot;prefix&quot;:&quot;&quot;,&quot;suffix&quot;:&quot;&quot;}},&quot;hasBrokenReferences&quot;:false,&quot;hasManualEdits&quot;:false,&quot;isEmpty&quot;:false,&quot;citationType&quot;:&quot;inline&quot;,&quot;id&quot;:1186790045,&quot;citationText&quot;:&quot;&lt;span style=\&quot;font-family:Aptos;font-size:16px;color:#000000\&quot;&gt;(McKinney 2022, Pandas 2026c, Pandas 2026a)&lt;/span&gt;&quot;},&quot;1538158200&quot;:{&quot;referencesIds&quot;:[&quot;doc:69792cebca3ace34b22bdfb0&quot;,&quot;doc:69792da525073233cc995c40&quot;,&quot;doc:69792e26b7ad121effd7872c&quot;,&quot;doc:69792e7d8c897e4d7f9d148b&quot;],&quot;referencesOptions&quot;:{&quot;doc:69792cebca3ace34b22bdfb0&quot;:{&quot;author&quot;:true,&quot;year&quot;:true,&quot;formatAuthorYear&quot;:false,&quot;pageReplace&quot;:&quot;&quot;,&quot;additionalField&quot;:&quot;&quot;,&quot;additionalValue&quot;:&quot;&quot;,&quot;prefix&quot;:&quot;&quot;,&quot;suffix&quot;:&quot;&quot;},&quot;doc:69792da525073233cc995c40&quot;:{&quot;author&quot;:true,&quot;year&quot;:true,&quot;formatAuthorYear&quot;:false,&quot;pageReplace&quot;:&quot;&quot;,&quot;additionalField&quot;:&quot;&quot;,&quot;additionalValue&quot;:&quot;&quot;,&quot;prefix&quot;:&quot;&quot;,&quot;suffix&quot;:&quot;&quot;},&quot;doc:69792e26b7ad121effd7872c&quot;:{&quot;author&quot;:true,&quot;year&quot;:true,&quot;formatAuthorYear&quot;:false,&quot;pageReplace&quot;:&quot;&quot;,&quot;additionalField&quot;:&quot;&quot;,&quot;additionalValue&quot;:&quot;&quot;,&quot;prefix&quot;:&quot;&quot;,&quot;suffix&quot;:&quot;&quot;},&quot;doc:69792e7d8c897e4d7f9d148b&quot;:{&quot;author&quot;:true,&quot;year&quot;:true,&quot;formatAuthorYear&quot;:false,&quot;pageReplace&quot;:&quot;&quot;,&quot;additionalField&quot;:&quot;&quot;,&quot;additionalValue&quot;:&quot;&quot;,&quot;prefix&quot;:&quot;&quot;,&quot;suffix&quot;:&quot;&quot;}},&quot;hasBrokenReferences&quot;:false,&quot;hasManualEdits&quot;:false,&quot;isEmpty&quot;:false,&quot;citationType&quot;:&quot;inline&quot;,&quot;id&quot;:1538158200,&quot;citationText&quot;:&quot;&lt;span style=\&quot;font-family:Aptos;font-size:16px;color:#000000\&quot;&gt;(Ozdemir and Susarla 2018, GeeksforGeeks 2025b, SKLearner 2024, GeeksforGeeks 2025a)&lt;/span&gt;&quot;},&quot;-1067564654&quot;:{&quot;referencesIds&quot;:[&quot;doc:697617b79b58ea147624d75c&quot;],&quot;referencesOptions&quot;:{&quot;doc:697617b79b58ea147624d75c&quot;:{&quot;author&quot;:true,&quot;year&quot;:true,&quot;formatAuthorYear&quot;:false,&quot;pageReplace&quot;:&quot;&quot;,&quot;additionalField&quot;:&quot;&quot;,&quot;additionalValue&quot;:&quot;&quot;,&quot;prefix&quot;:&quot;&quot;,&quot;suffix&quot;:&quot;&quot;}},&quot;hasBrokenReferences&quot;:false,&quot;hasManualEdits&quot;:false,&quot;isEmpty&quot;:false,&quot;citationType&quot;:&quot;inline&quot;,&quot;id&quot;:-1067564654,&quot;citationText&quot;:&quot;&lt;span style=\&quot;font-family:Aptos;font-size:16px;color:#000000\&quot;&gt;(Sqlpey 2024)&lt;/span&gt;&quot;},&quot;-1053923557&quot;:{&quot;referencesIds&quot;:[&quot;doc:69761ba39e7d9800175c0e43&quot;],&quot;referencesOptions&quot;:{&quot;doc:69761ba39e7d9800175c0e43&quot;:{&quot;author&quot;:true,&quot;year&quot;:true,&quot;formatAuthorYear&quot;:false,&quot;pageReplace&quot;:&quot;&quot;,&quot;additionalField&quot;:&quot;&quot;,&quot;additionalValue&quot;:&quot;&quot;,&quot;prefix&quot;:&quot;&quot;,&quot;suffix&quot;:&quot;&quot;}},&quot;hasBrokenReferences&quot;:false,&quot;hasManualEdits&quot;:false,&quot;isEmpty&quot;:false,&quot;citationType&quot;:&quot;inline&quot;,&quot;id&quot;:-1053923557,&quot;citationText&quot;:&quot;&lt;span style=\&quot;font-family:Aptos;font-size:16px;color:#000000\&quot;&gt;(Coderivers 2025)&lt;/span&gt;&quot;},&quot;-1838454616&quot;:{&quot;referencesIds&quot;:[&quot;doc:697625d325073233cc990c95&quot;],&quot;referencesOptions&quot;:{&quot;doc:697625d325073233cc990c95&quot;:{&quot;author&quot;:true,&quot;year&quot;:true,&quot;formatAuthorYear&quot;:false,&quot;pageReplace&quot;:&quot;&quot;,&quot;additionalField&quot;:&quot;&quot;,&quot;additionalValue&quot;:&quot;&quot;,&quot;prefix&quot;:&quot;&quot;,&quot;suffix&quot;:&quot;&quot;}},&quot;hasBrokenReferences&quot;:false,&quot;hasManualEdits&quot;:false,&quot;isEmpty&quot;:false,&quot;citationType&quot;:&quot;inline&quot;,&quot;id&quot;:-1838454616,&quot;citationText&quot;:&quot;&lt;span style=\&quot;font-family:Aptos;font-size:16px;color:#000000\&quot;&gt;(Techronology 2026)&lt;/span&gt;&quot;},&quot;-1230151529&quot;:{&quot;referencesIds&quot;:[&quot;doc:697648e765f11557e99d906d&quot;],&quot;referencesOptions&quot;:{&quot;doc:697648e765f11557e99d906d&quot;:{&quot;author&quot;:true,&quot;year&quot;:true,&quot;formatAuthorYear&quot;:false,&quot;pageReplace&quot;:&quot;&quot;,&quot;additionalField&quot;:&quot;&quot;,&quot;additionalValue&quot;:&quot;&quot;,&quot;prefix&quot;:&quot;&quot;,&quot;suffix&quot;:&quot;&quot;}},&quot;hasBrokenReferences&quot;:false,&quot;hasManualEdits&quot;:false,&quot;isEmpty&quot;:false,&quot;citationType&quot;:&quot;inline&quot;,&quot;id&quot;:-1230151529,&quot;citationText&quot;:&quot;&lt;span style=\&quot;font-family:Aptos;font-size:16px;color:#000000\&quot;&gt;(Stack Overflow 2019)&lt;/span&gt;&quot;},&quot;-1718119868&quot;:{&quot;referencesIds&quot;:[&quot;doc:69774b9293dd120faad0400a&quot;,&quot;doc:69774a24182e34539ffc754b&quot;,&quot;doc:69773fed360cc45d457d30a7&quot;,&quot;doc:69773f11360cc45d457d3096&quot;],&quot;referencesOptions&quot;:{&quot;doc:69774b9293dd120faad0400a&quot;:{&quot;author&quot;:true,&quot;year&quot;:true,&quot;formatAuthorYear&quot;:false,&quot;pageReplace&quot;:&quot;&quot;,&quot;additionalField&quot;:&quot;&quot;,&quot;additionalValue&quot;:&quot;&quot;,&quot;prefix&quot;:&quot;&quot;,&quot;suffix&quot;:&quot;&quot;},&quot;doc:69774a24182e34539ffc754b&quot;:{&quot;author&quot;:true,&quot;year&quot;:true,&quot;formatAuthorYear&quot;:false,&quot;pageReplace&quot;:&quot;&quot;,&quot;additionalField&quot;:&quot;&quot;,&quot;additionalValue&quot;:&quot;&quot;,&quot;prefix&quot;:&quot;&quot;,&quot;suffix&quot;:&quot;&quot;},&quot;doc:69773fed360cc45d457d30a7&quot;:{&quot;author&quot;:true,&quot;year&quot;:true,&quot;formatAuthorYear&quot;:false,&quot;pageReplace&quot;:&quot;&quot;,&quot;additionalField&quot;:&quot;&quot;,&quot;additionalValue&quot;:&quot;&quot;,&quot;prefix&quot;:&quot;&quot;,&quot;suffix&quot;:&quot;&quot;},&quot;doc:69773f11360cc45d457d3096&quot;:{&quot;author&quot;:true,&quot;year&quot;:true,&quot;formatAuthorYear&quot;:false,&quot;pageReplace&quot;:&quot;&quot;,&quot;additionalField&quot;:&quot;&quot;,&quot;additionalValue&quot;:&quot;&quot;,&quot;prefix&quot;:&quot;&quot;,&quot;suffix&quot;:&quot;&quot;}},&quot;hasBrokenReferences&quot;:false,&quot;hasManualEdits&quot;:false,&quot;isEmpty&quot;:false,&quot;citationType&quot;:&quot;inline&quot;,&quot;id&quot;:-1718119868,&quot;citationText&quot;:&quot;&lt;span style=\&quot;font-family:Aptos;font-size:16px;color:#000000\&quot;&gt;(Stack Overflow 2022, Pandas 2026d, Stack Overflow 2023, Vasiliev 2022)&lt;/span&gt;&quot;},&quot;-705332666&quot;:{&quot;referencesIds&quot;:[&quot;doc:69774c82360cc45d457d3276&quot;],&quot;referencesOptions&quot;:{&quot;doc:69774c82360cc45d457d3276&quot;:{&quot;author&quot;:true,&quot;year&quot;:true,&quot;formatAuthorYear&quot;:false,&quot;pageReplace&quot;:&quot;&quot;,&quot;additionalField&quot;:&quot;&quot;,&quot;additionalValue&quot;:&quot;&quot;,&quot;prefix&quot;:&quot;&quot;,&quot;suffix&quot;:&quot;&quot;}},&quot;hasBrokenReferences&quot;:false,&quot;hasManualEdits&quot;:false,&quot;isEmpty&quot;:false,&quot;citationType&quot;:&quot;inline&quot;,&quot;id&quot;:-705332666,&quot;citationText&quot;:&quot;&lt;span style=\&quot;font-family:Aptos;font-size:16px;color:#000000\&quot;&gt;(Arif Rahman 2025)&lt;/span&gt;&quot;}}"/>
     <we:property name="currentFolder" value="{&quot;id&quot;:&quot;project:697617b345872d0262ac0aa3&quot;,&quot;userId&quot;:&quot;user:69037d8e1133dc61f344e7a5&quot;,&quot;projectId&quot;:&quot;ap:69037d8e1133dc61f344e7a6&quot;,&quot;name&quot;:&quot;Python Programming&quot;,&quot;created&quot;:1769346995519,&quot;lastModified&quot;:1769346995519,&quot;position&quot;:2,&quot;isShared&quot;:false,&quot;isExampleCollection&quot;:false,&quot;isMyPublicationsCollection&quot;:false,&quot;notInFolder&quot;:false,&quot;totalReferences&quot;:15,&quot;depth&quot;:0}"/>
     <we:property name="currentStyle" value="{&quot;id&quot;:&quot;rwuserstyle:5be9e744e4b033916aa6a002&quot;,&quot;styleType&quot;:&quot;refworks&quot;,&quot;name&quot;:&quot;Harvard NTU Library - AUTHOR et al CAPS (November 2018)&quot;,&quot;userId&quot;:&quot;user:563353fde4b02debe6c6c330&quot;,&quot;isInstitutional&quot;:false,&quot;citeStyle&quot;:&quot;INTEXT_ONLY&quot;,&quot;isSorted&quot;:false,&quot;usesNumbers&quot;:false,&quot;authorDisambiguation&quot;:&quot;surname_firstname&quot;}"/>
     <we:property name="rcm.version" value="2"/>

</xml_diff>

<commit_message>
Adding remaining pandas comment, references and starting graph section references and any additional comments
</commit_message>
<xml_diff>
--- a/Assessment/Resource List/Reference List.docx
+++ b/Assessment/Resource List/Reference List.docx
@@ -31,24 +31,10 @@
             <w:rPr>
               <w:rFonts w:ascii="Aptos" w:eastAsia="Times New Roman" w:hAnsi="Aptos"/>
               <w:color w:val="000000"/>
-            </w:rPr>
-            <w:t>(</w:t>
-          </w:r>
-          <w:proofErr w:type="spellStart"/>
-          <w:r>
-            <w:rPr>
-              <w:rFonts w:ascii="Aptos" w:eastAsia="Times New Roman" w:hAnsi="Aptos"/>
-              <w:color w:val="000000"/>
-            </w:rPr>
-            <w:t>Sqlpey</w:t>
-          </w:r>
-          <w:proofErr w:type="spellEnd"/>
-          <w:r>
-            <w:rPr>
-              <w:rFonts w:ascii="Aptos" w:eastAsia="Times New Roman" w:hAnsi="Aptos"/>
-              <w:color w:val="000000"/>
-            </w:rPr>
-            <w:t xml:space="preserve"> 2024)</w:t>
+              <w:sz w:val="22"/>
+              <w:szCs w:val="22"/>
+            </w:rPr>
+            <w:t>(Sqlpey 2024)</w:t>
           </w:r>
         </w:sdtContent>
       </w:sdt>
@@ -79,6 +65,8 @@
             <w:rPr>
               <w:rFonts w:ascii="Aptos" w:eastAsia="Times New Roman" w:hAnsi="Aptos"/>
               <w:color w:val="000000"/>
+              <w:sz w:val="22"/>
+              <w:szCs w:val="22"/>
             </w:rPr>
             <w:t>(Coderivers 2025)</w:t>
           </w:r>
@@ -111,24 +99,10 @@
             <w:rPr>
               <w:rFonts w:ascii="Aptos" w:eastAsia="Times New Roman" w:hAnsi="Aptos"/>
               <w:color w:val="000000"/>
-            </w:rPr>
-            <w:t>(</w:t>
-          </w:r>
-          <w:proofErr w:type="spellStart"/>
-          <w:r>
-            <w:rPr>
-              <w:rFonts w:ascii="Aptos" w:eastAsia="Times New Roman" w:hAnsi="Aptos"/>
-              <w:color w:val="000000"/>
-            </w:rPr>
-            <w:t>Techronology</w:t>
-          </w:r>
-          <w:proofErr w:type="spellEnd"/>
-          <w:r>
-            <w:rPr>
-              <w:rFonts w:ascii="Aptos" w:eastAsia="Times New Roman" w:hAnsi="Aptos"/>
-              <w:color w:val="000000"/>
-            </w:rPr>
-            <w:t xml:space="preserve"> 2026)</w:t>
+              <w:sz w:val="22"/>
+              <w:szCs w:val="22"/>
+            </w:rPr>
+            <w:t>(Techronology 2026)</w:t>
           </w:r>
         </w:sdtContent>
       </w:sdt>
@@ -169,6 +143,8 @@
             <w:rPr>
               <w:rFonts w:ascii="Aptos" w:eastAsia="Times New Roman" w:hAnsi="Aptos"/>
               <w:color w:val="000000"/>
+              <w:sz w:val="22"/>
+              <w:szCs w:val="22"/>
             </w:rPr>
             <w:t>(McKinney 2022, Stack Overflow 2023)</w:t>
           </w:r>
@@ -203,6 +179,8 @@
             <w:rPr>
               <w:rFonts w:ascii="Aptos" w:eastAsia="Times New Roman" w:hAnsi="Aptos"/>
               <w:color w:val="000000"/>
+              <w:sz w:val="22"/>
+              <w:szCs w:val="22"/>
             </w:rPr>
             <w:t>(Stack Overflow 2019)</w:t>
           </w:r>
@@ -247,8 +225,10 @@
             <w:rPr>
               <w:rFonts w:ascii="Aptos" w:eastAsia="Times New Roman" w:hAnsi="Aptos"/>
               <w:color w:val="000000"/>
-            </w:rPr>
-            <w:t>(McKinney 2022, Pandas 2026b, Stack Overflow 2020, Stack Overflow 2023)</w:t>
+              <w:sz w:val="22"/>
+              <w:szCs w:val="22"/>
+            </w:rPr>
+            <w:t>(McKinney 2022, Pandas 2026c, Stack Overflow 2020, Stack Overflow 2023)</w:t>
           </w:r>
         </w:p>
       </w:sdtContent>
@@ -291,8 +271,10 @@
             <w:rPr>
               <w:rFonts w:ascii="Aptos" w:eastAsia="Times New Roman" w:hAnsi="Aptos"/>
               <w:color w:val="000000"/>
-            </w:rPr>
-            <w:t>(McKinney 2022, Pandas 2026c, Pandas 2026a)</w:t>
+              <w:sz w:val="22"/>
+              <w:szCs w:val="22"/>
+            </w:rPr>
+            <w:t>(McKinney 2022, Pandas 2026d, Pandas 2026b)</w:t>
           </w:r>
         </w:p>
       </w:sdtContent>
@@ -325,8 +307,10 @@
             <w:rPr>
               <w:rFonts w:ascii="Aptos" w:eastAsia="Times New Roman" w:hAnsi="Aptos"/>
               <w:color w:val="000000"/>
-            </w:rPr>
-            <w:t>(Stack Overflow 2022, Pandas 2026d, Stack Overflow 2023, Vasiliev 2022)</w:t>
+              <w:sz w:val="22"/>
+              <w:szCs w:val="22"/>
+            </w:rPr>
+            <w:t>(Stack Overflow 2022a, Pandas 2026f, Stack Overflow 2023, Vasiliev 2022)</w:t>
           </w:r>
         </w:p>
       </w:sdtContent>
@@ -360,6 +344,8 @@
             <w:rPr>
               <w:rFonts w:ascii="Aptos" w:eastAsia="Times New Roman" w:hAnsi="Aptos"/>
               <w:color w:val="000000"/>
+              <w:sz w:val="22"/>
+              <w:szCs w:val="22"/>
             </w:rPr>
             <w:t>(Arif Rahman 2025)</w:t>
           </w:r>
@@ -396,56 +382,300 @@
             <w:rPr>
               <w:rFonts w:ascii="Aptos" w:eastAsia="Times New Roman" w:hAnsi="Aptos"/>
               <w:color w:val="000000"/>
-            </w:rPr>
-            <w:t xml:space="preserve">(Ozdemir and Susarla 2018, </w:t>
-          </w:r>
-          <w:proofErr w:type="spellStart"/>
+              <w:sz w:val="22"/>
+              <w:szCs w:val="22"/>
+            </w:rPr>
+            <w:t>(Ozdemir and Susarla 2018, GeeksforGeeks 2025f, SKLearner 2024, GeeksforGeeks 2025b)</w:t>
+          </w:r>
+        </w:p>
+      </w:sdtContent>
+    </w:sdt>
+    <w:sdt>
+      <w:sdtPr>
+        <w:rPr>
+          <w:rFonts w:ascii="Aptos" w:hAnsi="Aptos"/>
+          <w:color w:val="000000"/>
+          <w:highlight w:val="white"/>
+          <w:lang w:val="de-DE"/>
+        </w:rPr>
+        <w:alias w:val="Citation"/>
+        <w:tag w:val="{&quot;referencesIds&quot;:[&quot;doc:69773fc6360cc45d457d30a1&quot;,&quot;doc:6979312c93dd120faad0a005&quot;,&quot;doc:69774c82360cc45d457d3276&quot;],&quot;referencesOptions&quot;:{&quot;doc:69773fc6360cc45d457d30a1&quot;:{&quot;author&quot;:true,&quot;year&quot;:true,&quot;formatAuthorYear&quot;:false,&quot;pageReplace&quot;:&quot;&quot;,&quot;additionalField&quot;:&quot;&quot;,&quot;additionalValue&quot;:&quot;&quot;,&quot;prefix&quot;:&quot;&quot;,&quot;suffix&quot;:&quot;&quot;},&quot;doc:6979312c93dd120faad0a005&quot;:{&quot;author&quot;:true,&quot;year&quot;:true,&quot;formatAuthorYear&quot;:false,&quot;pageReplace&quot;:&quot;&quot;,&quot;additionalField&quot;:&quot;&quot;,&quot;additionalValue&quot;:&quot;&quot;,&quot;prefix&quot;:&quot;&quot;,&quot;suffix&quot;:&quot;&quot;},&quot;doc:69774c82360cc45d457d3276&quot;:{&quot;author&quot;:true,&quot;year&quot;:true,&quot;formatAuthorYear&quot;:false,&quot;pageReplace&quot;:&quot;&quot;,&quot;additionalField&quot;:&quot;&quot;,&quot;additionalValue&quot;:&quot;&quot;,&quot;prefix&quot;:&quot;&quot;,&quot;suffix&quot;:&quot;&quot;}},&quot;hasBrokenReferences&quot;:false,&quot;hasManualEdits&quot;:false,&quot;isEmpty&quot;:false,&quot;citationType&quot;:&quot;inline&quot;}"/>
+        <w:id w:val="-132489204"/>
+        <w:placeholder>
+          <w:docPart w:val="D498FF9CCA034631A39E07E58B972EAD"/>
+        </w:placeholder>
+      </w:sdtPr>
+      <w:sdtContent>
+        <w:p>
+          <w:pPr>
+            <w:pStyle w:val="NormalWeb"/>
+            <w:rPr>
+              <w:rFonts w:ascii="Aptos" w:hAnsi="Aptos"/>
+              <w:color w:val="000000"/>
+              <w:highlight w:val="white"/>
+              <w:lang w:val="de-DE"/>
+            </w:rPr>
+          </w:pPr>
           <w:r>
             <w:rPr>
               <w:rFonts w:ascii="Aptos" w:eastAsia="Times New Roman" w:hAnsi="Aptos"/>
               <w:color w:val="000000"/>
-            </w:rPr>
-            <w:t>GeeksforGeeks</w:t>
-          </w:r>
-          <w:proofErr w:type="spellEnd"/>
+              <w:sz w:val="22"/>
+              <w:szCs w:val="22"/>
+            </w:rPr>
+            <w:t>(McKinney 2022, Pandas 2026e, Arif Rahman 2025)</w:t>
+          </w:r>
+        </w:p>
+      </w:sdtContent>
+    </w:sdt>
+    <w:sdt>
+      <w:sdtPr>
+        <w:rPr>
+          <w:rFonts w:ascii="Aptos" w:hAnsi="Aptos"/>
+          <w:color w:val="000000"/>
+          <w:highlight w:val="white"/>
+          <w:lang w:val="de-DE"/>
+        </w:rPr>
+        <w:alias w:val="Citation"/>
+        <w:tag w:val="{&quot;referencesIds&quot;:[&quot;doc:69773fc6360cc45d457d30a1&quot;],&quot;referencesOptions&quot;:{&quot;doc:69773fc6360cc45d457d30a1&quot;:{&quot;author&quot;:true,&quot;year&quot;:true,&quot;formatAuthorYear&quot;:false,&quot;pageReplace&quot;:&quot;&quot;,&quot;additionalField&quot;:&quot;&quot;,&quot;additionalValue&quot;:&quot;&quot;,&quot;prefix&quot;:&quot;&quot;,&quot;suffix&quot;:&quot;&quot;}},&quot;hasBrokenReferences&quot;:false,&quot;hasManualEdits&quot;:false,&quot;isEmpty&quot;:false,&quot;citationType&quot;:&quot;inline&quot;}"/>
+        <w:id w:val="-471604325"/>
+        <w:placeholder>
+          <w:docPart w:val="EF29BE3252054416B6237950B6183AFA"/>
+        </w:placeholder>
+      </w:sdtPr>
+      <w:sdtContent>
+        <w:p>
+          <w:pPr>
+            <w:pStyle w:val="NormalWeb"/>
+            <w:rPr>
+              <w:rFonts w:ascii="Aptos" w:hAnsi="Aptos"/>
+              <w:color w:val="000000"/>
+              <w:highlight w:val="white"/>
+              <w:lang w:val="de-DE"/>
+            </w:rPr>
+          </w:pPr>
           <w:r>
             <w:rPr>
               <w:rFonts w:ascii="Aptos" w:eastAsia="Times New Roman" w:hAnsi="Aptos"/>
               <w:color w:val="000000"/>
-            </w:rPr>
-            <w:t xml:space="preserve"> 2025b, </w:t>
-          </w:r>
-          <w:proofErr w:type="spellStart"/>
+              <w:sz w:val="22"/>
+              <w:szCs w:val="22"/>
+            </w:rPr>
+            <w:t>(McKinney 2022)</w:t>
+          </w:r>
+        </w:p>
+      </w:sdtContent>
+    </w:sdt>
+    <w:sdt>
+      <w:sdtPr>
+        <w:rPr>
+          <w:rFonts w:ascii="Aptos" w:hAnsi="Aptos"/>
+          <w:color w:val="000000"/>
+          <w:highlight w:val="white"/>
+          <w:lang w:val="de-DE"/>
+        </w:rPr>
+        <w:alias w:val="Citation"/>
+        <w:tag w:val="{&quot;referencesIds&quot;:[&quot;doc:6979337c360cc45d457d6514&quot;,&quot;doc:69793586360cc45d457d6530&quot;],&quot;referencesOptions&quot;:{&quot;doc:6979337c360cc45d457d6514&quot;:{&quot;author&quot;:true,&quot;year&quot;:true,&quot;formatAuthorYear&quot;:false,&quot;pageReplace&quot;:&quot;&quot;,&quot;additionalField&quot;:&quot;&quot;,&quot;additionalValue&quot;:&quot;&quot;,&quot;prefix&quot;:&quot;&quot;,&quot;suffix&quot;:&quot;&quot;},&quot;doc:69793586360cc45d457d6530&quot;:{&quot;author&quot;:true,&quot;year&quot;:true,&quot;formatAuthorYear&quot;:false,&quot;pageReplace&quot;:&quot;&quot;,&quot;additionalField&quot;:&quot;&quot;,&quot;additionalValue&quot;:&quot;&quot;,&quot;prefix&quot;:&quot;&quot;,&quot;suffix&quot;:&quot;&quot;}},&quot;hasBrokenReferences&quot;:false,&quot;hasManualEdits&quot;:false,&quot;isEmpty&quot;:false,&quot;citationType&quot;:&quot;inline&quot;}"/>
+        <w:id w:val="864090035"/>
+        <w:placeholder>
+          <w:docPart w:val="C439685DE3904940AFE714B625E8DB78"/>
+        </w:placeholder>
+      </w:sdtPr>
+      <w:sdtContent>
+        <w:p>
+          <w:pPr>
+            <w:pStyle w:val="NormalWeb"/>
+            <w:rPr>
+              <w:rFonts w:ascii="Aptos" w:hAnsi="Aptos"/>
+              <w:color w:val="000000"/>
+              <w:highlight w:val="white"/>
+              <w:lang w:val="de-DE"/>
+            </w:rPr>
+          </w:pPr>
           <w:r>
             <w:rPr>
               <w:rFonts w:ascii="Aptos" w:eastAsia="Times New Roman" w:hAnsi="Aptos"/>
               <w:color w:val="000000"/>
-            </w:rPr>
-            <w:t>SKLearner</w:t>
-          </w:r>
-          <w:proofErr w:type="spellEnd"/>
+              <w:sz w:val="22"/>
+              <w:szCs w:val="22"/>
+            </w:rPr>
+            <w:t>(Stack Overflow 2022b, Stack Overflow 2021)</w:t>
+          </w:r>
+        </w:p>
+      </w:sdtContent>
+    </w:sdt>
+    <w:sdt>
+      <w:sdtPr>
+        <w:rPr>
+          <w:rFonts w:ascii="Aptos" w:hAnsi="Aptos"/>
+          <w:color w:val="000000"/>
+          <w:highlight w:val="white"/>
+          <w:lang w:val="de-DE"/>
+        </w:rPr>
+        <w:alias w:val="Citation"/>
+        <w:tag w:val="{&quot;referencesIds&quot;:[&quot;doc:69773f11360cc45d457d3096&quot;,&quot;doc:69773fc6360cc45d457d30a1&quot;,&quot;doc:69793945fd33025f1314e097&quot;],&quot;referencesOptions&quot;:{&quot;doc:69773f11360cc45d457d3096&quot;:{&quot;author&quot;:true,&quot;year&quot;:true,&quot;formatAuthorYear&quot;:false,&quot;pageReplace&quot;:&quot;&quot;,&quot;additionalField&quot;:&quot;&quot;,&quot;additionalValue&quot;:&quot;&quot;,&quot;prefix&quot;:&quot;&quot;,&quot;suffix&quot;:&quot;&quot;},&quot;doc:69773fc6360cc45d457d30a1&quot;:{&quot;author&quot;:true,&quot;year&quot;:true,&quot;formatAuthorYear&quot;:false,&quot;pageReplace&quot;:&quot;&quot;,&quot;additionalField&quot;:&quot;&quot;,&quot;additionalValue&quot;:&quot;&quot;,&quot;prefix&quot;:&quot;&quot;,&quot;suffix&quot;:&quot;&quot;},&quot;doc:69793945fd33025f1314e097&quot;:{&quot;author&quot;:true,&quot;year&quot;:true,&quot;formatAuthorYear&quot;:false,&quot;pageReplace&quot;:&quot;&quot;,&quot;additionalField&quot;:&quot;&quot;,&quot;additionalValue&quot;:&quot;&quot;,&quot;prefix&quot;:&quot;&quot;,&quot;suffix&quot;:&quot;&quot;}},&quot;hasBrokenReferences&quot;:false,&quot;hasManualEdits&quot;:false,&quot;isEmpty&quot;:false,&quot;citationType&quot;:&quot;inline&quot;}"/>
+        <w:id w:val="1456682326"/>
+        <w:placeholder>
+          <w:docPart w:val="CF58E8B30141461EBF0E91230854A837"/>
+        </w:placeholder>
+      </w:sdtPr>
+      <w:sdtContent>
+        <w:p>
+          <w:pPr>
+            <w:pStyle w:val="NormalWeb"/>
+            <w:rPr>
+              <w:rFonts w:ascii="Aptos" w:hAnsi="Aptos"/>
+              <w:color w:val="000000"/>
+              <w:highlight w:val="white"/>
+              <w:lang w:val="de-DE"/>
+            </w:rPr>
+          </w:pPr>
           <w:r>
             <w:rPr>
               <w:rFonts w:ascii="Aptos" w:eastAsia="Times New Roman" w:hAnsi="Aptos"/>
               <w:color w:val="000000"/>
-            </w:rPr>
-            <w:t xml:space="preserve"> 2024, </w:t>
-          </w:r>
-          <w:proofErr w:type="spellStart"/>
+              <w:sz w:val="22"/>
+              <w:szCs w:val="22"/>
+            </w:rPr>
+            <w:t>(Vasiliev 2022, McKinney 2022, GeeksforGeeks 2025a)</w:t>
+          </w:r>
+        </w:p>
+      </w:sdtContent>
+    </w:sdt>
+    <w:sdt>
+      <w:sdtPr>
+        <w:rPr>
+          <w:rFonts w:ascii="Aptos" w:eastAsiaTheme="minorHAnsi" w:hAnsi="Aptos" w:cstheme="minorBidi"/>
+          <w:color w:val="000000"/>
+          <w:kern w:val="2"/>
+          <w:sz w:val="22"/>
+          <w:szCs w:val="22"/>
+          <w:highlight w:val="white"/>
+          <w:lang w:eastAsia="en-US"/>
+          <w14:ligatures w14:val="standardContextual"/>
+        </w:rPr>
+        <w:alias w:val="Citation"/>
+        <w:tag w:val="{&quot;referencesIds&quot;:[&quot;doc:69793ade2ea0b31b61fd32eb&quot;],&quot;referencesOptions&quot;:{&quot;doc:69793ade2ea0b31b61fd32eb&quot;:{&quot;author&quot;:true,&quot;year&quot;:true,&quot;formatAuthorYear&quot;:false,&quot;pageReplace&quot;:&quot;&quot;,&quot;additionalField&quot;:&quot;&quot;,&quot;additionalValue&quot;:&quot;&quot;,&quot;prefix&quot;:&quot;&quot;,&quot;suffix&quot;:&quot;&quot;}},&quot;hasBrokenReferences&quot;:false,&quot;hasManualEdits&quot;:false,&quot;isEmpty&quot;:false,&quot;citationType&quot;:&quot;inline&quot;}"/>
+        <w:id w:val="-912159820"/>
+        <w:placeholder>
+          <w:docPart w:val="B9743D0AF37C49798A0D398CF383B163"/>
+        </w:placeholder>
+      </w:sdtPr>
+      <w:sdtContent>
+        <w:p>
+          <w:pPr>
+            <w:pStyle w:val="NormalWeb"/>
+            <w:rPr>
+              <w:rFonts w:ascii="Aptos" w:eastAsiaTheme="minorHAnsi" w:hAnsi="Aptos" w:cstheme="minorBidi"/>
+              <w:color w:val="000000"/>
+              <w:kern w:val="2"/>
+              <w:sz w:val="22"/>
+              <w:szCs w:val="22"/>
+              <w:highlight w:val="white"/>
+              <w:lang w:eastAsia="en-US"/>
+              <w14:ligatures w14:val="standardContextual"/>
+            </w:rPr>
+          </w:pPr>
           <w:r>
             <w:rPr>
               <w:rFonts w:ascii="Aptos" w:eastAsia="Times New Roman" w:hAnsi="Aptos"/>
               <w:color w:val="000000"/>
-            </w:rPr>
-            <w:t>GeeksforGeeks</w:t>
-          </w:r>
-          <w:proofErr w:type="spellEnd"/>
+              <w:sz w:val="22"/>
+              <w:szCs w:val="22"/>
+            </w:rPr>
+            <w:t>(Pandas 2026a)</w:t>
+          </w:r>
+        </w:p>
+      </w:sdtContent>
+    </w:sdt>
+    <w:sdt>
+      <w:sdtPr>
+        <w:rPr>
+          <w:rFonts w:ascii="Aptos" w:eastAsiaTheme="minorHAnsi" w:hAnsi="Aptos" w:cstheme="minorBidi"/>
+          <w:color w:val="000000"/>
+          <w:kern w:val="2"/>
+          <w:sz w:val="22"/>
+          <w:szCs w:val="22"/>
+          <w:highlight w:val="white"/>
+          <w:lang w:eastAsia="en-US"/>
+          <w14:ligatures w14:val="standardContextual"/>
+        </w:rPr>
+        <w:alias w:val="Citation"/>
+        <w:tag w:val="{&quot;referencesIds&quot;:[&quot;doc:69793cb2d8d585793fac38ad&quot;,&quot;doc:69773fed360cc45d457d30a7&quot;],&quot;referencesOptions&quot;:{&quot;doc:69793cb2d8d585793fac38ad&quot;:{&quot;author&quot;:true,&quot;year&quot;:true,&quot;formatAuthorYear&quot;:false,&quot;pageReplace&quot;:&quot;&quot;,&quot;additionalField&quot;:&quot;&quot;,&quot;additionalValue&quot;:&quot;&quot;,&quot;prefix&quot;:&quot;&quot;,&quot;suffix&quot;:&quot;&quot;},&quot;doc:69773fed360cc45d457d30a7&quot;:{&quot;author&quot;:true,&quot;year&quot;:true,&quot;formatAuthorYear&quot;:false,&quot;pageReplace&quot;:&quot;&quot;,&quot;additionalField&quot;:&quot;&quot;,&quot;additionalValue&quot;:&quot;&quot;,&quot;prefix&quot;:&quot;&quot;,&quot;suffix&quot;:&quot;&quot;}},&quot;hasBrokenReferences&quot;:false,&quot;hasManualEdits&quot;:false,&quot;isEmpty&quot;:false,&quot;citationType&quot;:&quot;inline&quot;}"/>
+        <w:id w:val="-1762977506"/>
+        <w:placeholder>
+          <w:docPart w:val="F7E70AEE1B604C51BEDD4425FE2BC87F"/>
+        </w:placeholder>
+      </w:sdtPr>
+      <w:sdtContent>
+        <w:p>
+          <w:pPr>
+            <w:pStyle w:val="NormalWeb"/>
+            <w:rPr>
+              <w:rFonts w:ascii="Aptos" w:eastAsiaTheme="minorHAnsi" w:hAnsi="Aptos" w:cstheme="minorBidi"/>
+              <w:color w:val="000000"/>
+              <w:kern w:val="2"/>
+              <w:sz w:val="22"/>
+              <w:szCs w:val="22"/>
+              <w:highlight w:val="white"/>
+              <w:lang w:eastAsia="en-US"/>
+              <w14:ligatures w14:val="standardContextual"/>
+            </w:rPr>
+          </w:pPr>
           <w:r>
             <w:rPr>
               <w:rFonts w:ascii="Aptos" w:eastAsia="Times New Roman" w:hAnsi="Aptos"/>
               <w:color w:val="000000"/>
-            </w:rPr>
-            <w:t xml:space="preserve"> 2025a)</w:t>
+              <w:sz w:val="22"/>
+              <w:szCs w:val="22"/>
+            </w:rPr>
+            <w:t>(Stack Overflow 2022c, Stack Overflow 2023)</w:t>
+          </w:r>
+        </w:p>
+      </w:sdtContent>
+    </w:sdt>
+    <w:sdt>
+      <w:sdtPr>
+        <w:rPr>
+          <w:rFonts w:ascii="Aptos" w:eastAsiaTheme="minorHAnsi" w:hAnsi="Aptos" w:cstheme="minorBidi"/>
+          <w:color w:val="000000"/>
+          <w:kern w:val="2"/>
+          <w:sz w:val="22"/>
+          <w:szCs w:val="22"/>
+          <w:highlight w:val="white"/>
+          <w:lang w:eastAsia="en-US"/>
+          <w14:ligatures w14:val="standardContextual"/>
+        </w:rPr>
+        <w:alias w:val="Citation"/>
+        <w:tag w:val="{&quot;referencesIds&quot;:[&quot;doc:69773fc6360cc45d457d30a1&quot;,&quot;doc:6979337c360cc45d457d6514&quot;,&quot;doc:69793feed8d585793fac38ca&quot;,&quot;doc:6979405eca3ace34b22be0f3&quot;,&quot;doc:69774b9293dd120faad0400a&quot;,&quot;doc:69774a24182e34539ffc754b&quot;],&quot;referencesOptions&quot;:{&quot;doc:69773fc6360cc45d457d30a1&quot;:{&quot;author&quot;:true,&quot;year&quot;:true,&quot;formatAuthorYear&quot;:false,&quot;pageReplace&quot;:&quot;&quot;,&quot;additionalField&quot;:&quot;&quot;,&quot;additionalValue&quot;:&quot;&quot;,&quot;prefix&quot;:&quot;&quot;,&quot;suffix&quot;:&quot;&quot;},&quot;doc:6979337c360cc45d457d6514&quot;:{&quot;author&quot;:true,&quot;year&quot;:true,&quot;formatAuthorYear&quot;:false,&quot;pageReplace&quot;:&quot;&quot;,&quot;additionalField&quot;:&quot;&quot;,&quot;additionalValue&quot;:&quot;&quot;,&quot;prefix&quot;:&quot;&quot;,&quot;suffix&quot;:&quot;&quot;},&quot;doc:69793feed8d585793fac38ca&quot;:{&quot;author&quot;:true,&quot;year&quot;:true,&quot;formatAuthorYear&quot;:false,&quot;pageReplace&quot;:&quot;&quot;,&quot;additionalField&quot;:&quot;&quot;,&quot;additionalValue&quot;:&quot;&quot;,&quot;prefix&quot;:&quot;&quot;,&quot;suffix&quot;:&quot;&quot;},&quot;doc:6979405eca3ace34b22be0f3&quot;:{&quot;author&quot;:true,&quot;year&quot;:true,&quot;formatAuthorYear&quot;:false,&quot;pageReplace&quot;:&quot;&quot;,&quot;additionalField&quot;:&quot;&quot;,&quot;additionalValue&quot;:&quot;&quot;,&quot;prefix&quot;:&quot;&quot;,&quot;suffix&quot;:&quot;&quot;},&quot;doc:69774b9293dd120faad0400a&quot;:{&quot;author&quot;:true,&quot;year&quot;:true,&quot;formatAuthorYear&quot;:false,&quot;pageReplace&quot;:&quot;&quot;,&quot;additionalField&quot;:&quot;&quot;,&quot;additionalValue&quot;:&quot;&quot;,&quot;prefix&quot;:&quot;&quot;,&quot;suffix&quot;:&quot;&quot;},&quot;doc:69774a24182e34539ffc754b&quot;:{&quot;author&quot;:true,&quot;year&quot;:true,&quot;formatAuthorYear&quot;:false,&quot;pageReplace&quot;:&quot;&quot;,&quot;additionalField&quot;:&quot;&quot;,&quot;additionalValue&quot;:&quot;&quot;,&quot;prefix&quot;:&quot;&quot;,&quot;suffix&quot;:&quot;&quot;}},&quot;hasBrokenReferences&quot;:false,&quot;hasManualEdits&quot;:false,&quot;isEmpty&quot;:false,&quot;citationType&quot;:&quot;inline&quot;}"/>
+        <w:id w:val="-1993011609"/>
+        <w:placeholder>
+          <w:docPart w:val="DFE56B4A611547FAB9B8EC5E810BBF84"/>
+        </w:placeholder>
+      </w:sdtPr>
+      <w:sdtContent>
+        <w:p>
+          <w:pPr>
+            <w:pStyle w:val="NormalWeb"/>
+            <w:rPr>
+              <w:rFonts w:ascii="Aptos" w:eastAsiaTheme="minorHAnsi" w:hAnsi="Aptos" w:cstheme="minorBidi"/>
+              <w:color w:val="000000"/>
+              <w:kern w:val="2"/>
+              <w:sz w:val="22"/>
+              <w:szCs w:val="22"/>
+              <w:highlight w:val="white"/>
+              <w:lang w:eastAsia="en-US"/>
+              <w14:ligatures w14:val="standardContextual"/>
+            </w:rPr>
+          </w:pPr>
+          <w:r>
+            <w:rPr>
+              <w:rFonts w:ascii="Aptos" w:eastAsia="Times New Roman" w:hAnsi="Aptos"/>
+              <w:color w:val="000000"/>
+              <w:sz w:val="22"/>
+              <w:szCs w:val="22"/>
+            </w:rPr>
+            <w:t>(McKinney 2022, Stack Overflow 2022b, GeeksforGeeks 2025d, GeeksforGeeks 2025c, Stack Overflow 2022a, Pandas 2026f)</w:t>
           </w:r>
         </w:p>
       </w:sdtContent>
@@ -454,21 +684,183 @@
       <w:pPr>
         <w:pStyle w:val="NormalWeb"/>
         <w:rPr>
-          <w:rFonts w:ascii="Aptos" w:hAnsi="Aptos"/>
+          <w:rFonts w:ascii="Aptos" w:eastAsiaTheme="minorHAnsi" w:hAnsi="Aptos" w:cstheme="minorBidi"/>
           <w:color w:val="000000"/>
+          <w:kern w:val="2"/>
+          <w:sz w:val="22"/>
+          <w:szCs w:val="22"/>
           <w:highlight w:val="white"/>
-          <w:lang w:val="de-DE"/>
+          <w:lang w:eastAsia="en-US"/>
+          <w14:ligatures w14:val="standardContextual"/>
         </w:rPr>
       </w:pPr>
+      <w:sdt>
+        <w:sdtPr>
+          <w:rPr>
+            <w:rFonts w:ascii="Aptos" w:eastAsiaTheme="minorHAnsi" w:hAnsi="Aptos" w:cstheme="minorBidi"/>
+            <w:color w:val="000000"/>
+            <w:kern w:val="2"/>
+            <w:sz w:val="22"/>
+            <w:szCs w:val="22"/>
+            <w:highlight w:val="white"/>
+            <w:lang w:eastAsia="en-US"/>
+            <w14:ligatures w14:val="standardContextual"/>
+          </w:rPr>
+          <w:alias w:val="Citation"/>
+          <w:tag w:val="{&quot;referencesIds&quot;:[&quot;doc:69773fc6360cc45d457d30a1&quot;,&quot;doc:6979337c360cc45d457d6514&quot;],&quot;referencesOptions&quot;:{&quot;doc:69773fc6360cc45d457d30a1&quot;:{&quot;author&quot;:true,&quot;year&quot;:true,&quot;formatAuthorYear&quot;:false,&quot;pageReplace&quot;:&quot;&quot;,&quot;additionalField&quot;:&quot;&quot;,&quot;additionalValue&quot;:&quot;&quot;,&quot;prefix&quot;:&quot;&quot;,&quot;suffix&quot;:&quot;&quot;},&quot;doc:6979337c360cc45d457d6514&quot;:{&quot;author&quot;:true,&quot;year&quot;:true,&quot;formatAuthorYear&quot;:false,&quot;pageReplace&quot;:&quot;&quot;,&quot;additionalField&quot;:&quot;&quot;,&quot;additionalValue&quot;:&quot;&quot;,&quot;prefix&quot;:&quot;&quot;,&quot;suffix&quot;:&quot;&quot;}},&quot;hasBrokenReferences&quot;:false,&quot;hasManualEdits&quot;:false,&quot;isEmpty&quot;:false,&quot;citationType&quot;:&quot;inline&quot;}"/>
+          <w:id w:val="1254477366"/>
+          <w:placeholder>
+            <w:docPart w:val="2E0F15E310AC4EDAA9207BBEBCF91609"/>
+          </w:placeholder>
+        </w:sdtPr>
+        <w:sdtContent>
+          <w:r>
+            <w:rPr>
+              <w:rFonts w:ascii="Aptos" w:eastAsia="Times New Roman" w:hAnsi="Aptos"/>
+              <w:color w:val="000000"/>
+              <w:sz w:val="22"/>
+              <w:szCs w:val="22"/>
+            </w:rPr>
+            <w:t>(McKinney 2022, Stack Overflow 2022b)</w:t>
+          </w:r>
+        </w:sdtContent>
+      </w:sdt>
+      <w:sdt>
+        <w:sdtPr>
+          <w:rPr>
+            <w:rFonts w:ascii="Aptos" w:eastAsiaTheme="minorHAnsi" w:hAnsi="Aptos" w:cstheme="minorBidi"/>
+            <w:color w:val="000000"/>
+            <w:kern w:val="2"/>
+            <w:sz w:val="22"/>
+            <w:szCs w:val="22"/>
+            <w:highlight w:val="white"/>
+            <w:lang w:eastAsia="en-US"/>
+            <w14:ligatures w14:val="standardContextual"/>
+          </w:rPr>
+          <w:alias w:val="Citation"/>
+          <w:tag w:val="{&quot;referencesIds&quot;:[&quot;doc:69792cebca3ace34b22bdfb0&quot;,&quot;doc:6979337c360cc45d457d6514&quot;],&quot;referencesOptions&quot;:{&quot;doc:69792cebca3ace34b22bdfb0&quot;:{&quot;author&quot;:true,&quot;year&quot;:true,&quot;formatAuthorYear&quot;:false,&quot;pageReplace&quot;:&quot;&quot;,&quot;additionalField&quot;:&quot;&quot;,&quot;additionalValue&quot;:&quot;&quot;,&quot;prefix&quot;:&quot;&quot;,&quot;suffix&quot;:&quot;&quot;},&quot;doc:6979337c360cc45d457d6514&quot;:{&quot;author&quot;:true,&quot;year&quot;:true,&quot;formatAuthorYear&quot;:false,&quot;pageReplace&quot;:&quot;&quot;,&quot;additionalField&quot;:&quot;&quot;,&quot;additionalValue&quot;:&quot;&quot;,&quot;prefix&quot;:&quot;&quot;,&quot;suffix&quot;:&quot;&quot;}},&quot;hasBrokenReferences&quot;:false,&quot;hasManualEdits&quot;:false,&quot;isEmpty&quot;:false,&quot;citationType&quot;:&quot;inline&quot;}"/>
+          <w:id w:val="-602347484"/>
+          <w:placeholder>
+            <w:docPart w:val="F1B697249D3A49C9BD96FEAFC7349B14"/>
+          </w:placeholder>
+        </w:sdtPr>
+        <w:sdtContent>
+          <w:r>
+            <w:rPr>
+              <w:rFonts w:ascii="Aptos" w:eastAsia="Times New Roman" w:hAnsi="Aptos"/>
+              <w:color w:val="000000"/>
+              <w:sz w:val="22"/>
+              <w:szCs w:val="22"/>
+            </w:rPr>
+            <w:t>(Ozdemir and Susarla 2018, Stack Overflow 2022b)</w:t>
+          </w:r>
+        </w:sdtContent>
+      </w:sdt>
     </w:p>
+    <w:sdt>
+      <w:sdtPr>
+        <w:rPr>
+          <w:rFonts w:ascii="Aptos" w:eastAsiaTheme="minorHAnsi" w:hAnsi="Aptos" w:cstheme="minorBidi"/>
+          <w:color w:val="000000"/>
+          <w:kern w:val="2"/>
+          <w:sz w:val="22"/>
+          <w:szCs w:val="22"/>
+          <w:highlight w:val="white"/>
+          <w:lang w:eastAsia="en-US"/>
+          <w14:ligatures w14:val="standardContextual"/>
+        </w:rPr>
+        <w:alias w:val="Citation"/>
+        <w:tag w:val="{&quot;referencesIds&quot;:[&quot;doc:69794305d8d585793fac38e3&quot;],&quot;referencesOptions&quot;:{&quot;doc:69794305d8d585793fac38e3&quot;:{&quot;author&quot;:true,&quot;year&quot;:true,&quot;formatAuthorYear&quot;:false,&quot;pageReplace&quot;:&quot;&quot;,&quot;additionalField&quot;:&quot;&quot;,&quot;additionalValue&quot;:&quot;&quot;,&quot;prefix&quot;:&quot;&quot;,&quot;suffix&quot;:&quot;&quot;}},&quot;hasBrokenReferences&quot;:false,&quot;hasManualEdits&quot;:false,&quot;isEmpty&quot;:false,&quot;citationType&quot;:&quot;inline&quot;}"/>
+        <w:id w:val="-1862263738"/>
+        <w:placeholder>
+          <w:docPart w:val="EFAA85CDF9FB482DBD3E474076C3D352"/>
+        </w:placeholder>
+      </w:sdtPr>
+      <w:sdtContent>
+        <w:p>
+          <w:pPr>
+            <w:pStyle w:val="NormalWeb"/>
+            <w:rPr>
+              <w:rFonts w:ascii="Aptos" w:eastAsiaTheme="minorHAnsi" w:hAnsi="Aptos" w:cstheme="minorBidi"/>
+              <w:color w:val="000000"/>
+              <w:kern w:val="2"/>
+              <w:sz w:val="22"/>
+              <w:szCs w:val="22"/>
+              <w:highlight w:val="white"/>
+              <w:lang w:eastAsia="en-US"/>
+              <w14:ligatures w14:val="standardContextual"/>
+            </w:rPr>
+          </w:pPr>
+          <w:r>
+            <w:rPr>
+              <w:rFonts w:ascii="Aptos" w:eastAsia="Times New Roman" w:hAnsi="Aptos"/>
+              <w:color w:val="000000"/>
+              <w:sz w:val="22"/>
+              <w:szCs w:val="22"/>
+            </w:rPr>
+            <w:t>(Scikit-learn 2026)</w:t>
+          </w:r>
+        </w:p>
+      </w:sdtContent>
+    </w:sdt>
+    <w:sdt>
+      <w:sdtPr>
+        <w:rPr>
+          <w:rFonts w:ascii="Aptos" w:eastAsiaTheme="minorHAnsi" w:hAnsi="Aptos" w:cstheme="minorBidi"/>
+          <w:color w:val="000000"/>
+          <w:kern w:val="2"/>
+          <w:sz w:val="22"/>
+          <w:szCs w:val="22"/>
+          <w:highlight w:val="white"/>
+          <w:lang w:eastAsia="en-US"/>
+          <w14:ligatures w14:val="standardContextual"/>
+        </w:rPr>
+        <w:alias w:val="Citation"/>
+        <w:tag w:val="{&quot;referencesIds&quot;:[&quot;doc:697945339b58ea1476252022&quot;,&quot;doc:6979337c360cc45d457d6514&quot;,&quot;doc:69792cebca3ace34b22bdfb0&quot;],&quot;referencesOptions&quot;:{&quot;doc:697945339b58ea1476252022&quot;:{&quot;author&quot;:true,&quot;year&quot;:true,&quot;formatAuthorYear&quot;:false,&quot;pageReplace&quot;:&quot;&quot;,&quot;additionalField&quot;:&quot;&quot;,&quot;additionalValue&quot;:&quot;&quot;,&quot;prefix&quot;:&quot;&quot;,&quot;suffix&quot;:&quot;&quot;},&quot;doc:6979337c360cc45d457d6514&quot;:{&quot;author&quot;:true,&quot;year&quot;:true,&quot;formatAuthorYear&quot;:false,&quot;pageReplace&quot;:&quot;&quot;,&quot;additionalField&quot;:&quot;&quot;,&quot;additionalValue&quot;:&quot;&quot;,&quot;prefix&quot;:&quot;&quot;,&quot;suffix&quot;:&quot;&quot;},&quot;doc:69792cebca3ace34b22bdfb0&quot;:{&quot;author&quot;:true,&quot;year&quot;:true,&quot;formatAuthorYear&quot;:false,&quot;pageReplace&quot;:&quot;&quot;,&quot;additionalField&quot;:&quot;&quot;,&quot;additionalValue&quot;:&quot;&quot;,&quot;prefix&quot;:&quot;&quot;,&quot;suffix&quot;:&quot;&quot;}},&quot;hasBrokenReferences&quot;:false,&quot;hasManualEdits&quot;:false,&quot;isEmpty&quot;:false,&quot;citationType&quot;:&quot;inline&quot;}"/>
+        <w:id w:val="-1303691065"/>
+        <w:placeholder>
+          <w:docPart w:val="1DBAAA0105964F8492B6E4E474085388"/>
+        </w:placeholder>
+      </w:sdtPr>
+      <w:sdtContent>
+        <w:p>
+          <w:pPr>
+            <w:pStyle w:val="NormalWeb"/>
+            <w:rPr>
+              <w:rFonts w:ascii="Aptos" w:eastAsiaTheme="minorHAnsi" w:hAnsi="Aptos" w:cstheme="minorBidi"/>
+              <w:color w:val="000000"/>
+              <w:kern w:val="2"/>
+              <w:sz w:val="22"/>
+              <w:szCs w:val="22"/>
+              <w:highlight w:val="white"/>
+              <w:lang w:eastAsia="en-US"/>
+              <w14:ligatures w14:val="standardContextual"/>
+            </w:rPr>
+          </w:pPr>
+          <w:r>
+            <w:rPr>
+              <w:rFonts w:ascii="Aptos" w:eastAsia="Times New Roman" w:hAnsi="Aptos"/>
+              <w:color w:val="000000"/>
+              <w:sz w:val="22"/>
+              <w:szCs w:val="22"/>
+            </w:rPr>
+            <w:t>(GeeksforGeeks 2025e, Stack Overflow 2022b, Ozdemir and Susarla 2018)</w:t>
+          </w:r>
+        </w:p>
+      </w:sdtContent>
+    </w:sdt>
     <w:p>
       <w:pPr>
         <w:pStyle w:val="NormalWeb"/>
         <w:rPr>
-          <w:rFonts w:ascii="Aptos" w:hAnsi="Aptos"/>
+          <w:rFonts w:ascii="Aptos" w:eastAsiaTheme="minorHAnsi" w:hAnsi="Aptos" w:cstheme="minorBidi"/>
           <w:color w:val="000000"/>
+          <w:kern w:val="2"/>
+          <w:sz w:val="22"/>
+          <w:szCs w:val="22"/>
           <w:highlight w:val="white"/>
-          <w:lang w:val="de-DE"/>
+          <w:lang w:eastAsia="en-US"/>
+          <w14:ligatures w14:val="standardContextual"/>
         </w:rPr>
       </w:pPr>
     </w:p>
@@ -497,12 +889,16 @@
             <w:rPr>
               <w:rFonts w:ascii="Aptos" w:hAnsi="Aptos"/>
               <w:color w:val="000000"/>
+              <w:sz w:val="22"/>
+              <w:szCs w:val="22"/>
             </w:rPr>
           </w:pPr>
           <w:r>
             <w:rPr>
               <w:rFonts w:ascii="Aptos" w:hAnsi="Aptos"/>
               <w:color w:val="000000"/>
+              <w:sz w:val="22"/>
+              <w:szCs w:val="22"/>
             </w:rPr>
             <w:t xml:space="preserve">ARIF RAHMAN, D.B., 2025. </w:t>
           </w:r>
@@ -512,6 +908,8 @@
               <w:i/>
               <w:iCs/>
               <w:color w:val="000000"/>
+              <w:sz w:val="22"/>
+              <w:szCs w:val="22"/>
             </w:rPr>
             <w:t xml:space="preserve">SOFT40161_Lab10. </w:t>
           </w:r>
@@ -519,18 +917,11 @@
             <w:rPr>
               <w:rFonts w:ascii="Aptos" w:hAnsi="Aptos"/>
               <w:color w:val="000000"/>
-            </w:rPr>
-            <w:t>Nottingham Trent University</w:t>
-          </w:r>
-          <w:proofErr w:type="gramStart"/>
-          <w:r>
-            <w:rPr>
-              <w:rFonts w:ascii="Aptos" w:hAnsi="Aptos"/>
-              <w:color w:val="000000"/>
-            </w:rPr>
-            <w:t>: .</w:t>
-          </w:r>
-          <w:proofErr w:type="gramEnd"/>
+              <w:sz w:val="22"/>
+              <w:szCs w:val="22"/>
+            </w:rPr>
+            <w:t>Nottingham Trent University: .</w:t>
+          </w:r>
         </w:p>
         <w:p>
           <w:pPr>
@@ -538,12 +929,16 @@
             <w:rPr>
               <w:rFonts w:ascii="Aptos" w:hAnsi="Aptos"/>
               <w:color w:val="000000"/>
+              <w:sz w:val="22"/>
+              <w:szCs w:val="22"/>
             </w:rPr>
           </w:pPr>
           <w:r>
             <w:rPr>
               <w:rFonts w:ascii="Aptos" w:hAnsi="Aptos"/>
               <w:color w:val="000000"/>
+              <w:sz w:val="22"/>
+              <w:szCs w:val="22"/>
             </w:rPr>
             <w:t xml:space="preserve">CODERIVERS, </w:t>
           </w:r>
@@ -553,6 +948,8 @@
               <w:i/>
               <w:iCs/>
               <w:color w:val="000000"/>
+              <w:sz w:val="22"/>
+              <w:szCs w:val="22"/>
             </w:rPr>
             <w:t>Python: Extracting Paragraphs from Text</w:t>
           </w:r>
@@ -560,6 +957,8 @@
             <w:rPr>
               <w:rFonts w:ascii="Aptos" w:hAnsi="Aptos"/>
               <w:color w:val="000000"/>
+              <w:sz w:val="22"/>
+              <w:szCs w:val="22"/>
             </w:rPr>
             <w:t xml:space="preserve"> [online]. Available at: </w:t>
           </w:r>
@@ -568,6 +967,8 @@
               <w:rPr>
                 <w:rStyle w:val="Hyperlink"/>
                 <w:rFonts w:ascii="Aptos" w:hAnsi="Aptos"/>
+                <w:sz w:val="22"/>
+                <w:szCs w:val="22"/>
               </w:rPr>
               <w:t>https://coderivers.org/blog/python-get-paragraphs-from-text/</w:t>
             </w:r>
@@ -576,6 +977,8 @@
             <w:rPr>
               <w:rFonts w:ascii="Aptos" w:hAnsi="Aptos"/>
               <w:color w:val="000000"/>
+              <w:sz w:val="22"/>
+              <w:szCs w:val="22"/>
             </w:rPr>
             <w:t xml:space="preserve"> [Accessed 25/01 2026].</w:t>
           </w:r>
@@ -586,12 +989,16 @@
             <w:rPr>
               <w:rFonts w:ascii="Aptos" w:hAnsi="Aptos"/>
               <w:color w:val="000000"/>
+              <w:sz w:val="22"/>
+              <w:szCs w:val="22"/>
             </w:rPr>
           </w:pPr>
           <w:r>
             <w:rPr>
               <w:rFonts w:ascii="Aptos" w:hAnsi="Aptos"/>
               <w:color w:val="000000"/>
+              <w:sz w:val="22"/>
+              <w:szCs w:val="22"/>
             </w:rPr>
             <w:t xml:space="preserve">GEEKSFORGEEKS, </w:t>
           </w:r>
@@ -601,24 +1008,17 @@
               <w:i/>
               <w:iCs/>
               <w:color w:val="000000"/>
-            </w:rPr>
-            <w:t xml:space="preserve">Linear and Quadratic Discriminant Analysis using </w:t>
-          </w:r>
-          <w:proofErr w:type="spellStart"/>
-          <w:r>
-            <w:rPr>
-              <w:rFonts w:ascii="Aptos" w:hAnsi="Aptos"/>
-              <w:i/>
-              <w:iCs/>
-              <w:color w:val="000000"/>
-            </w:rPr>
-            <w:t>Sklearn</w:t>
-          </w:r>
-          <w:proofErr w:type="spellEnd"/>
-          <w:r>
-            <w:rPr>
-              <w:rFonts w:ascii="Aptos" w:hAnsi="Aptos"/>
-              <w:color w:val="000000"/>
+              <w:sz w:val="22"/>
+              <w:szCs w:val="22"/>
+            </w:rPr>
+            <w:t>Filter Pandas Dataframe by Column Value</w:t>
+          </w:r>
+          <w:r>
+            <w:rPr>
+              <w:rFonts w:ascii="Aptos" w:hAnsi="Aptos"/>
+              <w:color w:val="000000"/>
+              <w:sz w:val="22"/>
+              <w:szCs w:val="22"/>
             </w:rPr>
             <w:t xml:space="preserve"> [online]. Available at: </w:t>
           </w:r>
@@ -627,14 +1027,18 @@
               <w:rPr>
                 <w:rStyle w:val="Hyperlink"/>
                 <w:rFonts w:ascii="Aptos" w:hAnsi="Aptos"/>
+                <w:sz w:val="22"/>
+                <w:szCs w:val="22"/>
               </w:rPr>
-              <w:t>https://www.geeksforgeeks.org/machine-learning/linear-and-quadratic-discriminant-analysis-using-sklearn/</w:t>
+              <w:t>https://www.geeksforgeeks.org/pandas/ways-to-filter-pandas-dataframe-by-column-values/</w:t>
             </w:r>
           </w:hyperlink>
           <w:r>
             <w:rPr>
               <w:rFonts w:ascii="Aptos" w:hAnsi="Aptos"/>
               <w:color w:val="000000"/>
+              <w:sz w:val="22"/>
+              <w:szCs w:val="22"/>
             </w:rPr>
             <w:t xml:space="preserve"> [Accessed 27/01 2026].</w:t>
           </w:r>
@@ -645,13 +1049,18 @@
             <w:rPr>
               <w:rFonts w:ascii="Aptos" w:hAnsi="Aptos"/>
               <w:color w:val="000000"/>
+              <w:sz w:val="22"/>
+              <w:szCs w:val="22"/>
             </w:rPr>
           </w:pPr>
           <w:r>
             <w:rPr>
               <w:rFonts w:ascii="Aptos" w:hAnsi="Aptos"/>
               <w:color w:val="000000"/>
-            </w:rPr>
+              <w:sz w:val="22"/>
+              <w:szCs w:val="22"/>
+            </w:rPr>
+            <w:lastRenderedPageBreak/>
             <w:t xml:space="preserve">GEEKSFORGEEKS, </w:t>
           </w:r>
           <w:r>
@@ -660,13 +1069,17 @@
               <w:i/>
               <w:iCs/>
               <w:color w:val="000000"/>
-            </w:rPr>
-            <w:t>Returning Multiple Values in Python</w:t>
-          </w:r>
-          <w:r>
-            <w:rPr>
-              <w:rFonts w:ascii="Aptos" w:hAnsi="Aptos"/>
-              <w:color w:val="000000"/>
+              <w:sz w:val="22"/>
+              <w:szCs w:val="22"/>
+            </w:rPr>
+            <w:t>Linear and Quadratic Discriminant Analysis using Sklearn</w:t>
+          </w:r>
+          <w:r>
+            <w:rPr>
+              <w:rFonts w:ascii="Aptos" w:hAnsi="Aptos"/>
+              <w:color w:val="000000"/>
+              <w:sz w:val="22"/>
+              <w:szCs w:val="22"/>
             </w:rPr>
             <w:t xml:space="preserve"> [online]. Available at: </w:t>
           </w:r>
@@ -675,14 +1088,18 @@
               <w:rPr>
                 <w:rStyle w:val="Hyperlink"/>
                 <w:rFonts w:ascii="Aptos" w:hAnsi="Aptos"/>
+                <w:sz w:val="22"/>
+                <w:szCs w:val="22"/>
               </w:rPr>
-              <w:t>https://www.geeksforgeeks.org/python/g-fact-41-multiple-return-values-in-python/</w:t>
+              <w:t>https://www.geeksforgeeks.org/machine-learning/linear-and-quadratic-discriminant-analysis-using-sklearn/</w:t>
             </w:r>
           </w:hyperlink>
           <w:r>
             <w:rPr>
               <w:rFonts w:ascii="Aptos" w:hAnsi="Aptos"/>
               <w:color w:val="000000"/>
+              <w:sz w:val="22"/>
+              <w:szCs w:val="22"/>
             </w:rPr>
             <w:t xml:space="preserve"> [Accessed 27/01 2026].</w:t>
           </w:r>
@@ -693,14 +1110,18 @@
             <w:rPr>
               <w:rFonts w:ascii="Aptos" w:hAnsi="Aptos"/>
               <w:color w:val="000000"/>
+              <w:sz w:val="22"/>
+              <w:szCs w:val="22"/>
             </w:rPr>
           </w:pPr>
           <w:r>
             <w:rPr>
               <w:rFonts w:ascii="Aptos" w:hAnsi="Aptos"/>
               <w:color w:val="000000"/>
-            </w:rPr>
-            <w:t xml:space="preserve">MCKINNEY, W., 2022. </w:t>
+              <w:sz w:val="22"/>
+              <w:szCs w:val="22"/>
+            </w:rPr>
+            <w:t xml:space="preserve">GEEKSFORGEEKS, </w:t>
           </w:r>
           <w:r>
             <w:rPr>
@@ -708,157 +1129,17 @@
               <w:i/>
               <w:iCs/>
               <w:color w:val="000000"/>
-            </w:rPr>
-            <w:t xml:space="preserve">Python for data </w:t>
-          </w:r>
-          <w:proofErr w:type="gramStart"/>
-          <w:r>
-            <w:rPr>
-              <w:rFonts w:ascii="Aptos" w:hAnsi="Aptos"/>
-              <w:i/>
-              <w:iCs/>
-              <w:color w:val="000000"/>
-            </w:rPr>
-            <w:t>analysis :</w:t>
-          </w:r>
-          <w:proofErr w:type="gramEnd"/>
-          <w:r>
-            <w:rPr>
-              <w:rFonts w:ascii="Aptos" w:hAnsi="Aptos"/>
-              <w:i/>
-              <w:iCs/>
-              <w:color w:val="000000"/>
-            </w:rPr>
-            <w:t xml:space="preserve"> data wrangling with pandas, NumPy, and </w:t>
-          </w:r>
-          <w:proofErr w:type="spellStart"/>
-          <w:r>
-            <w:rPr>
-              <w:rFonts w:ascii="Aptos" w:hAnsi="Aptos"/>
-              <w:i/>
-              <w:iCs/>
-              <w:color w:val="000000"/>
-            </w:rPr>
-            <w:t>Jupyter</w:t>
-          </w:r>
-          <w:proofErr w:type="spellEnd"/>
-          <w:r>
-            <w:rPr>
-              <w:rFonts w:ascii="Aptos" w:hAnsi="Aptos"/>
-              <w:i/>
-              <w:iCs/>
-              <w:color w:val="000000"/>
-            </w:rPr>
-            <w:t xml:space="preserve">. </w:t>
-          </w:r>
-          <w:r>
-            <w:rPr>
-              <w:rFonts w:ascii="Aptos" w:hAnsi="Aptos"/>
-              <w:color w:val="000000"/>
-            </w:rPr>
-            <w:t>Sebastopol, Calif: O'Reilly Media.</w:t>
-          </w:r>
-        </w:p>
-        <w:p>
-          <w:pPr>
-            <w:pStyle w:val="NormalWeb"/>
-            <w:rPr>
-              <w:rFonts w:ascii="Aptos" w:hAnsi="Aptos"/>
-              <w:color w:val="000000"/>
-            </w:rPr>
-          </w:pPr>
-          <w:r>
-            <w:rPr>
-              <w:rFonts w:ascii="Aptos" w:hAnsi="Aptos"/>
-              <w:color w:val="000000"/>
-            </w:rPr>
-            <w:t xml:space="preserve">OZDEMIR, S. and SUSARLA, D., 2018. </w:t>
-          </w:r>
-          <w:r>
-            <w:rPr>
-              <w:rFonts w:ascii="Aptos" w:hAnsi="Aptos"/>
-              <w:i/>
-              <w:iCs/>
-              <w:color w:val="000000"/>
-            </w:rPr>
-            <w:t xml:space="preserve">Feature engineering made </w:t>
-          </w:r>
-          <w:proofErr w:type="gramStart"/>
-          <w:r>
-            <w:rPr>
-              <w:rFonts w:ascii="Aptos" w:hAnsi="Aptos"/>
-              <w:i/>
-              <w:iCs/>
-              <w:color w:val="000000"/>
-            </w:rPr>
-            <w:t>easy :</w:t>
-          </w:r>
-          <w:proofErr w:type="gramEnd"/>
-          <w:r>
-            <w:rPr>
-              <w:rFonts w:ascii="Aptos" w:hAnsi="Aptos"/>
-              <w:i/>
-              <w:iCs/>
-              <w:color w:val="000000"/>
-            </w:rPr>
-            <w:t xml:space="preserve"> identify unique features from your dataset in order to build powerful machine learning systems. </w:t>
-          </w:r>
-          <w:r>
-            <w:rPr>
-              <w:rFonts w:ascii="Aptos" w:hAnsi="Aptos"/>
-              <w:color w:val="000000"/>
-            </w:rPr>
-            <w:t xml:space="preserve">1st ed. Birmingham, England: </w:t>
-          </w:r>
-          <w:proofErr w:type="spellStart"/>
-          <w:r>
-            <w:rPr>
-              <w:rFonts w:ascii="Aptos" w:hAnsi="Aptos"/>
-              <w:color w:val="000000"/>
-            </w:rPr>
-            <w:t>Packt</w:t>
-          </w:r>
-          <w:proofErr w:type="spellEnd"/>
-          <w:r>
-            <w:rPr>
-              <w:rFonts w:ascii="Aptos" w:hAnsi="Aptos"/>
-              <w:color w:val="000000"/>
-            </w:rPr>
-            <w:t xml:space="preserve"> Publishing.</w:t>
-          </w:r>
-        </w:p>
-        <w:p>
-          <w:pPr>
-            <w:pStyle w:val="NormalWeb"/>
-            <w:rPr>
-              <w:rFonts w:ascii="Aptos" w:hAnsi="Aptos"/>
-              <w:color w:val="000000"/>
-            </w:rPr>
-          </w:pPr>
-          <w:r>
-            <w:rPr>
-              <w:rFonts w:ascii="Aptos" w:hAnsi="Aptos"/>
-              <w:color w:val="000000"/>
-            </w:rPr>
-            <w:t xml:space="preserve">PANDAS, </w:t>
-          </w:r>
-          <w:proofErr w:type="spellStart"/>
-          <w:proofErr w:type="gramStart"/>
-          <w:r>
-            <w:rPr>
-              <w:rFonts w:ascii="Aptos" w:hAnsi="Aptos"/>
-              <w:i/>
-              <w:iCs/>
-              <w:color w:val="000000"/>
-            </w:rPr>
-            <w:t>pandas.concat</w:t>
-          </w:r>
-          <w:proofErr w:type="spellEnd"/>
-          <w:proofErr w:type="gramEnd"/>
-          <w:r>
-            <w:rPr>
-              <w:rFonts w:ascii="Aptos" w:hAnsi="Aptos"/>
-              <w:color w:val="000000"/>
+              <w:sz w:val="22"/>
+              <w:szCs w:val="22"/>
+            </w:rPr>
+            <w:t>Pandas Series dt.strftime() Method | Change Date Format in Series</w:t>
+          </w:r>
+          <w:r>
+            <w:rPr>
+              <w:rFonts w:ascii="Aptos" w:hAnsi="Aptos"/>
+              <w:color w:val="000000"/>
+              <w:sz w:val="22"/>
+              <w:szCs w:val="22"/>
             </w:rPr>
             <w:t xml:space="preserve"> [online]. Available at: </w:t>
           </w:r>
@@ -867,16 +1148,20 @@
               <w:rPr>
                 <w:rStyle w:val="Hyperlink"/>
                 <w:rFonts w:ascii="Aptos" w:hAnsi="Aptos"/>
+                <w:sz w:val="22"/>
+                <w:szCs w:val="22"/>
               </w:rPr>
-              <w:t>https://pandas.pydata.org/pandas-docs/stable/reference/api/pandas.concat.html</w:t>
+              <w:t>https://www.geeksforgeeks.org/pandas/pandas-series-dt-strftime/</w:t>
             </w:r>
           </w:hyperlink>
           <w:r>
             <w:rPr>
               <w:rFonts w:ascii="Aptos" w:hAnsi="Aptos"/>
               <w:color w:val="000000"/>
-            </w:rPr>
-            <w:t xml:space="preserve"> [Accessed 26/01 2026].</w:t>
+              <w:sz w:val="22"/>
+              <w:szCs w:val="22"/>
+            </w:rPr>
+            <w:t xml:space="preserve"> [Accessed 27/01 2026].</w:t>
           </w:r>
         </w:p>
         <w:p>
@@ -885,32 +1170,36 @@
             <w:rPr>
               <w:rFonts w:ascii="Aptos" w:hAnsi="Aptos"/>
               <w:color w:val="000000"/>
+              <w:sz w:val="22"/>
+              <w:szCs w:val="22"/>
             </w:rPr>
           </w:pPr>
           <w:r>
             <w:rPr>
               <w:rFonts w:ascii="Aptos" w:hAnsi="Aptos"/>
               <w:color w:val="000000"/>
-            </w:rPr>
-            <w:t xml:space="preserve">PANDAS, </w:t>
-          </w:r>
-          <w:proofErr w:type="spellStart"/>
-          <w:proofErr w:type="gramStart"/>
+              <w:sz w:val="22"/>
+              <w:szCs w:val="22"/>
+            </w:rPr>
+            <w:t xml:space="preserve">GEEKSFORGEEKS, </w:t>
+          </w:r>
           <w:r>
             <w:rPr>
               <w:rFonts w:ascii="Aptos" w:hAnsi="Aptos"/>
               <w:i/>
               <w:iCs/>
               <w:color w:val="000000"/>
-            </w:rPr>
-            <w:t>pandas.DataFrame.dtypes</w:t>
-          </w:r>
-          <w:proofErr w:type="spellEnd"/>
-          <w:proofErr w:type="gramEnd"/>
-          <w:r>
-            <w:rPr>
-              <w:rFonts w:ascii="Aptos" w:hAnsi="Aptos"/>
-              <w:color w:val="000000"/>
+              <w:sz w:val="22"/>
+              <w:szCs w:val="22"/>
+            </w:rPr>
+            <w:t>Pandas.to_datetime()-Python</w:t>
+          </w:r>
+          <w:r>
+            <w:rPr>
+              <w:rFonts w:ascii="Aptos" w:hAnsi="Aptos"/>
+              <w:color w:val="000000"/>
+              <w:sz w:val="22"/>
+              <w:szCs w:val="22"/>
             </w:rPr>
             <w:t xml:space="preserve"> [online]. Available at: </w:t>
           </w:r>
@@ -919,16 +1208,20 @@
               <w:rPr>
                 <w:rStyle w:val="Hyperlink"/>
                 <w:rFonts w:ascii="Aptos" w:hAnsi="Aptos"/>
+                <w:sz w:val="22"/>
+                <w:szCs w:val="22"/>
               </w:rPr>
-              <w:t>https://pandas.pydata.org/docs/reference/api/pandas.DataFrame.dtypes.html</w:t>
+              <w:t>https://www.geeksforgeeks.org/pandas/python-pandas-to_datetime/</w:t>
             </w:r>
           </w:hyperlink>
           <w:r>
             <w:rPr>
               <w:rFonts w:ascii="Aptos" w:hAnsi="Aptos"/>
               <w:color w:val="000000"/>
-            </w:rPr>
-            <w:t xml:space="preserve"> [Accessed 26/01 2026].</w:t>
+              <w:sz w:val="22"/>
+              <w:szCs w:val="22"/>
+            </w:rPr>
+            <w:t xml:space="preserve"> [Accessed 27/01 2026].</w:t>
           </w:r>
         </w:p>
         <w:p>
@@ -937,33 +1230,36 @@
             <w:rPr>
               <w:rFonts w:ascii="Aptos" w:hAnsi="Aptos"/>
               <w:color w:val="000000"/>
+              <w:sz w:val="22"/>
+              <w:szCs w:val="22"/>
             </w:rPr>
           </w:pPr>
           <w:r>
             <w:rPr>
               <w:rFonts w:ascii="Aptos" w:hAnsi="Aptos"/>
               <w:color w:val="000000"/>
-            </w:rPr>
-            <w:lastRenderedPageBreak/>
-            <w:t xml:space="preserve">PANDAS, </w:t>
-          </w:r>
-          <w:proofErr w:type="spellStart"/>
-          <w:proofErr w:type="gramStart"/>
+              <w:sz w:val="22"/>
+              <w:szCs w:val="22"/>
+            </w:rPr>
+            <w:t xml:space="preserve">GEEKSFORGEEKS, </w:t>
+          </w:r>
           <w:r>
             <w:rPr>
               <w:rFonts w:ascii="Aptos" w:hAnsi="Aptos"/>
               <w:i/>
               <w:iCs/>
               <w:color w:val="000000"/>
-            </w:rPr>
-            <w:t>pandas.DataFrame.iloc</w:t>
-          </w:r>
-          <w:proofErr w:type="spellEnd"/>
-          <w:proofErr w:type="gramEnd"/>
-          <w:r>
-            <w:rPr>
-              <w:rFonts w:ascii="Aptos" w:hAnsi="Aptos"/>
-              <w:color w:val="000000"/>
+              <w:sz w:val="22"/>
+              <w:szCs w:val="22"/>
+            </w:rPr>
+            <w:t>Random Forest Classifier using Scikit-learn</w:t>
+          </w:r>
+          <w:r>
+            <w:rPr>
+              <w:rFonts w:ascii="Aptos" w:hAnsi="Aptos"/>
+              <w:color w:val="000000"/>
+              <w:sz w:val="22"/>
+              <w:szCs w:val="22"/>
             </w:rPr>
             <w:t xml:space="preserve"> [online]. Available at: </w:t>
           </w:r>
@@ -972,16 +1268,20 @@
               <w:rPr>
                 <w:rStyle w:val="Hyperlink"/>
                 <w:rFonts w:ascii="Aptos" w:hAnsi="Aptos"/>
+                <w:sz w:val="22"/>
+                <w:szCs w:val="22"/>
               </w:rPr>
-              <w:t>https://pandas.pydata.org/pandas-docs/stable/reference/api/pandas.DataFrame.iloc.html</w:t>
+              <w:t>https://www.geeksforgeeks.org/dsa/random-forest-classifier-using-scikit-learn/</w:t>
             </w:r>
           </w:hyperlink>
           <w:r>
             <w:rPr>
               <w:rFonts w:ascii="Aptos" w:hAnsi="Aptos"/>
               <w:color w:val="000000"/>
-            </w:rPr>
-            <w:t xml:space="preserve"> [Accessed 26/01 2026].</w:t>
+              <w:sz w:val="22"/>
+              <w:szCs w:val="22"/>
+            </w:rPr>
+            <w:t xml:space="preserve"> [Accessed 27/01 2026].</w:t>
           </w:r>
         </w:p>
         <w:p>
@@ -990,32 +1290,36 @@
             <w:rPr>
               <w:rFonts w:ascii="Aptos" w:hAnsi="Aptos"/>
               <w:color w:val="000000"/>
+              <w:sz w:val="22"/>
+              <w:szCs w:val="22"/>
             </w:rPr>
           </w:pPr>
           <w:r>
             <w:rPr>
               <w:rFonts w:ascii="Aptos" w:hAnsi="Aptos"/>
               <w:color w:val="000000"/>
-            </w:rPr>
-            <w:t xml:space="preserve">PANDAS, </w:t>
-          </w:r>
-          <w:proofErr w:type="spellStart"/>
-          <w:proofErr w:type="gramStart"/>
+              <w:sz w:val="22"/>
+              <w:szCs w:val="22"/>
+            </w:rPr>
+            <w:t xml:space="preserve">GEEKSFORGEEKS, </w:t>
+          </w:r>
           <w:r>
             <w:rPr>
               <w:rFonts w:ascii="Aptos" w:hAnsi="Aptos"/>
               <w:i/>
               <w:iCs/>
               <w:color w:val="000000"/>
-            </w:rPr>
-            <w:t>pandas.unique</w:t>
-          </w:r>
-          <w:proofErr w:type="spellEnd"/>
-          <w:proofErr w:type="gramEnd"/>
-          <w:r>
-            <w:rPr>
-              <w:rFonts w:ascii="Aptos" w:hAnsi="Aptos"/>
-              <w:color w:val="000000"/>
+              <w:sz w:val="22"/>
+              <w:szCs w:val="22"/>
+            </w:rPr>
+            <w:t>Returning Multiple Values in Python</w:t>
+          </w:r>
+          <w:r>
+            <w:rPr>
+              <w:rFonts w:ascii="Aptos" w:hAnsi="Aptos"/>
+              <w:color w:val="000000"/>
+              <w:sz w:val="22"/>
+              <w:szCs w:val="22"/>
             </w:rPr>
             <w:t xml:space="preserve"> [online]. Available at: </w:t>
           </w:r>
@@ -1024,16 +1328,20 @@
               <w:rPr>
                 <w:rStyle w:val="Hyperlink"/>
                 <w:rFonts w:ascii="Aptos" w:hAnsi="Aptos"/>
+                <w:sz w:val="22"/>
+                <w:szCs w:val="22"/>
               </w:rPr>
-              <w:t>https://pandas.pydata.org/pandas-docs/stable/reference/api/pandas.unique.html</w:t>
+              <w:t>https://www.geeksforgeeks.org/python/g-fact-41-multiple-return-values-in-python/</w:t>
             </w:r>
           </w:hyperlink>
           <w:r>
             <w:rPr>
               <w:rFonts w:ascii="Aptos" w:hAnsi="Aptos"/>
               <w:color w:val="000000"/>
-            </w:rPr>
-            <w:t xml:space="preserve"> [Accessed 26/01 2026].</w:t>
+              <w:sz w:val="22"/>
+              <w:szCs w:val="22"/>
+            </w:rPr>
+            <w:t xml:space="preserve"> [Accessed 27/01 2026].</w:t>
           </w:r>
         </w:p>
         <w:p>
@@ -1042,14 +1350,18 @@
             <w:rPr>
               <w:rFonts w:ascii="Aptos" w:hAnsi="Aptos"/>
               <w:color w:val="000000"/>
+              <w:sz w:val="22"/>
+              <w:szCs w:val="22"/>
             </w:rPr>
           </w:pPr>
           <w:r>
             <w:rPr>
               <w:rFonts w:ascii="Aptos" w:hAnsi="Aptos"/>
               <w:color w:val="000000"/>
-            </w:rPr>
-            <w:t xml:space="preserve">SKLEARNER, </w:t>
+              <w:sz w:val="22"/>
+              <w:szCs w:val="22"/>
+            </w:rPr>
+            <w:t xml:space="preserve">MCKINNEY, W., 2022. </w:t>
           </w:r>
           <w:r>
             <w:rPr>
@@ -1057,53 +1369,97 @@
               <w:i/>
               <w:iCs/>
               <w:color w:val="000000"/>
-            </w:rPr>
-            <w:t xml:space="preserve">Configure </w:t>
-          </w:r>
-          <w:proofErr w:type="spellStart"/>
+              <w:sz w:val="22"/>
+              <w:szCs w:val="22"/>
+            </w:rPr>
+            <w:t xml:space="preserve">Python for data analysis : data wrangling with pandas, NumPy, and Jupyter. </w:t>
+          </w:r>
+          <w:r>
+            <w:rPr>
+              <w:rFonts w:ascii="Aptos" w:hAnsi="Aptos"/>
+              <w:color w:val="000000"/>
+              <w:sz w:val="22"/>
+              <w:szCs w:val="22"/>
+            </w:rPr>
+            <w:t>Sebastopol, Calif: O'Reilly Media.</w:t>
+          </w:r>
+        </w:p>
+        <w:p>
+          <w:pPr>
+            <w:pStyle w:val="NormalWeb"/>
+            <w:rPr>
+              <w:rFonts w:ascii="Aptos" w:hAnsi="Aptos"/>
+              <w:color w:val="000000"/>
+              <w:sz w:val="22"/>
+              <w:szCs w:val="22"/>
+            </w:rPr>
+          </w:pPr>
+          <w:r>
+            <w:rPr>
+              <w:rFonts w:ascii="Aptos" w:hAnsi="Aptos"/>
+              <w:color w:val="000000"/>
+              <w:sz w:val="22"/>
+              <w:szCs w:val="22"/>
+            </w:rPr>
+            <w:t xml:space="preserve">OZDEMIR, S. and SUSARLA, D., 2018. </w:t>
+          </w:r>
           <w:r>
             <w:rPr>
               <w:rFonts w:ascii="Aptos" w:hAnsi="Aptos"/>
               <w:i/>
               <w:iCs/>
               <w:color w:val="000000"/>
-            </w:rPr>
-            <w:t>QuadraticDiscriminantAnalysis</w:t>
-          </w:r>
-          <w:proofErr w:type="spellEnd"/>
+              <w:sz w:val="22"/>
+              <w:szCs w:val="22"/>
+            </w:rPr>
+            <w:t xml:space="preserve">Feature engineering made easy : identify unique features from your dataset in order to build powerful machine learning systems. </w:t>
+          </w:r>
+          <w:r>
+            <w:rPr>
+              <w:rFonts w:ascii="Aptos" w:hAnsi="Aptos"/>
+              <w:color w:val="000000"/>
+              <w:sz w:val="22"/>
+              <w:szCs w:val="22"/>
+            </w:rPr>
+            <w:t>1st ed. Birmingham, England: Packt Publishing.</w:t>
+          </w:r>
+        </w:p>
+        <w:p>
+          <w:pPr>
+            <w:pStyle w:val="NormalWeb"/>
+            <w:rPr>
+              <w:rFonts w:ascii="Aptos" w:hAnsi="Aptos"/>
+              <w:color w:val="000000"/>
+              <w:sz w:val="22"/>
+              <w:szCs w:val="22"/>
+            </w:rPr>
+          </w:pPr>
+          <w:r>
+            <w:rPr>
+              <w:rFonts w:ascii="Aptos" w:hAnsi="Aptos"/>
+              <w:color w:val="000000"/>
+              <w:sz w:val="22"/>
+              <w:szCs w:val="22"/>
+            </w:rPr>
+            <w:t xml:space="preserve">PANDAS, </w:t>
+          </w:r>
           <w:r>
             <w:rPr>
               <w:rFonts w:ascii="Aptos" w:hAnsi="Aptos"/>
               <w:i/>
               <w:iCs/>
               <w:color w:val="000000"/>
-            </w:rPr>
-            <w:t xml:space="preserve"> "</w:t>
-          </w:r>
-          <w:proofErr w:type="spellStart"/>
-          <w:r>
-            <w:rPr>
-              <w:rFonts w:ascii="Aptos" w:hAnsi="Aptos"/>
-              <w:i/>
-              <w:iCs/>
-              <w:color w:val="000000"/>
-            </w:rPr>
-            <w:t>reg_param</w:t>
-          </w:r>
-          <w:proofErr w:type="spellEnd"/>
-          <w:r>
-            <w:rPr>
-              <w:rFonts w:ascii="Aptos" w:hAnsi="Aptos"/>
-              <w:i/>
-              <w:iCs/>
-              <w:color w:val="000000"/>
-            </w:rPr>
-            <w:t>" Parameter</w:t>
-          </w:r>
-          <w:r>
-            <w:rPr>
-              <w:rFonts w:ascii="Aptos" w:hAnsi="Aptos"/>
-              <w:color w:val="000000"/>
+              <w:sz w:val="22"/>
+              <w:szCs w:val="22"/>
+            </w:rPr>
+            <w:t>Options and settings</w:t>
+          </w:r>
+          <w:r>
+            <w:rPr>
+              <w:rFonts w:ascii="Aptos" w:hAnsi="Aptos"/>
+              <w:color w:val="000000"/>
+              <w:sz w:val="22"/>
+              <w:szCs w:val="22"/>
             </w:rPr>
             <w:t xml:space="preserve"> [online]. Available at: </w:t>
           </w:r>
@@ -1112,14 +1468,18 @@
               <w:rPr>
                 <w:rStyle w:val="Hyperlink"/>
                 <w:rFonts w:ascii="Aptos" w:hAnsi="Aptos"/>
+                <w:sz w:val="22"/>
+                <w:szCs w:val="22"/>
               </w:rPr>
-              <w:t>https://sklearner.com/sklearn-quadraticdiscriminantanalysis-reg_param-parameter/</w:t>
+              <w:t>https://pandas.pydata.org/docs/user_guide/options.html</w:t>
             </w:r>
           </w:hyperlink>
           <w:r>
             <w:rPr>
               <w:rFonts w:ascii="Aptos" w:hAnsi="Aptos"/>
               <w:color w:val="000000"/>
+              <w:sz w:val="22"/>
+              <w:szCs w:val="22"/>
             </w:rPr>
             <w:t xml:space="preserve"> [Accessed 27/01 2026].</w:t>
           </w:r>
@@ -1130,14 +1490,18 @@
             <w:rPr>
               <w:rFonts w:ascii="Aptos" w:hAnsi="Aptos"/>
               <w:color w:val="000000"/>
+              <w:sz w:val="22"/>
+              <w:szCs w:val="22"/>
             </w:rPr>
           </w:pPr>
           <w:r>
             <w:rPr>
               <w:rFonts w:ascii="Aptos" w:hAnsi="Aptos"/>
               <w:color w:val="000000"/>
-            </w:rPr>
-            <w:t xml:space="preserve">SQLPEY, </w:t>
+              <w:sz w:val="22"/>
+              <w:szCs w:val="22"/>
+            </w:rPr>
+            <w:t xml:space="preserve">PANDAS, </w:t>
           </w:r>
           <w:r>
             <w:rPr>
@@ -1145,13 +1509,17 @@
               <w:i/>
               <w:iCs/>
               <w:color w:val="000000"/>
-            </w:rPr>
-            <w:t>Top 5 Methods to Read the First N Rows from CSV Files in Python Pandas</w:t>
-          </w:r>
-          <w:r>
-            <w:rPr>
-              <w:rFonts w:ascii="Aptos" w:hAnsi="Aptos"/>
-              <w:color w:val="000000"/>
+              <w:sz w:val="22"/>
+              <w:szCs w:val="22"/>
+            </w:rPr>
+            <w:t>pandas.concat</w:t>
+          </w:r>
+          <w:r>
+            <w:rPr>
+              <w:rFonts w:ascii="Aptos" w:hAnsi="Aptos"/>
+              <w:color w:val="000000"/>
+              <w:sz w:val="22"/>
+              <w:szCs w:val="22"/>
             </w:rPr>
             <w:t xml:space="preserve"> [online]. Available at: </w:t>
           </w:r>
@@ -1160,16 +1528,20 @@
               <w:rPr>
                 <w:rStyle w:val="Hyperlink"/>
                 <w:rFonts w:ascii="Aptos" w:hAnsi="Aptos"/>
+                <w:sz w:val="22"/>
+                <w:szCs w:val="22"/>
               </w:rPr>
-              <w:t>https://sqlpey.com/python/top-5-methods-to-read-first-n-rows-from-csv-files-in-python-pandas/</w:t>
+              <w:t>https://pandas.pydata.org/pandas-docs/stable/reference/api/pandas.concat.html</w:t>
             </w:r>
           </w:hyperlink>
           <w:r>
             <w:rPr>
               <w:rFonts w:ascii="Aptos" w:hAnsi="Aptos"/>
               <w:color w:val="000000"/>
-            </w:rPr>
-            <w:t xml:space="preserve"> [Accessed 25/01 2026].</w:t>
+              <w:sz w:val="22"/>
+              <w:szCs w:val="22"/>
+            </w:rPr>
+            <w:t xml:space="preserve"> [Accessed 26/01 2026].</w:t>
           </w:r>
         </w:p>
         <w:p>
@@ -1178,14 +1550,18 @@
             <w:rPr>
               <w:rFonts w:ascii="Aptos" w:hAnsi="Aptos"/>
               <w:color w:val="000000"/>
+              <w:sz w:val="22"/>
+              <w:szCs w:val="22"/>
             </w:rPr>
           </w:pPr>
           <w:r>
             <w:rPr>
               <w:rFonts w:ascii="Aptos" w:hAnsi="Aptos"/>
               <w:color w:val="000000"/>
-            </w:rPr>
-            <w:t xml:space="preserve">STACK OVERFLOW, </w:t>
+              <w:sz w:val="22"/>
+              <w:szCs w:val="22"/>
+            </w:rPr>
+            <w:t xml:space="preserve">PANDAS, </w:t>
           </w:r>
           <w:r>
             <w:rPr>
@@ -1193,33 +1569,17 @@
               <w:i/>
               <w:iCs/>
               <w:color w:val="000000"/>
-            </w:rPr>
-            <w:t xml:space="preserve">Get a list from Pandas </w:t>
-          </w:r>
-          <w:proofErr w:type="spellStart"/>
-          <w:r>
-            <w:rPr>
-              <w:rFonts w:ascii="Aptos" w:hAnsi="Aptos"/>
-              <w:i/>
-              <w:iCs/>
-              <w:color w:val="000000"/>
-            </w:rPr>
-            <w:t>DataFrame</w:t>
-          </w:r>
-          <w:proofErr w:type="spellEnd"/>
-          <w:r>
-            <w:rPr>
-              <w:rFonts w:ascii="Aptos" w:hAnsi="Aptos"/>
-              <w:i/>
-              <w:iCs/>
-              <w:color w:val="000000"/>
-            </w:rPr>
-            <w:t xml:space="preserve"> column headers</w:t>
-          </w:r>
-          <w:r>
-            <w:rPr>
-              <w:rFonts w:ascii="Aptos" w:hAnsi="Aptos"/>
-              <w:color w:val="000000"/>
+              <w:sz w:val="22"/>
+              <w:szCs w:val="22"/>
+            </w:rPr>
+            <w:t>pandas.DataFrame.dtypes</w:t>
+          </w:r>
+          <w:r>
+            <w:rPr>
+              <w:rFonts w:ascii="Aptos" w:hAnsi="Aptos"/>
+              <w:color w:val="000000"/>
+              <w:sz w:val="22"/>
+              <w:szCs w:val="22"/>
             </w:rPr>
             <w:t xml:space="preserve"> [online]. Available at: </w:t>
           </w:r>
@@ -1228,14 +1588,18 @@
               <w:rPr>
                 <w:rStyle w:val="Hyperlink"/>
                 <w:rFonts w:ascii="Aptos" w:hAnsi="Aptos"/>
+                <w:sz w:val="22"/>
+                <w:szCs w:val="22"/>
               </w:rPr>
-              <w:t>https://stackoverflow.com/questions/19482970/get-a-list-from-pandas-dataframe-column-headers</w:t>
+              <w:t>https://pandas.pydata.org/docs/reference/api/pandas.DataFrame.dtypes.html</w:t>
             </w:r>
           </w:hyperlink>
           <w:r>
             <w:rPr>
               <w:rFonts w:ascii="Aptos" w:hAnsi="Aptos"/>
               <w:color w:val="000000"/>
+              <w:sz w:val="22"/>
+              <w:szCs w:val="22"/>
             </w:rPr>
             <w:t xml:space="preserve"> [Accessed 26/01 2026].</w:t>
           </w:r>
@@ -1246,39 +1610,36 @@
             <w:rPr>
               <w:rFonts w:ascii="Aptos" w:hAnsi="Aptos"/>
               <w:color w:val="000000"/>
+              <w:sz w:val="22"/>
+              <w:szCs w:val="22"/>
             </w:rPr>
           </w:pPr>
           <w:r>
             <w:rPr>
               <w:rFonts w:ascii="Aptos" w:hAnsi="Aptos"/>
               <w:color w:val="000000"/>
-            </w:rPr>
-            <w:t xml:space="preserve">STACK OVERFLOW, </w:t>
-          </w:r>
-          <w:proofErr w:type="gramStart"/>
+              <w:sz w:val="22"/>
+              <w:szCs w:val="22"/>
+            </w:rPr>
+            <w:t xml:space="preserve">PANDAS, </w:t>
+          </w:r>
           <w:r>
             <w:rPr>
               <w:rFonts w:ascii="Aptos" w:hAnsi="Aptos"/>
               <w:i/>
               <w:iCs/>
               <w:color w:val="000000"/>
-            </w:rPr>
-            <w:t>Changing</w:t>
-          </w:r>
-          <w:proofErr w:type="gramEnd"/>
-          <w:r>
-            <w:rPr>
-              <w:rFonts w:ascii="Aptos" w:hAnsi="Aptos"/>
-              <w:i/>
-              <w:iCs/>
-              <w:color w:val="000000"/>
-            </w:rPr>
-            <w:t xml:space="preserve"> one data frame also changes it's copy</w:t>
-          </w:r>
-          <w:r>
-            <w:rPr>
-              <w:rFonts w:ascii="Aptos" w:hAnsi="Aptos"/>
-              <w:color w:val="000000"/>
+              <w:sz w:val="22"/>
+              <w:szCs w:val="22"/>
+            </w:rPr>
+            <w:t>pandas.DataFrame.iloc</w:t>
+          </w:r>
+          <w:r>
+            <w:rPr>
+              <w:rFonts w:ascii="Aptos" w:hAnsi="Aptos"/>
+              <w:color w:val="000000"/>
+              <w:sz w:val="22"/>
+              <w:szCs w:val="22"/>
             </w:rPr>
             <w:t xml:space="preserve"> [online]. Available at: </w:t>
           </w:r>
@@ -1287,14 +1648,18 @@
               <w:rPr>
                 <w:rStyle w:val="Hyperlink"/>
                 <w:rFonts w:ascii="Aptos" w:hAnsi="Aptos"/>
+                <w:sz w:val="22"/>
+                <w:szCs w:val="22"/>
               </w:rPr>
-              <w:t>https://stackoverflow.com/questions/74065403/changing-one-data-frame-also-changes-its-copy</w:t>
+              <w:t>https://pandas.pydata.org/pandas-docs/stable/reference/api/pandas.DataFrame.iloc.html</w:t>
             </w:r>
           </w:hyperlink>
           <w:r>
             <w:rPr>
               <w:rFonts w:ascii="Aptos" w:hAnsi="Aptos"/>
               <w:color w:val="000000"/>
+              <w:sz w:val="22"/>
+              <w:szCs w:val="22"/>
             </w:rPr>
             <w:t xml:space="preserve"> [Accessed 26/01 2026].</w:t>
           </w:r>
@@ -1305,79 +1670,36 @@
             <w:rPr>
               <w:rFonts w:ascii="Aptos" w:hAnsi="Aptos"/>
               <w:color w:val="000000"/>
+              <w:sz w:val="22"/>
+              <w:szCs w:val="22"/>
             </w:rPr>
           </w:pPr>
           <w:r>
             <w:rPr>
               <w:rFonts w:ascii="Aptos" w:hAnsi="Aptos"/>
               <w:color w:val="000000"/>
-            </w:rPr>
-            <w:t xml:space="preserve">STACK OVERFLOW, </w:t>
-          </w:r>
-          <w:proofErr w:type="gramStart"/>
+              <w:sz w:val="22"/>
+              <w:szCs w:val="22"/>
+            </w:rPr>
+            <w:t xml:space="preserve">PANDAS, </w:t>
+          </w:r>
           <w:r>
             <w:rPr>
               <w:rFonts w:ascii="Aptos" w:hAnsi="Aptos"/>
               <w:i/>
               <w:iCs/>
               <w:color w:val="000000"/>
-            </w:rPr>
-            <w:t>How</w:t>
-          </w:r>
-          <w:proofErr w:type="gramEnd"/>
-          <w:r>
-            <w:rPr>
-              <w:rFonts w:ascii="Aptos" w:hAnsi="Aptos"/>
-              <w:i/>
-              <w:iCs/>
-              <w:color w:val="000000"/>
-            </w:rPr>
-            <w:t xml:space="preserve"> do I count the </w:t>
-          </w:r>
-          <w:proofErr w:type="spellStart"/>
-          <w:r>
-            <w:rPr>
-              <w:rFonts w:ascii="Aptos" w:hAnsi="Aptos"/>
-              <w:i/>
-              <w:iCs/>
-              <w:color w:val="000000"/>
-            </w:rPr>
-            <w:t>NaN</w:t>
-          </w:r>
-          <w:proofErr w:type="spellEnd"/>
-          <w:r>
-            <w:rPr>
-              <w:rFonts w:ascii="Aptos" w:hAnsi="Aptos"/>
-              <w:i/>
-              <w:iCs/>
-              <w:color w:val="000000"/>
-            </w:rPr>
-            <w:t xml:space="preserve"> values in a column in pandas </w:t>
-          </w:r>
-          <w:proofErr w:type="spellStart"/>
-          <w:r>
-            <w:rPr>
-              <w:rFonts w:ascii="Aptos" w:hAnsi="Aptos"/>
-              <w:i/>
-              <w:iCs/>
-              <w:color w:val="000000"/>
-            </w:rPr>
-            <w:t>DataFrame</w:t>
-          </w:r>
-          <w:proofErr w:type="spellEnd"/>
-          <w:r>
-            <w:rPr>
-              <w:rFonts w:ascii="Aptos" w:hAnsi="Aptos"/>
-              <w:i/>
-              <w:iCs/>
-              <w:color w:val="000000"/>
-            </w:rPr>
-            <w:t>?</w:t>
-          </w:r>
-          <w:r>
-            <w:rPr>
-              <w:rFonts w:ascii="Aptos" w:hAnsi="Aptos"/>
-              <w:color w:val="000000"/>
+              <w:sz w:val="22"/>
+              <w:szCs w:val="22"/>
+            </w:rPr>
+            <w:t>pandas.read_csv</w:t>
+          </w:r>
+          <w:r>
+            <w:rPr>
+              <w:rFonts w:ascii="Aptos" w:hAnsi="Aptos"/>
+              <w:color w:val="000000"/>
+              <w:sz w:val="22"/>
+              <w:szCs w:val="22"/>
             </w:rPr>
             <w:t xml:space="preserve"> [online]. Available at: </w:t>
           </w:r>
@@ -1386,16 +1708,20 @@
               <w:rPr>
                 <w:rStyle w:val="Hyperlink"/>
                 <w:rFonts w:ascii="Aptos" w:hAnsi="Aptos"/>
+                <w:sz w:val="22"/>
+                <w:szCs w:val="22"/>
               </w:rPr>
-              <w:t>https://stackoverflow.com/questions/26266362/how-do-i-count-the-nan-values-in-a-column-in-pandas-dataframe</w:t>
+              <w:t>https://pandas.pydata.org/docs/reference/api/pandas.read_csv.html</w:t>
             </w:r>
           </w:hyperlink>
           <w:r>
             <w:rPr>
               <w:rFonts w:ascii="Aptos" w:hAnsi="Aptos"/>
               <w:color w:val="000000"/>
-            </w:rPr>
-            <w:t xml:space="preserve"> [Accessed 26/01 2026].</w:t>
+              <w:sz w:val="22"/>
+              <w:szCs w:val="22"/>
+            </w:rPr>
+            <w:t xml:space="preserve"> [Accessed 27/01 2026].</w:t>
           </w:r>
         </w:p>
         <w:p>
@@ -1404,59 +1730,36 @@
             <w:rPr>
               <w:rFonts w:ascii="Aptos" w:hAnsi="Aptos"/>
               <w:color w:val="000000"/>
+              <w:sz w:val="22"/>
+              <w:szCs w:val="22"/>
             </w:rPr>
           </w:pPr>
           <w:r>
             <w:rPr>
               <w:rFonts w:ascii="Aptos" w:hAnsi="Aptos"/>
               <w:color w:val="000000"/>
-            </w:rPr>
-            <w:t xml:space="preserve">STACK OVERFLOW, </w:t>
-          </w:r>
-          <w:proofErr w:type="gramStart"/>
+              <w:sz w:val="22"/>
+              <w:szCs w:val="22"/>
+            </w:rPr>
+            <w:t xml:space="preserve">PANDAS, </w:t>
+          </w:r>
           <w:r>
             <w:rPr>
               <w:rFonts w:ascii="Aptos" w:hAnsi="Aptos"/>
               <w:i/>
               <w:iCs/>
               <w:color w:val="000000"/>
-            </w:rPr>
-            <w:t>How</w:t>
-          </w:r>
-          <w:proofErr w:type="gramEnd"/>
-          <w:r>
-            <w:rPr>
-              <w:rFonts w:ascii="Aptos" w:hAnsi="Aptos"/>
-              <w:i/>
-              <w:iCs/>
-              <w:color w:val="000000"/>
-            </w:rPr>
-            <w:t xml:space="preserve"> do I use try</w:t>
-          </w:r>
-          <w:proofErr w:type="gramStart"/>
-          <w:r>
-            <w:rPr>
-              <w:rFonts w:ascii="Aptos" w:hAnsi="Aptos"/>
-              <w:i/>
-              <w:iCs/>
-              <w:color w:val="000000"/>
-            </w:rPr>
-            <w:t xml:space="preserve"> ..</w:t>
-          </w:r>
-          <w:proofErr w:type="gramEnd"/>
-          <w:r>
-            <w:rPr>
-              <w:rFonts w:ascii="Aptos" w:hAnsi="Aptos"/>
-              <w:i/>
-              <w:iCs/>
-              <w:color w:val="000000"/>
-            </w:rPr>
-            <w:t xml:space="preserve"> except or if ...else to validate user input?</w:t>
-          </w:r>
-          <w:r>
-            <w:rPr>
-              <w:rFonts w:ascii="Aptos" w:hAnsi="Aptos"/>
-              <w:color w:val="000000"/>
+              <w:sz w:val="22"/>
+              <w:szCs w:val="22"/>
+            </w:rPr>
+            <w:t>pandas.unique</w:t>
+          </w:r>
+          <w:r>
+            <w:rPr>
+              <w:rFonts w:ascii="Aptos" w:hAnsi="Aptos"/>
+              <w:color w:val="000000"/>
+              <w:sz w:val="22"/>
+              <w:szCs w:val="22"/>
             </w:rPr>
             <w:t xml:space="preserve"> [online]. Available at: </w:t>
           </w:r>
@@ -1465,16 +1768,20 @@
               <w:rPr>
                 <w:rStyle w:val="Hyperlink"/>
                 <w:rFonts w:ascii="Aptos" w:hAnsi="Aptos"/>
+                <w:sz w:val="22"/>
+                <w:szCs w:val="22"/>
               </w:rPr>
-              <w:t>https://stackoverflow.com/questions/5557937/how-do-i-use-try-except-or-if-else-to-validate-user-input</w:t>
+              <w:t>https://pandas.pydata.org/pandas-docs/stable/reference/api/pandas.unique.html</w:t>
             </w:r>
           </w:hyperlink>
           <w:r>
             <w:rPr>
               <w:rFonts w:ascii="Aptos" w:hAnsi="Aptos"/>
               <w:color w:val="000000"/>
-            </w:rPr>
-            <w:t xml:space="preserve"> [Accessed 25/01 2026].</w:t>
+              <w:sz w:val="22"/>
+              <w:szCs w:val="22"/>
+            </w:rPr>
+            <w:t xml:space="preserve"> [Accessed 26/01 2026].</w:t>
           </w:r>
         </w:p>
         <w:p>
@@ -1483,39 +1790,36 @@
             <w:rPr>
               <w:rFonts w:ascii="Aptos" w:hAnsi="Aptos"/>
               <w:color w:val="000000"/>
+              <w:sz w:val="22"/>
+              <w:szCs w:val="22"/>
             </w:rPr>
           </w:pPr>
           <w:r>
             <w:rPr>
               <w:rFonts w:ascii="Aptos" w:hAnsi="Aptos"/>
               <w:color w:val="000000"/>
-            </w:rPr>
-            <w:t xml:space="preserve">TECHRONOLOGY, </w:t>
-          </w:r>
-          <w:proofErr w:type="gramStart"/>
+              <w:sz w:val="22"/>
+              <w:szCs w:val="22"/>
+            </w:rPr>
+            <w:t xml:space="preserve">SCIKIT-LEARN, </w:t>
+          </w:r>
           <w:r>
             <w:rPr>
               <w:rFonts w:ascii="Aptos" w:hAnsi="Aptos"/>
               <w:i/>
               <w:iCs/>
               <w:color w:val="000000"/>
-            </w:rPr>
-            <w:t>Create</w:t>
-          </w:r>
-          <w:proofErr w:type="gramEnd"/>
-          <w:r>
-            <w:rPr>
-              <w:rFonts w:ascii="Aptos" w:hAnsi="Aptos"/>
-              <w:i/>
-              <w:iCs/>
-              <w:color w:val="000000"/>
-            </w:rPr>
-            <w:t xml:space="preserve"> a menu in Python – Allow user to pick a choice</w:t>
-          </w:r>
-          <w:r>
-            <w:rPr>
-              <w:rFonts w:ascii="Aptos" w:hAnsi="Aptos"/>
-              <w:color w:val="000000"/>
+              <w:sz w:val="22"/>
+              <w:szCs w:val="22"/>
+            </w:rPr>
+            <w:t>confusion_matrix</w:t>
+          </w:r>
+          <w:r>
+            <w:rPr>
+              <w:rFonts w:ascii="Aptos" w:hAnsi="Aptos"/>
+              <w:color w:val="000000"/>
+              <w:sz w:val="22"/>
+              <w:szCs w:val="22"/>
             </w:rPr>
             <w:t xml:space="preserve"> [online]. Available at: </w:t>
           </w:r>
@@ -1524,6 +1828,609 @@
               <w:rPr>
                 <w:rStyle w:val="Hyperlink"/>
                 <w:rFonts w:ascii="Aptos" w:hAnsi="Aptos"/>
+                <w:sz w:val="22"/>
+                <w:szCs w:val="22"/>
+              </w:rPr>
+              <w:t>https://scikit-learn.org/stable/modules/generated/sklearn.metrics.confusion_matrix.html</w:t>
+            </w:r>
+          </w:hyperlink>
+          <w:r>
+            <w:rPr>
+              <w:rFonts w:ascii="Aptos" w:hAnsi="Aptos"/>
+              <w:color w:val="000000"/>
+              <w:sz w:val="22"/>
+              <w:szCs w:val="22"/>
+            </w:rPr>
+            <w:t>.</w:t>
+          </w:r>
+        </w:p>
+        <w:p>
+          <w:pPr>
+            <w:pStyle w:val="NormalWeb"/>
+            <w:rPr>
+              <w:rFonts w:ascii="Aptos" w:hAnsi="Aptos"/>
+              <w:color w:val="000000"/>
+              <w:sz w:val="22"/>
+              <w:szCs w:val="22"/>
+            </w:rPr>
+          </w:pPr>
+          <w:r>
+            <w:rPr>
+              <w:rFonts w:ascii="Aptos" w:hAnsi="Aptos"/>
+              <w:color w:val="000000"/>
+              <w:sz w:val="22"/>
+              <w:szCs w:val="22"/>
+            </w:rPr>
+            <w:t xml:space="preserve">SKLEARNER, </w:t>
+          </w:r>
+          <w:r>
+            <w:rPr>
+              <w:rFonts w:ascii="Aptos" w:hAnsi="Aptos"/>
+              <w:i/>
+              <w:iCs/>
+              <w:color w:val="000000"/>
+              <w:sz w:val="22"/>
+              <w:szCs w:val="22"/>
+            </w:rPr>
+            <w:t>Configure QuadraticDiscriminantAnalysis "reg_param" Parameter</w:t>
+          </w:r>
+          <w:r>
+            <w:rPr>
+              <w:rFonts w:ascii="Aptos" w:hAnsi="Aptos"/>
+              <w:color w:val="000000"/>
+              <w:sz w:val="22"/>
+              <w:szCs w:val="22"/>
+            </w:rPr>
+            <w:t xml:space="preserve"> [online]. Available at: </w:t>
+          </w:r>
+          <w:hyperlink r:id="rId20" w:tgtFrame="_blank" w:history="1">
+            <w:r>
+              <w:rPr>
+                <w:rStyle w:val="Hyperlink"/>
+                <w:rFonts w:ascii="Aptos" w:hAnsi="Aptos"/>
+                <w:sz w:val="22"/>
+                <w:szCs w:val="22"/>
+              </w:rPr>
+              <w:t>https://sklearner.com/sklearn-quadraticdiscriminantanalysis-reg_param-parameter/</w:t>
+            </w:r>
+          </w:hyperlink>
+          <w:r>
+            <w:rPr>
+              <w:rFonts w:ascii="Aptos" w:hAnsi="Aptos"/>
+              <w:color w:val="000000"/>
+              <w:sz w:val="22"/>
+              <w:szCs w:val="22"/>
+            </w:rPr>
+            <w:t xml:space="preserve"> [Accessed 27/01 2026].</w:t>
+          </w:r>
+        </w:p>
+        <w:p>
+          <w:pPr>
+            <w:pStyle w:val="NormalWeb"/>
+            <w:rPr>
+              <w:rFonts w:ascii="Aptos" w:hAnsi="Aptos"/>
+              <w:color w:val="000000"/>
+              <w:sz w:val="22"/>
+              <w:szCs w:val="22"/>
+            </w:rPr>
+          </w:pPr>
+          <w:r>
+            <w:rPr>
+              <w:rFonts w:ascii="Aptos" w:hAnsi="Aptos"/>
+              <w:color w:val="000000"/>
+              <w:sz w:val="22"/>
+              <w:szCs w:val="22"/>
+            </w:rPr>
+            <w:lastRenderedPageBreak/>
+            <w:t xml:space="preserve">SQLPEY, </w:t>
+          </w:r>
+          <w:r>
+            <w:rPr>
+              <w:rFonts w:ascii="Aptos" w:hAnsi="Aptos"/>
+              <w:i/>
+              <w:iCs/>
+              <w:color w:val="000000"/>
+              <w:sz w:val="22"/>
+              <w:szCs w:val="22"/>
+            </w:rPr>
+            <w:t>Top 5 Methods to Read the First N Rows from CSV Files in Python Pandas</w:t>
+          </w:r>
+          <w:r>
+            <w:rPr>
+              <w:rFonts w:ascii="Aptos" w:hAnsi="Aptos"/>
+              <w:color w:val="000000"/>
+              <w:sz w:val="22"/>
+              <w:szCs w:val="22"/>
+            </w:rPr>
+            <w:t xml:space="preserve"> [online]. Available at: </w:t>
+          </w:r>
+          <w:hyperlink r:id="rId21" w:tgtFrame="_blank" w:history="1">
+            <w:r>
+              <w:rPr>
+                <w:rStyle w:val="Hyperlink"/>
+                <w:rFonts w:ascii="Aptos" w:hAnsi="Aptos"/>
+                <w:sz w:val="22"/>
+                <w:szCs w:val="22"/>
+              </w:rPr>
+              <w:t>https://sqlpey.com/python/top-5-methods-to-read-first-n-rows-from-csv-files-in-python-pandas/</w:t>
+            </w:r>
+          </w:hyperlink>
+          <w:r>
+            <w:rPr>
+              <w:rFonts w:ascii="Aptos" w:hAnsi="Aptos"/>
+              <w:color w:val="000000"/>
+              <w:sz w:val="22"/>
+              <w:szCs w:val="22"/>
+            </w:rPr>
+            <w:t xml:space="preserve"> [Accessed 25/01 2026].</w:t>
+          </w:r>
+        </w:p>
+        <w:p>
+          <w:pPr>
+            <w:pStyle w:val="NormalWeb"/>
+            <w:rPr>
+              <w:rFonts w:ascii="Aptos" w:hAnsi="Aptos"/>
+              <w:color w:val="000000"/>
+              <w:sz w:val="22"/>
+              <w:szCs w:val="22"/>
+            </w:rPr>
+          </w:pPr>
+          <w:r>
+            <w:rPr>
+              <w:rFonts w:ascii="Aptos" w:hAnsi="Aptos"/>
+              <w:color w:val="000000"/>
+              <w:sz w:val="22"/>
+              <w:szCs w:val="22"/>
+            </w:rPr>
+            <w:t xml:space="preserve">STACK OVERFLOW, </w:t>
+          </w:r>
+          <w:r>
+            <w:rPr>
+              <w:rFonts w:ascii="Aptos" w:hAnsi="Aptos"/>
+              <w:i/>
+              <w:iCs/>
+              <w:color w:val="000000"/>
+              <w:sz w:val="22"/>
+              <w:szCs w:val="22"/>
+            </w:rPr>
+            <w:t>Get a list from Pandas DataFrame column headers</w:t>
+          </w:r>
+          <w:r>
+            <w:rPr>
+              <w:rFonts w:ascii="Aptos" w:hAnsi="Aptos"/>
+              <w:color w:val="000000"/>
+              <w:sz w:val="22"/>
+              <w:szCs w:val="22"/>
+            </w:rPr>
+            <w:t xml:space="preserve"> [online]. Available at: </w:t>
+          </w:r>
+          <w:hyperlink r:id="rId22" w:tgtFrame="_blank" w:history="1">
+            <w:r>
+              <w:rPr>
+                <w:rStyle w:val="Hyperlink"/>
+                <w:rFonts w:ascii="Aptos" w:hAnsi="Aptos"/>
+                <w:sz w:val="22"/>
+                <w:szCs w:val="22"/>
+              </w:rPr>
+              <w:t>https://stackoverflow.com/questions/19482970/get-a-list-from-pandas-dataframe-column-headers</w:t>
+            </w:r>
+          </w:hyperlink>
+          <w:r>
+            <w:rPr>
+              <w:rFonts w:ascii="Aptos" w:hAnsi="Aptos"/>
+              <w:color w:val="000000"/>
+              <w:sz w:val="22"/>
+              <w:szCs w:val="22"/>
+            </w:rPr>
+            <w:t xml:space="preserve"> [Accessed 26/01 2026].</w:t>
+          </w:r>
+        </w:p>
+        <w:p>
+          <w:pPr>
+            <w:pStyle w:val="NormalWeb"/>
+            <w:rPr>
+              <w:rFonts w:ascii="Aptos" w:hAnsi="Aptos"/>
+              <w:color w:val="000000"/>
+              <w:sz w:val="22"/>
+              <w:szCs w:val="22"/>
+            </w:rPr>
+          </w:pPr>
+          <w:r>
+            <w:rPr>
+              <w:rFonts w:ascii="Aptos" w:hAnsi="Aptos"/>
+              <w:color w:val="000000"/>
+              <w:sz w:val="22"/>
+              <w:szCs w:val="22"/>
+            </w:rPr>
+            <w:t xml:space="preserve">STACK OVERFLOW, </w:t>
+          </w:r>
+          <w:r>
+            <w:rPr>
+              <w:rFonts w:ascii="Aptos" w:hAnsi="Aptos"/>
+              <w:i/>
+              <w:iCs/>
+              <w:color w:val="000000"/>
+              <w:sz w:val="22"/>
+              <w:szCs w:val="22"/>
+            </w:rPr>
+            <w:t>Changing one data frame also changes it's copy</w:t>
+          </w:r>
+          <w:r>
+            <w:rPr>
+              <w:rFonts w:ascii="Aptos" w:hAnsi="Aptos"/>
+              <w:color w:val="000000"/>
+              <w:sz w:val="22"/>
+              <w:szCs w:val="22"/>
+            </w:rPr>
+            <w:t xml:space="preserve"> [online]. Available at: </w:t>
+          </w:r>
+          <w:hyperlink r:id="rId23" w:tgtFrame="_blank" w:history="1">
+            <w:r>
+              <w:rPr>
+                <w:rStyle w:val="Hyperlink"/>
+                <w:rFonts w:ascii="Aptos" w:hAnsi="Aptos"/>
+                <w:sz w:val="22"/>
+                <w:szCs w:val="22"/>
+              </w:rPr>
+              <w:t>https://stackoverflow.com/questions/74065403/changing-one-data-frame-also-changes-its-copy</w:t>
+            </w:r>
+          </w:hyperlink>
+          <w:r>
+            <w:rPr>
+              <w:rFonts w:ascii="Aptos" w:hAnsi="Aptos"/>
+              <w:color w:val="000000"/>
+              <w:sz w:val="22"/>
+              <w:szCs w:val="22"/>
+            </w:rPr>
+            <w:t xml:space="preserve"> [Accessed 26/01 2026].</w:t>
+          </w:r>
+        </w:p>
+        <w:p>
+          <w:pPr>
+            <w:pStyle w:val="NormalWeb"/>
+            <w:rPr>
+              <w:rFonts w:ascii="Aptos" w:hAnsi="Aptos"/>
+              <w:color w:val="000000"/>
+              <w:sz w:val="22"/>
+              <w:szCs w:val="22"/>
+            </w:rPr>
+          </w:pPr>
+          <w:r>
+            <w:rPr>
+              <w:rFonts w:ascii="Aptos" w:hAnsi="Aptos"/>
+              <w:color w:val="000000"/>
+              <w:sz w:val="22"/>
+              <w:szCs w:val="22"/>
+            </w:rPr>
+            <w:t xml:space="preserve">STACK OVERFLOW, </w:t>
+          </w:r>
+          <w:r>
+            <w:rPr>
+              <w:rFonts w:ascii="Aptos" w:hAnsi="Aptos"/>
+              <w:i/>
+              <w:iCs/>
+              <w:color w:val="000000"/>
+              <w:sz w:val="22"/>
+              <w:szCs w:val="22"/>
+            </w:rPr>
+            <w:t>Changing one data frame also changes it's copy</w:t>
+          </w:r>
+          <w:r>
+            <w:rPr>
+              <w:rFonts w:ascii="Aptos" w:hAnsi="Aptos"/>
+              <w:color w:val="000000"/>
+              <w:sz w:val="22"/>
+              <w:szCs w:val="22"/>
+            </w:rPr>
+            <w:t xml:space="preserve"> [online]. Available at: </w:t>
+          </w:r>
+          <w:hyperlink r:id="rId24" w:tgtFrame="_blank" w:history="1">
+            <w:r>
+              <w:rPr>
+                <w:rStyle w:val="Hyperlink"/>
+                <w:rFonts w:ascii="Aptos" w:hAnsi="Aptos"/>
+                <w:sz w:val="22"/>
+                <w:szCs w:val="22"/>
+              </w:rPr>
+              <w:t>https://stackoverflow.com/questions/74065403/changing-one-data-frame-also-changes-its-copy</w:t>
+            </w:r>
+          </w:hyperlink>
+          <w:r>
+            <w:rPr>
+              <w:rFonts w:ascii="Aptos" w:hAnsi="Aptos"/>
+              <w:color w:val="000000"/>
+              <w:sz w:val="22"/>
+              <w:szCs w:val="22"/>
+            </w:rPr>
+            <w:t xml:space="preserve"> [Accessed 27/01 2026].</w:t>
+          </w:r>
+        </w:p>
+        <w:p>
+          <w:pPr>
+            <w:pStyle w:val="NormalWeb"/>
+            <w:rPr>
+              <w:rFonts w:ascii="Aptos" w:hAnsi="Aptos"/>
+              <w:color w:val="000000"/>
+              <w:sz w:val="22"/>
+              <w:szCs w:val="22"/>
+            </w:rPr>
+          </w:pPr>
+          <w:r>
+            <w:rPr>
+              <w:rFonts w:ascii="Aptos" w:hAnsi="Aptos"/>
+              <w:color w:val="000000"/>
+              <w:sz w:val="22"/>
+              <w:szCs w:val="22"/>
+            </w:rPr>
+            <w:t xml:space="preserve">STACK OVERFLOW, </w:t>
+          </w:r>
+          <w:r>
+            <w:rPr>
+              <w:rFonts w:ascii="Aptos" w:hAnsi="Aptos"/>
+              <w:i/>
+              <w:iCs/>
+              <w:color w:val="000000"/>
+              <w:sz w:val="22"/>
+              <w:szCs w:val="22"/>
+            </w:rPr>
+            <w:t>What does a for loop within a list do in Python?</w:t>
+          </w:r>
+          <w:r>
+            <w:rPr>
+              <w:rFonts w:ascii="Aptos" w:hAnsi="Aptos"/>
+              <w:color w:val="000000"/>
+              <w:sz w:val="22"/>
+              <w:szCs w:val="22"/>
+            </w:rPr>
+            <w:t xml:space="preserve"> [online]. Available at: </w:t>
+          </w:r>
+          <w:hyperlink r:id="rId25" w:tgtFrame="_blank" w:history="1">
+            <w:r>
+              <w:rPr>
+                <w:rStyle w:val="Hyperlink"/>
+                <w:rFonts w:ascii="Aptos" w:hAnsi="Aptos"/>
+                <w:sz w:val="22"/>
+                <w:szCs w:val="22"/>
+              </w:rPr>
+              <w:t>https://stackoverflow.com/questions/11479392/what-does-a-for-loop-within-a-list-do-in-python</w:t>
+            </w:r>
+          </w:hyperlink>
+          <w:r>
+            <w:rPr>
+              <w:rFonts w:ascii="Aptos" w:hAnsi="Aptos"/>
+              <w:color w:val="000000"/>
+              <w:sz w:val="22"/>
+              <w:szCs w:val="22"/>
+            </w:rPr>
+            <w:t xml:space="preserve"> [Accessed 27/01 2026].</w:t>
+          </w:r>
+        </w:p>
+        <w:p>
+          <w:pPr>
+            <w:pStyle w:val="NormalWeb"/>
+            <w:rPr>
+              <w:rFonts w:ascii="Aptos" w:hAnsi="Aptos"/>
+              <w:color w:val="000000"/>
+              <w:sz w:val="22"/>
+              <w:szCs w:val="22"/>
+            </w:rPr>
+          </w:pPr>
+          <w:r>
+            <w:rPr>
+              <w:rFonts w:ascii="Aptos" w:hAnsi="Aptos"/>
+              <w:color w:val="000000"/>
+              <w:sz w:val="22"/>
+              <w:szCs w:val="22"/>
+            </w:rPr>
+            <w:t xml:space="preserve">STACK OVERFLOW, </w:t>
+          </w:r>
+          <w:r>
+            <w:rPr>
+              <w:rFonts w:ascii="Aptos" w:hAnsi="Aptos"/>
+              <w:i/>
+              <w:iCs/>
+              <w:color w:val="000000"/>
+              <w:sz w:val="22"/>
+              <w:szCs w:val="22"/>
+            </w:rPr>
+            <w:t>Set value for particular cell in pandas DataFrame with iloc</w:t>
+          </w:r>
+          <w:r>
+            <w:rPr>
+              <w:rFonts w:ascii="Aptos" w:hAnsi="Aptos"/>
+              <w:color w:val="000000"/>
+              <w:sz w:val="22"/>
+              <w:szCs w:val="22"/>
+            </w:rPr>
+            <w:t xml:space="preserve"> [online]. Available at: </w:t>
+          </w:r>
+          <w:hyperlink r:id="rId26" w:tgtFrame="_blank" w:history="1">
+            <w:r>
+              <w:rPr>
+                <w:rStyle w:val="Hyperlink"/>
+                <w:rFonts w:ascii="Aptos" w:hAnsi="Aptos"/>
+                <w:sz w:val="22"/>
+                <w:szCs w:val="22"/>
+              </w:rPr>
+              <w:t>https://stackoverflow.com/questions/31569384/set-value-for-particular-cell-in-pandas-dataframe-with-iloc</w:t>
+            </w:r>
+          </w:hyperlink>
+          <w:r>
+            <w:rPr>
+              <w:rFonts w:ascii="Aptos" w:hAnsi="Aptos"/>
+              <w:color w:val="000000"/>
+              <w:sz w:val="22"/>
+              <w:szCs w:val="22"/>
+            </w:rPr>
+            <w:t>.</w:t>
+          </w:r>
+        </w:p>
+        <w:p>
+          <w:pPr>
+            <w:pStyle w:val="NormalWeb"/>
+            <w:rPr>
+              <w:rFonts w:ascii="Aptos" w:hAnsi="Aptos"/>
+              <w:color w:val="000000"/>
+              <w:sz w:val="22"/>
+              <w:szCs w:val="22"/>
+            </w:rPr>
+          </w:pPr>
+          <w:r>
+            <w:rPr>
+              <w:rFonts w:ascii="Aptos" w:hAnsi="Aptos"/>
+              <w:color w:val="000000"/>
+              <w:sz w:val="22"/>
+              <w:szCs w:val="22"/>
+            </w:rPr>
+            <w:t xml:space="preserve">STACK OVERFLOW, </w:t>
+          </w:r>
+          <w:r>
+            <w:rPr>
+              <w:rFonts w:ascii="Aptos" w:hAnsi="Aptos"/>
+              <w:i/>
+              <w:iCs/>
+              <w:color w:val="000000"/>
+              <w:sz w:val="22"/>
+              <w:szCs w:val="22"/>
+            </w:rPr>
+            <w:t>How do I count the NaN values in a column in pandas DataFrame?</w:t>
+          </w:r>
+          <w:r>
+            <w:rPr>
+              <w:rFonts w:ascii="Aptos" w:hAnsi="Aptos"/>
+              <w:color w:val="000000"/>
+              <w:sz w:val="22"/>
+              <w:szCs w:val="22"/>
+            </w:rPr>
+            <w:t xml:space="preserve"> [online]. Available at: </w:t>
+          </w:r>
+          <w:hyperlink r:id="rId27" w:tgtFrame="_blank" w:history="1">
+            <w:r>
+              <w:rPr>
+                <w:rStyle w:val="Hyperlink"/>
+                <w:rFonts w:ascii="Aptos" w:hAnsi="Aptos"/>
+                <w:sz w:val="22"/>
+                <w:szCs w:val="22"/>
+              </w:rPr>
+              <w:t>https://stackoverflow.com/questions/26266362/how-do-i-count-the-nan-values-in-a-column-in-pandas-dataframe</w:t>
+            </w:r>
+          </w:hyperlink>
+          <w:r>
+            <w:rPr>
+              <w:rFonts w:ascii="Aptos" w:hAnsi="Aptos"/>
+              <w:color w:val="000000"/>
+              <w:sz w:val="22"/>
+              <w:szCs w:val="22"/>
+            </w:rPr>
+            <w:t xml:space="preserve"> [Accessed 26/01 2026].</w:t>
+          </w:r>
+        </w:p>
+        <w:p>
+          <w:pPr>
+            <w:pStyle w:val="NormalWeb"/>
+            <w:rPr>
+              <w:rFonts w:ascii="Aptos" w:hAnsi="Aptos"/>
+              <w:color w:val="000000"/>
+              <w:sz w:val="22"/>
+              <w:szCs w:val="22"/>
+            </w:rPr>
+          </w:pPr>
+          <w:r>
+            <w:rPr>
+              <w:rFonts w:ascii="Aptos" w:hAnsi="Aptos"/>
+              <w:color w:val="000000"/>
+              <w:sz w:val="22"/>
+              <w:szCs w:val="22"/>
+            </w:rPr>
+            <w:t xml:space="preserve">STACK OVERFLOW, </w:t>
+          </w:r>
+          <w:r>
+            <w:rPr>
+              <w:rFonts w:ascii="Aptos" w:hAnsi="Aptos"/>
+              <w:i/>
+              <w:iCs/>
+              <w:color w:val="000000"/>
+              <w:sz w:val="22"/>
+              <w:szCs w:val="22"/>
+            </w:rPr>
+            <w:t>How do I use try .. except or if ...else to validate user input?</w:t>
+          </w:r>
+          <w:r>
+            <w:rPr>
+              <w:rFonts w:ascii="Aptos" w:hAnsi="Aptos"/>
+              <w:color w:val="000000"/>
+              <w:sz w:val="22"/>
+              <w:szCs w:val="22"/>
+            </w:rPr>
+            <w:t xml:space="preserve"> [online]. Available at: </w:t>
+          </w:r>
+          <w:hyperlink r:id="rId28" w:tgtFrame="_blank" w:history="1">
+            <w:r>
+              <w:rPr>
+                <w:rStyle w:val="Hyperlink"/>
+                <w:rFonts w:ascii="Aptos" w:hAnsi="Aptos"/>
+                <w:sz w:val="22"/>
+                <w:szCs w:val="22"/>
+              </w:rPr>
+              <w:t>https://stackoverflow.com/questions/5557937/how-do-i-use-try-except-or-if-else-to-validate-user-input</w:t>
+            </w:r>
+          </w:hyperlink>
+          <w:r>
+            <w:rPr>
+              <w:rFonts w:ascii="Aptos" w:hAnsi="Aptos"/>
+              <w:color w:val="000000"/>
+              <w:sz w:val="22"/>
+              <w:szCs w:val="22"/>
+            </w:rPr>
+            <w:t xml:space="preserve"> [Accessed 25/01 2026].</w:t>
+          </w:r>
+        </w:p>
+        <w:p>
+          <w:pPr>
+            <w:pStyle w:val="NormalWeb"/>
+            <w:rPr>
+              <w:rFonts w:ascii="Aptos" w:hAnsi="Aptos"/>
+              <w:color w:val="000000"/>
+              <w:sz w:val="22"/>
+              <w:szCs w:val="22"/>
+            </w:rPr>
+          </w:pPr>
+          <w:r>
+            <w:rPr>
+              <w:rFonts w:ascii="Aptos" w:hAnsi="Aptos"/>
+              <w:color w:val="000000"/>
+              <w:sz w:val="22"/>
+              <w:szCs w:val="22"/>
+            </w:rPr>
+            <w:t xml:space="preserve">TECHRONOLOGY, </w:t>
+          </w:r>
+          <w:r>
+            <w:rPr>
+              <w:rFonts w:ascii="Aptos" w:hAnsi="Aptos"/>
+              <w:i/>
+              <w:iCs/>
+              <w:color w:val="000000"/>
+              <w:sz w:val="22"/>
+              <w:szCs w:val="22"/>
+            </w:rPr>
+            <w:t>Create a menu in Python – Allow user to pick a choice</w:t>
+          </w:r>
+          <w:r>
+            <w:rPr>
+              <w:rFonts w:ascii="Aptos" w:hAnsi="Aptos"/>
+              <w:color w:val="000000"/>
+              <w:sz w:val="22"/>
+              <w:szCs w:val="22"/>
+            </w:rPr>
+            <w:t xml:space="preserve"> [online]. Available at: </w:t>
+          </w:r>
+          <w:hyperlink r:id="rId29" w:tgtFrame="_blank" w:history="1">
+            <w:r>
+              <w:rPr>
+                <w:rStyle w:val="Hyperlink"/>
+                <w:rFonts w:ascii="Aptos" w:hAnsi="Aptos"/>
+                <w:sz w:val="22"/>
+                <w:szCs w:val="22"/>
               </w:rPr>
               <w:t>https://www.techronology.com/lib/create-a-menu-in-python/</w:t>
             </w:r>
@@ -1532,6 +2439,8 @@
             <w:rPr>
               <w:rFonts w:ascii="Aptos" w:hAnsi="Aptos"/>
               <w:color w:val="000000"/>
+              <w:sz w:val="22"/>
+              <w:szCs w:val="22"/>
             </w:rPr>
             <w:t xml:space="preserve"> [Accessed 25/01 2026].</w:t>
           </w:r>
@@ -1542,12 +2451,16 @@
             <w:rPr>
               <w:rFonts w:ascii="Aptos" w:hAnsi="Aptos"/>
               <w:color w:val="000000"/>
+              <w:sz w:val="22"/>
+              <w:szCs w:val="22"/>
             </w:rPr>
           </w:pPr>
           <w:r>
             <w:rPr>
               <w:rFonts w:ascii="Aptos" w:hAnsi="Aptos"/>
               <w:color w:val="000000"/>
+              <w:sz w:val="22"/>
+              <w:szCs w:val="22"/>
             </w:rPr>
             <w:t xml:space="preserve">VASILIEV, Y., 2022. </w:t>
           </w:r>
@@ -1557,33 +2470,17 @@
               <w:i/>
               <w:iCs/>
               <w:color w:val="000000"/>
-            </w:rPr>
-            <w:t xml:space="preserve">Python for data </w:t>
-          </w:r>
-          <w:proofErr w:type="gramStart"/>
-          <w:r>
-            <w:rPr>
-              <w:rFonts w:ascii="Aptos" w:hAnsi="Aptos"/>
-              <w:i/>
-              <w:iCs/>
-              <w:color w:val="000000"/>
-            </w:rPr>
-            <w:t>science :</w:t>
-          </w:r>
-          <w:proofErr w:type="gramEnd"/>
-          <w:r>
-            <w:rPr>
-              <w:rFonts w:ascii="Aptos" w:hAnsi="Aptos"/>
-              <w:i/>
-              <w:iCs/>
-              <w:color w:val="000000"/>
-            </w:rPr>
-            <w:t xml:space="preserve"> a hands-on introduction. </w:t>
-          </w:r>
-          <w:r>
-            <w:rPr>
-              <w:rFonts w:ascii="Aptos" w:hAnsi="Aptos"/>
-              <w:color w:val="000000"/>
+              <w:sz w:val="22"/>
+              <w:szCs w:val="22"/>
+            </w:rPr>
+            <w:t xml:space="preserve">Python for data science : a hands-on introduction. </w:t>
+          </w:r>
+          <w:r>
+            <w:rPr>
+              <w:rFonts w:ascii="Aptos" w:hAnsi="Aptos"/>
+              <w:color w:val="000000"/>
+              <w:sz w:val="22"/>
+              <w:szCs w:val="22"/>
             </w:rPr>
             <w:t>San Francisco, CA: No Starch Press.</w:t>
           </w:r>
@@ -2954,6 +3851,292 @@
         </w:p>
       </w:docPartBody>
     </w:docPart>
+    <w:docPart>
+      <w:docPartPr>
+        <w:name w:val="D498FF9CCA034631A39E07E58B972EAD"/>
+        <w:category>
+          <w:name w:val="General"/>
+          <w:gallery w:val="placeholder"/>
+        </w:category>
+        <w:types>
+          <w:type w:val="bbPlcHdr"/>
+        </w:types>
+        <w:behaviors>
+          <w:behavior w:val="content"/>
+        </w:behaviors>
+        <w:guid w:val="{E0470C59-C30B-436A-B50D-B436D78583DD}"/>
+      </w:docPartPr>
+      <w:docPartBody>
+        <w:p>
+          <w:r>
+            <w:rPr>
+              <w:rStyle w:val="PlaceholderText"/>
+            </w:rPr>
+            <w:t>Formatting...</w:t>
+          </w:r>
+        </w:p>
+      </w:docPartBody>
+    </w:docPart>
+    <w:docPart>
+      <w:docPartPr>
+        <w:name w:val="EF29BE3252054416B6237950B6183AFA"/>
+        <w:category>
+          <w:name w:val="General"/>
+          <w:gallery w:val="placeholder"/>
+        </w:category>
+        <w:types>
+          <w:type w:val="bbPlcHdr"/>
+        </w:types>
+        <w:behaviors>
+          <w:behavior w:val="content"/>
+        </w:behaviors>
+        <w:guid w:val="{B79DD029-61D5-403B-9381-B409F1452173}"/>
+      </w:docPartPr>
+      <w:docPartBody>
+        <w:p>
+          <w:r>
+            <w:rPr>
+              <w:rStyle w:val="PlaceholderText"/>
+            </w:rPr>
+            <w:t>Formatting...</w:t>
+          </w:r>
+        </w:p>
+      </w:docPartBody>
+    </w:docPart>
+    <w:docPart>
+      <w:docPartPr>
+        <w:name w:val="C439685DE3904940AFE714B625E8DB78"/>
+        <w:category>
+          <w:name w:val="General"/>
+          <w:gallery w:val="placeholder"/>
+        </w:category>
+        <w:types>
+          <w:type w:val="bbPlcHdr"/>
+        </w:types>
+        <w:behaviors>
+          <w:behavior w:val="content"/>
+        </w:behaviors>
+        <w:guid w:val="{8647BAC6-671A-4782-BF13-E71E50A3F6D5}"/>
+      </w:docPartPr>
+      <w:docPartBody>
+        <w:p>
+          <w:r>
+            <w:rPr>
+              <w:rStyle w:val="PlaceholderText"/>
+            </w:rPr>
+            <w:t>Formatting...</w:t>
+          </w:r>
+        </w:p>
+      </w:docPartBody>
+    </w:docPart>
+    <w:docPart>
+      <w:docPartPr>
+        <w:name w:val="CF58E8B30141461EBF0E91230854A837"/>
+        <w:category>
+          <w:name w:val="General"/>
+          <w:gallery w:val="placeholder"/>
+        </w:category>
+        <w:types>
+          <w:type w:val="bbPlcHdr"/>
+        </w:types>
+        <w:behaviors>
+          <w:behavior w:val="content"/>
+        </w:behaviors>
+        <w:guid w:val="{89AA3D3D-277F-48BE-9488-8E702340BBC7}"/>
+      </w:docPartPr>
+      <w:docPartBody>
+        <w:p>
+          <w:r>
+            <w:rPr>
+              <w:rStyle w:val="PlaceholderText"/>
+            </w:rPr>
+            <w:t>Formatting...</w:t>
+          </w:r>
+        </w:p>
+      </w:docPartBody>
+    </w:docPart>
+    <w:docPart>
+      <w:docPartPr>
+        <w:name w:val="B9743D0AF37C49798A0D398CF383B163"/>
+        <w:category>
+          <w:name w:val="General"/>
+          <w:gallery w:val="placeholder"/>
+        </w:category>
+        <w:types>
+          <w:type w:val="bbPlcHdr"/>
+        </w:types>
+        <w:behaviors>
+          <w:behavior w:val="content"/>
+        </w:behaviors>
+        <w:guid w:val="{08A85433-1404-415B-A0C9-1A69604FC4C9}"/>
+      </w:docPartPr>
+      <w:docPartBody>
+        <w:p>
+          <w:r>
+            <w:rPr>
+              <w:rStyle w:val="PlaceholderText"/>
+            </w:rPr>
+            <w:t>Formatting...</w:t>
+          </w:r>
+        </w:p>
+      </w:docPartBody>
+    </w:docPart>
+    <w:docPart>
+      <w:docPartPr>
+        <w:name w:val="F7E70AEE1B604C51BEDD4425FE2BC87F"/>
+        <w:category>
+          <w:name w:val="General"/>
+          <w:gallery w:val="placeholder"/>
+        </w:category>
+        <w:types>
+          <w:type w:val="bbPlcHdr"/>
+        </w:types>
+        <w:behaviors>
+          <w:behavior w:val="content"/>
+        </w:behaviors>
+        <w:guid w:val="{D591B209-EA90-4F21-94EC-822A72003184}"/>
+      </w:docPartPr>
+      <w:docPartBody>
+        <w:p>
+          <w:r>
+            <w:rPr>
+              <w:rStyle w:val="PlaceholderText"/>
+            </w:rPr>
+            <w:t>Formatting...</w:t>
+          </w:r>
+        </w:p>
+      </w:docPartBody>
+    </w:docPart>
+    <w:docPart>
+      <w:docPartPr>
+        <w:name w:val="DFE56B4A611547FAB9B8EC5E810BBF84"/>
+        <w:category>
+          <w:name w:val="General"/>
+          <w:gallery w:val="placeholder"/>
+        </w:category>
+        <w:types>
+          <w:type w:val="bbPlcHdr"/>
+        </w:types>
+        <w:behaviors>
+          <w:behavior w:val="content"/>
+        </w:behaviors>
+        <w:guid w:val="{71847E01-9E90-4945-A7F0-E08109FBEB67}"/>
+      </w:docPartPr>
+      <w:docPartBody>
+        <w:p>
+          <w:r>
+            <w:rPr>
+              <w:rStyle w:val="PlaceholderText"/>
+            </w:rPr>
+            <w:t>Formatting...</w:t>
+          </w:r>
+        </w:p>
+      </w:docPartBody>
+    </w:docPart>
+    <w:docPart>
+      <w:docPartPr>
+        <w:name w:val="2E0F15E310AC4EDAA9207BBEBCF91609"/>
+        <w:category>
+          <w:name w:val="General"/>
+          <w:gallery w:val="placeholder"/>
+        </w:category>
+        <w:types>
+          <w:type w:val="bbPlcHdr"/>
+        </w:types>
+        <w:behaviors>
+          <w:behavior w:val="content"/>
+        </w:behaviors>
+        <w:guid w:val="{60CC9E2E-76BE-4376-BF3D-A417AEA272D1}"/>
+      </w:docPartPr>
+      <w:docPartBody>
+        <w:p>
+          <w:r>
+            <w:rPr>
+              <w:rStyle w:val="PlaceholderText"/>
+            </w:rPr>
+            <w:t>Formatting...</w:t>
+          </w:r>
+        </w:p>
+      </w:docPartBody>
+    </w:docPart>
+    <w:docPart>
+      <w:docPartPr>
+        <w:name w:val="F1B697249D3A49C9BD96FEAFC7349B14"/>
+        <w:category>
+          <w:name w:val="General"/>
+          <w:gallery w:val="placeholder"/>
+        </w:category>
+        <w:types>
+          <w:type w:val="bbPlcHdr"/>
+        </w:types>
+        <w:behaviors>
+          <w:behavior w:val="content"/>
+        </w:behaviors>
+        <w:guid w:val="{6609053F-08B6-4FE9-A50E-C11019419A01}"/>
+      </w:docPartPr>
+      <w:docPartBody>
+        <w:p>
+          <w:r>
+            <w:rPr>
+              <w:rStyle w:val="PlaceholderText"/>
+            </w:rPr>
+            <w:t>Formatting...</w:t>
+          </w:r>
+        </w:p>
+      </w:docPartBody>
+    </w:docPart>
+    <w:docPart>
+      <w:docPartPr>
+        <w:name w:val="EFAA85CDF9FB482DBD3E474076C3D352"/>
+        <w:category>
+          <w:name w:val="General"/>
+          <w:gallery w:val="placeholder"/>
+        </w:category>
+        <w:types>
+          <w:type w:val="bbPlcHdr"/>
+        </w:types>
+        <w:behaviors>
+          <w:behavior w:val="content"/>
+        </w:behaviors>
+        <w:guid w:val="{FD2F52A1-0FC8-4A00-92A4-F08D6B6CDEAC}"/>
+      </w:docPartPr>
+      <w:docPartBody>
+        <w:p>
+          <w:r>
+            <w:rPr>
+              <w:rStyle w:val="PlaceholderText"/>
+            </w:rPr>
+            <w:t>Formatting...</w:t>
+          </w:r>
+        </w:p>
+      </w:docPartBody>
+    </w:docPart>
+    <w:docPart>
+      <w:docPartPr>
+        <w:name w:val="1DBAAA0105964F8492B6E4E474085388"/>
+        <w:category>
+          <w:name w:val="General"/>
+          <w:gallery w:val="placeholder"/>
+        </w:category>
+        <w:types>
+          <w:type w:val="bbPlcHdr"/>
+        </w:types>
+        <w:behaviors>
+          <w:behavior w:val="content"/>
+        </w:behaviors>
+        <w:guid w:val="{777FA8D8-7111-4FFA-BB2C-88578F939E2B}"/>
+      </w:docPartPr>
+      <w:docPartBody>
+        <w:p>
+          <w:r>
+            <w:rPr>
+              <w:rStyle w:val="PlaceholderText"/>
+            </w:rPr>
+            <w:t>Formatting...</w:t>
+          </w:r>
+        </w:p>
+      </w:docPartBody>
+    </w:docPart>
   </w:docParts>
 </w:glossaryDocument>
 </file>
@@ -3020,12 +4203,12 @@
   </w:compat>
   <w:rsids>
     <w:rsidRoot w:val="00D3166C"/>
-    <w:rsid w:val="00096F2E"/>
     <w:rsid w:val="001216F6"/>
     <w:rsid w:val="0013554D"/>
     <w:rsid w:val="00371943"/>
     <w:rsid w:val="004829BA"/>
     <w:rsid w:val="006556F8"/>
+    <w:rsid w:val="00AB5932"/>
     <w:rsid w:val="00B4035B"/>
     <w:rsid w:val="00BD340D"/>
     <w:rsid w:val="00D3166C"/>
@@ -3813,8 +4996,8 @@
   </we:alternateReferences>
   <we:properties>
     <we:property name="bibliographyEnabled" value="&quot;bibliographyEnabled&quot;"/>
-    <we:property name="citations" value="{&quot;116492570&quot;:{&quot;referencesIds&quot;:[&quot;doc:69773fc6360cc45d457d30a1&quot;,&quot;doc:697741d58c897e4d7f9ce02d&quot;,&quot;doc:69774266ca3ace34b22ba1bb&quot;,&quot;doc:69773fed360cc45d457d30a7&quot;],&quot;referencesOptions&quot;:{&quot;doc:69773fc6360cc45d457d30a1&quot;:{&quot;author&quot;:true,&quot;year&quot;:true,&quot;formatAuthorYear&quot;:false,&quot;pageReplace&quot;:&quot;&quot;,&quot;additionalField&quot;:&quot;&quot;,&quot;additionalValue&quot;:&quot;&quot;,&quot;prefix&quot;:&quot;&quot;,&quot;suffix&quot;:&quot;&quot;},&quot;doc:697741d58c897e4d7f9ce02d&quot;:{&quot;author&quot;:true,&quot;year&quot;:true,&quot;formatAuthorYear&quot;:false,&quot;pageReplace&quot;:&quot;&quot;,&quot;additionalField&quot;:&quot;&quot;,&quot;additionalValue&quot;:&quot;&quot;,&quot;prefix&quot;:&quot;&quot;,&quot;suffix&quot;:&quot;&quot;},&quot;doc:69774266ca3ace34b22ba1bb&quot;:{&quot;author&quot;:true,&quot;year&quot;:true,&quot;formatAuthorYear&quot;:false,&quot;pageReplace&quot;:&quot;&quot;,&quot;additionalField&quot;:&quot;&quot;,&quot;additionalValue&quot;:&quot;&quot;,&quot;prefix&quot;:&quot;&quot;,&quot;suffix&quot;:&quot;&quot;},&quot;doc:69773fed360cc45d457d30a7&quot;:{&quot;author&quot;:true,&quot;year&quot;:true,&quot;formatAuthorYear&quot;:false,&quot;pageReplace&quot;:&quot;&quot;,&quot;additionalField&quot;:&quot;&quot;,&quot;additionalValue&quot;:&quot;&quot;,&quot;prefix&quot;:&quot;&quot;,&quot;suffix&quot;:&quot;&quot;}},&quot;hasBrokenReferences&quot;:false,&quot;hasManualEdits&quot;:false,&quot;isEmpty&quot;:false,&quot;citationType&quot;:&quot;inline&quot;,&quot;id&quot;:116492570,&quot;citationText&quot;:&quot;&lt;span style=\&quot;font-family:Aptos;font-size:16px;color:#000000\&quot;&gt;(McKinney 2022, Pandas 2026b, Stack Overflow 2020, Stack Overflow 2023)&lt;/span&gt;&quot;},&quot;438191041&quot;:{&quot;referencesIds&quot;:[&quot;doc:69773fc6360cc45d457d30a1&quot;,&quot;doc:69773fed360cc45d457d30a7&quot;],&quot;referencesOptions&quot;:{&quot;doc:69773fc6360cc45d457d30a1&quot;:{&quot;author&quot;:true,&quot;year&quot;:true,&quot;formatAuthorYear&quot;:false,&quot;pageReplace&quot;:&quot;&quot;,&quot;additionalField&quot;:&quot;&quot;,&quot;additionalValue&quot;:&quot;&quot;,&quot;prefix&quot;:&quot;&quot;,&quot;suffix&quot;:&quot;&quot;},&quot;doc:69773fed360cc45d457d30a7&quot;:{&quot;author&quot;:true,&quot;year&quot;:true,&quot;formatAuthorYear&quot;:false,&quot;pageReplace&quot;:&quot;&quot;,&quot;additionalField&quot;:&quot;&quot;,&quot;additionalValue&quot;:&quot;&quot;,&quot;prefix&quot;:&quot;&quot;,&quot;suffix&quot;:&quot;&quot;}},&quot;hasBrokenReferences&quot;:false,&quot;hasManualEdits&quot;:false,&quot;isEmpty&quot;:false,&quot;citationType&quot;:&quot;inline&quot;,&quot;id&quot;:438191041,&quot;citationText&quot;:&quot;&lt;span style=\&quot;font-family:Aptos;font-size:16px;color:#000000\&quot;&gt;(McKinney 2022, Stack Overflow 2023)&lt;/span&gt;&quot;},&quot;1186790045&quot;:{&quot;referencesIds&quot;:[&quot;doc:69773fc6360cc45d457d30a1&quot;,&quot;doc:6977455b9e7d9800175c20ee&quot;,&quot;doc:697745a6ca3ace34b22ba1e2&quot;],&quot;referencesOptions&quot;:{&quot;doc:69773fc6360cc45d457d30a1&quot;:{&quot;author&quot;:true,&quot;year&quot;:true,&quot;formatAuthorYear&quot;:false,&quot;pageReplace&quot;:&quot;&quot;,&quot;additionalField&quot;:&quot;&quot;,&quot;additionalValue&quot;:&quot;&quot;,&quot;prefix&quot;:&quot;&quot;,&quot;suffix&quot;:&quot;&quot;},&quot;doc:6977455b9e7d9800175c20ee&quot;:{&quot;author&quot;:true,&quot;year&quot;:true,&quot;formatAuthorYear&quot;:false,&quot;pageReplace&quot;:&quot;&quot;,&quot;additionalField&quot;:&quot;&quot;,&quot;additionalValue&quot;:&quot;&quot;,&quot;prefix&quot;:&quot;&quot;,&quot;suffix&quot;:&quot;&quot;},&quot;doc:697745a6ca3ace34b22ba1e2&quot;:{&quot;author&quot;:true,&quot;year&quot;:true,&quot;formatAuthorYear&quot;:false,&quot;pageReplace&quot;:&quot;&quot;,&quot;additionalField&quot;:&quot;&quot;,&quot;additionalValue&quot;:&quot;&quot;,&quot;prefix&quot;:&quot;&quot;,&quot;suffix&quot;:&quot;&quot;}},&quot;hasBrokenReferences&quot;:false,&quot;hasManualEdits&quot;:false,&quot;isEmpty&quot;:false,&quot;citationType&quot;:&quot;inline&quot;,&quot;id&quot;:1186790045,&quot;citationText&quot;:&quot;&lt;span style=\&quot;font-family:Aptos;font-size:16px;color:#000000\&quot;&gt;(McKinney 2022, Pandas 2026c, Pandas 2026a)&lt;/span&gt;&quot;},&quot;1538158200&quot;:{&quot;referencesIds&quot;:[&quot;doc:69792cebca3ace34b22bdfb0&quot;,&quot;doc:69792da525073233cc995c40&quot;,&quot;doc:69792e26b7ad121effd7872c&quot;,&quot;doc:69792e7d8c897e4d7f9d148b&quot;],&quot;referencesOptions&quot;:{&quot;doc:69792cebca3ace34b22bdfb0&quot;:{&quot;author&quot;:true,&quot;year&quot;:true,&quot;formatAuthorYear&quot;:false,&quot;pageReplace&quot;:&quot;&quot;,&quot;additionalField&quot;:&quot;&quot;,&quot;additionalValue&quot;:&quot;&quot;,&quot;prefix&quot;:&quot;&quot;,&quot;suffix&quot;:&quot;&quot;},&quot;doc:69792da525073233cc995c40&quot;:{&quot;author&quot;:true,&quot;year&quot;:true,&quot;formatAuthorYear&quot;:false,&quot;pageReplace&quot;:&quot;&quot;,&quot;additionalField&quot;:&quot;&quot;,&quot;additionalValue&quot;:&quot;&quot;,&quot;prefix&quot;:&quot;&quot;,&quot;suffix&quot;:&quot;&quot;},&quot;doc:69792e26b7ad121effd7872c&quot;:{&quot;author&quot;:true,&quot;year&quot;:true,&quot;formatAuthorYear&quot;:false,&quot;pageReplace&quot;:&quot;&quot;,&quot;additionalField&quot;:&quot;&quot;,&quot;additionalValue&quot;:&quot;&quot;,&quot;prefix&quot;:&quot;&quot;,&quot;suffix&quot;:&quot;&quot;},&quot;doc:69792e7d8c897e4d7f9d148b&quot;:{&quot;author&quot;:true,&quot;year&quot;:true,&quot;formatAuthorYear&quot;:false,&quot;pageReplace&quot;:&quot;&quot;,&quot;additionalField&quot;:&quot;&quot;,&quot;additionalValue&quot;:&quot;&quot;,&quot;prefix&quot;:&quot;&quot;,&quot;suffix&quot;:&quot;&quot;}},&quot;hasBrokenReferences&quot;:false,&quot;hasManualEdits&quot;:false,&quot;isEmpty&quot;:false,&quot;citationType&quot;:&quot;inline&quot;,&quot;id&quot;:1538158200,&quot;citationText&quot;:&quot;&lt;span style=\&quot;font-family:Aptos;font-size:16px;color:#000000\&quot;&gt;(Ozdemir and Susarla 2018, GeeksforGeeks 2025b, SKLearner 2024, GeeksforGeeks 2025a)&lt;/span&gt;&quot;},&quot;-1067564654&quot;:{&quot;referencesIds&quot;:[&quot;doc:697617b79b58ea147624d75c&quot;],&quot;referencesOptions&quot;:{&quot;doc:697617b79b58ea147624d75c&quot;:{&quot;author&quot;:true,&quot;year&quot;:true,&quot;formatAuthorYear&quot;:false,&quot;pageReplace&quot;:&quot;&quot;,&quot;additionalField&quot;:&quot;&quot;,&quot;additionalValue&quot;:&quot;&quot;,&quot;prefix&quot;:&quot;&quot;,&quot;suffix&quot;:&quot;&quot;}},&quot;hasBrokenReferences&quot;:false,&quot;hasManualEdits&quot;:false,&quot;isEmpty&quot;:false,&quot;citationType&quot;:&quot;inline&quot;,&quot;id&quot;:-1067564654,&quot;citationText&quot;:&quot;&lt;span style=\&quot;font-family:Aptos;font-size:16px;color:#000000\&quot;&gt;(Sqlpey 2024)&lt;/span&gt;&quot;},&quot;-1053923557&quot;:{&quot;referencesIds&quot;:[&quot;doc:69761ba39e7d9800175c0e43&quot;],&quot;referencesOptions&quot;:{&quot;doc:69761ba39e7d9800175c0e43&quot;:{&quot;author&quot;:true,&quot;year&quot;:true,&quot;formatAuthorYear&quot;:false,&quot;pageReplace&quot;:&quot;&quot;,&quot;additionalField&quot;:&quot;&quot;,&quot;additionalValue&quot;:&quot;&quot;,&quot;prefix&quot;:&quot;&quot;,&quot;suffix&quot;:&quot;&quot;}},&quot;hasBrokenReferences&quot;:false,&quot;hasManualEdits&quot;:false,&quot;isEmpty&quot;:false,&quot;citationType&quot;:&quot;inline&quot;,&quot;id&quot;:-1053923557,&quot;citationText&quot;:&quot;&lt;span style=\&quot;font-family:Aptos;font-size:16px;color:#000000\&quot;&gt;(Coderivers 2025)&lt;/span&gt;&quot;},&quot;-1838454616&quot;:{&quot;referencesIds&quot;:[&quot;doc:697625d325073233cc990c95&quot;],&quot;referencesOptions&quot;:{&quot;doc:697625d325073233cc990c95&quot;:{&quot;author&quot;:true,&quot;year&quot;:true,&quot;formatAuthorYear&quot;:false,&quot;pageReplace&quot;:&quot;&quot;,&quot;additionalField&quot;:&quot;&quot;,&quot;additionalValue&quot;:&quot;&quot;,&quot;prefix&quot;:&quot;&quot;,&quot;suffix&quot;:&quot;&quot;}},&quot;hasBrokenReferences&quot;:false,&quot;hasManualEdits&quot;:false,&quot;isEmpty&quot;:false,&quot;citationType&quot;:&quot;inline&quot;,&quot;id&quot;:-1838454616,&quot;citationText&quot;:&quot;&lt;span style=\&quot;font-family:Aptos;font-size:16px;color:#000000\&quot;&gt;(Techronology 2026)&lt;/span&gt;&quot;},&quot;-1230151529&quot;:{&quot;referencesIds&quot;:[&quot;doc:697648e765f11557e99d906d&quot;],&quot;referencesOptions&quot;:{&quot;doc:697648e765f11557e99d906d&quot;:{&quot;author&quot;:true,&quot;year&quot;:true,&quot;formatAuthorYear&quot;:false,&quot;pageReplace&quot;:&quot;&quot;,&quot;additionalField&quot;:&quot;&quot;,&quot;additionalValue&quot;:&quot;&quot;,&quot;prefix&quot;:&quot;&quot;,&quot;suffix&quot;:&quot;&quot;}},&quot;hasBrokenReferences&quot;:false,&quot;hasManualEdits&quot;:false,&quot;isEmpty&quot;:false,&quot;citationType&quot;:&quot;inline&quot;,&quot;id&quot;:-1230151529,&quot;citationText&quot;:&quot;&lt;span style=\&quot;font-family:Aptos;font-size:16px;color:#000000\&quot;&gt;(Stack Overflow 2019)&lt;/span&gt;&quot;},&quot;-1718119868&quot;:{&quot;referencesIds&quot;:[&quot;doc:69774b9293dd120faad0400a&quot;,&quot;doc:69774a24182e34539ffc754b&quot;,&quot;doc:69773fed360cc45d457d30a7&quot;,&quot;doc:69773f11360cc45d457d3096&quot;],&quot;referencesOptions&quot;:{&quot;doc:69774b9293dd120faad0400a&quot;:{&quot;author&quot;:true,&quot;year&quot;:true,&quot;formatAuthorYear&quot;:false,&quot;pageReplace&quot;:&quot;&quot;,&quot;additionalField&quot;:&quot;&quot;,&quot;additionalValue&quot;:&quot;&quot;,&quot;prefix&quot;:&quot;&quot;,&quot;suffix&quot;:&quot;&quot;},&quot;doc:69774a24182e34539ffc754b&quot;:{&quot;author&quot;:true,&quot;year&quot;:true,&quot;formatAuthorYear&quot;:false,&quot;pageReplace&quot;:&quot;&quot;,&quot;additionalField&quot;:&quot;&quot;,&quot;additionalValue&quot;:&quot;&quot;,&quot;prefix&quot;:&quot;&quot;,&quot;suffix&quot;:&quot;&quot;},&quot;doc:69773fed360cc45d457d30a7&quot;:{&quot;author&quot;:true,&quot;year&quot;:true,&quot;formatAuthorYear&quot;:false,&quot;pageReplace&quot;:&quot;&quot;,&quot;additionalField&quot;:&quot;&quot;,&quot;additionalValue&quot;:&quot;&quot;,&quot;prefix&quot;:&quot;&quot;,&quot;suffix&quot;:&quot;&quot;},&quot;doc:69773f11360cc45d457d3096&quot;:{&quot;author&quot;:true,&quot;year&quot;:true,&quot;formatAuthorYear&quot;:false,&quot;pageReplace&quot;:&quot;&quot;,&quot;additionalField&quot;:&quot;&quot;,&quot;additionalValue&quot;:&quot;&quot;,&quot;prefix&quot;:&quot;&quot;,&quot;suffix&quot;:&quot;&quot;}},&quot;hasBrokenReferences&quot;:false,&quot;hasManualEdits&quot;:false,&quot;isEmpty&quot;:false,&quot;citationType&quot;:&quot;inline&quot;,&quot;id&quot;:-1718119868,&quot;citationText&quot;:&quot;&lt;span style=\&quot;font-family:Aptos;font-size:16px;color:#000000\&quot;&gt;(Stack Overflow 2022, Pandas 2026d, Stack Overflow 2023, Vasiliev 2022)&lt;/span&gt;&quot;},&quot;-705332666&quot;:{&quot;referencesIds&quot;:[&quot;doc:69774c82360cc45d457d3276&quot;],&quot;referencesOptions&quot;:{&quot;doc:69774c82360cc45d457d3276&quot;:{&quot;author&quot;:true,&quot;year&quot;:true,&quot;formatAuthorYear&quot;:false,&quot;pageReplace&quot;:&quot;&quot;,&quot;additionalField&quot;:&quot;&quot;,&quot;additionalValue&quot;:&quot;&quot;,&quot;prefix&quot;:&quot;&quot;,&quot;suffix&quot;:&quot;&quot;}},&quot;hasBrokenReferences&quot;:false,&quot;hasManualEdits&quot;:false,&quot;isEmpty&quot;:false,&quot;citationType&quot;:&quot;inline&quot;,&quot;id&quot;:-705332666,&quot;citationText&quot;:&quot;&lt;span style=\&quot;font-family:Aptos;font-size:16px;color:#000000\&quot;&gt;(Arif Rahman 2025)&lt;/span&gt;&quot;}}"/>
-    <we:property name="currentFolder" value="{&quot;id&quot;:&quot;project:697617b345872d0262ac0aa3&quot;,&quot;userId&quot;:&quot;user:69037d8e1133dc61f344e7a5&quot;,&quot;projectId&quot;:&quot;ap:69037d8e1133dc61f344e7a6&quot;,&quot;name&quot;:&quot;Python Programming&quot;,&quot;created&quot;:1769346995519,&quot;lastModified&quot;:1769346995519,&quot;position&quot;:2,&quot;isShared&quot;:false,&quot;isExampleCollection&quot;:false,&quot;isMyPublicationsCollection&quot;:false,&quot;notInFolder&quot;:false,&quot;totalReferences&quot;:15,&quot;depth&quot;:0}"/>
+    <we:property name="citations" value="{&quot;116492570&quot;:{&quot;referencesIds&quot;:[&quot;doc:69773fc6360cc45d457d30a1&quot;,&quot;doc:697741d58c897e4d7f9ce02d&quot;,&quot;doc:69774266ca3ace34b22ba1bb&quot;,&quot;doc:69773fed360cc45d457d30a7&quot;],&quot;referencesOptions&quot;:{&quot;doc:69773fc6360cc45d457d30a1&quot;:{&quot;author&quot;:true,&quot;year&quot;:true,&quot;formatAuthorYear&quot;:false,&quot;pageReplace&quot;:&quot;&quot;,&quot;additionalField&quot;:&quot;&quot;,&quot;additionalValue&quot;:&quot;&quot;,&quot;prefix&quot;:&quot;&quot;,&quot;suffix&quot;:&quot;&quot;},&quot;doc:697741d58c897e4d7f9ce02d&quot;:{&quot;author&quot;:true,&quot;year&quot;:true,&quot;formatAuthorYear&quot;:false,&quot;pageReplace&quot;:&quot;&quot;,&quot;additionalField&quot;:&quot;&quot;,&quot;additionalValue&quot;:&quot;&quot;,&quot;prefix&quot;:&quot;&quot;,&quot;suffix&quot;:&quot;&quot;},&quot;doc:69774266ca3ace34b22ba1bb&quot;:{&quot;author&quot;:true,&quot;year&quot;:true,&quot;formatAuthorYear&quot;:false,&quot;pageReplace&quot;:&quot;&quot;,&quot;additionalField&quot;:&quot;&quot;,&quot;additionalValue&quot;:&quot;&quot;,&quot;prefix&quot;:&quot;&quot;,&quot;suffix&quot;:&quot;&quot;},&quot;doc:69773fed360cc45d457d30a7&quot;:{&quot;author&quot;:true,&quot;year&quot;:true,&quot;formatAuthorYear&quot;:false,&quot;pageReplace&quot;:&quot;&quot;,&quot;additionalField&quot;:&quot;&quot;,&quot;additionalValue&quot;:&quot;&quot;,&quot;prefix&quot;:&quot;&quot;,&quot;suffix&quot;:&quot;&quot;}},&quot;hasBrokenReferences&quot;:false,&quot;hasManualEdits&quot;:false,&quot;isEmpty&quot;:false,&quot;citationType&quot;:&quot;inline&quot;,&quot;id&quot;:116492570,&quot;citationText&quot;:&quot;&lt;span style=\&quot;font-family:Aptos;font-size:14.666666666666666px;color:#000000\&quot;&gt;(McKinney 2022, Pandas 2026c, Stack Overflow 2020, Stack Overflow 2023)&lt;/span&gt;&quot;},&quot;438191041&quot;:{&quot;referencesIds&quot;:[&quot;doc:69773fc6360cc45d457d30a1&quot;,&quot;doc:69773fed360cc45d457d30a7&quot;],&quot;referencesOptions&quot;:{&quot;doc:69773fc6360cc45d457d30a1&quot;:{&quot;author&quot;:true,&quot;year&quot;:true,&quot;formatAuthorYear&quot;:false,&quot;pageReplace&quot;:&quot;&quot;,&quot;additionalField&quot;:&quot;&quot;,&quot;additionalValue&quot;:&quot;&quot;,&quot;prefix&quot;:&quot;&quot;,&quot;suffix&quot;:&quot;&quot;},&quot;doc:69773fed360cc45d457d30a7&quot;:{&quot;author&quot;:true,&quot;year&quot;:true,&quot;formatAuthorYear&quot;:false,&quot;pageReplace&quot;:&quot;&quot;,&quot;additionalField&quot;:&quot;&quot;,&quot;additionalValue&quot;:&quot;&quot;,&quot;prefix&quot;:&quot;&quot;,&quot;suffix&quot;:&quot;&quot;}},&quot;hasBrokenReferences&quot;:false,&quot;hasManualEdits&quot;:false,&quot;isEmpty&quot;:false,&quot;citationType&quot;:&quot;inline&quot;,&quot;id&quot;:438191041,&quot;citationText&quot;:&quot;&lt;span style=\&quot;font-family:Aptos;font-size:14.666666666666666px;color:#000000\&quot;&gt;(McKinney 2022, Stack Overflow 2023)&lt;/span&gt;&quot;},&quot;864090035&quot;:{&quot;referencesIds&quot;:[&quot;doc:6979337c360cc45d457d6514&quot;,&quot;doc:69793586360cc45d457d6530&quot;],&quot;referencesOptions&quot;:{&quot;doc:6979337c360cc45d457d6514&quot;:{&quot;author&quot;:true,&quot;year&quot;:true,&quot;formatAuthorYear&quot;:false,&quot;pageReplace&quot;:&quot;&quot;,&quot;additionalField&quot;:&quot;&quot;,&quot;additionalValue&quot;:&quot;&quot;,&quot;prefix&quot;:&quot;&quot;,&quot;suffix&quot;:&quot;&quot;},&quot;doc:69793586360cc45d457d6530&quot;:{&quot;author&quot;:true,&quot;year&quot;:true,&quot;formatAuthorYear&quot;:false,&quot;pageReplace&quot;:&quot;&quot;,&quot;additionalField&quot;:&quot;&quot;,&quot;additionalValue&quot;:&quot;&quot;,&quot;prefix&quot;:&quot;&quot;,&quot;suffix&quot;:&quot;&quot;}},&quot;hasBrokenReferences&quot;:false,&quot;hasManualEdits&quot;:false,&quot;isEmpty&quot;:false,&quot;citationType&quot;:&quot;inline&quot;,&quot;id&quot;:864090035,&quot;citationText&quot;:&quot;&lt;span style=\&quot;font-family:Aptos;font-size:14.666666666666666px;color:#000000\&quot;&gt;(Stack Overflow 2022b, Stack Overflow 2021)&lt;/span&gt;&quot;},&quot;1186790045&quot;:{&quot;referencesIds&quot;:[&quot;doc:69773fc6360cc45d457d30a1&quot;,&quot;doc:6977455b9e7d9800175c20ee&quot;,&quot;doc:697745a6ca3ace34b22ba1e2&quot;],&quot;referencesOptions&quot;:{&quot;doc:69773fc6360cc45d457d30a1&quot;:{&quot;author&quot;:true,&quot;year&quot;:true,&quot;formatAuthorYear&quot;:false,&quot;pageReplace&quot;:&quot;&quot;,&quot;additionalField&quot;:&quot;&quot;,&quot;additionalValue&quot;:&quot;&quot;,&quot;prefix&quot;:&quot;&quot;,&quot;suffix&quot;:&quot;&quot;},&quot;doc:6977455b9e7d9800175c20ee&quot;:{&quot;author&quot;:true,&quot;year&quot;:true,&quot;formatAuthorYear&quot;:false,&quot;pageReplace&quot;:&quot;&quot;,&quot;additionalField&quot;:&quot;&quot;,&quot;additionalValue&quot;:&quot;&quot;,&quot;prefix&quot;:&quot;&quot;,&quot;suffix&quot;:&quot;&quot;},&quot;doc:697745a6ca3ace34b22ba1e2&quot;:{&quot;author&quot;:true,&quot;year&quot;:true,&quot;formatAuthorYear&quot;:false,&quot;pageReplace&quot;:&quot;&quot;,&quot;additionalField&quot;:&quot;&quot;,&quot;additionalValue&quot;:&quot;&quot;,&quot;prefix&quot;:&quot;&quot;,&quot;suffix&quot;:&quot;&quot;}},&quot;hasBrokenReferences&quot;:false,&quot;hasManualEdits&quot;:false,&quot;isEmpty&quot;:false,&quot;citationType&quot;:&quot;inline&quot;,&quot;id&quot;:1186790045,&quot;citationText&quot;:&quot;&lt;span style=\&quot;font-family:Aptos;font-size:14.666666666666666px;color:#000000\&quot;&gt;(McKinney 2022, Pandas 2026d, Pandas 2026b)&lt;/span&gt;&quot;},&quot;1254477366&quot;:{&quot;referencesIds&quot;:[&quot;doc:69773fc6360cc45d457d30a1&quot;,&quot;doc:6979337c360cc45d457d6514&quot;],&quot;referencesOptions&quot;:{&quot;doc:69773fc6360cc45d457d30a1&quot;:{&quot;author&quot;:true,&quot;year&quot;:true,&quot;formatAuthorYear&quot;:false,&quot;pageReplace&quot;:&quot;&quot;,&quot;additionalField&quot;:&quot;&quot;,&quot;additionalValue&quot;:&quot;&quot;,&quot;prefix&quot;:&quot;&quot;,&quot;suffix&quot;:&quot;&quot;},&quot;doc:6979337c360cc45d457d6514&quot;:{&quot;author&quot;:true,&quot;year&quot;:true,&quot;formatAuthorYear&quot;:false,&quot;pageReplace&quot;:&quot;&quot;,&quot;additionalField&quot;:&quot;&quot;,&quot;additionalValue&quot;:&quot;&quot;,&quot;prefix&quot;:&quot;&quot;,&quot;suffix&quot;:&quot;&quot;}},&quot;hasBrokenReferences&quot;:false,&quot;hasManualEdits&quot;:false,&quot;isEmpty&quot;:false,&quot;citationType&quot;:&quot;inline&quot;,&quot;id&quot;:1254477366,&quot;citationText&quot;:&quot;&lt;span style=\&quot;font-family:Aptos;font-size:14.666666666666666px;color:#000000\&quot;&gt;(McKinney 2022, Stack Overflow 2022b)&lt;/span&gt;&quot;},&quot;1456682326&quot;:{&quot;referencesIds&quot;:[&quot;doc:69773f11360cc45d457d3096&quot;,&quot;doc:69773fc6360cc45d457d30a1&quot;,&quot;doc:69793945fd33025f1314e097&quot;],&quot;referencesOptions&quot;:{&quot;doc:69773f11360cc45d457d3096&quot;:{&quot;author&quot;:true,&quot;year&quot;:true,&quot;formatAuthorYear&quot;:false,&quot;pageReplace&quot;:&quot;&quot;,&quot;additionalField&quot;:&quot;&quot;,&quot;additionalValue&quot;:&quot;&quot;,&quot;prefix&quot;:&quot;&quot;,&quot;suffix&quot;:&quot;&quot;},&quot;doc:69773fc6360cc45d457d30a1&quot;:{&quot;author&quot;:true,&quot;year&quot;:true,&quot;formatAuthorYear&quot;:false,&quot;pageReplace&quot;:&quot;&quot;,&quot;additionalField&quot;:&quot;&quot;,&quot;additionalValue&quot;:&quot;&quot;,&quot;prefix&quot;:&quot;&quot;,&quot;suffix&quot;:&quot;&quot;},&quot;doc:69793945fd33025f1314e097&quot;:{&quot;author&quot;:true,&quot;year&quot;:true,&quot;formatAuthorYear&quot;:false,&quot;pageReplace&quot;:&quot;&quot;,&quot;additionalField&quot;:&quot;&quot;,&quot;additionalValue&quot;:&quot;&quot;,&quot;prefix&quot;:&quot;&quot;,&quot;suffix&quot;:&quot;&quot;}},&quot;hasBrokenReferences&quot;:false,&quot;hasManualEdits&quot;:false,&quot;isEmpty&quot;:false,&quot;citationType&quot;:&quot;inline&quot;,&quot;id&quot;:1456682326,&quot;citationText&quot;:&quot;&lt;span style=\&quot;font-family:Aptos;font-size:14.666666666666666px;color:#000000\&quot;&gt;(Vasiliev 2022, McKinney 2022, GeeksforGeeks 2025a)&lt;/span&gt;&quot;},&quot;1538158200&quot;:{&quot;referencesIds&quot;:[&quot;doc:69792cebca3ace34b22bdfb0&quot;,&quot;doc:69792da525073233cc995c40&quot;,&quot;doc:69792e26b7ad121effd7872c&quot;,&quot;doc:69792e7d8c897e4d7f9d148b&quot;],&quot;referencesOptions&quot;:{&quot;doc:69792cebca3ace34b22bdfb0&quot;:{&quot;author&quot;:true,&quot;year&quot;:true,&quot;formatAuthorYear&quot;:false,&quot;pageReplace&quot;:&quot;&quot;,&quot;additionalField&quot;:&quot;&quot;,&quot;additionalValue&quot;:&quot;&quot;,&quot;prefix&quot;:&quot;&quot;,&quot;suffix&quot;:&quot;&quot;},&quot;doc:69792da525073233cc995c40&quot;:{&quot;author&quot;:true,&quot;year&quot;:true,&quot;formatAuthorYear&quot;:false,&quot;pageReplace&quot;:&quot;&quot;,&quot;additionalField&quot;:&quot;&quot;,&quot;additionalValue&quot;:&quot;&quot;,&quot;prefix&quot;:&quot;&quot;,&quot;suffix&quot;:&quot;&quot;},&quot;doc:69792e26b7ad121effd7872c&quot;:{&quot;author&quot;:true,&quot;year&quot;:true,&quot;formatAuthorYear&quot;:false,&quot;pageReplace&quot;:&quot;&quot;,&quot;additionalField&quot;:&quot;&quot;,&quot;additionalValue&quot;:&quot;&quot;,&quot;prefix&quot;:&quot;&quot;,&quot;suffix&quot;:&quot;&quot;},&quot;doc:69792e7d8c897e4d7f9d148b&quot;:{&quot;author&quot;:true,&quot;year&quot;:true,&quot;formatAuthorYear&quot;:false,&quot;pageReplace&quot;:&quot;&quot;,&quot;additionalField&quot;:&quot;&quot;,&quot;additionalValue&quot;:&quot;&quot;,&quot;prefix&quot;:&quot;&quot;,&quot;suffix&quot;:&quot;&quot;}},&quot;hasBrokenReferences&quot;:false,&quot;hasManualEdits&quot;:false,&quot;isEmpty&quot;:false,&quot;citationType&quot;:&quot;inline&quot;,&quot;id&quot;:1538158200,&quot;citationText&quot;:&quot;&lt;span style=\&quot;font-family:Aptos;font-size:14.666666666666666px;color:#000000\&quot;&gt;(Ozdemir and Susarla 2018, GeeksforGeeks 2025f, SKLearner 2024, GeeksforGeeks 2025b)&lt;/span&gt;&quot;},&quot;-1067564654&quot;:{&quot;referencesIds&quot;:[&quot;doc:697617b79b58ea147624d75c&quot;],&quot;referencesOptions&quot;:{&quot;doc:697617b79b58ea147624d75c&quot;:{&quot;author&quot;:true,&quot;year&quot;:true,&quot;formatAuthorYear&quot;:false,&quot;pageReplace&quot;:&quot;&quot;,&quot;additionalField&quot;:&quot;&quot;,&quot;additionalValue&quot;:&quot;&quot;,&quot;prefix&quot;:&quot;&quot;,&quot;suffix&quot;:&quot;&quot;}},&quot;hasBrokenReferences&quot;:false,&quot;hasManualEdits&quot;:false,&quot;isEmpty&quot;:false,&quot;citationType&quot;:&quot;inline&quot;,&quot;id&quot;:-1067564654,&quot;citationText&quot;:&quot;&lt;span style=\&quot;font-family:Aptos;font-size:14.666666666666666px;color:#000000\&quot;&gt;(Sqlpey 2024)&lt;/span&gt;&quot;},&quot;-1053923557&quot;:{&quot;referencesIds&quot;:[&quot;doc:69761ba39e7d9800175c0e43&quot;],&quot;referencesOptions&quot;:{&quot;doc:69761ba39e7d9800175c0e43&quot;:{&quot;author&quot;:true,&quot;year&quot;:true,&quot;formatAuthorYear&quot;:false,&quot;pageReplace&quot;:&quot;&quot;,&quot;additionalField&quot;:&quot;&quot;,&quot;additionalValue&quot;:&quot;&quot;,&quot;prefix&quot;:&quot;&quot;,&quot;suffix&quot;:&quot;&quot;}},&quot;hasBrokenReferences&quot;:false,&quot;hasManualEdits&quot;:false,&quot;isEmpty&quot;:false,&quot;citationType&quot;:&quot;inline&quot;,&quot;id&quot;:-1053923557,&quot;citationText&quot;:&quot;&lt;span style=\&quot;font-family:Aptos;font-size:14.666666666666666px;color:#000000\&quot;&gt;(Coderivers 2025)&lt;/span&gt;&quot;},&quot;-1838454616&quot;:{&quot;referencesIds&quot;:[&quot;doc:697625d325073233cc990c95&quot;],&quot;referencesOptions&quot;:{&quot;doc:697625d325073233cc990c95&quot;:{&quot;author&quot;:true,&quot;year&quot;:true,&quot;formatAuthorYear&quot;:false,&quot;pageReplace&quot;:&quot;&quot;,&quot;additionalField&quot;:&quot;&quot;,&quot;additionalValue&quot;:&quot;&quot;,&quot;prefix&quot;:&quot;&quot;,&quot;suffix&quot;:&quot;&quot;}},&quot;hasBrokenReferences&quot;:false,&quot;hasManualEdits&quot;:false,&quot;isEmpty&quot;:false,&quot;citationType&quot;:&quot;inline&quot;,&quot;id&quot;:-1838454616,&quot;citationText&quot;:&quot;&lt;span style=\&quot;font-family:Aptos;font-size:14.666666666666666px;color:#000000\&quot;&gt;(Techronology 2026)&lt;/span&gt;&quot;},&quot;-1230151529&quot;:{&quot;referencesIds&quot;:[&quot;doc:697648e765f11557e99d906d&quot;],&quot;referencesOptions&quot;:{&quot;doc:697648e765f11557e99d906d&quot;:{&quot;author&quot;:true,&quot;year&quot;:true,&quot;formatAuthorYear&quot;:false,&quot;pageReplace&quot;:&quot;&quot;,&quot;additionalField&quot;:&quot;&quot;,&quot;additionalValue&quot;:&quot;&quot;,&quot;prefix&quot;:&quot;&quot;,&quot;suffix&quot;:&quot;&quot;}},&quot;hasBrokenReferences&quot;:false,&quot;hasManualEdits&quot;:false,&quot;isEmpty&quot;:false,&quot;citationType&quot;:&quot;inline&quot;,&quot;id&quot;:-1230151529,&quot;citationText&quot;:&quot;&lt;span style=\&quot;font-family:Aptos;font-size:14.666666666666666px;color:#000000\&quot;&gt;(Stack Overflow 2019)&lt;/span&gt;&quot;},&quot;-1718119868&quot;:{&quot;referencesIds&quot;:[&quot;doc:69774b9293dd120faad0400a&quot;,&quot;doc:69774a24182e34539ffc754b&quot;,&quot;doc:69773fed360cc45d457d30a7&quot;,&quot;doc:69773f11360cc45d457d3096&quot;],&quot;referencesOptions&quot;:{&quot;doc:69774b9293dd120faad0400a&quot;:{&quot;author&quot;:true,&quot;year&quot;:true,&quot;formatAuthorYear&quot;:false,&quot;pageReplace&quot;:&quot;&quot;,&quot;additionalField&quot;:&quot;&quot;,&quot;additionalValue&quot;:&quot;&quot;,&quot;prefix&quot;:&quot;&quot;,&quot;suffix&quot;:&quot;&quot;},&quot;doc:69774a24182e34539ffc754b&quot;:{&quot;author&quot;:true,&quot;year&quot;:true,&quot;formatAuthorYear&quot;:false,&quot;pageReplace&quot;:&quot;&quot;,&quot;additionalField&quot;:&quot;&quot;,&quot;additionalValue&quot;:&quot;&quot;,&quot;prefix&quot;:&quot;&quot;,&quot;suffix&quot;:&quot;&quot;},&quot;doc:69773fed360cc45d457d30a7&quot;:{&quot;author&quot;:true,&quot;year&quot;:true,&quot;formatAuthorYear&quot;:false,&quot;pageReplace&quot;:&quot;&quot;,&quot;additionalField&quot;:&quot;&quot;,&quot;additionalValue&quot;:&quot;&quot;,&quot;prefix&quot;:&quot;&quot;,&quot;suffix&quot;:&quot;&quot;},&quot;doc:69773f11360cc45d457d3096&quot;:{&quot;author&quot;:true,&quot;year&quot;:true,&quot;formatAuthorYear&quot;:false,&quot;pageReplace&quot;:&quot;&quot;,&quot;additionalField&quot;:&quot;&quot;,&quot;additionalValue&quot;:&quot;&quot;,&quot;prefix&quot;:&quot;&quot;,&quot;suffix&quot;:&quot;&quot;}},&quot;hasBrokenReferences&quot;:false,&quot;hasManualEdits&quot;:false,&quot;isEmpty&quot;:false,&quot;citationType&quot;:&quot;inline&quot;,&quot;id&quot;:-1718119868,&quot;citationText&quot;:&quot;&lt;span style=\&quot;font-family:Aptos;font-size:14.666666666666666px;color:#000000\&quot;&gt;(Stack Overflow 2022a, Pandas 2026f, Stack Overflow 2023, Vasiliev 2022)&lt;/span&gt;&quot;},&quot;-705332666&quot;:{&quot;referencesIds&quot;:[&quot;doc:69774c82360cc45d457d3276&quot;],&quot;referencesOptions&quot;:{&quot;doc:69774c82360cc45d457d3276&quot;:{&quot;author&quot;:true,&quot;year&quot;:true,&quot;formatAuthorYear&quot;:false,&quot;pageReplace&quot;:&quot;&quot;,&quot;additionalField&quot;:&quot;&quot;,&quot;additionalValue&quot;:&quot;&quot;,&quot;prefix&quot;:&quot;&quot;,&quot;suffix&quot;:&quot;&quot;}},&quot;hasBrokenReferences&quot;:false,&quot;hasManualEdits&quot;:false,&quot;isEmpty&quot;:false,&quot;citationType&quot;:&quot;inline&quot;,&quot;id&quot;:-705332666,&quot;citationText&quot;:&quot;&lt;span style=\&quot;font-family:Aptos;font-size:14.666666666666666px;color:#000000\&quot;&gt;(Arif Rahman 2025)&lt;/span&gt;&quot;},&quot;-132489204&quot;:{&quot;referencesIds&quot;:[&quot;doc:69773fc6360cc45d457d30a1&quot;,&quot;doc:6979312c93dd120faad0a005&quot;,&quot;doc:69774c82360cc45d457d3276&quot;],&quot;referencesOptions&quot;:{&quot;doc:69773fc6360cc45d457d30a1&quot;:{&quot;author&quot;:true,&quot;year&quot;:true,&quot;formatAuthorYear&quot;:false,&quot;pageReplace&quot;:&quot;&quot;,&quot;additionalField&quot;:&quot;&quot;,&quot;additionalValue&quot;:&quot;&quot;,&quot;prefix&quot;:&quot;&quot;,&quot;suffix&quot;:&quot;&quot;},&quot;doc:6979312c93dd120faad0a005&quot;:{&quot;author&quot;:true,&quot;year&quot;:true,&quot;formatAuthorYear&quot;:false,&quot;pageReplace&quot;:&quot;&quot;,&quot;additionalField&quot;:&quot;&quot;,&quot;additionalValue&quot;:&quot;&quot;,&quot;prefix&quot;:&quot;&quot;,&quot;suffix&quot;:&quot;&quot;},&quot;doc:69774c82360cc45d457d3276&quot;:{&quot;author&quot;:true,&quot;year&quot;:true,&quot;formatAuthorYear&quot;:false,&quot;pageReplace&quot;:&quot;&quot;,&quot;additionalField&quot;:&quot;&quot;,&quot;additionalValue&quot;:&quot;&quot;,&quot;prefix&quot;:&quot;&quot;,&quot;suffix&quot;:&quot;&quot;}},&quot;hasBrokenReferences&quot;:false,&quot;hasManualEdits&quot;:false,&quot;isEmpty&quot;:false,&quot;citationType&quot;:&quot;inline&quot;,&quot;id&quot;:-132489204,&quot;citationText&quot;:&quot;&lt;span style=\&quot;font-family:Aptos;font-size:14.666666666666666px;color:#000000\&quot;&gt;(McKinney 2022, Pandas 2026e, Arif Rahman 2025)&lt;/span&gt;&quot;},&quot;-471604325&quot;:{&quot;referencesIds&quot;:[&quot;doc:69773fc6360cc45d457d30a1&quot;],&quot;referencesOptions&quot;:{&quot;doc:69773fc6360cc45d457d30a1&quot;:{&quot;author&quot;:true,&quot;year&quot;:true,&quot;formatAuthorYear&quot;:false,&quot;pageReplace&quot;:&quot;&quot;,&quot;additionalField&quot;:&quot;&quot;,&quot;additionalValue&quot;:&quot;&quot;,&quot;prefix&quot;:&quot;&quot;,&quot;suffix&quot;:&quot;&quot;}},&quot;hasBrokenReferences&quot;:false,&quot;hasManualEdits&quot;:false,&quot;isEmpty&quot;:false,&quot;citationType&quot;:&quot;inline&quot;,&quot;id&quot;:-471604325,&quot;citationText&quot;:&quot;&lt;span style=\&quot;font-family:Aptos;font-size:14.666666666666666px;color:#000000\&quot;&gt;(McKinney 2022)&lt;/span&gt;&quot;},&quot;-912159820&quot;:{&quot;referencesIds&quot;:[&quot;doc:69793ade2ea0b31b61fd32eb&quot;],&quot;referencesOptions&quot;:{&quot;doc:69793ade2ea0b31b61fd32eb&quot;:{&quot;author&quot;:true,&quot;year&quot;:true,&quot;formatAuthorYear&quot;:false,&quot;pageReplace&quot;:&quot;&quot;,&quot;additionalField&quot;:&quot;&quot;,&quot;additionalValue&quot;:&quot;&quot;,&quot;prefix&quot;:&quot;&quot;,&quot;suffix&quot;:&quot;&quot;}},&quot;hasBrokenReferences&quot;:false,&quot;hasManualEdits&quot;:false,&quot;isEmpty&quot;:false,&quot;citationType&quot;:&quot;inline&quot;,&quot;id&quot;:-912159820,&quot;citationText&quot;:&quot;&lt;span style=\&quot;font-family:Aptos;font-size:14.666666666666666px;color:#000000\&quot;&gt;(Pandas 2026a)&lt;/span&gt;&quot;},&quot;-1762977506&quot;:{&quot;referencesIds&quot;:[&quot;doc:69793cb2d8d585793fac38ad&quot;,&quot;doc:69773fed360cc45d457d30a7&quot;],&quot;referencesOptions&quot;:{&quot;doc:69793cb2d8d585793fac38ad&quot;:{&quot;author&quot;:true,&quot;year&quot;:true,&quot;formatAuthorYear&quot;:false,&quot;pageReplace&quot;:&quot;&quot;,&quot;additionalField&quot;:&quot;&quot;,&quot;additionalValue&quot;:&quot;&quot;,&quot;prefix&quot;:&quot;&quot;,&quot;suffix&quot;:&quot;&quot;},&quot;doc:69773fed360cc45d457d30a7&quot;:{&quot;author&quot;:true,&quot;year&quot;:true,&quot;formatAuthorYear&quot;:false,&quot;pageReplace&quot;:&quot;&quot;,&quot;additionalField&quot;:&quot;&quot;,&quot;additionalValue&quot;:&quot;&quot;,&quot;prefix&quot;:&quot;&quot;,&quot;suffix&quot;:&quot;&quot;}},&quot;hasBrokenReferences&quot;:false,&quot;hasManualEdits&quot;:false,&quot;isEmpty&quot;:false,&quot;citationType&quot;:&quot;inline&quot;,&quot;id&quot;:-1762977506,&quot;citationText&quot;:&quot;&lt;span style=\&quot;font-family:Aptos;font-size:14.666666666666666px;color:#000000\&quot;&gt;(Stack Overflow 2022c, Stack Overflow 2023)&lt;/span&gt;&quot;},&quot;-1993011609&quot;:{&quot;referencesIds&quot;:[&quot;doc:69773fc6360cc45d457d30a1&quot;,&quot;doc:6979337c360cc45d457d6514&quot;,&quot;doc:69793feed8d585793fac38ca&quot;,&quot;doc:6979405eca3ace34b22be0f3&quot;,&quot;doc:69774b9293dd120faad0400a&quot;,&quot;doc:69774a24182e34539ffc754b&quot;],&quot;referencesOptions&quot;:{&quot;doc:69773fc6360cc45d457d30a1&quot;:{&quot;author&quot;:true,&quot;year&quot;:true,&quot;formatAuthorYear&quot;:false,&quot;pageReplace&quot;:&quot;&quot;,&quot;additionalField&quot;:&quot;&quot;,&quot;additionalValue&quot;:&quot;&quot;,&quot;prefix&quot;:&quot;&quot;,&quot;suffix&quot;:&quot;&quot;},&quot;doc:6979337c360cc45d457d6514&quot;:{&quot;author&quot;:true,&quot;year&quot;:true,&quot;formatAuthorYear&quot;:false,&quot;pageReplace&quot;:&quot;&quot;,&quot;additionalField&quot;:&quot;&quot;,&quot;additionalValue&quot;:&quot;&quot;,&quot;prefix&quot;:&quot;&quot;,&quot;suffix&quot;:&quot;&quot;},&quot;doc:69793feed8d585793fac38ca&quot;:{&quot;author&quot;:true,&quot;year&quot;:true,&quot;formatAuthorYear&quot;:false,&quot;pageReplace&quot;:&quot;&quot;,&quot;additionalField&quot;:&quot;&quot;,&quot;additionalValue&quot;:&quot;&quot;,&quot;prefix&quot;:&quot;&quot;,&quot;suffix&quot;:&quot;&quot;},&quot;doc:6979405eca3ace34b22be0f3&quot;:{&quot;author&quot;:true,&quot;year&quot;:true,&quot;formatAuthorYear&quot;:false,&quot;pageReplace&quot;:&quot;&quot;,&quot;additionalField&quot;:&quot;&quot;,&quot;additionalValue&quot;:&quot;&quot;,&quot;prefix&quot;:&quot;&quot;,&quot;suffix&quot;:&quot;&quot;},&quot;doc:69774b9293dd120faad0400a&quot;:{&quot;author&quot;:true,&quot;year&quot;:true,&quot;formatAuthorYear&quot;:false,&quot;pageReplace&quot;:&quot;&quot;,&quot;additionalField&quot;:&quot;&quot;,&quot;additionalValue&quot;:&quot;&quot;,&quot;prefix&quot;:&quot;&quot;,&quot;suffix&quot;:&quot;&quot;},&quot;doc:69774a24182e34539ffc754b&quot;:{&quot;author&quot;:true,&quot;year&quot;:true,&quot;formatAuthorYear&quot;:false,&quot;pageReplace&quot;:&quot;&quot;,&quot;additionalField&quot;:&quot;&quot;,&quot;additionalValue&quot;:&quot;&quot;,&quot;prefix&quot;:&quot;&quot;,&quot;suffix&quot;:&quot;&quot;}},&quot;hasBrokenReferences&quot;:false,&quot;hasManualEdits&quot;:false,&quot;isEmpty&quot;:false,&quot;citationType&quot;:&quot;inline&quot;,&quot;id&quot;:-1993011609,&quot;citationText&quot;:&quot;&lt;span style=\&quot;font-family:Aptos;font-size:14.666666666666666px;color:#000000\&quot;&gt;(McKinney 2022, Stack Overflow 2022b, GeeksforGeeks 2025d, GeeksforGeeks 2025c, Stack Overflow 2022a, Pandas 2026f)&lt;/span&gt;&quot;},&quot;-602347484&quot;:{&quot;referencesIds&quot;:[&quot;doc:69792cebca3ace34b22bdfb0&quot;,&quot;doc:6979337c360cc45d457d6514&quot;],&quot;referencesOptions&quot;:{&quot;doc:69792cebca3ace34b22bdfb0&quot;:{&quot;author&quot;:true,&quot;year&quot;:true,&quot;formatAuthorYear&quot;:false,&quot;pageReplace&quot;:&quot;&quot;,&quot;additionalField&quot;:&quot;&quot;,&quot;additionalValue&quot;:&quot;&quot;,&quot;prefix&quot;:&quot;&quot;,&quot;suffix&quot;:&quot;&quot;},&quot;doc:6979337c360cc45d457d6514&quot;:{&quot;author&quot;:true,&quot;year&quot;:true,&quot;formatAuthorYear&quot;:false,&quot;pageReplace&quot;:&quot;&quot;,&quot;additionalField&quot;:&quot;&quot;,&quot;additionalValue&quot;:&quot;&quot;,&quot;prefix&quot;:&quot;&quot;,&quot;suffix&quot;:&quot;&quot;}},&quot;hasBrokenReferences&quot;:false,&quot;hasManualEdits&quot;:false,&quot;isEmpty&quot;:false,&quot;citationType&quot;:&quot;inline&quot;,&quot;id&quot;:-602347484,&quot;citationText&quot;:&quot;&lt;span style=\&quot;font-family:Aptos;font-size:14.666666666666666px;color:#000000\&quot;&gt;(Ozdemir and Susarla 2018, Stack Overflow 2022b)&lt;/span&gt;&quot;},&quot;-1862263738&quot;:{&quot;referencesIds&quot;:[&quot;doc:69794305d8d585793fac38e3&quot;],&quot;referencesOptions&quot;:{&quot;doc:69794305d8d585793fac38e3&quot;:{&quot;author&quot;:true,&quot;year&quot;:true,&quot;formatAuthorYear&quot;:false,&quot;pageReplace&quot;:&quot;&quot;,&quot;additionalField&quot;:&quot;&quot;,&quot;additionalValue&quot;:&quot;&quot;,&quot;prefix&quot;:&quot;&quot;,&quot;suffix&quot;:&quot;&quot;}},&quot;hasBrokenReferences&quot;:false,&quot;hasManualEdits&quot;:false,&quot;isEmpty&quot;:false,&quot;citationType&quot;:&quot;inline&quot;,&quot;id&quot;:-1862263738,&quot;citationText&quot;:&quot;&lt;span style=\&quot;font-family:Aptos;font-size:14.666666666666666px;color:#000000\&quot;&gt;(Scikit-learn 2026)&lt;/span&gt;&quot;},&quot;-1303691065&quot;:{&quot;referencesIds&quot;:[&quot;doc:697945339b58ea1476252022&quot;,&quot;doc:6979337c360cc45d457d6514&quot;,&quot;doc:69792cebca3ace34b22bdfb0&quot;],&quot;referencesOptions&quot;:{&quot;doc:697945339b58ea1476252022&quot;:{&quot;author&quot;:true,&quot;year&quot;:true,&quot;formatAuthorYear&quot;:false,&quot;pageReplace&quot;:&quot;&quot;,&quot;additionalField&quot;:&quot;&quot;,&quot;additionalValue&quot;:&quot;&quot;,&quot;prefix&quot;:&quot;&quot;,&quot;suffix&quot;:&quot;&quot;},&quot;doc:6979337c360cc45d457d6514&quot;:{&quot;author&quot;:true,&quot;year&quot;:true,&quot;formatAuthorYear&quot;:false,&quot;pageReplace&quot;:&quot;&quot;,&quot;additionalField&quot;:&quot;&quot;,&quot;additionalValue&quot;:&quot;&quot;,&quot;prefix&quot;:&quot;&quot;,&quot;suffix&quot;:&quot;&quot;},&quot;doc:69792cebca3ace34b22bdfb0&quot;:{&quot;author&quot;:true,&quot;year&quot;:true,&quot;formatAuthorYear&quot;:false,&quot;pageReplace&quot;:&quot;&quot;,&quot;additionalField&quot;:&quot;&quot;,&quot;additionalValue&quot;:&quot;&quot;,&quot;prefix&quot;:&quot;&quot;,&quot;suffix&quot;:&quot;&quot;}},&quot;hasBrokenReferences&quot;:false,&quot;hasManualEdits&quot;:false,&quot;isEmpty&quot;:false,&quot;citationType&quot;:&quot;inline&quot;,&quot;id&quot;:-1303691065,&quot;citationText&quot;:&quot;&lt;span style=\&quot;font-family:Aptos;font-size:14.666666666666666px;color:#000000\&quot;&gt;(GeeksforGeeks 2025e, Stack Overflow 2022b, Ozdemir and Susarla 2018)&lt;/span&gt;&quot;}}"/>
+    <we:property name="currentFolder" value="{&quot;id&quot;:&quot;project:697617b345872d0262ac0aa3&quot;,&quot;userId&quot;:&quot;user:69037d8e1133dc61f344e7a5&quot;,&quot;projectId&quot;:&quot;ap:69037d8e1133dc61f344e7a6&quot;,&quot;name&quot;:&quot;Python Programming&quot;,&quot;created&quot;:1769346995519,&quot;lastModified&quot;:1769346995519,&quot;position&quot;:2,&quot;isShared&quot;:false,&quot;isExampleCollection&quot;:false,&quot;isMyPublicationsCollection&quot;:false,&quot;notInFolder&quot;:false,&quot;totalReferences&quot;:29,&quot;depth&quot;:0}"/>
     <we:property name="currentStyle" value="{&quot;id&quot;:&quot;rwuserstyle:5be9e744e4b033916aa6a002&quot;,&quot;styleType&quot;:&quot;refworks&quot;,&quot;name&quot;:&quot;Harvard NTU Library - AUTHOR et al CAPS (November 2018)&quot;,&quot;userId&quot;:&quot;user:563353fde4b02debe6c6c330&quot;,&quot;isInstitutional&quot;:false,&quot;citeStyle&quot;:&quot;INTEXT_ONLY&quot;,&quot;isSorted&quot;:false,&quot;usesNumbers&quot;:false,&quot;authorDisambiguation&quot;:&quot;surname_firstname&quot;}"/>
     <we:property name="rcm.version" value="2"/>
     <we:property name="rw.officeVersion" value="&quot;1.3&quot;"/>

</xml_diff>

<commit_message>
Adding code sources to remaining sections and saving files.
</commit_message>
<xml_diff>
--- a/Assessment/Resource List/Reference List.docx
+++ b/Assessment/Resource List/Reference List.docx
@@ -20,7 +20,7 @@
             <w:highlight w:val="white"/>
           </w:rPr>
           <w:alias w:val="Citation"/>
-          <w:tag w:val="{&quot;referencesIds&quot;:[&quot;doc:697617b79b58ea147624d75c&quot;],&quot;referencesOptions&quot;:{&quot;doc:697617b79b58ea147624d75c&quot;:{&quot;author&quot;:true,&quot;year&quot;:true,&quot;formatAuthorYear&quot;:false,&quot;pageReplace&quot;:&quot;&quot;,&quot;additionalField&quot;:&quot;&quot;,&quot;additionalValue&quot;:&quot;&quot;,&quot;prefix&quot;:&quot;&quot;,&quot;suffix&quot;:&quot;&quot;}},&quot;hasBrokenReferences&quot;:false,&quot;hasManualEdits&quot;:false,&quot;isEmpty&quot;:false,&quot;citationType&quot;:&quot;inline&quot;}"/>
+          <w:tag w:val="{&quot;referencesIds&quot;:[&quot;doc:697617b79b58ea147624d75c&quot;],&quot;referencesOptions&quot;:{&quot;doc:697617b79b58ea147624d75c&quot;:{&quot;author&quot;:true,&quot;year&quot;:true,&quot;formatAuthorYear&quot;:false,&quot;pageReplace&quot;:&quot;&quot;,&quot;additionalField&quot;:&quot;&quot;,&quot;additionalValue&quot;:&quot;&quot;,&quot;prefix&quot;:&quot;&quot;,&quot;suffix&quot;:&quot;&quot;}},&quot;hasBrokenReferences&quot;:false,&quot;hasManualEdits&quot;:false,&quot;isEmpty&quot;:false,&quot;citationType&quot;:&quot;inline&quot;,&quot;id&quot;:-1067564654,&quot;citationText&quot;:&quot;&lt;span style=\&quot;font-family:Aptos;font-size:14.666666666666666px;color:#000000\&quot;&gt;(Sqlpey 2024)&lt;/span&gt;&quot;}"/>
           <w:id w:val="-1067564654"/>
           <w:placeholder>
             <w:docPart w:val="38E76DE968B84060A20A77A059FC5C15"/>
@@ -74,7 +74,7 @@
             <w:highlight w:val="white"/>
           </w:rPr>
           <w:alias w:val="Citation"/>
-          <w:tag w:val="{&quot;referencesIds&quot;:[&quot;doc:69761ba39e7d9800175c0e43&quot;],&quot;referencesOptions&quot;:{&quot;doc:69761ba39e7d9800175c0e43&quot;:{&quot;author&quot;:true,&quot;year&quot;:true,&quot;formatAuthorYear&quot;:false,&quot;pageReplace&quot;:&quot;&quot;,&quot;additionalField&quot;:&quot;&quot;,&quot;additionalValue&quot;:&quot;&quot;,&quot;prefix&quot;:&quot;&quot;,&quot;suffix&quot;:&quot;&quot;}},&quot;hasBrokenReferences&quot;:false,&quot;hasManualEdits&quot;:false,&quot;isEmpty&quot;:false,&quot;citationType&quot;:&quot;inline&quot;}"/>
+          <w:tag w:val="{&quot;referencesIds&quot;:[&quot;doc:69761ba39e7d9800175c0e43&quot;],&quot;referencesOptions&quot;:{&quot;doc:69761ba39e7d9800175c0e43&quot;:{&quot;author&quot;:true,&quot;year&quot;:true,&quot;formatAuthorYear&quot;:false,&quot;pageReplace&quot;:&quot;&quot;,&quot;additionalField&quot;:&quot;&quot;,&quot;additionalValue&quot;:&quot;&quot;,&quot;prefix&quot;:&quot;&quot;,&quot;suffix&quot;:&quot;&quot;}},&quot;hasBrokenReferences&quot;:false,&quot;hasManualEdits&quot;:false,&quot;isEmpty&quot;:false,&quot;citationType&quot;:&quot;inline&quot;,&quot;id&quot;:-1053923557,&quot;citationText&quot;:&quot;&lt;span style=\&quot;font-family:Aptos;font-size:14.666666666666666px;color:#000000\&quot;&gt;(Coderivers 2025)&lt;/span&gt;&quot;}"/>
           <w:id w:val="-1053923557"/>
           <w:placeholder>
             <w:docPart w:val="E86F030013A247EAA6BFA8A0282822A2"/>
@@ -108,7 +108,7 @@
             <w:highlight w:val="white"/>
           </w:rPr>
           <w:alias w:val="Citation"/>
-          <w:tag w:val="{&quot;referencesIds&quot;:[&quot;doc:697625d325073233cc990c95&quot;],&quot;referencesOptions&quot;:{&quot;doc:697625d325073233cc990c95&quot;:{&quot;author&quot;:true,&quot;year&quot;:true,&quot;formatAuthorYear&quot;:false,&quot;pageReplace&quot;:&quot;&quot;,&quot;additionalField&quot;:&quot;&quot;,&quot;additionalValue&quot;:&quot;&quot;,&quot;prefix&quot;:&quot;&quot;,&quot;suffix&quot;:&quot;&quot;}},&quot;hasBrokenReferences&quot;:false,&quot;hasManualEdits&quot;:false,&quot;isEmpty&quot;:false,&quot;citationType&quot;:&quot;inline&quot;}"/>
+          <w:tag w:val="{&quot;referencesIds&quot;:[&quot;doc:697625d325073233cc990c95&quot;],&quot;referencesOptions&quot;:{&quot;doc:697625d325073233cc990c95&quot;:{&quot;author&quot;:true,&quot;year&quot;:true,&quot;formatAuthorYear&quot;:false,&quot;pageReplace&quot;:&quot;&quot;,&quot;additionalField&quot;:&quot;&quot;,&quot;additionalValue&quot;:&quot;&quot;,&quot;prefix&quot;:&quot;&quot;,&quot;suffix&quot;:&quot;&quot;}},&quot;hasBrokenReferences&quot;:false,&quot;hasManualEdits&quot;:false,&quot;isEmpty&quot;:false,&quot;citationType&quot;:&quot;inline&quot;,&quot;id&quot;:-1838454616,&quot;citationText&quot;:&quot;&lt;span style=\&quot;font-family:Aptos;font-size:14.666666666666666px;color:#000000\&quot;&gt;(Techronology 2026)&lt;/span&gt;&quot;}"/>
           <w:id w:val="-1838454616"/>
           <w:placeholder>
             <w:docPart w:val="985DF1C76F684D438CBB598B85E6F79C"/>
@@ -163,7 +163,7 @@
           <w:highlight w:val="white"/>
         </w:rPr>
         <w:alias w:val="Citation"/>
-        <w:tag w:val="{&quot;referencesIds&quot;:[&quot;doc:69773fc6360cc45d457d30a1&quot;,&quot;doc:69773fed360cc45d457d30a7&quot;],&quot;referencesOptions&quot;:{&quot;doc:69773fc6360cc45d457d30a1&quot;:{&quot;author&quot;:true,&quot;year&quot;:true,&quot;formatAuthorYear&quot;:false,&quot;pageReplace&quot;:&quot;&quot;,&quot;additionalField&quot;:&quot;&quot;,&quot;additionalValue&quot;:&quot;&quot;,&quot;prefix&quot;:&quot;&quot;,&quot;suffix&quot;:&quot;&quot;},&quot;doc:69773fed360cc45d457d30a7&quot;:{&quot;author&quot;:true,&quot;year&quot;:true,&quot;formatAuthorYear&quot;:false,&quot;pageReplace&quot;:&quot;&quot;,&quot;additionalField&quot;:&quot;&quot;,&quot;additionalValue&quot;:&quot;&quot;,&quot;prefix&quot;:&quot;&quot;,&quot;suffix&quot;:&quot;&quot;}},&quot;hasBrokenReferences&quot;:false,&quot;hasManualEdits&quot;:false,&quot;isEmpty&quot;:false,&quot;citationType&quot;:&quot;inline&quot;}"/>
+        <w:tag w:val="{&quot;referencesIds&quot;:[&quot;doc:69773fc6360cc45d457d30a1&quot;,&quot;doc:69773fed360cc45d457d30a7&quot;],&quot;referencesOptions&quot;:{&quot;doc:69773fc6360cc45d457d30a1&quot;:{&quot;author&quot;:true,&quot;year&quot;:true,&quot;formatAuthorYear&quot;:false,&quot;pageReplace&quot;:&quot;&quot;,&quot;additionalField&quot;:&quot;&quot;,&quot;additionalValue&quot;:&quot;&quot;,&quot;prefix&quot;:&quot;&quot;,&quot;suffix&quot;:&quot;&quot;},&quot;doc:69773fed360cc45d457d30a7&quot;:{&quot;author&quot;:true,&quot;year&quot;:true,&quot;formatAuthorYear&quot;:false,&quot;pageReplace&quot;:&quot;&quot;,&quot;additionalField&quot;:&quot;&quot;,&quot;additionalValue&quot;:&quot;&quot;,&quot;prefix&quot;:&quot;&quot;,&quot;suffix&quot;:&quot;&quot;}},&quot;hasBrokenReferences&quot;:false,&quot;hasManualEdits&quot;:false,&quot;isEmpty&quot;:false,&quot;citationType&quot;:&quot;inline&quot;,&quot;id&quot;:438191041,&quot;citationText&quot;:&quot;&lt;span style=\&quot;font-family:Aptos;font-size:14.666666666666666px;color:#000000\&quot;&gt;(McKinney 2022, Stack Overflow 2023a)&lt;/span&gt;&quot;}"/>
         <w:id w:val="438191041"/>
         <w:placeholder>
           <w:docPart w:val="8493C9E17CA54E61A5B7DAD0A264C7D6"/>
@@ -186,7 +186,7 @@
               <w:sz w:val="22"/>
               <w:szCs w:val="22"/>
             </w:rPr>
-            <w:t>(McKinney 2022, Stack Overflow 2023)</w:t>
+            <w:t>(McKinney 2022, Stack Overflow 2023a)</w:t>
           </w:r>
         </w:p>
       </w:sdtContent>
@@ -199,7 +199,7 @@
           <w:highlight w:val="white"/>
         </w:rPr>
         <w:alias w:val="Citation"/>
-        <w:tag w:val="{&quot;referencesIds&quot;:[&quot;doc:697648e765f11557e99d906d&quot;],&quot;referencesOptions&quot;:{&quot;doc:697648e765f11557e99d906d&quot;:{&quot;author&quot;:true,&quot;year&quot;:true,&quot;formatAuthorYear&quot;:false,&quot;pageReplace&quot;:&quot;&quot;,&quot;additionalField&quot;:&quot;&quot;,&quot;additionalValue&quot;:&quot;&quot;,&quot;prefix&quot;:&quot;&quot;,&quot;suffix&quot;:&quot;&quot;}},&quot;hasBrokenReferences&quot;:false,&quot;hasManualEdits&quot;:false,&quot;isEmpty&quot;:false,&quot;citationType&quot;:&quot;inline&quot;}"/>
+        <w:tag w:val="{&quot;referencesIds&quot;:[&quot;doc:697648e765f11557e99d906d&quot;],&quot;referencesOptions&quot;:{&quot;doc:697648e765f11557e99d906d&quot;:{&quot;author&quot;:true,&quot;year&quot;:true,&quot;formatAuthorYear&quot;:false,&quot;pageReplace&quot;:&quot;&quot;,&quot;additionalField&quot;:&quot;&quot;,&quot;additionalValue&quot;:&quot;&quot;,&quot;prefix&quot;:&quot;&quot;,&quot;suffix&quot;:&quot;&quot;}},&quot;hasBrokenReferences&quot;:false,&quot;hasManualEdits&quot;:false,&quot;isEmpty&quot;:false,&quot;citationType&quot;:&quot;inline&quot;,&quot;id&quot;:-1230151529,&quot;citationText&quot;:&quot;&lt;span style=\&quot;font-family:Aptos;font-size:14.666666666666666px;color:#000000\&quot;&gt;(Stack Overflow 2019)&lt;/span&gt;&quot;}"/>
         <w:id w:val="-1230151529"/>
         <w:placeholder>
           <w:docPart w:val="CCF356CC6B804C61992F4C20A50CBE01"/>
@@ -240,7 +240,7 @@
           <w14:ligatures w14:val="standardContextual"/>
         </w:rPr>
         <w:alias w:val="Citation"/>
-        <w:tag w:val="{&quot;referencesIds&quot;:[&quot;doc:69773fc6360cc45d457d30a1&quot;,&quot;doc:697741d58c897e4d7f9ce02d&quot;,&quot;doc:69774266ca3ace34b22ba1bb&quot;,&quot;doc:69773fed360cc45d457d30a7&quot;],&quot;referencesOptions&quot;:{&quot;doc:69773fc6360cc45d457d30a1&quot;:{&quot;author&quot;:true,&quot;year&quot;:true,&quot;formatAuthorYear&quot;:false,&quot;pageReplace&quot;:&quot;&quot;,&quot;additionalField&quot;:&quot;&quot;,&quot;additionalValue&quot;:&quot;&quot;,&quot;prefix&quot;:&quot;&quot;,&quot;suffix&quot;:&quot;&quot;},&quot;doc:697741d58c897e4d7f9ce02d&quot;:{&quot;author&quot;:true,&quot;year&quot;:true,&quot;formatAuthorYear&quot;:false,&quot;pageReplace&quot;:&quot;&quot;,&quot;additionalField&quot;:&quot;&quot;,&quot;additionalValue&quot;:&quot;&quot;,&quot;prefix&quot;:&quot;&quot;,&quot;suffix&quot;:&quot;&quot;},&quot;doc:69774266ca3ace34b22ba1bb&quot;:{&quot;author&quot;:true,&quot;year&quot;:true,&quot;formatAuthorYear&quot;:false,&quot;pageReplace&quot;:&quot;&quot;,&quot;additionalField&quot;:&quot;&quot;,&quot;additionalValue&quot;:&quot;&quot;,&quot;prefix&quot;:&quot;&quot;,&quot;suffix&quot;:&quot;&quot;},&quot;doc:69773fed360cc45d457d30a7&quot;:{&quot;author&quot;:true,&quot;year&quot;:true,&quot;formatAuthorYear&quot;:false,&quot;pageReplace&quot;:&quot;&quot;,&quot;additionalField&quot;:&quot;&quot;,&quot;additionalValue&quot;:&quot;&quot;,&quot;prefix&quot;:&quot;&quot;,&quot;suffix&quot;:&quot;&quot;}},&quot;hasBrokenReferences&quot;:false,&quot;hasManualEdits&quot;:false,&quot;isEmpty&quot;:false,&quot;citationType&quot;:&quot;inline&quot;}"/>
+        <w:tag w:val="{&quot;referencesIds&quot;:[&quot;doc:69773fc6360cc45d457d30a1&quot;,&quot;doc:697741d58c897e4d7f9ce02d&quot;,&quot;doc:69774266ca3ace34b22ba1bb&quot;,&quot;doc:69773fed360cc45d457d30a7&quot;],&quot;referencesOptions&quot;:{&quot;doc:69773fc6360cc45d457d30a1&quot;:{&quot;author&quot;:true,&quot;year&quot;:true,&quot;formatAuthorYear&quot;:false,&quot;pageReplace&quot;:&quot;&quot;,&quot;additionalField&quot;:&quot;&quot;,&quot;additionalValue&quot;:&quot;&quot;,&quot;prefix&quot;:&quot;&quot;,&quot;suffix&quot;:&quot;&quot;},&quot;doc:697741d58c897e4d7f9ce02d&quot;:{&quot;author&quot;:true,&quot;year&quot;:true,&quot;formatAuthorYear&quot;:false,&quot;pageReplace&quot;:&quot;&quot;,&quot;additionalField&quot;:&quot;&quot;,&quot;additionalValue&quot;:&quot;&quot;,&quot;prefix&quot;:&quot;&quot;,&quot;suffix&quot;:&quot;&quot;},&quot;doc:69774266ca3ace34b22ba1bb&quot;:{&quot;author&quot;:true,&quot;year&quot;:true,&quot;formatAuthorYear&quot;:false,&quot;pageReplace&quot;:&quot;&quot;,&quot;additionalField&quot;:&quot;&quot;,&quot;additionalValue&quot;:&quot;&quot;,&quot;prefix&quot;:&quot;&quot;,&quot;suffix&quot;:&quot;&quot;},&quot;doc:69773fed360cc45d457d30a7&quot;:{&quot;author&quot;:true,&quot;year&quot;:true,&quot;formatAuthorYear&quot;:false,&quot;pageReplace&quot;:&quot;&quot;,&quot;additionalField&quot;:&quot;&quot;,&quot;additionalValue&quot;:&quot;&quot;,&quot;prefix&quot;:&quot;&quot;,&quot;suffix&quot;:&quot;&quot;}},&quot;hasBrokenReferences&quot;:false,&quot;hasManualEdits&quot;:false,&quot;isEmpty&quot;:false,&quot;citationType&quot;:&quot;inline&quot;,&quot;id&quot;:116492570,&quot;citationText&quot;:&quot;&lt;span style=\&quot;font-family:Aptos;font-size:14.666666666666666px;color:#000000\&quot;&gt;(McKinney 2022, Pandas 2026c, Stack Overflow 2020b, Stack Overflow 2023a)&lt;/span&gt;&quot;}"/>
         <w:id w:val="116492570"/>
         <w:placeholder>
           <w:docPart w:val="13060E48979E4A799E3639BAF6F85DA3"/>
@@ -268,7 +268,7 @@
               <w:sz w:val="22"/>
               <w:szCs w:val="22"/>
             </w:rPr>
-            <w:t>(McKinney 2022, Pandas 2026c, Stack Overflow 2020b, Stack Overflow 2023)</w:t>
+            <w:t>(McKinney 2022, Pandas 2026c, Stack Overflow 2020b, Stack Overflow 2023a)</w:t>
           </w:r>
         </w:p>
       </w:sdtContent>
@@ -286,7 +286,7 @@
           <w14:ligatures w14:val="standardContextual"/>
         </w:rPr>
         <w:alias w:val="Citation"/>
-        <w:tag w:val="{&quot;referencesIds&quot;:[&quot;doc:69773fc6360cc45d457d30a1&quot;,&quot;doc:6977455b9e7d9800175c20ee&quot;,&quot;doc:697745a6ca3ace34b22ba1e2&quot;],&quot;referencesOptions&quot;:{&quot;doc:69773fc6360cc45d457d30a1&quot;:{&quot;author&quot;:true,&quot;year&quot;:true,&quot;formatAuthorYear&quot;:false,&quot;pageReplace&quot;:&quot;&quot;,&quot;additionalField&quot;:&quot;&quot;,&quot;additionalValue&quot;:&quot;&quot;,&quot;prefix&quot;:&quot;&quot;,&quot;suffix&quot;:&quot;&quot;},&quot;doc:6977455b9e7d9800175c20ee&quot;:{&quot;author&quot;:true,&quot;year&quot;:true,&quot;formatAuthorYear&quot;:false,&quot;pageReplace&quot;:&quot;&quot;,&quot;additionalField&quot;:&quot;&quot;,&quot;additionalValue&quot;:&quot;&quot;,&quot;prefix&quot;:&quot;&quot;,&quot;suffix&quot;:&quot;&quot;},&quot;doc:697745a6ca3ace34b22ba1e2&quot;:{&quot;author&quot;:true,&quot;year&quot;:true,&quot;formatAuthorYear&quot;:false,&quot;pageReplace&quot;:&quot;&quot;,&quot;additionalField&quot;:&quot;&quot;,&quot;additionalValue&quot;:&quot;&quot;,&quot;prefix&quot;:&quot;&quot;,&quot;suffix&quot;:&quot;&quot;}},&quot;hasBrokenReferences&quot;:false,&quot;hasManualEdits&quot;:false,&quot;isEmpty&quot;:false,&quot;citationType&quot;:&quot;inline&quot;}"/>
+        <w:tag w:val="{&quot;referencesIds&quot;:[&quot;doc:69773fc6360cc45d457d30a1&quot;,&quot;doc:6977455b9e7d9800175c20ee&quot;,&quot;doc:697745a6ca3ace34b22ba1e2&quot;],&quot;referencesOptions&quot;:{&quot;doc:69773fc6360cc45d457d30a1&quot;:{&quot;author&quot;:true,&quot;year&quot;:true,&quot;formatAuthorYear&quot;:false,&quot;pageReplace&quot;:&quot;&quot;,&quot;additionalField&quot;:&quot;&quot;,&quot;additionalValue&quot;:&quot;&quot;,&quot;prefix&quot;:&quot;&quot;,&quot;suffix&quot;:&quot;&quot;},&quot;doc:6977455b9e7d9800175c20ee&quot;:{&quot;author&quot;:true,&quot;year&quot;:true,&quot;formatAuthorYear&quot;:false,&quot;pageReplace&quot;:&quot;&quot;,&quot;additionalField&quot;:&quot;&quot;,&quot;additionalValue&quot;:&quot;&quot;,&quot;prefix&quot;:&quot;&quot;,&quot;suffix&quot;:&quot;&quot;},&quot;doc:697745a6ca3ace34b22ba1e2&quot;:{&quot;author&quot;:true,&quot;year&quot;:true,&quot;formatAuthorYear&quot;:false,&quot;pageReplace&quot;:&quot;&quot;,&quot;additionalField&quot;:&quot;&quot;,&quot;additionalValue&quot;:&quot;&quot;,&quot;prefix&quot;:&quot;&quot;,&quot;suffix&quot;:&quot;&quot;}},&quot;hasBrokenReferences&quot;:false,&quot;hasManualEdits&quot;:false,&quot;isEmpty&quot;:false,&quot;citationType&quot;:&quot;inline&quot;,&quot;id&quot;:1186790045,&quot;citationText&quot;:&quot;&lt;span style=\&quot;font-family:Aptos;font-size:14.666666666666666px;color:#000000\&quot;&gt;(McKinney 2022, Pandas 2026d, Pandas 2026b)&lt;/span&gt;&quot;}"/>
         <w:id w:val="1186790045"/>
         <w:placeholder>
           <w:docPart w:val="7CACE0F356854929B1F7599F87BAC94A"/>
@@ -327,7 +327,7 @@
           <w:highlight w:val="white"/>
         </w:rPr>
         <w:alias w:val="Citation"/>
-        <w:tag w:val="{&quot;referencesIds&quot;:[&quot;doc:69774b9293dd120faad0400a&quot;,&quot;doc:69774a24182e34539ffc754b&quot;,&quot;doc:69773fed360cc45d457d30a7&quot;,&quot;doc:69773f11360cc45d457d3096&quot;],&quot;referencesOptions&quot;:{&quot;doc:69774b9293dd120faad0400a&quot;:{&quot;author&quot;:true,&quot;year&quot;:true,&quot;formatAuthorYear&quot;:false,&quot;pageReplace&quot;:&quot;&quot;,&quot;additionalField&quot;:&quot;&quot;,&quot;additionalValue&quot;:&quot;&quot;,&quot;prefix&quot;:&quot;&quot;,&quot;suffix&quot;:&quot;&quot;},&quot;doc:69774a24182e34539ffc754b&quot;:{&quot;author&quot;:true,&quot;year&quot;:true,&quot;formatAuthorYear&quot;:false,&quot;pageReplace&quot;:&quot;&quot;,&quot;additionalField&quot;:&quot;&quot;,&quot;additionalValue&quot;:&quot;&quot;,&quot;prefix&quot;:&quot;&quot;,&quot;suffix&quot;:&quot;&quot;},&quot;doc:69773fed360cc45d457d30a7&quot;:{&quot;author&quot;:true,&quot;year&quot;:true,&quot;formatAuthorYear&quot;:false,&quot;pageReplace&quot;:&quot;&quot;,&quot;additionalField&quot;:&quot;&quot;,&quot;additionalValue&quot;:&quot;&quot;,&quot;prefix&quot;:&quot;&quot;,&quot;suffix&quot;:&quot;&quot;},&quot;doc:69773f11360cc45d457d3096&quot;:{&quot;author&quot;:true,&quot;year&quot;:true,&quot;formatAuthorYear&quot;:false,&quot;pageReplace&quot;:&quot;&quot;,&quot;additionalField&quot;:&quot;&quot;,&quot;additionalValue&quot;:&quot;&quot;,&quot;prefix&quot;:&quot;&quot;,&quot;suffix&quot;:&quot;&quot;}},&quot;hasBrokenReferences&quot;:false,&quot;hasManualEdits&quot;:false,&quot;isEmpty&quot;:false,&quot;citationType&quot;:&quot;inline&quot;}"/>
+        <w:tag w:val="{&quot;referencesIds&quot;:[&quot;doc:69774b9293dd120faad0400a&quot;,&quot;doc:69774a24182e34539ffc754b&quot;,&quot;doc:69773fed360cc45d457d30a7&quot;,&quot;doc:69773f11360cc45d457d3096&quot;],&quot;referencesOptions&quot;:{&quot;doc:69774b9293dd120faad0400a&quot;:{&quot;author&quot;:true,&quot;year&quot;:true,&quot;formatAuthorYear&quot;:false,&quot;pageReplace&quot;:&quot;&quot;,&quot;additionalField&quot;:&quot;&quot;,&quot;additionalValue&quot;:&quot;&quot;,&quot;prefix&quot;:&quot;&quot;,&quot;suffix&quot;:&quot;&quot;},&quot;doc:69774a24182e34539ffc754b&quot;:{&quot;author&quot;:true,&quot;year&quot;:true,&quot;formatAuthorYear&quot;:false,&quot;pageReplace&quot;:&quot;&quot;,&quot;additionalField&quot;:&quot;&quot;,&quot;additionalValue&quot;:&quot;&quot;,&quot;prefix&quot;:&quot;&quot;,&quot;suffix&quot;:&quot;&quot;},&quot;doc:69773fed360cc45d457d30a7&quot;:{&quot;author&quot;:true,&quot;year&quot;:true,&quot;formatAuthorYear&quot;:false,&quot;pageReplace&quot;:&quot;&quot;,&quot;additionalField&quot;:&quot;&quot;,&quot;additionalValue&quot;:&quot;&quot;,&quot;prefix&quot;:&quot;&quot;,&quot;suffix&quot;:&quot;&quot;},&quot;doc:69773f11360cc45d457d3096&quot;:{&quot;author&quot;:true,&quot;year&quot;:true,&quot;formatAuthorYear&quot;:false,&quot;pageReplace&quot;:&quot;&quot;,&quot;additionalField&quot;:&quot;&quot;,&quot;additionalValue&quot;:&quot;&quot;,&quot;prefix&quot;:&quot;&quot;,&quot;suffix&quot;:&quot;&quot;}},&quot;hasBrokenReferences&quot;:false,&quot;hasManualEdits&quot;:false,&quot;isEmpty&quot;:false,&quot;citationType&quot;:&quot;inline&quot;,&quot;id&quot;:-1718119868,&quot;citationText&quot;:&quot;&lt;span style=\&quot;font-family:Aptos;font-size:14.666666666666666px;color:#000000\&quot;&gt;(Stack Overflow 2022a, Pandas 2026f, Stack Overflow 2023a, Vasiliev 2022)&lt;/span&gt;&quot;}"/>
         <w:id w:val="-1718119868"/>
         <w:placeholder>
           <w:docPart w:val="C1052FACBC41416190C18A257CD316A6"/>
@@ -350,7 +350,7 @@
               <w:sz w:val="22"/>
               <w:szCs w:val="22"/>
             </w:rPr>
-            <w:t>(Stack Overflow 2022a, Pandas 2026f, Stack Overflow 2023, Vasiliev 2022)</w:t>
+            <w:t>(Stack Overflow 2022a, Pandas 2026f, Stack Overflow 2023a, Vasiliev 2022)</w:t>
           </w:r>
         </w:p>
       </w:sdtContent>
@@ -363,7 +363,7 @@
           <w:highlight w:val="white"/>
         </w:rPr>
         <w:alias w:val="Citation"/>
-        <w:tag w:val="{&quot;referencesIds&quot;:[&quot;doc:69774c82360cc45d457d3276&quot;],&quot;referencesOptions&quot;:{&quot;doc:69774c82360cc45d457d3276&quot;:{&quot;author&quot;:true,&quot;year&quot;:true,&quot;formatAuthorYear&quot;:false,&quot;pageReplace&quot;:&quot;&quot;,&quot;additionalField&quot;:&quot;&quot;,&quot;additionalValue&quot;:&quot;&quot;,&quot;prefix&quot;:&quot;&quot;,&quot;suffix&quot;:&quot;&quot;}},&quot;hasBrokenReferences&quot;:false,&quot;hasManualEdits&quot;:false,&quot;isEmpty&quot;:false,&quot;citationType&quot;:&quot;inline&quot;}"/>
+        <w:tag w:val="{&quot;referencesIds&quot;:[&quot;doc:69774c82360cc45d457d3276&quot;],&quot;referencesOptions&quot;:{&quot;doc:69774c82360cc45d457d3276&quot;:{&quot;author&quot;:true,&quot;year&quot;:true,&quot;formatAuthorYear&quot;:false,&quot;pageReplace&quot;:&quot;&quot;,&quot;additionalField&quot;:&quot;&quot;,&quot;additionalValue&quot;:&quot;&quot;,&quot;prefix&quot;:&quot;&quot;,&quot;suffix&quot;:&quot;&quot;}},&quot;hasBrokenReferences&quot;:false,&quot;hasManualEdits&quot;:false,&quot;isEmpty&quot;:false,&quot;citationType&quot;:&quot;inline&quot;,&quot;id&quot;:-705332666,&quot;citationText&quot;:&quot;&lt;span style=\&quot;font-family:Aptos;font-size:14.666666666666666px;color:#000000\&quot;&gt;(Arif Rahman 2025)&lt;/span&gt;&quot;}"/>
         <w:id w:val="-705332666"/>
         <w:placeholder>
           <w:docPart w:val="04D3864880514033877AA396F9DD793D"/>
@@ -401,7 +401,7 @@
           <w:lang w:val="de-DE"/>
         </w:rPr>
         <w:alias w:val="Citation"/>
-        <w:tag w:val="{&quot;referencesIds&quot;:[&quot;doc:69792cebca3ace34b22bdfb0&quot;,&quot;doc:69792da525073233cc995c40&quot;,&quot;doc:69792e26b7ad121effd7872c&quot;,&quot;doc:69792e7d8c897e4d7f9d148b&quot;],&quot;referencesOptions&quot;:{&quot;doc:69792cebca3ace34b22bdfb0&quot;:{&quot;author&quot;:true,&quot;year&quot;:true,&quot;formatAuthorYear&quot;:false,&quot;pageReplace&quot;:&quot;&quot;,&quot;additionalField&quot;:&quot;&quot;,&quot;additionalValue&quot;:&quot;&quot;,&quot;prefix&quot;:&quot;&quot;,&quot;suffix&quot;:&quot;&quot;},&quot;doc:69792da525073233cc995c40&quot;:{&quot;author&quot;:true,&quot;year&quot;:true,&quot;formatAuthorYear&quot;:false,&quot;pageReplace&quot;:&quot;&quot;,&quot;additionalField&quot;:&quot;&quot;,&quot;additionalValue&quot;:&quot;&quot;,&quot;prefix&quot;:&quot;&quot;,&quot;suffix&quot;:&quot;&quot;},&quot;doc:69792e26b7ad121effd7872c&quot;:{&quot;author&quot;:true,&quot;year&quot;:true,&quot;formatAuthorYear&quot;:false,&quot;pageReplace&quot;:&quot;&quot;,&quot;additionalField&quot;:&quot;&quot;,&quot;additionalValue&quot;:&quot;&quot;,&quot;prefix&quot;:&quot;&quot;,&quot;suffix&quot;:&quot;&quot;},&quot;doc:69792e7d8c897e4d7f9d148b&quot;:{&quot;author&quot;:true,&quot;year&quot;:true,&quot;formatAuthorYear&quot;:false,&quot;pageReplace&quot;:&quot;&quot;,&quot;additionalField&quot;:&quot;&quot;,&quot;additionalValue&quot;:&quot;&quot;,&quot;prefix&quot;:&quot;&quot;,&quot;suffix&quot;:&quot;&quot;}},&quot;hasBrokenReferences&quot;:false,&quot;hasManualEdits&quot;:false,&quot;isEmpty&quot;:false,&quot;citationType&quot;:&quot;inline&quot;}"/>
+        <w:tag w:val="{&quot;referencesIds&quot;:[&quot;doc:69792cebca3ace34b22bdfb0&quot;,&quot;doc:69792da525073233cc995c40&quot;,&quot;doc:69792e26b7ad121effd7872c&quot;,&quot;doc:69792e7d8c897e4d7f9d148b&quot;],&quot;referencesOptions&quot;:{&quot;doc:69792cebca3ace34b22bdfb0&quot;:{&quot;author&quot;:true,&quot;year&quot;:true,&quot;formatAuthorYear&quot;:false,&quot;pageReplace&quot;:&quot;&quot;,&quot;additionalField&quot;:&quot;&quot;,&quot;additionalValue&quot;:&quot;&quot;,&quot;prefix&quot;:&quot;&quot;,&quot;suffix&quot;:&quot;&quot;},&quot;doc:69792da525073233cc995c40&quot;:{&quot;author&quot;:true,&quot;year&quot;:true,&quot;formatAuthorYear&quot;:false,&quot;pageReplace&quot;:&quot;&quot;,&quot;additionalField&quot;:&quot;&quot;,&quot;additionalValue&quot;:&quot;&quot;,&quot;prefix&quot;:&quot;&quot;,&quot;suffix&quot;:&quot;&quot;},&quot;doc:69792e26b7ad121effd7872c&quot;:{&quot;author&quot;:true,&quot;year&quot;:true,&quot;formatAuthorYear&quot;:false,&quot;pageReplace&quot;:&quot;&quot;,&quot;additionalField&quot;:&quot;&quot;,&quot;additionalValue&quot;:&quot;&quot;,&quot;prefix&quot;:&quot;&quot;,&quot;suffix&quot;:&quot;&quot;},&quot;doc:69792e7d8c897e4d7f9d148b&quot;:{&quot;author&quot;:true,&quot;year&quot;:true,&quot;formatAuthorYear&quot;:false,&quot;pageReplace&quot;:&quot;&quot;,&quot;additionalField&quot;:&quot;&quot;,&quot;additionalValue&quot;:&quot;&quot;,&quot;prefix&quot;:&quot;&quot;,&quot;suffix&quot;:&quot;&quot;}},&quot;hasBrokenReferences&quot;:false,&quot;hasManualEdits&quot;:false,&quot;isEmpty&quot;:false,&quot;citationType&quot;:&quot;inline&quot;,&quot;id&quot;:1538158200,&quot;citationText&quot;:&quot;&lt;span style=\&quot;font-family:Aptos;font-size:14.666666666666666px;color:#000000\&quot;&gt;(Ozdemir and Susarla 2018, GeeksforGeeks 2025i, SKLearner 2024, GeeksforGeeks 2025d)&lt;/span&gt;&quot;}"/>
         <w:id w:val="1538158200"/>
         <w:placeholder>
           <w:docPart w:val="424699A5530B4AF1B36CD9493A853A8C"/>
@@ -445,7 +445,7 @@
               <w:sz w:val="22"/>
               <w:szCs w:val="22"/>
             </w:rPr>
-            <w:t xml:space="preserve"> 2025f, </w:t>
+            <w:t xml:space="preserve"> 2025j, </w:t>
           </w:r>
           <w:proofErr w:type="spellStart"/>
           <w:r>
@@ -485,7 +485,7 @@
               <w:sz w:val="22"/>
               <w:szCs w:val="22"/>
             </w:rPr>
-            <w:t xml:space="preserve"> 2025b)</w:t>
+            <w:t xml:space="preserve"> 2025e)</w:t>
           </w:r>
         </w:p>
       </w:sdtContent>
@@ -499,7 +499,7 @@
           <w:lang w:val="de-DE"/>
         </w:rPr>
         <w:alias w:val="Citation"/>
-        <w:tag w:val="{&quot;referencesIds&quot;:[&quot;doc:69773fc6360cc45d457d30a1&quot;,&quot;doc:6979312c93dd120faad0a005&quot;,&quot;doc:69774c82360cc45d457d3276&quot;],&quot;referencesOptions&quot;:{&quot;doc:69773fc6360cc45d457d30a1&quot;:{&quot;author&quot;:true,&quot;year&quot;:true,&quot;formatAuthorYear&quot;:false,&quot;pageReplace&quot;:&quot;&quot;,&quot;additionalField&quot;:&quot;&quot;,&quot;additionalValue&quot;:&quot;&quot;,&quot;prefix&quot;:&quot;&quot;,&quot;suffix&quot;:&quot;&quot;},&quot;doc:6979312c93dd120faad0a005&quot;:{&quot;author&quot;:true,&quot;year&quot;:true,&quot;formatAuthorYear&quot;:false,&quot;pageReplace&quot;:&quot;&quot;,&quot;additionalField&quot;:&quot;&quot;,&quot;additionalValue&quot;:&quot;&quot;,&quot;prefix&quot;:&quot;&quot;,&quot;suffix&quot;:&quot;&quot;},&quot;doc:69774c82360cc45d457d3276&quot;:{&quot;author&quot;:true,&quot;year&quot;:true,&quot;formatAuthorYear&quot;:false,&quot;pageReplace&quot;:&quot;&quot;,&quot;additionalField&quot;:&quot;&quot;,&quot;additionalValue&quot;:&quot;&quot;,&quot;prefix&quot;:&quot;&quot;,&quot;suffix&quot;:&quot;&quot;}},&quot;hasBrokenReferences&quot;:false,&quot;hasManualEdits&quot;:false,&quot;isEmpty&quot;:false,&quot;citationType&quot;:&quot;inline&quot;}"/>
+        <w:tag w:val="{&quot;referencesIds&quot;:[&quot;doc:69773fc6360cc45d457d30a1&quot;,&quot;doc:6979312c93dd120faad0a005&quot;,&quot;doc:69774c82360cc45d457d3276&quot;],&quot;referencesOptions&quot;:{&quot;doc:69773fc6360cc45d457d30a1&quot;:{&quot;author&quot;:true,&quot;year&quot;:true,&quot;formatAuthorYear&quot;:false,&quot;pageReplace&quot;:&quot;&quot;,&quot;additionalField&quot;:&quot;&quot;,&quot;additionalValue&quot;:&quot;&quot;,&quot;prefix&quot;:&quot;&quot;,&quot;suffix&quot;:&quot;&quot;},&quot;doc:6979312c93dd120faad0a005&quot;:{&quot;author&quot;:true,&quot;year&quot;:true,&quot;formatAuthorYear&quot;:false,&quot;pageReplace&quot;:&quot;&quot;,&quot;additionalField&quot;:&quot;&quot;,&quot;additionalValue&quot;:&quot;&quot;,&quot;prefix&quot;:&quot;&quot;,&quot;suffix&quot;:&quot;&quot;},&quot;doc:69774c82360cc45d457d3276&quot;:{&quot;author&quot;:true,&quot;year&quot;:true,&quot;formatAuthorYear&quot;:false,&quot;pageReplace&quot;:&quot;&quot;,&quot;additionalField&quot;:&quot;&quot;,&quot;additionalValue&quot;:&quot;&quot;,&quot;prefix&quot;:&quot;&quot;,&quot;suffix&quot;:&quot;&quot;}},&quot;hasBrokenReferences&quot;:false,&quot;hasManualEdits&quot;:false,&quot;isEmpty&quot;:false,&quot;citationType&quot;:&quot;inline&quot;,&quot;id&quot;:-132489204,&quot;citationText&quot;:&quot;&lt;span style=\&quot;font-family:Aptos;font-size:14.666666666666666px;color:#000000\&quot;&gt;(McKinney 2022, Pandas 2026e, Arif Rahman 2025)&lt;/span&gt;&quot;}"/>
         <w:id w:val="-132489204"/>
         <w:placeholder>
           <w:docPart w:val="D498FF9CCA034631A39E07E58B972EAD"/>
@@ -537,7 +537,7 @@
           <w:lang w:val="de-DE"/>
         </w:rPr>
         <w:alias w:val="Citation"/>
-        <w:tag w:val="{&quot;referencesIds&quot;:[&quot;doc:69773fc6360cc45d457d30a1&quot;],&quot;referencesOptions&quot;:{&quot;doc:69773fc6360cc45d457d30a1&quot;:{&quot;author&quot;:true,&quot;year&quot;:true,&quot;formatAuthorYear&quot;:false,&quot;pageReplace&quot;:&quot;&quot;,&quot;additionalField&quot;:&quot;&quot;,&quot;additionalValue&quot;:&quot;&quot;,&quot;prefix&quot;:&quot;&quot;,&quot;suffix&quot;:&quot;&quot;}},&quot;hasBrokenReferences&quot;:false,&quot;hasManualEdits&quot;:false,&quot;isEmpty&quot;:false,&quot;citationType&quot;:&quot;inline&quot;}"/>
+        <w:tag w:val="{&quot;referencesIds&quot;:[&quot;doc:69773fc6360cc45d457d30a1&quot;],&quot;referencesOptions&quot;:{&quot;doc:69773fc6360cc45d457d30a1&quot;:{&quot;author&quot;:true,&quot;year&quot;:true,&quot;formatAuthorYear&quot;:false,&quot;pageReplace&quot;:&quot;&quot;,&quot;additionalField&quot;:&quot;&quot;,&quot;additionalValue&quot;:&quot;&quot;,&quot;prefix&quot;:&quot;&quot;,&quot;suffix&quot;:&quot;&quot;}},&quot;hasBrokenReferences&quot;:false,&quot;hasManualEdits&quot;:false,&quot;isEmpty&quot;:false,&quot;citationType&quot;:&quot;inline&quot;,&quot;id&quot;:-471604325,&quot;citationText&quot;:&quot;&lt;span style=\&quot;font-family:Aptos;font-size:14.666666666666666px;color:#000000\&quot;&gt;(McKinney 2022)&lt;/span&gt;&quot;}"/>
         <w:id w:val="-471604325"/>
         <w:placeholder>
           <w:docPart w:val="EF29BE3252054416B6237950B6183AFA"/>
@@ -575,7 +575,7 @@
           <w:lang w:val="de-DE"/>
         </w:rPr>
         <w:alias w:val="Citation"/>
-        <w:tag w:val="{&quot;referencesIds&quot;:[&quot;doc:6979337c360cc45d457d6514&quot;,&quot;doc:69793586360cc45d457d6530&quot;],&quot;referencesOptions&quot;:{&quot;doc:6979337c360cc45d457d6514&quot;:{&quot;author&quot;:true,&quot;year&quot;:true,&quot;formatAuthorYear&quot;:false,&quot;pageReplace&quot;:&quot;&quot;,&quot;additionalField&quot;:&quot;&quot;,&quot;additionalValue&quot;:&quot;&quot;,&quot;prefix&quot;:&quot;&quot;,&quot;suffix&quot;:&quot;&quot;},&quot;doc:69793586360cc45d457d6530&quot;:{&quot;author&quot;:true,&quot;year&quot;:true,&quot;formatAuthorYear&quot;:false,&quot;pageReplace&quot;:&quot;&quot;,&quot;additionalField&quot;:&quot;&quot;,&quot;additionalValue&quot;:&quot;&quot;,&quot;prefix&quot;:&quot;&quot;,&quot;suffix&quot;:&quot;&quot;}},&quot;hasBrokenReferences&quot;:false,&quot;hasManualEdits&quot;:false,&quot;isEmpty&quot;:false,&quot;citationType&quot;:&quot;inline&quot;}"/>
+        <w:tag w:val="{&quot;referencesIds&quot;:[&quot;doc:6979337c360cc45d457d6514&quot;,&quot;doc:69793586360cc45d457d6530&quot;],&quot;referencesOptions&quot;:{&quot;doc:6979337c360cc45d457d6514&quot;:{&quot;author&quot;:true,&quot;year&quot;:true,&quot;formatAuthorYear&quot;:false,&quot;pageReplace&quot;:&quot;&quot;,&quot;additionalField&quot;:&quot;&quot;,&quot;additionalValue&quot;:&quot;&quot;,&quot;prefix&quot;:&quot;&quot;,&quot;suffix&quot;:&quot;&quot;},&quot;doc:69793586360cc45d457d6530&quot;:{&quot;author&quot;:true,&quot;year&quot;:true,&quot;formatAuthorYear&quot;:false,&quot;pageReplace&quot;:&quot;&quot;,&quot;additionalField&quot;:&quot;&quot;,&quot;additionalValue&quot;:&quot;&quot;,&quot;prefix&quot;:&quot;&quot;,&quot;suffix&quot;:&quot;&quot;}},&quot;hasBrokenReferences&quot;:false,&quot;hasManualEdits&quot;:false,&quot;isEmpty&quot;:false,&quot;citationType&quot;:&quot;inline&quot;,&quot;id&quot;:864090035,&quot;citationText&quot;:&quot;&lt;span style=\&quot;font-family:Aptos;font-size:14.666666666666666px;color:#000000\&quot;&gt;(Stack Overflow 2022b, Stack Overflow 2021)&lt;/span&gt;&quot;}"/>
         <w:id w:val="864090035"/>
         <w:placeholder>
           <w:docPart w:val="C439685DE3904940AFE714B625E8DB78"/>
@@ -613,7 +613,7 @@
           <w:lang w:val="de-DE"/>
         </w:rPr>
         <w:alias w:val="Citation"/>
-        <w:tag w:val="{&quot;referencesIds&quot;:[&quot;doc:69773f11360cc45d457d3096&quot;,&quot;doc:69773fc6360cc45d457d30a1&quot;,&quot;doc:69793945fd33025f1314e097&quot;],&quot;referencesOptions&quot;:{&quot;doc:69773f11360cc45d457d3096&quot;:{&quot;author&quot;:true,&quot;year&quot;:true,&quot;formatAuthorYear&quot;:false,&quot;pageReplace&quot;:&quot;&quot;,&quot;additionalField&quot;:&quot;&quot;,&quot;additionalValue&quot;:&quot;&quot;,&quot;prefix&quot;:&quot;&quot;,&quot;suffix&quot;:&quot;&quot;},&quot;doc:69773fc6360cc45d457d30a1&quot;:{&quot;author&quot;:true,&quot;year&quot;:true,&quot;formatAuthorYear&quot;:false,&quot;pageReplace&quot;:&quot;&quot;,&quot;additionalField&quot;:&quot;&quot;,&quot;additionalValue&quot;:&quot;&quot;,&quot;prefix&quot;:&quot;&quot;,&quot;suffix&quot;:&quot;&quot;},&quot;doc:69793945fd33025f1314e097&quot;:{&quot;author&quot;:true,&quot;year&quot;:true,&quot;formatAuthorYear&quot;:false,&quot;pageReplace&quot;:&quot;&quot;,&quot;additionalField&quot;:&quot;&quot;,&quot;additionalValue&quot;:&quot;&quot;,&quot;prefix&quot;:&quot;&quot;,&quot;suffix&quot;:&quot;&quot;}},&quot;hasBrokenReferences&quot;:false,&quot;hasManualEdits&quot;:false,&quot;isEmpty&quot;:false,&quot;citationType&quot;:&quot;inline&quot;}"/>
+        <w:tag w:val="{&quot;referencesIds&quot;:[&quot;doc:69773f11360cc45d457d3096&quot;,&quot;doc:69773fc6360cc45d457d30a1&quot;,&quot;doc:69793945fd33025f1314e097&quot;],&quot;referencesOptions&quot;:{&quot;doc:69773f11360cc45d457d3096&quot;:{&quot;author&quot;:true,&quot;year&quot;:true,&quot;formatAuthorYear&quot;:false,&quot;pageReplace&quot;:&quot;&quot;,&quot;additionalField&quot;:&quot;&quot;,&quot;additionalValue&quot;:&quot;&quot;,&quot;prefix&quot;:&quot;&quot;,&quot;suffix&quot;:&quot;&quot;},&quot;doc:69773fc6360cc45d457d30a1&quot;:{&quot;author&quot;:true,&quot;year&quot;:true,&quot;formatAuthorYear&quot;:false,&quot;pageReplace&quot;:&quot;&quot;,&quot;additionalField&quot;:&quot;&quot;,&quot;additionalValue&quot;:&quot;&quot;,&quot;prefix&quot;:&quot;&quot;,&quot;suffix&quot;:&quot;&quot;},&quot;doc:69793945fd33025f1314e097&quot;:{&quot;author&quot;:true,&quot;year&quot;:true,&quot;formatAuthorYear&quot;:false,&quot;pageReplace&quot;:&quot;&quot;,&quot;additionalField&quot;:&quot;&quot;,&quot;additionalValue&quot;:&quot;&quot;,&quot;prefix&quot;:&quot;&quot;,&quot;suffix&quot;:&quot;&quot;}},&quot;hasBrokenReferences&quot;:false,&quot;hasManualEdits&quot;:false,&quot;isEmpty&quot;:false,&quot;citationType&quot;:&quot;inline&quot;,&quot;id&quot;:1456682326,&quot;citationText&quot;:&quot;&lt;span style=\&quot;font-family:Aptos;font-size:14.666666666666666px;color:#000000\&quot;&gt;(Vasiliev 2022, McKinney 2022, GeeksforGeeks 2025c)&lt;/span&gt;&quot;}"/>
         <w:id w:val="1456682326"/>
         <w:placeholder>
           <w:docPart w:val="CF58E8B30141461EBF0E91230854A837"/>
@@ -657,7 +657,7 @@
               <w:sz w:val="22"/>
               <w:szCs w:val="22"/>
             </w:rPr>
-            <w:t xml:space="preserve"> 2025a)</w:t>
+            <w:t xml:space="preserve"> 2025d)</w:t>
           </w:r>
         </w:p>
       </w:sdtContent>
@@ -675,7 +675,7 @@
           <w14:ligatures w14:val="standardContextual"/>
         </w:rPr>
         <w:alias w:val="Citation"/>
-        <w:tag w:val="{&quot;referencesIds&quot;:[&quot;doc:69793ade2ea0b31b61fd32eb&quot;],&quot;referencesOptions&quot;:{&quot;doc:69793ade2ea0b31b61fd32eb&quot;:{&quot;author&quot;:true,&quot;year&quot;:true,&quot;formatAuthorYear&quot;:false,&quot;pageReplace&quot;:&quot;&quot;,&quot;additionalField&quot;:&quot;&quot;,&quot;additionalValue&quot;:&quot;&quot;,&quot;prefix&quot;:&quot;&quot;,&quot;suffix&quot;:&quot;&quot;}},&quot;hasBrokenReferences&quot;:false,&quot;hasManualEdits&quot;:false,&quot;isEmpty&quot;:false,&quot;citationType&quot;:&quot;inline&quot;}"/>
+        <w:tag w:val="{&quot;referencesIds&quot;:[&quot;doc:69793ade2ea0b31b61fd32eb&quot;],&quot;referencesOptions&quot;:{&quot;doc:69793ade2ea0b31b61fd32eb&quot;:{&quot;author&quot;:true,&quot;year&quot;:true,&quot;formatAuthorYear&quot;:false,&quot;pageReplace&quot;:&quot;&quot;,&quot;additionalField&quot;:&quot;&quot;,&quot;additionalValue&quot;:&quot;&quot;,&quot;prefix&quot;:&quot;&quot;,&quot;suffix&quot;:&quot;&quot;}},&quot;hasBrokenReferences&quot;:false,&quot;hasManualEdits&quot;:false,&quot;isEmpty&quot;:false,&quot;citationType&quot;:&quot;inline&quot;,&quot;id&quot;:-912159820,&quot;citationText&quot;:&quot;&lt;span style=\&quot;font-family:Aptos;font-size:14.666666666666666px;color:#000000\&quot;&gt;(Pandas 2026a)&lt;/span&gt;&quot;}"/>
         <w:id w:val="-912159820"/>
         <w:placeholder>
           <w:docPart w:val="B9743D0AF37C49798A0D398CF383B163"/>
@@ -721,7 +721,7 @@
           <w14:ligatures w14:val="standardContextual"/>
         </w:rPr>
         <w:alias w:val="Citation"/>
-        <w:tag w:val="{&quot;referencesIds&quot;:[&quot;doc:69793cb2d8d585793fac38ad&quot;,&quot;doc:69773fed360cc45d457d30a7&quot;],&quot;referencesOptions&quot;:{&quot;doc:69793cb2d8d585793fac38ad&quot;:{&quot;author&quot;:true,&quot;year&quot;:true,&quot;formatAuthorYear&quot;:false,&quot;pageReplace&quot;:&quot;&quot;,&quot;additionalField&quot;:&quot;&quot;,&quot;additionalValue&quot;:&quot;&quot;,&quot;prefix&quot;:&quot;&quot;,&quot;suffix&quot;:&quot;&quot;},&quot;doc:69773fed360cc45d457d30a7&quot;:{&quot;author&quot;:true,&quot;year&quot;:true,&quot;formatAuthorYear&quot;:false,&quot;pageReplace&quot;:&quot;&quot;,&quot;additionalField&quot;:&quot;&quot;,&quot;additionalValue&quot;:&quot;&quot;,&quot;prefix&quot;:&quot;&quot;,&quot;suffix&quot;:&quot;&quot;}},&quot;hasBrokenReferences&quot;:false,&quot;hasManualEdits&quot;:false,&quot;isEmpty&quot;:false,&quot;citationType&quot;:&quot;inline&quot;}"/>
+        <w:tag w:val="{&quot;referencesIds&quot;:[&quot;doc:69793cb2d8d585793fac38ad&quot;,&quot;doc:69773fed360cc45d457d30a7&quot;],&quot;referencesOptions&quot;:{&quot;doc:69793cb2d8d585793fac38ad&quot;:{&quot;author&quot;:true,&quot;year&quot;:true,&quot;formatAuthorYear&quot;:false,&quot;pageReplace&quot;:&quot;&quot;,&quot;additionalField&quot;:&quot;&quot;,&quot;additionalValue&quot;:&quot;&quot;,&quot;prefix&quot;:&quot;&quot;,&quot;suffix&quot;:&quot;&quot;},&quot;doc:69773fed360cc45d457d30a7&quot;:{&quot;author&quot;:true,&quot;year&quot;:true,&quot;formatAuthorYear&quot;:false,&quot;pageReplace&quot;:&quot;&quot;,&quot;additionalField&quot;:&quot;&quot;,&quot;additionalValue&quot;:&quot;&quot;,&quot;prefix&quot;:&quot;&quot;,&quot;suffix&quot;:&quot;&quot;}},&quot;hasBrokenReferences&quot;:false,&quot;hasManualEdits&quot;:false,&quot;isEmpty&quot;:false,&quot;citationType&quot;:&quot;inline&quot;,&quot;id&quot;:-1762977506,&quot;citationText&quot;:&quot;&lt;span style=\&quot;font-family:Aptos;font-size:14.666666666666666px;color:#000000\&quot;&gt;(Stack Overflow 2022c, Stack Overflow 2023a)&lt;/span&gt;&quot;}"/>
         <w:id w:val="-1762977506"/>
         <w:placeholder>
           <w:docPart w:val="F7E70AEE1B604C51BEDD4425FE2BC87F"/>
@@ -749,7 +749,7 @@
               <w:sz w:val="22"/>
               <w:szCs w:val="22"/>
             </w:rPr>
-            <w:t>(Stack Overflow 2022c, Stack Overflow 2023)</w:t>
+            <w:t>(Stack Overflow 2022c, Stack Overflow 2023a)</w:t>
           </w:r>
         </w:p>
       </w:sdtContent>
@@ -767,7 +767,7 @@
           <w14:ligatures w14:val="standardContextual"/>
         </w:rPr>
         <w:alias w:val="Citation"/>
-        <w:tag w:val="{&quot;referencesIds&quot;:[&quot;doc:69773fc6360cc45d457d30a1&quot;,&quot;doc:6979337c360cc45d457d6514&quot;,&quot;doc:69793feed8d585793fac38ca&quot;,&quot;doc:6979405eca3ace34b22be0f3&quot;,&quot;doc:69774b9293dd120faad0400a&quot;,&quot;doc:69774a24182e34539ffc754b&quot;],&quot;referencesOptions&quot;:{&quot;doc:69773fc6360cc45d457d30a1&quot;:{&quot;author&quot;:true,&quot;year&quot;:true,&quot;formatAuthorYear&quot;:false,&quot;pageReplace&quot;:&quot;&quot;,&quot;additionalField&quot;:&quot;&quot;,&quot;additionalValue&quot;:&quot;&quot;,&quot;prefix&quot;:&quot;&quot;,&quot;suffix&quot;:&quot;&quot;},&quot;doc:6979337c360cc45d457d6514&quot;:{&quot;author&quot;:true,&quot;year&quot;:true,&quot;formatAuthorYear&quot;:false,&quot;pageReplace&quot;:&quot;&quot;,&quot;additionalField&quot;:&quot;&quot;,&quot;additionalValue&quot;:&quot;&quot;,&quot;prefix&quot;:&quot;&quot;,&quot;suffix&quot;:&quot;&quot;},&quot;doc:69793feed8d585793fac38ca&quot;:{&quot;author&quot;:true,&quot;year&quot;:true,&quot;formatAuthorYear&quot;:false,&quot;pageReplace&quot;:&quot;&quot;,&quot;additionalField&quot;:&quot;&quot;,&quot;additionalValue&quot;:&quot;&quot;,&quot;prefix&quot;:&quot;&quot;,&quot;suffix&quot;:&quot;&quot;},&quot;doc:6979405eca3ace34b22be0f3&quot;:{&quot;author&quot;:true,&quot;year&quot;:true,&quot;formatAuthorYear&quot;:false,&quot;pageReplace&quot;:&quot;&quot;,&quot;additionalField&quot;:&quot;&quot;,&quot;additionalValue&quot;:&quot;&quot;,&quot;prefix&quot;:&quot;&quot;,&quot;suffix&quot;:&quot;&quot;},&quot;doc:69774b9293dd120faad0400a&quot;:{&quot;author&quot;:true,&quot;year&quot;:true,&quot;formatAuthorYear&quot;:false,&quot;pageReplace&quot;:&quot;&quot;,&quot;additionalField&quot;:&quot;&quot;,&quot;additionalValue&quot;:&quot;&quot;,&quot;prefix&quot;:&quot;&quot;,&quot;suffix&quot;:&quot;&quot;},&quot;doc:69774a24182e34539ffc754b&quot;:{&quot;author&quot;:true,&quot;year&quot;:true,&quot;formatAuthorYear&quot;:false,&quot;pageReplace&quot;:&quot;&quot;,&quot;additionalField&quot;:&quot;&quot;,&quot;additionalValue&quot;:&quot;&quot;,&quot;prefix&quot;:&quot;&quot;,&quot;suffix&quot;:&quot;&quot;}},&quot;hasBrokenReferences&quot;:false,&quot;hasManualEdits&quot;:false,&quot;isEmpty&quot;:false,&quot;citationType&quot;:&quot;inline&quot;}"/>
+        <w:tag w:val="{&quot;referencesIds&quot;:[&quot;doc:69773fc6360cc45d457d30a1&quot;,&quot;doc:6979337c360cc45d457d6514&quot;,&quot;doc:69793feed8d585793fac38ca&quot;,&quot;doc:6979405eca3ace34b22be0f3&quot;,&quot;doc:69774b9293dd120faad0400a&quot;,&quot;doc:69774a24182e34539ffc754b&quot;],&quot;referencesOptions&quot;:{&quot;doc:69773fc6360cc45d457d30a1&quot;:{&quot;author&quot;:true,&quot;year&quot;:true,&quot;formatAuthorYear&quot;:false,&quot;pageReplace&quot;:&quot;&quot;,&quot;additionalField&quot;:&quot;&quot;,&quot;additionalValue&quot;:&quot;&quot;,&quot;prefix&quot;:&quot;&quot;,&quot;suffix&quot;:&quot;&quot;},&quot;doc:6979337c360cc45d457d6514&quot;:{&quot;author&quot;:true,&quot;year&quot;:true,&quot;formatAuthorYear&quot;:false,&quot;pageReplace&quot;:&quot;&quot;,&quot;additionalField&quot;:&quot;&quot;,&quot;additionalValue&quot;:&quot;&quot;,&quot;prefix&quot;:&quot;&quot;,&quot;suffix&quot;:&quot;&quot;},&quot;doc:69793feed8d585793fac38ca&quot;:{&quot;author&quot;:true,&quot;year&quot;:true,&quot;formatAuthorYear&quot;:false,&quot;pageReplace&quot;:&quot;&quot;,&quot;additionalField&quot;:&quot;&quot;,&quot;additionalValue&quot;:&quot;&quot;,&quot;prefix&quot;:&quot;&quot;,&quot;suffix&quot;:&quot;&quot;},&quot;doc:6979405eca3ace34b22be0f3&quot;:{&quot;author&quot;:true,&quot;year&quot;:true,&quot;formatAuthorYear&quot;:false,&quot;pageReplace&quot;:&quot;&quot;,&quot;additionalField&quot;:&quot;&quot;,&quot;additionalValue&quot;:&quot;&quot;,&quot;prefix&quot;:&quot;&quot;,&quot;suffix&quot;:&quot;&quot;},&quot;doc:69774b9293dd120faad0400a&quot;:{&quot;author&quot;:true,&quot;year&quot;:true,&quot;formatAuthorYear&quot;:false,&quot;pageReplace&quot;:&quot;&quot;,&quot;additionalField&quot;:&quot;&quot;,&quot;additionalValue&quot;:&quot;&quot;,&quot;prefix&quot;:&quot;&quot;,&quot;suffix&quot;:&quot;&quot;},&quot;doc:69774a24182e34539ffc754b&quot;:{&quot;author&quot;:true,&quot;year&quot;:true,&quot;formatAuthorYear&quot;:false,&quot;pageReplace&quot;:&quot;&quot;,&quot;additionalField&quot;:&quot;&quot;,&quot;additionalValue&quot;:&quot;&quot;,&quot;prefix&quot;:&quot;&quot;,&quot;suffix&quot;:&quot;&quot;}},&quot;hasBrokenReferences&quot;:false,&quot;hasManualEdits&quot;:false,&quot;isEmpty&quot;:false,&quot;citationType&quot;:&quot;inline&quot;,&quot;id&quot;:-1993011609,&quot;citationText&quot;:&quot;&lt;span style=\&quot;font-family:Aptos;font-size:14.666666666666666px;color:#000000\&quot;&gt;(McKinney 2022, Stack Overflow 2022b, GeeksforGeeks 2025f, GeeksforGeeks 2025e, Stack Overflow 2022a, Pandas 2026f)&lt;/span&gt;&quot;}"/>
         <w:id w:val="-1993011609"/>
         <w:placeholder>
           <w:docPart w:val="DFE56B4A611547FAB9B8EC5E810BBF84"/>
@@ -815,7 +815,7 @@
               <w:sz w:val="22"/>
               <w:szCs w:val="22"/>
             </w:rPr>
-            <w:t xml:space="preserve"> 2025d, </w:t>
+            <w:t xml:space="preserve"> 2025g, </w:t>
           </w:r>
           <w:proofErr w:type="spellStart"/>
           <w:r>
@@ -835,7 +835,7 @@
               <w:sz w:val="22"/>
               <w:szCs w:val="22"/>
             </w:rPr>
-            <w:t xml:space="preserve"> 2025c, Stack Overflow 2022a, Pandas 2026f)</w:t>
+            <w:t xml:space="preserve"> 2025f, Stack Overflow 2022a, Pandas 2026f)</w:t>
           </w:r>
         </w:p>
       </w:sdtContent>
@@ -867,7 +867,7 @@
             <w14:ligatures w14:val="standardContextual"/>
           </w:rPr>
           <w:alias w:val="Citation"/>
-          <w:tag w:val="{&quot;referencesIds&quot;:[&quot;doc:69773fc6360cc45d457d30a1&quot;,&quot;doc:6979337c360cc45d457d6514&quot;],&quot;referencesOptions&quot;:{&quot;doc:69773fc6360cc45d457d30a1&quot;:{&quot;author&quot;:true,&quot;year&quot;:true,&quot;formatAuthorYear&quot;:false,&quot;pageReplace&quot;:&quot;&quot;,&quot;additionalField&quot;:&quot;&quot;,&quot;additionalValue&quot;:&quot;&quot;,&quot;prefix&quot;:&quot;&quot;,&quot;suffix&quot;:&quot;&quot;},&quot;doc:6979337c360cc45d457d6514&quot;:{&quot;author&quot;:true,&quot;year&quot;:true,&quot;formatAuthorYear&quot;:false,&quot;pageReplace&quot;:&quot;&quot;,&quot;additionalField&quot;:&quot;&quot;,&quot;additionalValue&quot;:&quot;&quot;,&quot;prefix&quot;:&quot;&quot;,&quot;suffix&quot;:&quot;&quot;}},&quot;hasBrokenReferences&quot;:false,&quot;hasManualEdits&quot;:false,&quot;isEmpty&quot;:false,&quot;citationType&quot;:&quot;inline&quot;}"/>
+          <w:tag w:val="{&quot;referencesIds&quot;:[&quot;doc:69773fc6360cc45d457d30a1&quot;,&quot;doc:6979337c360cc45d457d6514&quot;],&quot;referencesOptions&quot;:{&quot;doc:69773fc6360cc45d457d30a1&quot;:{&quot;author&quot;:true,&quot;year&quot;:true,&quot;formatAuthorYear&quot;:false,&quot;pageReplace&quot;:&quot;&quot;,&quot;additionalField&quot;:&quot;&quot;,&quot;additionalValue&quot;:&quot;&quot;,&quot;prefix&quot;:&quot;&quot;,&quot;suffix&quot;:&quot;&quot;},&quot;doc:6979337c360cc45d457d6514&quot;:{&quot;author&quot;:true,&quot;year&quot;:true,&quot;formatAuthorYear&quot;:false,&quot;pageReplace&quot;:&quot;&quot;,&quot;additionalField&quot;:&quot;&quot;,&quot;additionalValue&quot;:&quot;&quot;,&quot;prefix&quot;:&quot;&quot;,&quot;suffix&quot;:&quot;&quot;}},&quot;hasBrokenReferences&quot;:false,&quot;hasManualEdits&quot;:false,&quot;isEmpty&quot;:false,&quot;citationType&quot;:&quot;inline&quot;,&quot;id&quot;:1254477366,&quot;citationText&quot;:&quot;&lt;span style=\&quot;font-family:Aptos;font-size:14.666666666666666px;color:#000000\&quot;&gt;(McKinney 2022, Stack Overflow 2022b)&lt;/span&gt;&quot;}"/>
           <w:id w:val="1254477366"/>
           <w:placeholder>
             <w:docPart w:val="2E0F15E310AC4EDAA9207BBEBCF91609"/>
@@ -898,7 +898,7 @@
             <w14:ligatures w14:val="standardContextual"/>
           </w:rPr>
           <w:alias w:val="Citation"/>
-          <w:tag w:val="{&quot;referencesIds&quot;:[&quot;doc:69792cebca3ace34b22bdfb0&quot;,&quot;doc:6979337c360cc45d457d6514&quot;],&quot;referencesOptions&quot;:{&quot;doc:69792cebca3ace34b22bdfb0&quot;:{&quot;author&quot;:true,&quot;year&quot;:true,&quot;formatAuthorYear&quot;:false,&quot;pageReplace&quot;:&quot;&quot;,&quot;additionalField&quot;:&quot;&quot;,&quot;additionalValue&quot;:&quot;&quot;,&quot;prefix&quot;:&quot;&quot;,&quot;suffix&quot;:&quot;&quot;},&quot;doc:6979337c360cc45d457d6514&quot;:{&quot;author&quot;:true,&quot;year&quot;:true,&quot;formatAuthorYear&quot;:false,&quot;pageReplace&quot;:&quot;&quot;,&quot;additionalField&quot;:&quot;&quot;,&quot;additionalValue&quot;:&quot;&quot;,&quot;prefix&quot;:&quot;&quot;,&quot;suffix&quot;:&quot;&quot;}},&quot;hasBrokenReferences&quot;:false,&quot;hasManualEdits&quot;:false,&quot;isEmpty&quot;:false,&quot;citationType&quot;:&quot;inline&quot;}"/>
+          <w:tag w:val="{&quot;referencesIds&quot;:[&quot;doc:69792cebca3ace34b22bdfb0&quot;,&quot;doc:6979337c360cc45d457d6514&quot;],&quot;referencesOptions&quot;:{&quot;doc:69792cebca3ace34b22bdfb0&quot;:{&quot;author&quot;:true,&quot;year&quot;:true,&quot;formatAuthorYear&quot;:false,&quot;pageReplace&quot;:&quot;&quot;,&quot;additionalField&quot;:&quot;&quot;,&quot;additionalValue&quot;:&quot;&quot;,&quot;prefix&quot;:&quot;&quot;,&quot;suffix&quot;:&quot;&quot;},&quot;doc:6979337c360cc45d457d6514&quot;:{&quot;author&quot;:true,&quot;year&quot;:true,&quot;formatAuthorYear&quot;:false,&quot;pageReplace&quot;:&quot;&quot;,&quot;additionalField&quot;:&quot;&quot;,&quot;additionalValue&quot;:&quot;&quot;,&quot;prefix&quot;:&quot;&quot;,&quot;suffix&quot;:&quot;&quot;}},&quot;hasBrokenReferences&quot;:false,&quot;hasManualEdits&quot;:false,&quot;isEmpty&quot;:false,&quot;citationType&quot;:&quot;inline&quot;,&quot;id&quot;:-602347484,&quot;citationText&quot;:&quot;&lt;span style=\&quot;font-family:Aptos;font-size:14.666666666666666px;color:#000000\&quot;&gt;(Ozdemir and Susarla 2018, Stack Overflow 2022b)&lt;/span&gt;&quot;}"/>
           <w:id w:val="-602347484"/>
           <w:placeholder>
             <w:docPart w:val="F1B697249D3A49C9BD96FEAFC7349B14"/>
@@ -930,7 +930,7 @@
           <w14:ligatures w14:val="standardContextual"/>
         </w:rPr>
         <w:alias w:val="Citation"/>
-        <w:tag w:val="{&quot;referencesIds&quot;:[&quot;doc:69794305d8d585793fac38e3&quot;],&quot;referencesOptions&quot;:{&quot;doc:69794305d8d585793fac38e3&quot;:{&quot;author&quot;:true,&quot;year&quot;:true,&quot;formatAuthorYear&quot;:false,&quot;pageReplace&quot;:&quot;&quot;,&quot;additionalField&quot;:&quot;&quot;,&quot;additionalValue&quot;:&quot;&quot;,&quot;prefix&quot;:&quot;&quot;,&quot;suffix&quot;:&quot;&quot;}},&quot;hasBrokenReferences&quot;:false,&quot;hasManualEdits&quot;:false,&quot;isEmpty&quot;:false,&quot;citationType&quot;:&quot;inline&quot;}"/>
+        <w:tag w:val="{&quot;referencesIds&quot;:[&quot;doc:69794305d8d585793fac38e3&quot;],&quot;referencesOptions&quot;:{&quot;doc:69794305d8d585793fac38e3&quot;:{&quot;author&quot;:true,&quot;year&quot;:true,&quot;formatAuthorYear&quot;:false,&quot;pageReplace&quot;:&quot;&quot;,&quot;additionalField&quot;:&quot;&quot;,&quot;additionalValue&quot;:&quot;&quot;,&quot;prefix&quot;:&quot;&quot;,&quot;suffix&quot;:&quot;&quot;}},&quot;hasBrokenReferences&quot;:false,&quot;hasManualEdits&quot;:false,&quot;isEmpty&quot;:false,&quot;citationType&quot;:&quot;inline&quot;,&quot;id&quot;:-1862263738,&quot;citationText&quot;:&quot;&lt;span style=\&quot;font-family:Aptos;font-size:14.666666666666666px;color:#000000\&quot;&gt;(Scikit-learn 2026)&lt;/span&gt;&quot;}"/>
         <w:id w:val="-1862263738"/>
         <w:placeholder>
           <w:docPart w:val="EFAA85CDF9FB482DBD3E474076C3D352"/>
@@ -976,7 +976,7 @@
           <w14:ligatures w14:val="standardContextual"/>
         </w:rPr>
         <w:alias w:val="Citation"/>
-        <w:tag w:val="{&quot;referencesIds&quot;:[&quot;doc:697945339b58ea1476252022&quot;,&quot;doc:6979337c360cc45d457d6514&quot;,&quot;doc:69792cebca3ace34b22bdfb0&quot;],&quot;referencesOptions&quot;:{&quot;doc:697945339b58ea1476252022&quot;:{&quot;author&quot;:true,&quot;year&quot;:true,&quot;formatAuthorYear&quot;:false,&quot;pageReplace&quot;:&quot;&quot;,&quot;additionalField&quot;:&quot;&quot;,&quot;additionalValue&quot;:&quot;&quot;,&quot;prefix&quot;:&quot;&quot;,&quot;suffix&quot;:&quot;&quot;},&quot;doc:6979337c360cc45d457d6514&quot;:{&quot;author&quot;:true,&quot;year&quot;:true,&quot;formatAuthorYear&quot;:false,&quot;pageReplace&quot;:&quot;&quot;,&quot;additionalField&quot;:&quot;&quot;,&quot;additionalValue&quot;:&quot;&quot;,&quot;prefix&quot;:&quot;&quot;,&quot;suffix&quot;:&quot;&quot;},&quot;doc:69792cebca3ace34b22bdfb0&quot;:{&quot;author&quot;:true,&quot;year&quot;:true,&quot;formatAuthorYear&quot;:false,&quot;pageReplace&quot;:&quot;&quot;,&quot;additionalField&quot;:&quot;&quot;,&quot;additionalValue&quot;:&quot;&quot;,&quot;prefix&quot;:&quot;&quot;,&quot;suffix&quot;:&quot;&quot;}},&quot;hasBrokenReferences&quot;:false,&quot;hasManualEdits&quot;:false,&quot;isEmpty&quot;:false,&quot;citationType&quot;:&quot;inline&quot;}"/>
+        <w:tag w:val="{&quot;referencesIds&quot;:[&quot;doc:697945339b58ea1476252022&quot;,&quot;doc:6979337c360cc45d457d6514&quot;,&quot;doc:69792cebca3ace34b22bdfb0&quot;],&quot;referencesOptions&quot;:{&quot;doc:697945339b58ea1476252022&quot;:{&quot;author&quot;:true,&quot;year&quot;:true,&quot;formatAuthorYear&quot;:false,&quot;pageReplace&quot;:&quot;&quot;,&quot;additionalField&quot;:&quot;&quot;,&quot;additionalValue&quot;:&quot;&quot;,&quot;prefix&quot;:&quot;&quot;,&quot;suffix&quot;:&quot;&quot;},&quot;doc:6979337c360cc45d457d6514&quot;:{&quot;author&quot;:true,&quot;year&quot;:true,&quot;formatAuthorYear&quot;:false,&quot;pageReplace&quot;:&quot;&quot;,&quot;additionalField&quot;:&quot;&quot;,&quot;additionalValue&quot;:&quot;&quot;,&quot;prefix&quot;:&quot;&quot;,&quot;suffix&quot;:&quot;&quot;},&quot;doc:69792cebca3ace34b22bdfb0&quot;:{&quot;author&quot;:true,&quot;year&quot;:true,&quot;formatAuthorYear&quot;:false,&quot;pageReplace&quot;:&quot;&quot;,&quot;additionalField&quot;:&quot;&quot;,&quot;additionalValue&quot;:&quot;&quot;,&quot;prefix&quot;:&quot;&quot;,&quot;suffix&quot;:&quot;&quot;}},&quot;hasBrokenReferences&quot;:false,&quot;hasManualEdits&quot;:false,&quot;isEmpty&quot;:false,&quot;citationType&quot;:&quot;inline&quot;,&quot;id&quot;:-1303691065,&quot;citationText&quot;:&quot;&lt;span style=\&quot;font-family:Aptos;font-size:14.666666666666666px;color:#000000\&quot;&gt;(GeeksforGeeks 2025h, Stack Overflow 2022b, Ozdemir and Susarla 2018)&lt;/span&gt;&quot;}"/>
         <w:id w:val="-1303691065"/>
         <w:placeholder>
           <w:docPart w:val="1DBAAA0105964F8492B6E4E474085388"/>
@@ -1024,7 +1024,7 @@
               <w:sz w:val="22"/>
               <w:szCs w:val="22"/>
             </w:rPr>
-            <w:t xml:space="preserve"> 2025e, Stack Overflow 2022b, Ozdemir and Susarla 2018)</w:t>
+            <w:t xml:space="preserve"> 2025i, Stack Overflow 2022b, Ozdemir and Susarla 2018)</w:t>
           </w:r>
         </w:p>
       </w:sdtContent>
@@ -1042,7 +1042,7 @@
           <w14:ligatures w14:val="standardContextual"/>
         </w:rPr>
         <w:alias w:val="Citation"/>
-        <w:tag w:val="{&quot;referencesIds&quot;:[&quot;doc:6979470a360cc45d457d66a8&quot;],&quot;referencesOptions&quot;:{&quot;doc:6979470a360cc45d457d66a8&quot;:{&quot;author&quot;:true,&quot;year&quot;:true,&quot;formatAuthorYear&quot;:false,&quot;pageReplace&quot;:&quot;&quot;,&quot;additionalField&quot;:&quot;&quot;,&quot;additionalValue&quot;:&quot;&quot;,&quot;prefix&quot;:&quot;&quot;,&quot;suffix&quot;:&quot;&quot;}},&quot;hasBrokenReferences&quot;:false,&quot;hasManualEdits&quot;:false,&quot;isEmpty&quot;:false,&quot;citationType&quot;:&quot;inline&quot;}"/>
+        <w:tag w:val="{&quot;referencesIds&quot;:[&quot;doc:6979470a360cc45d457d66a8&quot;],&quot;referencesOptions&quot;:{&quot;doc:6979470a360cc45d457d66a8&quot;:{&quot;author&quot;:true,&quot;year&quot;:true,&quot;formatAuthorYear&quot;:false,&quot;pageReplace&quot;:&quot;&quot;,&quot;additionalField&quot;:&quot;&quot;,&quot;additionalValue&quot;:&quot;&quot;,&quot;prefix&quot;:&quot;&quot;,&quot;suffix&quot;:&quot;&quot;}},&quot;hasBrokenReferences&quot;:false,&quot;hasManualEdits&quot;:false,&quot;isEmpty&quot;:false,&quot;citationType&quot;:&quot;inline&quot;,&quot;id&quot;:1708677829,&quot;citationText&quot;:&quot;&lt;span style=\&quot;font-family:Aptos;font-size:14.666666666666666px;color:#000000\&quot;&gt;(Stack Overflow 2020a)&lt;/span&gt;&quot;}"/>
         <w:id w:val="1708677829"/>
         <w:placeholder>
           <w:docPart w:val="4F6A52D329DC4B0A8ADF73D9E3AA38CD"/>
@@ -1071,6 +1071,448 @@
               <w:szCs w:val="22"/>
             </w:rPr>
             <w:t>(Stack Overflow 2020a)</w:t>
+          </w:r>
+        </w:p>
+      </w:sdtContent>
+    </w:sdt>
+    <w:sdt>
+      <w:sdtPr>
+        <w:rPr>
+          <w:rFonts w:ascii="Aptos" w:eastAsiaTheme="minorHAnsi" w:hAnsi="Aptos" w:cstheme="minorBidi"/>
+          <w:color w:val="000000"/>
+          <w:kern w:val="2"/>
+          <w:sz w:val="22"/>
+          <w:szCs w:val="22"/>
+          <w:highlight w:val="white"/>
+          <w:lang w:eastAsia="en-US"/>
+          <w14:ligatures w14:val="standardContextual"/>
+        </w:rPr>
+        <w:alias w:val="Citation"/>
+        <w:tag w:val="{&quot;referencesIds&quot;:[&quot;doc:697a857065f11557e99dead6&quot;,&quot;doc:697a864cfd33025f1314fd8e&quot;,&quot;doc:697a8736a097695403e9706e&quot;],&quot;referencesOptions&quot;:{&quot;doc:697a857065f11557e99dead6&quot;:{&quot;author&quot;:true,&quot;year&quot;:true,&quot;formatAuthorYear&quot;:false,&quot;pageReplace&quot;:&quot;&quot;,&quot;additionalField&quot;:&quot;&quot;,&quot;additionalValue&quot;:&quot;&quot;,&quot;prefix&quot;:&quot;&quot;,&quot;suffix&quot;:&quot;&quot;},&quot;doc:697a864cfd33025f1314fd8e&quot;:{&quot;author&quot;:true,&quot;year&quot;:true,&quot;formatAuthorYear&quot;:false,&quot;pageReplace&quot;:&quot;&quot;,&quot;additionalField&quot;:&quot;&quot;,&quot;additionalValue&quot;:&quot;&quot;,&quot;prefix&quot;:&quot;&quot;,&quot;suffix&quot;:&quot;&quot;},&quot;doc:697a8736a097695403e9706e&quot;:{&quot;author&quot;:true,&quot;year&quot;:true,&quot;formatAuthorYear&quot;:false,&quot;pageReplace&quot;:&quot;&quot;,&quot;additionalField&quot;:&quot;&quot;,&quot;additionalValue&quot;:&quot;&quot;,&quot;prefix&quot;:&quot;&quot;,&quot;suffix&quot;:&quot;&quot;}},&quot;hasBrokenReferences&quot;:false,&quot;hasManualEdits&quot;:false,&quot;isEmpty&quot;:false,&quot;citationType&quot;:&quot;inline&quot;,&quot;id&quot;:1167679908,&quot;citationText&quot;:&quot;&lt;span style=\&quot;font-family:Aptos;font-size:14.666666666666666px;color:#000000\&quot;&gt;(Arif Rahman 2024, Python Tutorial 2021, GeeksforGeeks 2025a)&lt;/span&gt;&quot;}"/>
+        <w:id w:val="1167679908"/>
+        <w:placeholder>
+          <w:docPart w:val="186C3BFE87E242F69BA31C6D6D11F52E"/>
+        </w:placeholder>
+      </w:sdtPr>
+      <w:sdtContent>
+        <w:p>
+          <w:pPr>
+            <w:pStyle w:val="NormalWeb"/>
+            <w:rPr>
+              <w:rFonts w:ascii="Aptos" w:eastAsiaTheme="minorHAnsi" w:hAnsi="Aptos" w:cstheme="minorBidi"/>
+              <w:color w:val="000000"/>
+              <w:kern w:val="2"/>
+              <w:sz w:val="22"/>
+              <w:szCs w:val="22"/>
+              <w:highlight w:val="white"/>
+              <w:lang w:eastAsia="en-US"/>
+              <w14:ligatures w14:val="standardContextual"/>
+            </w:rPr>
+          </w:pPr>
+          <w:r>
+            <w:rPr>
+              <w:rFonts w:ascii="Aptos" w:eastAsia="Times New Roman" w:hAnsi="Aptos"/>
+              <w:color w:val="000000"/>
+              <w:sz w:val="22"/>
+              <w:szCs w:val="22"/>
+            </w:rPr>
+            <w:t xml:space="preserve">(Arif Rahman 2024, Python Tutorial 2021, </w:t>
+          </w:r>
+          <w:proofErr w:type="spellStart"/>
+          <w:r>
+            <w:rPr>
+              <w:rFonts w:ascii="Aptos" w:eastAsia="Times New Roman" w:hAnsi="Aptos"/>
+              <w:color w:val="000000"/>
+              <w:sz w:val="22"/>
+              <w:szCs w:val="22"/>
+            </w:rPr>
+            <w:t>GeeksforGeeks</w:t>
+          </w:r>
+          <w:proofErr w:type="spellEnd"/>
+          <w:r>
+            <w:rPr>
+              <w:rFonts w:ascii="Aptos" w:eastAsia="Times New Roman" w:hAnsi="Aptos"/>
+              <w:color w:val="000000"/>
+              <w:sz w:val="22"/>
+              <w:szCs w:val="22"/>
+            </w:rPr>
+            <w:t xml:space="preserve"> 2025a)</w:t>
+          </w:r>
+        </w:p>
+      </w:sdtContent>
+    </w:sdt>
+    <w:sdt>
+      <w:sdtPr>
+        <w:rPr>
+          <w:rFonts w:ascii="Aptos" w:eastAsiaTheme="minorHAnsi" w:hAnsi="Aptos" w:cstheme="minorBidi"/>
+          <w:color w:val="000000"/>
+          <w:kern w:val="2"/>
+          <w:sz w:val="22"/>
+          <w:szCs w:val="22"/>
+          <w:highlight w:val="white"/>
+          <w:lang w:eastAsia="en-US"/>
+          <w14:ligatures w14:val="standardContextual"/>
+        </w:rPr>
+        <w:alias w:val="Citation"/>
+        <w:tag w:val="{&quot;referencesIds&quot;:[&quot;doc:697a8c439e7d9800175c6cc4&quot;,&quot;doc:697a8b61182e34539ffcce55&quot;,&quot;doc:697a8b3165f11557e99deb00&quot;,&quot;doc:697a8af025073233cc9975c3&quot;,&quot;doc:697a8aba93dd120faad0d289&quot;,&quot;doc:697a8a8bfd33025f1314fdb9&quot;],&quot;referencesOptions&quot;:{&quot;doc:697a8c439e7d9800175c6cc4&quot;:{&quot;author&quot;:true,&quot;year&quot;:true,&quot;formatAuthorYear&quot;:false,&quot;additionalField&quot;:&quot;Page&quot;,&quot;additionalValue&quot;:&quot;&quot;,&quot;prefix&quot;:&quot;&quot;,&quot;suffix&quot;:&quot;&quot;},&quot;doc:697a8b61182e34539ffcce55&quot;:{&quot;author&quot;:true,&quot;year&quot;:true,&quot;formatAuthorYear&quot;:false,&quot;additionalField&quot;:&quot;Page&quot;,&quot;additionalValue&quot;:&quot;&quot;,&quot;prefix&quot;:&quot;&quot;,&quot;suffix&quot;:&quot;&quot;},&quot;doc:697a8b3165f11557e99deb00&quot;:{&quot;author&quot;:true,&quot;year&quot;:true,&quot;formatAuthorYear&quot;:false,&quot;additionalField&quot;:&quot;Page&quot;,&quot;additionalValue&quot;:&quot;&quot;,&quot;prefix&quot;:&quot;&quot;,&quot;suffix&quot;:&quot;&quot;},&quot;doc:697a8af025073233cc9975c3&quot;:{&quot;author&quot;:true,&quot;year&quot;:true,&quot;formatAuthorYear&quot;:false,&quot;additionalField&quot;:&quot;Page&quot;,&quot;additionalValue&quot;:&quot;&quot;,&quot;prefix&quot;:&quot;&quot;,&quot;suffix&quot;:&quot;&quot;},&quot;doc:697a8aba93dd120faad0d289&quot;:{&quot;author&quot;:true,&quot;year&quot;:true,&quot;formatAuthorYear&quot;:false,&quot;additionalField&quot;:&quot;Page&quot;,&quot;additionalValue&quot;:&quot;&quot;,&quot;prefix&quot;:&quot;&quot;,&quot;suffix&quot;:&quot;&quot;},&quot;doc:697a8a8bfd33025f1314fdb9&quot;:{&quot;author&quot;:true,&quot;year&quot;:true,&quot;formatAuthorYear&quot;:false,&quot;additionalField&quot;:&quot;Page&quot;,&quot;additionalValue&quot;:&quot;&quot;,&quot;prefix&quot;:&quot;&quot;,&quot;suffix&quot;:&quot;&quot;}},&quot;hasBrokenReferences&quot;:false,&quot;hasManualEdits&quot;:false,&quot;isEmpty&quot;:false,&quot;citationType&quot;:&quot;inline&quot;,&quot;id&quot;:-1071658530,&quot;citationText&quot;:&quot;&lt;span style=\&quot;font-family:Aptos;font-size:14.666666666666666px;color:#000000\&quot;&gt;(Python Assets 2023b, GeeksforGeeks 2025b, GeeksforGeeks 2022, GeeksforGeeks 2025g, Python Assets 2023a, Stack Overflow 2023b)&lt;/span&gt;&quot;}"/>
+        <w:id w:val="-1071658530"/>
+        <w:placeholder>
+          <w:docPart w:val="C384D238156E451383E0F4F947C6D93F"/>
+        </w:placeholder>
+      </w:sdtPr>
+      <w:sdtContent>
+        <w:p>
+          <w:pPr>
+            <w:pStyle w:val="NormalWeb"/>
+            <w:rPr>
+              <w:rFonts w:ascii="Aptos" w:eastAsiaTheme="minorHAnsi" w:hAnsi="Aptos" w:cstheme="minorBidi"/>
+              <w:color w:val="000000"/>
+              <w:kern w:val="2"/>
+              <w:sz w:val="22"/>
+              <w:szCs w:val="22"/>
+              <w:highlight w:val="white"/>
+              <w:lang w:eastAsia="en-US"/>
+              <w14:ligatures w14:val="standardContextual"/>
+            </w:rPr>
+          </w:pPr>
+          <w:r>
+            <w:rPr>
+              <w:rFonts w:ascii="Aptos" w:eastAsia="Times New Roman" w:hAnsi="Aptos"/>
+              <w:color w:val="000000"/>
+              <w:sz w:val="22"/>
+              <w:szCs w:val="22"/>
+            </w:rPr>
+            <w:t xml:space="preserve">(Python Assets 2023b, </w:t>
+          </w:r>
+          <w:proofErr w:type="spellStart"/>
+          <w:r>
+            <w:rPr>
+              <w:rFonts w:ascii="Aptos" w:eastAsia="Times New Roman" w:hAnsi="Aptos"/>
+              <w:color w:val="000000"/>
+              <w:sz w:val="22"/>
+              <w:szCs w:val="22"/>
+            </w:rPr>
+            <w:t>GeeksforGeeks</w:t>
+          </w:r>
+          <w:proofErr w:type="spellEnd"/>
+          <w:r>
+            <w:rPr>
+              <w:rFonts w:ascii="Aptos" w:eastAsia="Times New Roman" w:hAnsi="Aptos"/>
+              <w:color w:val="000000"/>
+              <w:sz w:val="22"/>
+              <w:szCs w:val="22"/>
+            </w:rPr>
+            <w:t xml:space="preserve"> 2025b, </w:t>
+          </w:r>
+          <w:proofErr w:type="spellStart"/>
+          <w:r>
+            <w:rPr>
+              <w:rFonts w:ascii="Aptos" w:eastAsia="Times New Roman" w:hAnsi="Aptos"/>
+              <w:color w:val="000000"/>
+              <w:sz w:val="22"/>
+              <w:szCs w:val="22"/>
+            </w:rPr>
+            <w:t>GeeksforGeeks</w:t>
+          </w:r>
+          <w:proofErr w:type="spellEnd"/>
+          <w:r>
+            <w:rPr>
+              <w:rFonts w:ascii="Aptos" w:eastAsia="Times New Roman" w:hAnsi="Aptos"/>
+              <w:color w:val="000000"/>
+              <w:sz w:val="22"/>
+              <w:szCs w:val="22"/>
+            </w:rPr>
+            <w:t xml:space="preserve"> 2022, </w:t>
+          </w:r>
+          <w:proofErr w:type="spellStart"/>
+          <w:r>
+            <w:rPr>
+              <w:rFonts w:ascii="Aptos" w:eastAsia="Times New Roman" w:hAnsi="Aptos"/>
+              <w:color w:val="000000"/>
+              <w:sz w:val="22"/>
+              <w:szCs w:val="22"/>
+            </w:rPr>
+            <w:t>GeeksforGeeks</w:t>
+          </w:r>
+          <w:proofErr w:type="spellEnd"/>
+          <w:r>
+            <w:rPr>
+              <w:rFonts w:ascii="Aptos" w:eastAsia="Times New Roman" w:hAnsi="Aptos"/>
+              <w:color w:val="000000"/>
+              <w:sz w:val="22"/>
+              <w:szCs w:val="22"/>
+            </w:rPr>
+            <w:t xml:space="preserve"> 2025h, Python Assets 2023a, Stack Overflow 2023c)</w:t>
+          </w:r>
+        </w:p>
+      </w:sdtContent>
+    </w:sdt>
+    <w:sdt>
+      <w:sdtPr>
+        <w:rPr>
+          <w:rFonts w:ascii="Aptos" w:eastAsiaTheme="minorHAnsi" w:hAnsi="Aptos" w:cstheme="minorBidi"/>
+          <w:color w:val="000000"/>
+          <w:kern w:val="2"/>
+          <w:sz w:val="22"/>
+          <w:szCs w:val="22"/>
+          <w:highlight w:val="white"/>
+          <w:lang w:eastAsia="en-US"/>
+          <w14:ligatures w14:val="standardContextual"/>
+        </w:rPr>
+        <w:alias w:val="Citation"/>
+        <w:tag w:val="{&quot;referencesIds&quot;:[&quot;doc:69773fc6360cc45d457d30a1&quot;,&quot;doc:697a92c58c897e4d7f9d2fc5&quot;,&quot;doc:697a931f9b58ea1476253dc6&quot;],&quot;referencesOptions&quot;:{&quot;doc:69773fc6360cc45d457d30a1&quot;:{&quot;author&quot;:true,&quot;year&quot;:true,&quot;formatAuthorYear&quot;:false,&quot;pageReplace&quot;:&quot;&quot;,&quot;additionalField&quot;:&quot;&quot;,&quot;additionalValue&quot;:&quot;&quot;,&quot;prefix&quot;:&quot;&quot;,&quot;suffix&quot;:&quot;&quot;},&quot;doc:697a92c58c897e4d7f9d2fc5&quot;:{&quot;author&quot;:true,&quot;year&quot;:true,&quot;formatAuthorYear&quot;:false,&quot;pageReplace&quot;:&quot;&quot;,&quot;additionalField&quot;:&quot;&quot;,&quot;additionalValue&quot;:&quot;&quot;,&quot;prefix&quot;:&quot;&quot;,&quot;suffix&quot;:&quot;&quot;},&quot;doc:697a931f9b58ea1476253dc6&quot;:{&quot;author&quot;:true,&quot;year&quot;:true,&quot;formatAuthorYear&quot;:false,&quot;pageReplace&quot;:&quot;&quot;,&quot;additionalField&quot;:&quot;&quot;,&quot;additionalValue&quot;:&quot;&quot;,&quot;prefix&quot;:&quot;&quot;,&quot;suffix&quot;:&quot;&quot;}},&quot;hasBrokenReferences&quot;:false,&quot;hasManualEdits&quot;:false,&quot;isEmpty&quot;:false,&quot;citationType&quot;:&quot;inline&quot;}"/>
+        <w:id w:val="1961524772"/>
+        <w:placeholder>
+          <w:docPart w:val="5ADC5D485EA6405AAEA83CBC2170FC63"/>
+        </w:placeholder>
+      </w:sdtPr>
+      <w:sdtContent>
+        <w:p>
+          <w:pPr>
+            <w:pStyle w:val="NormalWeb"/>
+            <w:rPr>
+              <w:rFonts w:ascii="Aptos" w:eastAsiaTheme="minorHAnsi" w:hAnsi="Aptos" w:cstheme="minorBidi"/>
+              <w:color w:val="000000"/>
+              <w:kern w:val="2"/>
+              <w:sz w:val="22"/>
+              <w:szCs w:val="22"/>
+              <w:highlight w:val="white"/>
+              <w:lang w:eastAsia="en-US"/>
+              <w14:ligatures w14:val="standardContextual"/>
+            </w:rPr>
+          </w:pPr>
+          <w:r>
+            <w:rPr>
+              <w:rFonts w:ascii="Aptos" w:eastAsia="Times New Roman" w:hAnsi="Aptos"/>
+              <w:color w:val="000000"/>
+              <w:sz w:val="22"/>
+              <w:szCs w:val="22"/>
+            </w:rPr>
+            <w:t>(McKinney 2022, Stack Overflow 2024, Seaborn 2024a)</w:t>
+          </w:r>
+        </w:p>
+      </w:sdtContent>
+    </w:sdt>
+    <w:sdt>
+      <w:sdtPr>
+        <w:rPr>
+          <w:rFonts w:ascii="Aptos" w:eastAsiaTheme="minorHAnsi" w:hAnsi="Aptos" w:cstheme="minorBidi"/>
+          <w:color w:val="000000"/>
+          <w:kern w:val="2"/>
+          <w:sz w:val="22"/>
+          <w:szCs w:val="22"/>
+          <w:highlight w:val="white"/>
+          <w:lang w:eastAsia="en-US"/>
+          <w14:ligatures w14:val="standardContextual"/>
+        </w:rPr>
+        <w:alias w:val="Citation"/>
+        <w:tag w:val="{&quot;referencesIds&quot;:[&quot;doc:697a94d6ca3ace34b22bfd2d&quot;,&quot;doc:697a951a9b58ea1476253dde&quot;,&quot;doc:697a958765f11557e99deb77&quot;],&quot;referencesOptions&quot;:{&quot;doc:697a94d6ca3ace34b22bfd2d&quot;:{&quot;author&quot;:true,&quot;year&quot;:true,&quot;formatAuthorYear&quot;:false,&quot;pageReplace&quot;:&quot;&quot;,&quot;additionalField&quot;:&quot;&quot;,&quot;additionalValue&quot;:&quot;&quot;,&quot;prefix&quot;:&quot;&quot;,&quot;suffix&quot;:&quot;&quot;},&quot;doc:697a951a9b58ea1476253dde&quot;:{&quot;author&quot;:true,&quot;year&quot;:true,&quot;formatAuthorYear&quot;:false,&quot;pageReplace&quot;:&quot;&quot;,&quot;additionalField&quot;:&quot;&quot;,&quot;additionalValue&quot;:&quot;&quot;,&quot;prefix&quot;:&quot;&quot;,&quot;suffix&quot;:&quot;&quot;},&quot;doc:697a958765f11557e99deb77&quot;:{&quot;author&quot;:true,&quot;year&quot;:true,&quot;formatAuthorYear&quot;:false,&quot;pageReplace&quot;:&quot;&quot;,&quot;additionalField&quot;:&quot;&quot;,&quot;additionalValue&quot;:&quot;&quot;,&quot;prefix&quot;:&quot;&quot;,&quot;suffix&quot;:&quot;&quot;}},&quot;hasBrokenReferences&quot;:false,&quot;hasManualEdits&quot;:false,&quot;isEmpty&quot;:false,&quot;citationType&quot;:&quot;inline&quot;}"/>
+        <w:id w:val="1245457441"/>
+        <w:placeholder>
+          <w:docPart w:val="96D792A8E62C4D3C9028B038B3D5AEF7"/>
+        </w:placeholder>
+      </w:sdtPr>
+      <w:sdtContent>
+        <w:p>
+          <w:pPr>
+            <w:pStyle w:val="NormalWeb"/>
+            <w:rPr>
+              <w:rFonts w:ascii="Aptos" w:eastAsiaTheme="minorHAnsi" w:hAnsi="Aptos" w:cstheme="minorBidi"/>
+              <w:color w:val="000000"/>
+              <w:kern w:val="2"/>
+              <w:sz w:val="22"/>
+              <w:szCs w:val="22"/>
+              <w:highlight w:val="white"/>
+              <w:lang w:eastAsia="en-US"/>
+              <w14:ligatures w14:val="standardContextual"/>
+            </w:rPr>
+          </w:pPr>
+          <w:r>
+            <w:rPr>
+              <w:rFonts w:ascii="Aptos" w:eastAsia="Times New Roman" w:hAnsi="Aptos"/>
+              <w:color w:val="000000"/>
+              <w:sz w:val="22"/>
+              <w:szCs w:val="22"/>
+            </w:rPr>
+            <w:t>(</w:t>
+          </w:r>
+          <w:proofErr w:type="spellStart"/>
+          <w:r>
+            <w:rPr>
+              <w:rFonts w:ascii="Aptos" w:eastAsia="Times New Roman" w:hAnsi="Aptos"/>
+              <w:color w:val="000000"/>
+              <w:sz w:val="22"/>
+              <w:szCs w:val="22"/>
+            </w:rPr>
+            <w:t>GeeksforGeeks</w:t>
+          </w:r>
+          <w:proofErr w:type="spellEnd"/>
+          <w:r>
+            <w:rPr>
+              <w:rFonts w:ascii="Aptos" w:eastAsia="Times New Roman" w:hAnsi="Aptos"/>
+              <w:color w:val="000000"/>
+              <w:sz w:val="22"/>
+              <w:szCs w:val="22"/>
+            </w:rPr>
+            <w:t xml:space="preserve"> 2025k, Stack Overflow 2023b, Stack Overflow 2018)</w:t>
+          </w:r>
+        </w:p>
+      </w:sdtContent>
+    </w:sdt>
+    <w:sdt>
+      <w:sdtPr>
+        <w:rPr>
+          <w:rFonts w:ascii="Aptos" w:eastAsiaTheme="minorHAnsi" w:hAnsi="Aptos" w:cstheme="minorBidi"/>
+          <w:color w:val="000000"/>
+          <w:kern w:val="2"/>
+          <w:sz w:val="22"/>
+          <w:szCs w:val="22"/>
+          <w:highlight w:val="white"/>
+          <w:lang w:eastAsia="en-US"/>
+          <w14:ligatures w14:val="standardContextual"/>
+        </w:rPr>
+        <w:alias w:val="Citation"/>
+        <w:tag w:val="{&quot;referencesIds&quot;:[&quot;doc:697a967d25073233cc997651&quot;,&quot;doc:697a96576015d4689df264f8&quot;],&quot;referencesOptions&quot;:{&quot;doc:697a967d25073233cc997651&quot;:{&quot;author&quot;:true,&quot;year&quot;:true,&quot;formatAuthorYear&quot;:false,&quot;pageReplace&quot;:&quot;&quot;,&quot;additionalField&quot;:&quot;&quot;,&quot;additionalValue&quot;:&quot;&quot;,&quot;prefix&quot;:&quot;&quot;,&quot;suffix&quot;:&quot;&quot;},&quot;doc:697a96576015d4689df264f8&quot;:{&quot;author&quot;:true,&quot;year&quot;:true,&quot;formatAuthorYear&quot;:false,&quot;pageReplace&quot;:&quot;&quot;,&quot;additionalField&quot;:&quot;&quot;,&quot;additionalValue&quot;:&quot;&quot;,&quot;prefix&quot;:&quot;&quot;,&quot;suffix&quot;:&quot;&quot;}},&quot;hasBrokenReferences&quot;:false,&quot;hasManualEdits&quot;:false,&quot;isEmpty&quot;:false,&quot;citationType&quot;:&quot;inline&quot;}"/>
+        <w:id w:val="-1460259571"/>
+        <w:placeholder>
+          <w:docPart w:val="D4E578F2D9274E5B896E4179F8C36894"/>
+        </w:placeholder>
+      </w:sdtPr>
+      <w:sdtContent>
+        <w:p>
+          <w:pPr>
+            <w:pStyle w:val="NormalWeb"/>
+            <w:rPr>
+              <w:rFonts w:ascii="Aptos" w:eastAsiaTheme="minorHAnsi" w:hAnsi="Aptos" w:cstheme="minorBidi"/>
+              <w:color w:val="000000"/>
+              <w:kern w:val="2"/>
+              <w:sz w:val="22"/>
+              <w:szCs w:val="22"/>
+              <w:highlight w:val="white"/>
+              <w:lang w:eastAsia="en-US"/>
+              <w14:ligatures w14:val="standardContextual"/>
+            </w:rPr>
+          </w:pPr>
+          <w:r>
+            <w:rPr>
+              <w:rFonts w:ascii="Aptos" w:eastAsia="Times New Roman" w:hAnsi="Aptos"/>
+              <w:color w:val="000000"/>
+              <w:sz w:val="22"/>
+              <w:szCs w:val="22"/>
+            </w:rPr>
+            <w:t xml:space="preserve">(Seaborn 2024b, </w:t>
+          </w:r>
+          <w:proofErr w:type="spellStart"/>
+          <w:r>
+            <w:rPr>
+              <w:rFonts w:ascii="Aptos" w:eastAsia="Times New Roman" w:hAnsi="Aptos"/>
+              <w:color w:val="000000"/>
+              <w:sz w:val="22"/>
+              <w:szCs w:val="22"/>
+            </w:rPr>
+            <w:t>GeeksforGeeks</w:t>
+          </w:r>
+          <w:proofErr w:type="spellEnd"/>
+          <w:r>
+            <w:rPr>
+              <w:rFonts w:ascii="Aptos" w:eastAsia="Times New Roman" w:hAnsi="Aptos"/>
+              <w:color w:val="000000"/>
+              <w:sz w:val="22"/>
+              <w:szCs w:val="22"/>
+            </w:rPr>
+            <w:t xml:space="preserve"> 2025c)</w:t>
+          </w:r>
+        </w:p>
+      </w:sdtContent>
+    </w:sdt>
+    <w:sdt>
+      <w:sdtPr>
+        <w:rPr>
+          <w:rFonts w:ascii="Aptos" w:eastAsiaTheme="minorHAnsi" w:hAnsi="Aptos" w:cstheme="minorBidi"/>
+          <w:color w:val="000000"/>
+          <w:kern w:val="2"/>
+          <w:sz w:val="22"/>
+          <w:szCs w:val="22"/>
+          <w:highlight w:val="white"/>
+          <w:lang w:eastAsia="en-US"/>
+          <w14:ligatures w14:val="standardContextual"/>
+        </w:rPr>
+        <w:alias w:val="Citation"/>
+        <w:tag w:val="{&quot;referencesIds&quot;:[&quot;doc:697a976ca097695403e971c2&quot;,&quot;doc:697a97de182e34539ffcceea&quot;],&quot;referencesOptions&quot;:{&quot;doc:697a976ca097695403e971c2&quot;:{&quot;author&quot;:true,&quot;year&quot;:true,&quot;formatAuthorYear&quot;:false,&quot;pageReplace&quot;:&quot;&quot;,&quot;additionalField&quot;:&quot;&quot;,&quot;additionalValue&quot;:&quot;&quot;,&quot;prefix&quot;:&quot;&quot;,&quot;suffix&quot;:&quot;&quot;},&quot;doc:697a97de182e34539ffcceea&quot;:{&quot;author&quot;:true,&quot;year&quot;:true,&quot;formatAuthorYear&quot;:false,&quot;pageReplace&quot;:&quot;&quot;,&quot;additionalField&quot;:&quot;&quot;,&quot;additionalValue&quot;:&quot;&quot;,&quot;prefix&quot;:&quot;&quot;,&quot;suffix&quot;:&quot;&quot;}},&quot;hasBrokenReferences&quot;:false,&quot;hasManualEdits&quot;:false,&quot;isEmpty&quot;:false,&quot;citationType&quot;:&quot;inline&quot;}"/>
+        <w:id w:val="1909658198"/>
+        <w:placeholder>
+          <w:docPart w:val="0589CBDE677A423A8C984BE33265B4ED"/>
+        </w:placeholder>
+      </w:sdtPr>
+      <w:sdtContent>
+        <w:p>
+          <w:pPr>
+            <w:pStyle w:val="NormalWeb"/>
+            <w:rPr>
+              <w:rFonts w:ascii="Aptos" w:eastAsiaTheme="minorHAnsi" w:hAnsi="Aptos" w:cstheme="minorBidi"/>
+              <w:color w:val="000000"/>
+              <w:kern w:val="2"/>
+              <w:sz w:val="22"/>
+              <w:szCs w:val="22"/>
+              <w:highlight w:val="white"/>
+              <w:lang w:eastAsia="en-US"/>
+              <w14:ligatures w14:val="standardContextual"/>
+            </w:rPr>
+          </w:pPr>
+          <w:r>
+            <w:rPr>
+              <w:rFonts w:ascii="Aptos" w:eastAsia="Times New Roman" w:hAnsi="Aptos"/>
+              <w:color w:val="000000"/>
+              <w:sz w:val="22"/>
+              <w:szCs w:val="22"/>
+            </w:rPr>
+            <w:t>(Tutorials Point 2026, Matplotlib 2012)</w:t>
+          </w:r>
+        </w:p>
+      </w:sdtContent>
+    </w:sdt>
+    <w:sdt>
+      <w:sdtPr>
+        <w:rPr>
+          <w:rFonts w:ascii="Aptos" w:eastAsiaTheme="minorHAnsi" w:hAnsi="Aptos" w:cstheme="minorBidi"/>
+          <w:color w:val="000000"/>
+          <w:kern w:val="2"/>
+          <w:sz w:val="22"/>
+          <w:szCs w:val="22"/>
+          <w:highlight w:val="white"/>
+          <w:lang w:eastAsia="en-US"/>
+          <w14:ligatures w14:val="standardContextual"/>
+        </w:rPr>
+        <w:alias w:val="Citation"/>
+        <w:tag w:val="{&quot;referencesIds&quot;:[&quot;doc:697a99629e7d9800175c6d54&quot;,&quot;doc:697a99a4182e34539ffccefb&quot;],&quot;referencesOptions&quot;:{&quot;doc:697a99629e7d9800175c6d54&quot;:{&quot;author&quot;:true,&quot;year&quot;:true,&quot;formatAuthorYear&quot;:false,&quot;pageReplace&quot;:&quot;&quot;,&quot;additionalField&quot;:&quot;&quot;,&quot;additionalValue&quot;:&quot;&quot;,&quot;prefix&quot;:&quot;&quot;,&quot;suffix&quot;:&quot;&quot;},&quot;doc:697a99a4182e34539ffccefb&quot;:{&quot;author&quot;:true,&quot;year&quot;:true,&quot;formatAuthorYear&quot;:false,&quot;pageReplace&quot;:&quot;&quot;,&quot;additionalField&quot;:&quot;&quot;,&quot;additionalValue&quot;:&quot;&quot;,&quot;prefix&quot;:&quot;&quot;,&quot;suffix&quot;:&quot;&quot;}},&quot;hasBrokenReferences&quot;:false,&quot;hasManualEdits&quot;:false,&quot;isEmpty&quot;:false,&quot;citationType&quot;:&quot;inline&quot;}"/>
+        <w:id w:val="-73048747"/>
+        <w:placeholder>
+          <w:docPart w:val="A0FD1A3DEA13415CBC6D430E8A3DFBC9"/>
+        </w:placeholder>
+      </w:sdtPr>
+      <w:sdtContent>
+        <w:p>
+          <w:pPr>
+            <w:pStyle w:val="NormalWeb"/>
+            <w:rPr>
+              <w:rFonts w:ascii="Aptos" w:eastAsiaTheme="minorHAnsi" w:hAnsi="Aptos" w:cstheme="minorBidi"/>
+              <w:color w:val="000000"/>
+              <w:kern w:val="2"/>
+              <w:sz w:val="22"/>
+              <w:szCs w:val="22"/>
+              <w:highlight w:val="white"/>
+              <w:lang w:eastAsia="en-US"/>
+              <w14:ligatures w14:val="standardContextual"/>
+            </w:rPr>
+          </w:pPr>
+          <w:r>
+            <w:rPr>
+              <w:rFonts w:ascii="Aptos" w:eastAsia="Times New Roman" w:hAnsi="Aptos"/>
+              <w:color w:val="000000"/>
+              <w:sz w:val="22"/>
+              <w:szCs w:val="22"/>
+            </w:rPr>
+            <w:t>(W3Schools 2026, Stack Overflow 2023d)</w:t>
           </w:r>
         </w:p>
       </w:sdtContent>
@@ -1177,6 +1619,57 @@
               <w:sz w:val="22"/>
               <w:szCs w:val="22"/>
             </w:rPr>
+            <w:t xml:space="preserve">ARIF RAHMAN, D.B., 2024. </w:t>
+          </w:r>
+          <w:r>
+            <w:rPr>
+              <w:rFonts w:ascii="Aptos" w:hAnsi="Aptos"/>
+              <w:i/>
+              <w:iCs/>
+              <w:color w:val="000000"/>
+              <w:sz w:val="22"/>
+              <w:szCs w:val="22"/>
+            </w:rPr>
+            <w:t xml:space="preserve">SOFT40161_Lab09. </w:t>
+          </w:r>
+          <w:r>
+            <w:rPr>
+              <w:rFonts w:ascii="Aptos" w:hAnsi="Aptos"/>
+              <w:color w:val="000000"/>
+              <w:sz w:val="22"/>
+              <w:szCs w:val="22"/>
+            </w:rPr>
+            <w:t>Nottingham Trent University</w:t>
+          </w:r>
+          <w:proofErr w:type="gramStart"/>
+          <w:r>
+            <w:rPr>
+              <w:rFonts w:ascii="Aptos" w:hAnsi="Aptos"/>
+              <w:color w:val="000000"/>
+              <w:sz w:val="22"/>
+              <w:szCs w:val="22"/>
+            </w:rPr>
+            <w:t>: .</w:t>
+          </w:r>
+          <w:proofErr w:type="gramEnd"/>
+        </w:p>
+        <w:p>
+          <w:pPr>
+            <w:pStyle w:val="NormalWeb"/>
+            <w:rPr>
+              <w:rFonts w:ascii="Aptos" w:hAnsi="Aptos"/>
+              <w:color w:val="000000"/>
+              <w:sz w:val="22"/>
+              <w:szCs w:val="22"/>
+            </w:rPr>
+          </w:pPr>
+          <w:r>
+            <w:rPr>
+              <w:rFonts w:ascii="Aptos" w:hAnsi="Aptos"/>
+              <w:color w:val="000000"/>
+              <w:sz w:val="22"/>
+              <w:szCs w:val="22"/>
+            </w:rPr>
             <w:t xml:space="preserve">CODERIVERS, </w:t>
           </w:r>
           <w:r>
@@ -1248,6 +1741,223 @@
               <w:sz w:val="22"/>
               <w:szCs w:val="22"/>
             </w:rPr>
+            <w:t xml:space="preserve">Binding Function with double click with </w:t>
+          </w:r>
+          <w:proofErr w:type="spellStart"/>
+          <w:r>
+            <w:rPr>
+              <w:rFonts w:ascii="Aptos" w:hAnsi="Aptos"/>
+              <w:i/>
+              <w:iCs/>
+              <w:color w:val="000000"/>
+              <w:sz w:val="22"/>
+              <w:szCs w:val="22"/>
+            </w:rPr>
+            <w:t>Tkinter</w:t>
+          </w:r>
+          <w:proofErr w:type="spellEnd"/>
+          <w:r>
+            <w:rPr>
+              <w:rFonts w:ascii="Aptos" w:hAnsi="Aptos"/>
+              <w:i/>
+              <w:iCs/>
+              <w:color w:val="000000"/>
+              <w:sz w:val="22"/>
+              <w:szCs w:val="22"/>
+            </w:rPr>
+            <w:t xml:space="preserve"> </w:t>
+          </w:r>
+          <w:proofErr w:type="spellStart"/>
+          <w:r>
+            <w:rPr>
+              <w:rFonts w:ascii="Aptos" w:hAnsi="Aptos"/>
+              <w:i/>
+              <w:iCs/>
+              <w:color w:val="000000"/>
+              <w:sz w:val="22"/>
+              <w:szCs w:val="22"/>
+            </w:rPr>
+            <w:t>ListBox</w:t>
+          </w:r>
+          <w:proofErr w:type="spellEnd"/>
+          <w:r>
+            <w:rPr>
+              <w:rFonts w:ascii="Aptos" w:hAnsi="Aptos"/>
+              <w:color w:val="000000"/>
+              <w:sz w:val="22"/>
+              <w:szCs w:val="22"/>
+            </w:rPr>
+            <w:t xml:space="preserve"> [online]. Available at: </w:t>
+          </w:r>
+          <w:hyperlink r:id="rId7" w:tgtFrame="_blank" w:history="1">
+            <w:r>
+              <w:rPr>
+                <w:rStyle w:val="Hyperlink"/>
+                <w:rFonts w:ascii="Aptos" w:hAnsi="Aptos"/>
+                <w:sz w:val="22"/>
+                <w:szCs w:val="22"/>
+              </w:rPr>
+              <w:t>https://www.geeksforgeeks.org/python/binding-function-with-double-click-with-tkinter-listbox/</w:t>
+            </w:r>
+          </w:hyperlink>
+          <w:r>
+            <w:rPr>
+              <w:rFonts w:ascii="Aptos" w:hAnsi="Aptos"/>
+              <w:color w:val="000000"/>
+              <w:sz w:val="22"/>
+              <w:szCs w:val="22"/>
+            </w:rPr>
+            <w:t xml:space="preserve"> [Accessed 28/01 2026].</w:t>
+          </w:r>
+        </w:p>
+        <w:p>
+          <w:pPr>
+            <w:pStyle w:val="NormalWeb"/>
+            <w:rPr>
+              <w:rFonts w:ascii="Aptos" w:hAnsi="Aptos"/>
+              <w:color w:val="000000"/>
+              <w:sz w:val="22"/>
+              <w:szCs w:val="22"/>
+            </w:rPr>
+          </w:pPr>
+          <w:r>
+            <w:rPr>
+              <w:rFonts w:ascii="Aptos" w:hAnsi="Aptos"/>
+              <w:color w:val="000000"/>
+              <w:sz w:val="22"/>
+              <w:szCs w:val="22"/>
+            </w:rPr>
+            <w:t xml:space="preserve">GEEKSFORGEEKS, </w:t>
+          </w:r>
+          <w:r>
+            <w:rPr>
+              <w:rFonts w:ascii="Aptos" w:hAnsi="Aptos"/>
+              <w:i/>
+              <w:iCs/>
+              <w:color w:val="000000"/>
+              <w:sz w:val="22"/>
+              <w:szCs w:val="22"/>
+            </w:rPr>
+            <w:t>Convert List to Tuple in Python</w:t>
+          </w:r>
+          <w:r>
+            <w:rPr>
+              <w:rFonts w:ascii="Aptos" w:hAnsi="Aptos"/>
+              <w:color w:val="000000"/>
+              <w:sz w:val="22"/>
+              <w:szCs w:val="22"/>
+            </w:rPr>
+            <w:t xml:space="preserve"> [online]. Available at: </w:t>
+          </w:r>
+          <w:hyperlink r:id="rId8" w:tgtFrame="_blank" w:history="1">
+            <w:r>
+              <w:rPr>
+                <w:rStyle w:val="Hyperlink"/>
+                <w:rFonts w:ascii="Aptos" w:hAnsi="Aptos"/>
+                <w:sz w:val="22"/>
+                <w:szCs w:val="22"/>
+              </w:rPr>
+              <w:t>https://www.geeksforgeeks.org/python/convert-list-to-tuple-in-python/</w:t>
+            </w:r>
+          </w:hyperlink>
+          <w:r>
+            <w:rPr>
+              <w:rFonts w:ascii="Aptos" w:hAnsi="Aptos"/>
+              <w:color w:val="000000"/>
+              <w:sz w:val="22"/>
+              <w:szCs w:val="22"/>
+            </w:rPr>
+            <w:t xml:space="preserve"> [Accessed 28/01 2026].</w:t>
+          </w:r>
+        </w:p>
+        <w:p>
+          <w:pPr>
+            <w:pStyle w:val="NormalWeb"/>
+            <w:rPr>
+              <w:rFonts w:ascii="Aptos" w:hAnsi="Aptos"/>
+              <w:color w:val="000000"/>
+              <w:sz w:val="22"/>
+              <w:szCs w:val="22"/>
+            </w:rPr>
+          </w:pPr>
+          <w:r>
+            <w:rPr>
+              <w:rFonts w:ascii="Aptos" w:hAnsi="Aptos"/>
+              <w:color w:val="000000"/>
+              <w:sz w:val="22"/>
+              <w:szCs w:val="22"/>
+            </w:rPr>
+            <w:t xml:space="preserve">GEEKSFORGEEKS, </w:t>
+          </w:r>
+          <w:r>
+            <w:rPr>
+              <w:rFonts w:ascii="Aptos" w:hAnsi="Aptos"/>
+              <w:i/>
+              <w:iCs/>
+              <w:color w:val="000000"/>
+              <w:sz w:val="22"/>
+              <w:szCs w:val="22"/>
+            </w:rPr>
+            <w:t>Customizing Violin Plot Widths in Seaborn</w:t>
+          </w:r>
+          <w:r>
+            <w:rPr>
+              <w:rFonts w:ascii="Aptos" w:hAnsi="Aptos"/>
+              <w:color w:val="000000"/>
+              <w:sz w:val="22"/>
+              <w:szCs w:val="22"/>
+            </w:rPr>
+            <w:t xml:space="preserve"> [online]. Available at: </w:t>
+          </w:r>
+          <w:hyperlink r:id="rId9" w:tgtFrame="_blank" w:history="1">
+            <w:r>
+              <w:rPr>
+                <w:rStyle w:val="Hyperlink"/>
+                <w:rFonts w:ascii="Aptos" w:hAnsi="Aptos"/>
+                <w:sz w:val="22"/>
+                <w:szCs w:val="22"/>
+              </w:rPr>
+              <w:t>https://www.geeksforgeeks.org/data-visualization/customizing-violin-plot-widths-in-seaborn/</w:t>
+            </w:r>
+          </w:hyperlink>
+          <w:r>
+            <w:rPr>
+              <w:rFonts w:ascii="Aptos" w:hAnsi="Aptos"/>
+              <w:color w:val="000000"/>
+              <w:sz w:val="22"/>
+              <w:szCs w:val="22"/>
+            </w:rPr>
+            <w:t xml:space="preserve"> [Accessed 28/01 2026].</w:t>
+          </w:r>
+        </w:p>
+        <w:p>
+          <w:pPr>
+            <w:pStyle w:val="NormalWeb"/>
+            <w:rPr>
+              <w:rFonts w:ascii="Aptos" w:hAnsi="Aptos"/>
+              <w:color w:val="000000"/>
+              <w:sz w:val="22"/>
+              <w:szCs w:val="22"/>
+            </w:rPr>
+          </w:pPr>
+          <w:r>
+            <w:rPr>
+              <w:rFonts w:ascii="Aptos" w:hAnsi="Aptos"/>
+              <w:color w:val="000000"/>
+              <w:sz w:val="22"/>
+              <w:szCs w:val="22"/>
+            </w:rPr>
+            <w:t xml:space="preserve">GEEKSFORGEEKS, </w:t>
+          </w:r>
+          <w:r>
+            <w:rPr>
+              <w:rFonts w:ascii="Aptos" w:hAnsi="Aptos"/>
+              <w:i/>
+              <w:iCs/>
+              <w:color w:val="000000"/>
+              <w:sz w:val="22"/>
+              <w:szCs w:val="22"/>
+            </w:rPr>
             <w:t xml:space="preserve">Filter Pandas </w:t>
           </w:r>
           <w:proofErr w:type="spellStart"/>
@@ -1283,7 +1993,7 @@
             </w:rPr>
             <w:t xml:space="preserve"> [online]. Available at: </w:t>
           </w:r>
-          <w:hyperlink r:id="rId7" w:tgtFrame="_blank" w:history="1">
+          <w:hyperlink r:id="rId10" w:tgtFrame="_blank" w:history="1">
             <w:r>
               <w:rPr>
                 <w:rStyle w:val="Hyperlink"/>
@@ -1321,7 +2031,6 @@
               <w:sz w:val="22"/>
               <w:szCs w:val="22"/>
             </w:rPr>
-            <w:lastRenderedPageBreak/>
             <w:t xml:space="preserve">GEEKSFORGEEKS, </w:t>
           </w:r>
           <w:r>
@@ -1357,7 +2066,7 @@
             </w:rPr>
             <w:t xml:space="preserve"> [online]. Available at: </w:t>
           </w:r>
-          <w:hyperlink r:id="rId8" w:tgtFrame="_blank" w:history="1">
+          <w:hyperlink r:id="rId11" w:tgtFrame="_blank" w:history="1">
             <w:r>
               <w:rPr>
                 <w:rStyle w:val="Hyperlink"/>
@@ -1443,7 +2152,7 @@
             </w:rPr>
             <w:t xml:space="preserve"> [online]. Available at: </w:t>
           </w:r>
-          <w:hyperlink r:id="rId9" w:tgtFrame="_blank" w:history="1">
+          <w:hyperlink r:id="rId12" w:tgtFrame="_blank" w:history="1">
             <w:r>
               <w:rPr>
                 <w:rStyle w:val="Hyperlink"/>
@@ -1540,7 +2249,7 @@
             </w:rPr>
             <w:t xml:space="preserve"> [online]. Available at: </w:t>
           </w:r>
-          <w:hyperlink r:id="rId10" w:tgtFrame="_blank" w:history="1">
+          <w:hyperlink r:id="rId13" w:tgtFrame="_blank" w:history="1">
             <w:r>
               <w:rPr>
                 <w:rStyle w:val="Hyperlink"/>
@@ -1589,6 +2298,114 @@
               <w:sz w:val="22"/>
               <w:szCs w:val="22"/>
             </w:rPr>
+            <w:t>Python-</w:t>
+          </w:r>
+          <w:proofErr w:type="spellStart"/>
+          <w:r>
+            <w:rPr>
+              <w:rFonts w:ascii="Aptos" w:hAnsi="Aptos"/>
+              <w:i/>
+              <w:iCs/>
+              <w:color w:val="000000"/>
+              <w:sz w:val="22"/>
+              <w:szCs w:val="22"/>
+            </w:rPr>
+            <w:t>Tkinter</w:t>
+          </w:r>
+          <w:proofErr w:type="spellEnd"/>
+          <w:r>
+            <w:rPr>
+              <w:rFonts w:ascii="Aptos" w:hAnsi="Aptos"/>
+              <w:i/>
+              <w:iCs/>
+              <w:color w:val="000000"/>
+              <w:sz w:val="22"/>
+              <w:szCs w:val="22"/>
+            </w:rPr>
+            <w:t xml:space="preserve"> </w:t>
+          </w:r>
+          <w:proofErr w:type="spellStart"/>
+          <w:r>
+            <w:rPr>
+              <w:rFonts w:ascii="Aptos" w:hAnsi="Aptos"/>
+              <w:i/>
+              <w:iCs/>
+              <w:color w:val="000000"/>
+              <w:sz w:val="22"/>
+              <w:szCs w:val="22"/>
+            </w:rPr>
+            <w:t>Treeview</w:t>
+          </w:r>
+          <w:proofErr w:type="spellEnd"/>
+          <w:r>
+            <w:rPr>
+              <w:rFonts w:ascii="Aptos" w:hAnsi="Aptos"/>
+              <w:i/>
+              <w:iCs/>
+              <w:color w:val="000000"/>
+              <w:sz w:val="22"/>
+              <w:szCs w:val="22"/>
+            </w:rPr>
+            <w:t xml:space="preserve"> scrollbar</w:t>
+          </w:r>
+          <w:r>
+            <w:rPr>
+              <w:rFonts w:ascii="Aptos" w:hAnsi="Aptos"/>
+              <w:color w:val="000000"/>
+              <w:sz w:val="22"/>
+              <w:szCs w:val="22"/>
+            </w:rPr>
+            <w:t xml:space="preserve"> [online]. Available at: </w:t>
+          </w:r>
+          <w:hyperlink r:id="rId14" w:tgtFrame="_blank" w:history="1">
+            <w:r>
+              <w:rPr>
+                <w:rStyle w:val="Hyperlink"/>
+                <w:rFonts w:ascii="Aptos" w:hAnsi="Aptos"/>
+                <w:sz w:val="22"/>
+                <w:szCs w:val="22"/>
+              </w:rPr>
+              <w:t>https://www.geeksforgeeks.org/python/python-tkinter-treeview-scrollbar/</w:t>
+            </w:r>
+          </w:hyperlink>
+          <w:r>
+            <w:rPr>
+              <w:rFonts w:ascii="Aptos" w:hAnsi="Aptos"/>
+              <w:color w:val="000000"/>
+              <w:sz w:val="22"/>
+              <w:szCs w:val="22"/>
+            </w:rPr>
+            <w:t xml:space="preserve"> [Accessed 28/01 2026].</w:t>
+          </w:r>
+        </w:p>
+        <w:p>
+          <w:pPr>
+            <w:pStyle w:val="NormalWeb"/>
+            <w:rPr>
+              <w:rFonts w:ascii="Aptos" w:hAnsi="Aptos"/>
+              <w:color w:val="000000"/>
+              <w:sz w:val="22"/>
+              <w:szCs w:val="22"/>
+            </w:rPr>
+          </w:pPr>
+          <w:r>
+            <w:rPr>
+              <w:rFonts w:ascii="Aptos" w:hAnsi="Aptos"/>
+              <w:color w:val="000000"/>
+              <w:sz w:val="22"/>
+              <w:szCs w:val="22"/>
+            </w:rPr>
+            <w:t xml:space="preserve">GEEKSFORGEEKS, </w:t>
+          </w:r>
+          <w:r>
+            <w:rPr>
+              <w:rFonts w:ascii="Aptos" w:hAnsi="Aptos"/>
+              <w:i/>
+              <w:iCs/>
+              <w:color w:val="000000"/>
+              <w:sz w:val="22"/>
+              <w:szCs w:val="22"/>
+            </w:rPr>
             <w:t>Random Forest Classifier using Scikit-learn</w:t>
           </w:r>
           <w:r>
@@ -1600,7 +2417,7 @@
             </w:rPr>
             <w:t xml:space="preserve"> [online]. Available at: </w:t>
           </w:r>
-          <w:hyperlink r:id="rId11" w:tgtFrame="_blank" w:history="1">
+          <w:hyperlink r:id="rId15" w:tgtFrame="_blank" w:history="1">
             <w:r>
               <w:rPr>
                 <w:rStyle w:val="Hyperlink"/>
@@ -1660,7 +2477,7 @@
             </w:rPr>
             <w:t xml:space="preserve"> [online]. Available at: </w:t>
           </w:r>
-          <w:hyperlink r:id="rId12" w:tgtFrame="_blank" w:history="1">
+          <w:hyperlink r:id="rId16" w:tgtFrame="_blank" w:history="1">
             <w:r>
               <w:rPr>
                 <w:rStyle w:val="Hyperlink"/>
@@ -1698,75 +2515,48 @@
               <w:sz w:val="22"/>
               <w:szCs w:val="22"/>
             </w:rPr>
-            <w:t xml:space="preserve">MCKINNEY, W., 2022. </w:t>
-          </w:r>
-          <w:r>
-            <w:rPr>
-              <w:rFonts w:ascii="Aptos" w:hAnsi="Aptos"/>
-              <w:i/>
-              <w:iCs/>
-              <w:color w:val="000000"/>
-              <w:sz w:val="22"/>
-              <w:szCs w:val="22"/>
-            </w:rPr>
-            <w:t xml:space="preserve">Python for data </w:t>
-          </w:r>
-          <w:proofErr w:type="gramStart"/>
-          <w:r>
-            <w:rPr>
-              <w:rFonts w:ascii="Aptos" w:hAnsi="Aptos"/>
-              <w:i/>
-              <w:iCs/>
-              <w:color w:val="000000"/>
-              <w:sz w:val="22"/>
-              <w:szCs w:val="22"/>
-            </w:rPr>
-            <w:t>analysis :</w:t>
-          </w:r>
-          <w:proofErr w:type="gramEnd"/>
-          <w:r>
-            <w:rPr>
-              <w:rFonts w:ascii="Aptos" w:hAnsi="Aptos"/>
-              <w:i/>
-              <w:iCs/>
-              <w:color w:val="000000"/>
-              <w:sz w:val="22"/>
-              <w:szCs w:val="22"/>
-            </w:rPr>
-            <w:t xml:space="preserve"> data wrangling with pandas, NumPy, and </w:t>
-          </w:r>
-          <w:proofErr w:type="spellStart"/>
-          <w:r>
-            <w:rPr>
-              <w:rFonts w:ascii="Aptos" w:hAnsi="Aptos"/>
-              <w:i/>
-              <w:iCs/>
-              <w:color w:val="000000"/>
-              <w:sz w:val="22"/>
-              <w:szCs w:val="22"/>
-            </w:rPr>
-            <w:t>Jupyter</w:t>
-          </w:r>
-          <w:proofErr w:type="spellEnd"/>
-          <w:r>
-            <w:rPr>
-              <w:rFonts w:ascii="Aptos" w:hAnsi="Aptos"/>
-              <w:i/>
-              <w:iCs/>
-              <w:color w:val="000000"/>
-              <w:sz w:val="22"/>
-              <w:szCs w:val="22"/>
-            </w:rPr>
-            <w:t xml:space="preserve">. </w:t>
-          </w:r>
-          <w:r>
-            <w:rPr>
-              <w:rFonts w:ascii="Aptos" w:hAnsi="Aptos"/>
-              <w:color w:val="000000"/>
-              <w:sz w:val="22"/>
-              <w:szCs w:val="22"/>
-            </w:rPr>
-            <w:t>Sebastopol, Calif: O'Reilly Media.</w:t>
+            <w:lastRenderedPageBreak/>
+            <w:t xml:space="preserve">GEEKSFORGEEKS, </w:t>
+          </w:r>
+          <w:r>
+            <w:rPr>
+              <w:rFonts w:ascii="Aptos" w:hAnsi="Aptos"/>
+              <w:i/>
+              <w:iCs/>
+              <w:color w:val="000000"/>
+              <w:sz w:val="22"/>
+              <w:szCs w:val="22"/>
+            </w:rPr>
+            <w:t>Seaborn Heatmap - A comprehensive guide</w:t>
+          </w:r>
+          <w:r>
+            <w:rPr>
+              <w:rFonts w:ascii="Aptos" w:hAnsi="Aptos"/>
+              <w:color w:val="000000"/>
+              <w:sz w:val="22"/>
+              <w:szCs w:val="22"/>
+            </w:rPr>
+            <w:t xml:space="preserve"> [online]. Available at: </w:t>
+          </w:r>
+          <w:hyperlink r:id="rId17" w:tgtFrame="_blank" w:history="1">
+            <w:r>
+              <w:rPr>
+                <w:rStyle w:val="Hyperlink"/>
+                <w:rFonts w:ascii="Aptos" w:hAnsi="Aptos"/>
+                <w:sz w:val="22"/>
+                <w:szCs w:val="22"/>
+              </w:rPr>
+              <w:t>https://www.geeksforgeeks.org/python/seaborn-heatmap-a-comprehensive-guide/</w:t>
+            </w:r>
+          </w:hyperlink>
+          <w:r>
+            <w:rPr>
+              <w:rFonts w:ascii="Aptos" w:hAnsi="Aptos"/>
+              <w:color w:val="000000"/>
+              <w:sz w:val="22"/>
+              <w:szCs w:val="22"/>
+            </w:rPr>
+            <w:t xml:space="preserve"> [Accessed 28/01 2026].</w:t>
           </w:r>
         </w:p>
         <w:p>
@@ -1786,18 +2576,18 @@
               <w:sz w:val="22"/>
               <w:szCs w:val="22"/>
             </w:rPr>
-            <w:t xml:space="preserve">OZDEMIR, S. and SUSARLA, D., 2018. </w:t>
-          </w:r>
-          <w:r>
-            <w:rPr>
-              <w:rFonts w:ascii="Aptos" w:hAnsi="Aptos"/>
-              <w:i/>
-              <w:iCs/>
-              <w:color w:val="000000"/>
-              <w:sz w:val="22"/>
-              <w:szCs w:val="22"/>
-            </w:rPr>
-            <w:t xml:space="preserve">Feature engineering made </w:t>
+            <w:t xml:space="preserve">GEEKSFORGEEKS, </w:t>
+          </w:r>
+          <w:r>
+            <w:rPr>
+              <w:rFonts w:ascii="Aptos" w:hAnsi="Aptos"/>
+              <w:i/>
+              <w:iCs/>
+              <w:color w:val="000000"/>
+              <w:sz w:val="22"/>
+              <w:szCs w:val="22"/>
+            </w:rPr>
+            <w:t xml:space="preserve">Python | </w:t>
           </w:r>
           <w:proofErr w:type="gramStart"/>
           <w:r>
@@ -1809,7 +2599,7 @@
               <w:sz w:val="22"/>
               <w:szCs w:val="22"/>
             </w:rPr>
-            <w:t>easy :</w:t>
+            <w:t>place(</w:t>
           </w:r>
           <w:proofErr w:type="gramEnd"/>
           <w:r>
@@ -1821,26 +2611,19 @@
               <w:sz w:val="22"/>
               <w:szCs w:val="22"/>
             </w:rPr>
-            <w:t xml:space="preserve"> identify unique features from your dataset in order to build powerful machine learning systems. </w:t>
-          </w:r>
-          <w:r>
-            <w:rPr>
-              <w:rFonts w:ascii="Aptos" w:hAnsi="Aptos"/>
-              <w:color w:val="000000"/>
-              <w:sz w:val="22"/>
-              <w:szCs w:val="22"/>
-            </w:rPr>
-            <w:t xml:space="preserve">1st ed. Birmingham, England: </w:t>
+            <w:t xml:space="preserve">) method in </w:t>
           </w:r>
           <w:proofErr w:type="spellStart"/>
           <w:r>
             <w:rPr>
               <w:rFonts w:ascii="Aptos" w:hAnsi="Aptos"/>
-              <w:color w:val="000000"/>
-              <w:sz w:val="22"/>
-              <w:szCs w:val="22"/>
-            </w:rPr>
-            <w:t>Packt</w:t>
+              <w:i/>
+              <w:iCs/>
+              <w:color w:val="000000"/>
+              <w:sz w:val="22"/>
+              <w:szCs w:val="22"/>
+            </w:rPr>
+            <w:t>Tkinter</w:t>
           </w:r>
           <w:proofErr w:type="spellEnd"/>
           <w:r>
@@ -1850,7 +2633,27 @@
               <w:sz w:val="22"/>
               <w:szCs w:val="22"/>
             </w:rPr>
-            <w:t xml:space="preserve"> Publishing.</w:t>
+            <w:t xml:space="preserve"> [online]. Available at: </w:t>
+          </w:r>
+          <w:hyperlink r:id="rId18" w:tgtFrame="_blank" w:history="1">
+            <w:r>
+              <w:rPr>
+                <w:rStyle w:val="Hyperlink"/>
+                <w:rFonts w:ascii="Aptos" w:hAnsi="Aptos"/>
+                <w:sz w:val="22"/>
+                <w:szCs w:val="22"/>
+              </w:rPr>
+              <w:t>https://www.geeksforgeeks.org/python/python-place-method-in-tkinter/</w:t>
+            </w:r>
+          </w:hyperlink>
+          <w:r>
+            <w:rPr>
+              <w:rFonts w:ascii="Aptos" w:hAnsi="Aptos"/>
+              <w:color w:val="000000"/>
+              <w:sz w:val="22"/>
+              <w:szCs w:val="22"/>
+            </w:rPr>
+            <w:t xml:space="preserve"> [Accessed 28/01 2026].</w:t>
           </w:r>
         </w:p>
         <w:p>
@@ -1870,6 +2673,253 @@
               <w:sz w:val="22"/>
               <w:szCs w:val="22"/>
             </w:rPr>
+            <w:t xml:space="preserve">MATPLOTLIB, </w:t>
+          </w:r>
+          <w:proofErr w:type="spellStart"/>
+          <w:proofErr w:type="gramStart"/>
+          <w:r>
+            <w:rPr>
+              <w:rFonts w:ascii="Aptos" w:hAnsi="Aptos"/>
+              <w:i/>
+              <w:iCs/>
+              <w:color w:val="000000"/>
+              <w:sz w:val="22"/>
+              <w:szCs w:val="22"/>
+            </w:rPr>
+            <w:t>matplotlib.axes</w:t>
+          </w:r>
+          <w:proofErr w:type="gramEnd"/>
+          <w:r>
+            <w:rPr>
+              <w:rFonts w:ascii="Aptos" w:hAnsi="Aptos"/>
+              <w:i/>
+              <w:iCs/>
+              <w:color w:val="000000"/>
+              <w:sz w:val="22"/>
+              <w:szCs w:val="22"/>
+            </w:rPr>
+            <w:t>.Axes.eventplot</w:t>
+          </w:r>
+          <w:proofErr w:type="spellEnd"/>
+          <w:r>
+            <w:rPr>
+              <w:rFonts w:ascii="Aptos" w:hAnsi="Aptos"/>
+              <w:color w:val="000000"/>
+              <w:sz w:val="22"/>
+              <w:szCs w:val="22"/>
+            </w:rPr>
+            <w:t xml:space="preserve"> [online]. Available at: </w:t>
+          </w:r>
+          <w:hyperlink r:id="rId19" w:tgtFrame="_blank" w:history="1">
+            <w:r>
+              <w:rPr>
+                <w:rStyle w:val="Hyperlink"/>
+                <w:rFonts w:ascii="Aptos" w:hAnsi="Aptos"/>
+                <w:sz w:val="22"/>
+                <w:szCs w:val="22"/>
+              </w:rPr>
+              <w:t>https://matplotlib.org/stable/api/_as_gen/matplotlib.axes.Axes.eventplot.html</w:t>
+            </w:r>
+          </w:hyperlink>
+          <w:r>
+            <w:rPr>
+              <w:rFonts w:ascii="Aptos" w:hAnsi="Aptos"/>
+              <w:color w:val="000000"/>
+              <w:sz w:val="22"/>
+              <w:szCs w:val="22"/>
+            </w:rPr>
+            <w:t xml:space="preserve"> [Accessed 28/01 2026].</w:t>
+          </w:r>
+        </w:p>
+        <w:p>
+          <w:pPr>
+            <w:pStyle w:val="NormalWeb"/>
+            <w:rPr>
+              <w:rFonts w:ascii="Aptos" w:hAnsi="Aptos"/>
+              <w:color w:val="000000"/>
+              <w:sz w:val="22"/>
+              <w:szCs w:val="22"/>
+            </w:rPr>
+          </w:pPr>
+          <w:r>
+            <w:rPr>
+              <w:rFonts w:ascii="Aptos" w:hAnsi="Aptos"/>
+              <w:color w:val="000000"/>
+              <w:sz w:val="22"/>
+              <w:szCs w:val="22"/>
+            </w:rPr>
+            <w:t xml:space="preserve">MCKINNEY, W., 2022. </w:t>
+          </w:r>
+          <w:r>
+            <w:rPr>
+              <w:rFonts w:ascii="Aptos" w:hAnsi="Aptos"/>
+              <w:i/>
+              <w:iCs/>
+              <w:color w:val="000000"/>
+              <w:sz w:val="22"/>
+              <w:szCs w:val="22"/>
+            </w:rPr>
+            <w:t xml:space="preserve">Python for data </w:t>
+          </w:r>
+          <w:proofErr w:type="gramStart"/>
+          <w:r>
+            <w:rPr>
+              <w:rFonts w:ascii="Aptos" w:hAnsi="Aptos"/>
+              <w:i/>
+              <w:iCs/>
+              <w:color w:val="000000"/>
+              <w:sz w:val="22"/>
+              <w:szCs w:val="22"/>
+            </w:rPr>
+            <w:t>analysis :</w:t>
+          </w:r>
+          <w:proofErr w:type="gramEnd"/>
+          <w:r>
+            <w:rPr>
+              <w:rFonts w:ascii="Aptos" w:hAnsi="Aptos"/>
+              <w:i/>
+              <w:iCs/>
+              <w:color w:val="000000"/>
+              <w:sz w:val="22"/>
+              <w:szCs w:val="22"/>
+            </w:rPr>
+            <w:t xml:space="preserve"> data wrangling with pandas, NumPy, and </w:t>
+          </w:r>
+          <w:proofErr w:type="spellStart"/>
+          <w:r>
+            <w:rPr>
+              <w:rFonts w:ascii="Aptos" w:hAnsi="Aptos"/>
+              <w:i/>
+              <w:iCs/>
+              <w:color w:val="000000"/>
+              <w:sz w:val="22"/>
+              <w:szCs w:val="22"/>
+            </w:rPr>
+            <w:t>Jupyter</w:t>
+          </w:r>
+          <w:proofErr w:type="spellEnd"/>
+          <w:r>
+            <w:rPr>
+              <w:rFonts w:ascii="Aptos" w:hAnsi="Aptos"/>
+              <w:i/>
+              <w:iCs/>
+              <w:color w:val="000000"/>
+              <w:sz w:val="22"/>
+              <w:szCs w:val="22"/>
+            </w:rPr>
+            <w:t xml:space="preserve">. </w:t>
+          </w:r>
+          <w:r>
+            <w:rPr>
+              <w:rFonts w:ascii="Aptos" w:hAnsi="Aptos"/>
+              <w:color w:val="000000"/>
+              <w:sz w:val="22"/>
+              <w:szCs w:val="22"/>
+            </w:rPr>
+            <w:t>Sebastopol, Calif: O'Reilly Media.</w:t>
+          </w:r>
+        </w:p>
+        <w:p>
+          <w:pPr>
+            <w:pStyle w:val="NormalWeb"/>
+            <w:rPr>
+              <w:rFonts w:ascii="Aptos" w:hAnsi="Aptos"/>
+              <w:color w:val="000000"/>
+              <w:sz w:val="22"/>
+              <w:szCs w:val="22"/>
+            </w:rPr>
+          </w:pPr>
+          <w:r>
+            <w:rPr>
+              <w:rFonts w:ascii="Aptos" w:hAnsi="Aptos"/>
+              <w:color w:val="000000"/>
+              <w:sz w:val="22"/>
+              <w:szCs w:val="22"/>
+            </w:rPr>
+            <w:t xml:space="preserve">OZDEMIR, S. and SUSARLA, D., 2018. </w:t>
+          </w:r>
+          <w:r>
+            <w:rPr>
+              <w:rFonts w:ascii="Aptos" w:hAnsi="Aptos"/>
+              <w:i/>
+              <w:iCs/>
+              <w:color w:val="000000"/>
+              <w:sz w:val="22"/>
+              <w:szCs w:val="22"/>
+            </w:rPr>
+            <w:t xml:space="preserve">Feature engineering made </w:t>
+          </w:r>
+          <w:proofErr w:type="gramStart"/>
+          <w:r>
+            <w:rPr>
+              <w:rFonts w:ascii="Aptos" w:hAnsi="Aptos"/>
+              <w:i/>
+              <w:iCs/>
+              <w:color w:val="000000"/>
+              <w:sz w:val="22"/>
+              <w:szCs w:val="22"/>
+            </w:rPr>
+            <w:t>easy :</w:t>
+          </w:r>
+          <w:proofErr w:type="gramEnd"/>
+          <w:r>
+            <w:rPr>
+              <w:rFonts w:ascii="Aptos" w:hAnsi="Aptos"/>
+              <w:i/>
+              <w:iCs/>
+              <w:color w:val="000000"/>
+              <w:sz w:val="22"/>
+              <w:szCs w:val="22"/>
+            </w:rPr>
+            <w:t xml:space="preserve"> identify unique features from your dataset in order to build powerful machine learning systems. </w:t>
+          </w:r>
+          <w:r>
+            <w:rPr>
+              <w:rFonts w:ascii="Aptos" w:hAnsi="Aptos"/>
+              <w:color w:val="000000"/>
+              <w:sz w:val="22"/>
+              <w:szCs w:val="22"/>
+            </w:rPr>
+            <w:t xml:space="preserve">1st ed. Birmingham, England: </w:t>
+          </w:r>
+          <w:proofErr w:type="spellStart"/>
+          <w:r>
+            <w:rPr>
+              <w:rFonts w:ascii="Aptos" w:hAnsi="Aptos"/>
+              <w:color w:val="000000"/>
+              <w:sz w:val="22"/>
+              <w:szCs w:val="22"/>
+            </w:rPr>
+            <w:t>Packt</w:t>
+          </w:r>
+          <w:proofErr w:type="spellEnd"/>
+          <w:r>
+            <w:rPr>
+              <w:rFonts w:ascii="Aptos" w:hAnsi="Aptos"/>
+              <w:color w:val="000000"/>
+              <w:sz w:val="22"/>
+              <w:szCs w:val="22"/>
+            </w:rPr>
+            <w:t xml:space="preserve"> Publishing.</w:t>
+          </w:r>
+        </w:p>
+        <w:p>
+          <w:pPr>
+            <w:pStyle w:val="NormalWeb"/>
+            <w:rPr>
+              <w:rFonts w:ascii="Aptos" w:hAnsi="Aptos"/>
+              <w:color w:val="000000"/>
+              <w:sz w:val="22"/>
+              <w:szCs w:val="22"/>
+            </w:rPr>
+          </w:pPr>
+          <w:r>
+            <w:rPr>
+              <w:rFonts w:ascii="Aptos" w:hAnsi="Aptos"/>
+              <w:color w:val="000000"/>
+              <w:sz w:val="22"/>
+              <w:szCs w:val="22"/>
+            </w:rPr>
             <w:t xml:space="preserve">PANDAS, </w:t>
           </w:r>
           <w:r>
@@ -1892,7 +2942,7 @@
             </w:rPr>
             <w:t xml:space="preserve"> [online]. Available at: </w:t>
           </w:r>
-          <w:hyperlink r:id="rId13" w:tgtFrame="_blank" w:history="1">
+          <w:hyperlink r:id="rId20" w:tgtFrame="_blank" w:history="1">
             <w:r>
               <w:rPr>
                 <w:rStyle w:val="Hyperlink"/>
@@ -1956,7 +3006,7 @@
             </w:rPr>
             <w:t xml:space="preserve"> [online]. Available at: </w:t>
           </w:r>
-          <w:hyperlink r:id="rId14" w:tgtFrame="_blank" w:history="1">
+          <w:hyperlink r:id="rId21" w:tgtFrame="_blank" w:history="1">
             <w:r>
               <w:rPr>
                 <w:rStyle w:val="Hyperlink"/>
@@ -2020,7 +3070,7 @@
             </w:rPr>
             <w:t xml:space="preserve"> [online]. Available at: </w:t>
           </w:r>
-          <w:hyperlink r:id="rId15" w:tgtFrame="_blank" w:history="1">
+          <w:hyperlink r:id="rId22" w:tgtFrame="_blank" w:history="1">
             <w:r>
               <w:rPr>
                 <w:rStyle w:val="Hyperlink"/>
@@ -2084,7 +3134,7 @@
             </w:rPr>
             <w:t xml:space="preserve"> [online]. Available at: </w:t>
           </w:r>
-          <w:hyperlink r:id="rId16" w:tgtFrame="_blank" w:history="1">
+          <w:hyperlink r:id="rId23" w:tgtFrame="_blank" w:history="1">
             <w:r>
               <w:rPr>
                 <w:rStyle w:val="Hyperlink"/>
@@ -2159,7 +3209,7 @@
             </w:rPr>
             <w:t xml:space="preserve"> [online]. Available at: </w:t>
           </w:r>
-          <w:hyperlink r:id="rId17" w:tgtFrame="_blank" w:history="1">
+          <w:hyperlink r:id="rId24" w:tgtFrame="_blank" w:history="1">
             <w:r>
               <w:rPr>
                 <w:rStyle w:val="Hyperlink"/>
@@ -2223,7 +3273,7 @@
             </w:rPr>
             <w:t xml:space="preserve"> [online]. Available at: </w:t>
           </w:r>
-          <w:hyperlink r:id="rId18" w:tgtFrame="_blank" w:history="1">
+          <w:hyperlink r:id="rId25" w:tgtFrame="_blank" w:history="1">
             <w:r>
               <w:rPr>
                 <w:rStyle w:val="Hyperlink"/>
@@ -2261,6 +3311,273 @@
               <w:sz w:val="22"/>
               <w:szCs w:val="22"/>
             </w:rPr>
+            <w:t xml:space="preserve">PYTHON ASSETS, </w:t>
+          </w:r>
+          <w:r>
+            <w:rPr>
+              <w:rFonts w:ascii="Aptos" w:hAnsi="Aptos"/>
+              <w:i/>
+              <w:iCs/>
+              <w:color w:val="000000"/>
+              <w:sz w:val="22"/>
+              <w:szCs w:val="22"/>
+            </w:rPr>
+            <w:t>Scrollbar in Tk (</w:t>
+          </w:r>
+          <w:proofErr w:type="spellStart"/>
+          <w:r>
+            <w:rPr>
+              <w:rFonts w:ascii="Aptos" w:hAnsi="Aptos"/>
+              <w:i/>
+              <w:iCs/>
+              <w:color w:val="000000"/>
+              <w:sz w:val="22"/>
+              <w:szCs w:val="22"/>
+            </w:rPr>
+            <w:t>tkinter</w:t>
+          </w:r>
+          <w:proofErr w:type="spellEnd"/>
+          <w:r>
+            <w:rPr>
+              <w:rFonts w:ascii="Aptos" w:hAnsi="Aptos"/>
+              <w:i/>
+              <w:iCs/>
+              <w:color w:val="000000"/>
+              <w:sz w:val="22"/>
+              <w:szCs w:val="22"/>
+            </w:rPr>
+            <w:t>)</w:t>
+          </w:r>
+          <w:r>
+            <w:rPr>
+              <w:rFonts w:ascii="Aptos" w:hAnsi="Aptos"/>
+              <w:color w:val="000000"/>
+              <w:sz w:val="22"/>
+              <w:szCs w:val="22"/>
+            </w:rPr>
+            <w:t xml:space="preserve"> [online]. Available at: </w:t>
+          </w:r>
+          <w:hyperlink r:id="rId26" w:tgtFrame="_blank" w:history="1">
+            <w:r>
+              <w:rPr>
+                <w:rStyle w:val="Hyperlink"/>
+                <w:rFonts w:ascii="Aptos" w:hAnsi="Aptos"/>
+                <w:sz w:val="22"/>
+                <w:szCs w:val="22"/>
+              </w:rPr>
+              <w:t>https://pythonassets.com/posts/scrollbar-in-tk-tkinter/</w:t>
+            </w:r>
+          </w:hyperlink>
+          <w:r>
+            <w:rPr>
+              <w:rFonts w:ascii="Aptos" w:hAnsi="Aptos"/>
+              <w:color w:val="000000"/>
+              <w:sz w:val="22"/>
+              <w:szCs w:val="22"/>
+            </w:rPr>
+            <w:t xml:space="preserve"> [Accessed 28/01 2026].</w:t>
+          </w:r>
+        </w:p>
+        <w:p>
+          <w:pPr>
+            <w:pStyle w:val="NormalWeb"/>
+            <w:rPr>
+              <w:rFonts w:ascii="Aptos" w:hAnsi="Aptos"/>
+              <w:color w:val="000000"/>
+              <w:sz w:val="22"/>
+              <w:szCs w:val="22"/>
+            </w:rPr>
+          </w:pPr>
+          <w:r>
+            <w:rPr>
+              <w:rFonts w:ascii="Aptos" w:hAnsi="Aptos"/>
+              <w:color w:val="000000"/>
+              <w:sz w:val="22"/>
+              <w:szCs w:val="22"/>
+            </w:rPr>
+            <w:t xml:space="preserve">PYTHON ASSETS, </w:t>
+          </w:r>
+          <w:proofErr w:type="spellStart"/>
+          <w:r>
+            <w:rPr>
+              <w:rFonts w:ascii="Aptos" w:hAnsi="Aptos"/>
+              <w:i/>
+              <w:iCs/>
+              <w:color w:val="000000"/>
+              <w:sz w:val="22"/>
+              <w:szCs w:val="22"/>
+            </w:rPr>
+            <w:t>Treeview</w:t>
+          </w:r>
+          <w:proofErr w:type="spellEnd"/>
+          <w:r>
+            <w:rPr>
+              <w:rFonts w:ascii="Aptos" w:hAnsi="Aptos"/>
+              <w:i/>
+              <w:iCs/>
+              <w:color w:val="000000"/>
+              <w:sz w:val="22"/>
+              <w:szCs w:val="22"/>
+            </w:rPr>
+            <w:t xml:space="preserve"> in Tk (</w:t>
+          </w:r>
+          <w:proofErr w:type="spellStart"/>
+          <w:r>
+            <w:rPr>
+              <w:rFonts w:ascii="Aptos" w:hAnsi="Aptos"/>
+              <w:i/>
+              <w:iCs/>
+              <w:color w:val="000000"/>
+              <w:sz w:val="22"/>
+              <w:szCs w:val="22"/>
+            </w:rPr>
+            <w:t>tkinter</w:t>
+          </w:r>
+          <w:proofErr w:type="spellEnd"/>
+          <w:r>
+            <w:rPr>
+              <w:rFonts w:ascii="Aptos" w:hAnsi="Aptos"/>
+              <w:i/>
+              <w:iCs/>
+              <w:color w:val="000000"/>
+              <w:sz w:val="22"/>
+              <w:szCs w:val="22"/>
+            </w:rPr>
+            <w:t>)</w:t>
+          </w:r>
+          <w:r>
+            <w:rPr>
+              <w:rFonts w:ascii="Aptos" w:hAnsi="Aptos"/>
+              <w:color w:val="000000"/>
+              <w:sz w:val="22"/>
+              <w:szCs w:val="22"/>
+            </w:rPr>
+            <w:t xml:space="preserve"> [online]. Available at: </w:t>
+          </w:r>
+          <w:hyperlink r:id="rId27" w:tgtFrame="_blank" w:history="1">
+            <w:r>
+              <w:rPr>
+                <w:rStyle w:val="Hyperlink"/>
+                <w:rFonts w:ascii="Aptos" w:hAnsi="Aptos"/>
+                <w:sz w:val="22"/>
+                <w:szCs w:val="22"/>
+              </w:rPr>
+              <w:t>https://pythonassets.com/posts/treeview-in-tk-tkinter/</w:t>
+            </w:r>
+          </w:hyperlink>
+          <w:r>
+            <w:rPr>
+              <w:rFonts w:ascii="Aptos" w:hAnsi="Aptos"/>
+              <w:color w:val="000000"/>
+              <w:sz w:val="22"/>
+              <w:szCs w:val="22"/>
+            </w:rPr>
+            <w:t xml:space="preserve"> [Accessed 28/01 2026].</w:t>
+          </w:r>
+        </w:p>
+        <w:p>
+          <w:pPr>
+            <w:pStyle w:val="NormalWeb"/>
+            <w:rPr>
+              <w:rFonts w:ascii="Aptos" w:hAnsi="Aptos"/>
+              <w:color w:val="000000"/>
+              <w:sz w:val="22"/>
+              <w:szCs w:val="22"/>
+            </w:rPr>
+          </w:pPr>
+          <w:r>
+            <w:rPr>
+              <w:rFonts w:ascii="Aptos" w:hAnsi="Aptos"/>
+              <w:color w:val="000000"/>
+              <w:sz w:val="22"/>
+              <w:szCs w:val="22"/>
+            </w:rPr>
+            <w:t xml:space="preserve">PYTHON TUTORIAL, </w:t>
+          </w:r>
+          <w:proofErr w:type="spellStart"/>
+          <w:r>
+            <w:rPr>
+              <w:rFonts w:ascii="Aptos" w:hAnsi="Aptos"/>
+              <w:i/>
+              <w:iCs/>
+              <w:color w:val="000000"/>
+              <w:sz w:val="22"/>
+              <w:szCs w:val="22"/>
+            </w:rPr>
+            <w:t>Tkinter</w:t>
+          </w:r>
+          <w:proofErr w:type="spellEnd"/>
+          <w:r>
+            <w:rPr>
+              <w:rFonts w:ascii="Aptos" w:hAnsi="Aptos"/>
+              <w:i/>
+              <w:iCs/>
+              <w:color w:val="000000"/>
+              <w:sz w:val="22"/>
+              <w:szCs w:val="22"/>
+            </w:rPr>
+            <w:t xml:space="preserve"> </w:t>
+          </w:r>
+          <w:proofErr w:type="spellStart"/>
+          <w:r>
+            <w:rPr>
+              <w:rFonts w:ascii="Aptos" w:hAnsi="Aptos"/>
+              <w:i/>
+              <w:iCs/>
+              <w:color w:val="000000"/>
+              <w:sz w:val="22"/>
+              <w:szCs w:val="22"/>
+            </w:rPr>
+            <w:t>Listbox</w:t>
+          </w:r>
+          <w:proofErr w:type="spellEnd"/>
+          <w:r>
+            <w:rPr>
+              <w:rFonts w:ascii="Aptos" w:hAnsi="Aptos"/>
+              <w:color w:val="000000"/>
+              <w:sz w:val="22"/>
+              <w:szCs w:val="22"/>
+            </w:rPr>
+            <w:t xml:space="preserve"> [online]. Available at: </w:t>
+          </w:r>
+          <w:hyperlink r:id="rId28" w:tgtFrame="_blank" w:history="1">
+            <w:r>
+              <w:rPr>
+                <w:rStyle w:val="Hyperlink"/>
+                <w:rFonts w:ascii="Aptos" w:hAnsi="Aptos"/>
+                <w:sz w:val="22"/>
+                <w:szCs w:val="22"/>
+              </w:rPr>
+              <w:t>https://www.pythontutorial.net/tkinter/tkinter-listbox/</w:t>
+            </w:r>
+          </w:hyperlink>
+          <w:r>
+            <w:rPr>
+              <w:rFonts w:ascii="Aptos" w:hAnsi="Aptos"/>
+              <w:color w:val="000000"/>
+              <w:sz w:val="22"/>
+              <w:szCs w:val="22"/>
+            </w:rPr>
+            <w:t xml:space="preserve"> [Accessed 27/01 2026].</w:t>
+          </w:r>
+        </w:p>
+        <w:p>
+          <w:pPr>
+            <w:pStyle w:val="NormalWeb"/>
+            <w:rPr>
+              <w:rFonts w:ascii="Aptos" w:hAnsi="Aptos"/>
+              <w:color w:val="000000"/>
+              <w:sz w:val="22"/>
+              <w:szCs w:val="22"/>
+            </w:rPr>
+          </w:pPr>
+          <w:r>
+            <w:rPr>
+              <w:rFonts w:ascii="Aptos" w:hAnsi="Aptos"/>
+              <w:color w:val="000000"/>
+              <w:sz w:val="22"/>
+              <w:szCs w:val="22"/>
+            </w:rPr>
             <w:t xml:space="preserve">SCIKIT-LEARN, </w:t>
           </w:r>
           <w:proofErr w:type="spellStart"/>
@@ -2285,7 +3602,7 @@
             </w:rPr>
             <w:t xml:space="preserve"> [online]. Available at: </w:t>
           </w:r>
-          <w:hyperlink r:id="rId19" w:tgtFrame="_blank" w:history="1">
+          <w:hyperlink r:id="rId29" w:tgtFrame="_blank" w:history="1">
             <w:r>
               <w:rPr>
                 <w:rStyle w:val="Hyperlink"/>
@@ -2323,6 +3640,135 @@
               <w:sz w:val="22"/>
               <w:szCs w:val="22"/>
             </w:rPr>
+            <w:lastRenderedPageBreak/>
+            <w:t xml:space="preserve">SEABORN, </w:t>
+          </w:r>
+          <w:proofErr w:type="spellStart"/>
+          <w:proofErr w:type="gramStart"/>
+          <w:r>
+            <w:rPr>
+              <w:rFonts w:ascii="Aptos" w:hAnsi="Aptos"/>
+              <w:i/>
+              <w:iCs/>
+              <w:color w:val="000000"/>
+              <w:sz w:val="22"/>
+              <w:szCs w:val="22"/>
+            </w:rPr>
+            <w:t>seaborn.pairplot</w:t>
+          </w:r>
+          <w:proofErr w:type="spellEnd"/>
+          <w:proofErr w:type="gramEnd"/>
+          <w:r>
+            <w:rPr>
+              <w:rFonts w:ascii="Aptos" w:hAnsi="Aptos"/>
+              <w:color w:val="000000"/>
+              <w:sz w:val="22"/>
+              <w:szCs w:val="22"/>
+            </w:rPr>
+            <w:t xml:space="preserve"> [online]. Available at: </w:t>
+          </w:r>
+          <w:hyperlink r:id="rId30" w:tgtFrame="_blank" w:history="1">
+            <w:r>
+              <w:rPr>
+                <w:rStyle w:val="Hyperlink"/>
+                <w:rFonts w:ascii="Aptos" w:hAnsi="Aptos"/>
+                <w:sz w:val="22"/>
+                <w:szCs w:val="22"/>
+              </w:rPr>
+              <w:t>https://seaborn.pydata.org/generated/seaborn.pairplot.html</w:t>
+            </w:r>
+          </w:hyperlink>
+          <w:r>
+            <w:rPr>
+              <w:rFonts w:ascii="Aptos" w:hAnsi="Aptos"/>
+              <w:color w:val="000000"/>
+              <w:sz w:val="22"/>
+              <w:szCs w:val="22"/>
+            </w:rPr>
+            <w:t xml:space="preserve"> [Accessed 28/01 2026].</w:t>
+          </w:r>
+        </w:p>
+        <w:p>
+          <w:pPr>
+            <w:pStyle w:val="NormalWeb"/>
+            <w:rPr>
+              <w:rFonts w:ascii="Aptos" w:hAnsi="Aptos"/>
+              <w:color w:val="000000"/>
+              <w:sz w:val="22"/>
+              <w:szCs w:val="22"/>
+            </w:rPr>
+          </w:pPr>
+          <w:r>
+            <w:rPr>
+              <w:rFonts w:ascii="Aptos" w:hAnsi="Aptos"/>
+              <w:color w:val="000000"/>
+              <w:sz w:val="22"/>
+              <w:szCs w:val="22"/>
+            </w:rPr>
+            <w:t xml:space="preserve">SEABORN, </w:t>
+          </w:r>
+          <w:proofErr w:type="spellStart"/>
+          <w:proofErr w:type="gramStart"/>
+          <w:r>
+            <w:rPr>
+              <w:rFonts w:ascii="Aptos" w:hAnsi="Aptos"/>
+              <w:i/>
+              <w:iCs/>
+              <w:color w:val="000000"/>
+              <w:sz w:val="22"/>
+              <w:szCs w:val="22"/>
+            </w:rPr>
+            <w:t>seaborn.violinplot</w:t>
+          </w:r>
+          <w:proofErr w:type="spellEnd"/>
+          <w:proofErr w:type="gramEnd"/>
+          <w:r>
+            <w:rPr>
+              <w:rFonts w:ascii="Aptos" w:hAnsi="Aptos"/>
+              <w:color w:val="000000"/>
+              <w:sz w:val="22"/>
+              <w:szCs w:val="22"/>
+            </w:rPr>
+            <w:t xml:space="preserve"> [online]. Available at: </w:t>
+          </w:r>
+          <w:hyperlink r:id="rId31" w:tgtFrame="_blank" w:history="1">
+            <w:r>
+              <w:rPr>
+                <w:rStyle w:val="Hyperlink"/>
+                <w:rFonts w:ascii="Aptos" w:hAnsi="Aptos"/>
+                <w:sz w:val="22"/>
+                <w:szCs w:val="22"/>
+              </w:rPr>
+              <w:t>https://seaborn.pydata.org/generated/seaborn.violinplot.html</w:t>
+            </w:r>
+          </w:hyperlink>
+          <w:r>
+            <w:rPr>
+              <w:rFonts w:ascii="Aptos" w:hAnsi="Aptos"/>
+              <w:color w:val="000000"/>
+              <w:sz w:val="22"/>
+              <w:szCs w:val="22"/>
+            </w:rPr>
+            <w:t xml:space="preserve"> [Accessed 28/01 2026].</w:t>
+          </w:r>
+        </w:p>
+        <w:p>
+          <w:pPr>
+            <w:pStyle w:val="NormalWeb"/>
+            <w:rPr>
+              <w:rFonts w:ascii="Aptos" w:hAnsi="Aptos"/>
+              <w:color w:val="000000"/>
+              <w:sz w:val="22"/>
+              <w:szCs w:val="22"/>
+            </w:rPr>
+          </w:pPr>
+          <w:r>
+            <w:rPr>
+              <w:rFonts w:ascii="Aptos" w:hAnsi="Aptos"/>
+              <w:color w:val="000000"/>
+              <w:sz w:val="22"/>
+              <w:szCs w:val="22"/>
+            </w:rPr>
             <w:t xml:space="preserve">SKLEARNER, </w:t>
           </w:r>
           <w:r>
@@ -2393,7 +3839,7 @@
             </w:rPr>
             <w:t xml:space="preserve"> [online]. Available at: </w:t>
           </w:r>
-          <w:hyperlink r:id="rId20" w:tgtFrame="_blank" w:history="1">
+          <w:hyperlink r:id="rId32" w:tgtFrame="_blank" w:history="1">
             <w:r>
               <w:rPr>
                 <w:rStyle w:val="Hyperlink"/>
@@ -2431,7 +3877,6 @@
               <w:sz w:val="22"/>
               <w:szCs w:val="22"/>
             </w:rPr>
-            <w:lastRenderedPageBreak/>
             <w:t xml:space="preserve">SQLPEY, </w:t>
           </w:r>
           <w:r>
@@ -2454,7 +3899,7 @@
             </w:rPr>
             <w:t xml:space="preserve"> [online]. Available at: </w:t>
           </w:r>
-          <w:hyperlink r:id="rId21" w:tgtFrame="_blank" w:history="1">
+          <w:hyperlink r:id="rId33" w:tgtFrame="_blank" w:history="1">
             <w:r>
               <w:rPr>
                 <w:rStyle w:val="Hyperlink"/>
@@ -2494,6 +3939,153 @@
             </w:rPr>
             <w:t xml:space="preserve">STACK OVERFLOW, </w:t>
           </w:r>
+          <w:proofErr w:type="gramStart"/>
+          <w:r>
+            <w:rPr>
+              <w:rFonts w:ascii="Aptos" w:hAnsi="Aptos"/>
+              <w:i/>
+              <w:iCs/>
+              <w:color w:val="000000"/>
+              <w:sz w:val="22"/>
+              <w:szCs w:val="22"/>
+            </w:rPr>
+            <w:t>How</w:t>
+          </w:r>
+          <w:proofErr w:type="gramEnd"/>
+          <w:r>
+            <w:rPr>
+              <w:rFonts w:ascii="Aptos" w:hAnsi="Aptos"/>
+              <w:i/>
+              <w:iCs/>
+              <w:color w:val="000000"/>
+              <w:sz w:val="22"/>
+              <w:szCs w:val="22"/>
+            </w:rPr>
+            <w:t xml:space="preserve"> to show the title for the diagram of Seaborn </w:t>
+          </w:r>
+          <w:proofErr w:type="spellStart"/>
+          <w:proofErr w:type="gramStart"/>
+          <w:r>
+            <w:rPr>
+              <w:rFonts w:ascii="Aptos" w:hAnsi="Aptos"/>
+              <w:i/>
+              <w:iCs/>
+              <w:color w:val="000000"/>
+              <w:sz w:val="22"/>
+              <w:szCs w:val="22"/>
+            </w:rPr>
+            <w:t>pairplot</w:t>
+          </w:r>
+          <w:proofErr w:type="spellEnd"/>
+          <w:r>
+            <w:rPr>
+              <w:rFonts w:ascii="Aptos" w:hAnsi="Aptos"/>
+              <w:i/>
+              <w:iCs/>
+              <w:color w:val="000000"/>
+              <w:sz w:val="22"/>
+              <w:szCs w:val="22"/>
+            </w:rPr>
+            <w:t>(</w:t>
+          </w:r>
+          <w:proofErr w:type="gramEnd"/>
+          <w:r>
+            <w:rPr>
+              <w:rFonts w:ascii="Aptos" w:hAnsi="Aptos"/>
+              <w:i/>
+              <w:iCs/>
+              <w:color w:val="000000"/>
+              <w:sz w:val="22"/>
+              <w:szCs w:val="22"/>
+            </w:rPr>
+            <w:t xml:space="preserve">) or </w:t>
+          </w:r>
+          <w:proofErr w:type="spellStart"/>
+          <w:proofErr w:type="gramStart"/>
+          <w:r>
+            <w:rPr>
+              <w:rFonts w:ascii="Aptos" w:hAnsi="Aptos"/>
+              <w:i/>
+              <w:iCs/>
+              <w:color w:val="000000"/>
+              <w:sz w:val="22"/>
+              <w:szCs w:val="22"/>
+            </w:rPr>
+            <w:t>PridGrid</w:t>
+          </w:r>
+          <w:proofErr w:type="spellEnd"/>
+          <w:r>
+            <w:rPr>
+              <w:rFonts w:ascii="Aptos" w:hAnsi="Aptos"/>
+              <w:i/>
+              <w:iCs/>
+              <w:color w:val="000000"/>
+              <w:sz w:val="22"/>
+              <w:szCs w:val="22"/>
+            </w:rPr>
+            <w:t>(</w:t>
+          </w:r>
+          <w:proofErr w:type="gramEnd"/>
+          <w:r>
+            <w:rPr>
+              <w:rFonts w:ascii="Aptos" w:hAnsi="Aptos"/>
+              <w:i/>
+              <w:iCs/>
+              <w:color w:val="000000"/>
+              <w:sz w:val="22"/>
+              <w:szCs w:val="22"/>
+            </w:rPr>
+            <w:t>)</w:t>
+          </w:r>
+          <w:r>
+            <w:rPr>
+              <w:rFonts w:ascii="Aptos" w:hAnsi="Aptos"/>
+              <w:color w:val="000000"/>
+              <w:sz w:val="22"/>
+              <w:szCs w:val="22"/>
+            </w:rPr>
+            <w:t xml:space="preserve"> [online]. Available at: </w:t>
+          </w:r>
+          <w:hyperlink r:id="rId34" w:tgtFrame="_blank" w:history="1">
+            <w:r>
+              <w:rPr>
+                <w:rStyle w:val="Hyperlink"/>
+                <w:rFonts w:ascii="Aptos" w:hAnsi="Aptos"/>
+                <w:sz w:val="22"/>
+                <w:szCs w:val="22"/>
+              </w:rPr>
+              <w:t>https://stackoverflow.com/questions/36813396/how-to-show-the-title-for-the-diagram-of-seaborn-pairplot-or-pridgrid</w:t>
+            </w:r>
+          </w:hyperlink>
+          <w:r>
+            <w:rPr>
+              <w:rFonts w:ascii="Aptos" w:hAnsi="Aptos"/>
+              <w:color w:val="000000"/>
+              <w:sz w:val="22"/>
+              <w:szCs w:val="22"/>
+            </w:rPr>
+            <w:t xml:space="preserve"> [Accessed 28/01 2026].</w:t>
+          </w:r>
+        </w:p>
+        <w:p>
+          <w:pPr>
+            <w:pStyle w:val="NormalWeb"/>
+            <w:rPr>
+              <w:rFonts w:ascii="Aptos" w:hAnsi="Aptos"/>
+              <w:color w:val="000000"/>
+              <w:sz w:val="22"/>
+              <w:szCs w:val="22"/>
+            </w:rPr>
+          </w:pPr>
+          <w:r>
+            <w:rPr>
+              <w:rFonts w:ascii="Aptos" w:hAnsi="Aptos"/>
+              <w:color w:val="000000"/>
+              <w:sz w:val="22"/>
+              <w:szCs w:val="22"/>
+            </w:rPr>
+            <w:t xml:space="preserve">STACK OVERFLOW, </w:t>
+          </w:r>
           <w:r>
             <w:rPr>
               <w:rFonts w:ascii="Aptos" w:hAnsi="Aptos"/>
@@ -2538,7 +4130,7 @@
             </w:rPr>
             <w:t xml:space="preserve"> [online]. Available at: </w:t>
           </w:r>
-          <w:hyperlink r:id="rId22" w:tgtFrame="_blank" w:history="1">
+          <w:hyperlink r:id="rId35" w:tgtFrame="_blank" w:history="1">
             <w:r>
               <w:rPr>
                 <w:rStyle w:val="Hyperlink"/>
@@ -2588,6 +4180,371 @@
               <w:sz w:val="22"/>
               <w:szCs w:val="22"/>
             </w:rPr>
+            <w:t>How</w:t>
+          </w:r>
+          <w:proofErr w:type="gramEnd"/>
+          <w:r>
+            <w:rPr>
+              <w:rFonts w:ascii="Aptos" w:hAnsi="Aptos"/>
+              <w:i/>
+              <w:iCs/>
+              <w:color w:val="000000"/>
+              <w:sz w:val="22"/>
+              <w:szCs w:val="22"/>
+            </w:rPr>
+            <w:t xml:space="preserve"> do I add a title and axis labels to Seaborn Heatmap?</w:t>
+          </w:r>
+          <w:r>
+            <w:rPr>
+              <w:rFonts w:ascii="Aptos" w:hAnsi="Aptos"/>
+              <w:color w:val="000000"/>
+              <w:sz w:val="22"/>
+              <w:szCs w:val="22"/>
+            </w:rPr>
+            <w:t xml:space="preserve"> [online]. Available at: </w:t>
+          </w:r>
+          <w:hyperlink r:id="rId36" w:tgtFrame="_blank" w:history="1">
+            <w:r>
+              <w:rPr>
+                <w:rStyle w:val="Hyperlink"/>
+                <w:rFonts w:ascii="Aptos" w:hAnsi="Aptos"/>
+                <w:sz w:val="22"/>
+                <w:szCs w:val="22"/>
+              </w:rPr>
+              <w:t>https://stackoverflow.com/questions/32723798/how-do-i-add-a-title-and-axis-labels-to-seaborn-heatmap</w:t>
+            </w:r>
+          </w:hyperlink>
+          <w:r>
+            <w:rPr>
+              <w:rFonts w:ascii="Aptos" w:hAnsi="Aptos"/>
+              <w:color w:val="000000"/>
+              <w:sz w:val="22"/>
+              <w:szCs w:val="22"/>
+            </w:rPr>
+            <w:t xml:space="preserve"> [Accessed 28/01 2026].</w:t>
+          </w:r>
+        </w:p>
+        <w:p>
+          <w:pPr>
+            <w:pStyle w:val="NormalWeb"/>
+            <w:rPr>
+              <w:rFonts w:ascii="Aptos" w:hAnsi="Aptos"/>
+              <w:color w:val="000000"/>
+              <w:sz w:val="22"/>
+              <w:szCs w:val="22"/>
+            </w:rPr>
+          </w:pPr>
+          <w:r>
+            <w:rPr>
+              <w:rFonts w:ascii="Aptos" w:hAnsi="Aptos"/>
+              <w:color w:val="000000"/>
+              <w:sz w:val="22"/>
+              <w:szCs w:val="22"/>
+            </w:rPr>
+            <w:t xml:space="preserve">STACK OVERFLOW, </w:t>
+          </w:r>
+          <w:proofErr w:type="gramStart"/>
+          <w:r>
+            <w:rPr>
+              <w:rFonts w:ascii="Aptos" w:hAnsi="Aptos"/>
+              <w:i/>
+              <w:iCs/>
+              <w:color w:val="000000"/>
+              <w:sz w:val="22"/>
+              <w:szCs w:val="22"/>
+            </w:rPr>
+            <w:t>How</w:t>
+          </w:r>
+          <w:proofErr w:type="gramEnd"/>
+          <w:r>
+            <w:rPr>
+              <w:rFonts w:ascii="Aptos" w:hAnsi="Aptos"/>
+              <w:i/>
+              <w:iCs/>
+              <w:color w:val="000000"/>
+              <w:sz w:val="22"/>
+              <w:szCs w:val="22"/>
+            </w:rPr>
+            <w:t xml:space="preserve"> do </w:t>
+          </w:r>
+          <w:proofErr w:type="spellStart"/>
+          <w:r>
+            <w:rPr>
+              <w:rFonts w:ascii="Aptos" w:hAnsi="Aptos"/>
+              <w:i/>
+              <w:iCs/>
+              <w:color w:val="000000"/>
+              <w:sz w:val="22"/>
+              <w:szCs w:val="22"/>
+            </w:rPr>
+            <w:t>i</w:t>
+          </w:r>
+          <w:proofErr w:type="spellEnd"/>
+          <w:r>
+            <w:rPr>
+              <w:rFonts w:ascii="Aptos" w:hAnsi="Aptos"/>
+              <w:i/>
+              <w:iCs/>
+              <w:color w:val="000000"/>
+              <w:sz w:val="22"/>
+              <w:szCs w:val="22"/>
+            </w:rPr>
+            <w:t xml:space="preserve"> display data from a </w:t>
+          </w:r>
+          <w:proofErr w:type="spellStart"/>
+          <w:r>
+            <w:rPr>
+              <w:rFonts w:ascii="Aptos" w:hAnsi="Aptos"/>
+              <w:i/>
+              <w:iCs/>
+              <w:color w:val="000000"/>
+              <w:sz w:val="22"/>
+              <w:szCs w:val="22"/>
+            </w:rPr>
+            <w:t>dataframe</w:t>
+          </w:r>
+          <w:proofErr w:type="spellEnd"/>
+          <w:r>
+            <w:rPr>
+              <w:rFonts w:ascii="Aptos" w:hAnsi="Aptos"/>
+              <w:i/>
+              <w:iCs/>
+              <w:color w:val="000000"/>
+              <w:sz w:val="22"/>
+              <w:szCs w:val="22"/>
+            </w:rPr>
+            <w:t xml:space="preserve"> in </w:t>
+          </w:r>
+          <w:proofErr w:type="spellStart"/>
+          <w:r>
+            <w:rPr>
+              <w:rFonts w:ascii="Aptos" w:hAnsi="Aptos"/>
+              <w:i/>
+              <w:iCs/>
+              <w:color w:val="000000"/>
+              <w:sz w:val="22"/>
+              <w:szCs w:val="22"/>
+            </w:rPr>
+            <w:t>tkinter</w:t>
+          </w:r>
+          <w:proofErr w:type="spellEnd"/>
+          <w:r>
+            <w:rPr>
+              <w:rFonts w:ascii="Aptos" w:hAnsi="Aptos"/>
+              <w:i/>
+              <w:iCs/>
+              <w:color w:val="000000"/>
+              <w:sz w:val="22"/>
+              <w:szCs w:val="22"/>
+            </w:rPr>
+            <w:t xml:space="preserve"> </w:t>
+          </w:r>
+          <w:proofErr w:type="spellStart"/>
+          <w:r>
+            <w:rPr>
+              <w:rFonts w:ascii="Aptos" w:hAnsi="Aptos"/>
+              <w:i/>
+              <w:iCs/>
+              <w:color w:val="000000"/>
+              <w:sz w:val="22"/>
+              <w:szCs w:val="22"/>
+            </w:rPr>
+            <w:t>treeview</w:t>
+          </w:r>
+          <w:proofErr w:type="spellEnd"/>
+          <w:r>
+            <w:rPr>
+              <w:rFonts w:ascii="Aptos" w:hAnsi="Aptos"/>
+              <w:i/>
+              <w:iCs/>
+              <w:color w:val="000000"/>
+              <w:sz w:val="22"/>
+              <w:szCs w:val="22"/>
+            </w:rPr>
+            <w:t>?</w:t>
+          </w:r>
+          <w:r>
+            <w:rPr>
+              <w:rFonts w:ascii="Aptos" w:hAnsi="Aptos"/>
+              <w:color w:val="000000"/>
+              <w:sz w:val="22"/>
+              <w:szCs w:val="22"/>
+            </w:rPr>
+            <w:t xml:space="preserve"> [online]. Available at: </w:t>
+          </w:r>
+          <w:hyperlink r:id="rId37" w:tgtFrame="_blank" w:history="1">
+            <w:r>
+              <w:rPr>
+                <w:rStyle w:val="Hyperlink"/>
+                <w:rFonts w:ascii="Aptos" w:hAnsi="Aptos"/>
+                <w:sz w:val="22"/>
+                <w:szCs w:val="22"/>
+              </w:rPr>
+              <w:t>https://stackoverflow.com/questions/74974816/how-do-i-display-data-from-a-dataframe-in-tkinter-treeview</w:t>
+            </w:r>
+          </w:hyperlink>
+          <w:r>
+            <w:rPr>
+              <w:rFonts w:ascii="Aptos" w:hAnsi="Aptos"/>
+              <w:color w:val="000000"/>
+              <w:sz w:val="22"/>
+              <w:szCs w:val="22"/>
+            </w:rPr>
+            <w:t xml:space="preserve"> [Accessed 28/01 2026].</w:t>
+          </w:r>
+        </w:p>
+        <w:p>
+          <w:pPr>
+            <w:pStyle w:val="NormalWeb"/>
+            <w:rPr>
+              <w:rFonts w:ascii="Aptos" w:hAnsi="Aptos"/>
+              <w:color w:val="000000"/>
+              <w:sz w:val="22"/>
+              <w:szCs w:val="22"/>
+            </w:rPr>
+          </w:pPr>
+          <w:r>
+            <w:rPr>
+              <w:rFonts w:ascii="Aptos" w:hAnsi="Aptos"/>
+              <w:color w:val="000000"/>
+              <w:sz w:val="22"/>
+              <w:szCs w:val="22"/>
+            </w:rPr>
+            <w:t xml:space="preserve">STACK OVERFLOW, </w:t>
+          </w:r>
+          <w:proofErr w:type="gramStart"/>
+          <w:r>
+            <w:rPr>
+              <w:rFonts w:ascii="Aptos" w:hAnsi="Aptos"/>
+              <w:i/>
+              <w:iCs/>
+              <w:color w:val="000000"/>
+              <w:sz w:val="22"/>
+              <w:szCs w:val="22"/>
+            </w:rPr>
+            <w:t>How</w:t>
+          </w:r>
+          <w:proofErr w:type="gramEnd"/>
+          <w:r>
+            <w:rPr>
+              <w:rFonts w:ascii="Aptos" w:hAnsi="Aptos"/>
+              <w:i/>
+              <w:iCs/>
+              <w:color w:val="000000"/>
+              <w:sz w:val="22"/>
+              <w:szCs w:val="22"/>
+            </w:rPr>
+            <w:t xml:space="preserve"> to change </w:t>
+          </w:r>
+          <w:proofErr w:type="spellStart"/>
+          <w:r>
+            <w:rPr>
+              <w:rFonts w:ascii="Aptos" w:hAnsi="Aptos"/>
+              <w:i/>
+              <w:iCs/>
+              <w:color w:val="000000"/>
+              <w:sz w:val="22"/>
+              <w:szCs w:val="22"/>
+            </w:rPr>
+            <w:t>plot_confusion_matrix</w:t>
+          </w:r>
+          <w:proofErr w:type="spellEnd"/>
+          <w:r>
+            <w:rPr>
+              <w:rFonts w:ascii="Aptos" w:hAnsi="Aptos"/>
+              <w:i/>
+              <w:iCs/>
+              <w:color w:val="000000"/>
+              <w:sz w:val="22"/>
+              <w:szCs w:val="22"/>
+            </w:rPr>
+            <w:t xml:space="preserve"> default figure size in </w:t>
+          </w:r>
+          <w:proofErr w:type="spellStart"/>
+          <w:proofErr w:type="gramStart"/>
+          <w:r>
+            <w:rPr>
+              <w:rFonts w:ascii="Aptos" w:hAnsi="Aptos"/>
+              <w:i/>
+              <w:iCs/>
+              <w:color w:val="000000"/>
+              <w:sz w:val="22"/>
+              <w:szCs w:val="22"/>
+            </w:rPr>
+            <w:t>sklearn.metrics</w:t>
+          </w:r>
+          <w:proofErr w:type="spellEnd"/>
+          <w:proofErr w:type="gramEnd"/>
+          <w:r>
+            <w:rPr>
+              <w:rFonts w:ascii="Aptos" w:hAnsi="Aptos"/>
+              <w:i/>
+              <w:iCs/>
+              <w:color w:val="000000"/>
+              <w:sz w:val="22"/>
+              <w:szCs w:val="22"/>
+            </w:rPr>
+            <w:t xml:space="preserve"> package</w:t>
+          </w:r>
+          <w:r>
+            <w:rPr>
+              <w:rFonts w:ascii="Aptos" w:hAnsi="Aptos"/>
+              <w:color w:val="000000"/>
+              <w:sz w:val="22"/>
+              <w:szCs w:val="22"/>
+            </w:rPr>
+            <w:t xml:space="preserve"> [online]. Available at: </w:t>
+          </w:r>
+          <w:hyperlink r:id="rId38" w:tgtFrame="_blank" w:history="1">
+            <w:r>
+              <w:rPr>
+                <w:rStyle w:val="Hyperlink"/>
+                <w:rFonts w:ascii="Aptos" w:hAnsi="Aptos"/>
+                <w:sz w:val="22"/>
+                <w:szCs w:val="22"/>
+              </w:rPr>
+              <w:t>https://stackoverflow.com/questions/61325314/how-to-change-plot-confusion-matrix-default-figure-size-in-sklearn-metrics-packa</w:t>
+            </w:r>
+          </w:hyperlink>
+          <w:r>
+            <w:rPr>
+              <w:rFonts w:ascii="Aptos" w:hAnsi="Aptos"/>
+              <w:color w:val="000000"/>
+              <w:sz w:val="22"/>
+              <w:szCs w:val="22"/>
+            </w:rPr>
+            <w:t xml:space="preserve"> [Accessed 28/01 2026].</w:t>
+          </w:r>
+        </w:p>
+        <w:p>
+          <w:pPr>
+            <w:pStyle w:val="NormalWeb"/>
+            <w:rPr>
+              <w:rFonts w:ascii="Aptos" w:hAnsi="Aptos"/>
+              <w:color w:val="000000"/>
+              <w:sz w:val="22"/>
+              <w:szCs w:val="22"/>
+            </w:rPr>
+          </w:pPr>
+          <w:r>
+            <w:rPr>
+              <w:rFonts w:ascii="Aptos" w:hAnsi="Aptos"/>
+              <w:color w:val="000000"/>
+              <w:sz w:val="22"/>
+              <w:szCs w:val="22"/>
+            </w:rPr>
+            <w:t xml:space="preserve">STACK OVERFLOW, </w:t>
+          </w:r>
+          <w:proofErr w:type="gramStart"/>
+          <w:r>
+            <w:rPr>
+              <w:rFonts w:ascii="Aptos" w:hAnsi="Aptos"/>
+              <w:i/>
+              <w:iCs/>
+              <w:color w:val="000000"/>
+              <w:sz w:val="22"/>
+              <w:szCs w:val="22"/>
+            </w:rPr>
             <w:t>Changing</w:t>
           </w:r>
           <w:proofErr w:type="gramEnd"/>
@@ -2611,7 +4568,7 @@
             </w:rPr>
             <w:t xml:space="preserve"> [online]. Available at: </w:t>
           </w:r>
-          <w:hyperlink r:id="rId23" w:tgtFrame="_blank" w:history="1">
+          <w:hyperlink r:id="rId39" w:tgtFrame="_blank" w:history="1">
             <w:r>
               <w:rPr>
                 <w:rStyle w:val="Hyperlink"/>
@@ -2684,7 +4641,7 @@
             </w:rPr>
             <w:t xml:space="preserve"> [online]. Available at: </w:t>
           </w:r>
-          <w:hyperlink r:id="rId24" w:tgtFrame="_blank" w:history="1">
+          <w:hyperlink r:id="rId40" w:tgtFrame="_blank" w:history="1">
             <w:r>
               <w:rPr>
                 <w:rStyle w:val="Hyperlink"/>
@@ -2757,7 +4714,7 @@
             </w:rPr>
             <w:t xml:space="preserve"> [online]. Available at: </w:t>
           </w:r>
-          <w:hyperlink r:id="rId25" w:tgtFrame="_blank" w:history="1">
+          <w:hyperlink r:id="rId41" w:tgtFrame="_blank" w:history="1">
             <w:r>
               <w:rPr>
                 <w:rStyle w:val="Hyperlink"/>
@@ -2854,7 +4811,7 @@
             </w:rPr>
             <w:t xml:space="preserve"> [online]. Available at: </w:t>
           </w:r>
-          <w:hyperlink r:id="rId26" w:tgtFrame="_blank" w:history="1">
+          <w:hyperlink r:id="rId42" w:tgtFrame="_blank" w:history="1">
             <w:r>
               <w:rPr>
                 <w:rStyle w:val="Hyperlink"/>
@@ -2892,6 +4849,7 @@
               <w:sz w:val="22"/>
               <w:szCs w:val="22"/>
             </w:rPr>
+            <w:lastRenderedPageBreak/>
             <w:t xml:space="preserve">STACK OVERFLOW, </w:t>
           </w:r>
           <w:r>
@@ -2914,7 +4872,7 @@
             </w:rPr>
             <w:t xml:space="preserve"> [online]. Available at: </w:t>
           </w:r>
-          <w:hyperlink r:id="rId27" w:tgtFrame="_blank" w:history="1">
+          <w:hyperlink r:id="rId43" w:tgtFrame="_blank" w:history="1">
             <w:r>
               <w:rPr>
                 <w:rStyle w:val="Hyperlink"/>
@@ -3035,7 +4993,7 @@
             </w:rPr>
             <w:t xml:space="preserve"> [online]. Available at: </w:t>
           </w:r>
-          <w:hyperlink r:id="rId28" w:tgtFrame="_blank" w:history="1">
+          <w:hyperlink r:id="rId44" w:tgtFrame="_blank" w:history="1">
             <w:r>
               <w:rPr>
                 <w:rStyle w:val="Hyperlink"/>
@@ -3132,7 +5090,7 @@
             </w:rPr>
             <w:t xml:space="preserve"> [online]. Available at: </w:t>
           </w:r>
-          <w:hyperlink r:id="rId29" w:tgtFrame="_blank" w:history="1">
+          <w:hyperlink r:id="rId45" w:tgtFrame="_blank" w:history="1">
             <w:r>
               <w:rPr>
                 <w:rStyle w:val="Hyperlink"/>
@@ -3170,6 +5128,103 @@
               <w:sz w:val="22"/>
               <w:szCs w:val="22"/>
             </w:rPr>
+            <w:t xml:space="preserve">STACK OVERFLOW, </w:t>
+          </w:r>
+          <w:proofErr w:type="gramStart"/>
+          <w:r>
+            <w:rPr>
+              <w:rFonts w:ascii="Aptos" w:hAnsi="Aptos"/>
+              <w:i/>
+              <w:iCs/>
+              <w:color w:val="000000"/>
+              <w:sz w:val="22"/>
+              <w:szCs w:val="22"/>
+            </w:rPr>
+            <w:t>How</w:t>
+          </w:r>
+          <w:proofErr w:type="gramEnd"/>
+          <w:r>
+            <w:rPr>
+              <w:rFonts w:ascii="Aptos" w:hAnsi="Aptos"/>
+              <w:i/>
+              <w:iCs/>
+              <w:color w:val="000000"/>
+              <w:sz w:val="22"/>
+              <w:szCs w:val="22"/>
+            </w:rPr>
+            <w:t xml:space="preserve"> to add a label to Seaborn Heatmap </w:t>
+          </w:r>
+          <w:proofErr w:type="spellStart"/>
+          <w:r>
+            <w:rPr>
+              <w:rFonts w:ascii="Aptos" w:hAnsi="Aptos"/>
+              <w:i/>
+              <w:iCs/>
+              <w:color w:val="000000"/>
+              <w:sz w:val="22"/>
+              <w:szCs w:val="22"/>
+            </w:rPr>
+            <w:t>color</w:t>
+          </w:r>
+          <w:proofErr w:type="spellEnd"/>
+          <w:r>
+            <w:rPr>
+              <w:rFonts w:ascii="Aptos" w:hAnsi="Aptos"/>
+              <w:i/>
+              <w:iCs/>
+              <w:color w:val="000000"/>
+              <w:sz w:val="22"/>
+              <w:szCs w:val="22"/>
+            </w:rPr>
+            <w:t xml:space="preserve"> bar?</w:t>
+          </w:r>
+          <w:r>
+            <w:rPr>
+              <w:rFonts w:ascii="Aptos" w:hAnsi="Aptos"/>
+              <w:color w:val="000000"/>
+              <w:sz w:val="22"/>
+              <w:szCs w:val="22"/>
+            </w:rPr>
+            <w:t xml:space="preserve"> [online]. Available at: </w:t>
+          </w:r>
+          <w:hyperlink r:id="rId46" w:tgtFrame="_blank" w:history="1">
+            <w:r>
+              <w:rPr>
+                <w:rStyle w:val="Hyperlink"/>
+                <w:rFonts w:ascii="Aptos" w:hAnsi="Aptos"/>
+                <w:sz w:val="22"/>
+                <w:szCs w:val="22"/>
+              </w:rPr>
+              <w:t>https://stackoverflow.com/questions/42092218/how-to-add-a-label-to-seaborn-heatmap-color-bar</w:t>
+            </w:r>
+          </w:hyperlink>
+          <w:r>
+            <w:rPr>
+              <w:rFonts w:ascii="Aptos" w:hAnsi="Aptos"/>
+              <w:color w:val="000000"/>
+              <w:sz w:val="22"/>
+              <w:szCs w:val="22"/>
+            </w:rPr>
+            <w:t xml:space="preserve"> [Accessed 28/01 2026].</w:t>
+          </w:r>
+        </w:p>
+        <w:p>
+          <w:pPr>
+            <w:pStyle w:val="NormalWeb"/>
+            <w:rPr>
+              <w:rFonts w:ascii="Aptos" w:hAnsi="Aptos"/>
+              <w:color w:val="000000"/>
+              <w:sz w:val="22"/>
+              <w:szCs w:val="22"/>
+            </w:rPr>
+          </w:pPr>
+          <w:r>
+            <w:rPr>
+              <w:rFonts w:ascii="Aptos" w:hAnsi="Aptos"/>
+              <w:color w:val="000000"/>
+              <w:sz w:val="22"/>
+              <w:szCs w:val="22"/>
+            </w:rPr>
             <w:t xml:space="preserve">TECHRONOLOGY, </w:t>
           </w:r>
           <w:proofErr w:type="gramStart"/>
@@ -3205,7 +5260,7 @@
             </w:rPr>
             <w:t xml:space="preserve"> [online]. Available at: </w:t>
           </w:r>
-          <w:hyperlink r:id="rId30" w:tgtFrame="_blank" w:history="1">
+          <w:hyperlink r:id="rId47" w:tgtFrame="_blank" w:history="1">
             <w:r>
               <w:rPr>
                 <w:rStyle w:val="Hyperlink"/>
@@ -3243,6 +5298,66 @@
               <w:sz w:val="22"/>
               <w:szCs w:val="22"/>
             </w:rPr>
+            <w:t xml:space="preserve">TUTORIALS POINT, </w:t>
+          </w:r>
+          <w:r>
+            <w:rPr>
+              <w:rFonts w:ascii="Aptos" w:hAnsi="Aptos"/>
+              <w:i/>
+              <w:iCs/>
+              <w:color w:val="000000"/>
+              <w:sz w:val="22"/>
+              <w:szCs w:val="22"/>
+            </w:rPr>
+            <w:t>Matplotlib - Event Plot</w:t>
+          </w:r>
+          <w:r>
+            <w:rPr>
+              <w:rFonts w:ascii="Aptos" w:hAnsi="Aptos"/>
+              <w:color w:val="000000"/>
+              <w:sz w:val="22"/>
+              <w:szCs w:val="22"/>
+            </w:rPr>
+            <w:t xml:space="preserve"> [online]. Available at: </w:t>
+          </w:r>
+          <w:hyperlink r:id="rId48" w:tgtFrame="_blank" w:history="1">
+            <w:r>
+              <w:rPr>
+                <w:rStyle w:val="Hyperlink"/>
+                <w:rFonts w:ascii="Aptos" w:hAnsi="Aptos"/>
+                <w:sz w:val="22"/>
+                <w:szCs w:val="22"/>
+              </w:rPr>
+              <w:t>https://www.tutorialspoint.com/matplotlib/matplotlib_event_plot.htm</w:t>
+            </w:r>
+          </w:hyperlink>
+          <w:r>
+            <w:rPr>
+              <w:rFonts w:ascii="Aptos" w:hAnsi="Aptos"/>
+              <w:color w:val="000000"/>
+              <w:sz w:val="22"/>
+              <w:szCs w:val="22"/>
+            </w:rPr>
+            <w:t xml:space="preserve"> [Accessed 28/01 2026].</w:t>
+          </w:r>
+        </w:p>
+        <w:p>
+          <w:pPr>
+            <w:pStyle w:val="NormalWeb"/>
+            <w:rPr>
+              <w:rFonts w:ascii="Aptos" w:hAnsi="Aptos"/>
+              <w:color w:val="000000"/>
+              <w:sz w:val="22"/>
+              <w:szCs w:val="22"/>
+            </w:rPr>
+          </w:pPr>
+          <w:r>
+            <w:rPr>
+              <w:rFonts w:ascii="Aptos" w:hAnsi="Aptos"/>
+              <w:color w:val="000000"/>
+              <w:sz w:val="22"/>
+              <w:szCs w:val="22"/>
+            </w:rPr>
             <w:t xml:space="preserve">VASILIEV, Y., 2022. </w:t>
           </w:r>
           <w:r>
@@ -3288,6 +5403,66 @@
               <w:szCs w:val="22"/>
             </w:rPr>
             <w:t>San Francisco, CA: No Starch Press.</w:t>
+          </w:r>
+        </w:p>
+        <w:p>
+          <w:pPr>
+            <w:pStyle w:val="NormalWeb"/>
+            <w:rPr>
+              <w:rFonts w:ascii="Aptos" w:hAnsi="Aptos"/>
+              <w:color w:val="000000"/>
+              <w:sz w:val="22"/>
+              <w:szCs w:val="22"/>
+            </w:rPr>
+          </w:pPr>
+          <w:r>
+            <w:rPr>
+              <w:rFonts w:ascii="Aptos" w:hAnsi="Aptos"/>
+              <w:color w:val="000000"/>
+              <w:sz w:val="22"/>
+              <w:szCs w:val="22"/>
+            </w:rPr>
+            <w:t xml:space="preserve">W3SCHOOLS, </w:t>
+          </w:r>
+          <w:r>
+            <w:rPr>
+              <w:rFonts w:ascii="Aptos" w:hAnsi="Aptos"/>
+              <w:i/>
+              <w:iCs/>
+              <w:color w:val="000000"/>
+              <w:sz w:val="22"/>
+              <w:szCs w:val="22"/>
+            </w:rPr>
+            <w:t>Machine Learning - Confusion Matrix</w:t>
+          </w:r>
+          <w:r>
+            <w:rPr>
+              <w:rFonts w:ascii="Aptos" w:hAnsi="Aptos"/>
+              <w:color w:val="000000"/>
+              <w:sz w:val="22"/>
+              <w:szCs w:val="22"/>
+            </w:rPr>
+            <w:t xml:space="preserve"> [online]. Available at: </w:t>
+          </w:r>
+          <w:hyperlink r:id="rId49" w:tgtFrame="_blank" w:history="1">
+            <w:r>
+              <w:rPr>
+                <w:rStyle w:val="Hyperlink"/>
+                <w:rFonts w:ascii="Aptos" w:hAnsi="Aptos"/>
+                <w:sz w:val="22"/>
+                <w:szCs w:val="22"/>
+              </w:rPr>
+              <w:t>https://www.w3schools.com/python/python_ml_confusion_matrix.asp</w:t>
+            </w:r>
+          </w:hyperlink>
+          <w:r>
+            <w:rPr>
+              <w:rFonts w:ascii="Aptos" w:hAnsi="Aptos"/>
+              <w:color w:val="000000"/>
+              <w:sz w:val="22"/>
+              <w:szCs w:val="22"/>
+            </w:rPr>
+            <w:t xml:space="preserve"> [Accessed 28/01 2026].</w:t>
           </w:r>
         </w:p>
         <w:p>
@@ -4968,6 +7143,188 @@
         </w:p>
       </w:docPartBody>
     </w:docPart>
+    <w:docPart>
+      <w:docPartPr>
+        <w:name w:val="186C3BFE87E242F69BA31C6D6D11F52E"/>
+        <w:category>
+          <w:name w:val="General"/>
+          <w:gallery w:val="placeholder"/>
+        </w:category>
+        <w:types>
+          <w:type w:val="bbPlcHdr"/>
+        </w:types>
+        <w:behaviors>
+          <w:behavior w:val="content"/>
+        </w:behaviors>
+        <w:guid w:val="{DE9AEC36-980E-45E0-B662-F26C95D48B36}"/>
+      </w:docPartPr>
+      <w:docPartBody>
+        <w:p>
+          <w:r>
+            <w:rPr>
+              <w:rStyle w:val="PlaceholderText"/>
+            </w:rPr>
+            <w:t>Formatting...</w:t>
+          </w:r>
+        </w:p>
+      </w:docPartBody>
+    </w:docPart>
+    <w:docPart>
+      <w:docPartPr>
+        <w:name w:val="C384D238156E451383E0F4F947C6D93F"/>
+        <w:category>
+          <w:name w:val="General"/>
+          <w:gallery w:val="placeholder"/>
+        </w:category>
+        <w:types>
+          <w:type w:val="bbPlcHdr"/>
+        </w:types>
+        <w:behaviors>
+          <w:behavior w:val="content"/>
+        </w:behaviors>
+        <w:guid w:val="{CAB6EECD-6432-4FB3-8DEB-576CA3F2FF68}"/>
+      </w:docPartPr>
+      <w:docPartBody>
+        <w:p>
+          <w:r>
+            <w:rPr>
+              <w:rStyle w:val="PlaceholderText"/>
+            </w:rPr>
+            <w:t>Formatting...</w:t>
+          </w:r>
+        </w:p>
+      </w:docPartBody>
+    </w:docPart>
+    <w:docPart>
+      <w:docPartPr>
+        <w:name w:val="5ADC5D485EA6405AAEA83CBC2170FC63"/>
+        <w:category>
+          <w:name w:val="General"/>
+          <w:gallery w:val="placeholder"/>
+        </w:category>
+        <w:types>
+          <w:type w:val="bbPlcHdr"/>
+        </w:types>
+        <w:behaviors>
+          <w:behavior w:val="content"/>
+        </w:behaviors>
+        <w:guid w:val="{5D6BB8F2-36E1-42A3-813B-5840B08AFD5B}"/>
+      </w:docPartPr>
+      <w:docPartBody>
+        <w:p>
+          <w:r>
+            <w:rPr>
+              <w:rStyle w:val="PlaceholderText"/>
+            </w:rPr>
+            <w:t>Formatting...</w:t>
+          </w:r>
+        </w:p>
+      </w:docPartBody>
+    </w:docPart>
+    <w:docPart>
+      <w:docPartPr>
+        <w:name w:val="96D792A8E62C4D3C9028B038B3D5AEF7"/>
+        <w:category>
+          <w:name w:val="General"/>
+          <w:gallery w:val="placeholder"/>
+        </w:category>
+        <w:types>
+          <w:type w:val="bbPlcHdr"/>
+        </w:types>
+        <w:behaviors>
+          <w:behavior w:val="content"/>
+        </w:behaviors>
+        <w:guid w:val="{533AC9F2-742F-471E-A91D-56646B510A9B}"/>
+      </w:docPartPr>
+      <w:docPartBody>
+        <w:p>
+          <w:r>
+            <w:rPr>
+              <w:rStyle w:val="PlaceholderText"/>
+            </w:rPr>
+            <w:t>Formatting...</w:t>
+          </w:r>
+        </w:p>
+      </w:docPartBody>
+    </w:docPart>
+    <w:docPart>
+      <w:docPartPr>
+        <w:name w:val="D4E578F2D9274E5B896E4179F8C36894"/>
+        <w:category>
+          <w:name w:val="General"/>
+          <w:gallery w:val="placeholder"/>
+        </w:category>
+        <w:types>
+          <w:type w:val="bbPlcHdr"/>
+        </w:types>
+        <w:behaviors>
+          <w:behavior w:val="content"/>
+        </w:behaviors>
+        <w:guid w:val="{09AC8A80-7642-4536-873C-67A484344A9D}"/>
+      </w:docPartPr>
+      <w:docPartBody>
+        <w:p>
+          <w:r>
+            <w:rPr>
+              <w:rStyle w:val="PlaceholderText"/>
+            </w:rPr>
+            <w:t>Formatting...</w:t>
+          </w:r>
+        </w:p>
+      </w:docPartBody>
+    </w:docPart>
+    <w:docPart>
+      <w:docPartPr>
+        <w:name w:val="0589CBDE677A423A8C984BE33265B4ED"/>
+        <w:category>
+          <w:name w:val="General"/>
+          <w:gallery w:val="placeholder"/>
+        </w:category>
+        <w:types>
+          <w:type w:val="bbPlcHdr"/>
+        </w:types>
+        <w:behaviors>
+          <w:behavior w:val="content"/>
+        </w:behaviors>
+        <w:guid w:val="{961CC808-613E-46B2-9829-2C7879EF263A}"/>
+      </w:docPartPr>
+      <w:docPartBody>
+        <w:p>
+          <w:r>
+            <w:rPr>
+              <w:rStyle w:val="PlaceholderText"/>
+            </w:rPr>
+            <w:t>Formatting...</w:t>
+          </w:r>
+        </w:p>
+      </w:docPartBody>
+    </w:docPart>
+    <w:docPart>
+      <w:docPartPr>
+        <w:name w:val="A0FD1A3DEA13415CBC6D430E8A3DFBC9"/>
+        <w:category>
+          <w:name w:val="General"/>
+          <w:gallery w:val="placeholder"/>
+        </w:category>
+        <w:types>
+          <w:type w:val="bbPlcHdr"/>
+        </w:types>
+        <w:behaviors>
+          <w:behavior w:val="content"/>
+        </w:behaviors>
+        <w:guid w:val="{ACA46365-07C7-425D-AEB5-0BEFDD4DD389}"/>
+      </w:docPartPr>
+      <w:docPartBody>
+        <w:p>
+          <w:r>
+            <w:rPr>
+              <w:rStyle w:val="PlaceholderText"/>
+            </w:rPr>
+            <w:t>Formatting...</w:t>
+          </w:r>
+        </w:p>
+      </w:docPartBody>
+    </w:docPart>
   </w:docParts>
 </w:glossaryDocument>
 </file>
@@ -5039,11 +7396,14 @@
     <w:rsid w:val="0013554D"/>
     <w:rsid w:val="00371943"/>
     <w:rsid w:val="004829BA"/>
+    <w:rsid w:val="005D2E42"/>
     <w:rsid w:val="006556F8"/>
     <w:rsid w:val="00B4035B"/>
     <w:rsid w:val="00BD340D"/>
     <w:rsid w:val="00D3166C"/>
+    <w:rsid w:val="00DA2931"/>
     <w:rsid w:val="00E368E3"/>
+    <w:rsid w:val="00E47C35"/>
     <w:rsid w:val="00E54C9F"/>
     <w:rsid w:val="00E7033A"/>
   </w:rsids>
@@ -5501,7 +7861,7 @@
     <w:basedOn w:val="DefaultParagraphFont"/>
     <w:uiPriority w:val="99"/>
     <w:semiHidden/>
-    <w:rsid w:val="004829BA"/>
+    <w:rsid w:val="00E47C35"/>
     <w:rPr>
       <w:color w:val="666666"/>
     </w:rPr>
@@ -5813,7 +8173,7 @@
 
 <file path=word/webextensions/taskpanes.xml><?xml version="1.0" encoding="utf-8"?>
 <wetp:taskpanes xmlns:wetp="http://schemas.microsoft.com/office/webextensions/taskpanes/2010/11">
-  <wetp:taskpane dockstate="right" visibility="0" width="438" row="0">
+  <wetp:taskpane dockstate="right" visibility="0" width="438" row="1">
     <wetp:webextensionref xmlns:r="http://schemas.openxmlformats.org/officeDocument/2006/relationships" r:id="rId1"/>
   </wetp:taskpane>
 </wetp:taskpanes>
@@ -5827,8 +8187,8 @@
   </we:alternateReferences>
   <we:properties>
     <we:property name="bibliographyEnabled" value="&quot;bibliographyEnabled&quot;"/>
-    <we:property name="citations" value="{&quot;116492570&quot;:{&quot;referencesIds&quot;:[&quot;doc:69773fc6360cc45d457d30a1&quot;,&quot;doc:697741d58c897e4d7f9ce02d&quot;,&quot;doc:69774266ca3ace34b22ba1bb&quot;,&quot;doc:69773fed360cc45d457d30a7&quot;],&quot;referencesOptions&quot;:{&quot;doc:69773fc6360cc45d457d30a1&quot;:{&quot;author&quot;:true,&quot;year&quot;:true,&quot;formatAuthorYear&quot;:false,&quot;pageReplace&quot;:&quot;&quot;,&quot;additionalField&quot;:&quot;&quot;,&quot;additionalValue&quot;:&quot;&quot;,&quot;prefix&quot;:&quot;&quot;,&quot;suffix&quot;:&quot;&quot;},&quot;doc:697741d58c897e4d7f9ce02d&quot;:{&quot;author&quot;:true,&quot;year&quot;:true,&quot;formatAuthorYear&quot;:false,&quot;pageReplace&quot;:&quot;&quot;,&quot;additionalField&quot;:&quot;&quot;,&quot;additionalValue&quot;:&quot;&quot;,&quot;prefix&quot;:&quot;&quot;,&quot;suffix&quot;:&quot;&quot;},&quot;doc:69774266ca3ace34b22ba1bb&quot;:{&quot;author&quot;:true,&quot;year&quot;:true,&quot;formatAuthorYear&quot;:false,&quot;pageReplace&quot;:&quot;&quot;,&quot;additionalField&quot;:&quot;&quot;,&quot;additionalValue&quot;:&quot;&quot;,&quot;prefix&quot;:&quot;&quot;,&quot;suffix&quot;:&quot;&quot;},&quot;doc:69773fed360cc45d457d30a7&quot;:{&quot;author&quot;:true,&quot;year&quot;:true,&quot;formatAuthorYear&quot;:false,&quot;pageReplace&quot;:&quot;&quot;,&quot;additionalField&quot;:&quot;&quot;,&quot;additionalValue&quot;:&quot;&quot;,&quot;prefix&quot;:&quot;&quot;,&quot;suffix&quot;:&quot;&quot;}},&quot;hasBrokenReferences&quot;:false,&quot;hasManualEdits&quot;:false,&quot;isEmpty&quot;:false,&quot;citationType&quot;:&quot;inline&quot;,&quot;id&quot;:116492570,&quot;citationText&quot;:&quot;&lt;span style=\&quot;font-family:Aptos;font-size:14.666666666666666px;color:#000000\&quot;&gt;(McKinney 2022, Pandas 2026c, Stack Overflow 2020b, Stack Overflow 2023)&lt;/span&gt;&quot;},&quot;438191041&quot;:{&quot;referencesIds&quot;:[&quot;doc:69773fc6360cc45d457d30a1&quot;,&quot;doc:69773fed360cc45d457d30a7&quot;],&quot;referencesOptions&quot;:{&quot;doc:69773fc6360cc45d457d30a1&quot;:{&quot;author&quot;:true,&quot;year&quot;:true,&quot;formatAuthorYear&quot;:false,&quot;pageReplace&quot;:&quot;&quot;,&quot;additionalField&quot;:&quot;&quot;,&quot;additionalValue&quot;:&quot;&quot;,&quot;prefix&quot;:&quot;&quot;,&quot;suffix&quot;:&quot;&quot;},&quot;doc:69773fed360cc45d457d30a7&quot;:{&quot;author&quot;:true,&quot;year&quot;:true,&quot;formatAuthorYear&quot;:false,&quot;pageReplace&quot;:&quot;&quot;,&quot;additionalField&quot;:&quot;&quot;,&quot;additionalValue&quot;:&quot;&quot;,&quot;prefix&quot;:&quot;&quot;,&quot;suffix&quot;:&quot;&quot;}},&quot;hasBrokenReferences&quot;:false,&quot;hasManualEdits&quot;:false,&quot;isEmpty&quot;:false,&quot;citationType&quot;:&quot;inline&quot;,&quot;id&quot;:438191041,&quot;citationText&quot;:&quot;&lt;span style=\&quot;font-family:Aptos;font-size:14.666666666666666px;color:#000000\&quot;&gt;(McKinney 2022, Stack Overflow 2023)&lt;/span&gt;&quot;},&quot;864090035&quot;:{&quot;referencesIds&quot;:[&quot;doc:6979337c360cc45d457d6514&quot;,&quot;doc:69793586360cc45d457d6530&quot;],&quot;referencesOptions&quot;:{&quot;doc:6979337c360cc45d457d6514&quot;:{&quot;author&quot;:true,&quot;year&quot;:true,&quot;formatAuthorYear&quot;:false,&quot;pageReplace&quot;:&quot;&quot;,&quot;additionalField&quot;:&quot;&quot;,&quot;additionalValue&quot;:&quot;&quot;,&quot;prefix&quot;:&quot;&quot;,&quot;suffix&quot;:&quot;&quot;},&quot;doc:69793586360cc45d457d6530&quot;:{&quot;author&quot;:true,&quot;year&quot;:true,&quot;formatAuthorYear&quot;:false,&quot;pageReplace&quot;:&quot;&quot;,&quot;additionalField&quot;:&quot;&quot;,&quot;additionalValue&quot;:&quot;&quot;,&quot;prefix&quot;:&quot;&quot;,&quot;suffix&quot;:&quot;&quot;}},&quot;hasBrokenReferences&quot;:false,&quot;hasManualEdits&quot;:false,&quot;isEmpty&quot;:false,&quot;citationType&quot;:&quot;inline&quot;,&quot;id&quot;:864090035,&quot;citationText&quot;:&quot;&lt;span style=\&quot;font-family:Aptos;font-size:14.666666666666666px;color:#000000\&quot;&gt;(Stack Overflow 2022b, Stack Overflow 2021)&lt;/span&gt;&quot;},&quot;1186790045&quot;:{&quot;referencesIds&quot;:[&quot;doc:69773fc6360cc45d457d30a1&quot;,&quot;doc:6977455b9e7d9800175c20ee&quot;,&quot;doc:697745a6ca3ace34b22ba1e2&quot;],&quot;referencesOptions&quot;:{&quot;doc:69773fc6360cc45d457d30a1&quot;:{&quot;author&quot;:true,&quot;year&quot;:true,&quot;formatAuthorYear&quot;:false,&quot;pageReplace&quot;:&quot;&quot;,&quot;additionalField&quot;:&quot;&quot;,&quot;additionalValue&quot;:&quot;&quot;,&quot;prefix&quot;:&quot;&quot;,&quot;suffix&quot;:&quot;&quot;},&quot;doc:6977455b9e7d9800175c20ee&quot;:{&quot;author&quot;:true,&quot;year&quot;:true,&quot;formatAuthorYear&quot;:false,&quot;pageReplace&quot;:&quot;&quot;,&quot;additionalField&quot;:&quot;&quot;,&quot;additionalValue&quot;:&quot;&quot;,&quot;prefix&quot;:&quot;&quot;,&quot;suffix&quot;:&quot;&quot;},&quot;doc:697745a6ca3ace34b22ba1e2&quot;:{&quot;author&quot;:true,&quot;year&quot;:true,&quot;formatAuthorYear&quot;:false,&quot;pageReplace&quot;:&quot;&quot;,&quot;additionalField&quot;:&quot;&quot;,&quot;additionalValue&quot;:&quot;&quot;,&quot;prefix&quot;:&quot;&quot;,&quot;suffix&quot;:&quot;&quot;}},&quot;hasBrokenReferences&quot;:false,&quot;hasManualEdits&quot;:false,&quot;isEmpty&quot;:false,&quot;citationType&quot;:&quot;inline&quot;,&quot;id&quot;:1186790045,&quot;citationText&quot;:&quot;&lt;span style=\&quot;font-family:Aptos;font-size:14.666666666666666px;color:#000000\&quot;&gt;(McKinney 2022, Pandas 2026d, Pandas 2026b)&lt;/span&gt;&quot;},&quot;1254477366&quot;:{&quot;referencesIds&quot;:[&quot;doc:69773fc6360cc45d457d30a1&quot;,&quot;doc:6979337c360cc45d457d6514&quot;],&quot;referencesOptions&quot;:{&quot;doc:69773fc6360cc45d457d30a1&quot;:{&quot;author&quot;:true,&quot;year&quot;:true,&quot;formatAuthorYear&quot;:false,&quot;pageReplace&quot;:&quot;&quot;,&quot;additionalField&quot;:&quot;&quot;,&quot;additionalValue&quot;:&quot;&quot;,&quot;prefix&quot;:&quot;&quot;,&quot;suffix&quot;:&quot;&quot;},&quot;doc:6979337c360cc45d457d6514&quot;:{&quot;author&quot;:true,&quot;year&quot;:true,&quot;formatAuthorYear&quot;:false,&quot;pageReplace&quot;:&quot;&quot;,&quot;additionalField&quot;:&quot;&quot;,&quot;additionalValue&quot;:&quot;&quot;,&quot;prefix&quot;:&quot;&quot;,&quot;suffix&quot;:&quot;&quot;}},&quot;hasBrokenReferences&quot;:false,&quot;hasManualEdits&quot;:false,&quot;isEmpty&quot;:false,&quot;citationType&quot;:&quot;inline&quot;,&quot;id&quot;:1254477366,&quot;citationText&quot;:&quot;&lt;span style=\&quot;font-family:Aptos;font-size:14.666666666666666px;color:#000000\&quot;&gt;(McKinney 2022, Stack Overflow 2022b)&lt;/span&gt;&quot;},&quot;1456682326&quot;:{&quot;referencesIds&quot;:[&quot;doc:69773f11360cc45d457d3096&quot;,&quot;doc:69773fc6360cc45d457d30a1&quot;,&quot;doc:69793945fd33025f1314e097&quot;],&quot;referencesOptions&quot;:{&quot;doc:69773f11360cc45d457d3096&quot;:{&quot;author&quot;:true,&quot;year&quot;:true,&quot;formatAuthorYear&quot;:false,&quot;pageReplace&quot;:&quot;&quot;,&quot;additionalField&quot;:&quot;&quot;,&quot;additionalValue&quot;:&quot;&quot;,&quot;prefix&quot;:&quot;&quot;,&quot;suffix&quot;:&quot;&quot;},&quot;doc:69773fc6360cc45d457d30a1&quot;:{&quot;author&quot;:true,&quot;year&quot;:true,&quot;formatAuthorYear&quot;:false,&quot;pageReplace&quot;:&quot;&quot;,&quot;additionalField&quot;:&quot;&quot;,&quot;additionalValue&quot;:&quot;&quot;,&quot;prefix&quot;:&quot;&quot;,&quot;suffix&quot;:&quot;&quot;},&quot;doc:69793945fd33025f1314e097&quot;:{&quot;author&quot;:true,&quot;year&quot;:true,&quot;formatAuthorYear&quot;:false,&quot;pageReplace&quot;:&quot;&quot;,&quot;additionalField&quot;:&quot;&quot;,&quot;additionalValue&quot;:&quot;&quot;,&quot;prefix&quot;:&quot;&quot;,&quot;suffix&quot;:&quot;&quot;}},&quot;hasBrokenReferences&quot;:false,&quot;hasManualEdits&quot;:false,&quot;isEmpty&quot;:false,&quot;citationType&quot;:&quot;inline&quot;,&quot;id&quot;:1456682326,&quot;citationText&quot;:&quot;&lt;span style=\&quot;font-family:Aptos;font-size:14.666666666666666px;color:#000000\&quot;&gt;(Vasiliev 2022, McKinney 2022, GeeksforGeeks 2025a)&lt;/span&gt;&quot;},&quot;1538158200&quot;:{&quot;referencesIds&quot;:[&quot;doc:69792cebca3ace34b22bdfb0&quot;,&quot;doc:69792da525073233cc995c40&quot;,&quot;doc:69792e26b7ad121effd7872c&quot;,&quot;doc:69792e7d8c897e4d7f9d148b&quot;],&quot;referencesOptions&quot;:{&quot;doc:69792cebca3ace34b22bdfb0&quot;:{&quot;author&quot;:true,&quot;year&quot;:true,&quot;formatAuthorYear&quot;:false,&quot;pageReplace&quot;:&quot;&quot;,&quot;additionalField&quot;:&quot;&quot;,&quot;additionalValue&quot;:&quot;&quot;,&quot;prefix&quot;:&quot;&quot;,&quot;suffix&quot;:&quot;&quot;},&quot;doc:69792da525073233cc995c40&quot;:{&quot;author&quot;:true,&quot;year&quot;:true,&quot;formatAuthorYear&quot;:false,&quot;pageReplace&quot;:&quot;&quot;,&quot;additionalField&quot;:&quot;&quot;,&quot;additionalValue&quot;:&quot;&quot;,&quot;prefix&quot;:&quot;&quot;,&quot;suffix&quot;:&quot;&quot;},&quot;doc:69792e26b7ad121effd7872c&quot;:{&quot;author&quot;:true,&quot;year&quot;:true,&quot;formatAuthorYear&quot;:false,&quot;pageReplace&quot;:&quot;&quot;,&quot;additionalField&quot;:&quot;&quot;,&quot;additionalValue&quot;:&quot;&quot;,&quot;prefix&quot;:&quot;&quot;,&quot;suffix&quot;:&quot;&quot;},&quot;doc:69792e7d8c897e4d7f9d148b&quot;:{&quot;author&quot;:true,&quot;year&quot;:true,&quot;formatAuthorYear&quot;:false,&quot;pageReplace&quot;:&quot;&quot;,&quot;additionalField&quot;:&quot;&quot;,&quot;additionalValue&quot;:&quot;&quot;,&quot;prefix&quot;:&quot;&quot;,&quot;suffix&quot;:&quot;&quot;}},&quot;hasBrokenReferences&quot;:false,&quot;hasManualEdits&quot;:false,&quot;isEmpty&quot;:false,&quot;citationType&quot;:&quot;inline&quot;,&quot;id&quot;:1538158200,&quot;citationText&quot;:&quot;&lt;span style=\&quot;font-family:Aptos;font-size:14.666666666666666px;color:#000000\&quot;&gt;(Ozdemir and Susarla 2018, GeeksforGeeks 2025f, SKLearner 2024, GeeksforGeeks 2025b)&lt;/span&gt;&quot;},&quot;1708677829&quot;:{&quot;referencesIds&quot;:[&quot;doc:6979470a360cc45d457d66a8&quot;],&quot;referencesOptions&quot;:{&quot;doc:6979470a360cc45d457d66a8&quot;:{&quot;author&quot;:true,&quot;year&quot;:true,&quot;formatAuthorYear&quot;:false,&quot;pageReplace&quot;:&quot;&quot;,&quot;additionalField&quot;:&quot;&quot;,&quot;additionalValue&quot;:&quot;&quot;,&quot;prefix&quot;:&quot;&quot;,&quot;suffix&quot;:&quot;&quot;}},&quot;hasBrokenReferences&quot;:false,&quot;hasManualEdits&quot;:false,&quot;isEmpty&quot;:false,&quot;citationType&quot;:&quot;inline&quot;,&quot;id&quot;:1708677829,&quot;citationText&quot;:&quot;&lt;span style=\&quot;font-family:Aptos;font-size:14.666666666666666px;color:#000000\&quot;&gt;(Stack Overflow 2020a)&lt;/span&gt;&quot;},&quot;-1067564654&quot;:{&quot;referencesIds&quot;:[&quot;doc:697617b79b58ea147624d75c&quot;],&quot;referencesOptions&quot;:{&quot;doc:697617b79b58ea147624d75c&quot;:{&quot;author&quot;:true,&quot;year&quot;:true,&quot;formatAuthorYear&quot;:false,&quot;pageReplace&quot;:&quot;&quot;,&quot;additionalField&quot;:&quot;&quot;,&quot;additionalValue&quot;:&quot;&quot;,&quot;prefix&quot;:&quot;&quot;,&quot;suffix&quot;:&quot;&quot;}},&quot;hasBrokenReferences&quot;:false,&quot;hasManualEdits&quot;:false,&quot;isEmpty&quot;:false,&quot;citationType&quot;:&quot;inline&quot;,&quot;id&quot;:-1067564654,&quot;citationText&quot;:&quot;&lt;span style=\&quot;font-family:Aptos;font-size:14.666666666666666px;color:#000000\&quot;&gt;(Sqlpey 2024)&lt;/span&gt;&quot;},&quot;-1053923557&quot;:{&quot;referencesIds&quot;:[&quot;doc:69761ba39e7d9800175c0e43&quot;],&quot;referencesOptions&quot;:{&quot;doc:69761ba39e7d9800175c0e43&quot;:{&quot;author&quot;:true,&quot;year&quot;:true,&quot;formatAuthorYear&quot;:false,&quot;pageReplace&quot;:&quot;&quot;,&quot;additionalField&quot;:&quot;&quot;,&quot;additionalValue&quot;:&quot;&quot;,&quot;prefix&quot;:&quot;&quot;,&quot;suffix&quot;:&quot;&quot;}},&quot;hasBrokenReferences&quot;:false,&quot;hasManualEdits&quot;:false,&quot;isEmpty&quot;:false,&quot;citationType&quot;:&quot;inline&quot;,&quot;id&quot;:-1053923557,&quot;citationText&quot;:&quot;&lt;span style=\&quot;font-family:Aptos;font-size:14.666666666666666px;color:#000000\&quot;&gt;(Coderivers 2025)&lt;/span&gt;&quot;},&quot;-1838454616&quot;:{&quot;referencesIds&quot;:[&quot;doc:697625d325073233cc990c95&quot;],&quot;referencesOptions&quot;:{&quot;doc:697625d325073233cc990c95&quot;:{&quot;author&quot;:true,&quot;year&quot;:true,&quot;formatAuthorYear&quot;:false,&quot;pageReplace&quot;:&quot;&quot;,&quot;additionalField&quot;:&quot;&quot;,&quot;additionalValue&quot;:&quot;&quot;,&quot;prefix&quot;:&quot;&quot;,&quot;suffix&quot;:&quot;&quot;}},&quot;hasBrokenReferences&quot;:false,&quot;hasManualEdits&quot;:false,&quot;isEmpty&quot;:false,&quot;citationType&quot;:&quot;inline&quot;,&quot;id&quot;:-1838454616,&quot;citationText&quot;:&quot;&lt;span style=\&quot;font-family:Aptos;font-size:14.666666666666666px;color:#000000\&quot;&gt;(Techronology 2026)&lt;/span&gt;&quot;},&quot;-1230151529&quot;:{&quot;referencesIds&quot;:[&quot;doc:697648e765f11557e99d906d&quot;],&quot;referencesOptions&quot;:{&quot;doc:697648e765f11557e99d906d&quot;:{&quot;author&quot;:true,&quot;year&quot;:true,&quot;formatAuthorYear&quot;:false,&quot;pageReplace&quot;:&quot;&quot;,&quot;additionalField&quot;:&quot;&quot;,&quot;additionalValue&quot;:&quot;&quot;,&quot;prefix&quot;:&quot;&quot;,&quot;suffix&quot;:&quot;&quot;}},&quot;hasBrokenReferences&quot;:false,&quot;hasManualEdits&quot;:false,&quot;isEmpty&quot;:false,&quot;citationType&quot;:&quot;inline&quot;,&quot;id&quot;:-1230151529,&quot;citationText&quot;:&quot;&lt;span style=\&quot;font-family:Aptos;font-size:14.666666666666666px;color:#000000\&quot;&gt;(Stack Overflow 2019)&lt;/span&gt;&quot;},&quot;-1718119868&quot;:{&quot;referencesIds&quot;:[&quot;doc:69774b9293dd120faad0400a&quot;,&quot;doc:69774a24182e34539ffc754b&quot;,&quot;doc:69773fed360cc45d457d30a7&quot;,&quot;doc:69773f11360cc45d457d3096&quot;],&quot;referencesOptions&quot;:{&quot;doc:69774b9293dd120faad0400a&quot;:{&quot;author&quot;:true,&quot;year&quot;:true,&quot;formatAuthorYear&quot;:false,&quot;pageReplace&quot;:&quot;&quot;,&quot;additionalField&quot;:&quot;&quot;,&quot;additionalValue&quot;:&quot;&quot;,&quot;prefix&quot;:&quot;&quot;,&quot;suffix&quot;:&quot;&quot;},&quot;doc:69774a24182e34539ffc754b&quot;:{&quot;author&quot;:true,&quot;year&quot;:true,&quot;formatAuthorYear&quot;:false,&quot;pageReplace&quot;:&quot;&quot;,&quot;additionalField&quot;:&quot;&quot;,&quot;additionalValue&quot;:&quot;&quot;,&quot;prefix&quot;:&quot;&quot;,&quot;suffix&quot;:&quot;&quot;},&quot;doc:69773fed360cc45d457d30a7&quot;:{&quot;author&quot;:true,&quot;year&quot;:true,&quot;formatAuthorYear&quot;:false,&quot;pageReplace&quot;:&quot;&quot;,&quot;additionalField&quot;:&quot;&quot;,&quot;additionalValue&quot;:&quot;&quot;,&quot;prefix&quot;:&quot;&quot;,&quot;suffix&quot;:&quot;&quot;},&quot;doc:69773f11360cc45d457d3096&quot;:{&quot;author&quot;:true,&quot;year&quot;:true,&quot;formatAuthorYear&quot;:false,&quot;pageReplace&quot;:&quot;&quot;,&quot;additionalField&quot;:&quot;&quot;,&quot;additionalValue&quot;:&quot;&quot;,&quot;prefix&quot;:&quot;&quot;,&quot;suffix&quot;:&quot;&quot;}},&quot;hasBrokenReferences&quot;:false,&quot;hasManualEdits&quot;:false,&quot;isEmpty&quot;:false,&quot;citationType&quot;:&quot;inline&quot;,&quot;id&quot;:-1718119868,&quot;citationText&quot;:&quot;&lt;span style=\&quot;font-family:Aptos;font-size:14.666666666666666px;color:#000000\&quot;&gt;(Stack Overflow 2022a, Pandas 2026f, Stack Overflow 2023, Vasiliev 2022)&lt;/span&gt;&quot;},&quot;-705332666&quot;:{&quot;referencesIds&quot;:[&quot;doc:69774c82360cc45d457d3276&quot;],&quot;referencesOptions&quot;:{&quot;doc:69774c82360cc45d457d3276&quot;:{&quot;author&quot;:true,&quot;year&quot;:true,&quot;formatAuthorYear&quot;:false,&quot;pageReplace&quot;:&quot;&quot;,&quot;additionalField&quot;:&quot;&quot;,&quot;additionalValue&quot;:&quot;&quot;,&quot;prefix&quot;:&quot;&quot;,&quot;suffix&quot;:&quot;&quot;}},&quot;hasBrokenReferences&quot;:false,&quot;hasManualEdits&quot;:false,&quot;isEmpty&quot;:false,&quot;citationType&quot;:&quot;inline&quot;,&quot;id&quot;:-705332666,&quot;citationText&quot;:&quot;&lt;span style=\&quot;font-family:Aptos;font-size:14.666666666666666px;color:#000000\&quot;&gt;(Arif Rahman 2025)&lt;/span&gt;&quot;},&quot;-132489204&quot;:{&quot;referencesIds&quot;:[&quot;doc:69773fc6360cc45d457d30a1&quot;,&quot;doc:6979312c93dd120faad0a005&quot;,&quot;doc:69774c82360cc45d457d3276&quot;],&quot;referencesOptions&quot;:{&quot;doc:69773fc6360cc45d457d30a1&quot;:{&quot;author&quot;:true,&quot;year&quot;:true,&quot;formatAuthorYear&quot;:false,&quot;pageReplace&quot;:&quot;&quot;,&quot;additionalField&quot;:&quot;&quot;,&quot;additionalValue&quot;:&quot;&quot;,&quot;prefix&quot;:&quot;&quot;,&quot;suffix&quot;:&quot;&quot;},&quot;doc:6979312c93dd120faad0a005&quot;:{&quot;author&quot;:true,&quot;year&quot;:true,&quot;formatAuthorYear&quot;:false,&quot;pageReplace&quot;:&quot;&quot;,&quot;additionalField&quot;:&quot;&quot;,&quot;additionalValue&quot;:&quot;&quot;,&quot;prefix&quot;:&quot;&quot;,&quot;suffix&quot;:&quot;&quot;},&quot;doc:69774c82360cc45d457d3276&quot;:{&quot;author&quot;:true,&quot;year&quot;:true,&quot;formatAuthorYear&quot;:false,&quot;pageReplace&quot;:&quot;&quot;,&quot;additionalField&quot;:&quot;&quot;,&quot;additionalValue&quot;:&quot;&quot;,&quot;prefix&quot;:&quot;&quot;,&quot;suffix&quot;:&quot;&quot;}},&quot;hasBrokenReferences&quot;:false,&quot;hasManualEdits&quot;:false,&quot;isEmpty&quot;:false,&quot;citationType&quot;:&quot;inline&quot;,&quot;id&quot;:-132489204,&quot;citationText&quot;:&quot;&lt;span style=\&quot;font-family:Aptos;font-size:14.666666666666666px;color:#000000\&quot;&gt;(McKinney 2022, Pandas 2026e, Arif Rahman 2025)&lt;/span&gt;&quot;},&quot;-471604325&quot;:{&quot;referencesIds&quot;:[&quot;doc:69773fc6360cc45d457d30a1&quot;],&quot;referencesOptions&quot;:{&quot;doc:69773fc6360cc45d457d30a1&quot;:{&quot;author&quot;:true,&quot;year&quot;:true,&quot;formatAuthorYear&quot;:false,&quot;pageReplace&quot;:&quot;&quot;,&quot;additionalField&quot;:&quot;&quot;,&quot;additionalValue&quot;:&quot;&quot;,&quot;prefix&quot;:&quot;&quot;,&quot;suffix&quot;:&quot;&quot;}},&quot;hasBrokenReferences&quot;:false,&quot;hasManualEdits&quot;:false,&quot;isEmpty&quot;:false,&quot;citationType&quot;:&quot;inline&quot;,&quot;id&quot;:-471604325,&quot;citationText&quot;:&quot;&lt;span style=\&quot;font-family:Aptos;font-size:14.666666666666666px;color:#000000\&quot;&gt;(McKinney 2022)&lt;/span&gt;&quot;},&quot;-912159820&quot;:{&quot;referencesIds&quot;:[&quot;doc:69793ade2ea0b31b61fd32eb&quot;],&quot;referencesOptions&quot;:{&quot;doc:69793ade2ea0b31b61fd32eb&quot;:{&quot;author&quot;:true,&quot;year&quot;:true,&quot;formatAuthorYear&quot;:false,&quot;pageReplace&quot;:&quot;&quot;,&quot;additionalField&quot;:&quot;&quot;,&quot;additionalValue&quot;:&quot;&quot;,&quot;prefix&quot;:&quot;&quot;,&quot;suffix&quot;:&quot;&quot;}},&quot;hasBrokenReferences&quot;:false,&quot;hasManualEdits&quot;:false,&quot;isEmpty&quot;:false,&quot;citationType&quot;:&quot;inline&quot;,&quot;id&quot;:-912159820,&quot;citationText&quot;:&quot;&lt;span style=\&quot;font-family:Aptos;font-size:14.666666666666666px;color:#000000\&quot;&gt;(Pandas 2026a)&lt;/span&gt;&quot;},&quot;-1762977506&quot;:{&quot;referencesIds&quot;:[&quot;doc:69793cb2d8d585793fac38ad&quot;,&quot;doc:69773fed360cc45d457d30a7&quot;],&quot;referencesOptions&quot;:{&quot;doc:69793cb2d8d585793fac38ad&quot;:{&quot;author&quot;:true,&quot;year&quot;:true,&quot;formatAuthorYear&quot;:false,&quot;pageReplace&quot;:&quot;&quot;,&quot;additionalField&quot;:&quot;&quot;,&quot;additionalValue&quot;:&quot;&quot;,&quot;prefix&quot;:&quot;&quot;,&quot;suffix&quot;:&quot;&quot;},&quot;doc:69773fed360cc45d457d30a7&quot;:{&quot;author&quot;:true,&quot;year&quot;:true,&quot;formatAuthorYear&quot;:false,&quot;pageReplace&quot;:&quot;&quot;,&quot;additionalField&quot;:&quot;&quot;,&quot;additionalValue&quot;:&quot;&quot;,&quot;prefix&quot;:&quot;&quot;,&quot;suffix&quot;:&quot;&quot;}},&quot;hasBrokenReferences&quot;:false,&quot;hasManualEdits&quot;:false,&quot;isEmpty&quot;:false,&quot;citationType&quot;:&quot;inline&quot;,&quot;id&quot;:-1762977506,&quot;citationText&quot;:&quot;&lt;span style=\&quot;font-family:Aptos;font-size:14.666666666666666px;color:#000000\&quot;&gt;(Stack Overflow 2022c, Stack Overflow 2023)&lt;/span&gt;&quot;},&quot;-1993011609&quot;:{&quot;referencesIds&quot;:[&quot;doc:69773fc6360cc45d457d30a1&quot;,&quot;doc:6979337c360cc45d457d6514&quot;,&quot;doc:69793feed8d585793fac38ca&quot;,&quot;doc:6979405eca3ace34b22be0f3&quot;,&quot;doc:69774b9293dd120faad0400a&quot;,&quot;doc:69774a24182e34539ffc754b&quot;],&quot;referencesOptions&quot;:{&quot;doc:69773fc6360cc45d457d30a1&quot;:{&quot;author&quot;:true,&quot;year&quot;:true,&quot;formatAuthorYear&quot;:false,&quot;pageReplace&quot;:&quot;&quot;,&quot;additionalField&quot;:&quot;&quot;,&quot;additionalValue&quot;:&quot;&quot;,&quot;prefix&quot;:&quot;&quot;,&quot;suffix&quot;:&quot;&quot;},&quot;doc:6979337c360cc45d457d6514&quot;:{&quot;author&quot;:true,&quot;year&quot;:true,&quot;formatAuthorYear&quot;:false,&quot;pageReplace&quot;:&quot;&quot;,&quot;additionalField&quot;:&quot;&quot;,&quot;additionalValue&quot;:&quot;&quot;,&quot;prefix&quot;:&quot;&quot;,&quot;suffix&quot;:&quot;&quot;},&quot;doc:69793feed8d585793fac38ca&quot;:{&quot;author&quot;:true,&quot;year&quot;:true,&quot;formatAuthorYear&quot;:false,&quot;pageReplace&quot;:&quot;&quot;,&quot;additionalField&quot;:&quot;&quot;,&quot;additionalValue&quot;:&quot;&quot;,&quot;prefix&quot;:&quot;&quot;,&quot;suffix&quot;:&quot;&quot;},&quot;doc:6979405eca3ace34b22be0f3&quot;:{&quot;author&quot;:true,&quot;year&quot;:true,&quot;formatAuthorYear&quot;:false,&quot;pageReplace&quot;:&quot;&quot;,&quot;additionalField&quot;:&quot;&quot;,&quot;additionalValue&quot;:&quot;&quot;,&quot;prefix&quot;:&quot;&quot;,&quot;suffix&quot;:&quot;&quot;},&quot;doc:69774b9293dd120faad0400a&quot;:{&quot;author&quot;:true,&quot;year&quot;:true,&quot;formatAuthorYear&quot;:false,&quot;pageReplace&quot;:&quot;&quot;,&quot;additionalField&quot;:&quot;&quot;,&quot;additionalValue&quot;:&quot;&quot;,&quot;prefix&quot;:&quot;&quot;,&quot;suffix&quot;:&quot;&quot;},&quot;doc:69774a24182e34539ffc754b&quot;:{&quot;author&quot;:true,&quot;year&quot;:true,&quot;formatAuthorYear&quot;:false,&quot;pageReplace&quot;:&quot;&quot;,&quot;additionalField&quot;:&quot;&quot;,&quot;additionalValue&quot;:&quot;&quot;,&quot;prefix&quot;:&quot;&quot;,&quot;suffix&quot;:&quot;&quot;}},&quot;hasBrokenReferences&quot;:false,&quot;hasManualEdits&quot;:false,&quot;isEmpty&quot;:false,&quot;citationType&quot;:&quot;inline&quot;,&quot;id&quot;:-1993011609,&quot;citationText&quot;:&quot;&lt;span style=\&quot;font-family:Aptos;font-size:14.666666666666666px;color:#000000\&quot;&gt;(McKinney 2022, Stack Overflow 2022b, GeeksforGeeks 2025d, GeeksforGeeks 2025c, Stack Overflow 2022a, Pandas 2026f)&lt;/span&gt;&quot;},&quot;-602347484&quot;:{&quot;referencesIds&quot;:[&quot;doc:69792cebca3ace34b22bdfb0&quot;,&quot;doc:6979337c360cc45d457d6514&quot;],&quot;referencesOptions&quot;:{&quot;doc:69792cebca3ace34b22bdfb0&quot;:{&quot;author&quot;:true,&quot;year&quot;:true,&quot;formatAuthorYear&quot;:false,&quot;pageReplace&quot;:&quot;&quot;,&quot;additionalField&quot;:&quot;&quot;,&quot;additionalValue&quot;:&quot;&quot;,&quot;prefix&quot;:&quot;&quot;,&quot;suffix&quot;:&quot;&quot;},&quot;doc:6979337c360cc45d457d6514&quot;:{&quot;author&quot;:true,&quot;year&quot;:true,&quot;formatAuthorYear&quot;:false,&quot;pageReplace&quot;:&quot;&quot;,&quot;additionalField&quot;:&quot;&quot;,&quot;additionalValue&quot;:&quot;&quot;,&quot;prefix&quot;:&quot;&quot;,&quot;suffix&quot;:&quot;&quot;}},&quot;hasBrokenReferences&quot;:false,&quot;hasManualEdits&quot;:false,&quot;isEmpty&quot;:false,&quot;citationType&quot;:&quot;inline&quot;,&quot;id&quot;:-602347484,&quot;citationText&quot;:&quot;&lt;span style=\&quot;font-family:Aptos;font-size:14.666666666666666px;color:#000000\&quot;&gt;(Ozdemir and Susarla 2018, Stack Overflow 2022b)&lt;/span&gt;&quot;},&quot;-1862263738&quot;:{&quot;referencesIds&quot;:[&quot;doc:69794305d8d585793fac38e3&quot;],&quot;referencesOptions&quot;:{&quot;doc:69794305d8d585793fac38e3&quot;:{&quot;author&quot;:true,&quot;year&quot;:true,&quot;formatAuthorYear&quot;:false,&quot;pageReplace&quot;:&quot;&quot;,&quot;additionalField&quot;:&quot;&quot;,&quot;additionalValue&quot;:&quot;&quot;,&quot;prefix&quot;:&quot;&quot;,&quot;suffix&quot;:&quot;&quot;}},&quot;hasBrokenReferences&quot;:false,&quot;hasManualEdits&quot;:false,&quot;isEmpty&quot;:false,&quot;citationType&quot;:&quot;inline&quot;,&quot;id&quot;:-1862263738,&quot;citationText&quot;:&quot;&lt;span style=\&quot;font-family:Aptos;font-size:14.666666666666666px;color:#000000\&quot;&gt;(Scikit-learn 2026)&lt;/span&gt;&quot;},&quot;-1303691065&quot;:{&quot;referencesIds&quot;:[&quot;doc:697945339b58ea1476252022&quot;,&quot;doc:6979337c360cc45d457d6514&quot;,&quot;doc:69792cebca3ace34b22bdfb0&quot;],&quot;referencesOptions&quot;:{&quot;doc:697945339b58ea1476252022&quot;:{&quot;author&quot;:true,&quot;year&quot;:true,&quot;formatAuthorYear&quot;:false,&quot;pageReplace&quot;:&quot;&quot;,&quot;additionalField&quot;:&quot;&quot;,&quot;additionalValue&quot;:&quot;&quot;,&quot;prefix&quot;:&quot;&quot;,&quot;suffix&quot;:&quot;&quot;},&quot;doc:6979337c360cc45d457d6514&quot;:{&quot;author&quot;:true,&quot;year&quot;:true,&quot;formatAuthorYear&quot;:false,&quot;pageReplace&quot;:&quot;&quot;,&quot;additionalField&quot;:&quot;&quot;,&quot;additionalValue&quot;:&quot;&quot;,&quot;prefix&quot;:&quot;&quot;,&quot;suffix&quot;:&quot;&quot;},&quot;doc:69792cebca3ace34b22bdfb0&quot;:{&quot;author&quot;:true,&quot;year&quot;:true,&quot;formatAuthorYear&quot;:false,&quot;pageReplace&quot;:&quot;&quot;,&quot;additionalField&quot;:&quot;&quot;,&quot;additionalValue&quot;:&quot;&quot;,&quot;prefix&quot;:&quot;&quot;,&quot;suffix&quot;:&quot;&quot;}},&quot;hasBrokenReferences&quot;:false,&quot;hasManualEdits&quot;:false,&quot;isEmpty&quot;:false,&quot;citationType&quot;:&quot;inline&quot;,&quot;id&quot;:-1303691065,&quot;citationText&quot;:&quot;&lt;span style=\&quot;font-family:Aptos;font-size:14.666666666666666px;color:#000000\&quot;&gt;(GeeksforGeeks 2025e, Stack Overflow 2022b, Ozdemir and Susarla 2018)&lt;/span&gt;&quot;}}"/>
-    <we:property name="currentFolder" value="{&quot;id&quot;:&quot;project:697617b345872d0262ac0aa3&quot;,&quot;userId&quot;:&quot;user:69037d8e1133dc61f344e7a5&quot;,&quot;projectId&quot;:&quot;ap:69037d8e1133dc61f344e7a6&quot;,&quot;name&quot;:&quot;Python Programming&quot;,&quot;created&quot;:1769346995519,&quot;lastModified&quot;:1769346995519,&quot;position&quot;:2,&quot;isShared&quot;:false,&quot;isExampleCollection&quot;:false,&quot;isMyPublicationsCollection&quot;:false,&quot;notInFolder&quot;:false,&quot;totalReferences&quot;:30,&quot;depth&quot;:0}"/>
+    <we:property name="citations" value="{&quot;116492570&quot;:{&quot;referencesIds&quot;:[&quot;doc:69773fc6360cc45d457d30a1&quot;,&quot;doc:697741d58c897e4d7f9ce02d&quot;,&quot;doc:69774266ca3ace34b22ba1bb&quot;,&quot;doc:69773fed360cc45d457d30a7&quot;],&quot;referencesOptions&quot;:{&quot;doc:69773fc6360cc45d457d30a1&quot;:{&quot;author&quot;:true,&quot;year&quot;:true,&quot;formatAuthorYear&quot;:false,&quot;pageReplace&quot;:&quot;&quot;,&quot;additionalField&quot;:&quot;&quot;,&quot;additionalValue&quot;:&quot;&quot;,&quot;prefix&quot;:&quot;&quot;,&quot;suffix&quot;:&quot;&quot;},&quot;doc:697741d58c897e4d7f9ce02d&quot;:{&quot;author&quot;:true,&quot;year&quot;:true,&quot;formatAuthorYear&quot;:false,&quot;pageReplace&quot;:&quot;&quot;,&quot;additionalField&quot;:&quot;&quot;,&quot;additionalValue&quot;:&quot;&quot;,&quot;prefix&quot;:&quot;&quot;,&quot;suffix&quot;:&quot;&quot;},&quot;doc:69774266ca3ace34b22ba1bb&quot;:{&quot;author&quot;:true,&quot;year&quot;:true,&quot;formatAuthorYear&quot;:false,&quot;pageReplace&quot;:&quot;&quot;,&quot;additionalField&quot;:&quot;&quot;,&quot;additionalValue&quot;:&quot;&quot;,&quot;prefix&quot;:&quot;&quot;,&quot;suffix&quot;:&quot;&quot;},&quot;doc:69773fed360cc45d457d30a7&quot;:{&quot;author&quot;:true,&quot;year&quot;:true,&quot;formatAuthorYear&quot;:false,&quot;pageReplace&quot;:&quot;&quot;,&quot;additionalField&quot;:&quot;&quot;,&quot;additionalValue&quot;:&quot;&quot;,&quot;prefix&quot;:&quot;&quot;,&quot;suffix&quot;:&quot;&quot;}},&quot;hasBrokenReferences&quot;:false,&quot;hasManualEdits&quot;:false,&quot;isEmpty&quot;:false,&quot;citationType&quot;:&quot;inline&quot;,&quot;id&quot;:116492570,&quot;citationText&quot;:&quot;&lt;span style=\&quot;font-family:Aptos;font-size:14.666666666666666px;color:#000000\&quot;&gt;(McKinney 2022, Pandas 2026c, Stack Overflow 2020b, Stack Overflow 2023a)&lt;/span&gt;&quot;},&quot;438191041&quot;:{&quot;referencesIds&quot;:[&quot;doc:69773fc6360cc45d457d30a1&quot;,&quot;doc:69773fed360cc45d457d30a7&quot;],&quot;referencesOptions&quot;:{&quot;doc:69773fc6360cc45d457d30a1&quot;:{&quot;author&quot;:true,&quot;year&quot;:true,&quot;formatAuthorYear&quot;:false,&quot;pageReplace&quot;:&quot;&quot;,&quot;additionalField&quot;:&quot;&quot;,&quot;additionalValue&quot;:&quot;&quot;,&quot;prefix&quot;:&quot;&quot;,&quot;suffix&quot;:&quot;&quot;},&quot;doc:69773fed360cc45d457d30a7&quot;:{&quot;author&quot;:true,&quot;year&quot;:true,&quot;formatAuthorYear&quot;:false,&quot;pageReplace&quot;:&quot;&quot;,&quot;additionalField&quot;:&quot;&quot;,&quot;additionalValue&quot;:&quot;&quot;,&quot;prefix&quot;:&quot;&quot;,&quot;suffix&quot;:&quot;&quot;}},&quot;hasBrokenReferences&quot;:false,&quot;hasManualEdits&quot;:false,&quot;isEmpty&quot;:false,&quot;citationType&quot;:&quot;inline&quot;,&quot;id&quot;:438191041,&quot;citationText&quot;:&quot;&lt;span style=\&quot;font-family:Aptos;font-size:14.666666666666666px;color:#000000\&quot;&gt;(McKinney 2022, Stack Overflow 2023a)&lt;/span&gt;&quot;},&quot;864090035&quot;:{&quot;referencesIds&quot;:[&quot;doc:6979337c360cc45d457d6514&quot;,&quot;doc:69793586360cc45d457d6530&quot;],&quot;referencesOptions&quot;:{&quot;doc:6979337c360cc45d457d6514&quot;:{&quot;author&quot;:true,&quot;year&quot;:true,&quot;formatAuthorYear&quot;:false,&quot;pageReplace&quot;:&quot;&quot;,&quot;additionalField&quot;:&quot;&quot;,&quot;additionalValue&quot;:&quot;&quot;,&quot;prefix&quot;:&quot;&quot;,&quot;suffix&quot;:&quot;&quot;},&quot;doc:69793586360cc45d457d6530&quot;:{&quot;author&quot;:true,&quot;year&quot;:true,&quot;formatAuthorYear&quot;:false,&quot;pageReplace&quot;:&quot;&quot;,&quot;additionalField&quot;:&quot;&quot;,&quot;additionalValue&quot;:&quot;&quot;,&quot;prefix&quot;:&quot;&quot;,&quot;suffix&quot;:&quot;&quot;}},&quot;hasBrokenReferences&quot;:false,&quot;hasManualEdits&quot;:false,&quot;isEmpty&quot;:false,&quot;citationType&quot;:&quot;inline&quot;,&quot;id&quot;:864090035,&quot;citationText&quot;:&quot;&lt;span style=\&quot;font-family:Aptos;font-size:14.666666666666666px;color:#000000\&quot;&gt;(Stack Overflow 2022b, Stack Overflow 2021)&lt;/span&gt;&quot;},&quot;1167679908&quot;:{&quot;referencesIds&quot;:[&quot;doc:697a857065f11557e99dead6&quot;,&quot;doc:697a864cfd33025f1314fd8e&quot;,&quot;doc:697a8736a097695403e9706e&quot;],&quot;referencesOptions&quot;:{&quot;doc:697a857065f11557e99dead6&quot;:{&quot;author&quot;:true,&quot;year&quot;:true,&quot;formatAuthorYear&quot;:false,&quot;pageReplace&quot;:&quot;&quot;,&quot;additionalField&quot;:&quot;&quot;,&quot;additionalValue&quot;:&quot;&quot;,&quot;prefix&quot;:&quot;&quot;,&quot;suffix&quot;:&quot;&quot;},&quot;doc:697a864cfd33025f1314fd8e&quot;:{&quot;author&quot;:true,&quot;year&quot;:true,&quot;formatAuthorYear&quot;:false,&quot;pageReplace&quot;:&quot;&quot;,&quot;additionalField&quot;:&quot;&quot;,&quot;additionalValue&quot;:&quot;&quot;,&quot;prefix&quot;:&quot;&quot;,&quot;suffix&quot;:&quot;&quot;},&quot;doc:697a8736a097695403e9706e&quot;:{&quot;author&quot;:true,&quot;year&quot;:true,&quot;formatAuthorYear&quot;:false,&quot;pageReplace&quot;:&quot;&quot;,&quot;additionalField&quot;:&quot;&quot;,&quot;additionalValue&quot;:&quot;&quot;,&quot;prefix&quot;:&quot;&quot;,&quot;suffix&quot;:&quot;&quot;}},&quot;hasBrokenReferences&quot;:false,&quot;hasManualEdits&quot;:false,&quot;isEmpty&quot;:false,&quot;citationType&quot;:&quot;inline&quot;,&quot;id&quot;:1167679908,&quot;citationText&quot;:&quot;&lt;span style=\&quot;font-family:Aptos;font-size:14.666666666666666px;color:#000000\&quot;&gt;(Arif Rahman 2024, Python Tutorial 2021, GeeksforGeeks 2025a)&lt;/span&gt;&quot;},&quot;1186790045&quot;:{&quot;referencesIds&quot;:[&quot;doc:69773fc6360cc45d457d30a1&quot;,&quot;doc:6977455b9e7d9800175c20ee&quot;,&quot;doc:697745a6ca3ace34b22ba1e2&quot;],&quot;referencesOptions&quot;:{&quot;doc:69773fc6360cc45d457d30a1&quot;:{&quot;author&quot;:true,&quot;year&quot;:true,&quot;formatAuthorYear&quot;:false,&quot;pageReplace&quot;:&quot;&quot;,&quot;additionalField&quot;:&quot;&quot;,&quot;additionalValue&quot;:&quot;&quot;,&quot;prefix&quot;:&quot;&quot;,&quot;suffix&quot;:&quot;&quot;},&quot;doc:6977455b9e7d9800175c20ee&quot;:{&quot;author&quot;:true,&quot;year&quot;:true,&quot;formatAuthorYear&quot;:false,&quot;pageReplace&quot;:&quot;&quot;,&quot;additionalField&quot;:&quot;&quot;,&quot;additionalValue&quot;:&quot;&quot;,&quot;prefix&quot;:&quot;&quot;,&quot;suffix&quot;:&quot;&quot;},&quot;doc:697745a6ca3ace34b22ba1e2&quot;:{&quot;author&quot;:true,&quot;year&quot;:true,&quot;formatAuthorYear&quot;:false,&quot;pageReplace&quot;:&quot;&quot;,&quot;additionalField&quot;:&quot;&quot;,&quot;additionalValue&quot;:&quot;&quot;,&quot;prefix&quot;:&quot;&quot;,&quot;suffix&quot;:&quot;&quot;}},&quot;hasBrokenReferences&quot;:false,&quot;hasManualEdits&quot;:false,&quot;isEmpty&quot;:false,&quot;citationType&quot;:&quot;inline&quot;,&quot;id&quot;:1186790045,&quot;citationText&quot;:&quot;&lt;span style=\&quot;font-family:Aptos;font-size:14.666666666666666px;color:#000000\&quot;&gt;(McKinney 2022, Pandas 2026d, Pandas 2026b)&lt;/span&gt;&quot;},&quot;1245457441&quot;:{&quot;referencesIds&quot;:[&quot;doc:697a94d6ca3ace34b22bfd2d&quot;,&quot;doc:697a951a9b58ea1476253dde&quot;,&quot;doc:697a958765f11557e99deb77&quot;],&quot;referencesOptions&quot;:{&quot;doc:697a94d6ca3ace34b22bfd2d&quot;:{&quot;author&quot;:true,&quot;year&quot;:true,&quot;formatAuthorYear&quot;:false,&quot;pageReplace&quot;:&quot;&quot;,&quot;additionalField&quot;:&quot;&quot;,&quot;additionalValue&quot;:&quot;&quot;,&quot;prefix&quot;:&quot;&quot;,&quot;suffix&quot;:&quot;&quot;},&quot;doc:697a951a9b58ea1476253dde&quot;:{&quot;author&quot;:true,&quot;year&quot;:true,&quot;formatAuthorYear&quot;:false,&quot;pageReplace&quot;:&quot;&quot;,&quot;additionalField&quot;:&quot;&quot;,&quot;additionalValue&quot;:&quot;&quot;,&quot;prefix&quot;:&quot;&quot;,&quot;suffix&quot;:&quot;&quot;},&quot;doc:697a958765f11557e99deb77&quot;:{&quot;author&quot;:true,&quot;year&quot;:true,&quot;formatAuthorYear&quot;:false,&quot;pageReplace&quot;:&quot;&quot;,&quot;additionalField&quot;:&quot;&quot;,&quot;additionalValue&quot;:&quot;&quot;,&quot;prefix&quot;:&quot;&quot;,&quot;suffix&quot;:&quot;&quot;}},&quot;hasBrokenReferences&quot;:false,&quot;hasManualEdits&quot;:false,&quot;isEmpty&quot;:false,&quot;citationType&quot;:&quot;inline&quot;,&quot;id&quot;:1245457441,&quot;citationText&quot;:&quot;&lt;span style=\&quot;font-family:Aptos;font-size:14.666666666666666px;color:#000000\&quot;&gt;(GeeksforGeeks 2025k, Stack Overflow 2023b, Stack Overflow 2018)&lt;/span&gt;&quot;},&quot;1254477366&quot;:{&quot;referencesIds&quot;:[&quot;doc:69773fc6360cc45d457d30a1&quot;,&quot;doc:6979337c360cc45d457d6514&quot;],&quot;referencesOptions&quot;:{&quot;doc:69773fc6360cc45d457d30a1&quot;:{&quot;author&quot;:true,&quot;year&quot;:true,&quot;formatAuthorYear&quot;:false,&quot;pageReplace&quot;:&quot;&quot;,&quot;additionalField&quot;:&quot;&quot;,&quot;additionalValue&quot;:&quot;&quot;,&quot;prefix&quot;:&quot;&quot;,&quot;suffix&quot;:&quot;&quot;},&quot;doc:6979337c360cc45d457d6514&quot;:{&quot;author&quot;:true,&quot;year&quot;:true,&quot;formatAuthorYear&quot;:false,&quot;pageReplace&quot;:&quot;&quot;,&quot;additionalField&quot;:&quot;&quot;,&quot;additionalValue&quot;:&quot;&quot;,&quot;prefix&quot;:&quot;&quot;,&quot;suffix&quot;:&quot;&quot;}},&quot;hasBrokenReferences&quot;:false,&quot;hasManualEdits&quot;:false,&quot;isEmpty&quot;:false,&quot;citationType&quot;:&quot;inline&quot;,&quot;id&quot;:1254477366,&quot;citationText&quot;:&quot;&lt;span style=\&quot;font-family:Aptos;font-size:14.666666666666666px;color:#000000\&quot;&gt;(McKinney 2022, Stack Overflow 2022b)&lt;/span&gt;&quot;},&quot;1456682326&quot;:{&quot;referencesIds&quot;:[&quot;doc:69773f11360cc45d457d3096&quot;,&quot;doc:69773fc6360cc45d457d30a1&quot;,&quot;doc:69793945fd33025f1314e097&quot;],&quot;referencesOptions&quot;:{&quot;doc:69773f11360cc45d457d3096&quot;:{&quot;author&quot;:true,&quot;year&quot;:true,&quot;formatAuthorYear&quot;:false,&quot;pageReplace&quot;:&quot;&quot;,&quot;additionalField&quot;:&quot;&quot;,&quot;additionalValue&quot;:&quot;&quot;,&quot;prefix&quot;:&quot;&quot;,&quot;suffix&quot;:&quot;&quot;},&quot;doc:69773fc6360cc45d457d30a1&quot;:{&quot;author&quot;:true,&quot;year&quot;:true,&quot;formatAuthorYear&quot;:false,&quot;pageReplace&quot;:&quot;&quot;,&quot;additionalField&quot;:&quot;&quot;,&quot;additionalValue&quot;:&quot;&quot;,&quot;prefix&quot;:&quot;&quot;,&quot;suffix&quot;:&quot;&quot;},&quot;doc:69793945fd33025f1314e097&quot;:{&quot;author&quot;:true,&quot;year&quot;:true,&quot;formatAuthorYear&quot;:false,&quot;pageReplace&quot;:&quot;&quot;,&quot;additionalField&quot;:&quot;&quot;,&quot;additionalValue&quot;:&quot;&quot;,&quot;prefix&quot;:&quot;&quot;,&quot;suffix&quot;:&quot;&quot;}},&quot;hasBrokenReferences&quot;:false,&quot;hasManualEdits&quot;:false,&quot;isEmpty&quot;:false,&quot;citationType&quot;:&quot;inline&quot;,&quot;id&quot;:1456682326,&quot;citationText&quot;:&quot;&lt;span style=\&quot;font-family:Aptos;font-size:14.666666666666666px;color:#000000\&quot;&gt;(Vasiliev 2022, McKinney 2022, GeeksforGeeks 2025d)&lt;/span&gt;&quot;},&quot;1538158200&quot;:{&quot;referencesIds&quot;:[&quot;doc:69792cebca3ace34b22bdfb0&quot;,&quot;doc:69792da525073233cc995c40&quot;,&quot;doc:69792e26b7ad121effd7872c&quot;,&quot;doc:69792e7d8c897e4d7f9d148b&quot;],&quot;referencesOptions&quot;:{&quot;doc:69792cebca3ace34b22bdfb0&quot;:{&quot;author&quot;:true,&quot;year&quot;:true,&quot;formatAuthorYear&quot;:false,&quot;pageReplace&quot;:&quot;&quot;,&quot;additionalField&quot;:&quot;&quot;,&quot;additionalValue&quot;:&quot;&quot;,&quot;prefix&quot;:&quot;&quot;,&quot;suffix&quot;:&quot;&quot;},&quot;doc:69792da525073233cc995c40&quot;:{&quot;author&quot;:true,&quot;year&quot;:true,&quot;formatAuthorYear&quot;:false,&quot;pageReplace&quot;:&quot;&quot;,&quot;additionalField&quot;:&quot;&quot;,&quot;additionalValue&quot;:&quot;&quot;,&quot;prefix&quot;:&quot;&quot;,&quot;suffix&quot;:&quot;&quot;},&quot;doc:69792e26b7ad121effd7872c&quot;:{&quot;author&quot;:true,&quot;year&quot;:true,&quot;formatAuthorYear&quot;:false,&quot;pageReplace&quot;:&quot;&quot;,&quot;additionalField&quot;:&quot;&quot;,&quot;additionalValue&quot;:&quot;&quot;,&quot;prefix&quot;:&quot;&quot;,&quot;suffix&quot;:&quot;&quot;},&quot;doc:69792e7d8c897e4d7f9d148b&quot;:{&quot;author&quot;:true,&quot;year&quot;:true,&quot;formatAuthorYear&quot;:false,&quot;pageReplace&quot;:&quot;&quot;,&quot;additionalField&quot;:&quot;&quot;,&quot;additionalValue&quot;:&quot;&quot;,&quot;prefix&quot;:&quot;&quot;,&quot;suffix&quot;:&quot;&quot;}},&quot;hasBrokenReferences&quot;:false,&quot;hasManualEdits&quot;:false,&quot;isEmpty&quot;:false,&quot;citationType&quot;:&quot;inline&quot;,&quot;id&quot;:1538158200,&quot;citationText&quot;:&quot;&lt;span style=\&quot;font-family:Aptos;font-size:14.666666666666666px;color:#000000\&quot;&gt;(Ozdemir and Susarla 2018, GeeksforGeeks 2025j, SKLearner 2024, GeeksforGeeks 2025e)&lt;/span&gt;&quot;},&quot;1708677829&quot;:{&quot;referencesIds&quot;:[&quot;doc:6979470a360cc45d457d66a8&quot;],&quot;referencesOptions&quot;:{&quot;doc:6979470a360cc45d457d66a8&quot;:{&quot;author&quot;:true,&quot;year&quot;:true,&quot;formatAuthorYear&quot;:false,&quot;pageReplace&quot;:&quot;&quot;,&quot;additionalField&quot;:&quot;&quot;,&quot;additionalValue&quot;:&quot;&quot;,&quot;prefix&quot;:&quot;&quot;,&quot;suffix&quot;:&quot;&quot;}},&quot;hasBrokenReferences&quot;:false,&quot;hasManualEdits&quot;:false,&quot;isEmpty&quot;:false,&quot;citationType&quot;:&quot;inline&quot;,&quot;id&quot;:1708677829,&quot;citationText&quot;:&quot;&lt;span style=\&quot;font-family:Aptos;font-size:14.666666666666666px;color:#000000\&quot;&gt;(Stack Overflow 2020a)&lt;/span&gt;&quot;},&quot;1909658198&quot;:{&quot;referencesIds&quot;:[&quot;doc:697a976ca097695403e971c2&quot;,&quot;doc:697a97de182e34539ffcceea&quot;],&quot;referencesOptions&quot;:{&quot;doc:697a976ca097695403e971c2&quot;:{&quot;author&quot;:true,&quot;year&quot;:true,&quot;formatAuthorYear&quot;:false,&quot;pageReplace&quot;:&quot;&quot;,&quot;additionalField&quot;:&quot;&quot;,&quot;additionalValue&quot;:&quot;&quot;,&quot;prefix&quot;:&quot;&quot;,&quot;suffix&quot;:&quot;&quot;},&quot;doc:697a97de182e34539ffcceea&quot;:{&quot;author&quot;:true,&quot;year&quot;:true,&quot;formatAuthorYear&quot;:false,&quot;pageReplace&quot;:&quot;&quot;,&quot;additionalField&quot;:&quot;&quot;,&quot;additionalValue&quot;:&quot;&quot;,&quot;prefix&quot;:&quot;&quot;,&quot;suffix&quot;:&quot;&quot;}},&quot;hasBrokenReferences&quot;:false,&quot;hasManualEdits&quot;:false,&quot;isEmpty&quot;:false,&quot;citationType&quot;:&quot;inline&quot;,&quot;id&quot;:1909658198,&quot;citationText&quot;:&quot;&lt;span style=\&quot;font-family:Aptos;font-size:14.666666666666666px;color:#000000\&quot;&gt;(Tutorials Point 2026, Matplotlib 2012)&lt;/span&gt;&quot;},&quot;1961524772&quot;:{&quot;referencesIds&quot;:[&quot;doc:69773fc6360cc45d457d30a1&quot;,&quot;doc:697a92c58c897e4d7f9d2fc5&quot;,&quot;doc:697a931f9b58ea1476253dc6&quot;],&quot;referencesOptions&quot;:{&quot;doc:69773fc6360cc45d457d30a1&quot;:{&quot;author&quot;:true,&quot;year&quot;:true,&quot;formatAuthorYear&quot;:false,&quot;pageReplace&quot;:&quot;&quot;,&quot;additionalField&quot;:&quot;&quot;,&quot;additionalValue&quot;:&quot;&quot;,&quot;prefix&quot;:&quot;&quot;,&quot;suffix&quot;:&quot;&quot;},&quot;doc:697a92c58c897e4d7f9d2fc5&quot;:{&quot;author&quot;:true,&quot;year&quot;:true,&quot;formatAuthorYear&quot;:false,&quot;pageReplace&quot;:&quot;&quot;,&quot;additionalField&quot;:&quot;&quot;,&quot;additionalValue&quot;:&quot;&quot;,&quot;prefix&quot;:&quot;&quot;,&quot;suffix&quot;:&quot;&quot;},&quot;doc:697a931f9b58ea1476253dc6&quot;:{&quot;author&quot;:true,&quot;year&quot;:true,&quot;formatAuthorYear&quot;:false,&quot;pageReplace&quot;:&quot;&quot;,&quot;additionalField&quot;:&quot;&quot;,&quot;additionalValue&quot;:&quot;&quot;,&quot;prefix&quot;:&quot;&quot;,&quot;suffix&quot;:&quot;&quot;}},&quot;hasBrokenReferences&quot;:false,&quot;hasManualEdits&quot;:false,&quot;isEmpty&quot;:false,&quot;citationType&quot;:&quot;inline&quot;,&quot;id&quot;:1961524772,&quot;citationText&quot;:&quot;&lt;span style=\&quot;font-family:Aptos;font-size:14.666666666666666px;color:#000000\&quot;&gt;(McKinney 2022, Stack Overflow 2024, Seaborn 2024a)&lt;/span&gt;&quot;},&quot;-1067564654&quot;:{&quot;referencesIds&quot;:[&quot;doc:697617b79b58ea147624d75c&quot;],&quot;referencesOptions&quot;:{&quot;doc:697617b79b58ea147624d75c&quot;:{&quot;author&quot;:true,&quot;year&quot;:true,&quot;formatAuthorYear&quot;:false,&quot;pageReplace&quot;:&quot;&quot;,&quot;additionalField&quot;:&quot;&quot;,&quot;additionalValue&quot;:&quot;&quot;,&quot;prefix&quot;:&quot;&quot;,&quot;suffix&quot;:&quot;&quot;}},&quot;hasBrokenReferences&quot;:false,&quot;hasManualEdits&quot;:false,&quot;isEmpty&quot;:false,&quot;citationType&quot;:&quot;inline&quot;,&quot;id&quot;:-1067564654,&quot;citationText&quot;:&quot;&lt;span style=\&quot;font-family:Aptos;font-size:14.666666666666666px;color:#000000\&quot;&gt;(Sqlpey 2024)&lt;/span&gt;&quot;},&quot;-1053923557&quot;:{&quot;referencesIds&quot;:[&quot;doc:69761ba39e7d9800175c0e43&quot;],&quot;referencesOptions&quot;:{&quot;doc:69761ba39e7d9800175c0e43&quot;:{&quot;author&quot;:true,&quot;year&quot;:true,&quot;formatAuthorYear&quot;:false,&quot;pageReplace&quot;:&quot;&quot;,&quot;additionalField&quot;:&quot;&quot;,&quot;additionalValue&quot;:&quot;&quot;,&quot;prefix&quot;:&quot;&quot;,&quot;suffix&quot;:&quot;&quot;}},&quot;hasBrokenReferences&quot;:false,&quot;hasManualEdits&quot;:false,&quot;isEmpty&quot;:false,&quot;citationType&quot;:&quot;inline&quot;,&quot;id&quot;:-1053923557,&quot;citationText&quot;:&quot;&lt;span style=\&quot;font-family:Aptos;font-size:14.666666666666666px;color:#000000\&quot;&gt;(Coderivers 2025)&lt;/span&gt;&quot;},&quot;-1838454616&quot;:{&quot;referencesIds&quot;:[&quot;doc:697625d325073233cc990c95&quot;],&quot;referencesOptions&quot;:{&quot;doc:697625d325073233cc990c95&quot;:{&quot;author&quot;:true,&quot;year&quot;:true,&quot;formatAuthorYear&quot;:false,&quot;pageReplace&quot;:&quot;&quot;,&quot;additionalField&quot;:&quot;&quot;,&quot;additionalValue&quot;:&quot;&quot;,&quot;prefix&quot;:&quot;&quot;,&quot;suffix&quot;:&quot;&quot;}},&quot;hasBrokenReferences&quot;:false,&quot;hasManualEdits&quot;:false,&quot;isEmpty&quot;:false,&quot;citationType&quot;:&quot;inline&quot;,&quot;id&quot;:-1838454616,&quot;citationText&quot;:&quot;&lt;span style=\&quot;font-family:Aptos;font-size:14.666666666666666px;color:#000000\&quot;&gt;(Techronology 2026)&lt;/span&gt;&quot;},&quot;-1230151529&quot;:{&quot;referencesIds&quot;:[&quot;doc:697648e765f11557e99d906d&quot;],&quot;referencesOptions&quot;:{&quot;doc:697648e765f11557e99d906d&quot;:{&quot;author&quot;:true,&quot;year&quot;:true,&quot;formatAuthorYear&quot;:false,&quot;pageReplace&quot;:&quot;&quot;,&quot;additionalField&quot;:&quot;&quot;,&quot;additionalValue&quot;:&quot;&quot;,&quot;prefix&quot;:&quot;&quot;,&quot;suffix&quot;:&quot;&quot;}},&quot;hasBrokenReferences&quot;:false,&quot;hasManualEdits&quot;:false,&quot;isEmpty&quot;:false,&quot;citationType&quot;:&quot;inline&quot;,&quot;id&quot;:-1230151529,&quot;citationText&quot;:&quot;&lt;span style=\&quot;font-family:Aptos;font-size:14.666666666666666px;color:#000000\&quot;&gt;(Stack Overflow 2019)&lt;/span&gt;&quot;},&quot;-1718119868&quot;:{&quot;referencesIds&quot;:[&quot;doc:69774b9293dd120faad0400a&quot;,&quot;doc:69774a24182e34539ffc754b&quot;,&quot;doc:69773fed360cc45d457d30a7&quot;,&quot;doc:69773f11360cc45d457d3096&quot;],&quot;referencesOptions&quot;:{&quot;doc:69774b9293dd120faad0400a&quot;:{&quot;author&quot;:true,&quot;year&quot;:true,&quot;formatAuthorYear&quot;:false,&quot;pageReplace&quot;:&quot;&quot;,&quot;additionalField&quot;:&quot;&quot;,&quot;additionalValue&quot;:&quot;&quot;,&quot;prefix&quot;:&quot;&quot;,&quot;suffix&quot;:&quot;&quot;},&quot;doc:69774a24182e34539ffc754b&quot;:{&quot;author&quot;:true,&quot;year&quot;:true,&quot;formatAuthorYear&quot;:false,&quot;pageReplace&quot;:&quot;&quot;,&quot;additionalField&quot;:&quot;&quot;,&quot;additionalValue&quot;:&quot;&quot;,&quot;prefix&quot;:&quot;&quot;,&quot;suffix&quot;:&quot;&quot;},&quot;doc:69773fed360cc45d457d30a7&quot;:{&quot;author&quot;:true,&quot;year&quot;:true,&quot;formatAuthorYear&quot;:false,&quot;pageReplace&quot;:&quot;&quot;,&quot;additionalField&quot;:&quot;&quot;,&quot;additionalValue&quot;:&quot;&quot;,&quot;prefix&quot;:&quot;&quot;,&quot;suffix&quot;:&quot;&quot;},&quot;doc:69773f11360cc45d457d3096&quot;:{&quot;author&quot;:true,&quot;year&quot;:true,&quot;formatAuthorYear&quot;:false,&quot;pageReplace&quot;:&quot;&quot;,&quot;additionalField&quot;:&quot;&quot;,&quot;additionalValue&quot;:&quot;&quot;,&quot;prefix&quot;:&quot;&quot;,&quot;suffix&quot;:&quot;&quot;}},&quot;hasBrokenReferences&quot;:false,&quot;hasManualEdits&quot;:false,&quot;isEmpty&quot;:false,&quot;citationType&quot;:&quot;inline&quot;,&quot;id&quot;:-1718119868,&quot;citationText&quot;:&quot;&lt;span style=\&quot;font-family:Aptos;font-size:14.666666666666666px;color:#000000\&quot;&gt;(Stack Overflow 2022a, Pandas 2026f, Stack Overflow 2023a, Vasiliev 2022)&lt;/span&gt;&quot;},&quot;-705332666&quot;:{&quot;referencesIds&quot;:[&quot;doc:69774c82360cc45d457d3276&quot;],&quot;referencesOptions&quot;:{&quot;doc:69774c82360cc45d457d3276&quot;:{&quot;author&quot;:true,&quot;year&quot;:true,&quot;formatAuthorYear&quot;:false,&quot;pageReplace&quot;:&quot;&quot;,&quot;additionalField&quot;:&quot;&quot;,&quot;additionalValue&quot;:&quot;&quot;,&quot;prefix&quot;:&quot;&quot;,&quot;suffix&quot;:&quot;&quot;}},&quot;hasBrokenReferences&quot;:false,&quot;hasManualEdits&quot;:false,&quot;isEmpty&quot;:false,&quot;citationType&quot;:&quot;inline&quot;,&quot;id&quot;:-705332666,&quot;citationText&quot;:&quot;&lt;span style=\&quot;font-family:Aptos;font-size:14.666666666666666px;color:#000000\&quot;&gt;(Arif Rahman 2025)&lt;/span&gt;&quot;},&quot;-132489204&quot;:{&quot;referencesIds&quot;:[&quot;doc:69773fc6360cc45d457d30a1&quot;,&quot;doc:6979312c93dd120faad0a005&quot;,&quot;doc:69774c82360cc45d457d3276&quot;],&quot;referencesOptions&quot;:{&quot;doc:69773fc6360cc45d457d30a1&quot;:{&quot;author&quot;:true,&quot;year&quot;:true,&quot;formatAuthorYear&quot;:false,&quot;pageReplace&quot;:&quot;&quot;,&quot;additionalField&quot;:&quot;&quot;,&quot;additionalValue&quot;:&quot;&quot;,&quot;prefix&quot;:&quot;&quot;,&quot;suffix&quot;:&quot;&quot;},&quot;doc:6979312c93dd120faad0a005&quot;:{&quot;author&quot;:true,&quot;year&quot;:true,&quot;formatAuthorYear&quot;:false,&quot;pageReplace&quot;:&quot;&quot;,&quot;additionalField&quot;:&quot;&quot;,&quot;additionalValue&quot;:&quot;&quot;,&quot;prefix&quot;:&quot;&quot;,&quot;suffix&quot;:&quot;&quot;},&quot;doc:69774c82360cc45d457d3276&quot;:{&quot;author&quot;:true,&quot;year&quot;:true,&quot;formatAuthorYear&quot;:false,&quot;pageReplace&quot;:&quot;&quot;,&quot;additionalField&quot;:&quot;&quot;,&quot;additionalValue&quot;:&quot;&quot;,&quot;prefix&quot;:&quot;&quot;,&quot;suffix&quot;:&quot;&quot;}},&quot;hasBrokenReferences&quot;:false,&quot;hasManualEdits&quot;:false,&quot;isEmpty&quot;:false,&quot;citationType&quot;:&quot;inline&quot;,&quot;id&quot;:-132489204,&quot;citationText&quot;:&quot;&lt;span style=\&quot;font-family:Aptos;font-size:14.666666666666666px;color:#000000\&quot;&gt;(McKinney 2022, Pandas 2026e, Arif Rahman 2025)&lt;/span&gt;&quot;},&quot;-471604325&quot;:{&quot;referencesIds&quot;:[&quot;doc:69773fc6360cc45d457d30a1&quot;],&quot;referencesOptions&quot;:{&quot;doc:69773fc6360cc45d457d30a1&quot;:{&quot;author&quot;:true,&quot;year&quot;:true,&quot;formatAuthorYear&quot;:false,&quot;pageReplace&quot;:&quot;&quot;,&quot;additionalField&quot;:&quot;&quot;,&quot;additionalValue&quot;:&quot;&quot;,&quot;prefix&quot;:&quot;&quot;,&quot;suffix&quot;:&quot;&quot;}},&quot;hasBrokenReferences&quot;:false,&quot;hasManualEdits&quot;:false,&quot;isEmpty&quot;:false,&quot;citationType&quot;:&quot;inline&quot;,&quot;id&quot;:-471604325,&quot;citationText&quot;:&quot;&lt;span style=\&quot;font-family:Aptos;font-size:14.666666666666666px;color:#000000\&quot;&gt;(McKinney 2022)&lt;/span&gt;&quot;},&quot;-912159820&quot;:{&quot;referencesIds&quot;:[&quot;doc:69793ade2ea0b31b61fd32eb&quot;],&quot;referencesOptions&quot;:{&quot;doc:69793ade2ea0b31b61fd32eb&quot;:{&quot;author&quot;:true,&quot;year&quot;:true,&quot;formatAuthorYear&quot;:false,&quot;pageReplace&quot;:&quot;&quot;,&quot;additionalField&quot;:&quot;&quot;,&quot;additionalValue&quot;:&quot;&quot;,&quot;prefix&quot;:&quot;&quot;,&quot;suffix&quot;:&quot;&quot;}},&quot;hasBrokenReferences&quot;:false,&quot;hasManualEdits&quot;:false,&quot;isEmpty&quot;:false,&quot;citationType&quot;:&quot;inline&quot;,&quot;id&quot;:-912159820,&quot;citationText&quot;:&quot;&lt;span style=\&quot;font-family:Aptos;font-size:14.666666666666666px;color:#000000\&quot;&gt;(Pandas 2026a)&lt;/span&gt;&quot;},&quot;-1762977506&quot;:{&quot;referencesIds&quot;:[&quot;doc:69793cb2d8d585793fac38ad&quot;,&quot;doc:69773fed360cc45d457d30a7&quot;],&quot;referencesOptions&quot;:{&quot;doc:69793cb2d8d585793fac38ad&quot;:{&quot;author&quot;:true,&quot;year&quot;:true,&quot;formatAuthorYear&quot;:false,&quot;pageReplace&quot;:&quot;&quot;,&quot;additionalField&quot;:&quot;&quot;,&quot;additionalValue&quot;:&quot;&quot;,&quot;prefix&quot;:&quot;&quot;,&quot;suffix&quot;:&quot;&quot;},&quot;doc:69773fed360cc45d457d30a7&quot;:{&quot;author&quot;:true,&quot;year&quot;:true,&quot;formatAuthorYear&quot;:false,&quot;pageReplace&quot;:&quot;&quot;,&quot;additionalField&quot;:&quot;&quot;,&quot;additionalValue&quot;:&quot;&quot;,&quot;prefix&quot;:&quot;&quot;,&quot;suffix&quot;:&quot;&quot;}},&quot;hasBrokenReferences&quot;:false,&quot;hasManualEdits&quot;:false,&quot;isEmpty&quot;:false,&quot;citationType&quot;:&quot;inline&quot;,&quot;id&quot;:-1762977506,&quot;citationText&quot;:&quot;&lt;span style=\&quot;font-family:Aptos;font-size:14.666666666666666px;color:#000000\&quot;&gt;(Stack Overflow 2022c, Stack Overflow 2023a)&lt;/span&gt;&quot;},&quot;-1993011609&quot;:{&quot;referencesIds&quot;:[&quot;doc:69773fc6360cc45d457d30a1&quot;,&quot;doc:6979337c360cc45d457d6514&quot;,&quot;doc:69793feed8d585793fac38ca&quot;,&quot;doc:6979405eca3ace34b22be0f3&quot;,&quot;doc:69774b9293dd120faad0400a&quot;,&quot;doc:69774a24182e34539ffc754b&quot;],&quot;referencesOptions&quot;:{&quot;doc:69773fc6360cc45d457d30a1&quot;:{&quot;author&quot;:true,&quot;year&quot;:true,&quot;formatAuthorYear&quot;:false,&quot;pageReplace&quot;:&quot;&quot;,&quot;additionalField&quot;:&quot;&quot;,&quot;additionalValue&quot;:&quot;&quot;,&quot;prefix&quot;:&quot;&quot;,&quot;suffix&quot;:&quot;&quot;},&quot;doc:6979337c360cc45d457d6514&quot;:{&quot;author&quot;:true,&quot;year&quot;:true,&quot;formatAuthorYear&quot;:false,&quot;pageReplace&quot;:&quot;&quot;,&quot;additionalField&quot;:&quot;&quot;,&quot;additionalValue&quot;:&quot;&quot;,&quot;prefix&quot;:&quot;&quot;,&quot;suffix&quot;:&quot;&quot;},&quot;doc:69793feed8d585793fac38ca&quot;:{&quot;author&quot;:true,&quot;year&quot;:true,&quot;formatAuthorYear&quot;:false,&quot;pageReplace&quot;:&quot;&quot;,&quot;additionalField&quot;:&quot;&quot;,&quot;additionalValue&quot;:&quot;&quot;,&quot;prefix&quot;:&quot;&quot;,&quot;suffix&quot;:&quot;&quot;},&quot;doc:6979405eca3ace34b22be0f3&quot;:{&quot;author&quot;:true,&quot;year&quot;:true,&quot;formatAuthorYear&quot;:false,&quot;pageReplace&quot;:&quot;&quot;,&quot;additionalField&quot;:&quot;&quot;,&quot;additionalValue&quot;:&quot;&quot;,&quot;prefix&quot;:&quot;&quot;,&quot;suffix&quot;:&quot;&quot;},&quot;doc:69774b9293dd120faad0400a&quot;:{&quot;author&quot;:true,&quot;year&quot;:true,&quot;formatAuthorYear&quot;:false,&quot;pageReplace&quot;:&quot;&quot;,&quot;additionalField&quot;:&quot;&quot;,&quot;additionalValue&quot;:&quot;&quot;,&quot;prefix&quot;:&quot;&quot;,&quot;suffix&quot;:&quot;&quot;},&quot;doc:69774a24182e34539ffc754b&quot;:{&quot;author&quot;:true,&quot;year&quot;:true,&quot;formatAuthorYear&quot;:false,&quot;pageReplace&quot;:&quot;&quot;,&quot;additionalField&quot;:&quot;&quot;,&quot;additionalValue&quot;:&quot;&quot;,&quot;prefix&quot;:&quot;&quot;,&quot;suffix&quot;:&quot;&quot;}},&quot;hasBrokenReferences&quot;:false,&quot;hasManualEdits&quot;:false,&quot;isEmpty&quot;:false,&quot;citationType&quot;:&quot;inline&quot;,&quot;id&quot;:-1993011609,&quot;citationText&quot;:&quot;&lt;span style=\&quot;font-family:Aptos;font-size:14.666666666666666px;color:#000000\&quot;&gt;(McKinney 2022, Stack Overflow 2022b, GeeksforGeeks 2025g, GeeksforGeeks 2025f, Stack Overflow 2022a, Pandas 2026f)&lt;/span&gt;&quot;},&quot;-602347484&quot;:{&quot;referencesIds&quot;:[&quot;doc:69792cebca3ace34b22bdfb0&quot;,&quot;doc:6979337c360cc45d457d6514&quot;],&quot;referencesOptions&quot;:{&quot;doc:69792cebca3ace34b22bdfb0&quot;:{&quot;author&quot;:true,&quot;year&quot;:true,&quot;formatAuthorYear&quot;:false,&quot;pageReplace&quot;:&quot;&quot;,&quot;additionalField&quot;:&quot;&quot;,&quot;additionalValue&quot;:&quot;&quot;,&quot;prefix&quot;:&quot;&quot;,&quot;suffix&quot;:&quot;&quot;},&quot;doc:6979337c360cc45d457d6514&quot;:{&quot;author&quot;:true,&quot;year&quot;:true,&quot;formatAuthorYear&quot;:false,&quot;pageReplace&quot;:&quot;&quot;,&quot;additionalField&quot;:&quot;&quot;,&quot;additionalValue&quot;:&quot;&quot;,&quot;prefix&quot;:&quot;&quot;,&quot;suffix&quot;:&quot;&quot;}},&quot;hasBrokenReferences&quot;:false,&quot;hasManualEdits&quot;:false,&quot;isEmpty&quot;:false,&quot;citationType&quot;:&quot;inline&quot;,&quot;id&quot;:-602347484,&quot;citationText&quot;:&quot;&lt;span style=\&quot;font-family:Aptos;font-size:14.666666666666666px;color:#000000\&quot;&gt;(Ozdemir and Susarla 2018, Stack Overflow 2022b)&lt;/span&gt;&quot;},&quot;-1862263738&quot;:{&quot;referencesIds&quot;:[&quot;doc:69794305d8d585793fac38e3&quot;],&quot;referencesOptions&quot;:{&quot;doc:69794305d8d585793fac38e3&quot;:{&quot;author&quot;:true,&quot;year&quot;:true,&quot;formatAuthorYear&quot;:false,&quot;pageReplace&quot;:&quot;&quot;,&quot;additionalField&quot;:&quot;&quot;,&quot;additionalValue&quot;:&quot;&quot;,&quot;prefix&quot;:&quot;&quot;,&quot;suffix&quot;:&quot;&quot;}},&quot;hasBrokenReferences&quot;:false,&quot;hasManualEdits&quot;:false,&quot;isEmpty&quot;:false,&quot;citationType&quot;:&quot;inline&quot;,&quot;id&quot;:-1862263738,&quot;citationText&quot;:&quot;&lt;span style=\&quot;font-family:Aptos;font-size:14.666666666666666px;color:#000000\&quot;&gt;(Scikit-learn 2026)&lt;/span&gt;&quot;},&quot;-1303691065&quot;:{&quot;referencesIds&quot;:[&quot;doc:697945339b58ea1476252022&quot;,&quot;doc:6979337c360cc45d457d6514&quot;,&quot;doc:69792cebca3ace34b22bdfb0&quot;],&quot;referencesOptions&quot;:{&quot;doc:697945339b58ea1476252022&quot;:{&quot;author&quot;:true,&quot;year&quot;:true,&quot;formatAuthorYear&quot;:false,&quot;pageReplace&quot;:&quot;&quot;,&quot;additionalField&quot;:&quot;&quot;,&quot;additionalValue&quot;:&quot;&quot;,&quot;prefix&quot;:&quot;&quot;,&quot;suffix&quot;:&quot;&quot;},&quot;doc:6979337c360cc45d457d6514&quot;:{&quot;author&quot;:true,&quot;year&quot;:true,&quot;formatAuthorYear&quot;:false,&quot;pageReplace&quot;:&quot;&quot;,&quot;additionalField&quot;:&quot;&quot;,&quot;additionalValue&quot;:&quot;&quot;,&quot;prefix&quot;:&quot;&quot;,&quot;suffix&quot;:&quot;&quot;},&quot;doc:69792cebca3ace34b22bdfb0&quot;:{&quot;author&quot;:true,&quot;year&quot;:true,&quot;formatAuthorYear&quot;:false,&quot;pageReplace&quot;:&quot;&quot;,&quot;additionalField&quot;:&quot;&quot;,&quot;additionalValue&quot;:&quot;&quot;,&quot;prefix&quot;:&quot;&quot;,&quot;suffix&quot;:&quot;&quot;}},&quot;hasBrokenReferences&quot;:false,&quot;hasManualEdits&quot;:false,&quot;isEmpty&quot;:false,&quot;citationType&quot;:&quot;inline&quot;,&quot;id&quot;:-1303691065,&quot;citationText&quot;:&quot;&lt;span style=\&quot;font-family:Aptos;font-size:14.666666666666666px;color:#000000\&quot;&gt;(GeeksforGeeks 2025i, Stack Overflow 2022b, Ozdemir and Susarla 2018)&lt;/span&gt;&quot;},&quot;-1071658530&quot;:{&quot;referencesIds&quot;:[&quot;doc:697a8c439e7d9800175c6cc4&quot;,&quot;doc:697a8b61182e34539ffcce55&quot;,&quot;doc:697a8b3165f11557e99deb00&quot;,&quot;doc:697a8af025073233cc9975c3&quot;,&quot;doc:697a8aba93dd120faad0d289&quot;,&quot;doc:697a8a8bfd33025f1314fdb9&quot;],&quot;referencesOptions&quot;:{&quot;doc:697a8c439e7d9800175c6cc4&quot;:{&quot;author&quot;:true,&quot;year&quot;:true,&quot;formatAuthorYear&quot;:false,&quot;additionalField&quot;:&quot;Page&quot;,&quot;additionalValue&quot;:&quot;&quot;,&quot;prefix&quot;:&quot;&quot;,&quot;suffix&quot;:&quot;&quot;},&quot;doc:697a8b61182e34539ffcce55&quot;:{&quot;author&quot;:true,&quot;year&quot;:true,&quot;formatAuthorYear&quot;:false,&quot;additionalField&quot;:&quot;Page&quot;,&quot;additionalValue&quot;:&quot;&quot;,&quot;prefix&quot;:&quot;&quot;,&quot;suffix&quot;:&quot;&quot;},&quot;doc:697a8b3165f11557e99deb00&quot;:{&quot;author&quot;:true,&quot;year&quot;:true,&quot;formatAuthorYear&quot;:false,&quot;additionalField&quot;:&quot;Page&quot;,&quot;additionalValue&quot;:&quot;&quot;,&quot;prefix&quot;:&quot;&quot;,&quot;suffix&quot;:&quot;&quot;},&quot;doc:697a8af025073233cc9975c3&quot;:{&quot;author&quot;:true,&quot;year&quot;:true,&quot;formatAuthorYear&quot;:false,&quot;additionalField&quot;:&quot;Page&quot;,&quot;additionalValue&quot;:&quot;&quot;,&quot;prefix&quot;:&quot;&quot;,&quot;suffix&quot;:&quot;&quot;},&quot;doc:697a8aba93dd120faad0d289&quot;:{&quot;author&quot;:true,&quot;year&quot;:true,&quot;formatAuthorYear&quot;:false,&quot;additionalField&quot;:&quot;Page&quot;,&quot;additionalValue&quot;:&quot;&quot;,&quot;prefix&quot;:&quot;&quot;,&quot;suffix&quot;:&quot;&quot;},&quot;doc:697a8a8bfd33025f1314fdb9&quot;:{&quot;author&quot;:true,&quot;year&quot;:true,&quot;formatAuthorYear&quot;:false,&quot;additionalField&quot;:&quot;Page&quot;,&quot;additionalValue&quot;:&quot;&quot;,&quot;prefix&quot;:&quot;&quot;,&quot;suffix&quot;:&quot;&quot;}},&quot;hasBrokenReferences&quot;:false,&quot;hasManualEdits&quot;:false,&quot;isEmpty&quot;:false,&quot;citationType&quot;:&quot;inline&quot;,&quot;id&quot;:-1071658530,&quot;citationText&quot;:&quot;&lt;span style=\&quot;font-family:Aptos;font-size:14.666666666666666px;color:#000000\&quot;&gt;(Python Assets 2023b, GeeksforGeeks 2025b, GeeksforGeeks 2022, GeeksforGeeks 2025h, Python Assets 2023a, Stack Overflow 2023c)&lt;/span&gt;&quot;},&quot;-1460259571&quot;:{&quot;referencesIds&quot;:[&quot;doc:697a967d25073233cc997651&quot;,&quot;doc:697a96576015d4689df264f8&quot;],&quot;referencesOptions&quot;:{&quot;doc:697a967d25073233cc997651&quot;:{&quot;author&quot;:true,&quot;year&quot;:true,&quot;formatAuthorYear&quot;:false,&quot;pageReplace&quot;:&quot;&quot;,&quot;additionalField&quot;:&quot;&quot;,&quot;additionalValue&quot;:&quot;&quot;,&quot;prefix&quot;:&quot;&quot;,&quot;suffix&quot;:&quot;&quot;},&quot;doc:697a96576015d4689df264f8&quot;:{&quot;author&quot;:true,&quot;year&quot;:true,&quot;formatAuthorYear&quot;:false,&quot;pageReplace&quot;:&quot;&quot;,&quot;additionalField&quot;:&quot;&quot;,&quot;additionalValue&quot;:&quot;&quot;,&quot;prefix&quot;:&quot;&quot;,&quot;suffix&quot;:&quot;&quot;}},&quot;hasBrokenReferences&quot;:false,&quot;hasManualEdits&quot;:false,&quot;isEmpty&quot;:false,&quot;citationType&quot;:&quot;inline&quot;,&quot;id&quot;:-1460259571,&quot;citationText&quot;:&quot;&lt;span style=\&quot;font-family:Aptos;font-size:14.666666666666666px;color:#000000\&quot;&gt;(Seaborn 2024b, GeeksforGeeks 2025c)&lt;/span&gt;&quot;},&quot;-73048747&quot;:{&quot;referencesIds&quot;:[&quot;doc:697a99629e7d9800175c6d54&quot;,&quot;doc:697a99a4182e34539ffccefb&quot;],&quot;referencesOptions&quot;:{&quot;doc:697a99629e7d9800175c6d54&quot;:{&quot;author&quot;:true,&quot;year&quot;:true,&quot;formatAuthorYear&quot;:false,&quot;pageReplace&quot;:&quot;&quot;,&quot;additionalField&quot;:&quot;&quot;,&quot;additionalValue&quot;:&quot;&quot;,&quot;prefix&quot;:&quot;&quot;,&quot;suffix&quot;:&quot;&quot;},&quot;doc:697a99a4182e34539ffccefb&quot;:{&quot;author&quot;:true,&quot;year&quot;:true,&quot;formatAuthorYear&quot;:false,&quot;pageReplace&quot;:&quot;&quot;,&quot;additionalField&quot;:&quot;&quot;,&quot;additionalValue&quot;:&quot;&quot;,&quot;prefix&quot;:&quot;&quot;,&quot;suffix&quot;:&quot;&quot;}},&quot;hasBrokenReferences&quot;:false,&quot;hasManualEdits&quot;:false,&quot;isEmpty&quot;:false,&quot;citationType&quot;:&quot;inline&quot;,&quot;id&quot;:-73048747,&quot;citationText&quot;:&quot;&lt;span style=\&quot;font-family:Aptos;font-size:14.666666666666666px;color:#000000\&quot;&gt;(W3Schools 2026, Stack Overflow 2023d)&lt;/span&gt;&quot;}}"/>
+    <we:property name="currentFolder" value="{&quot;id&quot;:&quot;project:697617b345872d0262ac0aa3&quot;,&quot;userId&quot;:&quot;user:69037d8e1133dc61f344e7a5&quot;,&quot;projectId&quot;:&quot;ap:69037d8e1133dc61f344e7a6&quot;,&quot;name&quot;:&quot;Python Programming&quot;,&quot;created&quot;:1769346995519,&quot;lastModified&quot;:1769346995519,&quot;position&quot;:2,&quot;isShared&quot;:false,&quot;isExampleCollection&quot;:false,&quot;isMyPublicationsCollection&quot;:false,&quot;notInFolder&quot;:false,&quot;totalReferences&quot;:50,&quot;depth&quot;:0}"/>
     <we:property name="currentStyle" value="{&quot;id&quot;:&quot;rwuserstyle:5be9e744e4b033916aa6a002&quot;,&quot;styleType&quot;:&quot;refworks&quot;,&quot;name&quot;:&quot;Harvard NTU Library - AUTHOR et al CAPS (November 2018)&quot;,&quot;userId&quot;:&quot;user:563353fde4b02debe6c6c330&quot;,&quot;isInstitutional&quot;:false,&quot;citeStyle&quot;:&quot;INTEXT_ONLY&quot;,&quot;isSorted&quot;:false,&quot;usesNumbers&quot;:false,&quot;authorDisambiguation&quot;:&quot;surname_firstname&quot;}"/>
     <we:property name="rcm.version" value="2"/>
     <we:property name="rw.officeVersion" value="&quot;1.3&quot;"/>

</xml_diff>

<commit_message>
Adding references, converting file to pdf and saving files.
</commit_message>
<xml_diff>
--- a/Assessment/Resource List/Reference List.docx
+++ b/Assessment/Resource List/Reference List.docx
@@ -88,7 +88,27 @@
               <w:sz w:val="22"/>
               <w:szCs w:val="22"/>
             </w:rPr>
-            <w:t>(Coderivers 2025)</w:t>
+            <w:t>(</w:t>
+          </w:r>
+          <w:proofErr w:type="spellStart"/>
+          <w:r>
+            <w:rPr>
+              <w:rFonts w:ascii="Aptos" w:eastAsia="Times New Roman" w:hAnsi="Aptos"/>
+              <w:color w:val="000000"/>
+              <w:sz w:val="22"/>
+              <w:szCs w:val="22"/>
+            </w:rPr>
+            <w:t>Coderivers</w:t>
+          </w:r>
+          <w:proofErr w:type="spellEnd"/>
+          <w:r>
+            <w:rPr>
+              <w:rFonts w:ascii="Aptos" w:eastAsia="Times New Roman" w:hAnsi="Aptos"/>
+              <w:color w:val="000000"/>
+              <w:sz w:val="22"/>
+              <w:szCs w:val="22"/>
+            </w:rPr>
+            <w:t xml:space="preserve"> 2025)</w:t>
           </w:r>
         </w:sdtContent>
       </w:sdt>
@@ -445,7 +465,7 @@
               <w:sz w:val="22"/>
               <w:szCs w:val="22"/>
             </w:rPr>
-            <w:t xml:space="preserve"> 2025j, </w:t>
+            <w:t xml:space="preserve"> 2025k, </w:t>
           </w:r>
           <w:proofErr w:type="spellStart"/>
           <w:r>
@@ -1024,7 +1044,7 @@
               <w:sz w:val="22"/>
               <w:szCs w:val="22"/>
             </w:rPr>
-            <w:t xml:space="preserve"> 2025i, Stack Overflow 2022b, Ozdemir and Susarla 2018)</w:t>
+            <w:t xml:space="preserve"> 2025j, Stack Overflow 2022b, Ozdemir and Susarla 2018)</w:t>
           </w:r>
         </w:p>
       </w:sdtContent>
@@ -1242,13 +1262,14 @@
               <w:sz w:val="22"/>
               <w:szCs w:val="22"/>
             </w:rPr>
-            <w:t xml:space="preserve"> 2025h, Python Assets 2023a, Stack Overflow 2023c)</w:t>
+            <w:t xml:space="preserve"> 2025i, Python Assets 2023a, Stack Overflow 2023c)</w:t>
           </w:r>
         </w:p>
       </w:sdtContent>
     </w:sdt>
-    <w:sdt>
-      <w:sdtPr>
+    <w:p>
+      <w:pPr>
+        <w:pStyle w:val="NormalWeb"/>
         <w:rPr>
           <w:rFonts w:ascii="Aptos" w:eastAsiaTheme="minorHAnsi" w:hAnsi="Aptos" w:cstheme="minorBidi"/>
           <w:color w:val="000000"/>
@@ -1259,28 +1280,27 @@
           <w:lang w:eastAsia="en-US"/>
           <w14:ligatures w14:val="standardContextual"/>
         </w:rPr>
-        <w:alias w:val="Citation"/>
-        <w:tag w:val="{&quot;referencesIds&quot;:[&quot;doc:69773fc6360cc45d457d30a1&quot;,&quot;doc:697a92c58c897e4d7f9d2fc5&quot;,&quot;doc:697a931f9b58ea1476253dc6&quot;],&quot;referencesOptions&quot;:{&quot;doc:69773fc6360cc45d457d30a1&quot;:{&quot;author&quot;:true,&quot;year&quot;:true,&quot;formatAuthorYear&quot;:false,&quot;pageReplace&quot;:&quot;&quot;,&quot;additionalField&quot;:&quot;&quot;,&quot;additionalValue&quot;:&quot;&quot;,&quot;prefix&quot;:&quot;&quot;,&quot;suffix&quot;:&quot;&quot;},&quot;doc:697a92c58c897e4d7f9d2fc5&quot;:{&quot;author&quot;:true,&quot;year&quot;:true,&quot;formatAuthorYear&quot;:false,&quot;pageReplace&quot;:&quot;&quot;,&quot;additionalField&quot;:&quot;&quot;,&quot;additionalValue&quot;:&quot;&quot;,&quot;prefix&quot;:&quot;&quot;,&quot;suffix&quot;:&quot;&quot;},&quot;doc:697a931f9b58ea1476253dc6&quot;:{&quot;author&quot;:true,&quot;year&quot;:true,&quot;formatAuthorYear&quot;:false,&quot;pageReplace&quot;:&quot;&quot;,&quot;additionalField&quot;:&quot;&quot;,&quot;additionalValue&quot;:&quot;&quot;,&quot;prefix&quot;:&quot;&quot;,&quot;suffix&quot;:&quot;&quot;}},&quot;hasBrokenReferences&quot;:false,&quot;hasManualEdits&quot;:false,&quot;isEmpty&quot;:false,&quot;citationType&quot;:&quot;inline&quot;}"/>
-        <w:id w:val="1961524772"/>
-        <w:placeholder>
-          <w:docPart w:val="5ADC5D485EA6405AAEA83CBC2170FC63"/>
-        </w:placeholder>
-      </w:sdtPr>
-      <w:sdtContent>
-        <w:p>
-          <w:pPr>
-            <w:pStyle w:val="NormalWeb"/>
-            <w:rPr>
-              <w:rFonts w:ascii="Aptos" w:eastAsiaTheme="minorHAnsi" w:hAnsi="Aptos" w:cstheme="minorBidi"/>
-              <w:color w:val="000000"/>
-              <w:kern w:val="2"/>
-              <w:sz w:val="22"/>
-              <w:szCs w:val="22"/>
-              <w:highlight w:val="white"/>
-              <w:lang w:eastAsia="en-US"/>
-              <w14:ligatures w14:val="standardContextual"/>
-            </w:rPr>
-          </w:pPr>
+      </w:pPr>
+      <w:sdt>
+        <w:sdtPr>
+          <w:rPr>
+            <w:rFonts w:ascii="Aptos" w:eastAsiaTheme="minorHAnsi" w:hAnsi="Aptos" w:cstheme="minorBidi"/>
+            <w:color w:val="000000"/>
+            <w:kern w:val="2"/>
+            <w:sz w:val="22"/>
+            <w:szCs w:val="22"/>
+            <w:highlight w:val="white"/>
+            <w:lang w:eastAsia="en-US"/>
+            <w14:ligatures w14:val="standardContextual"/>
+          </w:rPr>
+          <w:alias w:val="Citation"/>
+          <w:tag w:val="{&quot;referencesIds&quot;:[&quot;doc:69773fc6360cc45d457d30a1&quot;,&quot;doc:697a92c58c897e4d7f9d2fc5&quot;,&quot;doc:697a931f9b58ea1476253dc6&quot;],&quot;referencesOptions&quot;:{&quot;doc:69773fc6360cc45d457d30a1&quot;:{&quot;author&quot;:true,&quot;year&quot;:true,&quot;formatAuthorYear&quot;:false,&quot;pageReplace&quot;:&quot;&quot;,&quot;additionalField&quot;:&quot;&quot;,&quot;additionalValue&quot;:&quot;&quot;,&quot;prefix&quot;:&quot;&quot;,&quot;suffix&quot;:&quot;&quot;},&quot;doc:697a92c58c897e4d7f9d2fc5&quot;:{&quot;author&quot;:true,&quot;year&quot;:true,&quot;formatAuthorYear&quot;:false,&quot;pageReplace&quot;:&quot;&quot;,&quot;additionalField&quot;:&quot;&quot;,&quot;additionalValue&quot;:&quot;&quot;,&quot;prefix&quot;:&quot;&quot;,&quot;suffix&quot;:&quot;&quot;},&quot;doc:697a931f9b58ea1476253dc6&quot;:{&quot;author&quot;:true,&quot;year&quot;:true,&quot;formatAuthorYear&quot;:false,&quot;pageReplace&quot;:&quot;&quot;,&quot;additionalField&quot;:&quot;&quot;,&quot;additionalValue&quot;:&quot;&quot;,&quot;prefix&quot;:&quot;&quot;,&quot;suffix&quot;:&quot;&quot;}},&quot;hasBrokenReferences&quot;:false,&quot;hasManualEdits&quot;:false,&quot;isEmpty&quot;:false,&quot;citationType&quot;:&quot;inline&quot;}"/>
+          <w:id w:val="1961524772"/>
+          <w:placeholder>
+            <w:docPart w:val="5ADC5D485EA6405AAEA83CBC2170FC63"/>
+          </w:placeholder>
+        </w:sdtPr>
+        <w:sdtContent>
           <w:r>
             <w:rPr>
               <w:rFonts w:ascii="Aptos" w:eastAsia="Times New Roman" w:hAnsi="Aptos"/>
@@ -1290,9 +1310,40 @@
             </w:rPr>
             <w:t>(McKinney 2022, Stack Overflow 2024, Seaborn 2024a)</w:t>
           </w:r>
-        </w:p>
-      </w:sdtContent>
-    </w:sdt>
+        </w:sdtContent>
+      </w:sdt>
+      <w:sdt>
+        <w:sdtPr>
+          <w:rPr>
+            <w:rFonts w:ascii="Aptos" w:eastAsiaTheme="minorHAnsi" w:hAnsi="Aptos" w:cstheme="minorBidi"/>
+            <w:color w:val="000000"/>
+            <w:kern w:val="2"/>
+            <w:sz w:val="22"/>
+            <w:szCs w:val="22"/>
+            <w:highlight w:val="white"/>
+            <w:lang w:eastAsia="en-US"/>
+            <w14:ligatures w14:val="standardContextual"/>
+          </w:rPr>
+          <w:alias w:val="Citation"/>
+          <w:tag w:val="{&quot;referencesIds&quot;:[&quot;doc:69792cebca3ace34b22bdfb0&quot;],&quot;referencesOptions&quot;:{&quot;doc:69792cebca3ace34b22bdfb0&quot;:{&quot;author&quot;:true,&quot;year&quot;:true,&quot;formatAuthorYear&quot;:false,&quot;pageReplace&quot;:&quot;&quot;,&quot;additionalField&quot;:&quot;&quot;,&quot;additionalValue&quot;:&quot;&quot;,&quot;prefix&quot;:&quot;&quot;,&quot;suffix&quot;:&quot;&quot;}},&quot;hasBrokenReferences&quot;:false,&quot;hasManualEdits&quot;:false,&quot;isEmpty&quot;:false,&quot;citationType&quot;:&quot;inline&quot;}"/>
+          <w:id w:val="1834572464"/>
+          <w:placeholder>
+            <w:docPart w:val="11BBDBB1384E4D83B7B99848AEE60467"/>
+          </w:placeholder>
+        </w:sdtPr>
+        <w:sdtContent>
+          <w:r>
+            <w:rPr>
+              <w:rFonts w:ascii="Aptos" w:eastAsia="Times New Roman" w:hAnsi="Aptos"/>
+              <w:color w:val="000000"/>
+              <w:sz w:val="22"/>
+              <w:szCs w:val="22"/>
+            </w:rPr>
+            <w:t>(Ozdemir and Susarla 2018)</w:t>
+          </w:r>
+        </w:sdtContent>
+      </w:sdt>
+    </w:p>
     <w:sdt>
       <w:sdtPr>
         <w:rPr>
@@ -1354,7 +1405,7 @@
               <w:sz w:val="22"/>
               <w:szCs w:val="22"/>
             </w:rPr>
-            <w:t xml:space="preserve"> 2025k, Stack Overflow 2023b, Stack Overflow 2018)</w:t>
+            <w:t xml:space="preserve"> 2025l, Stack Overflow 2023b, Stack Overflow 2018)</w:t>
           </w:r>
         </w:p>
       </w:sdtContent>
@@ -1513,6 +1564,388 @@
               <w:szCs w:val="22"/>
             </w:rPr>
             <w:t>(W3Schools 2026, Stack Overflow 2023d)</w:t>
+          </w:r>
+        </w:p>
+      </w:sdtContent>
+    </w:sdt>
+    <w:sdt>
+      <w:sdtPr>
+        <w:rPr>
+          <w:rFonts w:ascii="Aptos" w:eastAsiaTheme="minorHAnsi" w:hAnsi="Aptos" w:cstheme="minorBidi"/>
+          <w:color w:val="000000"/>
+          <w:kern w:val="2"/>
+          <w:sz w:val="22"/>
+          <w:szCs w:val="22"/>
+          <w:highlight w:val="white"/>
+          <w:lang w:eastAsia="en-US"/>
+          <w14:ligatures w14:val="standardContextual"/>
+        </w:rPr>
+        <w:alias w:val="Citation"/>
+        <w:tag w:val="{&quot;referencesIds&quot;:[&quot;doc:697c1ab6b7ad121effd7dc24&quot;],&quot;referencesOptions&quot;:{&quot;doc:697c1ab6b7ad121effd7dc24&quot;:{&quot;author&quot;:true,&quot;year&quot;:true,&quot;formatAuthorYear&quot;:false,&quot;pageReplace&quot;:&quot;&quot;,&quot;additionalField&quot;:&quot;&quot;,&quot;additionalValue&quot;:&quot;&quot;,&quot;prefix&quot;:&quot;&quot;,&quot;suffix&quot;:&quot;&quot;}},&quot;hasBrokenReferences&quot;:false,&quot;hasManualEdits&quot;:false,&quot;isEmpty&quot;:false,&quot;citationType&quot;:&quot;inline&quot;}"/>
+        <w:id w:val="1132370416"/>
+        <w:placeholder>
+          <w:docPart w:val="0431E4A0E51A496CA0F56C55F4578D26"/>
+        </w:placeholder>
+      </w:sdtPr>
+      <w:sdtContent>
+        <w:p>
+          <w:pPr>
+            <w:pStyle w:val="NormalWeb"/>
+            <w:rPr>
+              <w:rFonts w:ascii="Aptos" w:eastAsiaTheme="minorHAnsi" w:hAnsi="Aptos" w:cstheme="minorBidi"/>
+              <w:color w:val="000000"/>
+              <w:kern w:val="2"/>
+              <w:sz w:val="22"/>
+              <w:szCs w:val="22"/>
+              <w:highlight w:val="white"/>
+              <w:lang w:eastAsia="en-US"/>
+              <w14:ligatures w14:val="standardContextual"/>
+            </w:rPr>
+          </w:pPr>
+          <w:r>
+            <w:rPr>
+              <w:rFonts w:ascii="Aptos" w:eastAsia="Times New Roman" w:hAnsi="Aptos"/>
+              <w:color w:val="000000"/>
+              <w:sz w:val="22"/>
+              <w:szCs w:val="22"/>
+            </w:rPr>
+            <w:t>(A. P. Singh, et al. 2018)</w:t>
+          </w:r>
+        </w:p>
+      </w:sdtContent>
+    </w:sdt>
+    <w:sdt>
+      <w:sdtPr>
+        <w:rPr>
+          <w:rFonts w:ascii="Aptos" w:eastAsiaTheme="minorHAnsi" w:hAnsi="Aptos" w:cstheme="minorBidi"/>
+          <w:color w:val="000000"/>
+          <w:kern w:val="2"/>
+          <w:sz w:val="22"/>
+          <w:szCs w:val="22"/>
+          <w:highlight w:val="white"/>
+          <w:lang w:eastAsia="en-US"/>
+          <w14:ligatures w14:val="standardContextual"/>
+        </w:rPr>
+        <w:alias w:val="Citation"/>
+        <w:tag w:val="{&quot;referencesIds&quot;:[&quot;doc:697c27c1a097695403e98f2a&quot;],&quot;referencesOptions&quot;:{&quot;doc:697c27c1a097695403e98f2a&quot;:{&quot;author&quot;:true,&quot;year&quot;:true,&quot;formatAuthorYear&quot;:false,&quot;pageReplace&quot;:&quot;&quot;,&quot;additionalField&quot;:&quot;&quot;,&quot;additionalValue&quot;:&quot;&quot;,&quot;prefix&quot;:&quot;&quot;,&quot;suffix&quot;:&quot;&quot;}},&quot;hasBrokenReferences&quot;:false,&quot;hasManualEdits&quot;:false,&quot;isEmpty&quot;:false,&quot;citationType&quot;:&quot;inline&quot;}"/>
+        <w:id w:val="981194484"/>
+        <w:placeholder>
+          <w:docPart w:val="4EFD7BADCD044B14979308A9FBA5318E"/>
+        </w:placeholder>
+      </w:sdtPr>
+      <w:sdtContent>
+        <w:p>
+          <w:pPr>
+            <w:pStyle w:val="NormalWeb"/>
+            <w:rPr>
+              <w:rFonts w:ascii="Aptos" w:eastAsiaTheme="minorHAnsi" w:hAnsi="Aptos" w:cstheme="minorBidi"/>
+              <w:color w:val="000000"/>
+              <w:kern w:val="2"/>
+              <w:sz w:val="22"/>
+              <w:szCs w:val="22"/>
+              <w:highlight w:val="white"/>
+              <w:lang w:eastAsia="en-US"/>
+              <w14:ligatures w14:val="standardContextual"/>
+            </w:rPr>
+          </w:pPr>
+          <w:r>
+            <w:rPr>
+              <w:rFonts w:ascii="Aptos" w:eastAsia="Times New Roman" w:hAnsi="Aptos"/>
+              <w:color w:val="000000"/>
+              <w:sz w:val="22"/>
+              <w:szCs w:val="22"/>
+            </w:rPr>
+            <w:t>(</w:t>
+          </w:r>
+          <w:proofErr w:type="spellStart"/>
+          <w:r>
+            <w:rPr>
+              <w:rFonts w:ascii="Aptos" w:eastAsia="Times New Roman" w:hAnsi="Aptos"/>
+              <w:color w:val="000000"/>
+              <w:sz w:val="22"/>
+              <w:szCs w:val="22"/>
+            </w:rPr>
+            <w:t>Borrohou</w:t>
+          </w:r>
+          <w:proofErr w:type="spellEnd"/>
+          <w:r>
+            <w:rPr>
+              <w:rFonts w:ascii="Aptos" w:eastAsia="Times New Roman" w:hAnsi="Aptos"/>
+              <w:color w:val="000000"/>
+              <w:sz w:val="22"/>
+              <w:szCs w:val="22"/>
+            </w:rPr>
+            <w:t xml:space="preserve">, </w:t>
+          </w:r>
+          <w:proofErr w:type="spellStart"/>
+          <w:r>
+            <w:rPr>
+              <w:rFonts w:ascii="Aptos" w:eastAsia="Times New Roman" w:hAnsi="Aptos"/>
+              <w:color w:val="000000"/>
+              <w:sz w:val="22"/>
+              <w:szCs w:val="22"/>
+            </w:rPr>
+            <w:t>Fissoune</w:t>
+          </w:r>
+          <w:proofErr w:type="spellEnd"/>
+          <w:r>
+            <w:rPr>
+              <w:rFonts w:ascii="Aptos" w:eastAsia="Times New Roman" w:hAnsi="Aptos"/>
+              <w:color w:val="000000"/>
+              <w:sz w:val="22"/>
+              <w:szCs w:val="22"/>
+            </w:rPr>
+            <w:t xml:space="preserve"> and Badir 2025)</w:t>
+          </w:r>
+        </w:p>
+      </w:sdtContent>
+    </w:sdt>
+    <w:sdt>
+      <w:sdtPr>
+        <w:rPr>
+          <w:rFonts w:ascii="Aptos" w:eastAsiaTheme="minorHAnsi" w:hAnsi="Aptos" w:cstheme="minorBidi"/>
+          <w:color w:val="000000"/>
+          <w:kern w:val="2"/>
+          <w:sz w:val="22"/>
+          <w:szCs w:val="22"/>
+          <w:highlight w:val="white"/>
+          <w:lang w:eastAsia="en-US"/>
+          <w14:ligatures w14:val="standardContextual"/>
+        </w:rPr>
+        <w:alias w:val="Citation"/>
+        <w:tag w:val="{&quot;referencesIds&quot;:[&quot;doc:697c0e3cb7ad121effd7dbdf&quot;],&quot;referencesOptions&quot;:{&quot;doc:697c0e3cb7ad121effd7dbdf&quot;:{&quot;author&quot;:true,&quot;year&quot;:true,&quot;formatAuthorYear&quot;:false,&quot;pageReplace&quot;:&quot;&quot;,&quot;additionalField&quot;:&quot;&quot;,&quot;additionalValue&quot;:&quot;&quot;,&quot;prefix&quot;:&quot;&quot;,&quot;suffix&quot;:&quot;&quot;}},&quot;hasBrokenReferences&quot;:false,&quot;hasManualEdits&quot;:false,&quot;isEmpty&quot;:false,&quot;citationType&quot;:&quot;inline&quot;}"/>
+        <w:id w:val="694351260"/>
+        <w:placeholder>
+          <w:docPart w:val="58B6BE21577E4C32AA0BEFD0742924E1"/>
+        </w:placeholder>
+      </w:sdtPr>
+      <w:sdtContent>
+        <w:p>
+          <w:pPr>
+            <w:pStyle w:val="NormalWeb"/>
+            <w:rPr>
+              <w:rFonts w:ascii="Aptos" w:eastAsiaTheme="minorHAnsi" w:hAnsi="Aptos" w:cstheme="minorBidi"/>
+              <w:color w:val="000000"/>
+              <w:kern w:val="2"/>
+              <w:sz w:val="22"/>
+              <w:szCs w:val="22"/>
+              <w:highlight w:val="white"/>
+              <w:lang w:eastAsia="en-US"/>
+              <w14:ligatures w14:val="standardContextual"/>
+            </w:rPr>
+          </w:pPr>
+          <w:r>
+            <w:rPr>
+              <w:rFonts w:ascii="Aptos" w:eastAsia="Times New Roman" w:hAnsi="Aptos"/>
+              <w:color w:val="000000"/>
+              <w:sz w:val="22"/>
+              <w:szCs w:val="22"/>
+            </w:rPr>
+            <w:t>(A Singh 2023)</w:t>
+          </w:r>
+        </w:p>
+      </w:sdtContent>
+    </w:sdt>
+    <w:sdt>
+      <w:sdtPr>
+        <w:rPr>
+          <w:rFonts w:ascii="Aptos" w:eastAsiaTheme="minorHAnsi" w:hAnsi="Aptos" w:cstheme="minorBidi"/>
+          <w:color w:val="000000"/>
+          <w:kern w:val="2"/>
+          <w:sz w:val="22"/>
+          <w:szCs w:val="22"/>
+          <w:highlight w:val="white"/>
+          <w:lang w:eastAsia="en-US"/>
+          <w14:ligatures w14:val="standardContextual"/>
+        </w:rPr>
+        <w:alias w:val="Citation"/>
+        <w:tag w:val="{&quot;referencesIds&quot;:[&quot;doc:697c0e0b25073233cc99926f&quot;],&quot;referencesOptions&quot;:{&quot;doc:697c0e0b25073233cc99926f&quot;:{&quot;author&quot;:true,&quot;year&quot;:true,&quot;formatAuthorYear&quot;:false,&quot;pageReplace&quot;:&quot;&quot;,&quot;additionalField&quot;:&quot;&quot;,&quot;additionalValue&quot;:&quot;&quot;,&quot;prefix&quot;:&quot;&quot;,&quot;suffix&quot;:&quot;&quot;}},&quot;hasBrokenReferences&quot;:false,&quot;hasManualEdits&quot;:false,&quot;isEmpty&quot;:false,&quot;citationType&quot;:&quot;inline&quot;}"/>
+        <w:id w:val="644856880"/>
+        <w:placeholder>
+          <w:docPart w:val="1834595FF63F4DFE8189CF6628F12681"/>
+        </w:placeholder>
+      </w:sdtPr>
+      <w:sdtContent>
+        <w:p>
+          <w:pPr>
+            <w:pStyle w:val="NormalWeb"/>
+            <w:rPr>
+              <w:rFonts w:ascii="Aptos" w:eastAsiaTheme="minorHAnsi" w:hAnsi="Aptos" w:cstheme="minorBidi"/>
+              <w:color w:val="000000"/>
+              <w:kern w:val="2"/>
+              <w:sz w:val="22"/>
+              <w:szCs w:val="22"/>
+              <w:highlight w:val="white"/>
+              <w:lang w:eastAsia="en-US"/>
+              <w14:ligatures w14:val="standardContextual"/>
+            </w:rPr>
+          </w:pPr>
+          <w:r>
+            <w:rPr>
+              <w:rFonts w:ascii="Aptos" w:eastAsia="Times New Roman" w:hAnsi="Aptos"/>
+              <w:color w:val="000000"/>
+              <w:sz w:val="22"/>
+              <w:szCs w:val="22"/>
+            </w:rPr>
+            <w:t>(Kane 2026)</w:t>
+          </w:r>
+        </w:p>
+      </w:sdtContent>
+    </w:sdt>
+    <w:sdt>
+      <w:sdtPr>
+        <w:rPr>
+          <w:rFonts w:ascii="Aptos" w:eastAsiaTheme="minorHAnsi" w:hAnsi="Aptos" w:cstheme="minorBidi"/>
+          <w:color w:val="000000"/>
+          <w:kern w:val="2"/>
+          <w:sz w:val="22"/>
+          <w:szCs w:val="22"/>
+          <w:highlight w:val="white"/>
+          <w:lang w:eastAsia="en-US"/>
+          <w14:ligatures w14:val="standardContextual"/>
+        </w:rPr>
+        <w:alias w:val="Citation"/>
+        <w:tag w:val="{&quot;referencesIds&quot;:[&quot;doc:697c296b360cc45d457dac3d&quot;],&quot;referencesOptions&quot;:{&quot;doc:697c296b360cc45d457dac3d&quot;:{&quot;author&quot;:true,&quot;year&quot;:true,&quot;formatAuthorYear&quot;:false,&quot;pageReplace&quot;:&quot;&quot;,&quot;additionalField&quot;:&quot;&quot;,&quot;additionalValue&quot;:&quot;&quot;,&quot;prefix&quot;:&quot;&quot;,&quot;suffix&quot;:&quot;&quot;}},&quot;hasBrokenReferences&quot;:false,&quot;hasManualEdits&quot;:false,&quot;isEmpty&quot;:false,&quot;citationType&quot;:&quot;inline&quot;}"/>
+        <w:id w:val="1597365187"/>
+        <w:placeholder>
+          <w:docPart w:val="AECC8429C9FF4D9B8873E5FAC83367EC"/>
+        </w:placeholder>
+      </w:sdtPr>
+      <w:sdtContent>
+        <w:p>
+          <w:pPr>
+            <w:pStyle w:val="NormalWeb"/>
+            <w:rPr>
+              <w:rFonts w:ascii="Aptos" w:eastAsiaTheme="minorHAnsi" w:hAnsi="Aptos" w:cstheme="minorBidi"/>
+              <w:color w:val="000000"/>
+              <w:kern w:val="2"/>
+              <w:sz w:val="22"/>
+              <w:szCs w:val="22"/>
+              <w:highlight w:val="white"/>
+              <w:lang w:eastAsia="en-US"/>
+              <w14:ligatures w14:val="standardContextual"/>
+            </w:rPr>
+          </w:pPr>
+          <w:r>
+            <w:rPr>
+              <w:rFonts w:ascii="Aptos" w:eastAsia="Times New Roman" w:hAnsi="Aptos"/>
+              <w:color w:val="000000"/>
+              <w:sz w:val="22"/>
+              <w:szCs w:val="22"/>
+            </w:rPr>
+            <w:t>(Alexander Ricciardi 2024)</w:t>
+          </w:r>
+        </w:p>
+      </w:sdtContent>
+    </w:sdt>
+    <w:sdt>
+      <w:sdtPr>
+        <w:rPr>
+          <w:rFonts w:ascii="Aptos" w:eastAsiaTheme="minorHAnsi" w:hAnsi="Aptos" w:cstheme="minorBidi"/>
+          <w:color w:val="000000"/>
+          <w:kern w:val="2"/>
+          <w:sz w:val="22"/>
+          <w:szCs w:val="22"/>
+          <w:highlight w:val="white"/>
+          <w:lang w:eastAsia="en-US"/>
+          <w14:ligatures w14:val="standardContextual"/>
+        </w:rPr>
+        <w:alias w:val="Citation"/>
+        <w:tag w:val="{&quot;referencesIds&quot;:[&quot;doc:697c1b8665f11557e99e10aa&quot;],&quot;referencesOptions&quot;:{&quot;doc:697c1b8665f11557e99e10aa&quot;:{&quot;author&quot;:true,&quot;year&quot;:true,&quot;formatAuthorYear&quot;:false,&quot;pageReplace&quot;:&quot;&quot;,&quot;additionalField&quot;:&quot;&quot;,&quot;additionalValue&quot;:&quot;&quot;,&quot;prefix&quot;:&quot;&quot;,&quot;suffix&quot;:&quot;&quot;}},&quot;hasBrokenReferences&quot;:false,&quot;hasManualEdits&quot;:false,&quot;isEmpty&quot;:false,&quot;citationType&quot;:&quot;inline&quot;}"/>
+        <w:id w:val="970093216"/>
+        <w:placeholder>
+          <w:docPart w:val="68A0DA8D8C5346479CDC6AF65926691C"/>
+        </w:placeholder>
+      </w:sdtPr>
+      <w:sdtContent>
+        <w:p>
+          <w:pPr>
+            <w:pStyle w:val="NormalWeb"/>
+            <w:rPr>
+              <w:rFonts w:ascii="Aptos" w:eastAsiaTheme="minorHAnsi" w:hAnsi="Aptos" w:cstheme="minorBidi"/>
+              <w:color w:val="000000"/>
+              <w:kern w:val="2"/>
+              <w:sz w:val="22"/>
+              <w:szCs w:val="22"/>
+              <w:highlight w:val="white"/>
+              <w:lang w:eastAsia="en-US"/>
+              <w14:ligatures w14:val="standardContextual"/>
+            </w:rPr>
+          </w:pPr>
+          <w:r>
+            <w:rPr>
+              <w:rFonts w:ascii="Aptos" w:eastAsia="Times New Roman" w:hAnsi="Aptos"/>
+              <w:color w:val="000000"/>
+              <w:sz w:val="22"/>
+              <w:szCs w:val="22"/>
+            </w:rPr>
+            <w:t>(Eryk Lewinson 2019)</w:t>
+          </w:r>
+        </w:p>
+      </w:sdtContent>
+    </w:sdt>
+    <w:sdt>
+      <w:sdtPr>
+        <w:rPr>
+          <w:rFonts w:ascii="Aptos" w:eastAsiaTheme="minorHAnsi" w:hAnsi="Aptos" w:cstheme="minorBidi"/>
+          <w:color w:val="000000"/>
+          <w:kern w:val="2"/>
+          <w:sz w:val="22"/>
+          <w:szCs w:val="22"/>
+          <w:highlight w:val="white"/>
+          <w:lang w:eastAsia="en-US"/>
+          <w14:ligatures w14:val="standardContextual"/>
+        </w:rPr>
+        <w:alias w:val="Citation"/>
+        <w:tag w:val="{&quot;referencesIds&quot;:[&quot;doc:697c1d67fd33025f131527bb&quot;],&quot;referencesOptions&quot;:{&quot;doc:697c1d67fd33025f131527bb&quot;:{&quot;author&quot;:true,&quot;year&quot;:true,&quot;formatAuthorYear&quot;:false,&quot;pageReplace&quot;:&quot;&quot;,&quot;additionalField&quot;:&quot;&quot;,&quot;additionalValue&quot;:&quot;&quot;,&quot;prefix&quot;:&quot;&quot;,&quot;suffix&quot;:&quot;&quot;}},&quot;hasBrokenReferences&quot;:false,&quot;hasManualEdits&quot;:false,&quot;isEmpty&quot;:false,&quot;citationType&quot;:&quot;inline&quot;}"/>
+        <w:id w:val="1318301045"/>
+        <w:placeholder>
+          <w:docPart w:val="9DA955B6C555487D86492CA9CA1439F3"/>
+        </w:placeholder>
+      </w:sdtPr>
+      <w:sdtContent>
+        <w:p>
+          <w:pPr>
+            <w:pStyle w:val="NormalWeb"/>
+            <w:rPr>
+              <w:rFonts w:ascii="Aptos" w:eastAsiaTheme="minorHAnsi" w:hAnsi="Aptos" w:cstheme="minorBidi"/>
+              <w:color w:val="000000"/>
+              <w:kern w:val="2"/>
+              <w:sz w:val="22"/>
+              <w:szCs w:val="22"/>
+              <w:highlight w:val="white"/>
+              <w:lang w:eastAsia="en-US"/>
+              <w14:ligatures w14:val="standardContextual"/>
+            </w:rPr>
+          </w:pPr>
+          <w:r>
+            <w:rPr>
+              <w:rFonts w:ascii="Aptos" w:eastAsia="Times New Roman" w:hAnsi="Aptos"/>
+              <w:color w:val="000000"/>
+              <w:sz w:val="22"/>
+              <w:szCs w:val="22"/>
+            </w:rPr>
+            <w:t>(</w:t>
+          </w:r>
+          <w:proofErr w:type="spellStart"/>
+          <w:r>
+            <w:rPr>
+              <w:rFonts w:ascii="Aptos" w:eastAsia="Times New Roman" w:hAnsi="Aptos"/>
+              <w:color w:val="000000"/>
+              <w:sz w:val="22"/>
+              <w:szCs w:val="22"/>
+            </w:rPr>
+            <w:t>GeeksforGeeks</w:t>
+          </w:r>
+          <w:proofErr w:type="spellEnd"/>
+          <w:r>
+            <w:rPr>
+              <w:rFonts w:ascii="Aptos" w:eastAsia="Times New Roman" w:hAnsi="Aptos"/>
+              <w:color w:val="000000"/>
+              <w:sz w:val="22"/>
+              <w:szCs w:val="22"/>
+            </w:rPr>
+            <w:t xml:space="preserve"> 2025h)</w:t>
           </w:r>
         </w:p>
       </w:sdtContent>
@@ -1568,39 +2001,48 @@
               <w:sz w:val="22"/>
               <w:szCs w:val="22"/>
             </w:rPr>
-            <w:t xml:space="preserve">ARIF RAHMAN, D.B., 2025. </w:t>
-          </w:r>
-          <w:r>
-            <w:rPr>
-              <w:rFonts w:ascii="Aptos" w:hAnsi="Aptos"/>
-              <w:i/>
-              <w:iCs/>
-              <w:color w:val="000000"/>
-              <w:sz w:val="22"/>
-              <w:szCs w:val="22"/>
-            </w:rPr>
-            <w:t xml:space="preserve">SOFT40161_Lab10. </w:t>
-          </w:r>
-          <w:r>
-            <w:rPr>
-              <w:rFonts w:ascii="Aptos" w:hAnsi="Aptos"/>
-              <w:color w:val="000000"/>
-              <w:sz w:val="22"/>
-              <w:szCs w:val="22"/>
-            </w:rPr>
-            <w:t>Nottingham Trent University</w:t>
-          </w:r>
-          <w:proofErr w:type="gramStart"/>
-          <w:r>
-            <w:rPr>
-              <w:rFonts w:ascii="Aptos" w:hAnsi="Aptos"/>
-              <w:color w:val="000000"/>
-              <w:sz w:val="22"/>
-              <w:szCs w:val="22"/>
-            </w:rPr>
-            <w:t>: .</w:t>
-          </w:r>
-          <w:proofErr w:type="gramEnd"/>
+            <w:t xml:space="preserve">A SINGH, S.C., </w:t>
+          </w:r>
+          <w:r>
+            <w:rPr>
+              <w:rFonts w:ascii="Aptos" w:hAnsi="Aptos"/>
+              <w:i/>
+              <w:iCs/>
+              <w:color w:val="000000"/>
+              <w:sz w:val="22"/>
+              <w:szCs w:val="22"/>
+            </w:rPr>
+            <w:t>Room Occupancy Estimation [Dataset]</w:t>
+          </w:r>
+          <w:r>
+            <w:rPr>
+              <w:rFonts w:ascii="Aptos" w:hAnsi="Aptos"/>
+              <w:color w:val="000000"/>
+              <w:sz w:val="22"/>
+              <w:szCs w:val="22"/>
+            </w:rPr>
+            <w:t xml:space="preserve"> [online]. Available at: </w:t>
+          </w:r>
+          <w:hyperlink r:id="rId6" w:tgtFrame="_blank" w:history="1">
+            <w:r>
+              <w:rPr>
+                <w:rStyle w:val="Hyperlink"/>
+                <w:rFonts w:ascii="Aptos" w:hAnsi="Aptos"/>
+                <w:sz w:val="22"/>
+                <w:szCs w:val="22"/>
+              </w:rPr>
+              <w:t>https://archive.ics.uci.edu/dataset/864/room+occupancy+estimation</w:t>
+            </w:r>
+          </w:hyperlink>
+          <w:r>
+            <w:rPr>
+              <w:rFonts w:ascii="Aptos" w:hAnsi="Aptos"/>
+              <w:color w:val="000000"/>
+              <w:sz w:val="22"/>
+              <w:szCs w:val="22"/>
+            </w:rPr>
+            <w:t xml:space="preserve"> [Accessed 29/01 2026].</w:t>
+          </w:r>
         </w:p>
         <w:p>
           <w:pPr>
@@ -1619,39 +2061,76 @@
               <w:sz w:val="22"/>
               <w:szCs w:val="22"/>
             </w:rPr>
-            <w:t xml:space="preserve">ARIF RAHMAN, D.B., 2024. </w:t>
-          </w:r>
-          <w:r>
-            <w:rPr>
-              <w:rFonts w:ascii="Aptos" w:hAnsi="Aptos"/>
-              <w:i/>
-              <w:iCs/>
-              <w:color w:val="000000"/>
-              <w:sz w:val="22"/>
-              <w:szCs w:val="22"/>
-            </w:rPr>
-            <w:t xml:space="preserve">SOFT40161_Lab09. </w:t>
-          </w:r>
-          <w:r>
-            <w:rPr>
-              <w:rFonts w:ascii="Aptos" w:hAnsi="Aptos"/>
-              <w:color w:val="000000"/>
-              <w:sz w:val="22"/>
-              <w:szCs w:val="22"/>
-            </w:rPr>
-            <w:t>Nottingham Trent University</w:t>
-          </w:r>
-          <w:proofErr w:type="gramStart"/>
-          <w:r>
-            <w:rPr>
-              <w:rFonts w:ascii="Aptos" w:hAnsi="Aptos"/>
-              <w:color w:val="000000"/>
-              <w:sz w:val="22"/>
-              <w:szCs w:val="22"/>
-            </w:rPr>
-            <w:t>: .</w:t>
-          </w:r>
-          <w:proofErr w:type="gramEnd"/>
+            <w:t xml:space="preserve">A. P. SINGH, et al., 2018. Machine Learning-Based Occupancy Estimation Using Multivariate Sensor Nodes. </w:t>
+          </w:r>
+          <w:r>
+            <w:rPr>
+              <w:rFonts w:ascii="Aptos" w:hAnsi="Aptos"/>
+              <w:i/>
+              <w:iCs/>
+              <w:color w:val="000000"/>
+              <w:sz w:val="22"/>
+              <w:szCs w:val="22"/>
+            </w:rPr>
+            <w:t xml:space="preserve">In: 2018 IEEE </w:t>
+          </w:r>
+          <w:proofErr w:type="spellStart"/>
+          <w:r>
+            <w:rPr>
+              <w:rFonts w:ascii="Aptos" w:hAnsi="Aptos"/>
+              <w:i/>
+              <w:iCs/>
+              <w:color w:val="000000"/>
+              <w:sz w:val="22"/>
+              <w:szCs w:val="22"/>
+            </w:rPr>
+            <w:t>Globecom</w:t>
+          </w:r>
+          <w:proofErr w:type="spellEnd"/>
+          <w:r>
+            <w:rPr>
+              <w:rFonts w:ascii="Aptos" w:hAnsi="Aptos"/>
+              <w:i/>
+              <w:iCs/>
+              <w:color w:val="000000"/>
+              <w:sz w:val="22"/>
+              <w:szCs w:val="22"/>
+            </w:rPr>
+            <w:t xml:space="preserve"> Workshops (GC </w:t>
+          </w:r>
+          <w:proofErr w:type="spellStart"/>
+          <w:r>
+            <w:rPr>
+              <w:rFonts w:ascii="Aptos" w:hAnsi="Aptos"/>
+              <w:i/>
+              <w:iCs/>
+              <w:color w:val="000000"/>
+              <w:sz w:val="22"/>
+              <w:szCs w:val="22"/>
+            </w:rPr>
+            <w:t>Wkshps</w:t>
+          </w:r>
+          <w:proofErr w:type="spellEnd"/>
+          <w:r>
+            <w:rPr>
+              <w:rFonts w:ascii="Aptos" w:hAnsi="Aptos"/>
+              <w:i/>
+              <w:iCs/>
+              <w:color w:val="000000"/>
+              <w:sz w:val="22"/>
+              <w:szCs w:val="22"/>
+            </w:rPr>
+            <w:t xml:space="preserve">), </w:t>
+          </w:r>
+          <w:r>
+            <w:rPr>
+              <w:rFonts w:ascii="Aptos" w:hAnsi="Aptos"/>
+              <w:color w:val="000000"/>
+              <w:sz w:val="22"/>
+              <w:szCs w:val="22"/>
+            </w:rPr>
+            <w:t>pp. 1–6.</w:t>
+          </w:r>
         </w:p>
         <w:p>
           <w:pPr>
@@ -1670,6 +2149,208 @@
               <w:sz w:val="22"/>
               <w:szCs w:val="22"/>
             </w:rPr>
+            <w:t xml:space="preserve">ALEXANDER RICCIARDI, </w:t>
+          </w:r>
+          <w:r>
+            <w:rPr>
+              <w:rFonts w:ascii="Aptos" w:hAnsi="Aptos"/>
+              <w:i/>
+              <w:iCs/>
+              <w:color w:val="000000"/>
+              <w:sz w:val="22"/>
+              <w:szCs w:val="22"/>
+            </w:rPr>
+            <w:t>Key Criteria for Developing Python Functions</w:t>
+          </w:r>
+          <w:r>
+            <w:rPr>
+              <w:rFonts w:ascii="Aptos" w:hAnsi="Aptos"/>
+              <w:color w:val="000000"/>
+              <w:sz w:val="22"/>
+              <w:szCs w:val="22"/>
+            </w:rPr>
+            <w:t xml:space="preserve"> [online]. Available at: </w:t>
+          </w:r>
+          <w:hyperlink r:id="rId7" w:tgtFrame="_blank" w:history="1">
+            <w:r>
+              <w:rPr>
+                <w:rStyle w:val="Hyperlink"/>
+                <w:rFonts w:ascii="Aptos" w:hAnsi="Aptos"/>
+                <w:sz w:val="22"/>
+                <w:szCs w:val="22"/>
+              </w:rPr>
+              <w:t>https://levelup.gitconnected.com/key-criteria-for-developing-python-functions-2c5f04574166</w:t>
+            </w:r>
+          </w:hyperlink>
+          <w:r>
+            <w:rPr>
+              <w:rFonts w:ascii="Aptos" w:hAnsi="Aptos"/>
+              <w:color w:val="000000"/>
+              <w:sz w:val="22"/>
+              <w:szCs w:val="22"/>
+            </w:rPr>
+            <w:t xml:space="preserve"> [Accessed 29/01 2026].</w:t>
+          </w:r>
+        </w:p>
+        <w:p>
+          <w:pPr>
+            <w:pStyle w:val="NormalWeb"/>
+            <w:rPr>
+              <w:rFonts w:ascii="Aptos" w:hAnsi="Aptos"/>
+              <w:color w:val="000000"/>
+              <w:sz w:val="22"/>
+              <w:szCs w:val="22"/>
+            </w:rPr>
+          </w:pPr>
+          <w:r>
+            <w:rPr>
+              <w:rFonts w:ascii="Aptos" w:hAnsi="Aptos"/>
+              <w:color w:val="000000"/>
+              <w:sz w:val="22"/>
+              <w:szCs w:val="22"/>
+            </w:rPr>
+            <w:t xml:space="preserve">ARIF RAHMAN, D.B., 2025. </w:t>
+          </w:r>
+          <w:r>
+            <w:rPr>
+              <w:rFonts w:ascii="Aptos" w:hAnsi="Aptos"/>
+              <w:i/>
+              <w:iCs/>
+              <w:color w:val="000000"/>
+              <w:sz w:val="22"/>
+              <w:szCs w:val="22"/>
+            </w:rPr>
+            <w:t xml:space="preserve">SOFT40161_Lab10. </w:t>
+          </w:r>
+          <w:r>
+            <w:rPr>
+              <w:rFonts w:ascii="Aptos" w:hAnsi="Aptos"/>
+              <w:color w:val="000000"/>
+              <w:sz w:val="22"/>
+              <w:szCs w:val="22"/>
+            </w:rPr>
+            <w:t>Nottingham Trent University</w:t>
+          </w:r>
+          <w:proofErr w:type="gramStart"/>
+          <w:r>
+            <w:rPr>
+              <w:rFonts w:ascii="Aptos" w:hAnsi="Aptos"/>
+              <w:color w:val="000000"/>
+              <w:sz w:val="22"/>
+              <w:szCs w:val="22"/>
+            </w:rPr>
+            <w:t>: .</w:t>
+          </w:r>
+          <w:proofErr w:type="gramEnd"/>
+        </w:p>
+        <w:p>
+          <w:pPr>
+            <w:pStyle w:val="NormalWeb"/>
+            <w:rPr>
+              <w:rFonts w:ascii="Aptos" w:hAnsi="Aptos"/>
+              <w:color w:val="000000"/>
+              <w:sz w:val="22"/>
+              <w:szCs w:val="22"/>
+            </w:rPr>
+          </w:pPr>
+          <w:r>
+            <w:rPr>
+              <w:rFonts w:ascii="Aptos" w:hAnsi="Aptos"/>
+              <w:color w:val="000000"/>
+              <w:sz w:val="22"/>
+              <w:szCs w:val="22"/>
+            </w:rPr>
+            <w:t xml:space="preserve">ARIF RAHMAN, D.B., 2024. </w:t>
+          </w:r>
+          <w:r>
+            <w:rPr>
+              <w:rFonts w:ascii="Aptos" w:hAnsi="Aptos"/>
+              <w:i/>
+              <w:iCs/>
+              <w:color w:val="000000"/>
+              <w:sz w:val="22"/>
+              <w:szCs w:val="22"/>
+            </w:rPr>
+            <w:t xml:space="preserve">SOFT40161_Lab09. </w:t>
+          </w:r>
+          <w:r>
+            <w:rPr>
+              <w:rFonts w:ascii="Aptos" w:hAnsi="Aptos"/>
+              <w:color w:val="000000"/>
+              <w:sz w:val="22"/>
+              <w:szCs w:val="22"/>
+            </w:rPr>
+            <w:t>Nottingham Trent University</w:t>
+          </w:r>
+          <w:proofErr w:type="gramStart"/>
+          <w:r>
+            <w:rPr>
+              <w:rFonts w:ascii="Aptos" w:hAnsi="Aptos"/>
+              <w:color w:val="000000"/>
+              <w:sz w:val="22"/>
+              <w:szCs w:val="22"/>
+            </w:rPr>
+            <w:t>: .</w:t>
+          </w:r>
+          <w:proofErr w:type="gramEnd"/>
+        </w:p>
+        <w:p>
+          <w:pPr>
+            <w:pStyle w:val="NormalWeb"/>
+            <w:rPr>
+              <w:rFonts w:ascii="Aptos" w:hAnsi="Aptos"/>
+              <w:color w:val="000000"/>
+              <w:sz w:val="22"/>
+              <w:szCs w:val="22"/>
+            </w:rPr>
+          </w:pPr>
+          <w:r>
+            <w:rPr>
+              <w:rFonts w:ascii="Aptos" w:hAnsi="Aptos"/>
+              <w:color w:val="000000"/>
+              <w:sz w:val="22"/>
+              <w:szCs w:val="22"/>
+            </w:rPr>
+            <w:t xml:space="preserve">BORROHOU, S., FISSOUNE, R. and BADIR, H., 2025. The role of data transformation in modern analytics: A comprehensive survey. </w:t>
+          </w:r>
+          <w:r>
+            <w:rPr>
+              <w:rFonts w:ascii="Aptos" w:hAnsi="Aptos"/>
+              <w:i/>
+              <w:iCs/>
+              <w:color w:val="000000"/>
+              <w:sz w:val="22"/>
+              <w:szCs w:val="22"/>
+            </w:rPr>
+            <w:t xml:space="preserve">Journal of Computer Languages, </w:t>
+          </w:r>
+          <w:r>
+            <w:rPr>
+              <w:rFonts w:ascii="Aptos" w:hAnsi="Aptos"/>
+              <w:color w:val="000000"/>
+              <w:sz w:val="22"/>
+              <w:szCs w:val="22"/>
+            </w:rPr>
+            <w:t>84, 101329.</w:t>
+          </w:r>
+        </w:p>
+        <w:p>
+          <w:pPr>
+            <w:pStyle w:val="NormalWeb"/>
+            <w:rPr>
+              <w:rFonts w:ascii="Aptos" w:hAnsi="Aptos"/>
+              <w:color w:val="000000"/>
+              <w:sz w:val="22"/>
+              <w:szCs w:val="22"/>
+            </w:rPr>
+          </w:pPr>
+          <w:r>
+            <w:rPr>
+              <w:rFonts w:ascii="Aptos" w:hAnsi="Aptos"/>
+              <w:color w:val="000000"/>
+              <w:sz w:val="22"/>
+              <w:szCs w:val="22"/>
+            </w:rPr>
             <w:t xml:space="preserve">CODERIVERS, </w:t>
           </w:r>
           <w:r>
@@ -1692,7 +2373,7 @@
             </w:rPr>
             <w:t xml:space="preserve"> [online]. Available at: </w:t>
           </w:r>
-          <w:hyperlink r:id="rId6" w:tgtFrame="_blank" w:history="1">
+          <w:hyperlink r:id="rId8" w:tgtFrame="_blank" w:history="1">
             <w:r>
               <w:rPr>
                 <w:rStyle w:val="Hyperlink"/>
@@ -1730,6 +2411,66 @@
               <w:sz w:val="22"/>
               <w:szCs w:val="22"/>
             </w:rPr>
+            <w:t xml:space="preserve">ERYK LEWINSON, </w:t>
+          </w:r>
+          <w:r>
+            <w:rPr>
+              <w:rFonts w:ascii="Aptos" w:hAnsi="Aptos"/>
+              <w:i/>
+              <w:iCs/>
+              <w:color w:val="000000"/>
+              <w:sz w:val="22"/>
+              <w:szCs w:val="22"/>
+            </w:rPr>
+            <w:t>Violin plots explained</w:t>
+          </w:r>
+          <w:r>
+            <w:rPr>
+              <w:rFonts w:ascii="Aptos" w:hAnsi="Aptos"/>
+              <w:color w:val="000000"/>
+              <w:sz w:val="22"/>
+              <w:szCs w:val="22"/>
+            </w:rPr>
+            <w:t xml:space="preserve"> [online]. Available at: </w:t>
+          </w:r>
+          <w:hyperlink r:id="rId9" w:tgtFrame="_blank" w:history="1">
+            <w:r>
+              <w:rPr>
+                <w:rStyle w:val="Hyperlink"/>
+                <w:rFonts w:ascii="Aptos" w:hAnsi="Aptos"/>
+                <w:sz w:val="22"/>
+                <w:szCs w:val="22"/>
+              </w:rPr>
+              <w:t>https://towardsdatascience.com/violin-plots-explained-fb1d115e023d/</w:t>
+            </w:r>
+          </w:hyperlink>
+          <w:r>
+            <w:rPr>
+              <w:rFonts w:ascii="Aptos" w:hAnsi="Aptos"/>
+              <w:color w:val="000000"/>
+              <w:sz w:val="22"/>
+              <w:szCs w:val="22"/>
+            </w:rPr>
+            <w:t xml:space="preserve"> [Accessed 29/01 2026].</w:t>
+          </w:r>
+        </w:p>
+        <w:p>
+          <w:pPr>
+            <w:pStyle w:val="NormalWeb"/>
+            <w:rPr>
+              <w:rFonts w:ascii="Aptos" w:hAnsi="Aptos"/>
+              <w:color w:val="000000"/>
+              <w:sz w:val="22"/>
+              <w:szCs w:val="22"/>
+            </w:rPr>
+          </w:pPr>
+          <w:r>
+            <w:rPr>
+              <w:rFonts w:ascii="Aptos" w:hAnsi="Aptos"/>
+              <w:color w:val="000000"/>
+              <w:sz w:val="22"/>
+              <w:szCs w:val="22"/>
+            </w:rPr>
             <w:t xml:space="preserve">GEEKSFORGEEKS, </w:t>
           </w:r>
           <w:r>
@@ -1789,7 +2530,7 @@
             </w:rPr>
             <w:t xml:space="preserve"> [online]. Available at: </w:t>
           </w:r>
-          <w:hyperlink r:id="rId7" w:tgtFrame="_blank" w:history="1">
+          <w:hyperlink r:id="rId10" w:tgtFrame="_blank" w:history="1">
             <w:r>
               <w:rPr>
                 <w:rStyle w:val="Hyperlink"/>
@@ -1849,7 +2590,7 @@
             </w:rPr>
             <w:t xml:space="preserve"> [online]. Available at: </w:t>
           </w:r>
-          <w:hyperlink r:id="rId8" w:tgtFrame="_blank" w:history="1">
+          <w:hyperlink r:id="rId11" w:tgtFrame="_blank" w:history="1">
             <w:r>
               <w:rPr>
                 <w:rStyle w:val="Hyperlink"/>
@@ -1887,6 +2628,7 @@
               <w:sz w:val="22"/>
               <w:szCs w:val="22"/>
             </w:rPr>
+            <w:lastRenderedPageBreak/>
             <w:t xml:space="preserve">GEEKSFORGEEKS, </w:t>
           </w:r>
           <w:r>
@@ -1909,7 +2651,7 @@
             </w:rPr>
             <w:t xml:space="preserve"> [online]. Available at: </w:t>
           </w:r>
-          <w:hyperlink r:id="rId9" w:tgtFrame="_blank" w:history="1">
+          <w:hyperlink r:id="rId12" w:tgtFrame="_blank" w:history="1">
             <w:r>
               <w:rPr>
                 <w:rStyle w:val="Hyperlink"/>
@@ -1993,7 +2735,7 @@
             </w:rPr>
             <w:t xml:space="preserve"> [online]. Available at: </w:t>
           </w:r>
-          <w:hyperlink r:id="rId10" w:tgtFrame="_blank" w:history="1">
+          <w:hyperlink r:id="rId13" w:tgtFrame="_blank" w:history="1">
             <w:r>
               <w:rPr>
                 <w:rStyle w:val="Hyperlink"/>
@@ -2066,7 +2808,7 @@
             </w:rPr>
             <w:t xml:space="preserve"> [online]. Available at: </w:t>
           </w:r>
-          <w:hyperlink r:id="rId11" w:tgtFrame="_blank" w:history="1">
+          <w:hyperlink r:id="rId14" w:tgtFrame="_blank" w:history="1">
             <w:r>
               <w:rPr>
                 <w:rStyle w:val="Hyperlink"/>
@@ -2152,7 +2894,7 @@
             </w:rPr>
             <w:t xml:space="preserve"> [online]. Available at: </w:t>
           </w:r>
-          <w:hyperlink r:id="rId12" w:tgtFrame="_blank" w:history="1">
+          <w:hyperlink r:id="rId15" w:tgtFrame="_blank" w:history="1">
             <w:r>
               <w:rPr>
                 <w:rStyle w:val="Hyperlink"/>
@@ -2249,7 +2991,7 @@
             </w:rPr>
             <w:t xml:space="preserve"> [online]. Available at: </w:t>
           </w:r>
-          <w:hyperlink r:id="rId13" w:tgtFrame="_blank" w:history="1">
+          <w:hyperlink r:id="rId16" w:tgtFrame="_blank" w:history="1">
             <w:r>
               <w:rPr>
                 <w:rStyle w:val="Hyperlink"/>
@@ -2298,6 +3040,83 @@
               <w:sz w:val="22"/>
               <w:szCs w:val="22"/>
             </w:rPr>
+            <w:t xml:space="preserve">Python GUI - </w:t>
+          </w:r>
+          <w:proofErr w:type="spellStart"/>
+          <w:r>
+            <w:rPr>
+              <w:rFonts w:ascii="Aptos" w:hAnsi="Aptos"/>
+              <w:i/>
+              <w:iCs/>
+              <w:color w:val="000000"/>
+              <w:sz w:val="22"/>
+              <w:szCs w:val="22"/>
+            </w:rPr>
+            <w:t>PyQt</w:t>
+          </w:r>
+          <w:proofErr w:type="spellEnd"/>
+          <w:r>
+            <w:rPr>
+              <w:rFonts w:ascii="Aptos" w:hAnsi="Aptos"/>
+              <w:i/>
+              <w:iCs/>
+              <w:color w:val="000000"/>
+              <w:sz w:val="22"/>
+              <w:szCs w:val="22"/>
+            </w:rPr>
+            <w:t xml:space="preserve"> VS </w:t>
+          </w:r>
+          <w:proofErr w:type="spellStart"/>
+          <w:r>
+            <w:rPr>
+              <w:rFonts w:ascii="Aptos" w:hAnsi="Aptos"/>
+              <w:i/>
+              <w:iCs/>
+              <w:color w:val="000000"/>
+              <w:sz w:val="22"/>
+              <w:szCs w:val="22"/>
+            </w:rPr>
+            <w:t>TKinter</w:t>
+          </w:r>
+          <w:proofErr w:type="spellEnd"/>
+          <w:r>
+            <w:rPr>
+              <w:rFonts w:ascii="Aptos" w:hAnsi="Aptos"/>
+              <w:color w:val="000000"/>
+              <w:sz w:val="22"/>
+              <w:szCs w:val="22"/>
+            </w:rPr>
+            <w:t xml:space="preserve"> [online]. [Accessed 29/01 2026].</w:t>
+          </w:r>
+        </w:p>
+        <w:p>
+          <w:pPr>
+            <w:pStyle w:val="NormalWeb"/>
+            <w:rPr>
+              <w:rFonts w:ascii="Aptos" w:hAnsi="Aptos"/>
+              <w:color w:val="000000"/>
+              <w:sz w:val="22"/>
+              <w:szCs w:val="22"/>
+            </w:rPr>
+          </w:pPr>
+          <w:r>
+            <w:rPr>
+              <w:rFonts w:ascii="Aptos" w:hAnsi="Aptos"/>
+              <w:color w:val="000000"/>
+              <w:sz w:val="22"/>
+              <w:szCs w:val="22"/>
+            </w:rPr>
+            <w:t xml:space="preserve">GEEKSFORGEEKS, </w:t>
+          </w:r>
+          <w:r>
+            <w:rPr>
+              <w:rFonts w:ascii="Aptos" w:hAnsi="Aptos"/>
+              <w:i/>
+              <w:iCs/>
+              <w:color w:val="000000"/>
+              <w:sz w:val="22"/>
+              <w:szCs w:val="22"/>
+            </w:rPr>
             <w:t>Python-</w:t>
           </w:r>
           <w:proofErr w:type="spellStart"/>
@@ -2357,7 +3176,7 @@
             </w:rPr>
             <w:t xml:space="preserve"> [online]. Available at: </w:t>
           </w:r>
-          <w:hyperlink r:id="rId14" w:tgtFrame="_blank" w:history="1">
+          <w:hyperlink r:id="rId17" w:tgtFrame="_blank" w:history="1">
             <w:r>
               <w:rPr>
                 <w:rStyle w:val="Hyperlink"/>
@@ -2417,7 +3236,7 @@
             </w:rPr>
             <w:t xml:space="preserve"> [online]. Available at: </w:t>
           </w:r>
-          <w:hyperlink r:id="rId15" w:tgtFrame="_blank" w:history="1">
+          <w:hyperlink r:id="rId18" w:tgtFrame="_blank" w:history="1">
             <w:r>
               <w:rPr>
                 <w:rStyle w:val="Hyperlink"/>
@@ -2477,7 +3296,7 @@
             </w:rPr>
             <w:t xml:space="preserve"> [online]. Available at: </w:t>
           </w:r>
-          <w:hyperlink r:id="rId16" w:tgtFrame="_blank" w:history="1">
+          <w:hyperlink r:id="rId19" w:tgtFrame="_blank" w:history="1">
             <w:r>
               <w:rPr>
                 <w:rStyle w:val="Hyperlink"/>
@@ -2515,7 +3334,6 @@
               <w:sz w:val="22"/>
               <w:szCs w:val="22"/>
             </w:rPr>
-            <w:lastRenderedPageBreak/>
             <w:t xml:space="preserve">GEEKSFORGEEKS, </w:t>
           </w:r>
           <w:r>
@@ -2538,7 +3356,7 @@
             </w:rPr>
             <w:t xml:space="preserve"> [online]. Available at: </w:t>
           </w:r>
-          <w:hyperlink r:id="rId17" w:tgtFrame="_blank" w:history="1">
+          <w:hyperlink r:id="rId20" w:tgtFrame="_blank" w:history="1">
             <w:r>
               <w:rPr>
                 <w:rStyle w:val="Hyperlink"/>
@@ -2635,7 +3453,7 @@
             </w:rPr>
             <w:t xml:space="preserve"> [online]. Available at: </w:t>
           </w:r>
-          <w:hyperlink r:id="rId18" w:tgtFrame="_blank" w:history="1">
+          <w:hyperlink r:id="rId21" w:tgtFrame="_blank" w:history="1">
             <w:r>
               <w:rPr>
                 <w:rStyle w:val="Hyperlink"/>
@@ -2673,6 +3491,79 @@
               <w:sz w:val="22"/>
               <w:szCs w:val="22"/>
             </w:rPr>
+            <w:t xml:space="preserve">KANE, </w:t>
+          </w:r>
+          <w:proofErr w:type="gramStart"/>
+          <w:r>
+            <w:rPr>
+              <w:rFonts w:ascii="Aptos" w:hAnsi="Aptos"/>
+              <w:i/>
+              <w:iCs/>
+              <w:color w:val="000000"/>
+              <w:sz w:val="22"/>
+              <w:szCs w:val="22"/>
+            </w:rPr>
+            <w:t>What</w:t>
+          </w:r>
+          <w:proofErr w:type="gramEnd"/>
+          <w:r>
+            <w:rPr>
+              <w:rFonts w:ascii="Aptos" w:hAnsi="Aptos"/>
+              <w:i/>
+              <w:iCs/>
+              <w:color w:val="000000"/>
+              <w:sz w:val="22"/>
+              <w:szCs w:val="22"/>
+            </w:rPr>
+            <w:t xml:space="preserve"> are safe levels of CO and CO2 in rooms?</w:t>
+          </w:r>
+          <w:r>
+            <w:rPr>
+              <w:rFonts w:ascii="Aptos" w:hAnsi="Aptos"/>
+              <w:color w:val="000000"/>
+              <w:sz w:val="22"/>
+              <w:szCs w:val="22"/>
+            </w:rPr>
+            <w:t xml:space="preserve"> [online]. Available at: </w:t>
+          </w:r>
+          <w:hyperlink r:id="rId22" w:tgtFrame="_blank" w:history="1">
+            <w:r>
+              <w:rPr>
+                <w:rStyle w:val="Hyperlink"/>
+                <w:rFonts w:ascii="Aptos" w:hAnsi="Aptos"/>
+                <w:sz w:val="22"/>
+                <w:szCs w:val="22"/>
+              </w:rPr>
+              <w:t>https://www.kane.co.uk/knowledge-centre/what-are-safe-levels-of-co-and-co2-in-rooms</w:t>
+            </w:r>
+          </w:hyperlink>
+          <w:r>
+            <w:rPr>
+              <w:rFonts w:ascii="Aptos" w:hAnsi="Aptos"/>
+              <w:color w:val="000000"/>
+              <w:sz w:val="22"/>
+              <w:szCs w:val="22"/>
+            </w:rPr>
+            <w:t xml:space="preserve"> [Accessed 29/01 2026].</w:t>
+          </w:r>
+        </w:p>
+        <w:p>
+          <w:pPr>
+            <w:pStyle w:val="NormalWeb"/>
+            <w:rPr>
+              <w:rFonts w:ascii="Aptos" w:hAnsi="Aptos"/>
+              <w:color w:val="000000"/>
+              <w:sz w:val="22"/>
+              <w:szCs w:val="22"/>
+            </w:rPr>
+          </w:pPr>
+          <w:r>
+            <w:rPr>
+              <w:rFonts w:ascii="Aptos" w:hAnsi="Aptos"/>
+              <w:color w:val="000000"/>
+              <w:sz w:val="22"/>
+              <w:szCs w:val="22"/>
+            </w:rPr>
             <w:t xml:space="preserve">MATPLOTLIB, </w:t>
           </w:r>
           <w:proofErr w:type="spellStart"/>
@@ -2710,7 +3601,7 @@
             </w:rPr>
             <w:t xml:space="preserve"> [online]. Available at: </w:t>
           </w:r>
-          <w:hyperlink r:id="rId19" w:tgtFrame="_blank" w:history="1">
+          <w:hyperlink r:id="rId23" w:tgtFrame="_blank" w:history="1">
             <w:r>
               <w:rPr>
                 <w:rStyle w:val="Hyperlink"/>
@@ -2836,6 +3727,7 @@
               <w:sz w:val="22"/>
               <w:szCs w:val="22"/>
             </w:rPr>
+            <w:lastRenderedPageBreak/>
             <w:t xml:space="preserve">OZDEMIR, S. and SUSARLA, D., 2018. </w:t>
           </w:r>
           <w:r>
@@ -2942,7 +3834,7 @@
             </w:rPr>
             <w:t xml:space="preserve"> [online]. Available at: </w:t>
           </w:r>
-          <w:hyperlink r:id="rId20" w:tgtFrame="_blank" w:history="1">
+          <w:hyperlink r:id="rId24" w:tgtFrame="_blank" w:history="1">
             <w:r>
               <w:rPr>
                 <w:rStyle w:val="Hyperlink"/>
@@ -3006,7 +3898,7 @@
             </w:rPr>
             <w:t xml:space="preserve"> [online]. Available at: </w:t>
           </w:r>
-          <w:hyperlink r:id="rId21" w:tgtFrame="_blank" w:history="1">
+          <w:hyperlink r:id="rId25" w:tgtFrame="_blank" w:history="1">
             <w:r>
               <w:rPr>
                 <w:rStyle w:val="Hyperlink"/>
@@ -3070,7 +3962,7 @@
             </w:rPr>
             <w:t xml:space="preserve"> [online]. Available at: </w:t>
           </w:r>
-          <w:hyperlink r:id="rId22" w:tgtFrame="_blank" w:history="1">
+          <w:hyperlink r:id="rId26" w:tgtFrame="_blank" w:history="1">
             <w:r>
               <w:rPr>
                 <w:rStyle w:val="Hyperlink"/>
@@ -3134,7 +4026,7 @@
             </w:rPr>
             <w:t xml:space="preserve"> [online]. Available at: </w:t>
           </w:r>
-          <w:hyperlink r:id="rId23" w:tgtFrame="_blank" w:history="1">
+          <w:hyperlink r:id="rId27" w:tgtFrame="_blank" w:history="1">
             <w:r>
               <w:rPr>
                 <w:rStyle w:val="Hyperlink"/>
@@ -3209,7 +4101,7 @@
             </w:rPr>
             <w:t xml:space="preserve"> [online]. Available at: </w:t>
           </w:r>
-          <w:hyperlink r:id="rId24" w:tgtFrame="_blank" w:history="1">
+          <w:hyperlink r:id="rId28" w:tgtFrame="_blank" w:history="1">
             <w:r>
               <w:rPr>
                 <w:rStyle w:val="Hyperlink"/>
@@ -3273,7 +4165,7 @@
             </w:rPr>
             <w:t xml:space="preserve"> [online]. Available at: </w:t>
           </w:r>
-          <w:hyperlink r:id="rId25" w:tgtFrame="_blank" w:history="1">
+          <w:hyperlink r:id="rId29" w:tgtFrame="_blank" w:history="1">
             <w:r>
               <w:rPr>
                 <w:rStyle w:val="Hyperlink"/>
@@ -3357,7 +4249,7 @@
             </w:rPr>
             <w:t xml:space="preserve"> [online]. Available at: </w:t>
           </w:r>
-          <w:hyperlink r:id="rId26" w:tgtFrame="_blank" w:history="1">
+          <w:hyperlink r:id="rId30" w:tgtFrame="_blank" w:history="1">
             <w:r>
               <w:rPr>
                 <w:rStyle w:val="Hyperlink"/>
@@ -3454,7 +4346,7 @@
             </w:rPr>
             <w:t xml:space="preserve"> [online]. Available at: </w:t>
           </w:r>
-          <w:hyperlink r:id="rId27" w:tgtFrame="_blank" w:history="1">
+          <w:hyperlink r:id="rId31" w:tgtFrame="_blank" w:history="1">
             <w:r>
               <w:rPr>
                 <w:rStyle w:val="Hyperlink"/>
@@ -3540,7 +4432,7 @@
             </w:rPr>
             <w:t xml:space="preserve"> [online]. Available at: </w:t>
           </w:r>
-          <w:hyperlink r:id="rId28" w:tgtFrame="_blank" w:history="1">
+          <w:hyperlink r:id="rId32" w:tgtFrame="_blank" w:history="1">
             <w:r>
               <w:rPr>
                 <w:rStyle w:val="Hyperlink"/>
@@ -3602,7 +4494,7 @@
             </w:rPr>
             <w:t xml:space="preserve"> [online]. Available at: </w:t>
           </w:r>
-          <w:hyperlink r:id="rId29" w:tgtFrame="_blank" w:history="1">
+          <w:hyperlink r:id="rId33" w:tgtFrame="_blank" w:history="1">
             <w:r>
               <w:rPr>
                 <w:rStyle w:val="Hyperlink"/>
@@ -3640,7 +4532,6 @@
               <w:sz w:val="22"/>
               <w:szCs w:val="22"/>
             </w:rPr>
-            <w:lastRenderedPageBreak/>
             <w:t xml:space="preserve">SEABORN, </w:t>
           </w:r>
           <w:proofErr w:type="spellStart"/>
@@ -3667,7 +4558,7 @@
             </w:rPr>
             <w:t xml:space="preserve"> [online]. Available at: </w:t>
           </w:r>
-          <w:hyperlink r:id="rId30" w:tgtFrame="_blank" w:history="1">
+          <w:hyperlink r:id="rId34" w:tgtFrame="_blank" w:history="1">
             <w:r>
               <w:rPr>
                 <w:rStyle w:val="Hyperlink"/>
@@ -3731,7 +4622,7 @@
             </w:rPr>
             <w:t xml:space="preserve"> [online]. Available at: </w:t>
           </w:r>
-          <w:hyperlink r:id="rId31" w:tgtFrame="_blank" w:history="1">
+          <w:hyperlink r:id="rId35" w:tgtFrame="_blank" w:history="1">
             <w:r>
               <w:rPr>
                 <w:rStyle w:val="Hyperlink"/>
@@ -3839,7 +4730,7 @@
             </w:rPr>
             <w:t xml:space="preserve"> [online]. Available at: </w:t>
           </w:r>
-          <w:hyperlink r:id="rId32" w:tgtFrame="_blank" w:history="1">
+          <w:hyperlink r:id="rId36" w:tgtFrame="_blank" w:history="1">
             <w:r>
               <w:rPr>
                 <w:rStyle w:val="Hyperlink"/>
@@ -3899,7 +4790,7 @@
             </w:rPr>
             <w:t xml:space="preserve"> [online]. Available at: </w:t>
           </w:r>
-          <w:hyperlink r:id="rId33" w:tgtFrame="_blank" w:history="1">
+          <w:hyperlink r:id="rId37" w:tgtFrame="_blank" w:history="1">
             <w:r>
               <w:rPr>
                 <w:rStyle w:val="Hyperlink"/>
@@ -3937,6 +4828,7 @@
               <w:sz w:val="22"/>
               <w:szCs w:val="22"/>
             </w:rPr>
+            <w:lastRenderedPageBreak/>
             <w:t xml:space="preserve">STACK OVERFLOW, </w:t>
           </w:r>
           <w:proofErr w:type="gramStart"/>
@@ -4046,7 +4938,7 @@
             </w:rPr>
             <w:t xml:space="preserve"> [online]. Available at: </w:t>
           </w:r>
-          <w:hyperlink r:id="rId34" w:tgtFrame="_blank" w:history="1">
+          <w:hyperlink r:id="rId38" w:tgtFrame="_blank" w:history="1">
             <w:r>
               <w:rPr>
                 <w:rStyle w:val="Hyperlink"/>
@@ -4130,7 +5022,7 @@
             </w:rPr>
             <w:t xml:space="preserve"> [online]. Available at: </w:t>
           </w:r>
-          <w:hyperlink r:id="rId35" w:tgtFrame="_blank" w:history="1">
+          <w:hyperlink r:id="rId39" w:tgtFrame="_blank" w:history="1">
             <w:r>
               <w:rPr>
                 <w:rStyle w:val="Hyperlink"/>
@@ -4203,7 +5095,7 @@
             </w:rPr>
             <w:t xml:space="preserve"> [online]. Available at: </w:t>
           </w:r>
-          <w:hyperlink r:id="rId36" w:tgtFrame="_blank" w:history="1">
+          <w:hyperlink r:id="rId40" w:tgtFrame="_blank" w:history="1">
             <w:r>
               <w:rPr>
                 <w:rStyle w:val="Hyperlink"/>
@@ -4372,7 +5264,7 @@
             </w:rPr>
             <w:t xml:space="preserve"> [online]. Available at: </w:t>
           </w:r>
-          <w:hyperlink r:id="rId37" w:tgtFrame="_blank" w:history="1">
+          <w:hyperlink r:id="rId41" w:tgtFrame="_blank" w:history="1">
             <w:r>
               <w:rPr>
                 <w:rStyle w:val="Hyperlink"/>
@@ -4495,7 +5387,7 @@
             </w:rPr>
             <w:t xml:space="preserve"> [online]. Available at: </w:t>
           </w:r>
-          <w:hyperlink r:id="rId38" w:tgtFrame="_blank" w:history="1">
+          <w:hyperlink r:id="rId42" w:tgtFrame="_blank" w:history="1">
             <w:r>
               <w:rPr>
                 <w:rStyle w:val="Hyperlink"/>
@@ -4557,7 +5449,31 @@
               <w:sz w:val="22"/>
               <w:szCs w:val="22"/>
             </w:rPr>
-            <w:t xml:space="preserve"> one data frame also changes it's copy</w:t>
+            <w:t xml:space="preserve"> one data frame also changes </w:t>
+          </w:r>
+          <w:proofErr w:type="gramStart"/>
+          <w:r>
+            <w:rPr>
+              <w:rFonts w:ascii="Aptos" w:hAnsi="Aptos"/>
+              <w:i/>
+              <w:iCs/>
+              <w:color w:val="000000"/>
+              <w:sz w:val="22"/>
+              <w:szCs w:val="22"/>
+            </w:rPr>
+            <w:t>it's</w:t>
+          </w:r>
+          <w:proofErr w:type="gramEnd"/>
+          <w:r>
+            <w:rPr>
+              <w:rFonts w:ascii="Aptos" w:hAnsi="Aptos"/>
+              <w:i/>
+              <w:iCs/>
+              <w:color w:val="000000"/>
+              <w:sz w:val="22"/>
+              <w:szCs w:val="22"/>
+            </w:rPr>
+            <w:t xml:space="preserve"> copy</w:t>
           </w:r>
           <w:r>
             <w:rPr>
@@ -4568,7 +5484,7 @@
             </w:rPr>
             <w:t xml:space="preserve"> [online]. Available at: </w:t>
           </w:r>
-          <w:hyperlink r:id="rId39" w:tgtFrame="_blank" w:history="1">
+          <w:hyperlink r:id="rId43" w:tgtFrame="_blank" w:history="1">
             <w:r>
               <w:rPr>
                 <w:rStyle w:val="Hyperlink"/>
@@ -4630,7 +5546,31 @@
               <w:sz w:val="22"/>
               <w:szCs w:val="22"/>
             </w:rPr>
-            <w:t xml:space="preserve"> one data frame also changes it's copy</w:t>
+            <w:t xml:space="preserve"> one data frame also changes </w:t>
+          </w:r>
+          <w:proofErr w:type="gramStart"/>
+          <w:r>
+            <w:rPr>
+              <w:rFonts w:ascii="Aptos" w:hAnsi="Aptos"/>
+              <w:i/>
+              <w:iCs/>
+              <w:color w:val="000000"/>
+              <w:sz w:val="22"/>
+              <w:szCs w:val="22"/>
+            </w:rPr>
+            <w:t>it's</w:t>
+          </w:r>
+          <w:proofErr w:type="gramEnd"/>
+          <w:r>
+            <w:rPr>
+              <w:rFonts w:ascii="Aptos" w:hAnsi="Aptos"/>
+              <w:i/>
+              <w:iCs/>
+              <w:color w:val="000000"/>
+              <w:sz w:val="22"/>
+              <w:szCs w:val="22"/>
+            </w:rPr>
+            <w:t xml:space="preserve"> copy</w:t>
           </w:r>
           <w:r>
             <w:rPr>
@@ -4641,7 +5581,7 @@
             </w:rPr>
             <w:t xml:space="preserve"> [online]. Available at: </w:t>
           </w:r>
-          <w:hyperlink r:id="rId40" w:tgtFrame="_blank" w:history="1">
+          <w:hyperlink r:id="rId44" w:tgtFrame="_blank" w:history="1">
             <w:r>
               <w:rPr>
                 <w:rStyle w:val="Hyperlink"/>
@@ -4714,7 +5654,7 @@
             </w:rPr>
             <w:t xml:space="preserve"> [online]. Available at: </w:t>
           </w:r>
-          <w:hyperlink r:id="rId41" w:tgtFrame="_blank" w:history="1">
+          <w:hyperlink r:id="rId45" w:tgtFrame="_blank" w:history="1">
             <w:r>
               <w:rPr>
                 <w:rStyle w:val="Hyperlink"/>
@@ -4811,7 +5751,7 @@
             </w:rPr>
             <w:t xml:space="preserve"> [online]. Available at: </w:t>
           </w:r>
-          <w:hyperlink r:id="rId42" w:tgtFrame="_blank" w:history="1">
+          <w:hyperlink r:id="rId46" w:tgtFrame="_blank" w:history="1">
             <w:r>
               <w:rPr>
                 <w:rStyle w:val="Hyperlink"/>
@@ -4849,7 +5789,6 @@
               <w:sz w:val="22"/>
               <w:szCs w:val="22"/>
             </w:rPr>
-            <w:lastRenderedPageBreak/>
             <w:t xml:space="preserve">STACK OVERFLOW, </w:t>
           </w:r>
           <w:r>
@@ -4872,7 +5811,7 @@
             </w:rPr>
             <w:t xml:space="preserve"> [online]. Available at: </w:t>
           </w:r>
-          <w:hyperlink r:id="rId43" w:tgtFrame="_blank" w:history="1">
+          <w:hyperlink r:id="rId47" w:tgtFrame="_blank" w:history="1">
             <w:r>
               <w:rPr>
                 <w:rStyle w:val="Hyperlink"/>
@@ -4993,7 +5932,7 @@
             </w:rPr>
             <w:t xml:space="preserve"> [online]. Available at: </w:t>
           </w:r>
-          <w:hyperlink r:id="rId44" w:tgtFrame="_blank" w:history="1">
+          <w:hyperlink r:id="rId48" w:tgtFrame="_blank" w:history="1">
             <w:r>
               <w:rPr>
                 <w:rStyle w:val="Hyperlink"/>
@@ -5090,7 +6029,7 @@
             </w:rPr>
             <w:t xml:space="preserve"> [online]. Available at: </w:t>
           </w:r>
-          <w:hyperlink r:id="rId45" w:tgtFrame="_blank" w:history="1">
+          <w:hyperlink r:id="rId49" w:tgtFrame="_blank" w:history="1">
             <w:r>
               <w:rPr>
                 <w:rStyle w:val="Hyperlink"/>
@@ -5128,6 +6067,7 @@
               <w:sz w:val="22"/>
               <w:szCs w:val="22"/>
             </w:rPr>
+            <w:lastRenderedPageBreak/>
             <w:t xml:space="preserve">STACK OVERFLOW, </w:t>
           </w:r>
           <w:proofErr w:type="gramStart"/>
@@ -5187,7 +6127,7 @@
             </w:rPr>
             <w:t xml:space="preserve"> [online]. Available at: </w:t>
           </w:r>
-          <w:hyperlink r:id="rId46" w:tgtFrame="_blank" w:history="1">
+          <w:hyperlink r:id="rId50" w:tgtFrame="_blank" w:history="1">
             <w:r>
               <w:rPr>
                 <w:rStyle w:val="Hyperlink"/>
@@ -5260,7 +6200,7 @@
             </w:rPr>
             <w:t xml:space="preserve"> [online]. Available at: </w:t>
           </w:r>
-          <w:hyperlink r:id="rId47" w:tgtFrame="_blank" w:history="1">
+          <w:hyperlink r:id="rId51" w:tgtFrame="_blank" w:history="1">
             <w:r>
               <w:rPr>
                 <w:rStyle w:val="Hyperlink"/>
@@ -5320,7 +6260,7 @@
             </w:rPr>
             <w:t xml:space="preserve"> [online]. Available at: </w:t>
           </w:r>
-          <w:hyperlink r:id="rId48" w:tgtFrame="_blank" w:history="1">
+          <w:hyperlink r:id="rId52" w:tgtFrame="_blank" w:history="1">
             <w:r>
               <w:rPr>
                 <w:rStyle w:val="Hyperlink"/>
@@ -5444,7 +6384,7 @@
             </w:rPr>
             <w:t xml:space="preserve"> [online]. Available at: </w:t>
           </w:r>
-          <w:hyperlink r:id="rId49" w:tgtFrame="_blank" w:history="1">
+          <w:hyperlink r:id="rId53" w:tgtFrame="_blank" w:history="1">
             <w:r>
               <w:rPr>
                 <w:rStyle w:val="Hyperlink"/>
@@ -7325,6 +8265,214 @@
         </w:p>
       </w:docPartBody>
     </w:docPart>
+    <w:docPart>
+      <w:docPartPr>
+        <w:name w:val="0431E4A0E51A496CA0F56C55F4578D26"/>
+        <w:category>
+          <w:name w:val="General"/>
+          <w:gallery w:val="placeholder"/>
+        </w:category>
+        <w:types>
+          <w:type w:val="bbPlcHdr"/>
+        </w:types>
+        <w:behaviors>
+          <w:behavior w:val="content"/>
+        </w:behaviors>
+        <w:guid w:val="{CE565391-7A6A-4A5B-9964-794CFAE2F0D3}"/>
+      </w:docPartPr>
+      <w:docPartBody>
+        <w:p>
+          <w:r>
+            <w:rPr>
+              <w:rStyle w:val="PlaceholderText"/>
+            </w:rPr>
+            <w:t>Formatting...</w:t>
+          </w:r>
+        </w:p>
+      </w:docPartBody>
+    </w:docPart>
+    <w:docPart>
+      <w:docPartPr>
+        <w:name w:val="4EFD7BADCD044B14979308A9FBA5318E"/>
+        <w:category>
+          <w:name w:val="General"/>
+          <w:gallery w:val="placeholder"/>
+        </w:category>
+        <w:types>
+          <w:type w:val="bbPlcHdr"/>
+        </w:types>
+        <w:behaviors>
+          <w:behavior w:val="content"/>
+        </w:behaviors>
+        <w:guid w:val="{2EBD0463-7A19-41AD-B5DE-36310B744147}"/>
+      </w:docPartPr>
+      <w:docPartBody>
+        <w:p>
+          <w:r>
+            <w:rPr>
+              <w:rStyle w:val="PlaceholderText"/>
+            </w:rPr>
+            <w:t>Formatting...</w:t>
+          </w:r>
+        </w:p>
+      </w:docPartBody>
+    </w:docPart>
+    <w:docPart>
+      <w:docPartPr>
+        <w:name w:val="58B6BE21577E4C32AA0BEFD0742924E1"/>
+        <w:category>
+          <w:name w:val="General"/>
+          <w:gallery w:val="placeholder"/>
+        </w:category>
+        <w:types>
+          <w:type w:val="bbPlcHdr"/>
+        </w:types>
+        <w:behaviors>
+          <w:behavior w:val="content"/>
+        </w:behaviors>
+        <w:guid w:val="{180A5AF1-0B4A-46ED-827C-C607ADA22F69}"/>
+      </w:docPartPr>
+      <w:docPartBody>
+        <w:p>
+          <w:r>
+            <w:rPr>
+              <w:rStyle w:val="PlaceholderText"/>
+            </w:rPr>
+            <w:t>Formatting...</w:t>
+          </w:r>
+        </w:p>
+      </w:docPartBody>
+    </w:docPart>
+    <w:docPart>
+      <w:docPartPr>
+        <w:name w:val="1834595FF63F4DFE8189CF6628F12681"/>
+        <w:category>
+          <w:name w:val="General"/>
+          <w:gallery w:val="placeholder"/>
+        </w:category>
+        <w:types>
+          <w:type w:val="bbPlcHdr"/>
+        </w:types>
+        <w:behaviors>
+          <w:behavior w:val="content"/>
+        </w:behaviors>
+        <w:guid w:val="{A68F4EAB-8EEA-4D10-803F-FE2AAD7D6241}"/>
+      </w:docPartPr>
+      <w:docPartBody>
+        <w:p>
+          <w:r>
+            <w:rPr>
+              <w:rStyle w:val="PlaceholderText"/>
+            </w:rPr>
+            <w:t>Formatting...</w:t>
+          </w:r>
+        </w:p>
+      </w:docPartBody>
+    </w:docPart>
+    <w:docPart>
+      <w:docPartPr>
+        <w:name w:val="AECC8429C9FF4D9B8873E5FAC83367EC"/>
+        <w:category>
+          <w:name w:val="General"/>
+          <w:gallery w:val="placeholder"/>
+        </w:category>
+        <w:types>
+          <w:type w:val="bbPlcHdr"/>
+        </w:types>
+        <w:behaviors>
+          <w:behavior w:val="content"/>
+        </w:behaviors>
+        <w:guid w:val="{3D7C760D-162A-4ACE-8A3E-FAC9AF7DE51A}"/>
+      </w:docPartPr>
+      <w:docPartBody>
+        <w:p>
+          <w:r>
+            <w:rPr>
+              <w:rStyle w:val="PlaceholderText"/>
+            </w:rPr>
+            <w:t>Formatting...</w:t>
+          </w:r>
+        </w:p>
+      </w:docPartBody>
+    </w:docPart>
+    <w:docPart>
+      <w:docPartPr>
+        <w:name w:val="11BBDBB1384E4D83B7B99848AEE60467"/>
+        <w:category>
+          <w:name w:val="General"/>
+          <w:gallery w:val="placeholder"/>
+        </w:category>
+        <w:types>
+          <w:type w:val="bbPlcHdr"/>
+        </w:types>
+        <w:behaviors>
+          <w:behavior w:val="content"/>
+        </w:behaviors>
+        <w:guid w:val="{B97EA2FD-8BBF-427D-A53D-F1AA3ABCAA0B}"/>
+      </w:docPartPr>
+      <w:docPartBody>
+        <w:p>
+          <w:r>
+            <w:rPr>
+              <w:rStyle w:val="PlaceholderText"/>
+            </w:rPr>
+            <w:t>Formatting...</w:t>
+          </w:r>
+        </w:p>
+      </w:docPartBody>
+    </w:docPart>
+    <w:docPart>
+      <w:docPartPr>
+        <w:name w:val="68A0DA8D8C5346479CDC6AF65926691C"/>
+        <w:category>
+          <w:name w:val="General"/>
+          <w:gallery w:val="placeholder"/>
+        </w:category>
+        <w:types>
+          <w:type w:val="bbPlcHdr"/>
+        </w:types>
+        <w:behaviors>
+          <w:behavior w:val="content"/>
+        </w:behaviors>
+        <w:guid w:val="{83778C0D-6BAC-4346-88DD-5A9DD898992D}"/>
+      </w:docPartPr>
+      <w:docPartBody>
+        <w:p>
+          <w:r>
+            <w:rPr>
+              <w:rStyle w:val="PlaceholderText"/>
+            </w:rPr>
+            <w:t>Formatting...</w:t>
+          </w:r>
+        </w:p>
+      </w:docPartBody>
+    </w:docPart>
+    <w:docPart>
+      <w:docPartPr>
+        <w:name w:val="9DA955B6C555487D86492CA9CA1439F3"/>
+        <w:category>
+          <w:name w:val="General"/>
+          <w:gallery w:val="placeholder"/>
+        </w:category>
+        <w:types>
+          <w:type w:val="bbPlcHdr"/>
+        </w:types>
+        <w:behaviors>
+          <w:behavior w:val="content"/>
+        </w:behaviors>
+        <w:guid w:val="{F6177BCF-428D-4F31-9791-81747AD8C64D}"/>
+      </w:docPartPr>
+      <w:docPartBody>
+        <w:p>
+          <w:r>
+            <w:rPr>
+              <w:rStyle w:val="PlaceholderText"/>
+            </w:rPr>
+            <w:t>Formatting...</w:t>
+          </w:r>
+        </w:p>
+      </w:docPartBody>
+    </w:docPart>
   </w:docParts>
 </w:glossaryDocument>
 </file>
@@ -7394,18 +8542,21 @@
     <w:rsid w:val="00075F87"/>
     <w:rsid w:val="001216F6"/>
     <w:rsid w:val="0013554D"/>
+    <w:rsid w:val="002760DE"/>
     <w:rsid w:val="00371943"/>
     <w:rsid w:val="004829BA"/>
     <w:rsid w:val="005D2E42"/>
     <w:rsid w:val="006556F8"/>
     <w:rsid w:val="00B4035B"/>
     <w:rsid w:val="00BD340D"/>
+    <w:rsid w:val="00CE3E6F"/>
     <w:rsid w:val="00D3166C"/>
     <w:rsid w:val="00DA2931"/>
     <w:rsid w:val="00E368E3"/>
     <w:rsid w:val="00E47C35"/>
     <w:rsid w:val="00E54C9F"/>
     <w:rsid w:val="00E7033A"/>
+    <w:rsid w:val="00F4433C"/>
   </w:rsids>
   <m:mathPr>
     <m:mathFont m:val="Cambria Math"/>
@@ -7861,7 +9012,7 @@
     <w:basedOn w:val="DefaultParagraphFont"/>
     <w:uiPriority w:val="99"/>
     <w:semiHidden/>
-    <w:rsid w:val="00E47C35"/>
+    <w:rsid w:val="002760DE"/>
     <w:rPr>
       <w:color w:val="666666"/>
     </w:rPr>
@@ -8187,8 +9338,8 @@
   </we:alternateReferences>
   <we:properties>
     <we:property name="bibliographyEnabled" value="&quot;bibliographyEnabled&quot;"/>
-    <we:property name="citations" value="{&quot;116492570&quot;:{&quot;referencesIds&quot;:[&quot;doc:69773fc6360cc45d457d30a1&quot;,&quot;doc:697741d58c897e4d7f9ce02d&quot;,&quot;doc:69774266ca3ace34b22ba1bb&quot;,&quot;doc:69773fed360cc45d457d30a7&quot;],&quot;referencesOptions&quot;:{&quot;doc:69773fc6360cc45d457d30a1&quot;:{&quot;author&quot;:true,&quot;year&quot;:true,&quot;formatAuthorYear&quot;:false,&quot;pageReplace&quot;:&quot;&quot;,&quot;additionalField&quot;:&quot;&quot;,&quot;additionalValue&quot;:&quot;&quot;,&quot;prefix&quot;:&quot;&quot;,&quot;suffix&quot;:&quot;&quot;},&quot;doc:697741d58c897e4d7f9ce02d&quot;:{&quot;author&quot;:true,&quot;year&quot;:true,&quot;formatAuthorYear&quot;:false,&quot;pageReplace&quot;:&quot;&quot;,&quot;additionalField&quot;:&quot;&quot;,&quot;additionalValue&quot;:&quot;&quot;,&quot;prefix&quot;:&quot;&quot;,&quot;suffix&quot;:&quot;&quot;},&quot;doc:69774266ca3ace34b22ba1bb&quot;:{&quot;author&quot;:true,&quot;year&quot;:true,&quot;formatAuthorYear&quot;:false,&quot;pageReplace&quot;:&quot;&quot;,&quot;additionalField&quot;:&quot;&quot;,&quot;additionalValue&quot;:&quot;&quot;,&quot;prefix&quot;:&quot;&quot;,&quot;suffix&quot;:&quot;&quot;},&quot;doc:69773fed360cc45d457d30a7&quot;:{&quot;author&quot;:true,&quot;year&quot;:true,&quot;formatAuthorYear&quot;:false,&quot;pageReplace&quot;:&quot;&quot;,&quot;additionalField&quot;:&quot;&quot;,&quot;additionalValue&quot;:&quot;&quot;,&quot;prefix&quot;:&quot;&quot;,&quot;suffix&quot;:&quot;&quot;}},&quot;hasBrokenReferences&quot;:false,&quot;hasManualEdits&quot;:false,&quot;isEmpty&quot;:false,&quot;citationType&quot;:&quot;inline&quot;,&quot;id&quot;:116492570,&quot;citationText&quot;:&quot;&lt;span style=\&quot;font-family:Aptos;font-size:14.666666666666666px;color:#000000\&quot;&gt;(McKinney 2022, Pandas 2026c, Stack Overflow 2020b, Stack Overflow 2023a)&lt;/span&gt;&quot;},&quot;438191041&quot;:{&quot;referencesIds&quot;:[&quot;doc:69773fc6360cc45d457d30a1&quot;,&quot;doc:69773fed360cc45d457d30a7&quot;],&quot;referencesOptions&quot;:{&quot;doc:69773fc6360cc45d457d30a1&quot;:{&quot;author&quot;:true,&quot;year&quot;:true,&quot;formatAuthorYear&quot;:false,&quot;pageReplace&quot;:&quot;&quot;,&quot;additionalField&quot;:&quot;&quot;,&quot;additionalValue&quot;:&quot;&quot;,&quot;prefix&quot;:&quot;&quot;,&quot;suffix&quot;:&quot;&quot;},&quot;doc:69773fed360cc45d457d30a7&quot;:{&quot;author&quot;:true,&quot;year&quot;:true,&quot;formatAuthorYear&quot;:false,&quot;pageReplace&quot;:&quot;&quot;,&quot;additionalField&quot;:&quot;&quot;,&quot;additionalValue&quot;:&quot;&quot;,&quot;prefix&quot;:&quot;&quot;,&quot;suffix&quot;:&quot;&quot;}},&quot;hasBrokenReferences&quot;:false,&quot;hasManualEdits&quot;:false,&quot;isEmpty&quot;:false,&quot;citationType&quot;:&quot;inline&quot;,&quot;id&quot;:438191041,&quot;citationText&quot;:&quot;&lt;span style=\&quot;font-family:Aptos;font-size:14.666666666666666px;color:#000000\&quot;&gt;(McKinney 2022, Stack Overflow 2023a)&lt;/span&gt;&quot;},&quot;864090035&quot;:{&quot;referencesIds&quot;:[&quot;doc:6979337c360cc45d457d6514&quot;,&quot;doc:69793586360cc45d457d6530&quot;],&quot;referencesOptions&quot;:{&quot;doc:6979337c360cc45d457d6514&quot;:{&quot;author&quot;:true,&quot;year&quot;:true,&quot;formatAuthorYear&quot;:false,&quot;pageReplace&quot;:&quot;&quot;,&quot;additionalField&quot;:&quot;&quot;,&quot;additionalValue&quot;:&quot;&quot;,&quot;prefix&quot;:&quot;&quot;,&quot;suffix&quot;:&quot;&quot;},&quot;doc:69793586360cc45d457d6530&quot;:{&quot;author&quot;:true,&quot;year&quot;:true,&quot;formatAuthorYear&quot;:false,&quot;pageReplace&quot;:&quot;&quot;,&quot;additionalField&quot;:&quot;&quot;,&quot;additionalValue&quot;:&quot;&quot;,&quot;prefix&quot;:&quot;&quot;,&quot;suffix&quot;:&quot;&quot;}},&quot;hasBrokenReferences&quot;:false,&quot;hasManualEdits&quot;:false,&quot;isEmpty&quot;:false,&quot;citationType&quot;:&quot;inline&quot;,&quot;id&quot;:864090035,&quot;citationText&quot;:&quot;&lt;span style=\&quot;font-family:Aptos;font-size:14.666666666666666px;color:#000000\&quot;&gt;(Stack Overflow 2022b, Stack Overflow 2021)&lt;/span&gt;&quot;},&quot;1167679908&quot;:{&quot;referencesIds&quot;:[&quot;doc:697a857065f11557e99dead6&quot;,&quot;doc:697a864cfd33025f1314fd8e&quot;,&quot;doc:697a8736a097695403e9706e&quot;],&quot;referencesOptions&quot;:{&quot;doc:697a857065f11557e99dead6&quot;:{&quot;author&quot;:true,&quot;year&quot;:true,&quot;formatAuthorYear&quot;:false,&quot;pageReplace&quot;:&quot;&quot;,&quot;additionalField&quot;:&quot;&quot;,&quot;additionalValue&quot;:&quot;&quot;,&quot;prefix&quot;:&quot;&quot;,&quot;suffix&quot;:&quot;&quot;},&quot;doc:697a864cfd33025f1314fd8e&quot;:{&quot;author&quot;:true,&quot;year&quot;:true,&quot;formatAuthorYear&quot;:false,&quot;pageReplace&quot;:&quot;&quot;,&quot;additionalField&quot;:&quot;&quot;,&quot;additionalValue&quot;:&quot;&quot;,&quot;prefix&quot;:&quot;&quot;,&quot;suffix&quot;:&quot;&quot;},&quot;doc:697a8736a097695403e9706e&quot;:{&quot;author&quot;:true,&quot;year&quot;:true,&quot;formatAuthorYear&quot;:false,&quot;pageReplace&quot;:&quot;&quot;,&quot;additionalField&quot;:&quot;&quot;,&quot;additionalValue&quot;:&quot;&quot;,&quot;prefix&quot;:&quot;&quot;,&quot;suffix&quot;:&quot;&quot;}},&quot;hasBrokenReferences&quot;:false,&quot;hasManualEdits&quot;:false,&quot;isEmpty&quot;:false,&quot;citationType&quot;:&quot;inline&quot;,&quot;id&quot;:1167679908,&quot;citationText&quot;:&quot;&lt;span style=\&quot;font-family:Aptos;font-size:14.666666666666666px;color:#000000\&quot;&gt;(Arif Rahman 2024, Python Tutorial 2021, GeeksforGeeks 2025a)&lt;/span&gt;&quot;},&quot;1186790045&quot;:{&quot;referencesIds&quot;:[&quot;doc:69773fc6360cc45d457d30a1&quot;,&quot;doc:6977455b9e7d9800175c20ee&quot;,&quot;doc:697745a6ca3ace34b22ba1e2&quot;],&quot;referencesOptions&quot;:{&quot;doc:69773fc6360cc45d457d30a1&quot;:{&quot;author&quot;:true,&quot;year&quot;:true,&quot;formatAuthorYear&quot;:false,&quot;pageReplace&quot;:&quot;&quot;,&quot;additionalField&quot;:&quot;&quot;,&quot;additionalValue&quot;:&quot;&quot;,&quot;prefix&quot;:&quot;&quot;,&quot;suffix&quot;:&quot;&quot;},&quot;doc:6977455b9e7d9800175c20ee&quot;:{&quot;author&quot;:true,&quot;year&quot;:true,&quot;formatAuthorYear&quot;:false,&quot;pageReplace&quot;:&quot;&quot;,&quot;additionalField&quot;:&quot;&quot;,&quot;additionalValue&quot;:&quot;&quot;,&quot;prefix&quot;:&quot;&quot;,&quot;suffix&quot;:&quot;&quot;},&quot;doc:697745a6ca3ace34b22ba1e2&quot;:{&quot;author&quot;:true,&quot;year&quot;:true,&quot;formatAuthorYear&quot;:false,&quot;pageReplace&quot;:&quot;&quot;,&quot;additionalField&quot;:&quot;&quot;,&quot;additionalValue&quot;:&quot;&quot;,&quot;prefix&quot;:&quot;&quot;,&quot;suffix&quot;:&quot;&quot;}},&quot;hasBrokenReferences&quot;:false,&quot;hasManualEdits&quot;:false,&quot;isEmpty&quot;:false,&quot;citationType&quot;:&quot;inline&quot;,&quot;id&quot;:1186790045,&quot;citationText&quot;:&quot;&lt;span style=\&quot;font-family:Aptos;font-size:14.666666666666666px;color:#000000\&quot;&gt;(McKinney 2022, Pandas 2026d, Pandas 2026b)&lt;/span&gt;&quot;},&quot;1245457441&quot;:{&quot;referencesIds&quot;:[&quot;doc:697a94d6ca3ace34b22bfd2d&quot;,&quot;doc:697a951a9b58ea1476253dde&quot;,&quot;doc:697a958765f11557e99deb77&quot;],&quot;referencesOptions&quot;:{&quot;doc:697a94d6ca3ace34b22bfd2d&quot;:{&quot;author&quot;:true,&quot;year&quot;:true,&quot;formatAuthorYear&quot;:false,&quot;pageReplace&quot;:&quot;&quot;,&quot;additionalField&quot;:&quot;&quot;,&quot;additionalValue&quot;:&quot;&quot;,&quot;prefix&quot;:&quot;&quot;,&quot;suffix&quot;:&quot;&quot;},&quot;doc:697a951a9b58ea1476253dde&quot;:{&quot;author&quot;:true,&quot;year&quot;:true,&quot;formatAuthorYear&quot;:false,&quot;pageReplace&quot;:&quot;&quot;,&quot;additionalField&quot;:&quot;&quot;,&quot;additionalValue&quot;:&quot;&quot;,&quot;prefix&quot;:&quot;&quot;,&quot;suffix&quot;:&quot;&quot;},&quot;doc:697a958765f11557e99deb77&quot;:{&quot;author&quot;:true,&quot;year&quot;:true,&quot;formatAuthorYear&quot;:false,&quot;pageReplace&quot;:&quot;&quot;,&quot;additionalField&quot;:&quot;&quot;,&quot;additionalValue&quot;:&quot;&quot;,&quot;prefix&quot;:&quot;&quot;,&quot;suffix&quot;:&quot;&quot;}},&quot;hasBrokenReferences&quot;:false,&quot;hasManualEdits&quot;:false,&quot;isEmpty&quot;:false,&quot;citationType&quot;:&quot;inline&quot;,&quot;id&quot;:1245457441,&quot;citationText&quot;:&quot;&lt;span style=\&quot;font-family:Aptos;font-size:14.666666666666666px;color:#000000\&quot;&gt;(GeeksforGeeks 2025k, Stack Overflow 2023b, Stack Overflow 2018)&lt;/span&gt;&quot;},&quot;1254477366&quot;:{&quot;referencesIds&quot;:[&quot;doc:69773fc6360cc45d457d30a1&quot;,&quot;doc:6979337c360cc45d457d6514&quot;],&quot;referencesOptions&quot;:{&quot;doc:69773fc6360cc45d457d30a1&quot;:{&quot;author&quot;:true,&quot;year&quot;:true,&quot;formatAuthorYear&quot;:false,&quot;pageReplace&quot;:&quot;&quot;,&quot;additionalField&quot;:&quot;&quot;,&quot;additionalValue&quot;:&quot;&quot;,&quot;prefix&quot;:&quot;&quot;,&quot;suffix&quot;:&quot;&quot;},&quot;doc:6979337c360cc45d457d6514&quot;:{&quot;author&quot;:true,&quot;year&quot;:true,&quot;formatAuthorYear&quot;:false,&quot;pageReplace&quot;:&quot;&quot;,&quot;additionalField&quot;:&quot;&quot;,&quot;additionalValue&quot;:&quot;&quot;,&quot;prefix&quot;:&quot;&quot;,&quot;suffix&quot;:&quot;&quot;}},&quot;hasBrokenReferences&quot;:false,&quot;hasManualEdits&quot;:false,&quot;isEmpty&quot;:false,&quot;citationType&quot;:&quot;inline&quot;,&quot;id&quot;:1254477366,&quot;citationText&quot;:&quot;&lt;span style=\&quot;font-family:Aptos;font-size:14.666666666666666px;color:#000000\&quot;&gt;(McKinney 2022, Stack Overflow 2022b)&lt;/span&gt;&quot;},&quot;1456682326&quot;:{&quot;referencesIds&quot;:[&quot;doc:69773f11360cc45d457d3096&quot;,&quot;doc:69773fc6360cc45d457d30a1&quot;,&quot;doc:69793945fd33025f1314e097&quot;],&quot;referencesOptions&quot;:{&quot;doc:69773f11360cc45d457d3096&quot;:{&quot;author&quot;:true,&quot;year&quot;:true,&quot;formatAuthorYear&quot;:false,&quot;pageReplace&quot;:&quot;&quot;,&quot;additionalField&quot;:&quot;&quot;,&quot;additionalValue&quot;:&quot;&quot;,&quot;prefix&quot;:&quot;&quot;,&quot;suffix&quot;:&quot;&quot;},&quot;doc:69773fc6360cc45d457d30a1&quot;:{&quot;author&quot;:true,&quot;year&quot;:true,&quot;formatAuthorYear&quot;:false,&quot;pageReplace&quot;:&quot;&quot;,&quot;additionalField&quot;:&quot;&quot;,&quot;additionalValue&quot;:&quot;&quot;,&quot;prefix&quot;:&quot;&quot;,&quot;suffix&quot;:&quot;&quot;},&quot;doc:69793945fd33025f1314e097&quot;:{&quot;author&quot;:true,&quot;year&quot;:true,&quot;formatAuthorYear&quot;:false,&quot;pageReplace&quot;:&quot;&quot;,&quot;additionalField&quot;:&quot;&quot;,&quot;additionalValue&quot;:&quot;&quot;,&quot;prefix&quot;:&quot;&quot;,&quot;suffix&quot;:&quot;&quot;}},&quot;hasBrokenReferences&quot;:false,&quot;hasManualEdits&quot;:false,&quot;isEmpty&quot;:false,&quot;citationType&quot;:&quot;inline&quot;,&quot;id&quot;:1456682326,&quot;citationText&quot;:&quot;&lt;span style=\&quot;font-family:Aptos;font-size:14.666666666666666px;color:#000000\&quot;&gt;(Vasiliev 2022, McKinney 2022, GeeksforGeeks 2025d)&lt;/span&gt;&quot;},&quot;1538158200&quot;:{&quot;referencesIds&quot;:[&quot;doc:69792cebca3ace34b22bdfb0&quot;,&quot;doc:69792da525073233cc995c40&quot;,&quot;doc:69792e26b7ad121effd7872c&quot;,&quot;doc:69792e7d8c897e4d7f9d148b&quot;],&quot;referencesOptions&quot;:{&quot;doc:69792cebca3ace34b22bdfb0&quot;:{&quot;author&quot;:true,&quot;year&quot;:true,&quot;formatAuthorYear&quot;:false,&quot;pageReplace&quot;:&quot;&quot;,&quot;additionalField&quot;:&quot;&quot;,&quot;additionalValue&quot;:&quot;&quot;,&quot;prefix&quot;:&quot;&quot;,&quot;suffix&quot;:&quot;&quot;},&quot;doc:69792da525073233cc995c40&quot;:{&quot;author&quot;:true,&quot;year&quot;:true,&quot;formatAuthorYear&quot;:false,&quot;pageReplace&quot;:&quot;&quot;,&quot;additionalField&quot;:&quot;&quot;,&quot;additionalValue&quot;:&quot;&quot;,&quot;prefix&quot;:&quot;&quot;,&quot;suffix&quot;:&quot;&quot;},&quot;doc:69792e26b7ad121effd7872c&quot;:{&quot;author&quot;:true,&quot;year&quot;:true,&quot;formatAuthorYear&quot;:false,&quot;pageReplace&quot;:&quot;&quot;,&quot;additionalField&quot;:&quot;&quot;,&quot;additionalValue&quot;:&quot;&quot;,&quot;prefix&quot;:&quot;&quot;,&quot;suffix&quot;:&quot;&quot;},&quot;doc:69792e7d8c897e4d7f9d148b&quot;:{&quot;author&quot;:true,&quot;year&quot;:true,&quot;formatAuthorYear&quot;:false,&quot;pageReplace&quot;:&quot;&quot;,&quot;additionalField&quot;:&quot;&quot;,&quot;additionalValue&quot;:&quot;&quot;,&quot;prefix&quot;:&quot;&quot;,&quot;suffix&quot;:&quot;&quot;}},&quot;hasBrokenReferences&quot;:false,&quot;hasManualEdits&quot;:false,&quot;isEmpty&quot;:false,&quot;citationType&quot;:&quot;inline&quot;,&quot;id&quot;:1538158200,&quot;citationText&quot;:&quot;&lt;span style=\&quot;font-family:Aptos;font-size:14.666666666666666px;color:#000000\&quot;&gt;(Ozdemir and Susarla 2018, GeeksforGeeks 2025j, SKLearner 2024, GeeksforGeeks 2025e)&lt;/span&gt;&quot;},&quot;1708677829&quot;:{&quot;referencesIds&quot;:[&quot;doc:6979470a360cc45d457d66a8&quot;],&quot;referencesOptions&quot;:{&quot;doc:6979470a360cc45d457d66a8&quot;:{&quot;author&quot;:true,&quot;year&quot;:true,&quot;formatAuthorYear&quot;:false,&quot;pageReplace&quot;:&quot;&quot;,&quot;additionalField&quot;:&quot;&quot;,&quot;additionalValue&quot;:&quot;&quot;,&quot;prefix&quot;:&quot;&quot;,&quot;suffix&quot;:&quot;&quot;}},&quot;hasBrokenReferences&quot;:false,&quot;hasManualEdits&quot;:false,&quot;isEmpty&quot;:false,&quot;citationType&quot;:&quot;inline&quot;,&quot;id&quot;:1708677829,&quot;citationText&quot;:&quot;&lt;span style=\&quot;font-family:Aptos;font-size:14.666666666666666px;color:#000000\&quot;&gt;(Stack Overflow 2020a)&lt;/span&gt;&quot;},&quot;1909658198&quot;:{&quot;referencesIds&quot;:[&quot;doc:697a976ca097695403e971c2&quot;,&quot;doc:697a97de182e34539ffcceea&quot;],&quot;referencesOptions&quot;:{&quot;doc:697a976ca097695403e971c2&quot;:{&quot;author&quot;:true,&quot;year&quot;:true,&quot;formatAuthorYear&quot;:false,&quot;pageReplace&quot;:&quot;&quot;,&quot;additionalField&quot;:&quot;&quot;,&quot;additionalValue&quot;:&quot;&quot;,&quot;prefix&quot;:&quot;&quot;,&quot;suffix&quot;:&quot;&quot;},&quot;doc:697a97de182e34539ffcceea&quot;:{&quot;author&quot;:true,&quot;year&quot;:true,&quot;formatAuthorYear&quot;:false,&quot;pageReplace&quot;:&quot;&quot;,&quot;additionalField&quot;:&quot;&quot;,&quot;additionalValue&quot;:&quot;&quot;,&quot;prefix&quot;:&quot;&quot;,&quot;suffix&quot;:&quot;&quot;}},&quot;hasBrokenReferences&quot;:false,&quot;hasManualEdits&quot;:false,&quot;isEmpty&quot;:false,&quot;citationType&quot;:&quot;inline&quot;,&quot;id&quot;:1909658198,&quot;citationText&quot;:&quot;&lt;span style=\&quot;font-family:Aptos;font-size:14.666666666666666px;color:#000000\&quot;&gt;(Tutorials Point 2026, Matplotlib 2012)&lt;/span&gt;&quot;},&quot;1961524772&quot;:{&quot;referencesIds&quot;:[&quot;doc:69773fc6360cc45d457d30a1&quot;,&quot;doc:697a92c58c897e4d7f9d2fc5&quot;,&quot;doc:697a931f9b58ea1476253dc6&quot;],&quot;referencesOptions&quot;:{&quot;doc:69773fc6360cc45d457d30a1&quot;:{&quot;author&quot;:true,&quot;year&quot;:true,&quot;formatAuthorYear&quot;:false,&quot;pageReplace&quot;:&quot;&quot;,&quot;additionalField&quot;:&quot;&quot;,&quot;additionalValue&quot;:&quot;&quot;,&quot;prefix&quot;:&quot;&quot;,&quot;suffix&quot;:&quot;&quot;},&quot;doc:697a92c58c897e4d7f9d2fc5&quot;:{&quot;author&quot;:true,&quot;year&quot;:true,&quot;formatAuthorYear&quot;:false,&quot;pageReplace&quot;:&quot;&quot;,&quot;additionalField&quot;:&quot;&quot;,&quot;additionalValue&quot;:&quot;&quot;,&quot;prefix&quot;:&quot;&quot;,&quot;suffix&quot;:&quot;&quot;},&quot;doc:697a931f9b58ea1476253dc6&quot;:{&quot;author&quot;:true,&quot;year&quot;:true,&quot;formatAuthorYear&quot;:false,&quot;pageReplace&quot;:&quot;&quot;,&quot;additionalField&quot;:&quot;&quot;,&quot;additionalValue&quot;:&quot;&quot;,&quot;prefix&quot;:&quot;&quot;,&quot;suffix&quot;:&quot;&quot;}},&quot;hasBrokenReferences&quot;:false,&quot;hasManualEdits&quot;:false,&quot;isEmpty&quot;:false,&quot;citationType&quot;:&quot;inline&quot;,&quot;id&quot;:1961524772,&quot;citationText&quot;:&quot;&lt;span style=\&quot;font-family:Aptos;font-size:14.666666666666666px;color:#000000\&quot;&gt;(McKinney 2022, Stack Overflow 2024, Seaborn 2024a)&lt;/span&gt;&quot;},&quot;-1067564654&quot;:{&quot;referencesIds&quot;:[&quot;doc:697617b79b58ea147624d75c&quot;],&quot;referencesOptions&quot;:{&quot;doc:697617b79b58ea147624d75c&quot;:{&quot;author&quot;:true,&quot;year&quot;:true,&quot;formatAuthorYear&quot;:false,&quot;pageReplace&quot;:&quot;&quot;,&quot;additionalField&quot;:&quot;&quot;,&quot;additionalValue&quot;:&quot;&quot;,&quot;prefix&quot;:&quot;&quot;,&quot;suffix&quot;:&quot;&quot;}},&quot;hasBrokenReferences&quot;:false,&quot;hasManualEdits&quot;:false,&quot;isEmpty&quot;:false,&quot;citationType&quot;:&quot;inline&quot;,&quot;id&quot;:-1067564654,&quot;citationText&quot;:&quot;&lt;span style=\&quot;font-family:Aptos;font-size:14.666666666666666px;color:#000000\&quot;&gt;(Sqlpey 2024)&lt;/span&gt;&quot;},&quot;-1053923557&quot;:{&quot;referencesIds&quot;:[&quot;doc:69761ba39e7d9800175c0e43&quot;],&quot;referencesOptions&quot;:{&quot;doc:69761ba39e7d9800175c0e43&quot;:{&quot;author&quot;:true,&quot;year&quot;:true,&quot;formatAuthorYear&quot;:false,&quot;pageReplace&quot;:&quot;&quot;,&quot;additionalField&quot;:&quot;&quot;,&quot;additionalValue&quot;:&quot;&quot;,&quot;prefix&quot;:&quot;&quot;,&quot;suffix&quot;:&quot;&quot;}},&quot;hasBrokenReferences&quot;:false,&quot;hasManualEdits&quot;:false,&quot;isEmpty&quot;:false,&quot;citationType&quot;:&quot;inline&quot;,&quot;id&quot;:-1053923557,&quot;citationText&quot;:&quot;&lt;span style=\&quot;font-family:Aptos;font-size:14.666666666666666px;color:#000000\&quot;&gt;(Coderivers 2025)&lt;/span&gt;&quot;},&quot;-1838454616&quot;:{&quot;referencesIds&quot;:[&quot;doc:697625d325073233cc990c95&quot;],&quot;referencesOptions&quot;:{&quot;doc:697625d325073233cc990c95&quot;:{&quot;author&quot;:true,&quot;year&quot;:true,&quot;formatAuthorYear&quot;:false,&quot;pageReplace&quot;:&quot;&quot;,&quot;additionalField&quot;:&quot;&quot;,&quot;additionalValue&quot;:&quot;&quot;,&quot;prefix&quot;:&quot;&quot;,&quot;suffix&quot;:&quot;&quot;}},&quot;hasBrokenReferences&quot;:false,&quot;hasManualEdits&quot;:false,&quot;isEmpty&quot;:false,&quot;citationType&quot;:&quot;inline&quot;,&quot;id&quot;:-1838454616,&quot;citationText&quot;:&quot;&lt;span style=\&quot;font-family:Aptos;font-size:14.666666666666666px;color:#000000\&quot;&gt;(Techronology 2026)&lt;/span&gt;&quot;},&quot;-1230151529&quot;:{&quot;referencesIds&quot;:[&quot;doc:697648e765f11557e99d906d&quot;],&quot;referencesOptions&quot;:{&quot;doc:697648e765f11557e99d906d&quot;:{&quot;author&quot;:true,&quot;year&quot;:true,&quot;formatAuthorYear&quot;:false,&quot;pageReplace&quot;:&quot;&quot;,&quot;additionalField&quot;:&quot;&quot;,&quot;additionalValue&quot;:&quot;&quot;,&quot;prefix&quot;:&quot;&quot;,&quot;suffix&quot;:&quot;&quot;}},&quot;hasBrokenReferences&quot;:false,&quot;hasManualEdits&quot;:false,&quot;isEmpty&quot;:false,&quot;citationType&quot;:&quot;inline&quot;,&quot;id&quot;:-1230151529,&quot;citationText&quot;:&quot;&lt;span style=\&quot;font-family:Aptos;font-size:14.666666666666666px;color:#000000\&quot;&gt;(Stack Overflow 2019)&lt;/span&gt;&quot;},&quot;-1718119868&quot;:{&quot;referencesIds&quot;:[&quot;doc:69774b9293dd120faad0400a&quot;,&quot;doc:69774a24182e34539ffc754b&quot;,&quot;doc:69773fed360cc45d457d30a7&quot;,&quot;doc:69773f11360cc45d457d3096&quot;],&quot;referencesOptions&quot;:{&quot;doc:69774b9293dd120faad0400a&quot;:{&quot;author&quot;:true,&quot;year&quot;:true,&quot;formatAuthorYear&quot;:false,&quot;pageReplace&quot;:&quot;&quot;,&quot;additionalField&quot;:&quot;&quot;,&quot;additionalValue&quot;:&quot;&quot;,&quot;prefix&quot;:&quot;&quot;,&quot;suffix&quot;:&quot;&quot;},&quot;doc:69774a24182e34539ffc754b&quot;:{&quot;author&quot;:true,&quot;year&quot;:true,&quot;formatAuthorYear&quot;:false,&quot;pageReplace&quot;:&quot;&quot;,&quot;additionalField&quot;:&quot;&quot;,&quot;additionalValue&quot;:&quot;&quot;,&quot;prefix&quot;:&quot;&quot;,&quot;suffix&quot;:&quot;&quot;},&quot;doc:69773fed360cc45d457d30a7&quot;:{&quot;author&quot;:true,&quot;year&quot;:true,&quot;formatAuthorYear&quot;:false,&quot;pageReplace&quot;:&quot;&quot;,&quot;additionalField&quot;:&quot;&quot;,&quot;additionalValue&quot;:&quot;&quot;,&quot;prefix&quot;:&quot;&quot;,&quot;suffix&quot;:&quot;&quot;},&quot;doc:69773f11360cc45d457d3096&quot;:{&quot;author&quot;:true,&quot;year&quot;:true,&quot;formatAuthorYear&quot;:false,&quot;pageReplace&quot;:&quot;&quot;,&quot;additionalField&quot;:&quot;&quot;,&quot;additionalValue&quot;:&quot;&quot;,&quot;prefix&quot;:&quot;&quot;,&quot;suffix&quot;:&quot;&quot;}},&quot;hasBrokenReferences&quot;:false,&quot;hasManualEdits&quot;:false,&quot;isEmpty&quot;:false,&quot;citationType&quot;:&quot;inline&quot;,&quot;id&quot;:-1718119868,&quot;citationText&quot;:&quot;&lt;span style=\&quot;font-family:Aptos;font-size:14.666666666666666px;color:#000000\&quot;&gt;(Stack Overflow 2022a, Pandas 2026f, Stack Overflow 2023a, Vasiliev 2022)&lt;/span&gt;&quot;},&quot;-705332666&quot;:{&quot;referencesIds&quot;:[&quot;doc:69774c82360cc45d457d3276&quot;],&quot;referencesOptions&quot;:{&quot;doc:69774c82360cc45d457d3276&quot;:{&quot;author&quot;:true,&quot;year&quot;:true,&quot;formatAuthorYear&quot;:false,&quot;pageReplace&quot;:&quot;&quot;,&quot;additionalField&quot;:&quot;&quot;,&quot;additionalValue&quot;:&quot;&quot;,&quot;prefix&quot;:&quot;&quot;,&quot;suffix&quot;:&quot;&quot;}},&quot;hasBrokenReferences&quot;:false,&quot;hasManualEdits&quot;:false,&quot;isEmpty&quot;:false,&quot;citationType&quot;:&quot;inline&quot;,&quot;id&quot;:-705332666,&quot;citationText&quot;:&quot;&lt;span style=\&quot;font-family:Aptos;font-size:14.666666666666666px;color:#000000\&quot;&gt;(Arif Rahman 2025)&lt;/span&gt;&quot;},&quot;-132489204&quot;:{&quot;referencesIds&quot;:[&quot;doc:69773fc6360cc45d457d30a1&quot;,&quot;doc:6979312c93dd120faad0a005&quot;,&quot;doc:69774c82360cc45d457d3276&quot;],&quot;referencesOptions&quot;:{&quot;doc:69773fc6360cc45d457d30a1&quot;:{&quot;author&quot;:true,&quot;year&quot;:true,&quot;formatAuthorYear&quot;:false,&quot;pageReplace&quot;:&quot;&quot;,&quot;additionalField&quot;:&quot;&quot;,&quot;additionalValue&quot;:&quot;&quot;,&quot;prefix&quot;:&quot;&quot;,&quot;suffix&quot;:&quot;&quot;},&quot;doc:6979312c93dd120faad0a005&quot;:{&quot;author&quot;:true,&quot;year&quot;:true,&quot;formatAuthorYear&quot;:false,&quot;pageReplace&quot;:&quot;&quot;,&quot;additionalField&quot;:&quot;&quot;,&quot;additionalValue&quot;:&quot;&quot;,&quot;prefix&quot;:&quot;&quot;,&quot;suffix&quot;:&quot;&quot;},&quot;doc:69774c82360cc45d457d3276&quot;:{&quot;author&quot;:true,&quot;year&quot;:true,&quot;formatAuthorYear&quot;:false,&quot;pageReplace&quot;:&quot;&quot;,&quot;additionalField&quot;:&quot;&quot;,&quot;additionalValue&quot;:&quot;&quot;,&quot;prefix&quot;:&quot;&quot;,&quot;suffix&quot;:&quot;&quot;}},&quot;hasBrokenReferences&quot;:false,&quot;hasManualEdits&quot;:false,&quot;isEmpty&quot;:false,&quot;citationType&quot;:&quot;inline&quot;,&quot;id&quot;:-132489204,&quot;citationText&quot;:&quot;&lt;span style=\&quot;font-family:Aptos;font-size:14.666666666666666px;color:#000000\&quot;&gt;(McKinney 2022, Pandas 2026e, Arif Rahman 2025)&lt;/span&gt;&quot;},&quot;-471604325&quot;:{&quot;referencesIds&quot;:[&quot;doc:69773fc6360cc45d457d30a1&quot;],&quot;referencesOptions&quot;:{&quot;doc:69773fc6360cc45d457d30a1&quot;:{&quot;author&quot;:true,&quot;year&quot;:true,&quot;formatAuthorYear&quot;:false,&quot;pageReplace&quot;:&quot;&quot;,&quot;additionalField&quot;:&quot;&quot;,&quot;additionalValue&quot;:&quot;&quot;,&quot;prefix&quot;:&quot;&quot;,&quot;suffix&quot;:&quot;&quot;}},&quot;hasBrokenReferences&quot;:false,&quot;hasManualEdits&quot;:false,&quot;isEmpty&quot;:false,&quot;citationType&quot;:&quot;inline&quot;,&quot;id&quot;:-471604325,&quot;citationText&quot;:&quot;&lt;span style=\&quot;font-family:Aptos;font-size:14.666666666666666px;color:#000000\&quot;&gt;(McKinney 2022)&lt;/span&gt;&quot;},&quot;-912159820&quot;:{&quot;referencesIds&quot;:[&quot;doc:69793ade2ea0b31b61fd32eb&quot;],&quot;referencesOptions&quot;:{&quot;doc:69793ade2ea0b31b61fd32eb&quot;:{&quot;author&quot;:true,&quot;year&quot;:true,&quot;formatAuthorYear&quot;:false,&quot;pageReplace&quot;:&quot;&quot;,&quot;additionalField&quot;:&quot;&quot;,&quot;additionalValue&quot;:&quot;&quot;,&quot;prefix&quot;:&quot;&quot;,&quot;suffix&quot;:&quot;&quot;}},&quot;hasBrokenReferences&quot;:false,&quot;hasManualEdits&quot;:false,&quot;isEmpty&quot;:false,&quot;citationType&quot;:&quot;inline&quot;,&quot;id&quot;:-912159820,&quot;citationText&quot;:&quot;&lt;span style=\&quot;font-family:Aptos;font-size:14.666666666666666px;color:#000000\&quot;&gt;(Pandas 2026a)&lt;/span&gt;&quot;},&quot;-1762977506&quot;:{&quot;referencesIds&quot;:[&quot;doc:69793cb2d8d585793fac38ad&quot;,&quot;doc:69773fed360cc45d457d30a7&quot;],&quot;referencesOptions&quot;:{&quot;doc:69793cb2d8d585793fac38ad&quot;:{&quot;author&quot;:true,&quot;year&quot;:true,&quot;formatAuthorYear&quot;:false,&quot;pageReplace&quot;:&quot;&quot;,&quot;additionalField&quot;:&quot;&quot;,&quot;additionalValue&quot;:&quot;&quot;,&quot;prefix&quot;:&quot;&quot;,&quot;suffix&quot;:&quot;&quot;},&quot;doc:69773fed360cc45d457d30a7&quot;:{&quot;author&quot;:true,&quot;year&quot;:true,&quot;formatAuthorYear&quot;:false,&quot;pageReplace&quot;:&quot;&quot;,&quot;additionalField&quot;:&quot;&quot;,&quot;additionalValue&quot;:&quot;&quot;,&quot;prefix&quot;:&quot;&quot;,&quot;suffix&quot;:&quot;&quot;}},&quot;hasBrokenReferences&quot;:false,&quot;hasManualEdits&quot;:false,&quot;isEmpty&quot;:false,&quot;citationType&quot;:&quot;inline&quot;,&quot;id&quot;:-1762977506,&quot;citationText&quot;:&quot;&lt;span style=\&quot;font-family:Aptos;font-size:14.666666666666666px;color:#000000\&quot;&gt;(Stack Overflow 2022c, Stack Overflow 2023a)&lt;/span&gt;&quot;},&quot;-1993011609&quot;:{&quot;referencesIds&quot;:[&quot;doc:69773fc6360cc45d457d30a1&quot;,&quot;doc:6979337c360cc45d457d6514&quot;,&quot;doc:69793feed8d585793fac38ca&quot;,&quot;doc:6979405eca3ace34b22be0f3&quot;,&quot;doc:69774b9293dd120faad0400a&quot;,&quot;doc:69774a24182e34539ffc754b&quot;],&quot;referencesOptions&quot;:{&quot;doc:69773fc6360cc45d457d30a1&quot;:{&quot;author&quot;:true,&quot;year&quot;:true,&quot;formatAuthorYear&quot;:false,&quot;pageReplace&quot;:&quot;&quot;,&quot;additionalField&quot;:&quot;&quot;,&quot;additionalValue&quot;:&quot;&quot;,&quot;prefix&quot;:&quot;&quot;,&quot;suffix&quot;:&quot;&quot;},&quot;doc:6979337c360cc45d457d6514&quot;:{&quot;author&quot;:true,&quot;year&quot;:true,&quot;formatAuthorYear&quot;:false,&quot;pageReplace&quot;:&quot;&quot;,&quot;additionalField&quot;:&quot;&quot;,&quot;additionalValue&quot;:&quot;&quot;,&quot;prefix&quot;:&quot;&quot;,&quot;suffix&quot;:&quot;&quot;},&quot;doc:69793feed8d585793fac38ca&quot;:{&quot;author&quot;:true,&quot;year&quot;:true,&quot;formatAuthorYear&quot;:false,&quot;pageReplace&quot;:&quot;&quot;,&quot;additionalField&quot;:&quot;&quot;,&quot;additionalValue&quot;:&quot;&quot;,&quot;prefix&quot;:&quot;&quot;,&quot;suffix&quot;:&quot;&quot;},&quot;doc:6979405eca3ace34b22be0f3&quot;:{&quot;author&quot;:true,&quot;year&quot;:true,&quot;formatAuthorYear&quot;:false,&quot;pageReplace&quot;:&quot;&quot;,&quot;additionalField&quot;:&quot;&quot;,&quot;additionalValue&quot;:&quot;&quot;,&quot;prefix&quot;:&quot;&quot;,&quot;suffix&quot;:&quot;&quot;},&quot;doc:69774b9293dd120faad0400a&quot;:{&quot;author&quot;:true,&quot;year&quot;:true,&quot;formatAuthorYear&quot;:false,&quot;pageReplace&quot;:&quot;&quot;,&quot;additionalField&quot;:&quot;&quot;,&quot;additionalValue&quot;:&quot;&quot;,&quot;prefix&quot;:&quot;&quot;,&quot;suffix&quot;:&quot;&quot;},&quot;doc:69774a24182e34539ffc754b&quot;:{&quot;author&quot;:true,&quot;year&quot;:true,&quot;formatAuthorYear&quot;:false,&quot;pageReplace&quot;:&quot;&quot;,&quot;additionalField&quot;:&quot;&quot;,&quot;additionalValue&quot;:&quot;&quot;,&quot;prefix&quot;:&quot;&quot;,&quot;suffix&quot;:&quot;&quot;}},&quot;hasBrokenReferences&quot;:false,&quot;hasManualEdits&quot;:false,&quot;isEmpty&quot;:false,&quot;citationType&quot;:&quot;inline&quot;,&quot;id&quot;:-1993011609,&quot;citationText&quot;:&quot;&lt;span style=\&quot;font-family:Aptos;font-size:14.666666666666666px;color:#000000\&quot;&gt;(McKinney 2022, Stack Overflow 2022b, GeeksforGeeks 2025g, GeeksforGeeks 2025f, Stack Overflow 2022a, Pandas 2026f)&lt;/span&gt;&quot;},&quot;-602347484&quot;:{&quot;referencesIds&quot;:[&quot;doc:69792cebca3ace34b22bdfb0&quot;,&quot;doc:6979337c360cc45d457d6514&quot;],&quot;referencesOptions&quot;:{&quot;doc:69792cebca3ace34b22bdfb0&quot;:{&quot;author&quot;:true,&quot;year&quot;:true,&quot;formatAuthorYear&quot;:false,&quot;pageReplace&quot;:&quot;&quot;,&quot;additionalField&quot;:&quot;&quot;,&quot;additionalValue&quot;:&quot;&quot;,&quot;prefix&quot;:&quot;&quot;,&quot;suffix&quot;:&quot;&quot;},&quot;doc:6979337c360cc45d457d6514&quot;:{&quot;author&quot;:true,&quot;year&quot;:true,&quot;formatAuthorYear&quot;:false,&quot;pageReplace&quot;:&quot;&quot;,&quot;additionalField&quot;:&quot;&quot;,&quot;additionalValue&quot;:&quot;&quot;,&quot;prefix&quot;:&quot;&quot;,&quot;suffix&quot;:&quot;&quot;}},&quot;hasBrokenReferences&quot;:false,&quot;hasManualEdits&quot;:false,&quot;isEmpty&quot;:false,&quot;citationType&quot;:&quot;inline&quot;,&quot;id&quot;:-602347484,&quot;citationText&quot;:&quot;&lt;span style=\&quot;font-family:Aptos;font-size:14.666666666666666px;color:#000000\&quot;&gt;(Ozdemir and Susarla 2018, Stack Overflow 2022b)&lt;/span&gt;&quot;},&quot;-1862263738&quot;:{&quot;referencesIds&quot;:[&quot;doc:69794305d8d585793fac38e3&quot;],&quot;referencesOptions&quot;:{&quot;doc:69794305d8d585793fac38e3&quot;:{&quot;author&quot;:true,&quot;year&quot;:true,&quot;formatAuthorYear&quot;:false,&quot;pageReplace&quot;:&quot;&quot;,&quot;additionalField&quot;:&quot;&quot;,&quot;additionalValue&quot;:&quot;&quot;,&quot;prefix&quot;:&quot;&quot;,&quot;suffix&quot;:&quot;&quot;}},&quot;hasBrokenReferences&quot;:false,&quot;hasManualEdits&quot;:false,&quot;isEmpty&quot;:false,&quot;citationType&quot;:&quot;inline&quot;,&quot;id&quot;:-1862263738,&quot;citationText&quot;:&quot;&lt;span style=\&quot;font-family:Aptos;font-size:14.666666666666666px;color:#000000\&quot;&gt;(Scikit-learn 2026)&lt;/span&gt;&quot;},&quot;-1303691065&quot;:{&quot;referencesIds&quot;:[&quot;doc:697945339b58ea1476252022&quot;,&quot;doc:6979337c360cc45d457d6514&quot;,&quot;doc:69792cebca3ace34b22bdfb0&quot;],&quot;referencesOptions&quot;:{&quot;doc:697945339b58ea1476252022&quot;:{&quot;author&quot;:true,&quot;year&quot;:true,&quot;formatAuthorYear&quot;:false,&quot;pageReplace&quot;:&quot;&quot;,&quot;additionalField&quot;:&quot;&quot;,&quot;additionalValue&quot;:&quot;&quot;,&quot;prefix&quot;:&quot;&quot;,&quot;suffix&quot;:&quot;&quot;},&quot;doc:6979337c360cc45d457d6514&quot;:{&quot;author&quot;:true,&quot;year&quot;:true,&quot;formatAuthorYear&quot;:false,&quot;pageReplace&quot;:&quot;&quot;,&quot;additionalField&quot;:&quot;&quot;,&quot;additionalValue&quot;:&quot;&quot;,&quot;prefix&quot;:&quot;&quot;,&quot;suffix&quot;:&quot;&quot;},&quot;doc:69792cebca3ace34b22bdfb0&quot;:{&quot;author&quot;:true,&quot;year&quot;:true,&quot;formatAuthorYear&quot;:false,&quot;pageReplace&quot;:&quot;&quot;,&quot;additionalField&quot;:&quot;&quot;,&quot;additionalValue&quot;:&quot;&quot;,&quot;prefix&quot;:&quot;&quot;,&quot;suffix&quot;:&quot;&quot;}},&quot;hasBrokenReferences&quot;:false,&quot;hasManualEdits&quot;:false,&quot;isEmpty&quot;:false,&quot;citationType&quot;:&quot;inline&quot;,&quot;id&quot;:-1303691065,&quot;citationText&quot;:&quot;&lt;span style=\&quot;font-family:Aptos;font-size:14.666666666666666px;color:#000000\&quot;&gt;(GeeksforGeeks 2025i, Stack Overflow 2022b, Ozdemir and Susarla 2018)&lt;/span&gt;&quot;},&quot;-1071658530&quot;:{&quot;referencesIds&quot;:[&quot;doc:697a8c439e7d9800175c6cc4&quot;,&quot;doc:697a8b61182e34539ffcce55&quot;,&quot;doc:697a8b3165f11557e99deb00&quot;,&quot;doc:697a8af025073233cc9975c3&quot;,&quot;doc:697a8aba93dd120faad0d289&quot;,&quot;doc:697a8a8bfd33025f1314fdb9&quot;],&quot;referencesOptions&quot;:{&quot;doc:697a8c439e7d9800175c6cc4&quot;:{&quot;author&quot;:true,&quot;year&quot;:true,&quot;formatAuthorYear&quot;:false,&quot;additionalField&quot;:&quot;Page&quot;,&quot;additionalValue&quot;:&quot;&quot;,&quot;prefix&quot;:&quot;&quot;,&quot;suffix&quot;:&quot;&quot;},&quot;doc:697a8b61182e34539ffcce55&quot;:{&quot;author&quot;:true,&quot;year&quot;:true,&quot;formatAuthorYear&quot;:false,&quot;additionalField&quot;:&quot;Page&quot;,&quot;additionalValue&quot;:&quot;&quot;,&quot;prefix&quot;:&quot;&quot;,&quot;suffix&quot;:&quot;&quot;},&quot;doc:697a8b3165f11557e99deb00&quot;:{&quot;author&quot;:true,&quot;year&quot;:true,&quot;formatAuthorYear&quot;:false,&quot;additionalField&quot;:&quot;Page&quot;,&quot;additionalValue&quot;:&quot;&quot;,&quot;prefix&quot;:&quot;&quot;,&quot;suffix&quot;:&quot;&quot;},&quot;doc:697a8af025073233cc9975c3&quot;:{&quot;author&quot;:true,&quot;year&quot;:true,&quot;formatAuthorYear&quot;:false,&quot;additionalField&quot;:&quot;Page&quot;,&quot;additionalValue&quot;:&quot;&quot;,&quot;prefix&quot;:&quot;&quot;,&quot;suffix&quot;:&quot;&quot;},&quot;doc:697a8aba93dd120faad0d289&quot;:{&quot;author&quot;:true,&quot;year&quot;:true,&quot;formatAuthorYear&quot;:false,&quot;additionalField&quot;:&quot;Page&quot;,&quot;additionalValue&quot;:&quot;&quot;,&quot;prefix&quot;:&quot;&quot;,&quot;suffix&quot;:&quot;&quot;},&quot;doc:697a8a8bfd33025f1314fdb9&quot;:{&quot;author&quot;:true,&quot;year&quot;:true,&quot;formatAuthorYear&quot;:false,&quot;additionalField&quot;:&quot;Page&quot;,&quot;additionalValue&quot;:&quot;&quot;,&quot;prefix&quot;:&quot;&quot;,&quot;suffix&quot;:&quot;&quot;}},&quot;hasBrokenReferences&quot;:false,&quot;hasManualEdits&quot;:false,&quot;isEmpty&quot;:false,&quot;citationType&quot;:&quot;inline&quot;,&quot;id&quot;:-1071658530,&quot;citationText&quot;:&quot;&lt;span style=\&quot;font-family:Aptos;font-size:14.666666666666666px;color:#000000\&quot;&gt;(Python Assets 2023b, GeeksforGeeks 2025b, GeeksforGeeks 2022, GeeksforGeeks 2025h, Python Assets 2023a, Stack Overflow 2023c)&lt;/span&gt;&quot;},&quot;-1460259571&quot;:{&quot;referencesIds&quot;:[&quot;doc:697a967d25073233cc997651&quot;,&quot;doc:697a96576015d4689df264f8&quot;],&quot;referencesOptions&quot;:{&quot;doc:697a967d25073233cc997651&quot;:{&quot;author&quot;:true,&quot;year&quot;:true,&quot;formatAuthorYear&quot;:false,&quot;pageReplace&quot;:&quot;&quot;,&quot;additionalField&quot;:&quot;&quot;,&quot;additionalValue&quot;:&quot;&quot;,&quot;prefix&quot;:&quot;&quot;,&quot;suffix&quot;:&quot;&quot;},&quot;doc:697a96576015d4689df264f8&quot;:{&quot;author&quot;:true,&quot;year&quot;:true,&quot;formatAuthorYear&quot;:false,&quot;pageReplace&quot;:&quot;&quot;,&quot;additionalField&quot;:&quot;&quot;,&quot;additionalValue&quot;:&quot;&quot;,&quot;prefix&quot;:&quot;&quot;,&quot;suffix&quot;:&quot;&quot;}},&quot;hasBrokenReferences&quot;:false,&quot;hasManualEdits&quot;:false,&quot;isEmpty&quot;:false,&quot;citationType&quot;:&quot;inline&quot;,&quot;id&quot;:-1460259571,&quot;citationText&quot;:&quot;&lt;span style=\&quot;font-family:Aptos;font-size:14.666666666666666px;color:#000000\&quot;&gt;(Seaborn 2024b, GeeksforGeeks 2025c)&lt;/span&gt;&quot;},&quot;-73048747&quot;:{&quot;referencesIds&quot;:[&quot;doc:697a99629e7d9800175c6d54&quot;,&quot;doc:697a99a4182e34539ffccefb&quot;],&quot;referencesOptions&quot;:{&quot;doc:697a99629e7d9800175c6d54&quot;:{&quot;author&quot;:true,&quot;year&quot;:true,&quot;formatAuthorYear&quot;:false,&quot;pageReplace&quot;:&quot;&quot;,&quot;additionalField&quot;:&quot;&quot;,&quot;additionalValue&quot;:&quot;&quot;,&quot;prefix&quot;:&quot;&quot;,&quot;suffix&quot;:&quot;&quot;},&quot;doc:697a99a4182e34539ffccefb&quot;:{&quot;author&quot;:true,&quot;year&quot;:true,&quot;formatAuthorYear&quot;:false,&quot;pageReplace&quot;:&quot;&quot;,&quot;additionalField&quot;:&quot;&quot;,&quot;additionalValue&quot;:&quot;&quot;,&quot;prefix&quot;:&quot;&quot;,&quot;suffix&quot;:&quot;&quot;}},&quot;hasBrokenReferences&quot;:false,&quot;hasManualEdits&quot;:false,&quot;isEmpty&quot;:false,&quot;citationType&quot;:&quot;inline&quot;,&quot;id&quot;:-73048747,&quot;citationText&quot;:&quot;&lt;span style=\&quot;font-family:Aptos;font-size:14.666666666666666px;color:#000000\&quot;&gt;(W3Schools 2026, Stack Overflow 2023d)&lt;/span&gt;&quot;}}"/>
-    <we:property name="currentFolder" value="{&quot;id&quot;:&quot;project:697617b345872d0262ac0aa3&quot;,&quot;userId&quot;:&quot;user:69037d8e1133dc61f344e7a5&quot;,&quot;projectId&quot;:&quot;ap:69037d8e1133dc61f344e7a6&quot;,&quot;name&quot;:&quot;Python Programming&quot;,&quot;created&quot;:1769346995519,&quot;lastModified&quot;:1769346995519,&quot;position&quot;:2,&quot;isShared&quot;:false,&quot;isExampleCollection&quot;:false,&quot;isMyPublicationsCollection&quot;:false,&quot;notInFolder&quot;:false,&quot;totalReferences&quot;:50,&quot;depth&quot;:0}"/>
+    <we:property name="citations" value="{&quot;116492570&quot;:{&quot;referencesIds&quot;:[&quot;doc:69773fc6360cc45d457d30a1&quot;,&quot;doc:697741d58c897e4d7f9ce02d&quot;,&quot;doc:69774266ca3ace34b22ba1bb&quot;,&quot;doc:69773fed360cc45d457d30a7&quot;],&quot;referencesOptions&quot;:{&quot;doc:69773fc6360cc45d457d30a1&quot;:{&quot;author&quot;:true,&quot;year&quot;:true,&quot;formatAuthorYear&quot;:false,&quot;pageReplace&quot;:&quot;&quot;,&quot;additionalField&quot;:&quot;&quot;,&quot;additionalValue&quot;:&quot;&quot;,&quot;prefix&quot;:&quot;&quot;,&quot;suffix&quot;:&quot;&quot;},&quot;doc:697741d58c897e4d7f9ce02d&quot;:{&quot;author&quot;:true,&quot;year&quot;:true,&quot;formatAuthorYear&quot;:false,&quot;pageReplace&quot;:&quot;&quot;,&quot;additionalField&quot;:&quot;&quot;,&quot;additionalValue&quot;:&quot;&quot;,&quot;prefix&quot;:&quot;&quot;,&quot;suffix&quot;:&quot;&quot;},&quot;doc:69774266ca3ace34b22ba1bb&quot;:{&quot;author&quot;:true,&quot;year&quot;:true,&quot;formatAuthorYear&quot;:false,&quot;pageReplace&quot;:&quot;&quot;,&quot;additionalField&quot;:&quot;&quot;,&quot;additionalValue&quot;:&quot;&quot;,&quot;prefix&quot;:&quot;&quot;,&quot;suffix&quot;:&quot;&quot;},&quot;doc:69773fed360cc45d457d30a7&quot;:{&quot;author&quot;:true,&quot;year&quot;:true,&quot;formatAuthorYear&quot;:false,&quot;pageReplace&quot;:&quot;&quot;,&quot;additionalField&quot;:&quot;&quot;,&quot;additionalValue&quot;:&quot;&quot;,&quot;prefix&quot;:&quot;&quot;,&quot;suffix&quot;:&quot;&quot;}},&quot;hasBrokenReferences&quot;:false,&quot;hasManualEdits&quot;:false,&quot;isEmpty&quot;:false,&quot;citationType&quot;:&quot;inline&quot;,&quot;id&quot;:116492570,&quot;citationText&quot;:&quot;&lt;span style=\&quot;font-family:Aptos;font-size:14.666666666666666px;color:#000000\&quot;&gt;(McKinney 2022, Pandas 2026c, Stack Overflow 2020b, Stack Overflow 2023a)&lt;/span&gt;&quot;},&quot;438191041&quot;:{&quot;referencesIds&quot;:[&quot;doc:69773fc6360cc45d457d30a1&quot;,&quot;doc:69773fed360cc45d457d30a7&quot;],&quot;referencesOptions&quot;:{&quot;doc:69773fc6360cc45d457d30a1&quot;:{&quot;author&quot;:true,&quot;year&quot;:true,&quot;formatAuthorYear&quot;:false,&quot;pageReplace&quot;:&quot;&quot;,&quot;additionalField&quot;:&quot;&quot;,&quot;additionalValue&quot;:&quot;&quot;,&quot;prefix&quot;:&quot;&quot;,&quot;suffix&quot;:&quot;&quot;},&quot;doc:69773fed360cc45d457d30a7&quot;:{&quot;author&quot;:true,&quot;year&quot;:true,&quot;formatAuthorYear&quot;:false,&quot;pageReplace&quot;:&quot;&quot;,&quot;additionalField&quot;:&quot;&quot;,&quot;additionalValue&quot;:&quot;&quot;,&quot;prefix&quot;:&quot;&quot;,&quot;suffix&quot;:&quot;&quot;}},&quot;hasBrokenReferences&quot;:false,&quot;hasManualEdits&quot;:false,&quot;isEmpty&quot;:false,&quot;citationType&quot;:&quot;inline&quot;,&quot;id&quot;:438191041,&quot;citationText&quot;:&quot;&lt;span style=\&quot;font-family:Aptos;font-size:14.666666666666666px;color:#000000\&quot;&gt;(McKinney 2022, Stack Overflow 2023a)&lt;/span&gt;&quot;},&quot;644856880&quot;:{&quot;referencesIds&quot;:[&quot;doc:697c0e0b25073233cc99926f&quot;],&quot;referencesOptions&quot;:{&quot;doc:697c0e0b25073233cc99926f&quot;:{&quot;author&quot;:true,&quot;year&quot;:true,&quot;formatAuthorYear&quot;:false,&quot;pageReplace&quot;:&quot;&quot;,&quot;additionalField&quot;:&quot;&quot;,&quot;additionalValue&quot;:&quot;&quot;,&quot;prefix&quot;:&quot;&quot;,&quot;suffix&quot;:&quot;&quot;}},&quot;hasBrokenReferences&quot;:false,&quot;hasManualEdits&quot;:false,&quot;isEmpty&quot;:false,&quot;citationType&quot;:&quot;inline&quot;,&quot;id&quot;:644856880,&quot;citationText&quot;:&quot;&lt;span style=\&quot;font-family:Aptos;font-size:14.666666666666666px;color:#000000\&quot;&gt;(Kane 2026)&lt;/span&gt;&quot;},&quot;694351260&quot;:{&quot;referencesIds&quot;:[&quot;doc:697c0e3cb7ad121effd7dbdf&quot;],&quot;referencesOptions&quot;:{&quot;doc:697c0e3cb7ad121effd7dbdf&quot;:{&quot;author&quot;:true,&quot;year&quot;:true,&quot;formatAuthorYear&quot;:false,&quot;pageReplace&quot;:&quot;&quot;,&quot;additionalField&quot;:&quot;&quot;,&quot;additionalValue&quot;:&quot;&quot;,&quot;prefix&quot;:&quot;&quot;,&quot;suffix&quot;:&quot;&quot;}},&quot;hasBrokenReferences&quot;:false,&quot;hasManualEdits&quot;:false,&quot;isEmpty&quot;:false,&quot;citationType&quot;:&quot;inline&quot;,&quot;id&quot;:694351260,&quot;citationText&quot;:&quot;&lt;span style=\&quot;font-family:Aptos;font-size:14.666666666666666px;color:#000000\&quot;&gt;(A Singh 2023)&lt;/span&gt;&quot;},&quot;864090035&quot;:{&quot;referencesIds&quot;:[&quot;doc:6979337c360cc45d457d6514&quot;,&quot;doc:69793586360cc45d457d6530&quot;],&quot;referencesOptions&quot;:{&quot;doc:6979337c360cc45d457d6514&quot;:{&quot;author&quot;:true,&quot;year&quot;:true,&quot;formatAuthorYear&quot;:false,&quot;pageReplace&quot;:&quot;&quot;,&quot;additionalField&quot;:&quot;&quot;,&quot;additionalValue&quot;:&quot;&quot;,&quot;prefix&quot;:&quot;&quot;,&quot;suffix&quot;:&quot;&quot;},&quot;doc:69793586360cc45d457d6530&quot;:{&quot;author&quot;:true,&quot;year&quot;:true,&quot;formatAuthorYear&quot;:false,&quot;pageReplace&quot;:&quot;&quot;,&quot;additionalField&quot;:&quot;&quot;,&quot;additionalValue&quot;:&quot;&quot;,&quot;prefix&quot;:&quot;&quot;,&quot;suffix&quot;:&quot;&quot;}},&quot;hasBrokenReferences&quot;:false,&quot;hasManualEdits&quot;:false,&quot;isEmpty&quot;:false,&quot;citationType&quot;:&quot;inline&quot;,&quot;id&quot;:864090035,&quot;citationText&quot;:&quot;&lt;span style=\&quot;font-family:Aptos;font-size:14.666666666666666px;color:#000000\&quot;&gt;(Stack Overflow 2022b, Stack Overflow 2021)&lt;/span&gt;&quot;},&quot;970093216&quot;:{&quot;referencesIds&quot;:[&quot;doc:697c1b8665f11557e99e10aa&quot;],&quot;referencesOptions&quot;:{&quot;doc:697c1b8665f11557e99e10aa&quot;:{&quot;author&quot;:true,&quot;year&quot;:true,&quot;formatAuthorYear&quot;:false,&quot;pageReplace&quot;:&quot;&quot;,&quot;additionalField&quot;:&quot;&quot;,&quot;additionalValue&quot;:&quot;&quot;,&quot;prefix&quot;:&quot;&quot;,&quot;suffix&quot;:&quot;&quot;}},&quot;hasBrokenReferences&quot;:false,&quot;hasManualEdits&quot;:false,&quot;isEmpty&quot;:false,&quot;citationType&quot;:&quot;inline&quot;,&quot;id&quot;:970093216,&quot;citationText&quot;:&quot;&lt;span style=\&quot;font-family:Aptos;font-size:14.666666666666666px;color:#000000\&quot;&gt;(Eryk Lewinson 2019)&lt;/span&gt;&quot;},&quot;981194484&quot;:{&quot;referencesIds&quot;:[&quot;doc:697c27c1a097695403e98f2a&quot;],&quot;referencesOptions&quot;:{&quot;doc:697c27c1a097695403e98f2a&quot;:{&quot;author&quot;:true,&quot;year&quot;:true,&quot;formatAuthorYear&quot;:false,&quot;pageReplace&quot;:&quot;&quot;,&quot;additionalField&quot;:&quot;&quot;,&quot;additionalValue&quot;:&quot;&quot;,&quot;prefix&quot;:&quot;&quot;,&quot;suffix&quot;:&quot;&quot;}},&quot;hasBrokenReferences&quot;:false,&quot;hasManualEdits&quot;:false,&quot;isEmpty&quot;:false,&quot;citationType&quot;:&quot;inline&quot;,&quot;id&quot;:981194484,&quot;citationText&quot;:&quot;&lt;span style=\&quot;font-family:Aptos;font-size:14.666666666666666px;color:#000000\&quot;&gt;(Borrohou, Fissoune and Badir 2025)&lt;/span&gt;&quot;},&quot;1132370416&quot;:{&quot;referencesIds&quot;:[&quot;doc:697c1ab6b7ad121effd7dc24&quot;],&quot;referencesOptions&quot;:{&quot;doc:697c1ab6b7ad121effd7dc24&quot;:{&quot;author&quot;:true,&quot;year&quot;:true,&quot;formatAuthorYear&quot;:false,&quot;pageReplace&quot;:&quot;&quot;,&quot;additionalField&quot;:&quot;&quot;,&quot;additionalValue&quot;:&quot;&quot;,&quot;prefix&quot;:&quot;&quot;,&quot;suffix&quot;:&quot;&quot;}},&quot;hasBrokenReferences&quot;:false,&quot;hasManualEdits&quot;:false,&quot;isEmpty&quot;:false,&quot;citationType&quot;:&quot;inline&quot;,&quot;id&quot;:1132370416,&quot;citationText&quot;:&quot;&lt;span style=\&quot;font-family:Aptos;font-size:14.666666666666666px;color:#000000\&quot;&gt;(A. P. Singh, et al. 2018)&lt;/span&gt;&quot;},&quot;1167679908&quot;:{&quot;referencesIds&quot;:[&quot;doc:697a857065f11557e99dead6&quot;,&quot;doc:697a864cfd33025f1314fd8e&quot;,&quot;doc:697a8736a097695403e9706e&quot;],&quot;referencesOptions&quot;:{&quot;doc:697a857065f11557e99dead6&quot;:{&quot;author&quot;:true,&quot;year&quot;:true,&quot;formatAuthorYear&quot;:false,&quot;pageReplace&quot;:&quot;&quot;,&quot;additionalField&quot;:&quot;&quot;,&quot;additionalValue&quot;:&quot;&quot;,&quot;prefix&quot;:&quot;&quot;,&quot;suffix&quot;:&quot;&quot;},&quot;doc:697a864cfd33025f1314fd8e&quot;:{&quot;author&quot;:true,&quot;year&quot;:true,&quot;formatAuthorYear&quot;:false,&quot;pageReplace&quot;:&quot;&quot;,&quot;additionalField&quot;:&quot;&quot;,&quot;additionalValue&quot;:&quot;&quot;,&quot;prefix&quot;:&quot;&quot;,&quot;suffix&quot;:&quot;&quot;},&quot;doc:697a8736a097695403e9706e&quot;:{&quot;author&quot;:true,&quot;year&quot;:true,&quot;formatAuthorYear&quot;:false,&quot;pageReplace&quot;:&quot;&quot;,&quot;additionalField&quot;:&quot;&quot;,&quot;additionalValue&quot;:&quot;&quot;,&quot;prefix&quot;:&quot;&quot;,&quot;suffix&quot;:&quot;&quot;}},&quot;hasBrokenReferences&quot;:false,&quot;hasManualEdits&quot;:false,&quot;isEmpty&quot;:false,&quot;citationType&quot;:&quot;inline&quot;,&quot;id&quot;:1167679908,&quot;citationText&quot;:&quot;&lt;span style=\&quot;font-family:Aptos;font-size:14.666666666666666px;color:#000000\&quot;&gt;(Arif Rahman 2024, Python Tutorial 2021, GeeksforGeeks 2025a)&lt;/span&gt;&quot;},&quot;1186790045&quot;:{&quot;referencesIds&quot;:[&quot;doc:69773fc6360cc45d457d30a1&quot;,&quot;doc:6977455b9e7d9800175c20ee&quot;,&quot;doc:697745a6ca3ace34b22ba1e2&quot;],&quot;referencesOptions&quot;:{&quot;doc:69773fc6360cc45d457d30a1&quot;:{&quot;author&quot;:true,&quot;year&quot;:true,&quot;formatAuthorYear&quot;:false,&quot;pageReplace&quot;:&quot;&quot;,&quot;additionalField&quot;:&quot;&quot;,&quot;additionalValue&quot;:&quot;&quot;,&quot;prefix&quot;:&quot;&quot;,&quot;suffix&quot;:&quot;&quot;},&quot;doc:6977455b9e7d9800175c20ee&quot;:{&quot;author&quot;:true,&quot;year&quot;:true,&quot;formatAuthorYear&quot;:false,&quot;pageReplace&quot;:&quot;&quot;,&quot;additionalField&quot;:&quot;&quot;,&quot;additionalValue&quot;:&quot;&quot;,&quot;prefix&quot;:&quot;&quot;,&quot;suffix&quot;:&quot;&quot;},&quot;doc:697745a6ca3ace34b22ba1e2&quot;:{&quot;author&quot;:true,&quot;year&quot;:true,&quot;formatAuthorYear&quot;:false,&quot;pageReplace&quot;:&quot;&quot;,&quot;additionalField&quot;:&quot;&quot;,&quot;additionalValue&quot;:&quot;&quot;,&quot;prefix&quot;:&quot;&quot;,&quot;suffix&quot;:&quot;&quot;}},&quot;hasBrokenReferences&quot;:false,&quot;hasManualEdits&quot;:false,&quot;isEmpty&quot;:false,&quot;citationType&quot;:&quot;inline&quot;,&quot;id&quot;:1186790045,&quot;citationText&quot;:&quot;&lt;span style=\&quot;font-family:Aptos;font-size:14.666666666666666px;color:#000000\&quot;&gt;(McKinney 2022, Pandas 2026d, Pandas 2026b)&lt;/span&gt;&quot;},&quot;1245457441&quot;:{&quot;referencesIds&quot;:[&quot;doc:697a94d6ca3ace34b22bfd2d&quot;,&quot;doc:697a951a9b58ea1476253dde&quot;,&quot;doc:697a958765f11557e99deb77&quot;],&quot;referencesOptions&quot;:{&quot;doc:697a94d6ca3ace34b22bfd2d&quot;:{&quot;author&quot;:true,&quot;year&quot;:true,&quot;formatAuthorYear&quot;:false,&quot;pageReplace&quot;:&quot;&quot;,&quot;additionalField&quot;:&quot;&quot;,&quot;additionalValue&quot;:&quot;&quot;,&quot;prefix&quot;:&quot;&quot;,&quot;suffix&quot;:&quot;&quot;},&quot;doc:697a951a9b58ea1476253dde&quot;:{&quot;author&quot;:true,&quot;year&quot;:true,&quot;formatAuthorYear&quot;:false,&quot;pageReplace&quot;:&quot;&quot;,&quot;additionalField&quot;:&quot;&quot;,&quot;additionalValue&quot;:&quot;&quot;,&quot;prefix&quot;:&quot;&quot;,&quot;suffix&quot;:&quot;&quot;},&quot;doc:697a958765f11557e99deb77&quot;:{&quot;author&quot;:true,&quot;year&quot;:true,&quot;formatAuthorYear&quot;:false,&quot;pageReplace&quot;:&quot;&quot;,&quot;additionalField&quot;:&quot;&quot;,&quot;additionalValue&quot;:&quot;&quot;,&quot;prefix&quot;:&quot;&quot;,&quot;suffix&quot;:&quot;&quot;}},&quot;hasBrokenReferences&quot;:false,&quot;hasManualEdits&quot;:false,&quot;isEmpty&quot;:false,&quot;citationType&quot;:&quot;inline&quot;,&quot;id&quot;:1245457441,&quot;citationText&quot;:&quot;&lt;span style=\&quot;font-family:Aptos;font-size:14.666666666666666px;color:#000000\&quot;&gt;(GeeksforGeeks 2025l, Stack Overflow 2023b, Stack Overflow 2018)&lt;/span&gt;&quot;},&quot;1254477366&quot;:{&quot;referencesIds&quot;:[&quot;doc:69773fc6360cc45d457d30a1&quot;,&quot;doc:6979337c360cc45d457d6514&quot;],&quot;referencesOptions&quot;:{&quot;doc:69773fc6360cc45d457d30a1&quot;:{&quot;author&quot;:true,&quot;year&quot;:true,&quot;formatAuthorYear&quot;:false,&quot;pageReplace&quot;:&quot;&quot;,&quot;additionalField&quot;:&quot;&quot;,&quot;additionalValue&quot;:&quot;&quot;,&quot;prefix&quot;:&quot;&quot;,&quot;suffix&quot;:&quot;&quot;},&quot;doc:6979337c360cc45d457d6514&quot;:{&quot;author&quot;:true,&quot;year&quot;:true,&quot;formatAuthorYear&quot;:false,&quot;pageReplace&quot;:&quot;&quot;,&quot;additionalField&quot;:&quot;&quot;,&quot;additionalValue&quot;:&quot;&quot;,&quot;prefix&quot;:&quot;&quot;,&quot;suffix&quot;:&quot;&quot;}},&quot;hasBrokenReferences&quot;:false,&quot;hasManualEdits&quot;:false,&quot;isEmpty&quot;:false,&quot;citationType&quot;:&quot;inline&quot;,&quot;id&quot;:1254477366,&quot;citationText&quot;:&quot;&lt;span style=\&quot;font-family:Aptos;font-size:14.666666666666666px;color:#000000\&quot;&gt;(McKinney 2022, Stack Overflow 2022b)&lt;/span&gt;&quot;},&quot;1318301045&quot;:{&quot;referencesIds&quot;:[&quot;doc:697c1d67fd33025f131527bb&quot;],&quot;referencesOptions&quot;:{&quot;doc:697c1d67fd33025f131527bb&quot;:{&quot;author&quot;:true,&quot;year&quot;:true,&quot;formatAuthorYear&quot;:false,&quot;pageReplace&quot;:&quot;&quot;,&quot;additionalField&quot;:&quot;&quot;,&quot;additionalValue&quot;:&quot;&quot;,&quot;prefix&quot;:&quot;&quot;,&quot;suffix&quot;:&quot;&quot;}},&quot;hasBrokenReferences&quot;:false,&quot;hasManualEdits&quot;:false,&quot;isEmpty&quot;:false,&quot;citationType&quot;:&quot;inline&quot;,&quot;id&quot;:1318301045,&quot;citationText&quot;:&quot;&lt;span style=\&quot;font-family:Aptos;font-size:14.666666666666666px;color:#000000\&quot;&gt;(GeeksforGeeks 2025h)&lt;/span&gt;&quot;},&quot;1456682326&quot;:{&quot;referencesIds&quot;:[&quot;doc:69773f11360cc45d457d3096&quot;,&quot;doc:69773fc6360cc45d457d30a1&quot;,&quot;doc:69793945fd33025f1314e097&quot;],&quot;referencesOptions&quot;:{&quot;doc:69773f11360cc45d457d3096&quot;:{&quot;author&quot;:true,&quot;year&quot;:true,&quot;formatAuthorYear&quot;:false,&quot;pageReplace&quot;:&quot;&quot;,&quot;additionalField&quot;:&quot;&quot;,&quot;additionalValue&quot;:&quot;&quot;,&quot;prefix&quot;:&quot;&quot;,&quot;suffix&quot;:&quot;&quot;},&quot;doc:69773fc6360cc45d457d30a1&quot;:{&quot;author&quot;:true,&quot;year&quot;:true,&quot;formatAuthorYear&quot;:false,&quot;pageReplace&quot;:&quot;&quot;,&quot;additionalField&quot;:&quot;&quot;,&quot;additionalValue&quot;:&quot;&quot;,&quot;prefix&quot;:&quot;&quot;,&quot;suffix&quot;:&quot;&quot;},&quot;doc:69793945fd33025f1314e097&quot;:{&quot;author&quot;:true,&quot;year&quot;:true,&quot;formatAuthorYear&quot;:false,&quot;pageReplace&quot;:&quot;&quot;,&quot;additionalField&quot;:&quot;&quot;,&quot;additionalValue&quot;:&quot;&quot;,&quot;prefix&quot;:&quot;&quot;,&quot;suffix&quot;:&quot;&quot;}},&quot;hasBrokenReferences&quot;:false,&quot;hasManualEdits&quot;:false,&quot;isEmpty&quot;:false,&quot;citationType&quot;:&quot;inline&quot;,&quot;id&quot;:1456682326,&quot;citationText&quot;:&quot;&lt;span style=\&quot;font-family:Aptos;font-size:14.666666666666666px;color:#000000\&quot;&gt;(Vasiliev 2022, McKinney 2022, GeeksforGeeks 2025d)&lt;/span&gt;&quot;},&quot;1538158200&quot;:{&quot;referencesIds&quot;:[&quot;doc:69792cebca3ace34b22bdfb0&quot;,&quot;doc:69792da525073233cc995c40&quot;,&quot;doc:69792e26b7ad121effd7872c&quot;,&quot;doc:69792e7d8c897e4d7f9d148b&quot;],&quot;referencesOptions&quot;:{&quot;doc:69792cebca3ace34b22bdfb0&quot;:{&quot;author&quot;:true,&quot;year&quot;:true,&quot;formatAuthorYear&quot;:false,&quot;pageReplace&quot;:&quot;&quot;,&quot;additionalField&quot;:&quot;&quot;,&quot;additionalValue&quot;:&quot;&quot;,&quot;prefix&quot;:&quot;&quot;,&quot;suffix&quot;:&quot;&quot;},&quot;doc:69792da525073233cc995c40&quot;:{&quot;author&quot;:true,&quot;year&quot;:true,&quot;formatAuthorYear&quot;:false,&quot;pageReplace&quot;:&quot;&quot;,&quot;additionalField&quot;:&quot;&quot;,&quot;additionalValue&quot;:&quot;&quot;,&quot;prefix&quot;:&quot;&quot;,&quot;suffix&quot;:&quot;&quot;},&quot;doc:69792e26b7ad121effd7872c&quot;:{&quot;author&quot;:true,&quot;year&quot;:true,&quot;formatAuthorYear&quot;:false,&quot;pageReplace&quot;:&quot;&quot;,&quot;additionalField&quot;:&quot;&quot;,&quot;additionalValue&quot;:&quot;&quot;,&quot;prefix&quot;:&quot;&quot;,&quot;suffix&quot;:&quot;&quot;},&quot;doc:69792e7d8c897e4d7f9d148b&quot;:{&quot;author&quot;:true,&quot;year&quot;:true,&quot;formatAuthorYear&quot;:false,&quot;pageReplace&quot;:&quot;&quot;,&quot;additionalField&quot;:&quot;&quot;,&quot;additionalValue&quot;:&quot;&quot;,&quot;prefix&quot;:&quot;&quot;,&quot;suffix&quot;:&quot;&quot;}},&quot;hasBrokenReferences&quot;:false,&quot;hasManualEdits&quot;:false,&quot;isEmpty&quot;:false,&quot;citationType&quot;:&quot;inline&quot;,&quot;id&quot;:1538158200,&quot;citationText&quot;:&quot;&lt;span style=\&quot;font-family:Aptos;font-size:14.666666666666666px;color:#000000\&quot;&gt;(Ozdemir and Susarla 2018, GeeksforGeeks 2025k, SKLearner 2024, GeeksforGeeks 2025e)&lt;/span&gt;&quot;},&quot;1597365187&quot;:{&quot;referencesIds&quot;:[&quot;doc:697c296b360cc45d457dac3d&quot;],&quot;referencesOptions&quot;:{&quot;doc:697c296b360cc45d457dac3d&quot;:{&quot;author&quot;:true,&quot;year&quot;:true,&quot;formatAuthorYear&quot;:false,&quot;pageReplace&quot;:&quot;&quot;,&quot;additionalField&quot;:&quot;&quot;,&quot;additionalValue&quot;:&quot;&quot;,&quot;prefix&quot;:&quot;&quot;,&quot;suffix&quot;:&quot;&quot;}},&quot;hasBrokenReferences&quot;:false,&quot;hasManualEdits&quot;:false,&quot;isEmpty&quot;:false,&quot;citationType&quot;:&quot;inline&quot;,&quot;id&quot;:1597365187,&quot;citationText&quot;:&quot;&lt;span style=\&quot;font-family:Aptos;font-size:14.666666666666666px;color:#000000\&quot;&gt;(Alexander Ricciardi 2024)&lt;/span&gt;&quot;},&quot;1708677829&quot;:{&quot;referencesIds&quot;:[&quot;doc:6979470a360cc45d457d66a8&quot;],&quot;referencesOptions&quot;:{&quot;doc:6979470a360cc45d457d66a8&quot;:{&quot;author&quot;:true,&quot;year&quot;:true,&quot;formatAuthorYear&quot;:false,&quot;pageReplace&quot;:&quot;&quot;,&quot;additionalField&quot;:&quot;&quot;,&quot;additionalValue&quot;:&quot;&quot;,&quot;prefix&quot;:&quot;&quot;,&quot;suffix&quot;:&quot;&quot;}},&quot;hasBrokenReferences&quot;:false,&quot;hasManualEdits&quot;:false,&quot;isEmpty&quot;:false,&quot;citationType&quot;:&quot;inline&quot;,&quot;id&quot;:1708677829,&quot;citationText&quot;:&quot;&lt;span style=\&quot;font-family:Aptos;font-size:14.666666666666666px;color:#000000\&quot;&gt;(Stack Overflow 2020a)&lt;/span&gt;&quot;},&quot;1834572464&quot;:{&quot;referencesIds&quot;:[&quot;doc:69792cebca3ace34b22bdfb0&quot;],&quot;referencesOptions&quot;:{&quot;doc:69792cebca3ace34b22bdfb0&quot;:{&quot;author&quot;:true,&quot;year&quot;:true,&quot;formatAuthorYear&quot;:false,&quot;pageReplace&quot;:&quot;&quot;,&quot;additionalField&quot;:&quot;&quot;,&quot;additionalValue&quot;:&quot;&quot;,&quot;prefix&quot;:&quot;&quot;,&quot;suffix&quot;:&quot;&quot;}},&quot;hasBrokenReferences&quot;:false,&quot;hasManualEdits&quot;:false,&quot;isEmpty&quot;:false,&quot;citationType&quot;:&quot;inline&quot;,&quot;id&quot;:1834572464,&quot;citationText&quot;:&quot;&lt;span style=\&quot;font-family:Aptos;font-size:14.666666666666666px;color:#000000\&quot;&gt;(Ozdemir and Susarla 2018)&lt;/span&gt;&quot;},&quot;1909658198&quot;:{&quot;referencesIds&quot;:[&quot;doc:697a976ca097695403e971c2&quot;,&quot;doc:697a97de182e34539ffcceea&quot;],&quot;referencesOptions&quot;:{&quot;doc:697a976ca097695403e971c2&quot;:{&quot;author&quot;:true,&quot;year&quot;:true,&quot;formatAuthorYear&quot;:false,&quot;pageReplace&quot;:&quot;&quot;,&quot;additionalField&quot;:&quot;&quot;,&quot;additionalValue&quot;:&quot;&quot;,&quot;prefix&quot;:&quot;&quot;,&quot;suffix&quot;:&quot;&quot;},&quot;doc:697a97de182e34539ffcceea&quot;:{&quot;author&quot;:true,&quot;year&quot;:true,&quot;formatAuthorYear&quot;:false,&quot;pageReplace&quot;:&quot;&quot;,&quot;additionalField&quot;:&quot;&quot;,&quot;additionalValue&quot;:&quot;&quot;,&quot;prefix&quot;:&quot;&quot;,&quot;suffix&quot;:&quot;&quot;}},&quot;hasBrokenReferences&quot;:false,&quot;hasManualEdits&quot;:false,&quot;isEmpty&quot;:false,&quot;citationType&quot;:&quot;inline&quot;,&quot;id&quot;:1909658198,&quot;citationText&quot;:&quot;&lt;span style=\&quot;font-family:Aptos;font-size:14.666666666666666px;color:#000000\&quot;&gt;(Tutorials Point 2026, Matplotlib 2012)&lt;/span&gt;&quot;},&quot;1961524772&quot;:{&quot;referencesIds&quot;:[&quot;doc:69773fc6360cc45d457d30a1&quot;,&quot;doc:697a92c58c897e4d7f9d2fc5&quot;,&quot;doc:697a931f9b58ea1476253dc6&quot;],&quot;referencesOptions&quot;:{&quot;doc:69773fc6360cc45d457d30a1&quot;:{&quot;author&quot;:true,&quot;year&quot;:true,&quot;formatAuthorYear&quot;:false,&quot;pageReplace&quot;:&quot;&quot;,&quot;additionalField&quot;:&quot;&quot;,&quot;additionalValue&quot;:&quot;&quot;,&quot;prefix&quot;:&quot;&quot;,&quot;suffix&quot;:&quot;&quot;},&quot;doc:697a92c58c897e4d7f9d2fc5&quot;:{&quot;author&quot;:true,&quot;year&quot;:true,&quot;formatAuthorYear&quot;:false,&quot;pageReplace&quot;:&quot;&quot;,&quot;additionalField&quot;:&quot;&quot;,&quot;additionalValue&quot;:&quot;&quot;,&quot;prefix&quot;:&quot;&quot;,&quot;suffix&quot;:&quot;&quot;},&quot;doc:697a931f9b58ea1476253dc6&quot;:{&quot;author&quot;:true,&quot;year&quot;:true,&quot;formatAuthorYear&quot;:false,&quot;pageReplace&quot;:&quot;&quot;,&quot;additionalField&quot;:&quot;&quot;,&quot;additionalValue&quot;:&quot;&quot;,&quot;prefix&quot;:&quot;&quot;,&quot;suffix&quot;:&quot;&quot;}},&quot;hasBrokenReferences&quot;:false,&quot;hasManualEdits&quot;:false,&quot;isEmpty&quot;:false,&quot;citationType&quot;:&quot;inline&quot;,&quot;id&quot;:1961524772,&quot;citationText&quot;:&quot;&lt;span style=\&quot;font-family:Aptos;font-size:14.666666666666666px;color:#000000\&quot;&gt;(McKinney 2022, Stack Overflow 2024, Seaborn 2024a)&lt;/span&gt;&quot;},&quot;-1067564654&quot;:{&quot;referencesIds&quot;:[&quot;doc:697617b79b58ea147624d75c&quot;],&quot;referencesOptions&quot;:{&quot;doc:697617b79b58ea147624d75c&quot;:{&quot;author&quot;:true,&quot;year&quot;:true,&quot;formatAuthorYear&quot;:false,&quot;pageReplace&quot;:&quot;&quot;,&quot;additionalField&quot;:&quot;&quot;,&quot;additionalValue&quot;:&quot;&quot;,&quot;prefix&quot;:&quot;&quot;,&quot;suffix&quot;:&quot;&quot;}},&quot;hasBrokenReferences&quot;:false,&quot;hasManualEdits&quot;:false,&quot;isEmpty&quot;:false,&quot;citationType&quot;:&quot;inline&quot;,&quot;id&quot;:-1067564654,&quot;citationText&quot;:&quot;&lt;span style=\&quot;font-family:Aptos;font-size:14.666666666666666px;color:#000000\&quot;&gt;(Sqlpey 2024)&lt;/span&gt;&quot;},&quot;-1053923557&quot;:{&quot;referencesIds&quot;:[&quot;doc:69761ba39e7d9800175c0e43&quot;],&quot;referencesOptions&quot;:{&quot;doc:69761ba39e7d9800175c0e43&quot;:{&quot;author&quot;:true,&quot;year&quot;:true,&quot;formatAuthorYear&quot;:false,&quot;pageReplace&quot;:&quot;&quot;,&quot;additionalField&quot;:&quot;&quot;,&quot;additionalValue&quot;:&quot;&quot;,&quot;prefix&quot;:&quot;&quot;,&quot;suffix&quot;:&quot;&quot;}},&quot;hasBrokenReferences&quot;:false,&quot;hasManualEdits&quot;:false,&quot;isEmpty&quot;:false,&quot;citationType&quot;:&quot;inline&quot;,&quot;id&quot;:-1053923557,&quot;citationText&quot;:&quot;&lt;span style=\&quot;font-family:Aptos;font-size:14.666666666666666px;color:#000000\&quot;&gt;(Coderivers 2025)&lt;/span&gt;&quot;},&quot;-1838454616&quot;:{&quot;referencesIds&quot;:[&quot;doc:697625d325073233cc990c95&quot;],&quot;referencesOptions&quot;:{&quot;doc:697625d325073233cc990c95&quot;:{&quot;author&quot;:true,&quot;year&quot;:true,&quot;formatAuthorYear&quot;:false,&quot;pageReplace&quot;:&quot;&quot;,&quot;additionalField&quot;:&quot;&quot;,&quot;additionalValue&quot;:&quot;&quot;,&quot;prefix&quot;:&quot;&quot;,&quot;suffix&quot;:&quot;&quot;}},&quot;hasBrokenReferences&quot;:false,&quot;hasManualEdits&quot;:false,&quot;isEmpty&quot;:false,&quot;citationType&quot;:&quot;inline&quot;,&quot;id&quot;:-1838454616,&quot;citationText&quot;:&quot;&lt;span style=\&quot;font-family:Aptos;font-size:14.666666666666666px;color:#000000\&quot;&gt;(Techronology 2026)&lt;/span&gt;&quot;},&quot;-1230151529&quot;:{&quot;referencesIds&quot;:[&quot;doc:697648e765f11557e99d906d&quot;],&quot;referencesOptions&quot;:{&quot;doc:697648e765f11557e99d906d&quot;:{&quot;author&quot;:true,&quot;year&quot;:true,&quot;formatAuthorYear&quot;:false,&quot;pageReplace&quot;:&quot;&quot;,&quot;additionalField&quot;:&quot;&quot;,&quot;additionalValue&quot;:&quot;&quot;,&quot;prefix&quot;:&quot;&quot;,&quot;suffix&quot;:&quot;&quot;}},&quot;hasBrokenReferences&quot;:false,&quot;hasManualEdits&quot;:false,&quot;isEmpty&quot;:false,&quot;citationType&quot;:&quot;inline&quot;,&quot;id&quot;:-1230151529,&quot;citationText&quot;:&quot;&lt;span style=\&quot;font-family:Aptos;font-size:14.666666666666666px;color:#000000\&quot;&gt;(Stack Overflow 2019)&lt;/span&gt;&quot;},&quot;-1718119868&quot;:{&quot;referencesIds&quot;:[&quot;doc:69774b9293dd120faad0400a&quot;,&quot;doc:69774a24182e34539ffc754b&quot;,&quot;doc:69773fed360cc45d457d30a7&quot;,&quot;doc:69773f11360cc45d457d3096&quot;],&quot;referencesOptions&quot;:{&quot;doc:69774b9293dd120faad0400a&quot;:{&quot;author&quot;:true,&quot;year&quot;:true,&quot;formatAuthorYear&quot;:false,&quot;pageReplace&quot;:&quot;&quot;,&quot;additionalField&quot;:&quot;&quot;,&quot;additionalValue&quot;:&quot;&quot;,&quot;prefix&quot;:&quot;&quot;,&quot;suffix&quot;:&quot;&quot;},&quot;doc:69774a24182e34539ffc754b&quot;:{&quot;author&quot;:true,&quot;year&quot;:true,&quot;formatAuthorYear&quot;:false,&quot;pageReplace&quot;:&quot;&quot;,&quot;additionalField&quot;:&quot;&quot;,&quot;additionalValue&quot;:&quot;&quot;,&quot;prefix&quot;:&quot;&quot;,&quot;suffix&quot;:&quot;&quot;},&quot;doc:69773fed360cc45d457d30a7&quot;:{&quot;author&quot;:true,&quot;year&quot;:true,&quot;formatAuthorYear&quot;:false,&quot;pageReplace&quot;:&quot;&quot;,&quot;additionalField&quot;:&quot;&quot;,&quot;additionalValue&quot;:&quot;&quot;,&quot;prefix&quot;:&quot;&quot;,&quot;suffix&quot;:&quot;&quot;},&quot;doc:69773f11360cc45d457d3096&quot;:{&quot;author&quot;:true,&quot;year&quot;:true,&quot;formatAuthorYear&quot;:false,&quot;pageReplace&quot;:&quot;&quot;,&quot;additionalField&quot;:&quot;&quot;,&quot;additionalValue&quot;:&quot;&quot;,&quot;prefix&quot;:&quot;&quot;,&quot;suffix&quot;:&quot;&quot;}},&quot;hasBrokenReferences&quot;:false,&quot;hasManualEdits&quot;:false,&quot;isEmpty&quot;:false,&quot;citationType&quot;:&quot;inline&quot;,&quot;id&quot;:-1718119868,&quot;citationText&quot;:&quot;&lt;span style=\&quot;font-family:Aptos;font-size:14.666666666666666px;color:#000000\&quot;&gt;(Stack Overflow 2022a, Pandas 2026f, Stack Overflow 2023a, Vasiliev 2022)&lt;/span&gt;&quot;},&quot;-705332666&quot;:{&quot;referencesIds&quot;:[&quot;doc:69774c82360cc45d457d3276&quot;],&quot;referencesOptions&quot;:{&quot;doc:69774c82360cc45d457d3276&quot;:{&quot;author&quot;:true,&quot;year&quot;:true,&quot;formatAuthorYear&quot;:false,&quot;pageReplace&quot;:&quot;&quot;,&quot;additionalField&quot;:&quot;&quot;,&quot;additionalValue&quot;:&quot;&quot;,&quot;prefix&quot;:&quot;&quot;,&quot;suffix&quot;:&quot;&quot;}},&quot;hasBrokenReferences&quot;:false,&quot;hasManualEdits&quot;:false,&quot;isEmpty&quot;:false,&quot;citationType&quot;:&quot;inline&quot;,&quot;id&quot;:-705332666,&quot;citationText&quot;:&quot;&lt;span style=\&quot;font-family:Aptos;font-size:14.666666666666666px;color:#000000\&quot;&gt;(Arif Rahman 2025)&lt;/span&gt;&quot;},&quot;-132489204&quot;:{&quot;referencesIds&quot;:[&quot;doc:69773fc6360cc45d457d30a1&quot;,&quot;doc:6979312c93dd120faad0a005&quot;,&quot;doc:69774c82360cc45d457d3276&quot;],&quot;referencesOptions&quot;:{&quot;doc:69773fc6360cc45d457d30a1&quot;:{&quot;author&quot;:true,&quot;year&quot;:true,&quot;formatAuthorYear&quot;:false,&quot;pageReplace&quot;:&quot;&quot;,&quot;additionalField&quot;:&quot;&quot;,&quot;additionalValue&quot;:&quot;&quot;,&quot;prefix&quot;:&quot;&quot;,&quot;suffix&quot;:&quot;&quot;},&quot;doc:6979312c93dd120faad0a005&quot;:{&quot;author&quot;:true,&quot;year&quot;:true,&quot;formatAuthorYear&quot;:false,&quot;pageReplace&quot;:&quot;&quot;,&quot;additionalField&quot;:&quot;&quot;,&quot;additionalValue&quot;:&quot;&quot;,&quot;prefix&quot;:&quot;&quot;,&quot;suffix&quot;:&quot;&quot;},&quot;doc:69774c82360cc45d457d3276&quot;:{&quot;author&quot;:true,&quot;year&quot;:true,&quot;formatAuthorYear&quot;:false,&quot;pageReplace&quot;:&quot;&quot;,&quot;additionalField&quot;:&quot;&quot;,&quot;additionalValue&quot;:&quot;&quot;,&quot;prefix&quot;:&quot;&quot;,&quot;suffix&quot;:&quot;&quot;}},&quot;hasBrokenReferences&quot;:false,&quot;hasManualEdits&quot;:false,&quot;isEmpty&quot;:false,&quot;citationType&quot;:&quot;inline&quot;,&quot;id&quot;:-132489204,&quot;citationText&quot;:&quot;&lt;span style=\&quot;font-family:Aptos;font-size:14.666666666666666px;color:#000000\&quot;&gt;(McKinney 2022, Pandas 2026e, Arif Rahman 2025)&lt;/span&gt;&quot;},&quot;-471604325&quot;:{&quot;referencesIds&quot;:[&quot;doc:69773fc6360cc45d457d30a1&quot;],&quot;referencesOptions&quot;:{&quot;doc:69773fc6360cc45d457d30a1&quot;:{&quot;author&quot;:true,&quot;year&quot;:true,&quot;formatAuthorYear&quot;:false,&quot;pageReplace&quot;:&quot;&quot;,&quot;additionalField&quot;:&quot;&quot;,&quot;additionalValue&quot;:&quot;&quot;,&quot;prefix&quot;:&quot;&quot;,&quot;suffix&quot;:&quot;&quot;}},&quot;hasBrokenReferences&quot;:false,&quot;hasManualEdits&quot;:false,&quot;isEmpty&quot;:false,&quot;citationType&quot;:&quot;inline&quot;,&quot;id&quot;:-471604325,&quot;citationText&quot;:&quot;&lt;span style=\&quot;font-family:Aptos;font-size:14.666666666666666px;color:#000000\&quot;&gt;(McKinney 2022)&lt;/span&gt;&quot;},&quot;-912159820&quot;:{&quot;referencesIds&quot;:[&quot;doc:69793ade2ea0b31b61fd32eb&quot;],&quot;referencesOptions&quot;:{&quot;doc:69793ade2ea0b31b61fd32eb&quot;:{&quot;author&quot;:true,&quot;year&quot;:true,&quot;formatAuthorYear&quot;:false,&quot;pageReplace&quot;:&quot;&quot;,&quot;additionalField&quot;:&quot;&quot;,&quot;additionalValue&quot;:&quot;&quot;,&quot;prefix&quot;:&quot;&quot;,&quot;suffix&quot;:&quot;&quot;}},&quot;hasBrokenReferences&quot;:false,&quot;hasManualEdits&quot;:false,&quot;isEmpty&quot;:false,&quot;citationType&quot;:&quot;inline&quot;,&quot;id&quot;:-912159820,&quot;citationText&quot;:&quot;&lt;span style=\&quot;font-family:Aptos;font-size:14.666666666666666px;color:#000000\&quot;&gt;(Pandas 2026a)&lt;/span&gt;&quot;},&quot;-1762977506&quot;:{&quot;referencesIds&quot;:[&quot;doc:69793cb2d8d585793fac38ad&quot;,&quot;doc:69773fed360cc45d457d30a7&quot;],&quot;referencesOptions&quot;:{&quot;doc:69793cb2d8d585793fac38ad&quot;:{&quot;author&quot;:true,&quot;year&quot;:true,&quot;formatAuthorYear&quot;:false,&quot;pageReplace&quot;:&quot;&quot;,&quot;additionalField&quot;:&quot;&quot;,&quot;additionalValue&quot;:&quot;&quot;,&quot;prefix&quot;:&quot;&quot;,&quot;suffix&quot;:&quot;&quot;},&quot;doc:69773fed360cc45d457d30a7&quot;:{&quot;author&quot;:true,&quot;year&quot;:true,&quot;formatAuthorYear&quot;:false,&quot;pageReplace&quot;:&quot;&quot;,&quot;additionalField&quot;:&quot;&quot;,&quot;additionalValue&quot;:&quot;&quot;,&quot;prefix&quot;:&quot;&quot;,&quot;suffix&quot;:&quot;&quot;}},&quot;hasBrokenReferences&quot;:false,&quot;hasManualEdits&quot;:false,&quot;isEmpty&quot;:false,&quot;citationType&quot;:&quot;inline&quot;,&quot;id&quot;:-1762977506,&quot;citationText&quot;:&quot;&lt;span style=\&quot;font-family:Aptos;font-size:14.666666666666666px;color:#000000\&quot;&gt;(Stack Overflow 2022c, Stack Overflow 2023a)&lt;/span&gt;&quot;},&quot;-1993011609&quot;:{&quot;referencesIds&quot;:[&quot;doc:69773fc6360cc45d457d30a1&quot;,&quot;doc:6979337c360cc45d457d6514&quot;,&quot;doc:69793feed8d585793fac38ca&quot;,&quot;doc:6979405eca3ace34b22be0f3&quot;,&quot;doc:69774b9293dd120faad0400a&quot;,&quot;doc:69774a24182e34539ffc754b&quot;],&quot;referencesOptions&quot;:{&quot;doc:69773fc6360cc45d457d30a1&quot;:{&quot;author&quot;:true,&quot;year&quot;:true,&quot;formatAuthorYear&quot;:false,&quot;pageReplace&quot;:&quot;&quot;,&quot;additionalField&quot;:&quot;&quot;,&quot;additionalValue&quot;:&quot;&quot;,&quot;prefix&quot;:&quot;&quot;,&quot;suffix&quot;:&quot;&quot;},&quot;doc:6979337c360cc45d457d6514&quot;:{&quot;author&quot;:true,&quot;year&quot;:true,&quot;formatAuthorYear&quot;:false,&quot;pageReplace&quot;:&quot;&quot;,&quot;additionalField&quot;:&quot;&quot;,&quot;additionalValue&quot;:&quot;&quot;,&quot;prefix&quot;:&quot;&quot;,&quot;suffix&quot;:&quot;&quot;},&quot;doc:69793feed8d585793fac38ca&quot;:{&quot;author&quot;:true,&quot;year&quot;:true,&quot;formatAuthorYear&quot;:false,&quot;pageReplace&quot;:&quot;&quot;,&quot;additionalField&quot;:&quot;&quot;,&quot;additionalValue&quot;:&quot;&quot;,&quot;prefix&quot;:&quot;&quot;,&quot;suffix&quot;:&quot;&quot;},&quot;doc:6979405eca3ace34b22be0f3&quot;:{&quot;author&quot;:true,&quot;year&quot;:true,&quot;formatAuthorYear&quot;:false,&quot;pageReplace&quot;:&quot;&quot;,&quot;additionalField&quot;:&quot;&quot;,&quot;additionalValue&quot;:&quot;&quot;,&quot;prefix&quot;:&quot;&quot;,&quot;suffix&quot;:&quot;&quot;},&quot;doc:69774b9293dd120faad0400a&quot;:{&quot;author&quot;:true,&quot;year&quot;:true,&quot;formatAuthorYear&quot;:false,&quot;pageReplace&quot;:&quot;&quot;,&quot;additionalField&quot;:&quot;&quot;,&quot;additionalValue&quot;:&quot;&quot;,&quot;prefix&quot;:&quot;&quot;,&quot;suffix&quot;:&quot;&quot;},&quot;doc:69774a24182e34539ffc754b&quot;:{&quot;author&quot;:true,&quot;year&quot;:true,&quot;formatAuthorYear&quot;:false,&quot;pageReplace&quot;:&quot;&quot;,&quot;additionalField&quot;:&quot;&quot;,&quot;additionalValue&quot;:&quot;&quot;,&quot;prefix&quot;:&quot;&quot;,&quot;suffix&quot;:&quot;&quot;}},&quot;hasBrokenReferences&quot;:false,&quot;hasManualEdits&quot;:false,&quot;isEmpty&quot;:false,&quot;citationType&quot;:&quot;inline&quot;,&quot;id&quot;:-1993011609,&quot;citationText&quot;:&quot;&lt;span style=\&quot;font-family:Aptos;font-size:14.666666666666666px;color:#000000\&quot;&gt;(McKinney 2022, Stack Overflow 2022b, GeeksforGeeks 2025g, GeeksforGeeks 2025f, Stack Overflow 2022a, Pandas 2026f)&lt;/span&gt;&quot;},&quot;-602347484&quot;:{&quot;referencesIds&quot;:[&quot;doc:69792cebca3ace34b22bdfb0&quot;,&quot;doc:6979337c360cc45d457d6514&quot;],&quot;referencesOptions&quot;:{&quot;doc:69792cebca3ace34b22bdfb0&quot;:{&quot;author&quot;:true,&quot;year&quot;:true,&quot;formatAuthorYear&quot;:false,&quot;pageReplace&quot;:&quot;&quot;,&quot;additionalField&quot;:&quot;&quot;,&quot;additionalValue&quot;:&quot;&quot;,&quot;prefix&quot;:&quot;&quot;,&quot;suffix&quot;:&quot;&quot;},&quot;doc:6979337c360cc45d457d6514&quot;:{&quot;author&quot;:true,&quot;year&quot;:true,&quot;formatAuthorYear&quot;:false,&quot;pageReplace&quot;:&quot;&quot;,&quot;additionalField&quot;:&quot;&quot;,&quot;additionalValue&quot;:&quot;&quot;,&quot;prefix&quot;:&quot;&quot;,&quot;suffix&quot;:&quot;&quot;}},&quot;hasBrokenReferences&quot;:false,&quot;hasManualEdits&quot;:false,&quot;isEmpty&quot;:false,&quot;citationType&quot;:&quot;inline&quot;,&quot;id&quot;:-602347484,&quot;citationText&quot;:&quot;&lt;span style=\&quot;font-family:Aptos;font-size:14.666666666666666px;color:#000000\&quot;&gt;(Ozdemir and Susarla 2018, Stack Overflow 2022b)&lt;/span&gt;&quot;},&quot;-1862263738&quot;:{&quot;referencesIds&quot;:[&quot;doc:69794305d8d585793fac38e3&quot;],&quot;referencesOptions&quot;:{&quot;doc:69794305d8d585793fac38e3&quot;:{&quot;author&quot;:true,&quot;year&quot;:true,&quot;formatAuthorYear&quot;:false,&quot;pageReplace&quot;:&quot;&quot;,&quot;additionalField&quot;:&quot;&quot;,&quot;additionalValue&quot;:&quot;&quot;,&quot;prefix&quot;:&quot;&quot;,&quot;suffix&quot;:&quot;&quot;}},&quot;hasBrokenReferences&quot;:false,&quot;hasManualEdits&quot;:false,&quot;isEmpty&quot;:false,&quot;citationType&quot;:&quot;inline&quot;,&quot;id&quot;:-1862263738,&quot;citationText&quot;:&quot;&lt;span style=\&quot;font-family:Aptos;font-size:14.666666666666666px;color:#000000\&quot;&gt;(Scikit-learn 2026)&lt;/span&gt;&quot;},&quot;-1303691065&quot;:{&quot;referencesIds&quot;:[&quot;doc:697945339b58ea1476252022&quot;,&quot;doc:6979337c360cc45d457d6514&quot;,&quot;doc:69792cebca3ace34b22bdfb0&quot;],&quot;referencesOptions&quot;:{&quot;doc:697945339b58ea1476252022&quot;:{&quot;author&quot;:true,&quot;year&quot;:true,&quot;formatAuthorYear&quot;:false,&quot;pageReplace&quot;:&quot;&quot;,&quot;additionalField&quot;:&quot;&quot;,&quot;additionalValue&quot;:&quot;&quot;,&quot;prefix&quot;:&quot;&quot;,&quot;suffix&quot;:&quot;&quot;},&quot;doc:6979337c360cc45d457d6514&quot;:{&quot;author&quot;:true,&quot;year&quot;:true,&quot;formatAuthorYear&quot;:false,&quot;pageReplace&quot;:&quot;&quot;,&quot;additionalField&quot;:&quot;&quot;,&quot;additionalValue&quot;:&quot;&quot;,&quot;prefix&quot;:&quot;&quot;,&quot;suffix&quot;:&quot;&quot;},&quot;doc:69792cebca3ace34b22bdfb0&quot;:{&quot;author&quot;:true,&quot;year&quot;:true,&quot;formatAuthorYear&quot;:false,&quot;pageReplace&quot;:&quot;&quot;,&quot;additionalField&quot;:&quot;&quot;,&quot;additionalValue&quot;:&quot;&quot;,&quot;prefix&quot;:&quot;&quot;,&quot;suffix&quot;:&quot;&quot;}},&quot;hasBrokenReferences&quot;:false,&quot;hasManualEdits&quot;:false,&quot;isEmpty&quot;:false,&quot;citationType&quot;:&quot;inline&quot;,&quot;id&quot;:-1303691065,&quot;citationText&quot;:&quot;&lt;span style=\&quot;font-family:Aptos;font-size:14.666666666666666px;color:#000000\&quot;&gt;(GeeksforGeeks 2025j, Stack Overflow 2022b, Ozdemir and Susarla 2018)&lt;/span&gt;&quot;},&quot;-1071658530&quot;:{&quot;referencesIds&quot;:[&quot;doc:697a8c439e7d9800175c6cc4&quot;,&quot;doc:697a8b61182e34539ffcce55&quot;,&quot;doc:697a8b3165f11557e99deb00&quot;,&quot;doc:697a8af025073233cc9975c3&quot;,&quot;doc:697a8aba93dd120faad0d289&quot;,&quot;doc:697a8a8bfd33025f1314fdb9&quot;],&quot;referencesOptions&quot;:{&quot;doc:697a8c439e7d9800175c6cc4&quot;:{&quot;author&quot;:true,&quot;year&quot;:true,&quot;formatAuthorYear&quot;:false,&quot;additionalField&quot;:&quot;Page&quot;,&quot;additionalValue&quot;:&quot;&quot;,&quot;prefix&quot;:&quot;&quot;,&quot;suffix&quot;:&quot;&quot;},&quot;doc:697a8b61182e34539ffcce55&quot;:{&quot;author&quot;:true,&quot;year&quot;:true,&quot;formatAuthorYear&quot;:false,&quot;additionalField&quot;:&quot;Page&quot;,&quot;additionalValue&quot;:&quot;&quot;,&quot;prefix&quot;:&quot;&quot;,&quot;suffix&quot;:&quot;&quot;},&quot;doc:697a8b3165f11557e99deb00&quot;:{&quot;author&quot;:true,&quot;year&quot;:true,&quot;formatAuthorYear&quot;:false,&quot;additionalField&quot;:&quot;Page&quot;,&quot;additionalValue&quot;:&quot;&quot;,&quot;prefix&quot;:&quot;&quot;,&quot;suffix&quot;:&quot;&quot;},&quot;doc:697a8af025073233cc9975c3&quot;:{&quot;author&quot;:true,&quot;year&quot;:true,&quot;formatAuthorYear&quot;:false,&quot;additionalField&quot;:&quot;Page&quot;,&quot;additionalValue&quot;:&quot;&quot;,&quot;prefix&quot;:&quot;&quot;,&quot;suffix&quot;:&quot;&quot;},&quot;doc:697a8aba93dd120faad0d289&quot;:{&quot;author&quot;:true,&quot;year&quot;:true,&quot;formatAuthorYear&quot;:false,&quot;additionalField&quot;:&quot;Page&quot;,&quot;additionalValue&quot;:&quot;&quot;,&quot;prefix&quot;:&quot;&quot;,&quot;suffix&quot;:&quot;&quot;},&quot;doc:697a8a8bfd33025f1314fdb9&quot;:{&quot;author&quot;:true,&quot;year&quot;:true,&quot;formatAuthorYear&quot;:false,&quot;additionalField&quot;:&quot;Page&quot;,&quot;additionalValue&quot;:&quot;&quot;,&quot;prefix&quot;:&quot;&quot;,&quot;suffix&quot;:&quot;&quot;}},&quot;hasBrokenReferences&quot;:false,&quot;hasManualEdits&quot;:false,&quot;isEmpty&quot;:false,&quot;citationType&quot;:&quot;inline&quot;,&quot;id&quot;:-1071658530,&quot;citationText&quot;:&quot;&lt;span style=\&quot;font-family:Aptos;font-size:14.666666666666666px;color:#000000\&quot;&gt;(Python Assets 2023b, GeeksforGeeks 2025b, GeeksforGeeks 2022, GeeksforGeeks 2025i, Python Assets 2023a, Stack Overflow 2023c)&lt;/span&gt;&quot;},&quot;-1460259571&quot;:{&quot;referencesIds&quot;:[&quot;doc:697a967d25073233cc997651&quot;,&quot;doc:697a96576015d4689df264f8&quot;],&quot;referencesOptions&quot;:{&quot;doc:697a967d25073233cc997651&quot;:{&quot;author&quot;:true,&quot;year&quot;:true,&quot;formatAuthorYear&quot;:false,&quot;pageReplace&quot;:&quot;&quot;,&quot;additionalField&quot;:&quot;&quot;,&quot;additionalValue&quot;:&quot;&quot;,&quot;prefix&quot;:&quot;&quot;,&quot;suffix&quot;:&quot;&quot;},&quot;doc:697a96576015d4689df264f8&quot;:{&quot;author&quot;:true,&quot;year&quot;:true,&quot;formatAuthorYear&quot;:false,&quot;pageReplace&quot;:&quot;&quot;,&quot;additionalField&quot;:&quot;&quot;,&quot;additionalValue&quot;:&quot;&quot;,&quot;prefix&quot;:&quot;&quot;,&quot;suffix&quot;:&quot;&quot;}},&quot;hasBrokenReferences&quot;:false,&quot;hasManualEdits&quot;:false,&quot;isEmpty&quot;:false,&quot;citationType&quot;:&quot;inline&quot;,&quot;id&quot;:-1460259571,&quot;citationText&quot;:&quot;&lt;span style=\&quot;font-family:Aptos;font-size:14.666666666666666px;color:#000000\&quot;&gt;(Seaborn 2024b, GeeksforGeeks 2025c)&lt;/span&gt;&quot;},&quot;-73048747&quot;:{&quot;referencesIds&quot;:[&quot;doc:697a99629e7d9800175c6d54&quot;,&quot;doc:697a99a4182e34539ffccefb&quot;],&quot;referencesOptions&quot;:{&quot;doc:697a99629e7d9800175c6d54&quot;:{&quot;author&quot;:true,&quot;year&quot;:true,&quot;formatAuthorYear&quot;:false,&quot;pageReplace&quot;:&quot;&quot;,&quot;additionalField&quot;:&quot;&quot;,&quot;additionalValue&quot;:&quot;&quot;,&quot;prefix&quot;:&quot;&quot;,&quot;suffix&quot;:&quot;&quot;},&quot;doc:697a99a4182e34539ffccefb&quot;:{&quot;author&quot;:true,&quot;year&quot;:true,&quot;formatAuthorYear&quot;:false,&quot;pageReplace&quot;:&quot;&quot;,&quot;additionalField&quot;:&quot;&quot;,&quot;additionalValue&quot;:&quot;&quot;,&quot;prefix&quot;:&quot;&quot;,&quot;suffix&quot;:&quot;&quot;}},&quot;hasBrokenReferences&quot;:false,&quot;hasManualEdits&quot;:false,&quot;isEmpty&quot;:false,&quot;citationType&quot;:&quot;inline&quot;,&quot;id&quot;:-73048747,&quot;citationText&quot;:&quot;&lt;span style=\&quot;font-family:Aptos;font-size:14.666666666666666px;color:#000000\&quot;&gt;(W3Schools 2026, Stack Overflow 2023d)&lt;/span&gt;&quot;}}"/>
+    <we:property name="currentFolder" value="{&quot;id&quot;:&quot;project:697617b345872d0262ac0aa3&quot;,&quot;userId&quot;:&quot;user:69037d8e1133dc61f344e7a5&quot;,&quot;projectId&quot;:&quot;ap:69037d8e1133dc61f344e7a6&quot;,&quot;name&quot;:&quot;Python Programming&quot;,&quot;created&quot;:1769346995519,&quot;lastModified&quot;:1769346995519,&quot;position&quot;:2,&quot;isShared&quot;:false,&quot;isExampleCollection&quot;:false,&quot;isMyPublicationsCollection&quot;:false,&quot;notInFolder&quot;:false,&quot;totalReferences&quot;:58,&quot;depth&quot;:0}"/>
     <we:property name="currentStyle" value="{&quot;id&quot;:&quot;rwuserstyle:5be9e744e4b033916aa6a002&quot;,&quot;styleType&quot;:&quot;refworks&quot;,&quot;name&quot;:&quot;Harvard NTU Library - AUTHOR et al CAPS (November 2018)&quot;,&quot;userId&quot;:&quot;user:563353fde4b02debe6c6c330&quot;,&quot;isInstitutional&quot;:false,&quot;citeStyle&quot;:&quot;INTEXT_ONLY&quot;,&quot;isSorted&quot;:false,&quot;usesNumbers&quot;:false,&quot;authorDisambiguation&quot;:&quot;surname_firstname&quot;}"/>
     <we:property name="rcm.version" value="2"/>
     <we:property name="rw.officeVersion" value="&quot;1.3&quot;"/>

</xml_diff>